<commit_message>
worked with english version
</commit_message>
<xml_diff>
--- a/Kazakov Marat resume.docx
+++ b/Kazakov Marat resume.docx
@@ -94,6 +94,7 @@
                 <w:color w:val="000000"/>
                 <w:sz w:val="32"/>
                 <w:szCs w:val="32"/>
+                <w:lang w:val="en-US"/>
               </w:rPr>
             </w:pPr>
             <w:r>
@@ -105,7 +106,7 @@
                 <w:szCs w:val="32"/>
                 <w:lang w:val="en-US"/>
               </w:rPr>
-              <w:t>Java</w:t>
+              <w:t>software</w:t>
             </w:r>
             <w:r>
               <w:rPr>
@@ -114,39 +115,9 @@
                 <w:color w:val="000000"/>
                 <w:sz w:val="32"/>
                 <w:szCs w:val="32"/>
-              </w:rPr>
-              <w:t>/</w:t>
-            </w:r>
-            <w:r>
-              <w:rPr>
-                <w:rFonts w:ascii="Georgia" w:eastAsia="Georgia" w:hAnsi="Georgia" w:cs="Georgia"/>
-                <w:i/>
-                <w:color w:val="000000"/>
-                <w:sz w:val="32"/>
-                <w:szCs w:val="32"/>
-                <w:lang w:val="en-US"/>
-              </w:rPr>
-              <w:t>C</w:t>
-            </w:r>
-            <w:r>
-              <w:rPr>
-                <w:rFonts w:ascii="Georgia" w:eastAsia="Georgia" w:hAnsi="Georgia" w:cs="Georgia"/>
-                <w:i/>
-                <w:color w:val="000000"/>
-                <w:sz w:val="32"/>
-                <w:szCs w:val="32"/>
-              </w:rPr>
-              <w:t>++</w:t>
-            </w:r>
-            <w:r>
-              <w:rPr>
-                <w:rFonts w:ascii="Georgia" w:eastAsia="Georgia" w:hAnsi="Georgia" w:cs="Georgia"/>
-                <w:i/>
-                <w:color w:val="000000"/>
-                <w:sz w:val="32"/>
-                <w:szCs w:val="32"/>
-              </w:rPr>
-              <w:t xml:space="preserve">- </w:t>
+                <w:lang w:val="en-US"/>
+              </w:rPr>
+              <w:t xml:space="preserve"> </w:t>
             </w:r>
             <w:r>
               <w:rPr>
@@ -192,7 +163,7 @@
                 <w:color w:val="auto"/>
                 <w:lang w:val="en-US"/>
               </w:rPr>
-              <w:t> </w:t>
+              <w:t xml:space="preserve"> </w:t>
             </w:r>
             <w:r>
               <w:rPr>
@@ -369,15 +340,7 @@
                 <w:color w:val="auto"/>
                 <w:lang w:val="en-US"/>
               </w:rPr>
-              <w:t xml:space="preserve"> : </w:t>
-            </w:r>
-            <w:r>
-              <w:rPr>
-                <w:i/>
-                <w:color w:val="auto"/>
-                <w:lang w:val="en-US"/>
-              </w:rPr>
-              <w:t>Radiophysics</w:t>
+              <w:t>:</w:t>
             </w:r>
             <w:r>
               <w:rPr>
@@ -393,7 +356,47 @@
                 <w:color w:val="auto"/>
                 <w:lang w:val="en-US"/>
               </w:rPr>
-              <w:t xml:space="preserve">dep. of </w:t>
+              <w:t xml:space="preserve">graduated </w:t>
+            </w:r>
+            <w:r>
+              <w:rPr>
+                <w:i/>
+                <w:color w:val="auto"/>
+                <w:lang w:val="en-US"/>
+              </w:rPr>
+              <w:t xml:space="preserve">from </w:t>
+            </w:r>
+            <w:r>
+              <w:rPr>
+                <w:i/>
+                <w:color w:val="auto"/>
+                <w:lang w:val="en-US"/>
+              </w:rPr>
+              <w:t>Kazan State U</w:t>
+            </w:r>
+            <w:r>
+              <w:rPr>
+                <w:i/>
+                <w:color w:val="auto"/>
+                <w:lang w:val="en-US"/>
+              </w:rPr>
+              <w:t>niversity with</w:t>
+            </w:r>
+            <w:r>
+              <w:rPr>
+                <w:i/>
+                <w:color w:val="auto"/>
+                <w:lang w:val="en-US"/>
+              </w:rPr>
+              <w:t xml:space="preserve"> degree in </w:t>
+            </w:r>
+            <w:r>
+              <w:rPr>
+                <w:i/>
+                <w:color w:val="auto"/>
+                <w:lang w:val="en-US"/>
+              </w:rPr>
+              <w:t xml:space="preserve">Radiophysics of </w:t>
             </w:r>
             <w:r>
               <w:rPr>
@@ -417,87 +420,15 @@
                 <w:color w:val="auto"/>
                 <w:lang w:val="en-US"/>
               </w:rPr>
-              <w:t xml:space="preserve">Faculty </w:t>
-            </w:r>
-            <w:r>
-              <w:rPr>
-                <w:i/>
-                <w:color w:val="auto"/>
-                <w:lang w:val="en-US"/>
-              </w:rPr>
-              <w:t>of</w:t>
-            </w:r>
-            <w:r>
-              <w:rPr>
-                <w:i/>
-                <w:color w:val="auto"/>
-                <w:lang w:val="en-US"/>
-              </w:rPr>
-              <w:t xml:space="preserve"> the</w:t>
-            </w:r>
-            <w:r>
-              <w:rPr>
-                <w:i/>
-                <w:color w:val="auto"/>
-                <w:lang w:val="en-US"/>
-              </w:rPr>
-              <w:t xml:space="preserve"> </w:t>
-            </w:r>
-            <w:r>
-              <w:rPr>
-                <w:i/>
-                <w:color w:val="auto"/>
-                <w:lang w:val="en-US"/>
-              </w:rPr>
-              <w:t>K</w:t>
-            </w:r>
-            <w:r>
-              <w:rPr>
-                <w:i/>
-                <w:color w:val="auto"/>
-                <w:lang w:val="en-US"/>
-              </w:rPr>
-              <w:t xml:space="preserve">azan </w:t>
-            </w:r>
-            <w:r>
-              <w:rPr>
-                <w:i/>
-                <w:color w:val="auto"/>
-                <w:lang w:val="en-US"/>
-              </w:rPr>
-              <w:t>S</w:t>
-            </w:r>
-            <w:r>
-              <w:rPr>
-                <w:i/>
-                <w:color w:val="auto"/>
-                <w:lang w:val="en-US"/>
-              </w:rPr>
-              <w:t xml:space="preserve">tate </w:t>
-            </w:r>
-            <w:r>
-              <w:rPr>
-                <w:i/>
-                <w:color w:val="auto"/>
-                <w:lang w:val="en-US"/>
-              </w:rPr>
-              <w:t>U</w:t>
-            </w:r>
-            <w:r>
-              <w:rPr>
-                <w:i/>
-                <w:color w:val="auto"/>
-                <w:lang w:val="en-US"/>
-              </w:rPr>
-              <w:t>niversity</w:t>
-            </w:r>
-            <w:r>
-              <w:rPr>
-                <w:i/>
-                <w:color w:val="auto"/>
-                <w:lang w:val="en-US"/>
-              </w:rPr>
-              <w:t xml:space="preserve">; </w:t>
+              <w:t>Faculty</w:t>
+            </w:r>
+            <w:r>
+              <w:rPr>
+                <w:i/>
+                <w:color w:val="auto"/>
+                <w:lang w:val="en-US"/>
+              </w:rPr>
+              <w:t>;</w:t>
             </w:r>
           </w:p>
           <w:p>
@@ -523,15 +454,7 @@
                 <w:color w:val="auto"/>
                 <w:lang w:val="en-US"/>
               </w:rPr>
-              <w:t xml:space="preserve"> Postgraduate study in </w:t>
-            </w:r>
-            <w:r>
-              <w:rPr>
-                <w:i/>
-                <w:color w:val="auto"/>
-                <w:lang w:val="en-US"/>
-              </w:rPr>
-              <w:t>Physics</w:t>
+              <w:t>:</w:t>
             </w:r>
             <w:r>
               <w:rPr>
@@ -547,15 +470,39 @@
                 <w:color w:val="auto"/>
                 <w:lang w:val="en-US"/>
               </w:rPr>
-              <w:t>Faculty</w:t>
-            </w:r>
-            <w:r>
-              <w:rPr>
-                <w:i/>
-                <w:color w:val="auto"/>
-                <w:lang w:val="en-US"/>
-              </w:rPr>
-              <w:t xml:space="preserve"> of Radiophysics</w:t>
+              <w:t>completed p</w:t>
+            </w:r>
+            <w:r>
+              <w:rPr>
+                <w:i/>
+                <w:color w:val="auto"/>
+                <w:lang w:val="en-US"/>
+              </w:rPr>
+              <w:t>ost</w:t>
+            </w:r>
+            <w:r>
+              <w:rPr>
+                <w:i/>
+                <w:color w:val="auto"/>
+                <w:lang w:val="en-US"/>
+              </w:rPr>
+              <w:t>-</w:t>
+            </w:r>
+            <w:r>
+              <w:rPr>
+                <w:i/>
+                <w:color w:val="auto"/>
+                <w:lang w:val="en-US"/>
+              </w:rPr>
+              <w:t xml:space="preserve">graduate </w:t>
+            </w:r>
+            <w:r>
+              <w:rPr>
+                <w:i/>
+                <w:color w:val="auto"/>
+                <w:lang w:val="en-US"/>
+              </w:rPr>
+              <w:t>studies</w:t>
             </w:r>
             <w:r>
               <w:rPr>
@@ -571,23 +518,55 @@
                 <w:color w:val="auto"/>
                 <w:lang w:val="en-US"/>
               </w:rPr>
-              <w:t xml:space="preserve">dep. of </w:t>
-            </w:r>
-            <w:r>
-              <w:rPr>
-                <w:i/>
-                <w:color w:val="auto"/>
-                <w:lang w:val="en-US"/>
-              </w:rPr>
-              <w:t xml:space="preserve"> the </w:t>
-            </w:r>
-            <w:r>
-              <w:rPr>
-                <w:i/>
-                <w:color w:val="auto"/>
-                <w:lang w:val="en-US"/>
-              </w:rPr>
-              <w:t xml:space="preserve">KSU. </w:t>
+              <w:t xml:space="preserve">of Radiophysics </w:t>
+            </w:r>
+            <w:r>
+              <w:rPr>
+                <w:i/>
+                <w:color w:val="auto"/>
+                <w:lang w:val="en-US"/>
+              </w:rPr>
+              <w:t>a</w:t>
+            </w:r>
+            <w:r>
+              <w:rPr>
+                <w:i/>
+                <w:color w:val="auto"/>
+                <w:lang w:val="en-US"/>
+              </w:rPr>
+              <w:t xml:space="preserve">t the </w:t>
+            </w:r>
+            <w:r>
+              <w:rPr>
+                <w:i/>
+                <w:color w:val="auto"/>
+                <w:lang w:val="en-US"/>
+              </w:rPr>
+              <w:t>Kazan State U</w:t>
+            </w:r>
+            <w:r>
+              <w:rPr>
+                <w:i/>
+                <w:color w:val="auto"/>
+                <w:lang w:val="en-US"/>
+              </w:rPr>
+              <w:t>niversity</w:t>
+            </w:r>
+            <w:r>
+              <w:rPr>
+                <w:i/>
+                <w:color w:val="auto"/>
+                <w:lang w:val="en-US"/>
+              </w:rPr>
+              <w:t>.</w:t>
+            </w:r>
+            <w:r>
+              <w:rPr>
+                <w:i/>
+                <w:color w:val="auto"/>
+                <w:lang w:val="en-US"/>
+              </w:rPr>
+              <w:t xml:space="preserve"> </w:t>
             </w:r>
           </w:p>
         </w:tc>
@@ -666,8 +645,9 @@
                 <w:color w:val="000000"/>
                 <w:sz w:val="32"/>
                 <w:szCs w:val="32"/>
-              </w:rPr>
-              <w:t>ОАО</w:t>
+                <w:lang w:val="en-US"/>
+              </w:rPr>
+              <w:t>JSC</w:t>
             </w:r>
             <w:r>
               <w:rPr>
@@ -687,8 +667,9 @@
                 <w:color w:val="000000"/>
                 <w:sz w:val="32"/>
                 <w:szCs w:val="32"/>
-              </w:rPr>
-              <w:t>КПО</w:t>
+                <w:lang w:val="en-US"/>
+              </w:rPr>
+              <w:t xml:space="preserve">KME CS </w:t>
             </w:r>
             <w:r>
               <w:rPr>
@@ -699,70 +680,7 @@
                 <w:szCs w:val="32"/>
                 <w:lang w:val="en-US"/>
               </w:rPr>
-              <w:t xml:space="preserve"> </w:t>
-            </w:r>
-            <w:r>
-              <w:rPr>
-                <w:rFonts w:ascii="Georgia" w:eastAsia="Georgia" w:hAnsi="Georgia" w:cs="Georgia"/>
-                <w:i/>
-                <w:color w:val="000000"/>
-                <w:sz w:val="32"/>
-                <w:szCs w:val="32"/>
-              </w:rPr>
-              <w:t>ВС</w:t>
-            </w:r>
-            <w:r>
-              <w:rPr>
-                <w:rFonts w:ascii="Georgia" w:eastAsia="Georgia" w:hAnsi="Georgia" w:cs="Georgia"/>
-                <w:i/>
-                <w:color w:val="000000"/>
-                <w:sz w:val="32"/>
-                <w:szCs w:val="32"/>
-                <w:lang w:val="en-US"/>
-              </w:rPr>
-              <w:t xml:space="preserve">  </w:t>
-            </w:r>
-            <w:r>
-              <w:rPr>
-                <w:rFonts w:ascii="Georgia" w:eastAsia="Georgia" w:hAnsi="Georgia" w:cs="Georgia"/>
-                <w:i/>
-                <w:color w:val="000000"/>
-                <w:sz w:val="32"/>
-                <w:szCs w:val="32"/>
-              </w:rPr>
-              <w:t>г</w:t>
-            </w:r>
-            <w:r>
-              <w:rPr>
-                <w:rFonts w:ascii="Georgia" w:eastAsia="Georgia" w:hAnsi="Georgia" w:cs="Georgia"/>
-                <w:i/>
-                <w:color w:val="000000"/>
-                <w:sz w:val="32"/>
-                <w:szCs w:val="32"/>
-                <w:lang w:val="en-US"/>
-              </w:rPr>
-              <w:t>.</w:t>
-            </w:r>
-            <w:r>
-              <w:rPr>
-                <w:rFonts w:ascii="Georgia" w:eastAsia="Georgia" w:hAnsi="Georgia" w:cs="Georgia"/>
-                <w:i/>
-                <w:color w:val="000000"/>
-                <w:sz w:val="32"/>
-                <w:szCs w:val="32"/>
-                <w:lang w:val="en-US"/>
-              </w:rPr>
-              <w:t xml:space="preserve"> </w:t>
-            </w:r>
-            <w:r>
-              <w:rPr>
-                <w:rFonts w:ascii="Georgia" w:eastAsia="Georgia" w:hAnsi="Georgia" w:cs="Georgia"/>
-                <w:i/>
-                <w:color w:val="000000"/>
-                <w:sz w:val="32"/>
-                <w:szCs w:val="32"/>
-              </w:rPr>
-              <w:t>Казань</w:t>
+              <w:t>of Kazan</w:t>
             </w:r>
             <w:r>
               <w:rPr>
@@ -790,7 +708,31 @@
                 <w:color w:val="auto"/>
                 <w:lang w:val="en-US"/>
               </w:rPr>
-              <w:t xml:space="preserve">MSVS C++ developer </w:t>
+              <w:t>MSVC</w:t>
+            </w:r>
+            <w:r>
+              <w:rPr>
+                <w:i/>
+                <w:color w:val="auto"/>
+                <w:lang w:val="en-US"/>
+              </w:rPr>
+              <w:t xml:space="preserve"> C++ </w:t>
+            </w:r>
+            <w:r>
+              <w:rPr>
+                <w:i/>
+                <w:color w:val="auto"/>
+                <w:lang w:val="en-US"/>
+              </w:rPr>
+              <w:t xml:space="preserve">software </w:t>
+            </w:r>
+            <w:r>
+              <w:rPr>
+                <w:i/>
+                <w:color w:val="auto"/>
+                <w:lang w:val="en-US"/>
+              </w:rPr>
+              <w:t xml:space="preserve">developer </w:t>
             </w:r>
           </w:p>
           <w:p>
@@ -843,8 +785,9 @@
                 <w:color w:val="000000"/>
                 <w:sz w:val="32"/>
                 <w:szCs w:val="32"/>
-              </w:rPr>
-              <w:t>Крокус</w:t>
+                <w:lang w:val="en-US"/>
+              </w:rPr>
+              <w:t>Crocus</w:t>
             </w:r>
             <w:r>
               <w:rPr>
@@ -864,40 +807,9 @@
                 <w:color w:val="000000"/>
                 <w:sz w:val="32"/>
                 <w:szCs w:val="32"/>
-              </w:rPr>
-              <w:t>г</w:t>
-            </w:r>
-            <w:r>
-              <w:rPr>
-                <w:rFonts w:ascii="Georgia" w:eastAsia="Georgia" w:hAnsi="Georgia" w:cs="Georgia"/>
-                <w:i/>
-                <w:color w:val="000000"/>
-                <w:sz w:val="32"/>
-                <w:szCs w:val="32"/>
-                <w:lang w:val="en-US"/>
-              </w:rPr>
-              <w:t>.</w:t>
-            </w:r>
-            <w:r>
-              <w:rPr>
-                <w:rFonts w:ascii="Georgia" w:eastAsia="Georgia" w:hAnsi="Georgia" w:cs="Georgia"/>
-                <w:i/>
-                <w:color w:val="000000"/>
-                <w:sz w:val="32"/>
-                <w:szCs w:val="32"/>
-                <w:lang w:val="en-US"/>
-              </w:rPr>
-              <w:t xml:space="preserve"> </w:t>
-            </w:r>
-            <w:r>
-              <w:rPr>
-                <w:rFonts w:ascii="Georgia" w:eastAsia="Georgia" w:hAnsi="Georgia" w:cs="Georgia"/>
-                <w:i/>
-                <w:color w:val="000000"/>
-                <w:sz w:val="32"/>
-                <w:szCs w:val="32"/>
-              </w:rPr>
-              <w:t>Казань</w:t>
+                <w:lang w:val="en-US"/>
+              </w:rPr>
+              <w:t>of Kazan</w:t>
             </w:r>
             <w:r>
               <w:rPr>
@@ -924,17 +836,6 @@
             </w:pPr>
             <w:r>
               <w:rPr>
-                <w:rFonts w:ascii="Georgia" w:eastAsia="Georgia" w:hAnsi="Georgia" w:cs="Georgia"/>
-                <w:i/>
-                <w:color w:val="000000"/>
-                <w:sz w:val="32"/>
-                <w:szCs w:val="32"/>
-                <w:lang w:val="en-US"/>
-              </w:rPr>
-              <w:t xml:space="preserve">c++ </w:t>
-            </w:r>
-            <w:r>
-              <w:rPr>
                 <w:rFonts w:ascii="Georgia" w:hAnsi="Georgia"/>
                 <w:i/>
                 <w:color w:val="auto"/>
@@ -942,7 +843,29 @@
                 <w:szCs w:val="32"/>
                 <w:lang w:val="en-US"/>
               </w:rPr>
-              <w:t>software developer</w:t>
+              <w:t>software</w:t>
+            </w:r>
+            <w:r>
+              <w:rPr>
+                <w:rFonts w:ascii="Georgia" w:hAnsi="Georgia"/>
+                <w:i/>
+                <w:color w:val="auto"/>
+                <w:sz w:val="32"/>
+                <w:szCs w:val="32"/>
+                <w:lang w:val="en-US"/>
+              </w:rPr>
+              <w:t xml:space="preserve"> </w:t>
+            </w:r>
+            <w:r>
+              <w:rPr>
+                <w:rFonts w:ascii="Georgia" w:hAnsi="Georgia"/>
+                <w:i/>
+                <w:color w:val="auto"/>
+                <w:sz w:val="32"/>
+                <w:szCs w:val="32"/>
+                <w:lang w:val="en-US"/>
+              </w:rPr>
+              <w:t>developer</w:t>
             </w:r>
             <w:r>
               <w:rPr>
@@ -972,35 +895,48 @@
               <w:rPr>
                 <w:i/>
                 <w:color w:val="auto"/>
+                <w:lang w:val="en-US"/>
               </w:rPr>
             </w:pPr>
             <w:r>
               <w:rPr>
                 <w:i/>
                 <w:color w:val="auto"/>
-              </w:rPr>
-              <w:t>Разработка/поддержка тарификационной программы</w:t>
-            </w:r>
-            <w:r>
-              <w:rPr>
-                <w:i/>
-                <w:color w:val="auto"/>
-              </w:rPr>
-              <w:t xml:space="preserve"> для офисных АТС (</w:t>
-            </w:r>
-            <w:r>
-              <w:rPr>
-                <w:i/>
-                <w:color w:val="auto"/>
-              </w:rPr>
-              <w:t>малый биллинг</w:t>
-            </w:r>
-            <w:r>
-              <w:rPr>
-                <w:i/>
-                <w:color w:val="auto"/>
-              </w:rPr>
-              <w:t xml:space="preserve">) </w:t>
+                <w:lang w:val="en-US"/>
+              </w:rPr>
+              <w:t>Development</w:t>
+            </w:r>
+            <w:r>
+              <w:rPr>
+                <w:i/>
+                <w:color w:val="auto"/>
+                <w:lang w:val="en-US"/>
+              </w:rPr>
+              <w:t>/</w:t>
+            </w:r>
+            <w:r>
+              <w:rPr>
+                <w:i/>
+                <w:color w:val="auto"/>
+                <w:lang w:val="en-US"/>
+              </w:rPr>
+              <w:t>support</w:t>
+            </w:r>
+            <w:r>
+              <w:rPr>
+                <w:i/>
+                <w:color w:val="auto"/>
+                <w:lang w:val="en-US"/>
+              </w:rPr>
+              <w:t xml:space="preserve"> </w:t>
+            </w:r>
+            <w:r>
+              <w:rPr>
+                <w:i/>
+                <w:color w:val="auto"/>
+                <w:lang w:val="en-US"/>
+              </w:rPr>
+              <w:t xml:space="preserve">of small billing software as C++ developer. </w:t>
             </w:r>
           </w:p>
           <w:p>
@@ -1017,23 +953,15 @@
                 <w:color w:val="auto"/>
                 <w:lang w:val="en-US"/>
               </w:rPr>
+              <w:t xml:space="preserve">with </w:t>
+            </w:r>
+            <w:r>
+              <w:rPr>
+                <w:i/>
+                <w:color w:val="auto"/>
+                <w:lang w:val="en-US"/>
+              </w:rPr>
               <w:t>MSVC/WinAPI/Multithreading/SQL</w:t>
-            </w:r>
-            <w:r>
-              <w:rPr>
-                <w:i/>
-                <w:color w:val="auto"/>
-                <w:lang w:val="en-US"/>
-              </w:rPr>
-              <w:t xml:space="preserve"> </w:t>
-            </w:r>
-            <w:r>
-              <w:rPr>
-                <w:i/>
-                <w:color w:val="auto"/>
-                <w:lang w:val="en-US"/>
-              </w:rPr>
-              <w:t>(MS  Access DB)</w:t>
             </w:r>
             <w:r>
               <w:rPr>
@@ -1078,6 +1006,7 @@
                 <w:color w:val="000000"/>
                 <w:sz w:val="32"/>
                 <w:szCs w:val="32"/>
+                <w:lang w:val="en-US"/>
               </w:rPr>
             </w:pPr>
             <w:r>
@@ -1087,6 +1016,7 @@
                 <w:color w:val="000000"/>
                 <w:sz w:val="32"/>
                 <w:szCs w:val="32"/>
+                <w:lang w:val="en-US"/>
               </w:rPr>
               <w:t xml:space="preserve">2005-2010: </w:t>
             </w:r>
@@ -1097,8 +1027,9 @@
                 <w:color w:val="000000"/>
                 <w:sz w:val="32"/>
                 <w:szCs w:val="32"/>
-              </w:rPr>
-              <w:t>ОАО</w:t>
+                <w:lang w:val="en-US"/>
+              </w:rPr>
+              <w:t>JSC</w:t>
             </w:r>
             <w:r>
               <w:rPr>
@@ -1107,8 +1038,9 @@
                 <w:color w:val="000000"/>
                 <w:sz w:val="32"/>
                 <w:szCs w:val="32"/>
-              </w:rPr>
-              <w:t xml:space="preserve"> </w:t>
+                <w:lang w:val="en-US"/>
+              </w:rPr>
+              <w:t xml:space="preserve"> ICL-</w:t>
             </w:r>
             <w:r>
               <w:rPr>
@@ -1119,7 +1051,7 @@
                 <w:szCs w:val="32"/>
                 <w:lang w:val="en-US"/>
               </w:rPr>
-              <w:t>ICL</w:t>
+              <w:t>KME CS of Kazan</w:t>
             </w:r>
             <w:r>
               <w:rPr>
@@ -1128,8 +1060,9 @@
                 <w:color w:val="000000"/>
                 <w:sz w:val="32"/>
                 <w:szCs w:val="32"/>
-              </w:rPr>
-              <w:t>-</w:t>
+                <w:lang w:val="en-US"/>
+              </w:rPr>
+              <w:t>:</w:t>
             </w:r>
             <w:r>
               <w:rPr>
@@ -1138,96 +1071,7 @@
                 <w:color w:val="000000"/>
                 <w:sz w:val="32"/>
                 <w:szCs w:val="32"/>
-              </w:rPr>
-              <w:t>КПО</w:t>
-            </w:r>
-            <w:r>
-              <w:rPr>
-                <w:rFonts w:ascii="Georgia" w:eastAsia="Georgia" w:hAnsi="Georgia" w:cs="Georgia"/>
-                <w:i/>
-                <w:color w:val="000000"/>
-                <w:sz w:val="32"/>
-                <w:szCs w:val="32"/>
-              </w:rPr>
-              <w:t xml:space="preserve"> </w:t>
-            </w:r>
-            <w:r>
-              <w:rPr>
-                <w:rFonts w:ascii="Georgia" w:eastAsia="Georgia" w:hAnsi="Georgia" w:cs="Georgia"/>
-                <w:i/>
-                <w:color w:val="000000"/>
-                <w:sz w:val="32"/>
-                <w:szCs w:val="32"/>
-              </w:rPr>
-              <w:t>ВС</w:t>
-            </w:r>
-            <w:r>
-              <w:rPr>
-                <w:rFonts w:ascii="Georgia" w:eastAsia="Georgia" w:hAnsi="Georgia" w:cs="Georgia"/>
-                <w:i/>
-                <w:color w:val="000000"/>
-                <w:sz w:val="32"/>
-                <w:szCs w:val="32"/>
-              </w:rPr>
-              <w:t xml:space="preserve"> </w:t>
-            </w:r>
-            <w:r>
-              <w:rPr>
-                <w:rFonts w:ascii="Georgia" w:eastAsia="Georgia" w:hAnsi="Georgia" w:cs="Georgia"/>
-                <w:i/>
-                <w:color w:val="000000"/>
-                <w:sz w:val="32"/>
-                <w:szCs w:val="32"/>
-              </w:rPr>
-              <w:t>г</w:t>
-            </w:r>
-            <w:r>
-              <w:rPr>
-                <w:rFonts w:ascii="Georgia" w:eastAsia="Georgia" w:hAnsi="Georgia" w:cs="Georgia"/>
-                <w:i/>
-                <w:color w:val="000000"/>
-                <w:sz w:val="32"/>
-                <w:szCs w:val="32"/>
-              </w:rPr>
-              <w:t>.</w:t>
-            </w:r>
-            <w:r>
-              <w:rPr>
-                <w:rFonts w:ascii="Georgia" w:eastAsia="Georgia" w:hAnsi="Georgia" w:cs="Georgia"/>
-                <w:i/>
-                <w:color w:val="000000"/>
-                <w:sz w:val="32"/>
-                <w:szCs w:val="32"/>
-              </w:rPr>
-              <w:t xml:space="preserve"> </w:t>
-            </w:r>
-            <w:r>
-              <w:rPr>
-                <w:rFonts w:ascii="Georgia" w:eastAsia="Georgia" w:hAnsi="Georgia" w:cs="Georgia"/>
-                <w:i/>
-                <w:color w:val="000000"/>
-                <w:sz w:val="32"/>
-                <w:szCs w:val="32"/>
-              </w:rPr>
-              <w:t>Казань</w:t>
-            </w:r>
-            <w:r>
-              <w:rPr>
-                <w:rFonts w:ascii="Georgia" w:eastAsia="Georgia" w:hAnsi="Georgia" w:cs="Georgia"/>
-                <w:i/>
-                <w:color w:val="000000"/>
-                <w:sz w:val="32"/>
-                <w:szCs w:val="32"/>
-              </w:rPr>
-              <w:t>:</w:t>
-            </w:r>
-            <w:r>
-              <w:rPr>
-                <w:rFonts w:ascii="Georgia" w:eastAsia="Georgia" w:hAnsi="Georgia" w:cs="Georgia"/>
-                <w:i/>
-                <w:color w:val="000000"/>
-                <w:sz w:val="32"/>
-                <w:szCs w:val="32"/>
+                <w:lang w:val="en-US"/>
               </w:rPr>
               <w:t xml:space="preserve"> </w:t>
             </w:r>
@@ -1240,7 +1084,6 @@
                 <w:color w:val="000000"/>
                 <w:sz w:val="32"/>
                 <w:szCs w:val="32"/>
-                <w:lang w:val="en-US"/>
               </w:rPr>
             </w:pPr>
             <w:r>
@@ -1252,7 +1095,17 @@
                 <w:szCs w:val="32"/>
                 <w:lang w:val="en-US"/>
               </w:rPr>
-              <w:t xml:space="preserve">c++ </w:t>
+              <w:t>c</w:t>
+            </w:r>
+            <w:r>
+              <w:rPr>
+                <w:rFonts w:ascii="Georgia" w:eastAsia="Georgia" w:hAnsi="Georgia" w:cs="Georgia"/>
+                <w:i/>
+                <w:color w:val="000000"/>
+                <w:sz w:val="32"/>
+                <w:szCs w:val="32"/>
+              </w:rPr>
+              <w:t xml:space="preserve">++ </w:t>
             </w:r>
             <w:r>
               <w:rPr>
@@ -1263,7 +1116,28 @@
                 <w:szCs w:val="32"/>
                 <w:lang w:val="en-US"/>
               </w:rPr>
-              <w:t>software developer</w:t>
+              <w:t>software</w:t>
+            </w:r>
+            <w:r>
+              <w:rPr>
+                <w:rFonts w:ascii="Georgia" w:hAnsi="Georgia"/>
+                <w:i/>
+                <w:color w:val="auto"/>
+                <w:sz w:val="32"/>
+                <w:szCs w:val="32"/>
+              </w:rPr>
+              <w:t xml:space="preserve"> </w:t>
+            </w:r>
+            <w:r>
+              <w:rPr>
+                <w:rFonts w:ascii="Georgia" w:hAnsi="Georgia"/>
+                <w:i/>
+                <w:color w:val="auto"/>
+                <w:sz w:val="32"/>
+                <w:szCs w:val="32"/>
+                <w:lang w:val="en-US"/>
+              </w:rPr>
+              <w:t>developer</w:t>
             </w:r>
             <w:r>
               <w:rPr>
@@ -1272,20 +1146,8 @@
                 <w:color w:val="000000"/>
                 <w:sz w:val="32"/>
                 <w:szCs w:val="32"/>
-                <w:lang w:val="en-US"/>
-              </w:rPr>
-              <w:t>:</w:t>
-            </w:r>
-            <w:r>
-              <w:rPr>
-                <w:rFonts w:ascii="Georgia" w:eastAsia="Georgia" w:hAnsi="Georgia" w:cs="Georgia"/>
-                <w:i/>
-                <w:color w:val="000000"/>
-                <w:sz w:val="32"/>
-                <w:szCs w:val="32"/>
-                <w:lang w:val="en-US"/>
-              </w:rPr>
-              <w:t xml:space="preserve"> </w:t>
+              </w:rPr>
+              <w:t xml:space="preserve">: </w:t>
             </w:r>
           </w:p>
           <w:p>
@@ -1293,40 +1155,38 @@
               <w:rPr>
                 <w:i/>
                 <w:color w:val="auto"/>
+                <w:lang w:val="en-US"/>
               </w:rPr>
             </w:pPr>
             <w:r>
               <w:rPr>
                 <w:i/>
                 <w:color w:val="auto"/>
-              </w:rPr>
-              <w:t xml:space="preserve">Разработка/поддержка многопользовательской СЗИ </w:t>
-            </w:r>
-            <w:r>
-              <w:rPr>
-                <w:i/>
-                <w:color w:val="auto"/>
-              </w:rPr>
-              <w:t>под Win/Linux. отвечал за мод</w:t>
-            </w:r>
-            <w:r>
-              <w:rPr>
-                <w:i/>
-                <w:color w:val="auto"/>
-              </w:rPr>
-              <w:t>и</w:t>
-            </w:r>
-            <w:r>
-              <w:rPr>
-                <w:i/>
-                <w:color w:val="auto"/>
-              </w:rPr>
-              <w:t>фикацию подсистемы</w:t>
-            </w:r>
-            <w:r>
-              <w:rPr>
-                <w:i/>
-                <w:color w:val="auto"/>
+                <w:lang w:val="en-US"/>
+              </w:rPr>
+              <w:t>Development</w:t>
+            </w:r>
+            <w:r>
+              <w:rPr>
+                <w:i/>
+                <w:color w:val="auto"/>
+                <w:lang w:val="en-US"/>
+              </w:rPr>
+              <w:t>/</w:t>
+            </w:r>
+            <w:r>
+              <w:rPr>
+                <w:i/>
+                <w:color w:val="auto"/>
+                <w:lang w:val="en-US"/>
+              </w:rPr>
+              <w:t>support</w:t>
+            </w:r>
+            <w:r>
+              <w:rPr>
+                <w:i/>
+                <w:color w:val="auto"/>
+                <w:lang w:val="en-US"/>
               </w:rPr>
               <w:t xml:space="preserve"> </w:t>
             </w:r>
@@ -1336,86 +1196,7 @@
                 <w:color w:val="auto"/>
                 <w:lang w:val="en-US"/>
               </w:rPr>
-              <w:t>KDM</w:t>
-            </w:r>
-            <w:r>
-              <w:rPr>
-                <w:i/>
-                <w:color w:val="auto"/>
-              </w:rPr>
-              <w:t xml:space="preserve"> (</w:t>
-            </w:r>
-            <w:r>
-              <w:rPr>
-                <w:i/>
-                <w:color w:val="auto"/>
-              </w:rPr>
-              <w:t>графический вход в систему</w:t>
-            </w:r>
-            <w:r>
-              <w:rPr>
-                <w:i/>
-                <w:color w:val="auto"/>
-              </w:rPr>
-              <w:t>)</w:t>
-            </w:r>
-            <w:r>
-              <w:rPr>
-                <w:i/>
-                <w:color w:val="auto"/>
-              </w:rPr>
-              <w:t xml:space="preserve">, </w:t>
-            </w:r>
-            <w:r>
-              <w:rPr>
-                <w:i/>
-                <w:color w:val="auto"/>
-                <w:lang w:val="en-US"/>
-              </w:rPr>
-              <w:t>MS</w:t>
-            </w:r>
-            <w:r>
-              <w:rPr>
-                <w:i/>
-                <w:color w:val="auto"/>
-              </w:rPr>
-              <w:t xml:space="preserve"> </w:t>
-            </w:r>
-            <w:r>
-              <w:rPr>
-                <w:i/>
-                <w:color w:val="auto"/>
-                <w:lang w:val="en-US"/>
-              </w:rPr>
-              <w:t>W</w:t>
-            </w:r>
-            <w:r>
-              <w:rPr>
-                <w:i/>
-                <w:color w:val="auto"/>
-              </w:rPr>
-              <w:t>indows- версию</w:t>
-            </w:r>
-            <w:r>
-              <w:rPr>
-                <w:i/>
-                <w:color w:val="auto"/>
-              </w:rPr>
-              <w:t xml:space="preserve"> </w:t>
-            </w:r>
-            <w:r>
-              <w:rPr>
-                <w:i/>
-                <w:color w:val="auto"/>
-              </w:rPr>
-              <w:t>проекта</w:t>
-            </w:r>
-            <w:r>
-              <w:rPr>
-                <w:i/>
-                <w:color w:val="auto"/>
-              </w:rPr>
-              <w:t xml:space="preserve">. </w:t>
+              <w:t xml:space="preserve">multi-user </w:t>
             </w:r>
           </w:p>
           <w:p>
@@ -1430,15 +1211,28 @@
                 <w:i/>
                 <w:color w:val="auto"/>
               </w:rPr>
-              <w:t xml:space="preserve">Инструменты: MSVC/WinAPI, gcc/qt </w:t>
-            </w:r>
-            <w:r>
-              <w:rPr>
-                <w:i/>
-                <w:color w:val="auto"/>
-                <w:lang w:val="en-US"/>
-              </w:rPr>
-              <w:t>lib</w:t>
+              <w:t xml:space="preserve">многопользовательской СЗИ </w:t>
+            </w:r>
+            <w:r>
+              <w:rPr>
+                <w:i/>
+                <w:color w:val="auto"/>
+              </w:rPr>
+              <w:t>под Win/Linux. отвечал за мод</w:t>
+            </w:r>
+            <w:r>
+              <w:rPr>
+                <w:i/>
+                <w:color w:val="auto"/>
+              </w:rPr>
+              <w:t>и</w:t>
+            </w:r>
+            <w:r>
+              <w:rPr>
+                <w:i/>
+                <w:color w:val="auto"/>
+              </w:rPr>
+              <w:t>фикацию подсистемы</w:t>
             </w:r>
             <w:r>
               <w:rPr>
@@ -1453,7 +1247,43 @@
                 <w:color w:val="auto"/>
                 <w:lang w:val="en-US"/>
               </w:rPr>
-              <w:t>SqLite</w:t>
+              <w:t>KDM</w:t>
+            </w:r>
+            <w:r>
+              <w:rPr>
+                <w:i/>
+                <w:color w:val="auto"/>
+              </w:rPr>
+              <w:t xml:space="preserve"> (</w:t>
+            </w:r>
+            <w:r>
+              <w:rPr>
+                <w:i/>
+                <w:color w:val="auto"/>
+              </w:rPr>
+              <w:t>графический вход в систему</w:t>
+            </w:r>
+            <w:r>
+              <w:rPr>
+                <w:i/>
+                <w:color w:val="auto"/>
+              </w:rPr>
+              <w:t>)</w:t>
+            </w:r>
+            <w:r>
+              <w:rPr>
+                <w:i/>
+                <w:color w:val="auto"/>
+              </w:rPr>
+              <w:t xml:space="preserve">, </w:t>
+            </w:r>
+            <w:r>
+              <w:rPr>
+                <w:i/>
+                <w:color w:val="auto"/>
+                <w:lang w:val="en-US"/>
+              </w:rPr>
+              <w:t>MS</w:t>
             </w:r>
             <w:r>
               <w:rPr>
@@ -1461,123 +1291,270 @@
                 <w:color w:val="auto"/>
               </w:rPr>
               <w:t xml:space="preserve"> </w:t>
+            </w:r>
+            <w:r>
+              <w:rPr>
+                <w:i/>
+                <w:color w:val="auto"/>
+                <w:lang w:val="en-US"/>
+              </w:rPr>
+              <w:t>W</w:t>
+            </w:r>
+            <w:r>
+              <w:rPr>
+                <w:i/>
+                <w:color w:val="auto"/>
+              </w:rPr>
+              <w:t>indows- версию</w:t>
+            </w:r>
+            <w:r>
+              <w:rPr>
+                <w:i/>
+                <w:color w:val="auto"/>
+              </w:rPr>
+              <w:t xml:space="preserve"> </w:t>
+            </w:r>
+            <w:r>
+              <w:rPr>
+                <w:i/>
+                <w:color w:val="auto"/>
+              </w:rPr>
+              <w:t>проекта</w:t>
+            </w:r>
+            <w:r>
+              <w:rPr>
+                <w:i/>
+                <w:color w:val="auto"/>
+              </w:rPr>
+              <w:t xml:space="preserve">. </w:t>
             </w:r>
           </w:p>
           <w:p>
             <w:pPr>
               <w:rPr>
-                <w:rFonts w:ascii="Georgia" w:eastAsia="Georgia" w:hAnsi="Georgia" w:cs="Georgia"/>
-                <w:i/>
-                <w:color w:val="000000"/>
-                <w:sz w:val="32"/>
-                <w:szCs w:val="32"/>
-                <w:lang w:val="en-US"/>
+                <w:i/>
+                <w:color w:val="auto"/>
               </w:rPr>
             </w:pPr>
             <w:r>
               <w:rPr>
-                <w:rFonts w:ascii="Georgia" w:eastAsia="Georgia" w:hAnsi="Georgia" w:cs="Georgia"/>
-                <w:i/>
-                <w:color w:val="000000"/>
-                <w:sz w:val="32"/>
-                <w:szCs w:val="32"/>
-              </w:rPr>
-              <w:t>200</w:t>
-            </w:r>
-            <w:r>
-              <w:rPr>
-                <w:rFonts w:ascii="Georgia" w:eastAsia="Georgia" w:hAnsi="Georgia" w:cs="Georgia"/>
-                <w:i/>
-                <w:color w:val="000000"/>
-                <w:sz w:val="32"/>
-                <w:szCs w:val="32"/>
-              </w:rPr>
-              <w:t>7-20</w:t>
-            </w:r>
-            <w:r>
-              <w:rPr>
-                <w:rFonts w:ascii="Georgia" w:eastAsia="Georgia" w:hAnsi="Georgia" w:cs="Georgia"/>
-                <w:i/>
-                <w:color w:val="000000"/>
-                <w:sz w:val="32"/>
-                <w:szCs w:val="32"/>
-              </w:rPr>
-              <w:t>20</w:t>
-            </w:r>
-            <w:r>
-              <w:rPr>
-                <w:rFonts w:ascii="Georgia" w:eastAsia="Georgia" w:hAnsi="Georgia" w:cs="Georgia"/>
-                <w:i/>
-                <w:color w:val="000000"/>
-                <w:sz w:val="32"/>
-                <w:szCs w:val="32"/>
+                <w:i/>
+                <w:color w:val="auto"/>
+              </w:rPr>
+              <w:t xml:space="preserve">Инструменты: MSVC/WinAPI, gcc/qt </w:t>
+            </w:r>
+            <w:r>
+              <w:rPr>
+                <w:i/>
+                <w:color w:val="auto"/>
+                <w:lang w:val="en-US"/>
+              </w:rPr>
+              <w:t>lib</w:t>
+            </w:r>
+            <w:r>
+              <w:rPr>
+                <w:i/>
+                <w:color w:val="auto"/>
               </w:rPr>
               <w:t xml:space="preserve"> </w:t>
             </w:r>
             <w:r>
               <w:rPr>
-                <w:rFonts w:ascii="Georgia" w:eastAsia="Georgia" w:hAnsi="Georgia" w:cs="Georgia"/>
-                <w:i/>
-                <w:color w:val="000000"/>
-                <w:sz w:val="32"/>
-                <w:szCs w:val="32"/>
-                <w:lang w:val="en-US"/>
-              </w:rPr>
-              <w:t>freelance</w:t>
-            </w:r>
-            <w:r>
-              <w:rPr>
-                <w:rFonts w:ascii="Georgia" w:eastAsia="Georgia" w:hAnsi="Georgia" w:cs="Georgia"/>
-                <w:i/>
-                <w:color w:val="000000"/>
-                <w:sz w:val="32"/>
-                <w:szCs w:val="32"/>
-                <w:lang w:val="en-US"/>
-              </w:rPr>
-              <w:t>/</w:t>
-            </w:r>
-            <w:r>
-              <w:rPr>
-                <w:rFonts w:ascii="Georgia" w:hAnsi="Georgia"/>
-                <w:i/>
-                <w:color w:val="auto"/>
-                <w:sz w:val="32"/>
-                <w:szCs w:val="32"/>
-                <w:lang w:val="en-US"/>
-              </w:rPr>
-              <w:t>software developer</w:t>
-            </w:r>
-            <w:r>
-              <w:rPr>
-                <w:rFonts w:ascii="Georgia" w:eastAsia="Georgia" w:hAnsi="Georgia" w:cs="Georgia"/>
-                <w:i/>
-                <w:color w:val="000000"/>
-                <w:sz w:val="32"/>
-                <w:szCs w:val="32"/>
-              </w:rPr>
-              <w:t xml:space="preserve">: </w:t>
+                <w:i/>
+                <w:color w:val="auto"/>
+                <w:lang w:val="en-US"/>
+              </w:rPr>
+              <w:t>SqLite</w:t>
+            </w:r>
+            <w:r>
+              <w:rPr>
+                <w:i/>
+                <w:color w:val="auto"/>
+              </w:rPr>
+              <w:t xml:space="preserve"> </w:t>
             </w:r>
           </w:p>
           <w:p>
             <w:pPr>
               <w:rPr>
-                <w:i/>
-                <w:color w:val="auto"/>
+                <w:rFonts w:ascii="Georgia" w:eastAsia="Georgia" w:hAnsi="Georgia" w:cs="Georgia"/>
+                <w:i/>
+                <w:color w:val="000000"/>
+                <w:sz w:val="32"/>
+                <w:szCs w:val="32"/>
               </w:rPr>
             </w:pPr>
             <w:r>
               <w:rPr>
-                <w:i/>
-                <w:color w:val="auto"/>
-              </w:rPr>
-              <w:t>Р</w:t>
-            </w:r>
-            <w:r>
-              <w:rPr>
-                <w:i/>
-                <w:color w:val="auto"/>
-              </w:rPr>
-              <w:t xml:space="preserve">азработал и внедрил на производство ( ПО «Полимерупак», г.Казань </w:t>
+                <w:rFonts w:ascii="Georgia" w:eastAsia="Georgia" w:hAnsi="Georgia" w:cs="Georgia"/>
+                <w:i/>
+                <w:color w:val="000000"/>
+                <w:sz w:val="32"/>
+                <w:szCs w:val="32"/>
+              </w:rPr>
+              <w:t>200</w:t>
+            </w:r>
+            <w:r>
+              <w:rPr>
+                <w:rFonts w:ascii="Georgia" w:eastAsia="Georgia" w:hAnsi="Georgia" w:cs="Georgia"/>
+                <w:i/>
+                <w:color w:val="000000"/>
+                <w:sz w:val="32"/>
+                <w:szCs w:val="32"/>
+              </w:rPr>
+              <w:t>7-20</w:t>
+            </w:r>
+            <w:r>
+              <w:rPr>
+                <w:rFonts w:ascii="Georgia" w:eastAsia="Georgia" w:hAnsi="Georgia" w:cs="Georgia"/>
+                <w:i/>
+                <w:color w:val="000000"/>
+                <w:sz w:val="32"/>
+                <w:szCs w:val="32"/>
+              </w:rPr>
+              <w:t>20</w:t>
+            </w:r>
+            <w:r>
+              <w:rPr>
+                <w:rFonts w:ascii="Georgia" w:eastAsia="Georgia" w:hAnsi="Georgia" w:cs="Georgia"/>
+                <w:i/>
+                <w:color w:val="000000"/>
+                <w:sz w:val="32"/>
+                <w:szCs w:val="32"/>
+              </w:rPr>
+              <w:t xml:space="preserve"> </w:t>
+            </w:r>
+            <w:r>
+              <w:rPr>
+                <w:rFonts w:ascii="Georgia" w:eastAsia="Georgia" w:hAnsi="Georgia" w:cs="Georgia"/>
+                <w:i/>
+                <w:color w:val="000000"/>
+                <w:sz w:val="32"/>
+                <w:szCs w:val="32"/>
+                <w:lang w:val="en-US"/>
+              </w:rPr>
+              <w:t>freelance</w:t>
+            </w:r>
+            <w:r>
+              <w:rPr>
+                <w:rFonts w:ascii="Georgia" w:eastAsia="Georgia" w:hAnsi="Georgia" w:cs="Georgia"/>
+                <w:i/>
+                <w:color w:val="000000"/>
+                <w:sz w:val="32"/>
+                <w:szCs w:val="32"/>
+              </w:rPr>
+              <w:t>/</w:t>
+            </w:r>
+            <w:r>
+              <w:rPr>
+                <w:rFonts w:ascii="Georgia" w:hAnsi="Georgia"/>
+                <w:i/>
+                <w:color w:val="auto"/>
+                <w:sz w:val="32"/>
+                <w:szCs w:val="32"/>
+                <w:lang w:val="en-US"/>
+              </w:rPr>
+              <w:t>software</w:t>
+            </w:r>
+            <w:r>
+              <w:rPr>
+                <w:rFonts w:ascii="Georgia" w:hAnsi="Georgia"/>
+                <w:i/>
+                <w:color w:val="auto"/>
+                <w:sz w:val="32"/>
+                <w:szCs w:val="32"/>
+              </w:rPr>
+              <w:t xml:space="preserve"> </w:t>
+            </w:r>
+            <w:r>
+              <w:rPr>
+                <w:rFonts w:ascii="Georgia" w:hAnsi="Georgia"/>
+                <w:i/>
+                <w:color w:val="auto"/>
+                <w:sz w:val="32"/>
+                <w:szCs w:val="32"/>
+                <w:lang w:val="en-US"/>
+              </w:rPr>
+              <w:t>developer</w:t>
+            </w:r>
+            <w:r>
+              <w:rPr>
+                <w:rFonts w:ascii="Georgia" w:eastAsia="Georgia" w:hAnsi="Georgia" w:cs="Georgia"/>
+                <w:i/>
+                <w:color w:val="000000"/>
+                <w:sz w:val="32"/>
+                <w:szCs w:val="32"/>
+              </w:rPr>
+              <w:t xml:space="preserve">: </w:t>
+            </w:r>
+          </w:p>
+          <w:p>
+            <w:pPr>
+              <w:rPr>
+                <w:i/>
+                <w:color w:val="auto"/>
+                <w:lang w:val="en-US"/>
+              </w:rPr>
+            </w:pPr>
+            <w:r>
+              <w:rPr>
+                <w:i/>
+                <w:color w:val="auto"/>
+                <w:lang w:val="en-US"/>
+              </w:rPr>
+              <w:t>Developed</w:t>
+            </w:r>
+            <w:r>
+              <w:rPr>
+                <w:i/>
+                <w:color w:val="auto"/>
+              </w:rPr>
+              <w:t xml:space="preserve"> и внедрил на производство ( ПО «</w:t>
+            </w:r>
+            <w:r>
+              <w:rPr>
+                <w:i/>
+                <w:color w:val="auto"/>
+                <w:lang w:val="en-US"/>
+              </w:rPr>
+              <w:t>Polimerupak</w:t>
+            </w:r>
+            <w:r>
+              <w:rPr>
+                <w:i/>
+                <w:color w:val="auto"/>
+              </w:rPr>
+              <w:t>»</w:t>
+            </w:r>
+            <w:r>
+              <w:rPr>
+                <w:i/>
+                <w:color w:val="auto"/>
+                <w:lang w:val="en-US"/>
+              </w:rPr>
+              <w:t>of</w:t>
+            </w:r>
+            <w:r>
+              <w:rPr>
+                <w:i/>
+                <w:color w:val="auto"/>
+              </w:rPr>
+              <w:t xml:space="preserve"> </w:t>
+            </w:r>
+            <w:r>
+              <w:rPr>
+                <w:i/>
+                <w:color w:val="auto"/>
+                <w:lang w:val="en-US"/>
+              </w:rPr>
+              <w:t>Kazan</w:t>
+            </w:r>
+            <w:r>
+              <w:rPr>
+                <w:i/>
+                <w:color w:val="auto"/>
+              </w:rPr>
+              <w:t xml:space="preserve"> </w:t>
             </w:r>
             <w:hyperlink r:id="rId10" w:history="1">
               <w:r>
@@ -1646,7 +1623,7 @@
                 <w:i/>
                 <w:color w:val="auto"/>
               </w:rPr>
-              <w:t xml:space="preserve"> ) оригинальную программу</w:t>
+              <w:t>) оригинальную программу</w:t>
             </w:r>
             <w:r>
               <w:rPr>
@@ -1766,12 +1743,28 @@
                 <w:i/>
                 <w:color w:val="auto"/>
               </w:rPr>
-              <w:t>время). Проект завешён</w:t>
-            </w:r>
-            <w:r>
-              <w:rPr>
-                <w:i/>
-                <w:color w:val="auto"/>
+              <w:t>время). Проект</w:t>
+            </w:r>
+            <w:r>
+              <w:rPr>
+                <w:i/>
+                <w:color w:val="auto"/>
+                <w:lang w:val="en-US"/>
+              </w:rPr>
+              <w:t xml:space="preserve"> </w:t>
+            </w:r>
+            <w:r>
+              <w:rPr>
+                <w:i/>
+                <w:color w:val="auto"/>
+              </w:rPr>
+              <w:t>завешён</w:t>
+            </w:r>
+            <w:r>
+              <w:rPr>
+                <w:i/>
+                <w:color w:val="auto"/>
+                <w:lang w:val="en-US"/>
               </w:rPr>
               <w:t xml:space="preserve">, </w:t>
             </w:r>
@@ -1780,12 +1773,28 @@
                 <w:i/>
                 <w:color w:val="auto"/>
               </w:rPr>
-              <w:t>сдан заказчику</w:t>
-            </w:r>
-            <w:r>
-              <w:rPr>
-                <w:i/>
-                <w:color w:val="auto"/>
+              <w:t>сдан</w:t>
+            </w:r>
+            <w:r>
+              <w:rPr>
+                <w:i/>
+                <w:color w:val="auto"/>
+                <w:lang w:val="en-US"/>
+              </w:rPr>
+              <w:t xml:space="preserve"> </w:t>
+            </w:r>
+            <w:r>
+              <w:rPr>
+                <w:i/>
+                <w:color w:val="auto"/>
+              </w:rPr>
+              <w:t>заказчику</w:t>
+            </w:r>
+            <w:r>
+              <w:rPr>
+                <w:i/>
+                <w:color w:val="auto"/>
+                <w:lang w:val="en-US"/>
               </w:rPr>
               <w:t xml:space="preserve">. </w:t>
             </w:r>
@@ -1958,6 +1967,9 @@
             <w:pPr>
               <w:pStyle w:val="1"/>
               <w:contextualSpacing w:val="0"/>
+              <w:rPr>
+                <w:lang w:val="en-US"/>
+              </w:rPr>
             </w:pPr>
             <w:bookmarkStart w:id="8" w:name="_jpwhx7ny5vmb" w:colFirst="0" w:colLast="0"/>
             <w:bookmarkEnd w:id="8"/>
@@ -1973,6 +1985,9 @@
               <w:t>WORKING KNOWLEDGE</w:t>
             </w:r>
             <w:r>
+              <w:rPr>
+                <w:lang w:val="en-US"/>
+              </w:rPr>
               <w:t>:</w:t>
             </w:r>
           </w:p>
@@ -2065,8 +2080,9 @@
                 <w:rFonts w:eastAsia="Times New Roman"/>
                 <w:i/>
                 <w:color w:val="auto"/>
-              </w:rPr>
-              <w:t>ООП</w:t>
+                <w:lang w:val="en-US"/>
+              </w:rPr>
+              <w:t xml:space="preserve">, </w:t>
             </w:r>
             <w:r>
               <w:rPr>
@@ -2075,6 +2091,33 @@
                 <w:color w:val="auto"/>
                 <w:lang w:val="en-US"/>
               </w:rPr>
+              <w:t>COM</w:t>
+            </w:r>
+            <w:r>
+              <w:rPr>
+                <w:rFonts w:eastAsia="Times New Roman"/>
+                <w:i/>
+                <w:color w:val="auto"/>
+                <w:lang w:val="en-US"/>
+              </w:rPr>
+              <w:t>/</w:t>
+            </w:r>
+            <w:r>
+              <w:rPr>
+                <w:rFonts w:eastAsia="Times New Roman"/>
+                <w:i/>
+                <w:color w:val="auto"/>
+                <w:lang w:val="en-US"/>
+              </w:rPr>
+              <w:t>ActiveX</w:t>
+            </w:r>
+            <w:r>
+              <w:rPr>
+                <w:rFonts w:eastAsia="Times New Roman"/>
+                <w:i/>
+                <w:color w:val="auto"/>
+                <w:lang w:val="en-US"/>
+              </w:rPr>
               <w:t xml:space="preserve">, </w:t>
             </w:r>
             <w:r>
@@ -2084,97 +2127,7 @@
                 <w:color w:val="auto"/>
                 <w:lang w:val="en-US"/>
               </w:rPr>
-              <w:t>WIN</w:t>
-            </w:r>
-            <w:r>
-              <w:rPr>
-                <w:rFonts w:eastAsia="Times New Roman"/>
-                <w:i/>
-                <w:color w:val="auto"/>
-                <w:lang w:val="en-US"/>
-              </w:rPr>
-              <w:t>32</w:t>
-            </w:r>
-            <w:r>
-              <w:rPr>
-                <w:rFonts w:eastAsia="Times New Roman"/>
-                <w:i/>
-                <w:color w:val="auto"/>
-                <w:lang w:val="en-US"/>
-              </w:rPr>
-              <w:t>API</w:t>
-            </w:r>
-            <w:r>
-              <w:rPr>
-                <w:rFonts w:eastAsia="Times New Roman"/>
-                <w:i/>
-                <w:color w:val="auto"/>
-                <w:lang w:val="en-US"/>
-              </w:rPr>
-              <w:t xml:space="preserve">, </w:t>
-            </w:r>
-            <w:r>
-              <w:rPr>
-                <w:rFonts w:eastAsia="Times New Roman"/>
-                <w:i/>
-                <w:color w:val="auto"/>
-                <w:lang w:val="en-US"/>
-              </w:rPr>
-              <w:t>ASM</w:t>
-            </w:r>
-            <w:r>
-              <w:rPr>
-                <w:rFonts w:eastAsia="Times New Roman"/>
-                <w:i/>
-                <w:color w:val="auto"/>
-                <w:lang w:val="en-US"/>
-              </w:rPr>
-              <w:t xml:space="preserve">, </w:t>
-            </w:r>
-            <w:r>
-              <w:rPr>
-                <w:rFonts w:eastAsia="Times New Roman"/>
-                <w:i/>
-                <w:color w:val="auto"/>
-                <w:lang w:val="en-US"/>
-              </w:rPr>
-              <w:t>COM</w:t>
-            </w:r>
-            <w:r>
-              <w:rPr>
-                <w:rFonts w:eastAsia="Times New Roman"/>
-                <w:i/>
-                <w:color w:val="auto"/>
-                <w:lang w:val="en-US"/>
-              </w:rPr>
-              <w:t>/</w:t>
-            </w:r>
-            <w:r>
-              <w:rPr>
-                <w:rFonts w:eastAsia="Times New Roman"/>
-                <w:i/>
-                <w:color w:val="auto"/>
-                <w:lang w:val="en-US"/>
-              </w:rPr>
-              <w:t>ActiveX</w:t>
-            </w:r>
-            <w:r>
-              <w:rPr>
-                <w:rFonts w:eastAsia="Times New Roman"/>
-                <w:i/>
-                <w:color w:val="auto"/>
-                <w:lang w:val="en-US"/>
-              </w:rPr>
-              <w:t xml:space="preserve">, </w:t>
-            </w:r>
-            <w:r>
-              <w:rPr>
-                <w:rFonts w:eastAsia="Times New Roman"/>
-                <w:i/>
-                <w:color w:val="auto"/>
-                <w:lang w:val="en-US"/>
-              </w:rPr>
-              <w:t>NSIS</w:t>
+              <w:t xml:space="preserve">,. </w:t>
             </w:r>
           </w:p>
           <w:p>
@@ -2238,6 +2191,33 @@
                 <w:color w:val="auto"/>
                 <w:lang w:val="en-US"/>
               </w:rPr>
+              <w:t>Spring framework</w:t>
+            </w:r>
+            <w:r>
+              <w:rPr>
+                <w:rFonts w:eastAsia="Times New Roman"/>
+                <w:i/>
+                <w:color w:val="auto"/>
+                <w:lang w:val="en-US"/>
+              </w:rPr>
+              <w:t>,</w:t>
+            </w:r>
+            <w:r>
+              <w:rPr>
+                <w:rFonts w:eastAsia="Times New Roman"/>
+                <w:i/>
+                <w:color w:val="auto"/>
+                <w:lang w:val="en-US"/>
+              </w:rPr>
+              <w:t xml:space="preserve"> </w:t>
+            </w:r>
+            <w:r>
+              <w:rPr>
+                <w:rFonts w:eastAsia="Times New Roman"/>
+                <w:i/>
+                <w:color w:val="auto"/>
+                <w:lang w:val="en-US"/>
+              </w:rPr>
               <w:t xml:space="preserve">JS, </w:t>
             </w:r>
             <w:r>
@@ -2247,6 +2227,15 @@
                 <w:color w:val="auto"/>
                 <w:lang w:val="en-US"/>
               </w:rPr>
+              <w:t xml:space="preserve">Git, </w:t>
+            </w:r>
+            <w:r>
+              <w:rPr>
+                <w:rFonts w:eastAsia="Times New Roman"/>
+                <w:i/>
+                <w:color w:val="auto"/>
+                <w:lang w:val="en-US"/>
+              </w:rPr>
               <w:t xml:space="preserve">HTML, CSS, </w:t>
             </w:r>
             <w:r>
@@ -2256,7 +2245,7 @@
                 <w:color w:val="auto"/>
                 <w:lang w:val="en-US"/>
               </w:rPr>
-              <w:t xml:space="preserve">Git, HTTP, </w:t>
+              <w:t>Maven</w:t>
             </w:r>
             <w:r>
               <w:rPr>
@@ -2265,7 +2254,7 @@
                 <w:color w:val="auto"/>
                 <w:lang w:val="en-US"/>
               </w:rPr>
-              <w:t>Maven</w:t>
+              <w:t>,</w:t>
             </w:r>
             <w:r>
               <w:rPr>
@@ -2274,7 +2263,7 @@
                 <w:color w:val="auto"/>
                 <w:lang w:val="en-US"/>
               </w:rPr>
-              <w:t>,</w:t>
+              <w:t xml:space="preserve"> </w:t>
             </w:r>
             <w:r>
               <w:rPr>
@@ -2283,7 +2272,7 @@
                 <w:color w:val="auto"/>
                 <w:lang w:val="en-US"/>
               </w:rPr>
-              <w:t xml:space="preserve"> </w:t>
+              <w:t xml:space="preserve">JUnit, HTTP, </w:t>
             </w:r>
             <w:r>
               <w:rPr>
@@ -2292,7 +2281,7 @@
                 <w:color w:val="auto"/>
                 <w:lang w:val="en-US"/>
               </w:rPr>
-              <w:t>Spring</w:t>
+              <w:t xml:space="preserve">regex, </w:t>
             </w:r>
             <w:r>
               <w:rPr>
@@ -2301,7 +2290,7 @@
                 <w:color w:val="auto"/>
                 <w:lang w:val="en-US"/>
               </w:rPr>
-              <w:t>,</w:t>
+              <w:t>bash</w:t>
             </w:r>
             <w:r>
               <w:rPr>
@@ -2310,34 +2299,7 @@
                 <w:color w:val="auto"/>
                 <w:lang w:val="en-US"/>
               </w:rPr>
-              <w:t xml:space="preserve"> </w:t>
-            </w:r>
-            <w:r>
-              <w:rPr>
-                <w:rFonts w:eastAsia="Times New Roman"/>
-                <w:i/>
-                <w:color w:val="auto"/>
-                <w:lang w:val="en-US"/>
-              </w:rPr>
-              <w:t xml:space="preserve">regex, </w:t>
-            </w:r>
-            <w:r>
-              <w:rPr>
-                <w:rFonts w:eastAsia="Times New Roman"/>
-                <w:i/>
-                <w:color w:val="auto"/>
-                <w:lang w:val="en-US"/>
-              </w:rPr>
-              <w:t>bash</w:t>
-            </w:r>
-            <w:r>
-              <w:rPr>
-                <w:rFonts w:eastAsia="Times New Roman"/>
-                <w:i/>
-                <w:color w:val="auto"/>
-                <w:lang w:val="en-US"/>
-              </w:rPr>
-              <w:t xml:space="preserve"> </w:t>
+              <w:t xml:space="preserve">, NSIS </w:t>
             </w:r>
           </w:p>
           <w:p>
@@ -2592,7 +2554,15 @@
                 <w:color w:val="auto"/>
                 <w:lang w:val="en-US"/>
               </w:rPr>
-              <w:t xml:space="preserve">Adaptability </w:t>
+              <w:t>Adaptive</w:t>
+            </w:r>
+            <w:r>
+              <w:rPr>
+                <w:i/>
+                <w:color w:val="auto"/>
+                <w:lang w:val="en-US"/>
+              </w:rPr>
+              <w:t xml:space="preserve"> </w:t>
             </w:r>
           </w:p>
           <w:p>
@@ -2614,7 +2584,7 @@
                 <w:color w:val="auto"/>
                 <w:lang w:val="en-US"/>
               </w:rPr>
-              <w:t xml:space="preserve">Willingness to learn </w:t>
+              <w:t xml:space="preserve">Communication </w:t>
             </w:r>
           </w:p>
           <w:p>
@@ -2636,8 +2606,22 @@
                 <w:color w:val="auto"/>
                 <w:lang w:val="en-US"/>
               </w:rPr>
-              <w:t xml:space="preserve">Communication </w:t>
-            </w:r>
+              <w:t xml:space="preserve">Willingness to learn </w:t>
+            </w:r>
+          </w:p>
+          <w:p>
+            <w:pPr>
+              <w:pStyle w:val="normal"/>
+              <w:tabs>
+                <w:tab w:val="left" w:pos="2505"/>
+              </w:tabs>
+              <w:contextualSpacing w:val="0"/>
+              <w:rPr>
+                <w:i/>
+                <w:color w:val="auto"/>
+                <w:lang w:val="en-US"/>
+              </w:rPr>
+            </w:pPr>
           </w:p>
         </w:tc>
       </w:tr>
@@ -4198,7 +4182,7 @@
 </file>
 
 <file path=customXml/itemProps1.xml><?xml version="1.0" encoding="utf-8"?>
-<ds:datastoreItem xmlns:ds="http://schemas.openxmlformats.org/officeDocument/2006/customXml" ds:itemID="{6CD58F2E-B019-48A3-8B5D-843DED8B8D64}">
+<ds:datastoreItem xmlns:ds="http://schemas.openxmlformats.org/officeDocument/2006/customXml" ds:itemID="{10E98119-272B-436E-B10A-5B9A9BE69F22}">
   <ds:schemaRefs>
     <ds:schemaRef ds:uri="http://schemas.openxmlformats.org/officeDocument/2006/bibliography"/>
   </ds:schemaRefs>

</xml_diff>

<commit_message>
worked much on eng version
</commit_message>
<xml_diff>
--- a/Kazakov Marat resume.docx
+++ b/Kazakov Marat resume.docx
@@ -12,9 +12,9 @@
         <w:tblLook w:val="0600"/>
       </w:tblPr>
       <w:tblGrid>
-        <w:gridCol w:w="6662"/>
-        <w:gridCol w:w="284"/>
-        <w:gridCol w:w="3969"/>
+        <w:gridCol w:w="7087"/>
+        <w:gridCol w:w="142"/>
+        <w:gridCol w:w="3686"/>
       </w:tblGrid>
       <w:tr>
         <w:trPr>
@@ -53,7 +53,7 @@
         </w:trPr>
         <w:tc>
           <w:tcPr>
-            <w:tcW w:w="6662" w:type="dxa"/>
+            <w:tcW w:w="7087" w:type="dxa"/>
           </w:tcPr>
           <w:p>
             <w:pPr>
@@ -97,6 +97,7 @@
                 <w:lang w:val="en-US"/>
               </w:rPr>
             </w:pPr>
+            <w:proofErr w:type="gramStart"/>
             <w:r>
               <w:rPr>
                 <w:rFonts w:ascii="Georgia" w:eastAsia="Georgia" w:hAnsi="Georgia" w:cs="Georgia"/>
@@ -108,6 +109,7 @@
               </w:rPr>
               <w:t>software</w:t>
             </w:r>
+            <w:proofErr w:type="gramEnd"/>
             <w:r>
               <w:rPr>
                 <w:rFonts w:ascii="Georgia" w:eastAsia="Georgia" w:hAnsi="Georgia" w:cs="Georgia"/>
@@ -280,7 +282,7 @@
         </w:tc>
         <w:tc>
           <w:tcPr>
-            <w:tcW w:w="284" w:type="dxa"/>
+            <w:tcW w:w="142" w:type="dxa"/>
           </w:tcPr>
           <w:p>
             <w:pPr>
@@ -295,7 +297,7 @@
         </w:tc>
         <w:tc>
           <w:tcPr>
-            <w:tcW w:w="3969" w:type="dxa"/>
+            <w:tcW w:w="3686" w:type="dxa"/>
           </w:tcPr>
           <w:p>
             <w:pPr>
@@ -320,6 +322,7 @@
           </w:p>
           <w:p>
             <w:pPr>
+              <w:jc w:val="both"/>
               <w:rPr>
                 <w:i/>
                 <w:color w:val="auto"/>
@@ -372,6 +375,46 @@
                 <w:color w:val="auto"/>
                 <w:lang w:val="en-US"/>
               </w:rPr>
+              <w:t>Physics</w:t>
+            </w:r>
+            <w:r>
+              <w:rPr>
+                <w:i/>
+                <w:color w:val="auto"/>
+                <w:lang w:val="en-US"/>
+              </w:rPr>
+              <w:t xml:space="preserve"> </w:t>
+            </w:r>
+            <w:r>
+              <w:rPr>
+                <w:i/>
+                <w:color w:val="auto"/>
+                <w:lang w:val="en-US"/>
+              </w:rPr>
+              <w:t>Faculty</w:t>
+            </w:r>
+            <w:r>
+              <w:rPr>
+                <w:i/>
+                <w:color w:val="auto"/>
+                <w:lang w:val="en-US"/>
+              </w:rPr>
+              <w:t xml:space="preserve"> </w:t>
+            </w:r>
+            <w:r>
+              <w:rPr>
+                <w:i/>
+                <w:color w:val="auto"/>
+                <w:lang w:val="en-US"/>
+              </w:rPr>
+              <w:t xml:space="preserve">of </w:t>
+            </w:r>
+            <w:r>
+              <w:rPr>
+                <w:i/>
+                <w:color w:val="auto"/>
+                <w:lang w:val="en-US"/>
+              </w:rPr>
               <w:t>Kazan State U</w:t>
             </w:r>
             <w:r>
@@ -390,38 +433,16 @@
               </w:rPr>
               <w:t xml:space="preserve"> degree in </w:t>
             </w:r>
-            <w:r>
-              <w:rPr>
-                <w:i/>
-                <w:color w:val="auto"/>
-                <w:lang w:val="en-US"/>
-              </w:rPr>
-              <w:t xml:space="preserve">Radiophysics of </w:t>
-            </w:r>
-            <w:r>
-              <w:rPr>
-                <w:i/>
-                <w:color w:val="auto"/>
-                <w:lang w:val="en-US"/>
-              </w:rPr>
-              <w:t>Physics</w:t>
-            </w:r>
-            <w:r>
-              <w:rPr>
-                <w:i/>
-                <w:color w:val="auto"/>
-                <w:lang w:val="en-US"/>
-              </w:rPr>
-              <w:t xml:space="preserve"> </w:t>
-            </w:r>
-            <w:r>
-              <w:rPr>
-                <w:i/>
-                <w:color w:val="auto"/>
-                <w:lang w:val="en-US"/>
-              </w:rPr>
-              <w:t>Faculty</w:t>
-            </w:r>
+            <w:proofErr w:type="spellStart"/>
+            <w:r>
+              <w:rPr>
+                <w:i/>
+                <w:color w:val="auto"/>
+                <w:lang w:val="en-US"/>
+              </w:rPr>
+              <w:t>Radiophysics</w:t>
+            </w:r>
+            <w:proofErr w:type="spellEnd"/>
             <w:r>
               <w:rPr>
                 <w:i/>
@@ -429,10 +450,19 @@
                 <w:lang w:val="en-US"/>
               </w:rPr>
               <w:t>;</w:t>
+            </w:r>
+            <w:r>
+              <w:rPr>
+                <w:i/>
+                <w:color w:val="auto"/>
+                <w:lang w:val="en-US"/>
+              </w:rPr>
+              <w:t xml:space="preserve"> </w:t>
             </w:r>
           </w:p>
           <w:p>
             <w:pPr>
+              <w:jc w:val="both"/>
               <w:rPr>
                 <w:b/>
                 <w:i/>
@@ -470,7 +500,24 @@
                 <w:color w:val="auto"/>
                 <w:lang w:val="en-US"/>
               </w:rPr>
-              <w:t>completed p</w:t>
+              <w:t xml:space="preserve">completed </w:t>
+            </w:r>
+            <w:proofErr w:type="gramStart"/>
+            <w:r>
+              <w:rPr>
+                <w:i/>
+                <w:color w:val="auto"/>
+                <w:lang w:val="en-US"/>
+              </w:rPr>
+              <w:t xml:space="preserve">a </w:t>
+            </w:r>
+            <w:r>
+              <w:rPr>
+                <w:i/>
+                <w:color w:val="auto"/>
+                <w:lang w:val="en-US"/>
+              </w:rPr>
+              <w:t>p</w:t>
             </w:r>
             <w:r>
               <w:rPr>
@@ -504,37 +551,56 @@
               </w:rPr>
               <w:t>studies</w:t>
             </w:r>
-            <w:r>
-              <w:rPr>
-                <w:i/>
-                <w:color w:val="auto"/>
-                <w:lang w:val="en-US"/>
-              </w:rPr>
-              <w:t xml:space="preserve"> </w:t>
-            </w:r>
-            <w:r>
-              <w:rPr>
-                <w:i/>
-                <w:color w:val="auto"/>
-                <w:lang w:val="en-US"/>
-              </w:rPr>
-              <w:t xml:space="preserve">of Radiophysics </w:t>
-            </w:r>
-            <w:r>
-              <w:rPr>
-                <w:i/>
-                <w:color w:val="auto"/>
-                <w:lang w:val="en-US"/>
-              </w:rPr>
-              <w:t>a</w:t>
-            </w:r>
-            <w:r>
-              <w:rPr>
-                <w:i/>
-                <w:color w:val="auto"/>
-                <w:lang w:val="en-US"/>
-              </w:rPr>
-              <w:t xml:space="preserve">t the </w:t>
+            <w:proofErr w:type="gramEnd"/>
+            <w:r>
+              <w:rPr>
+                <w:i/>
+                <w:color w:val="auto"/>
+                <w:lang w:val="en-US"/>
+              </w:rPr>
+              <w:t xml:space="preserve"> </w:t>
+            </w:r>
+            <w:r>
+              <w:rPr>
+                <w:i/>
+                <w:color w:val="auto"/>
+                <w:lang w:val="en-US"/>
+              </w:rPr>
+              <w:t>in</w:t>
+            </w:r>
+            <w:r>
+              <w:rPr>
+                <w:i/>
+                <w:color w:val="auto"/>
+                <w:lang w:val="en-US"/>
+              </w:rPr>
+              <w:t xml:space="preserve"> </w:t>
+            </w:r>
+            <w:proofErr w:type="spellStart"/>
+            <w:r>
+              <w:rPr>
+                <w:i/>
+                <w:color w:val="auto"/>
+                <w:lang w:val="en-US"/>
+              </w:rPr>
+              <w:t>Radiophysics</w:t>
+            </w:r>
+            <w:proofErr w:type="spellEnd"/>
+            <w:r>
+              <w:rPr>
+                <w:i/>
+                <w:color w:val="auto"/>
+                <w:lang w:val="en-US"/>
+              </w:rPr>
+              <w:t xml:space="preserve"> at</w:t>
+            </w:r>
+            <w:r>
+              <w:rPr>
+                <w:i/>
+                <w:color w:val="auto"/>
+                <w:lang w:val="en-US"/>
+              </w:rPr>
+              <w:t xml:space="preserve"> the </w:t>
             </w:r>
             <w:r>
               <w:rPr>
@@ -577,7 +643,7 @@
         </w:trPr>
         <w:tc>
           <w:tcPr>
-            <w:tcW w:w="6662" w:type="dxa"/>
+            <w:tcW w:w="7087" w:type="dxa"/>
           </w:tcPr>
           <w:p>
             <w:pPr>
@@ -591,7 +657,7 @@
             <w:bookmarkEnd w:id="7"/>
             <w:r>
               <w:pict>
-                <v:rect id="_x0000_i1026" style="width:0;height:1.5pt" o:hralign="center" o:hrstd="t" o:hr="t" fillcolor="#a0a0a0" stroked="f"/>
+                <v:rect id="_x0000_i1030" style="width:0;height:1.5pt" o:hralign="center" o:hrstd="t" o:hr="t" fillcolor="#a0a0a0" stroked="f"/>
               </w:pict>
             </w:r>
             <w:r>
@@ -696,6 +762,7 @@
           </w:p>
           <w:p>
             <w:pPr>
+              <w:jc w:val="both"/>
               <w:rPr>
                 <w:i/>
                 <w:color w:val="auto"/>
@@ -708,15 +775,31 @@
                 <w:color w:val="auto"/>
                 <w:lang w:val="en-US"/>
               </w:rPr>
-              <w:t>MSVC</w:t>
-            </w:r>
-            <w:r>
-              <w:rPr>
-                <w:i/>
-                <w:color w:val="auto"/>
-                <w:lang w:val="en-US"/>
-              </w:rPr>
-              <w:t xml:space="preserve"> C++ </w:t>
+              <w:t>Worked</w:t>
+            </w:r>
+            <w:r>
+              <w:rPr>
+                <w:i/>
+                <w:color w:val="auto"/>
+                <w:lang w:val="en-US"/>
+              </w:rPr>
+              <w:t xml:space="preserve"> as</w:t>
+            </w:r>
+            <w:r>
+              <w:rPr>
+                <w:i/>
+                <w:color w:val="auto"/>
+                <w:lang w:val="en-US"/>
+              </w:rPr>
+              <w:t xml:space="preserve"> </w:t>
+            </w:r>
+            <w:r>
+              <w:rPr>
+                <w:i/>
+                <w:color w:val="auto"/>
+                <w:lang w:val="en-US"/>
+              </w:rPr>
+              <w:t xml:space="preserve">C++ </w:t>
             </w:r>
             <w:r>
               <w:rPr>
@@ -732,7 +815,23 @@
                 <w:color w:val="auto"/>
                 <w:lang w:val="en-US"/>
               </w:rPr>
-              <w:t xml:space="preserve">developer </w:t>
+              <w:t>developer</w:t>
+            </w:r>
+            <w:r>
+              <w:rPr>
+                <w:i/>
+                <w:color w:val="auto"/>
+                <w:lang w:val="en-US"/>
+              </w:rPr>
+              <w:t xml:space="preserve"> </w:t>
+            </w:r>
+            <w:r>
+              <w:rPr>
+                <w:i/>
+                <w:color w:val="auto"/>
+                <w:lang w:val="en-US"/>
+              </w:rPr>
+              <w:t xml:space="preserve">with WIN32/MFC </w:t>
             </w:r>
           </w:p>
           <w:p>
@@ -843,6 +942,17 @@
                 <w:szCs w:val="32"/>
                 <w:lang w:val="en-US"/>
               </w:rPr>
+              <w:t xml:space="preserve">C++ </w:t>
+            </w:r>
+            <w:r>
+              <w:rPr>
+                <w:rFonts w:ascii="Georgia" w:hAnsi="Georgia"/>
+                <w:i/>
+                <w:color w:val="auto"/>
+                <w:sz w:val="32"/>
+                <w:szCs w:val="32"/>
+                <w:lang w:val="en-US"/>
+              </w:rPr>
               <w:t>software</w:t>
             </w:r>
             <w:r>
@@ -892,6 +1002,7 @@
           </w:p>
           <w:p>
             <w:pPr>
+              <w:jc w:val="both"/>
               <w:rPr>
                 <w:i/>
                 <w:color w:val="auto"/>
@@ -904,6 +1015,22 @@
                 <w:color w:val="auto"/>
                 <w:lang w:val="en-US"/>
               </w:rPr>
+              <w:t xml:space="preserve">Worked </w:t>
+            </w:r>
+            <w:r>
+              <w:rPr>
+                <w:i/>
+                <w:color w:val="auto"/>
+                <w:lang w:val="en-US"/>
+              </w:rPr>
+              <w:t xml:space="preserve">as C++ developer </w:t>
+            </w:r>
+            <w:r>
+              <w:rPr>
+                <w:i/>
+                <w:color w:val="auto"/>
+                <w:lang w:val="en-US"/>
+              </w:rPr>
               <w:t>Development</w:t>
             </w:r>
             <w:r>
@@ -936,63 +1063,158 @@
                 <w:color w:val="auto"/>
                 <w:lang w:val="en-US"/>
               </w:rPr>
-              <w:t xml:space="preserve">of small billing software as C++ developer. </w:t>
+              <w:t>of small bi</w:t>
+            </w:r>
+            <w:r>
+              <w:rPr>
+                <w:i/>
+                <w:color w:val="auto"/>
+                <w:lang w:val="en-US"/>
+              </w:rPr>
+              <w:t xml:space="preserve">lling software </w:t>
+            </w:r>
+            <w:r>
+              <w:rPr>
+                <w:i/>
+                <w:color w:val="auto"/>
+                <w:lang w:val="en-US"/>
+              </w:rPr>
+              <w:t xml:space="preserve">with </w:t>
+            </w:r>
+            <w:r>
+              <w:rPr>
+                <w:i/>
+                <w:color w:val="auto"/>
+                <w:lang w:val="en-US"/>
+              </w:rPr>
+              <w:t>MSVC/</w:t>
+            </w:r>
+            <w:proofErr w:type="spellStart"/>
+            <w:r>
+              <w:rPr>
+                <w:i/>
+                <w:color w:val="auto"/>
+                <w:lang w:val="en-US"/>
+              </w:rPr>
+              <w:t>WinAPI</w:t>
+            </w:r>
+            <w:proofErr w:type="spellEnd"/>
+            <w:r>
+              <w:rPr>
+                <w:i/>
+                <w:color w:val="auto"/>
+                <w:lang w:val="en-US"/>
+              </w:rPr>
+              <w:t>/Multithreading/SQL</w:t>
+            </w:r>
+            <w:r>
+              <w:rPr>
+                <w:i/>
+                <w:color w:val="auto"/>
+                <w:lang w:val="en-US"/>
+              </w:rPr>
+              <w:t>/</w:t>
+            </w:r>
+            <w:r>
+              <w:rPr>
+                <w:rFonts w:eastAsia="Times New Roman"/>
+                <w:i/>
+                <w:color w:val="auto"/>
+                <w:lang w:val="en-US"/>
+              </w:rPr>
+              <w:t>COM/</w:t>
+            </w:r>
+            <w:r>
+              <w:rPr>
+                <w:rFonts w:eastAsia="Times New Roman"/>
+                <w:i/>
+                <w:color w:val="auto"/>
+                <w:lang w:val="en-US"/>
+              </w:rPr>
+              <w:t>ActiveX</w:t>
+            </w:r>
+            <w:r>
+              <w:rPr>
+                <w:i/>
+                <w:color w:val="auto"/>
+                <w:lang w:val="en-US"/>
+              </w:rPr>
+              <w:t xml:space="preserve"> </w:t>
             </w:r>
           </w:p>
           <w:p>
             <w:pPr>
               <w:rPr>
-                <w:i/>
-                <w:color w:val="auto"/>
+                <w:rFonts w:ascii="Georgia" w:eastAsia="Georgia" w:hAnsi="Georgia" w:cs="Georgia"/>
+                <w:i/>
+                <w:color w:val="000000"/>
+                <w:sz w:val="32"/>
+                <w:szCs w:val="32"/>
                 <w:lang w:val="en-US"/>
               </w:rPr>
             </w:pPr>
             <w:r>
               <w:rPr>
-                <w:i/>
-                <w:color w:val="auto"/>
-                <w:lang w:val="en-US"/>
-              </w:rPr>
-              <w:t xml:space="preserve">with </w:t>
-            </w:r>
-            <w:r>
-              <w:rPr>
-                <w:i/>
-                <w:color w:val="auto"/>
-                <w:lang w:val="en-US"/>
-              </w:rPr>
-              <w:t>MSVC/WinAPI/Multithreading/SQL</w:t>
-            </w:r>
-            <w:r>
-              <w:rPr>
-                <w:i/>
-                <w:color w:val="auto"/>
-                <w:lang w:val="en-US"/>
-              </w:rPr>
-              <w:t>/</w:t>
-            </w:r>
-            <w:r>
-              <w:rPr>
-                <w:rFonts w:eastAsia="Times New Roman"/>
-                <w:i/>
-                <w:color w:val="auto"/>
-                <w:lang w:val="en-US"/>
-              </w:rPr>
-              <w:t>COM/</w:t>
-            </w:r>
-            <w:r>
-              <w:rPr>
-                <w:rFonts w:eastAsia="Times New Roman"/>
-                <w:i/>
-                <w:color w:val="auto"/>
-                <w:lang w:val="en-US"/>
-              </w:rPr>
-              <w:t>ActiveX</w:t>
-            </w:r>
-            <w:r>
-              <w:rPr>
-                <w:i/>
-                <w:color w:val="auto"/>
+                <w:rFonts w:ascii="Georgia" w:eastAsia="Georgia" w:hAnsi="Georgia" w:cs="Georgia"/>
+                <w:i/>
+                <w:color w:val="000000"/>
+                <w:sz w:val="32"/>
+                <w:szCs w:val="32"/>
+                <w:lang w:val="en-US"/>
+              </w:rPr>
+              <w:t xml:space="preserve">2005-2010: </w:t>
+            </w:r>
+            <w:r>
+              <w:rPr>
+                <w:rFonts w:ascii="Georgia" w:eastAsia="Georgia" w:hAnsi="Georgia" w:cs="Georgia"/>
+                <w:i/>
+                <w:color w:val="000000"/>
+                <w:sz w:val="32"/>
+                <w:szCs w:val="32"/>
+                <w:lang w:val="en-US"/>
+              </w:rPr>
+              <w:t>JSC</w:t>
+            </w:r>
+            <w:r>
+              <w:rPr>
+                <w:rFonts w:ascii="Georgia" w:eastAsia="Georgia" w:hAnsi="Georgia" w:cs="Georgia"/>
+                <w:i/>
+                <w:color w:val="000000"/>
+                <w:sz w:val="32"/>
+                <w:szCs w:val="32"/>
+                <w:lang w:val="en-US"/>
+              </w:rPr>
+              <w:t xml:space="preserve"> ICL-</w:t>
+            </w:r>
+            <w:r>
+              <w:rPr>
+                <w:rFonts w:ascii="Georgia" w:eastAsia="Georgia" w:hAnsi="Georgia" w:cs="Georgia"/>
+                <w:i/>
+                <w:color w:val="000000"/>
+                <w:sz w:val="32"/>
+                <w:szCs w:val="32"/>
+                <w:lang w:val="en-US"/>
+              </w:rPr>
+              <w:t>KME CS of Kazan</w:t>
+            </w:r>
+            <w:r>
+              <w:rPr>
+                <w:rFonts w:ascii="Georgia" w:eastAsia="Georgia" w:hAnsi="Georgia" w:cs="Georgia"/>
+                <w:i/>
+                <w:color w:val="000000"/>
+                <w:sz w:val="32"/>
+                <w:szCs w:val="32"/>
+                <w:lang w:val="en-US"/>
+              </w:rPr>
+              <w:t>:</w:t>
+            </w:r>
+            <w:r>
+              <w:rPr>
+                <w:rFonts w:ascii="Georgia" w:eastAsia="Georgia" w:hAnsi="Georgia" w:cs="Georgia"/>
+                <w:i/>
+                <w:color w:val="000000"/>
+                <w:sz w:val="32"/>
+                <w:szCs w:val="32"/>
                 <w:lang w:val="en-US"/>
               </w:rPr>
               <w:t xml:space="preserve"> </w:t>
@@ -1018,7 +1240,7 @@
                 <w:szCs w:val="32"/>
                 <w:lang w:val="en-US"/>
               </w:rPr>
-              <w:t xml:space="preserve">2005-2010: </w:t>
+              <w:t>C</w:t>
             </w:r>
             <w:r>
               <w:rPr>
@@ -1029,7 +1251,40 @@
                 <w:szCs w:val="32"/>
                 <w:lang w:val="en-US"/>
               </w:rPr>
-              <w:t>JSC</w:t>
+              <w:t xml:space="preserve">++ </w:t>
+            </w:r>
+            <w:r>
+              <w:rPr>
+                <w:rFonts w:ascii="Georgia" w:hAnsi="Georgia"/>
+                <w:i/>
+                <w:color w:val="auto"/>
+                <w:sz w:val="32"/>
+                <w:szCs w:val="32"/>
+                <w:lang w:val="en-US"/>
+              </w:rPr>
+              <w:t>software</w:t>
+            </w:r>
+            <w:r>
+              <w:rPr>
+                <w:rFonts w:ascii="Georgia" w:hAnsi="Georgia"/>
+                <w:i/>
+                <w:color w:val="auto"/>
+                <w:sz w:val="32"/>
+                <w:szCs w:val="32"/>
+                <w:lang w:val="en-US"/>
+              </w:rPr>
+              <w:t xml:space="preserve"> </w:t>
+            </w:r>
+            <w:r>
+              <w:rPr>
+                <w:rFonts w:ascii="Georgia" w:hAnsi="Georgia"/>
+                <w:i/>
+                <w:color w:val="auto"/>
+                <w:sz w:val="32"/>
+                <w:szCs w:val="32"/>
+                <w:lang w:val="en-US"/>
+              </w:rPr>
+              <w:t>developer</w:t>
             </w:r>
             <w:r>
               <w:rPr>
@@ -1040,118 +1295,126 @@
                 <w:szCs w:val="32"/>
                 <w:lang w:val="en-US"/>
               </w:rPr>
-              <w:t xml:space="preserve"> ICL-</w:t>
-            </w:r>
-            <w:r>
-              <w:rPr>
-                <w:rFonts w:ascii="Georgia" w:eastAsia="Georgia" w:hAnsi="Georgia" w:cs="Georgia"/>
-                <w:i/>
-                <w:color w:val="000000"/>
-                <w:sz w:val="32"/>
-                <w:szCs w:val="32"/>
-                <w:lang w:val="en-US"/>
-              </w:rPr>
-              <w:t>KME CS of Kazan</w:t>
-            </w:r>
-            <w:r>
-              <w:rPr>
-                <w:rFonts w:ascii="Georgia" w:eastAsia="Georgia" w:hAnsi="Georgia" w:cs="Georgia"/>
-                <w:i/>
-                <w:color w:val="000000"/>
-                <w:sz w:val="32"/>
-                <w:szCs w:val="32"/>
-                <w:lang w:val="en-US"/>
-              </w:rPr>
-              <w:t>:</w:t>
-            </w:r>
-            <w:r>
-              <w:rPr>
-                <w:rFonts w:ascii="Georgia" w:eastAsia="Georgia" w:hAnsi="Georgia" w:cs="Georgia"/>
-                <w:i/>
-                <w:color w:val="000000"/>
-                <w:sz w:val="32"/>
-                <w:szCs w:val="32"/>
-                <w:lang w:val="en-US"/>
-              </w:rPr>
-              <w:t xml:space="preserve"> </w:t>
+              <w:t xml:space="preserve">: </w:t>
             </w:r>
           </w:p>
           <w:p>
             <w:pPr>
-              <w:rPr>
-                <w:rFonts w:ascii="Georgia" w:eastAsia="Georgia" w:hAnsi="Georgia" w:cs="Georgia"/>
-                <w:i/>
-                <w:color w:val="000000"/>
-                <w:sz w:val="32"/>
-                <w:szCs w:val="32"/>
+              <w:jc w:val="both"/>
+              <w:rPr>
+                <w:i/>
+                <w:color w:val="auto"/>
+                <w:lang w:val="en-US"/>
               </w:rPr>
             </w:pPr>
             <w:r>
               <w:rPr>
-                <w:rFonts w:ascii="Georgia" w:eastAsia="Georgia" w:hAnsi="Georgia" w:cs="Georgia"/>
-                <w:i/>
-                <w:color w:val="000000"/>
-                <w:sz w:val="32"/>
-                <w:szCs w:val="32"/>
-                <w:lang w:val="en-US"/>
-              </w:rPr>
-              <w:t>c</w:t>
-            </w:r>
-            <w:r>
-              <w:rPr>
-                <w:rFonts w:ascii="Georgia" w:eastAsia="Georgia" w:hAnsi="Georgia" w:cs="Georgia"/>
-                <w:i/>
-                <w:color w:val="000000"/>
-                <w:sz w:val="32"/>
-                <w:szCs w:val="32"/>
-              </w:rPr>
-              <w:t xml:space="preserve">++ </w:t>
-            </w:r>
-            <w:r>
-              <w:rPr>
-                <w:rFonts w:ascii="Georgia" w:hAnsi="Georgia"/>
-                <w:i/>
-                <w:color w:val="auto"/>
-                <w:sz w:val="32"/>
-                <w:szCs w:val="32"/>
+                <w:i/>
+                <w:color w:val="auto"/>
+                <w:lang w:val="en-US"/>
+              </w:rPr>
+              <w:t>Development and maintenance of the</w:t>
+            </w:r>
+            <w:r>
+              <w:rPr>
+                <w:i/>
+                <w:color w:val="auto"/>
+                <w:lang w:val="en-US"/>
+              </w:rPr>
+              <w:t xml:space="preserve"> </w:t>
+            </w:r>
+            <w:r>
+              <w:rPr>
+                <w:i/>
+                <w:color w:val="auto"/>
+                <w:lang w:val="en-US"/>
+              </w:rPr>
+              <w:t xml:space="preserve">information </w:t>
+            </w:r>
+            <w:r>
+              <w:rPr>
+                <w:i/>
+                <w:color w:val="auto"/>
+                <w:lang w:val="en-US"/>
+              </w:rPr>
+              <w:t xml:space="preserve">security </w:t>
+            </w:r>
+            <w:r>
+              <w:rPr>
+                <w:i/>
+                <w:color w:val="auto"/>
                 <w:lang w:val="en-US"/>
               </w:rPr>
               <w:t>software</w:t>
             </w:r>
             <w:r>
               <w:rPr>
-                <w:rFonts w:ascii="Georgia" w:hAnsi="Georgia"/>
-                <w:i/>
-                <w:color w:val="auto"/>
-                <w:sz w:val="32"/>
-                <w:szCs w:val="32"/>
-              </w:rPr>
-              <w:t xml:space="preserve"> </w:t>
-            </w:r>
-            <w:r>
-              <w:rPr>
-                <w:rFonts w:ascii="Georgia" w:hAnsi="Georgia"/>
-                <w:i/>
-                <w:color w:val="auto"/>
-                <w:sz w:val="32"/>
-                <w:szCs w:val="32"/>
-                <w:lang w:val="en-US"/>
-              </w:rPr>
-              <w:t>developer</w:t>
-            </w:r>
-            <w:r>
-              <w:rPr>
-                <w:rFonts w:ascii="Georgia" w:eastAsia="Georgia" w:hAnsi="Georgia" w:cs="Georgia"/>
-                <w:i/>
-                <w:color w:val="000000"/>
-                <w:sz w:val="32"/>
-                <w:szCs w:val="32"/>
-              </w:rPr>
-              <w:t xml:space="preserve">: </w:t>
+                <w:i/>
+                <w:color w:val="auto"/>
+                <w:lang w:val="en-US"/>
+              </w:rPr>
+              <w:t xml:space="preserve"> </w:t>
+            </w:r>
+            <w:r>
+              <w:rPr>
+                <w:i/>
+                <w:color w:val="auto"/>
+                <w:lang w:val="en-US"/>
+              </w:rPr>
+              <w:t>under</w:t>
+            </w:r>
+            <w:r>
+              <w:rPr>
+                <w:i/>
+                <w:color w:val="auto"/>
+                <w:lang w:val="en-US"/>
+              </w:rPr>
+              <w:t xml:space="preserve"> Win</w:t>
+            </w:r>
+            <w:r>
+              <w:rPr>
+                <w:i/>
+                <w:color w:val="auto"/>
+                <w:lang w:val="en-US"/>
+              </w:rPr>
+              <w:t>dows</w:t>
+            </w:r>
+            <w:r>
+              <w:rPr>
+                <w:i/>
+                <w:color w:val="auto"/>
+                <w:lang w:val="en-US"/>
+              </w:rPr>
+              <w:t xml:space="preserve">/Linux </w:t>
+            </w:r>
+            <w:r>
+              <w:rPr>
+                <w:i/>
+                <w:color w:val="auto"/>
+                <w:lang w:val="en-US"/>
+              </w:rPr>
+              <w:t>OS</w:t>
+            </w:r>
+            <w:r>
+              <w:rPr>
+                <w:i/>
+                <w:color w:val="auto"/>
+                <w:lang w:val="en-US"/>
+              </w:rPr>
+              <w:t>.</w:t>
+            </w:r>
+            <w:r>
+              <w:rPr>
+                <w:i/>
+                <w:color w:val="auto"/>
+                <w:lang w:val="en-US"/>
+              </w:rPr>
+              <w:t xml:space="preserve"> </w:t>
             </w:r>
           </w:p>
           <w:p>
             <w:pPr>
+              <w:jc w:val="both"/>
               <w:rPr>
                 <w:i/>
                 <w:color w:val="auto"/>
@@ -1164,365 +1427,496 @@
                 <w:color w:val="auto"/>
                 <w:lang w:val="en-US"/>
               </w:rPr>
-              <w:t>Development</w:t>
-            </w:r>
-            <w:r>
-              <w:rPr>
-                <w:i/>
-                <w:color w:val="auto"/>
-                <w:lang w:val="en-US"/>
-              </w:rPr>
-              <w:t>/</w:t>
-            </w:r>
-            <w:r>
-              <w:rPr>
-                <w:i/>
-                <w:color w:val="auto"/>
-                <w:lang w:val="en-US"/>
-              </w:rPr>
-              <w:t>support</w:t>
-            </w:r>
-            <w:r>
-              <w:rPr>
-                <w:i/>
-                <w:color w:val="auto"/>
-                <w:lang w:val="en-US"/>
-              </w:rPr>
-              <w:t xml:space="preserve"> </w:t>
-            </w:r>
-            <w:r>
-              <w:rPr>
-                <w:i/>
-                <w:color w:val="auto"/>
-                <w:lang w:val="en-US"/>
-              </w:rPr>
-              <w:t xml:space="preserve">multi-user </w:t>
+              <w:t>R</w:t>
+            </w:r>
+            <w:r>
+              <w:rPr>
+                <w:i/>
+                <w:color w:val="auto"/>
+                <w:lang w:val="en-US"/>
+              </w:rPr>
+              <w:t xml:space="preserve">esponsible for </w:t>
+            </w:r>
+            <w:r>
+              <w:rPr>
+                <w:i/>
+                <w:color w:val="auto"/>
+                <w:lang w:val="en-US"/>
+              </w:rPr>
+              <w:t xml:space="preserve">development and </w:t>
+            </w:r>
+            <w:r>
+              <w:rPr>
+                <w:i/>
+                <w:color w:val="auto"/>
+                <w:lang w:val="en-US"/>
+              </w:rPr>
+              <w:t xml:space="preserve">adaptation </w:t>
+            </w:r>
+            <w:r>
+              <w:rPr>
+                <w:i/>
+                <w:color w:val="auto"/>
+                <w:lang w:val="en-US"/>
+              </w:rPr>
+              <w:t xml:space="preserve">of </w:t>
+            </w:r>
+            <w:r>
+              <w:rPr>
+                <w:i/>
+                <w:color w:val="auto"/>
+                <w:lang w:val="en-US"/>
+              </w:rPr>
+              <w:t>KDM</w:t>
+            </w:r>
+            <w:r>
+              <w:rPr>
+                <w:i/>
+                <w:color w:val="auto"/>
+                <w:lang w:val="en-US"/>
+              </w:rPr>
+              <w:t xml:space="preserve"> </w:t>
+            </w:r>
+            <w:r>
+              <w:rPr>
+                <w:i/>
+                <w:color w:val="auto"/>
+                <w:lang w:val="en-US"/>
+              </w:rPr>
+              <w:t xml:space="preserve">subsystem </w:t>
+            </w:r>
+            <w:r>
+              <w:rPr>
+                <w:i/>
+                <w:color w:val="auto"/>
+                <w:lang w:val="en-US"/>
+              </w:rPr>
+              <w:t>(</w:t>
+            </w:r>
+            <w:r>
+              <w:rPr>
+                <w:i/>
+                <w:color w:val="auto"/>
+                <w:lang w:val="en-US"/>
+              </w:rPr>
+              <w:t>graphical login</w:t>
+            </w:r>
+            <w:r>
+              <w:rPr>
+                <w:i/>
+                <w:color w:val="auto"/>
+                <w:lang w:val="en-US"/>
+              </w:rPr>
+              <w:t>)</w:t>
+            </w:r>
+            <w:r>
+              <w:rPr>
+                <w:i/>
+                <w:color w:val="auto"/>
+                <w:lang w:val="en-US"/>
+              </w:rPr>
+              <w:t xml:space="preserve"> </w:t>
+            </w:r>
+            <w:r>
+              <w:rPr>
+                <w:i/>
+                <w:color w:val="auto"/>
+                <w:lang w:val="en-US"/>
+              </w:rPr>
+              <w:t xml:space="preserve">for </w:t>
+            </w:r>
+            <w:r>
+              <w:rPr>
+                <w:i/>
+                <w:color w:val="auto"/>
+                <w:lang w:val="en-US"/>
+              </w:rPr>
+              <w:t>MS W</w:t>
+            </w:r>
+            <w:r>
+              <w:rPr>
+                <w:i/>
+                <w:color w:val="auto"/>
+                <w:lang w:val="en-US"/>
+              </w:rPr>
+              <w:t>indows</w:t>
+            </w:r>
+            <w:r>
+              <w:rPr>
+                <w:i/>
+                <w:color w:val="auto"/>
+                <w:lang w:val="en-US"/>
+              </w:rPr>
+              <w:t>®</w:t>
+            </w:r>
+            <w:r>
+              <w:rPr>
+                <w:i/>
+                <w:color w:val="auto"/>
+                <w:lang w:val="en-US"/>
+              </w:rPr>
+              <w:t xml:space="preserve"> </w:t>
+            </w:r>
+            <w:r>
+              <w:rPr>
+                <w:i/>
+                <w:color w:val="auto"/>
+                <w:lang w:val="en-US"/>
+              </w:rPr>
+              <w:t xml:space="preserve">- </w:t>
+            </w:r>
+            <w:r>
+              <w:rPr>
+                <w:i/>
+                <w:color w:val="auto"/>
+                <w:lang w:val="en-US"/>
+              </w:rPr>
+              <w:t>version of the software</w:t>
+            </w:r>
+            <w:r>
+              <w:rPr>
+                <w:i/>
+                <w:color w:val="auto"/>
+                <w:lang w:val="en-US"/>
+              </w:rPr>
+              <w:t>,</w:t>
+            </w:r>
+            <w:r>
+              <w:rPr>
+                <w:i/>
+                <w:color w:val="auto"/>
+                <w:lang w:val="en-US"/>
+              </w:rPr>
+              <w:t xml:space="preserve"> e</w:t>
+            </w:r>
+            <w:r>
+              <w:rPr>
+                <w:i/>
+                <w:color w:val="auto"/>
+                <w:lang w:val="en-US"/>
+              </w:rPr>
+              <w:t xml:space="preserve">mploying </w:t>
+            </w:r>
+            <w:r>
+              <w:rPr>
+                <w:i/>
+                <w:color w:val="auto"/>
+                <w:lang w:val="en-US"/>
+              </w:rPr>
+              <w:t>MSVC/</w:t>
+            </w:r>
+            <w:proofErr w:type="spellStart"/>
+            <w:r>
+              <w:rPr>
+                <w:i/>
+                <w:color w:val="auto"/>
+                <w:lang w:val="en-US"/>
+              </w:rPr>
+              <w:t>WinAPI</w:t>
+            </w:r>
+            <w:proofErr w:type="spellEnd"/>
+            <w:r>
+              <w:rPr>
+                <w:i/>
+                <w:color w:val="auto"/>
+                <w:lang w:val="en-US"/>
+              </w:rPr>
+              <w:t xml:space="preserve">, </w:t>
+            </w:r>
+            <w:proofErr w:type="spellStart"/>
+            <w:r>
+              <w:rPr>
+                <w:i/>
+                <w:color w:val="auto"/>
+                <w:lang w:val="en-US"/>
+              </w:rPr>
+              <w:t>gcc</w:t>
+            </w:r>
+            <w:proofErr w:type="spellEnd"/>
+            <w:r>
+              <w:rPr>
+                <w:i/>
+                <w:color w:val="auto"/>
+                <w:lang w:val="en-US"/>
+              </w:rPr>
+              <w:t xml:space="preserve">/qt lib </w:t>
+            </w:r>
+            <w:r>
+              <w:rPr>
+                <w:i/>
+                <w:color w:val="auto"/>
+                <w:lang w:val="en-US"/>
+              </w:rPr>
+              <w:t xml:space="preserve">development </w:t>
+            </w:r>
+            <w:r>
+              <w:rPr>
+                <w:i/>
+                <w:color w:val="auto"/>
+                <w:lang w:val="en-US"/>
+              </w:rPr>
+              <w:t>tools</w:t>
+            </w:r>
+            <w:r>
+              <w:rPr>
+                <w:i/>
+                <w:color w:val="auto"/>
+                <w:lang w:val="en-US"/>
+              </w:rPr>
+              <w:t xml:space="preserve"> and </w:t>
+            </w:r>
+            <w:proofErr w:type="spellStart"/>
+            <w:r>
+              <w:rPr>
+                <w:i/>
+                <w:color w:val="auto"/>
+                <w:lang w:val="en-US"/>
+              </w:rPr>
+              <w:t>SqLite</w:t>
+            </w:r>
+            <w:proofErr w:type="spellEnd"/>
+            <w:r>
+              <w:rPr>
+                <w:i/>
+                <w:color w:val="auto"/>
+                <w:lang w:val="en-US"/>
+              </w:rPr>
+              <w:t xml:space="preserve"> as database</w:t>
+            </w:r>
+            <w:r>
+              <w:rPr>
+                <w:i/>
+                <w:color w:val="auto"/>
+                <w:lang w:val="en-US"/>
+              </w:rPr>
+              <w:t>.</w:t>
+            </w:r>
+            <w:r>
+              <w:rPr>
+                <w:i/>
+                <w:color w:val="auto"/>
+                <w:lang w:val="en-US"/>
+              </w:rPr>
+              <w:t xml:space="preserve"> </w:t>
             </w:r>
           </w:p>
           <w:p>
             <w:pPr>
               <w:rPr>
-                <w:i/>
-                <w:color w:val="auto"/>
+                <w:rFonts w:ascii="Georgia" w:eastAsia="Georgia" w:hAnsi="Georgia" w:cs="Georgia"/>
+                <w:i/>
+                <w:color w:val="000000"/>
+                <w:sz w:val="32"/>
+                <w:szCs w:val="32"/>
+                <w:lang w:val="en-US"/>
               </w:rPr>
             </w:pPr>
             <w:r>
               <w:rPr>
-                <w:i/>
-                <w:color w:val="auto"/>
-              </w:rPr>
-              <w:t xml:space="preserve">многопользовательской СЗИ </w:t>
-            </w:r>
-            <w:r>
-              <w:rPr>
-                <w:i/>
-                <w:color w:val="auto"/>
-              </w:rPr>
-              <w:t>под Win/Linux. отвечал за мод</w:t>
-            </w:r>
-            <w:r>
-              <w:rPr>
-                <w:i/>
-                <w:color w:val="auto"/>
-              </w:rPr>
-              <w:t>и</w:t>
-            </w:r>
-            <w:r>
-              <w:rPr>
-                <w:i/>
-                <w:color w:val="auto"/>
-              </w:rPr>
-              <w:t>фикацию подсистемы</w:t>
-            </w:r>
-            <w:r>
-              <w:rPr>
-                <w:i/>
-                <w:color w:val="auto"/>
-              </w:rPr>
-              <w:t xml:space="preserve"> </w:t>
-            </w:r>
-            <w:r>
-              <w:rPr>
-                <w:i/>
-                <w:color w:val="auto"/>
-                <w:lang w:val="en-US"/>
-              </w:rPr>
-              <w:t>KDM</w:t>
-            </w:r>
-            <w:r>
-              <w:rPr>
-                <w:i/>
-                <w:color w:val="auto"/>
-              </w:rPr>
-              <w:t xml:space="preserve"> (</w:t>
-            </w:r>
-            <w:r>
-              <w:rPr>
-                <w:i/>
-                <w:color w:val="auto"/>
-              </w:rPr>
-              <w:t>графический вход в систему</w:t>
-            </w:r>
-            <w:r>
-              <w:rPr>
-                <w:i/>
-                <w:color w:val="auto"/>
-              </w:rPr>
-              <w:t>)</w:t>
-            </w:r>
-            <w:r>
-              <w:rPr>
-                <w:i/>
-                <w:color w:val="auto"/>
-              </w:rPr>
-              <w:t xml:space="preserve">, </w:t>
-            </w:r>
-            <w:r>
-              <w:rPr>
-                <w:i/>
-                <w:color w:val="auto"/>
-                <w:lang w:val="en-US"/>
-              </w:rPr>
-              <w:t>MS</w:t>
-            </w:r>
-            <w:r>
-              <w:rPr>
-                <w:i/>
-                <w:color w:val="auto"/>
-              </w:rPr>
-              <w:t xml:space="preserve"> </w:t>
-            </w:r>
-            <w:r>
-              <w:rPr>
-                <w:i/>
-                <w:color w:val="auto"/>
-                <w:lang w:val="en-US"/>
-              </w:rPr>
-              <w:t>W</w:t>
-            </w:r>
-            <w:r>
-              <w:rPr>
-                <w:i/>
-                <w:color w:val="auto"/>
-              </w:rPr>
-              <w:t>indows- версию</w:t>
-            </w:r>
-            <w:r>
-              <w:rPr>
-                <w:i/>
-                <w:color w:val="auto"/>
-              </w:rPr>
-              <w:t xml:space="preserve"> </w:t>
-            </w:r>
-            <w:r>
-              <w:rPr>
-                <w:i/>
-                <w:color w:val="auto"/>
-              </w:rPr>
-              <w:t>проекта</w:t>
-            </w:r>
-            <w:r>
-              <w:rPr>
-                <w:i/>
-                <w:color w:val="auto"/>
-              </w:rPr>
-              <w:t xml:space="preserve">. </w:t>
+                <w:rFonts w:ascii="Georgia" w:eastAsia="Georgia" w:hAnsi="Georgia" w:cs="Georgia"/>
+                <w:i/>
+                <w:color w:val="000000"/>
+                <w:sz w:val="32"/>
+                <w:szCs w:val="32"/>
+                <w:lang w:val="en-US"/>
+              </w:rPr>
+              <w:t>200</w:t>
+            </w:r>
+            <w:r>
+              <w:rPr>
+                <w:rFonts w:ascii="Georgia" w:eastAsia="Georgia" w:hAnsi="Georgia" w:cs="Georgia"/>
+                <w:i/>
+                <w:color w:val="000000"/>
+                <w:sz w:val="32"/>
+                <w:szCs w:val="32"/>
+                <w:lang w:val="en-US"/>
+              </w:rPr>
+              <w:t>7-2020</w:t>
+            </w:r>
+            <w:r>
+              <w:rPr>
+                <w:rFonts w:ascii="Georgia" w:eastAsia="Georgia" w:hAnsi="Georgia" w:cs="Georgia"/>
+                <w:i/>
+                <w:color w:val="000000"/>
+                <w:sz w:val="32"/>
+                <w:szCs w:val="32"/>
+                <w:lang w:val="en-US"/>
+              </w:rPr>
+              <w:t xml:space="preserve"> </w:t>
+            </w:r>
+            <w:r>
+              <w:rPr>
+                <w:rFonts w:ascii="Georgia" w:eastAsia="Georgia" w:hAnsi="Georgia" w:cs="Georgia"/>
+                <w:i/>
+                <w:color w:val="000000"/>
+                <w:sz w:val="32"/>
+                <w:szCs w:val="32"/>
+                <w:lang w:val="en-US"/>
+              </w:rPr>
+              <w:t xml:space="preserve">freelance </w:t>
+            </w:r>
+            <w:r>
+              <w:rPr>
+                <w:rFonts w:ascii="Georgia" w:hAnsi="Georgia"/>
+                <w:i/>
+                <w:color w:val="auto"/>
+                <w:sz w:val="32"/>
+                <w:szCs w:val="32"/>
+                <w:lang w:val="en-US"/>
+              </w:rPr>
+              <w:t>software</w:t>
+            </w:r>
+            <w:r>
+              <w:rPr>
+                <w:rFonts w:ascii="Georgia" w:hAnsi="Georgia"/>
+                <w:i/>
+                <w:color w:val="auto"/>
+                <w:sz w:val="32"/>
+                <w:szCs w:val="32"/>
+                <w:lang w:val="en-US"/>
+              </w:rPr>
+              <w:t xml:space="preserve"> </w:t>
+            </w:r>
+            <w:r>
+              <w:rPr>
+                <w:rFonts w:ascii="Georgia" w:hAnsi="Georgia"/>
+                <w:i/>
+                <w:color w:val="auto"/>
+                <w:sz w:val="32"/>
+                <w:szCs w:val="32"/>
+                <w:lang w:val="en-US"/>
+              </w:rPr>
+              <w:t>developer</w:t>
+            </w:r>
+            <w:r>
+              <w:rPr>
+                <w:rFonts w:ascii="Georgia" w:eastAsia="Georgia" w:hAnsi="Georgia" w:cs="Georgia"/>
+                <w:i/>
+                <w:color w:val="000000"/>
+                <w:sz w:val="32"/>
+                <w:szCs w:val="32"/>
+                <w:lang w:val="en-US"/>
+              </w:rPr>
+              <w:t xml:space="preserve">: </w:t>
             </w:r>
           </w:p>
           <w:p>
             <w:pPr>
-              <w:rPr>
-                <w:i/>
-                <w:color w:val="auto"/>
+              <w:jc w:val="both"/>
+              <w:rPr>
+                <w:i/>
+                <w:color w:val="auto"/>
+                <w:highlight w:val="cyan"/>
+                <w:lang w:val="en-US"/>
               </w:rPr>
             </w:pPr>
             <w:r>
               <w:rPr>
                 <w:i/>
                 <w:color w:val="auto"/>
-              </w:rPr>
-              <w:t xml:space="preserve">Инструменты: MSVC/WinAPI, gcc/qt </w:t>
-            </w:r>
-            <w:r>
-              <w:rPr>
-                <w:i/>
-                <w:color w:val="auto"/>
-                <w:lang w:val="en-US"/>
-              </w:rPr>
-              <w:t>lib</w:t>
-            </w:r>
-            <w:r>
-              <w:rPr>
-                <w:i/>
-                <w:color w:val="auto"/>
-              </w:rPr>
-              <w:t xml:space="preserve"> </w:t>
-            </w:r>
-            <w:r>
-              <w:rPr>
-                <w:i/>
-                <w:color w:val="auto"/>
-                <w:lang w:val="en-US"/>
-              </w:rPr>
-              <w:t>SqLite</w:t>
-            </w:r>
-            <w:r>
-              <w:rPr>
-                <w:i/>
-                <w:color w:val="auto"/>
-              </w:rPr>
-              <w:t xml:space="preserve"> </w:t>
-            </w:r>
-          </w:p>
-          <w:p>
-            <w:pPr>
-              <w:rPr>
-                <w:rFonts w:ascii="Georgia" w:eastAsia="Georgia" w:hAnsi="Georgia" w:cs="Georgia"/>
-                <w:i/>
-                <w:color w:val="000000"/>
-                <w:sz w:val="32"/>
-                <w:szCs w:val="32"/>
-              </w:rPr>
-            </w:pPr>
-            <w:r>
-              <w:rPr>
-                <w:rFonts w:ascii="Georgia" w:eastAsia="Georgia" w:hAnsi="Georgia" w:cs="Georgia"/>
-                <w:i/>
-                <w:color w:val="000000"/>
-                <w:sz w:val="32"/>
-                <w:szCs w:val="32"/>
-              </w:rPr>
-              <w:t>200</w:t>
-            </w:r>
-            <w:r>
-              <w:rPr>
-                <w:rFonts w:ascii="Georgia" w:eastAsia="Georgia" w:hAnsi="Georgia" w:cs="Georgia"/>
-                <w:i/>
-                <w:color w:val="000000"/>
-                <w:sz w:val="32"/>
-                <w:szCs w:val="32"/>
-              </w:rPr>
-              <w:t>7-20</w:t>
-            </w:r>
-            <w:r>
-              <w:rPr>
-                <w:rFonts w:ascii="Georgia" w:eastAsia="Georgia" w:hAnsi="Georgia" w:cs="Georgia"/>
-                <w:i/>
-                <w:color w:val="000000"/>
-                <w:sz w:val="32"/>
-                <w:szCs w:val="32"/>
-              </w:rPr>
-              <w:t>20</w:t>
-            </w:r>
-            <w:r>
-              <w:rPr>
-                <w:rFonts w:ascii="Georgia" w:eastAsia="Georgia" w:hAnsi="Georgia" w:cs="Georgia"/>
-                <w:i/>
-                <w:color w:val="000000"/>
-                <w:sz w:val="32"/>
-                <w:szCs w:val="32"/>
-              </w:rPr>
-              <w:t xml:space="preserve"> </w:t>
-            </w:r>
-            <w:r>
-              <w:rPr>
-                <w:rFonts w:ascii="Georgia" w:eastAsia="Georgia" w:hAnsi="Georgia" w:cs="Georgia"/>
-                <w:i/>
-                <w:color w:val="000000"/>
-                <w:sz w:val="32"/>
-                <w:szCs w:val="32"/>
-                <w:lang w:val="en-US"/>
-              </w:rPr>
-              <w:t>freelance</w:t>
-            </w:r>
-            <w:r>
-              <w:rPr>
-                <w:rFonts w:ascii="Georgia" w:eastAsia="Georgia" w:hAnsi="Georgia" w:cs="Georgia"/>
-                <w:i/>
-                <w:color w:val="000000"/>
-                <w:sz w:val="32"/>
-                <w:szCs w:val="32"/>
-              </w:rPr>
-              <w:t>/</w:t>
-            </w:r>
-            <w:r>
-              <w:rPr>
-                <w:rFonts w:ascii="Georgia" w:hAnsi="Georgia"/>
-                <w:i/>
-                <w:color w:val="auto"/>
-                <w:sz w:val="32"/>
-                <w:szCs w:val="32"/>
-                <w:lang w:val="en-US"/>
-              </w:rPr>
-              <w:t>software</w:t>
-            </w:r>
-            <w:r>
-              <w:rPr>
-                <w:rFonts w:ascii="Georgia" w:hAnsi="Georgia"/>
-                <w:i/>
-                <w:color w:val="auto"/>
-                <w:sz w:val="32"/>
-                <w:szCs w:val="32"/>
-              </w:rPr>
-              <w:t xml:space="preserve"> </w:t>
-            </w:r>
-            <w:r>
-              <w:rPr>
-                <w:rFonts w:ascii="Georgia" w:hAnsi="Georgia"/>
-                <w:i/>
-                <w:color w:val="auto"/>
-                <w:sz w:val="32"/>
-                <w:szCs w:val="32"/>
-                <w:lang w:val="en-US"/>
-              </w:rPr>
-              <w:t>developer</w:t>
-            </w:r>
-            <w:r>
-              <w:rPr>
-                <w:rFonts w:ascii="Georgia" w:eastAsia="Georgia" w:hAnsi="Georgia" w:cs="Georgia"/>
-                <w:i/>
-                <w:color w:val="000000"/>
-                <w:sz w:val="32"/>
-                <w:szCs w:val="32"/>
-              </w:rPr>
-              <w:t xml:space="preserve">: </w:t>
-            </w:r>
-          </w:p>
-          <w:p>
-            <w:pPr>
-              <w:rPr>
-                <w:i/>
-                <w:color w:val="auto"/>
-                <w:lang w:val="en-US"/>
-              </w:rPr>
-            </w:pPr>
-            <w:r>
-              <w:rPr>
-                <w:i/>
-                <w:color w:val="auto"/>
-                <w:lang w:val="en-US"/>
-              </w:rPr>
-              <w:t>Developed</w:t>
-            </w:r>
-            <w:r>
-              <w:rPr>
-                <w:i/>
-                <w:color w:val="auto"/>
-              </w:rPr>
-              <w:t xml:space="preserve"> и внедрил на производство ( ПО «</w:t>
-            </w:r>
-            <w:r>
-              <w:rPr>
-                <w:i/>
-                <w:color w:val="auto"/>
+                <w:highlight w:val="cyan"/>
+                <w:lang w:val="en-US"/>
+              </w:rPr>
+              <w:t>Successfully</w:t>
+            </w:r>
+            <w:r>
+              <w:rPr>
+                <w:i/>
+                <w:color w:val="auto"/>
+                <w:highlight w:val="cyan"/>
+                <w:lang w:val="en-US"/>
+              </w:rPr>
+              <w:t xml:space="preserve"> </w:t>
+            </w:r>
+            <w:r>
+              <w:rPr>
+                <w:i/>
+                <w:color w:val="auto"/>
+                <w:highlight w:val="cyan"/>
+                <w:lang w:val="en-US"/>
+              </w:rPr>
+              <w:t>designed</w:t>
+            </w:r>
+            <w:r>
+              <w:rPr>
+                <w:i/>
+                <w:color w:val="auto"/>
+                <w:highlight w:val="cyan"/>
+                <w:lang w:val="en-US"/>
+              </w:rPr>
+              <w:t>,</w:t>
+            </w:r>
+            <w:r>
+              <w:rPr>
+                <w:i/>
+                <w:color w:val="auto"/>
+                <w:highlight w:val="cyan"/>
+                <w:lang w:val="en-US"/>
+              </w:rPr>
+              <w:t xml:space="preserve"> developed and deployed</w:t>
+            </w:r>
+            <w:r>
+              <w:rPr>
+                <w:i/>
+                <w:color w:val="auto"/>
+                <w:highlight w:val="cyan"/>
+                <w:lang w:val="en-US"/>
+              </w:rPr>
+              <w:t xml:space="preserve"> </w:t>
+            </w:r>
+            <w:r>
+              <w:rPr>
+                <w:i/>
+                <w:color w:val="auto"/>
+                <w:highlight w:val="cyan"/>
+                <w:lang w:val="en-US"/>
+              </w:rPr>
+              <w:t>for</w:t>
+            </w:r>
+            <w:r>
+              <w:rPr>
+                <w:i/>
+                <w:color w:val="auto"/>
+                <w:highlight w:val="cyan"/>
+                <w:lang w:val="en-US"/>
+              </w:rPr>
+              <w:t xml:space="preserve"> </w:t>
+            </w:r>
+            <w:r>
+              <w:rPr>
+                <w:i/>
+                <w:color w:val="auto"/>
+                <w:highlight w:val="cyan"/>
+                <w:lang w:val="en-US"/>
+              </w:rPr>
+              <w:t xml:space="preserve"> «</w:t>
+            </w:r>
+            <w:r>
+              <w:rPr>
+                <w:i/>
+                <w:color w:val="auto"/>
+                <w:highlight w:val="cyan"/>
+                <w:lang w:val="en-US"/>
+              </w:rPr>
+              <w:t xml:space="preserve">PO </w:t>
+            </w:r>
+            <w:proofErr w:type="spellStart"/>
+            <w:r>
+              <w:rPr>
+                <w:i/>
+                <w:color w:val="auto"/>
+                <w:highlight w:val="cyan"/>
                 <w:lang w:val="en-US"/>
               </w:rPr>
               <w:t>Polimerupak</w:t>
             </w:r>
-            <w:r>
-              <w:rPr>
-                <w:i/>
-                <w:color w:val="auto"/>
+            <w:proofErr w:type="spellEnd"/>
+            <w:r>
+              <w:rPr>
+                <w:i/>
+                <w:color w:val="auto"/>
+                <w:highlight w:val="cyan"/>
+                <w:lang w:val="en-US"/>
               </w:rPr>
               <w:t>»</w:t>
             </w:r>
@@ -1530,6 +1924,16 @@
               <w:rPr>
                 <w:i/>
                 <w:color w:val="auto"/>
+                <w:highlight w:val="cyan"/>
+                <w:lang w:val="en-US"/>
+              </w:rPr>
+              <w:t xml:space="preserve"> </w:t>
+            </w:r>
+            <w:r>
+              <w:rPr>
+                <w:i/>
+                <w:color w:val="auto"/>
+                <w:highlight w:val="cyan"/>
                 <w:lang w:val="en-US"/>
               </w:rPr>
               <w:t>of</w:t>
@@ -1538,13 +1942,16 @@
               <w:rPr>
                 <w:i/>
                 <w:color w:val="auto"/>
-              </w:rPr>
-              <w:t xml:space="preserve"> </w:t>
-            </w:r>
-            <w:r>
-              <w:rPr>
-                <w:i/>
-                <w:color w:val="auto"/>
+                <w:highlight w:val="cyan"/>
+                <w:lang w:val="en-US"/>
+              </w:rPr>
+              <w:t xml:space="preserve"> </w:t>
+            </w:r>
+            <w:r>
+              <w:rPr>
+                <w:i/>
+                <w:color w:val="auto"/>
+                <w:highlight w:val="cyan"/>
                 <w:lang w:val="en-US"/>
               </w:rPr>
               <w:t>Kazan</w:t>
@@ -1553,6 +1960,8 @@
               <w:rPr>
                 <w:i/>
                 <w:color w:val="auto"/>
+                <w:highlight w:val="cyan"/>
+                <w:lang w:val="en-US"/>
               </w:rPr>
               <w:t xml:space="preserve"> </w:t>
             </w:r>
@@ -1562,6 +1971,7 @@
                   <w:rStyle w:val="af"/>
                   <w:i/>
                   <w:color w:val="auto"/>
+                  <w:highlight w:val="cyan"/>
                   <w:lang w:val="en-US"/>
                 </w:rPr>
                 <w:t>www</w:t>
@@ -1571,6 +1981,8 @@
                   <w:rStyle w:val="af"/>
                   <w:i/>
                   <w:color w:val="auto"/>
+                  <w:highlight w:val="cyan"/>
+                  <w:lang w:val="en-US"/>
                 </w:rPr>
                 <w:t>.</w:t>
               </w:r>
@@ -1579,6 +1991,7 @@
                   <w:rStyle w:val="af"/>
                   <w:i/>
                   <w:color w:val="auto"/>
+                  <w:highlight w:val="cyan"/>
                   <w:lang w:val="en-US"/>
                 </w:rPr>
                 <w:t>polimerupak</w:t>
@@ -1588,6 +2001,8 @@
                   <w:rStyle w:val="af"/>
                   <w:i/>
                   <w:color w:val="auto"/>
+                  <w:highlight w:val="cyan"/>
+                  <w:lang w:val="en-US"/>
                 </w:rPr>
                 <w:t>.</w:t>
               </w:r>
@@ -1596,6 +2011,7 @@
                   <w:rStyle w:val="af"/>
                   <w:i/>
                   <w:color w:val="auto"/>
+                  <w:highlight w:val="cyan"/>
                   <w:lang w:val="en-US"/>
                 </w:rPr>
                 <w:t>com</w:t>
@@ -1605,6 +2021,8 @@
                   <w:rStyle w:val="af"/>
                   <w:i/>
                   <w:color w:val="auto"/>
+                  <w:highlight w:val="cyan"/>
+                  <w:lang w:val="en-US"/>
                 </w:rPr>
                 <w:t>.</w:t>
               </w:r>
@@ -1613,6 +2031,7 @@
                   <w:rStyle w:val="af"/>
                   <w:i/>
                   <w:color w:val="auto"/>
+                  <w:highlight w:val="cyan"/>
                   <w:lang w:val="en-US"/>
                 </w:rPr>
                 <w:t>ru</w:t>
@@ -1622,48 +2041,152 @@
               <w:rPr>
                 <w:i/>
                 <w:color w:val="auto"/>
-              </w:rPr>
-              <w:t>) оригинальную программу</w:t>
-            </w:r>
-            <w:r>
-              <w:rPr>
-                <w:i/>
-                <w:color w:val="auto"/>
-              </w:rPr>
-              <w:t xml:space="preserve"> автоматизации</w:t>
-            </w:r>
-            <w:r>
-              <w:rPr>
-                <w:i/>
-                <w:color w:val="auto"/>
-              </w:rPr>
-              <w:t xml:space="preserve"> для</w:t>
-            </w:r>
-            <w:r>
-              <w:rPr>
-                <w:i/>
-                <w:color w:val="auto"/>
-              </w:rPr>
-              <w:t xml:space="preserve"> пакето</w:t>
-            </w:r>
-            <w:r>
-              <w:rPr>
-                <w:i/>
-                <w:color w:val="auto"/>
+                <w:highlight w:val="cyan"/>
+                <w:lang w:val="en-US"/>
+              </w:rPr>
+              <w:t xml:space="preserve"> </w:t>
+            </w:r>
+            <w:r>
+              <w:rPr>
+                <w:i/>
+                <w:color w:val="auto"/>
+                <w:highlight w:val="cyan"/>
+              </w:rPr>
+              <w:t>оригинальную</w:t>
+            </w:r>
+            <w:r>
+              <w:rPr>
+                <w:i/>
+                <w:color w:val="auto"/>
+                <w:highlight w:val="cyan"/>
+                <w:lang w:val="en-US"/>
+              </w:rPr>
+              <w:t xml:space="preserve"> </w:t>
+            </w:r>
+            <w:r>
+              <w:rPr>
+                <w:i/>
+                <w:color w:val="auto"/>
+                <w:highlight w:val="cyan"/>
+              </w:rPr>
+              <w:t>программу</w:t>
+            </w:r>
+            <w:r>
+              <w:rPr>
+                <w:i/>
+                <w:color w:val="auto"/>
+                <w:highlight w:val="cyan"/>
+                <w:lang w:val="en-US"/>
+              </w:rPr>
+              <w:t xml:space="preserve"> </w:t>
+            </w:r>
+            <w:r>
+              <w:rPr>
+                <w:i/>
+                <w:color w:val="auto"/>
+                <w:highlight w:val="cyan"/>
+              </w:rPr>
+              <w:t>автоматизации</w:t>
+            </w:r>
+            <w:r>
+              <w:rPr>
+                <w:i/>
+                <w:color w:val="auto"/>
+                <w:highlight w:val="cyan"/>
+                <w:lang w:val="en-US"/>
+              </w:rPr>
+              <w:t xml:space="preserve"> </w:t>
+            </w:r>
+            <w:r>
+              <w:rPr>
+                <w:i/>
+                <w:color w:val="auto"/>
+                <w:highlight w:val="cyan"/>
+              </w:rPr>
+              <w:t>для</w:t>
+            </w:r>
+            <w:r>
+              <w:rPr>
+                <w:i/>
+                <w:color w:val="auto"/>
+                <w:highlight w:val="cyan"/>
+                <w:lang w:val="en-US"/>
+              </w:rPr>
+              <w:t xml:space="preserve"> </w:t>
+            </w:r>
+            <w:proofErr w:type="spellStart"/>
+            <w:r>
+              <w:rPr>
+                <w:i/>
+                <w:color w:val="auto"/>
+                <w:highlight w:val="cyan"/>
+              </w:rPr>
+              <w:t>пакето</w:t>
+            </w:r>
+            <w:proofErr w:type="spellEnd"/>
+            <w:r>
+              <w:rPr>
+                <w:i/>
+                <w:color w:val="auto"/>
+                <w:highlight w:val="cyan"/>
+                <w:lang w:val="en-US"/>
               </w:rPr>
               <w:t>-</w:t>
             </w:r>
-            <w:r>
-              <w:rPr>
-                <w:i/>
-                <w:color w:val="auto"/>
-              </w:rPr>
-              <w:t>делательного пр-ва</w:t>
-            </w:r>
-            <w:r>
-              <w:rPr>
-                <w:i/>
-                <w:color w:val="auto"/>
+            <w:proofErr w:type="spellStart"/>
+            <w:r>
+              <w:rPr>
+                <w:i/>
+                <w:color w:val="auto"/>
+                <w:highlight w:val="cyan"/>
+              </w:rPr>
+              <w:t>делательного</w:t>
+            </w:r>
+            <w:proofErr w:type="spellEnd"/>
+            <w:r>
+              <w:rPr>
+                <w:i/>
+                <w:color w:val="auto"/>
+                <w:highlight w:val="cyan"/>
+                <w:lang w:val="en-US"/>
+              </w:rPr>
+              <w:t xml:space="preserve"> </w:t>
+            </w:r>
+            <w:proofErr w:type="spellStart"/>
+            <w:r>
+              <w:rPr>
+                <w:i/>
+                <w:color w:val="auto"/>
+                <w:highlight w:val="cyan"/>
+              </w:rPr>
+              <w:t>пр</w:t>
+            </w:r>
+            <w:proofErr w:type="spellEnd"/>
+            <w:r>
+              <w:rPr>
+                <w:i/>
+                <w:color w:val="auto"/>
+                <w:highlight w:val="cyan"/>
+                <w:lang w:val="en-US"/>
+              </w:rPr>
+              <w:t>-</w:t>
+            </w:r>
+            <w:proofErr w:type="spellStart"/>
+            <w:r>
+              <w:rPr>
+                <w:i/>
+                <w:color w:val="auto"/>
+                <w:highlight w:val="cyan"/>
+              </w:rPr>
+              <w:t>ва</w:t>
+            </w:r>
+            <w:proofErr w:type="spellEnd"/>
+            <w:r>
+              <w:rPr>
+                <w:i/>
+                <w:color w:val="auto"/>
+                <w:highlight w:val="cyan"/>
+                <w:lang w:val="en-US"/>
               </w:rPr>
               <w:t>:</w:t>
             </w:r>
@@ -1671,13 +2194,17 @@
               <w:rPr>
                 <w:i/>
                 <w:color w:val="auto"/>
-              </w:rPr>
-              <w:t xml:space="preserve"> </w:t>
-            </w:r>
-            <w:r>
-              <w:rPr>
-                <w:i/>
-                <w:color w:val="auto"/>
+                <w:highlight w:val="cyan"/>
+                <w:lang w:val="en-US"/>
+              </w:rPr>
+              <w:t xml:space="preserve"> </w:t>
+            </w:r>
+            <w:r>
+              <w:rPr>
+                <w:i/>
+                <w:color w:val="auto"/>
+                <w:highlight w:val="cyan"/>
+                <w:lang w:val="en-US"/>
               </w:rPr>
               <w:t>«</w:t>
             </w:r>
@@ -1685,6 +2212,7 @@
               <w:rPr>
                 <w:i/>
                 <w:color w:val="auto"/>
+                <w:highlight w:val="cyan"/>
                 <w:lang w:val="en-US"/>
               </w:rPr>
               <w:t>AccountPak</w:t>
@@ -1693,6 +2221,8 @@
               <w:rPr>
                 <w:i/>
                 <w:color w:val="auto"/>
+                <w:highlight w:val="cyan"/>
+                <w:lang w:val="en-US"/>
               </w:rPr>
               <w:t>»</w:t>
             </w:r>
@@ -1700,107 +2230,33 @@
               <w:rPr>
                 <w:i/>
                 <w:color w:val="auto"/>
-              </w:rPr>
-              <w:t xml:space="preserve"> </w:t>
-            </w:r>
-            <w:r>
-              <w:rPr>
-                <w:i/>
-                <w:color w:val="auto"/>
-              </w:rPr>
-              <w:t xml:space="preserve">(используется </w:t>
-            </w:r>
-            <w:r>
-              <w:rPr>
-                <w:i/>
-                <w:color w:val="auto"/>
-              </w:rPr>
-              <w:t>клиентом</w:t>
-            </w:r>
-            <w:r>
-              <w:rPr>
-                <w:i/>
-                <w:color w:val="auto"/>
-              </w:rPr>
-              <w:t xml:space="preserve"> </w:t>
-            </w:r>
-            <w:r>
-              <w:rPr>
-                <w:i/>
-                <w:color w:val="auto"/>
-              </w:rPr>
-              <w:t xml:space="preserve">с 2007г. </w:t>
-            </w:r>
-            <w:r>
-              <w:rPr>
-                <w:i/>
-                <w:color w:val="auto"/>
-              </w:rPr>
-              <w:t xml:space="preserve">по настоящее </w:t>
-            </w:r>
-            <w:r>
-              <w:rPr>
-                <w:i/>
-                <w:color w:val="auto"/>
-              </w:rPr>
-              <w:t>время). Проект</w:t>
-            </w:r>
-            <w:r>
-              <w:rPr>
-                <w:i/>
-                <w:color w:val="auto"/>
-                <w:lang w:val="en-US"/>
-              </w:rPr>
-              <w:t xml:space="preserve"> </w:t>
-            </w:r>
-            <w:r>
-              <w:rPr>
-                <w:i/>
-                <w:color w:val="auto"/>
-              </w:rPr>
-              <w:t>завешён</w:t>
-            </w:r>
-            <w:r>
-              <w:rPr>
-                <w:i/>
-                <w:color w:val="auto"/>
-                <w:lang w:val="en-US"/>
-              </w:rPr>
-              <w:t xml:space="preserve">, </w:t>
-            </w:r>
-            <w:r>
-              <w:rPr>
-                <w:i/>
-                <w:color w:val="auto"/>
-              </w:rPr>
-              <w:t>сдан</w:t>
-            </w:r>
-            <w:r>
-              <w:rPr>
-                <w:i/>
-                <w:color w:val="auto"/>
-                <w:lang w:val="en-US"/>
-              </w:rPr>
-              <w:t xml:space="preserve"> </w:t>
-            </w:r>
-            <w:r>
-              <w:rPr>
-                <w:i/>
-                <w:color w:val="auto"/>
-              </w:rPr>
-              <w:t>заказчику</w:t>
-            </w:r>
-            <w:r>
-              <w:rPr>
-                <w:i/>
-                <w:color w:val="auto"/>
-                <w:lang w:val="en-US"/>
-              </w:rPr>
-              <w:t xml:space="preserve">. </w:t>
+                <w:highlight w:val="cyan"/>
+                <w:lang w:val="en-US"/>
+              </w:rPr>
+              <w:t xml:space="preserve"> </w:t>
+            </w:r>
+            <w:r>
+              <w:rPr>
+                <w:i/>
+                <w:color w:val="auto"/>
+                <w:highlight w:val="cyan"/>
+                <w:lang w:val="en-US"/>
+              </w:rPr>
+              <w:t>software</w:t>
+            </w:r>
+            <w:r>
+              <w:rPr>
+                <w:i/>
+                <w:color w:val="auto"/>
+                <w:highlight w:val="cyan"/>
+                <w:lang w:val="en-US"/>
+              </w:rPr>
+              <w:t xml:space="preserve"> </w:t>
             </w:r>
           </w:p>
           <w:p>
             <w:pPr>
+              <w:jc w:val="both"/>
               <w:rPr>
                 <w:i/>
                 <w:color w:val="auto"/>
@@ -1813,6 +2269,153 @@
                 <w:color w:val="auto"/>
                 <w:lang w:val="en-US"/>
               </w:rPr>
+              <w:t>This software is in use</w:t>
+            </w:r>
+            <w:r>
+              <w:rPr>
+                <w:i/>
+                <w:color w:val="auto"/>
+                <w:lang w:val="en-US"/>
+              </w:rPr>
+              <w:t xml:space="preserve"> by client</w:t>
+            </w:r>
+            <w:r>
+              <w:rPr>
+                <w:i/>
+                <w:color w:val="auto"/>
+                <w:lang w:val="en-US"/>
+              </w:rPr>
+              <w:t xml:space="preserve"> since</w:t>
+            </w:r>
+            <w:r>
+              <w:rPr>
+                <w:i/>
+                <w:color w:val="auto"/>
+                <w:lang w:val="en-US"/>
+              </w:rPr>
+              <w:t xml:space="preserve"> 2007</w:t>
+            </w:r>
+            <w:r>
+              <w:rPr>
+                <w:i/>
+                <w:color w:val="auto"/>
+                <w:lang w:val="en-US"/>
+              </w:rPr>
+              <w:t xml:space="preserve"> </w:t>
+            </w:r>
+            <w:r>
+              <w:rPr>
+                <w:i/>
+                <w:color w:val="auto"/>
+                <w:lang w:val="en-US"/>
+              </w:rPr>
+              <w:t xml:space="preserve">up to </w:t>
+            </w:r>
+            <w:r>
+              <w:rPr>
+                <w:i/>
+                <w:color w:val="auto"/>
+                <w:lang w:val="en-US"/>
+              </w:rPr>
+              <w:t>the</w:t>
+            </w:r>
+            <w:r>
+              <w:rPr>
+                <w:i/>
+                <w:color w:val="auto"/>
+                <w:lang w:val="en-US"/>
+              </w:rPr>
+              <w:t xml:space="preserve"> present time</w:t>
+            </w:r>
+            <w:r>
+              <w:rPr>
+                <w:i/>
+                <w:color w:val="auto"/>
+                <w:lang w:val="en-US"/>
+              </w:rPr>
+              <w:t xml:space="preserve">. </w:t>
+            </w:r>
+            <w:r>
+              <w:rPr>
+                <w:i/>
+                <w:color w:val="auto"/>
+                <w:lang w:val="en-US"/>
+              </w:rPr>
+              <w:t>The</w:t>
+            </w:r>
+            <w:r>
+              <w:rPr>
+                <w:i/>
+                <w:color w:val="auto"/>
+                <w:lang w:val="en-US"/>
+              </w:rPr>
+              <w:t xml:space="preserve"> software project is completed and </w:t>
+            </w:r>
+            <w:r>
+              <w:rPr>
+                <w:i/>
+                <w:color w:val="auto"/>
+                <w:lang w:val="en-US"/>
+              </w:rPr>
+              <w:t xml:space="preserve">delivered </w:t>
+            </w:r>
+            <w:r>
+              <w:rPr>
+                <w:i/>
+                <w:color w:val="auto"/>
+                <w:lang w:val="en-US"/>
+              </w:rPr>
+              <w:t>to a client</w:t>
+            </w:r>
+            <w:r>
+              <w:rPr>
+                <w:i/>
+                <w:color w:val="auto"/>
+                <w:lang w:val="en-US"/>
+              </w:rPr>
+              <w:t xml:space="preserve">. </w:t>
+            </w:r>
+          </w:p>
+          <w:p>
+            <w:pPr>
+              <w:rPr>
+                <w:i/>
+                <w:color w:val="auto"/>
+                <w:highlight w:val="cyan"/>
+                <w:lang w:val="en-US"/>
+              </w:rPr>
+            </w:pPr>
+          </w:p>
+          <w:p>
+            <w:pPr>
+              <w:rPr>
+                <w:i/>
+                <w:color w:val="auto"/>
+                <w:lang w:val="en-US"/>
+              </w:rPr>
+            </w:pPr>
+            <w:r>
+              <w:rPr>
+                <w:i/>
+                <w:color w:val="auto"/>
+                <w:lang w:val="en-US"/>
+              </w:rPr>
+              <w:t>Contribute</w:t>
+            </w:r>
+            <w:r>
+              <w:rPr>
+                <w:i/>
+                <w:color w:val="auto"/>
+                <w:lang w:val="en-US"/>
+              </w:rPr>
+              <w:t xml:space="preserve"> currently as </w:t>
+            </w:r>
+            <w:r>
+              <w:rPr>
+                <w:i/>
+                <w:color w:val="auto"/>
+                <w:lang w:val="en-US"/>
+              </w:rPr>
               <w:t>web</w:t>
             </w:r>
             <w:r>
@@ -1829,39 +2432,31 @@
                 <w:color w:val="auto"/>
                 <w:lang w:val="en-US"/>
               </w:rPr>
-              <w:t>administer</w:t>
-            </w:r>
-            <w:r>
-              <w:rPr>
-                <w:i/>
-                <w:color w:val="auto"/>
-                <w:lang w:val="en-US"/>
-              </w:rPr>
-              <w:t xml:space="preserve"> </w:t>
-            </w:r>
-            <w:r>
-              <w:rPr>
-                <w:i/>
-                <w:color w:val="auto"/>
-                <w:lang w:val="en-US"/>
-              </w:rPr>
-              <w:t xml:space="preserve">of the </w:t>
-            </w:r>
-            <w:r>
-              <w:rPr>
-                <w:i/>
-                <w:color w:val="auto"/>
-                <w:lang w:val="en-US"/>
-              </w:rPr>
-              <w:t xml:space="preserve">sport swimming </w:t>
-            </w:r>
-            <w:r>
-              <w:rPr>
-                <w:i/>
-                <w:color w:val="auto"/>
-                <w:lang w:val="en-US"/>
-              </w:rPr>
-              <w:t xml:space="preserve">federation </w:t>
+              <w:t>master</w:t>
+            </w:r>
+            <w:r>
+              <w:rPr>
+                <w:i/>
+                <w:color w:val="auto"/>
+                <w:lang w:val="en-US"/>
+              </w:rPr>
+              <w:t xml:space="preserve"> </w:t>
+            </w:r>
+            <w:r>
+              <w:rPr>
+                <w:i/>
+                <w:color w:val="auto"/>
+                <w:lang w:val="en-US"/>
+              </w:rPr>
+              <w:t>to</w:t>
+            </w:r>
+            <w:r>
+              <w:rPr>
+                <w:i/>
+                <w:color w:val="auto"/>
+                <w:lang w:val="en-US"/>
+              </w:rPr>
+              <w:t xml:space="preserve"> </w:t>
             </w:r>
             <w:hyperlink r:id="rId11" w:history="1">
               <w:r>
@@ -1870,55 +2465,7 @@
                   <w:i/>
                   <w:lang w:val="en-US"/>
                 </w:rPr>
-                <w:t>www</w:t>
-              </w:r>
-              <w:r>
-                <w:rPr>
-                  <w:rStyle w:val="af"/>
-                  <w:i/>
-                  <w:lang w:val="en-US"/>
-                </w:rPr>
-                <w:t>.</w:t>
-              </w:r>
-              <w:r>
-                <w:rPr>
-                  <w:rStyle w:val="af"/>
-                  <w:i/>
-                  <w:lang w:val="en-US"/>
-                </w:rPr>
-                <w:t>swim</w:t>
-              </w:r>
-              <w:r>
-                <w:rPr>
-                  <w:rStyle w:val="af"/>
-                  <w:i/>
-                  <w:lang w:val="en-US"/>
-                </w:rPr>
-                <w:t>-</w:t>
-              </w:r>
-              <w:r>
-                <w:rPr>
-                  <w:rStyle w:val="af"/>
-                  <w:i/>
-                  <w:lang w:val="en-US"/>
-                </w:rPr>
-                <w:t>rt</w:t>
-              </w:r>
-              <w:r>
-                <w:rPr>
-                  <w:rStyle w:val="af"/>
-                  <w:i/>
-                  <w:lang w:val="en-US"/>
-                </w:rPr>
-                <w:t>.</w:t>
-              </w:r>
-              <w:r>
-                <w:rPr>
-                  <w:rStyle w:val="af"/>
-                  <w:i/>
-                  <w:lang w:val="en-US"/>
-                </w:rPr>
-                <w:t>ru</w:t>
+                <w:t>www.swim-rt.ru</w:t>
               </w:r>
             </w:hyperlink>
             <w:r>
@@ -1933,21 +2480,140 @@
                 <w:color w:val="auto"/>
                 <w:lang w:val="en-US"/>
               </w:rPr>
-              <w:t xml:space="preserve">web-site of the Republics of Tatarstan. </w:t>
-            </w:r>
-            <w:r>
-              <w:rPr>
-                <w:i/>
-                <w:color w:val="auto"/>
-                <w:lang w:val="en-US"/>
-              </w:rPr>
-              <w:t xml:space="preserve"> </w:t>
-            </w:r>
+              <w:t>site o</w:t>
+            </w:r>
+            <w:r>
+              <w:rPr>
+                <w:i/>
+                <w:color w:val="auto"/>
+                <w:lang w:val="en-US"/>
+              </w:rPr>
+              <w:t xml:space="preserve">n a voluntary basis. </w:t>
+            </w:r>
+          </w:p>
+          <w:p>
+            <w:pPr>
+              <w:rPr>
+                <w:i/>
+                <w:color w:val="auto"/>
+                <w:lang w:val="en-US"/>
+              </w:rPr>
+            </w:pPr>
+            <w:r>
+              <w:rPr>
+                <w:i/>
+                <w:color w:val="auto"/>
+                <w:lang w:val="en-US"/>
+              </w:rPr>
+              <w:t>This is</w:t>
+            </w:r>
+            <w:r>
+              <w:rPr>
+                <w:i/>
+                <w:color w:val="auto"/>
+                <w:lang w:val="en-US"/>
+              </w:rPr>
+              <w:t xml:space="preserve"> </w:t>
+            </w:r>
+            <w:proofErr w:type="spellStart"/>
+            <w:proofErr w:type="gramStart"/>
+            <w:r>
+              <w:rPr>
+                <w:i/>
+                <w:color w:val="auto"/>
+                <w:lang w:val="en-US"/>
+              </w:rPr>
+              <w:t>Tatarstan</w:t>
+            </w:r>
+            <w:proofErr w:type="spellEnd"/>
+            <w:r>
+              <w:rPr>
+                <w:i/>
+                <w:color w:val="auto"/>
+                <w:lang w:val="en-US"/>
+              </w:rPr>
+              <w:t xml:space="preserve"> Republics</w:t>
+            </w:r>
+            <w:proofErr w:type="gramEnd"/>
+            <w:r>
+              <w:rPr>
+                <w:i/>
+                <w:color w:val="auto"/>
+                <w:lang w:val="en-US"/>
+              </w:rPr>
+              <w:t xml:space="preserve"> </w:t>
+            </w:r>
+            <w:r>
+              <w:rPr>
+                <w:i/>
+                <w:color w:val="auto"/>
+                <w:lang w:val="en-US"/>
+              </w:rPr>
+              <w:t xml:space="preserve">swimming </w:t>
+            </w:r>
+            <w:r>
+              <w:rPr>
+                <w:i/>
+                <w:color w:val="auto"/>
+                <w:lang w:val="en-US"/>
+              </w:rPr>
+              <w:t>of</w:t>
+            </w:r>
+            <w:r>
+              <w:rPr>
+                <w:i/>
+                <w:color w:val="auto"/>
+                <w:lang w:val="en-US"/>
+              </w:rPr>
+              <w:t xml:space="preserve">ficial </w:t>
+            </w:r>
+            <w:r>
+              <w:rPr>
+                <w:i/>
+                <w:color w:val="auto"/>
+                <w:lang w:val="en-US"/>
+              </w:rPr>
+              <w:t>website</w:t>
+            </w:r>
+            <w:r>
+              <w:rPr>
+                <w:i/>
+                <w:color w:val="auto"/>
+                <w:lang w:val="en-US"/>
+              </w:rPr>
+              <w:t>.</w:t>
+            </w:r>
+            <w:r>
+              <w:rPr>
+                <w:i/>
+                <w:color w:val="auto"/>
+                <w:lang w:val="en-US"/>
+              </w:rPr>
+              <w:t xml:space="preserve"> </w:t>
+            </w:r>
+          </w:p>
+          <w:p>
+            <w:pPr>
+              <w:rPr>
+                <w:i/>
+                <w:color w:val="auto"/>
+                <w:lang w:val="en-US"/>
+              </w:rPr>
+            </w:pPr>
+          </w:p>
+          <w:p>
+            <w:pPr>
+              <w:rPr>
+                <w:i/>
+                <w:color w:val="auto"/>
+                <w:lang w:val="en-US"/>
+              </w:rPr>
+            </w:pPr>
           </w:p>
         </w:tc>
         <w:tc>
           <w:tcPr>
-            <w:tcW w:w="284" w:type="dxa"/>
+            <w:tcW w:w="142" w:type="dxa"/>
           </w:tcPr>
           <w:p>
             <w:pPr>
@@ -1961,7 +2627,7 @@
         </w:tc>
         <w:tc>
           <w:tcPr>
-            <w:tcW w:w="3969" w:type="dxa"/>
+            <w:tcW w:w="3686" w:type="dxa"/>
           </w:tcPr>
           <w:p>
             <w:pPr>
@@ -1975,7 +2641,7 @@
             <w:bookmarkEnd w:id="8"/>
             <w:r>
               <w:pict>
-                <v:rect id="_x0000_i1027" style="width:0;height:1.5pt" o:hralign="center" o:hrstd="t" o:hr="t" fillcolor="#a0a0a0" stroked="f"/>
+                <v:rect id="_x0000_i1026" style="width:0;height:1.5pt" o:hralign="center" o:hrstd="t" o:hr="t" fillcolor="#a0a0a0" stroked="f"/>
               </w:pict>
             </w:r>
             <w:r>
@@ -2046,7 +2712,7 @@
                 <w:color w:val="auto"/>
                 <w:lang w:val="en-US"/>
               </w:rPr>
-              <w:t>SQL</w:t>
+              <w:t>JAVA</w:t>
             </w:r>
             <w:r>
               <w:rPr>
@@ -2055,7 +2721,7 @@
                 <w:color w:val="auto"/>
                 <w:lang w:val="en-US"/>
               </w:rPr>
-              <w:t xml:space="preserve">, </w:t>
+              <w:t>, JS,</w:t>
             </w:r>
             <w:r>
               <w:rPr>
@@ -2064,7 +2730,7 @@
                 <w:color w:val="auto"/>
                 <w:lang w:val="en-US"/>
               </w:rPr>
-              <w:t>JAVA</w:t>
+              <w:t xml:space="preserve"> SQL</w:t>
             </w:r>
             <w:r>
               <w:rPr>
@@ -2073,61 +2739,7 @@
                 <w:color w:val="auto"/>
                 <w:lang w:val="en-US"/>
               </w:rPr>
-              <w:t xml:space="preserve">, </w:t>
-            </w:r>
-            <w:r>
-              <w:rPr>
-                <w:rFonts w:eastAsia="Times New Roman"/>
-                <w:i/>
-                <w:color w:val="auto"/>
-                <w:lang w:val="en-US"/>
-              </w:rPr>
-              <w:t xml:space="preserve">, </w:t>
-            </w:r>
-            <w:r>
-              <w:rPr>
-                <w:rFonts w:eastAsia="Times New Roman"/>
-                <w:i/>
-                <w:color w:val="auto"/>
-                <w:lang w:val="en-US"/>
-              </w:rPr>
-              <w:t>COM</w:t>
-            </w:r>
-            <w:r>
-              <w:rPr>
-                <w:rFonts w:eastAsia="Times New Roman"/>
-                <w:i/>
-                <w:color w:val="auto"/>
-                <w:lang w:val="en-US"/>
-              </w:rPr>
-              <w:t>/</w:t>
-            </w:r>
-            <w:r>
-              <w:rPr>
-                <w:rFonts w:eastAsia="Times New Roman"/>
-                <w:i/>
-                <w:color w:val="auto"/>
-                <w:lang w:val="en-US"/>
-              </w:rPr>
-              <w:t>ActiveX</w:t>
-            </w:r>
-            <w:r>
-              <w:rPr>
-                <w:rFonts w:eastAsia="Times New Roman"/>
-                <w:i/>
-                <w:color w:val="auto"/>
-                <w:lang w:val="en-US"/>
-              </w:rPr>
-              <w:t xml:space="preserve">, </w:t>
-            </w:r>
-            <w:r>
-              <w:rPr>
-                <w:rFonts w:eastAsia="Times New Roman"/>
-                <w:i/>
-                <w:color w:val="auto"/>
-                <w:lang w:val="en-US"/>
-              </w:rPr>
-              <w:t xml:space="preserve">,. </w:t>
+              <w:t xml:space="preserve"> </w:t>
             </w:r>
           </w:p>
           <w:p>
@@ -2146,7 +2758,7 @@
             </w:pPr>
             <w:r>
               <w:pict>
-                <v:rect id="_x0000_i1028" style="width:0;height:1.5pt" o:hralign="center" o:hrstd="t" o:hr="t" fillcolor="#a0a0a0" stroked="f"/>
+                <v:rect id="_x0000_i1027" style="width:0;height:1.5pt" o:hralign="center" o:hrstd="t" o:hr="t" fillcolor="#a0a0a0" stroked="f"/>
               </w:pict>
             </w:r>
             <w:r>
@@ -2177,6 +2789,7 @@
               <w:widowControl/>
               <w:shd w:val="clear" w:color="auto" w:fill="FFFFFF"/>
               <w:contextualSpacing w:val="0"/>
+              <w:jc w:val="both"/>
               <w:rPr>
                 <w:rFonts w:eastAsia="Times New Roman"/>
                 <w:i/>
@@ -2211,6 +2824,7 @@
               </w:rPr>
               <w:t xml:space="preserve"> </w:t>
             </w:r>
+            <w:proofErr w:type="spellStart"/>
             <w:r>
               <w:rPr>
                 <w:rFonts w:eastAsia="Times New Roman"/>
@@ -2218,8 +2832,9 @@
                 <w:color w:val="auto"/>
                 <w:lang w:val="en-US"/>
               </w:rPr>
-              <w:t xml:space="preserve">JS, </w:t>
-            </w:r>
+              <w:t>Git</w:t>
+            </w:r>
+            <w:proofErr w:type="spellEnd"/>
             <w:r>
               <w:rPr>
                 <w:rFonts w:eastAsia="Times New Roman"/>
@@ -2227,7 +2842,7 @@
                 <w:color w:val="auto"/>
                 <w:lang w:val="en-US"/>
               </w:rPr>
-              <w:t xml:space="preserve">Git, </w:t>
+              <w:t xml:space="preserve">, </w:t>
             </w:r>
             <w:r>
               <w:rPr>
@@ -2265,6 +2880,7 @@
               </w:rPr>
               <w:t xml:space="preserve"> </w:t>
             </w:r>
+            <w:proofErr w:type="spellStart"/>
             <w:r>
               <w:rPr>
                 <w:rFonts w:eastAsia="Times New Roman"/>
@@ -2272,8 +2888,9 @@
                 <w:color w:val="auto"/>
                 <w:lang w:val="en-US"/>
               </w:rPr>
-              <w:t xml:space="preserve">JUnit, HTTP, </w:t>
-            </w:r>
+              <w:t>JUnit</w:t>
+            </w:r>
+            <w:proofErr w:type="spellEnd"/>
             <w:r>
               <w:rPr>
                 <w:rFonts w:eastAsia="Times New Roman"/>
@@ -2281,7 +2898,27 @@
                 <w:color w:val="auto"/>
                 <w:lang w:val="en-US"/>
               </w:rPr>
-              <w:t xml:space="preserve">regex, </w:t>
+              <w:t xml:space="preserve">, HTTP, </w:t>
+            </w:r>
+            <w:proofErr w:type="spellStart"/>
+            <w:r>
+              <w:rPr>
+                <w:rFonts w:eastAsia="Times New Roman"/>
+                <w:i/>
+                <w:color w:val="auto"/>
+                <w:lang w:val="en-US"/>
+              </w:rPr>
+              <w:t>regex</w:t>
+            </w:r>
+            <w:proofErr w:type="spellEnd"/>
+            <w:r>
+              <w:rPr>
+                <w:rFonts w:eastAsia="Times New Roman"/>
+                <w:i/>
+                <w:color w:val="auto"/>
+                <w:lang w:val="en-US"/>
+              </w:rPr>
+              <w:t xml:space="preserve">, </w:t>
             </w:r>
             <w:r>
               <w:rPr>
@@ -2318,7 +2955,7 @@
             </w:pPr>
             <w:r>
               <w:pict>
-                <v:rect id="_x0000_i1029" style="width:0;height:1.5pt" o:hralign="center" o:hrstd="t" o:hr="t" fillcolor="#a0a0a0" stroked="f"/>
+                <v:rect id="_x0000_i1028" style="width:0;height:1.5pt" o:hralign="center" o:hrstd="t" o:hr="t" fillcolor="#a0a0a0" stroked="f"/>
               </w:pict>
             </w:r>
             <w:r>
@@ -2426,7 +3063,7 @@
             </w:pPr>
             <w:r>
               <w:pict>
-                <v:rect id="_x0000_i1030" style="width:0;height:1.5pt" o:hralign="center" o:hrstd="t" o:hr="t" fillcolor="#a0a0a0" stroked="f"/>
+                <v:rect id="_x0000_i1029" style="width:0;height:1.5pt" o:hralign="center" o:hrstd="t" o:hr="t" fillcolor="#a0a0a0" stroked="f"/>
               </w:pict>
             </w:r>
             <w:r>
@@ -2510,7 +3147,7 @@
                 <w:color w:val="auto"/>
                 <w:lang w:val="en-US"/>
               </w:rPr>
-              <w:t xml:space="preserve">Positive thinking </w:t>
+              <w:t xml:space="preserve">Communication </w:t>
             </w:r>
           </w:p>
           <w:p>
@@ -2554,59 +3191,7 @@
                 <w:color w:val="auto"/>
                 <w:lang w:val="en-US"/>
               </w:rPr>
-              <w:t>Adaptive</w:t>
-            </w:r>
-            <w:r>
-              <w:rPr>
-                <w:i/>
-                <w:color w:val="auto"/>
-                <w:lang w:val="en-US"/>
-              </w:rPr>
-              <w:t xml:space="preserve"> </w:t>
-            </w:r>
-          </w:p>
-          <w:p>
-            <w:pPr>
-              <w:pStyle w:val="normal"/>
-              <w:tabs>
-                <w:tab w:val="left" w:pos="2505"/>
-              </w:tabs>
-              <w:contextualSpacing w:val="0"/>
-              <w:rPr>
-                <w:i/>
-                <w:color w:val="auto"/>
-                <w:lang w:val="en-US"/>
-              </w:rPr>
-            </w:pPr>
-            <w:r>
-              <w:rPr>
-                <w:i/>
-                <w:color w:val="auto"/>
-                <w:lang w:val="en-US"/>
-              </w:rPr>
-              <w:t xml:space="preserve">Communication </w:t>
-            </w:r>
-          </w:p>
-          <w:p>
-            <w:pPr>
-              <w:pStyle w:val="normal"/>
-              <w:tabs>
-                <w:tab w:val="left" w:pos="2505"/>
-              </w:tabs>
-              <w:contextualSpacing w:val="0"/>
-              <w:rPr>
-                <w:i/>
-                <w:color w:val="auto"/>
-                <w:lang w:val="en-US"/>
-              </w:rPr>
-            </w:pPr>
-            <w:r>
-              <w:rPr>
-                <w:i/>
-                <w:color w:val="auto"/>
-                <w:lang w:val="en-US"/>
-              </w:rPr>
-              <w:t xml:space="preserve">Willingness to learn </w:t>
+              <w:t xml:space="preserve">Positive thinking </w:t>
             </w:r>
           </w:p>
           <w:p>
@@ -4182,7 +4767,7 @@
 </file>
 
 <file path=customXml/itemProps1.xml><?xml version="1.0" encoding="utf-8"?>
-<ds:datastoreItem xmlns:ds="http://schemas.openxmlformats.org/officeDocument/2006/customXml" ds:itemID="{10E98119-272B-436E-B10A-5B9A9BE69F22}">
+<ds:datastoreItem xmlns:ds="http://schemas.openxmlformats.org/officeDocument/2006/customXml" ds:itemID="{7B52D403-9AEB-4B6A-9F81-1A6B24C5D800}">
   <ds:schemaRefs>
     <ds:schemaRef ds:uri="http://schemas.openxmlformats.org/officeDocument/2006/bibliography"/>
   </ds:schemaRefs>

</xml_diff>

<commit_message>
worked some, added GINA paragraph
</commit_message>
<xml_diff>
--- a/Kazakov Marat resume.docx
+++ b/Kazakov Marat resume.docx
@@ -1,6 +1,6 @@
 
 <file path=word/document.xml><?xml version="1.0" encoding="utf-8"?>
-<w:document xmlns:ve="http://schemas.openxmlformats.org/markup-compatibility/2006" xmlns:o="urn:schemas-microsoft-com:office:office" xmlns:r="http://schemas.openxmlformats.org/officeDocument/2006/relationships" xmlns:m="http://schemas.openxmlformats.org/officeDocument/2006/math" xmlns:v="urn:schemas-microsoft-com:vml" xmlns:wp="http://schemas.openxmlformats.org/drawingml/2006/wordprocessingDrawing" xmlns:w10="urn:schemas-microsoft-com:office:word" xmlns:w="http://schemas.openxmlformats.org/wordprocessingml/2006/main" xmlns:wne="http://schemas.microsoft.com/office/word/2006/wordml">
+<w:document xmlns:wpc="http://schemas.microsoft.com/office/word/2010/wordprocessingCanvas" xmlns:cx="http://schemas.microsoft.com/office/drawing/2014/chartex" xmlns:cx1="http://schemas.microsoft.com/office/drawing/2015/9/8/chartex" xmlns:cx2="http://schemas.microsoft.com/office/drawing/2015/10/21/chartex" xmlns:cx3="http://schemas.microsoft.com/office/drawing/2016/5/9/chartex" xmlns:cx4="http://schemas.microsoft.com/office/drawing/2016/5/10/chartex" xmlns:cx5="http://schemas.microsoft.com/office/drawing/2016/5/11/chartex" xmlns:cx6="http://schemas.microsoft.com/office/drawing/2016/5/12/chartex" xmlns:cx7="http://schemas.microsoft.com/office/drawing/2016/5/13/chartex" xmlns:cx8="http://schemas.microsoft.com/office/drawing/2016/5/14/chartex" xmlns:mc="http://schemas.openxmlformats.org/markup-compatibility/2006" xmlns:aink="http://schemas.microsoft.com/office/drawing/2016/ink" xmlns:am3d="http://schemas.microsoft.com/office/drawing/2017/model3d" xmlns:o="urn:schemas-microsoft-com:office:office" xmlns:r="http://schemas.openxmlformats.org/officeDocument/2006/relationships" xmlns:m="http://schemas.openxmlformats.org/officeDocument/2006/math" xmlns:v="urn:schemas-microsoft-com:vml" xmlns:wp14="http://schemas.microsoft.com/office/word/2010/wordprocessingDrawing" xmlns:wp="http://schemas.openxmlformats.org/drawingml/2006/wordprocessingDrawing" xmlns:w10="urn:schemas-microsoft-com:office:word" xmlns:w="http://schemas.openxmlformats.org/wordprocessingml/2006/main" xmlns:w14="http://schemas.microsoft.com/office/word/2010/wordml" xmlns:w15="http://schemas.microsoft.com/office/word/2012/wordml" xmlns:w16cid="http://schemas.microsoft.com/office/word/2016/wordml/cid" xmlns:w16se="http://schemas.microsoft.com/office/word/2015/wordml/symex" xmlns:wpg="http://schemas.microsoft.com/office/word/2010/wordprocessingGroup" xmlns:wpi="http://schemas.microsoft.com/office/word/2010/wordprocessingInk" xmlns:wne="http://schemas.microsoft.com/office/word/2006/wordml" xmlns:wps="http://schemas.microsoft.com/office/word/2010/wordprocessingShape" mc:Ignorable="w14 w15 w16se w16cid wp14">
   <w:background w:color="FFFFFF"/>
   <w:body>
     <w:tbl>
@@ -9,7 +9,7 @@
         <w:tblW w:w="10915" w:type="dxa"/>
         <w:tblInd w:w="284" w:type="dxa"/>
         <w:tblLayout w:type="fixed"/>
-        <w:tblLook w:val="0600"/>
+        <w:tblLook w:val="0600" w:firstRow="0" w:lastRow="0" w:firstColumn="0" w:lastColumn="0" w:noHBand="1" w:noVBand="1"/>
       </w:tblPr>
       <w:tblGrid>
         <w:gridCol w:w="7087"/>
@@ -27,7 +27,7 @@
           </w:tcPr>
           <w:p>
             <w:pPr>
-              <w:pStyle w:val="normal"/>
+              <w:pStyle w:val="10"/>
               <w:tabs>
                 <w:tab w:val="left" w:pos="1170"/>
               </w:tabs>
@@ -97,7 +97,6 @@
                 <w:lang w:val="en-US"/>
               </w:rPr>
             </w:pPr>
-            <w:proofErr w:type="gramStart"/>
             <w:r>
               <w:rPr>
                 <w:rFonts w:ascii="Georgia" w:eastAsia="Georgia" w:hAnsi="Georgia" w:cs="Georgia"/>
@@ -109,7 +108,6 @@
               </w:rPr>
               <w:t>software</w:t>
             </w:r>
-            <w:proofErr w:type="gramEnd"/>
             <w:r>
               <w:rPr>
                 <w:rFonts w:ascii="Georgia" w:eastAsia="Georgia" w:hAnsi="Georgia" w:cs="Georgia"/>
@@ -286,7 +284,7 @@
           </w:tcPr>
           <w:p>
             <w:pPr>
-              <w:pStyle w:val="normal"/>
+              <w:pStyle w:val="10"/>
               <w:contextualSpacing w:val="0"/>
               <w:rPr>
                 <w:noProof/>
@@ -502,7 +500,6 @@
               </w:rPr>
               <w:t xml:space="preserve">completed </w:t>
             </w:r>
-            <w:proofErr w:type="gramStart"/>
             <w:r>
               <w:rPr>
                 <w:i/>
@@ -551,7 +548,6 @@
               </w:rPr>
               <w:t>studies</w:t>
             </w:r>
-            <w:proofErr w:type="gramEnd"/>
             <w:r>
               <w:rPr>
                 <w:i/>
@@ -657,7 +653,7 @@
             <w:bookmarkEnd w:id="7"/>
             <w:r>
               <w:pict>
-                <v:rect id="_x0000_i1030" style="width:0;height:1.5pt" o:hralign="center" o:hrstd="t" o:hr="t" fillcolor="#a0a0a0" stroked="f"/>
+                <v:rect id="_x0000_i1026" style="width:0;height:1.5pt" o:hralign="center" o:hrstd="t" o:hr="t" fillcolor="#a0a0a0" stroked="f"/>
               </w:pict>
             </w:r>
             <w:r>
@@ -683,7 +679,7 @@
           </w:p>
           <w:p>
             <w:pPr>
-              <w:pStyle w:val="normal"/>
+              <w:pStyle w:val="10"/>
               <w:rPr>
                 <w:rFonts w:ascii="Georgia" w:hAnsi="Georgia"/>
                 <w:i/>
@@ -1329,6 +1325,46 @@
                 <w:color w:val="auto"/>
                 <w:lang w:val="en-US"/>
               </w:rPr>
+              <w:t>cross-platform (</w:t>
+            </w:r>
+            <w:r>
+              <w:rPr>
+                <w:i/>
+                <w:color w:val="auto"/>
+                <w:lang w:val="en-US"/>
+              </w:rPr>
+              <w:t>Windows</w:t>
+            </w:r>
+            <w:r>
+              <w:rPr>
+                <w:i/>
+                <w:color w:val="auto"/>
+                <w:lang w:val="en-US"/>
+              </w:rPr>
+              <w:t xml:space="preserve">® and </w:t>
+            </w:r>
+            <w:r>
+              <w:rPr>
+                <w:i/>
+                <w:color w:val="auto"/>
+                <w:lang w:val="en-US"/>
+              </w:rPr>
+              <w:t>Linux</w:t>
+            </w:r>
+            <w:r>
+              <w:rPr>
+                <w:i/>
+                <w:color w:val="auto"/>
+                <w:lang w:val="en-US"/>
+              </w:rPr>
+              <w:t xml:space="preserve"> OS) </w:t>
+            </w:r>
+            <w:r>
+              <w:rPr>
+                <w:i/>
+                <w:color w:val="auto"/>
+                <w:lang w:val="en-US"/>
+              </w:rPr>
               <w:t xml:space="preserve">information </w:t>
             </w:r>
             <w:r>
@@ -1353,47 +1389,133 @@
                 <w:color w:val="auto"/>
                 <w:lang w:val="en-US"/>
               </w:rPr>
-              <w:t xml:space="preserve"> </w:t>
-            </w:r>
-            <w:r>
-              <w:rPr>
-                <w:i/>
-                <w:color w:val="auto"/>
-                <w:lang w:val="en-US"/>
-              </w:rPr>
-              <w:t>under</w:t>
-            </w:r>
-            <w:r>
-              <w:rPr>
-                <w:i/>
-                <w:color w:val="auto"/>
-                <w:lang w:val="en-US"/>
-              </w:rPr>
-              <w:t xml:space="preserve"> Win</w:t>
-            </w:r>
-            <w:r>
-              <w:rPr>
-                <w:i/>
-                <w:color w:val="auto"/>
-                <w:lang w:val="en-US"/>
-              </w:rPr>
-              <w:t>dows</w:t>
-            </w:r>
-            <w:r>
-              <w:rPr>
-                <w:i/>
-                <w:color w:val="auto"/>
-                <w:lang w:val="en-US"/>
-              </w:rPr>
-              <w:t xml:space="preserve">/Linux </w:t>
-            </w:r>
-            <w:r>
-              <w:rPr>
-                <w:i/>
-                <w:color w:val="auto"/>
-                <w:lang w:val="en-US"/>
-              </w:rPr>
-              <w:t>OS</w:t>
+              <w:t>,</w:t>
+            </w:r>
+            <w:r>
+              <w:rPr>
+                <w:i/>
+                <w:color w:val="auto"/>
+                <w:lang w:val="en-US"/>
+              </w:rPr>
+              <w:t xml:space="preserve"> </w:t>
+            </w:r>
+            <w:r>
+              <w:rPr>
+                <w:i/>
+                <w:color w:val="auto"/>
+                <w:lang w:val="en-US"/>
+              </w:rPr>
+              <w:t>employing MSVC/</w:t>
+            </w:r>
+            <w:proofErr w:type="spellStart"/>
+            <w:r>
+              <w:rPr>
+                <w:i/>
+                <w:color w:val="auto"/>
+                <w:lang w:val="en-US"/>
+              </w:rPr>
+              <w:t>WinAPI</w:t>
+            </w:r>
+            <w:proofErr w:type="spellEnd"/>
+            <w:r>
+              <w:rPr>
+                <w:i/>
+                <w:color w:val="auto"/>
+                <w:lang w:val="en-US"/>
+              </w:rPr>
+              <w:t xml:space="preserve">, </w:t>
+            </w:r>
+            <w:proofErr w:type="spellStart"/>
+            <w:r>
+              <w:rPr>
+                <w:i/>
+                <w:color w:val="auto"/>
+                <w:lang w:val="en-US"/>
+              </w:rPr>
+              <w:t>gcc</w:t>
+            </w:r>
+            <w:proofErr w:type="spellEnd"/>
+            <w:r>
+              <w:rPr>
+                <w:i/>
+                <w:color w:val="auto"/>
+                <w:lang w:val="en-US"/>
+              </w:rPr>
+              <w:t>/qt lib</w:t>
+            </w:r>
+            <w:r>
+              <w:rPr>
+                <w:i/>
+                <w:color w:val="auto"/>
+                <w:lang w:val="en-US"/>
+              </w:rPr>
+              <w:t xml:space="preserve"> as</w:t>
+            </w:r>
+            <w:r>
+              <w:rPr>
+                <w:i/>
+                <w:color w:val="auto"/>
+                <w:lang w:val="en-US"/>
+              </w:rPr>
+              <w:t xml:space="preserve"> </w:t>
+            </w:r>
+            <w:r>
+              <w:rPr>
+                <w:i/>
+                <w:color w:val="auto"/>
+                <w:lang w:val="en-US"/>
+              </w:rPr>
+              <w:t xml:space="preserve">development </w:t>
+            </w:r>
+            <w:r>
+              <w:rPr>
+                <w:i/>
+                <w:color w:val="auto"/>
+                <w:lang w:val="en-US"/>
+              </w:rPr>
+              <w:t>tools</w:t>
+            </w:r>
+            <w:r>
+              <w:rPr>
+                <w:i/>
+                <w:color w:val="auto"/>
+                <w:lang w:val="en-US"/>
+              </w:rPr>
+              <w:t xml:space="preserve"> and </w:t>
+            </w:r>
+            <w:proofErr w:type="spellStart"/>
+            <w:r>
+              <w:rPr>
+                <w:i/>
+                <w:color w:val="auto"/>
+                <w:lang w:val="en-US"/>
+              </w:rPr>
+              <w:t>SqLite</w:t>
+            </w:r>
+            <w:proofErr w:type="spellEnd"/>
+            <w:r>
+              <w:rPr>
+                <w:i/>
+                <w:color w:val="auto"/>
+                <w:lang w:val="en-US"/>
+              </w:rPr>
+              <w:t xml:space="preserve"> as </w:t>
+            </w:r>
+            <w:r>
+              <w:rPr>
+                <w:i/>
+                <w:color w:val="auto"/>
+                <w:lang w:val="en-US"/>
+              </w:rPr>
+              <w:t>d</w:t>
+            </w:r>
+            <w:r>
+              <w:rPr>
+                <w:i/>
+                <w:color w:val="auto"/>
+                <w:lang w:val="en-US"/>
+              </w:rPr>
+              <w:t>atabase</w:t>
             </w:r>
             <w:r>
               <w:rPr>
@@ -1421,6 +1543,8 @@
                 <w:lang w:val="en-US"/>
               </w:rPr>
             </w:pPr>
+            <w:bookmarkStart w:id="8" w:name="_GoBack"/>
+            <w:bookmarkEnd w:id="8"/>
             <w:r>
               <w:rPr>
                 <w:i/>
@@ -1443,7 +1567,15 @@
                 <w:color w:val="auto"/>
                 <w:lang w:val="en-US"/>
               </w:rPr>
-              <w:t xml:space="preserve">development and </w:t>
+              <w:t>implementation</w:t>
+            </w:r>
+            <w:r>
+              <w:rPr>
+                <w:i/>
+                <w:color w:val="auto"/>
+                <w:lang w:val="en-US"/>
+              </w:rPr>
+              <w:t xml:space="preserve"> and </w:t>
             </w:r>
             <w:r>
               <w:rPr>
@@ -1499,7 +1631,31 @@
                 <w:color w:val="auto"/>
                 <w:lang w:val="en-US"/>
               </w:rPr>
-              <w:t>graphical login</w:t>
+              <w:t xml:space="preserve">graphical </w:t>
+            </w:r>
+            <w:r>
+              <w:rPr>
+                <w:i/>
+                <w:color w:val="auto"/>
+                <w:lang w:val="en-US"/>
+              </w:rPr>
+              <w:t xml:space="preserve">or interactive user </w:t>
+            </w:r>
+            <w:r>
+              <w:rPr>
+                <w:i/>
+                <w:color w:val="auto"/>
+                <w:lang w:val="en-US"/>
+              </w:rPr>
+              <w:t>log</w:t>
+            </w:r>
+            <w:r>
+              <w:rPr>
+                <w:i/>
+                <w:color w:val="auto"/>
+                <w:lang w:val="en-US"/>
+              </w:rPr>
+              <w:t>on</w:t>
             </w:r>
             <w:r>
               <w:rPr>
@@ -1515,7 +1671,39 @@
                 <w:color w:val="auto"/>
                 <w:lang w:val="en-US"/>
               </w:rPr>
-              <w:t xml:space="preserve"> </w:t>
+              <w:t xml:space="preserve"> for Linux</w:t>
+            </w:r>
+            <w:r>
+              <w:rPr>
+                <w:i/>
+                <w:color w:val="auto"/>
+                <w:lang w:val="en-US"/>
+              </w:rPr>
+              <w:t xml:space="preserve"> </w:t>
+            </w:r>
+            <w:r>
+              <w:rPr>
+                <w:i/>
+                <w:color w:val="auto"/>
+                <w:lang w:val="en-US"/>
+              </w:rPr>
+              <w:t xml:space="preserve">and </w:t>
+            </w:r>
+            <w:r>
+              <w:rPr>
+                <w:i/>
+                <w:color w:val="auto"/>
+                <w:lang w:val="en-US"/>
+              </w:rPr>
+              <w:t>GINA</w:t>
+            </w:r>
+            <w:r>
+              <w:rPr>
+                <w:i/>
+                <w:color w:val="auto"/>
+                <w:lang w:val="en-US"/>
+              </w:rPr>
+              <w:t xml:space="preserve"> subsystem </w:t>
             </w:r>
             <w:r>
               <w:rPr>
@@ -1531,7 +1719,7 @@
                 <w:color w:val="auto"/>
                 <w:lang w:val="en-US"/>
               </w:rPr>
-              <w:t>MS W</w:t>
+              <w:t>W</w:t>
             </w:r>
             <w:r>
               <w:rPr>
@@ -1563,14 +1751,6 @@
                 <w:color w:val="auto"/>
                 <w:lang w:val="en-US"/>
               </w:rPr>
-              <w:t xml:space="preserve">- </w:t>
-            </w:r>
-            <w:r>
-              <w:rPr>
-                <w:i/>
-                <w:color w:val="auto"/>
-                <w:lang w:val="en-US"/>
-              </w:rPr>
               <w:t>version of the software</w:t>
             </w:r>
             <w:r>
@@ -1579,125 +1759,15 @@
                 <w:color w:val="auto"/>
                 <w:lang w:val="en-US"/>
               </w:rPr>
-              <w:t>,</w:t>
-            </w:r>
-            <w:r>
-              <w:rPr>
-                <w:i/>
-                <w:color w:val="auto"/>
-                <w:lang w:val="en-US"/>
-              </w:rPr>
-              <w:t xml:space="preserve"> e</w:t>
-            </w:r>
-            <w:r>
-              <w:rPr>
-                <w:i/>
-                <w:color w:val="auto"/>
-                <w:lang w:val="en-US"/>
-              </w:rPr>
-              <w:t xml:space="preserve">mploying </w:t>
-            </w:r>
-            <w:r>
-              <w:rPr>
-                <w:i/>
-                <w:color w:val="auto"/>
-                <w:lang w:val="en-US"/>
-              </w:rPr>
-              <w:t>MSVC/</w:t>
-            </w:r>
-            <w:proofErr w:type="spellStart"/>
-            <w:r>
-              <w:rPr>
-                <w:i/>
-                <w:color w:val="auto"/>
-                <w:lang w:val="en-US"/>
-              </w:rPr>
-              <w:t>WinAPI</w:t>
-            </w:r>
-            <w:proofErr w:type="spellEnd"/>
-            <w:r>
-              <w:rPr>
-                <w:i/>
-                <w:color w:val="auto"/>
-                <w:lang w:val="en-US"/>
-              </w:rPr>
-              <w:t xml:space="preserve">, </w:t>
-            </w:r>
-            <w:proofErr w:type="spellStart"/>
-            <w:r>
-              <w:rPr>
-                <w:i/>
-                <w:color w:val="auto"/>
-                <w:lang w:val="en-US"/>
-              </w:rPr>
-              <w:t>gcc</w:t>
-            </w:r>
-            <w:proofErr w:type="spellEnd"/>
-            <w:r>
-              <w:rPr>
-                <w:i/>
-                <w:color w:val="auto"/>
-                <w:lang w:val="en-US"/>
-              </w:rPr>
-              <w:t xml:space="preserve">/qt lib </w:t>
-            </w:r>
-            <w:r>
-              <w:rPr>
-                <w:i/>
-                <w:color w:val="auto"/>
-                <w:lang w:val="en-US"/>
-              </w:rPr>
-              <w:t xml:space="preserve">development </w:t>
-            </w:r>
-            <w:r>
-              <w:rPr>
-                <w:i/>
-                <w:color w:val="auto"/>
-                <w:lang w:val="en-US"/>
-              </w:rPr>
-              <w:t>tools</w:t>
-            </w:r>
-            <w:r>
-              <w:rPr>
-                <w:i/>
-                <w:color w:val="auto"/>
-                <w:lang w:val="en-US"/>
-              </w:rPr>
-              <w:t xml:space="preserve"> and </w:t>
-            </w:r>
-            <w:proofErr w:type="spellStart"/>
-            <w:r>
-              <w:rPr>
-                <w:i/>
-                <w:color w:val="auto"/>
-                <w:lang w:val="en-US"/>
-              </w:rPr>
-              <w:t>SqLite</w:t>
-            </w:r>
-            <w:proofErr w:type="spellEnd"/>
-            <w:r>
-              <w:rPr>
-                <w:i/>
-                <w:color w:val="auto"/>
-                <w:lang w:val="en-US"/>
-              </w:rPr>
-              <w:t xml:space="preserve"> as database</w:t>
-            </w:r>
-            <w:r>
-              <w:rPr>
-                <w:i/>
-                <w:color w:val="auto"/>
-                <w:lang w:val="en-US"/>
-              </w:rPr>
-              <w:t>.</w:t>
-            </w:r>
-            <w:r>
-              <w:rPr>
-                <w:i/>
-                <w:color w:val="auto"/>
-                <w:lang w:val="en-US"/>
-              </w:rPr>
-              <w:t xml:space="preserve"> </w:t>
+              <w:t xml:space="preserve"> developed</w:t>
+            </w:r>
+            <w:r>
+              <w:rPr>
+                <w:i/>
+                <w:color w:val="auto"/>
+                <w:lang w:val="en-US"/>
+              </w:rPr>
+              <w:t xml:space="preserve">. </w:t>
             </w:r>
           </w:p>
           <w:p>
@@ -1864,6 +1934,7 @@
               </w:rPr>
               <w:t xml:space="preserve"> </w:t>
             </w:r>
+            <w:proofErr w:type="gramStart"/>
             <w:r>
               <w:rPr>
                 <w:i/>
@@ -1891,6 +1962,7 @@
               </w:rPr>
               <w:t xml:space="preserve"> «</w:t>
             </w:r>
+            <w:proofErr w:type="gramEnd"/>
             <w:r>
               <w:rPr>
                 <w:i/>
@@ -2208,6 +2280,7 @@
               </w:rPr>
               <w:t>«</w:t>
             </w:r>
+            <w:proofErr w:type="spellStart"/>
             <w:r>
               <w:rPr>
                 <w:i/>
@@ -2217,6 +2290,7 @@
               </w:rPr>
               <w:t>AccountPak</w:t>
             </w:r>
+            <w:proofErr w:type="spellEnd"/>
             <w:r>
               <w:rPr>
                 <w:i/>
@@ -2269,7 +2343,15 @@
                 <w:color w:val="auto"/>
                 <w:lang w:val="en-US"/>
               </w:rPr>
-              <w:t>This software is in use</w:t>
+              <w:t>S</w:t>
+            </w:r>
+            <w:r>
+              <w:rPr>
+                <w:i/>
+                <w:color w:val="auto"/>
+                <w:lang w:val="en-US"/>
+              </w:rPr>
+              <w:t>oftware is in use</w:t>
             </w:r>
             <w:r>
               <w:rPr>
@@ -2350,6 +2432,14 @@
                 <w:lang w:val="en-US"/>
               </w:rPr>
               <w:t xml:space="preserve"> software project is completed and </w:t>
+            </w:r>
+            <w:r>
+              <w:rPr>
+                <w:i/>
+                <w:color w:val="auto"/>
+                <w:lang w:val="en-US"/>
+              </w:rPr>
+              <w:t xml:space="preserve">fully </w:t>
             </w:r>
             <w:r>
               <w:rPr>
@@ -2480,7 +2570,15 @@
                 <w:color w:val="auto"/>
                 <w:lang w:val="en-US"/>
               </w:rPr>
-              <w:t>site o</w:t>
+              <w:t>webs</w:t>
+            </w:r>
+            <w:r>
+              <w:rPr>
+                <w:i/>
+                <w:color w:val="auto"/>
+                <w:lang w:val="en-US"/>
+              </w:rPr>
+              <w:t>ite o</w:t>
             </w:r>
             <w:r>
               <w:rPr>
@@ -2490,15 +2588,6 @@
               </w:rPr>
               <w:t xml:space="preserve">n a voluntary basis. </w:t>
             </w:r>
-          </w:p>
-          <w:p>
-            <w:pPr>
-              <w:rPr>
-                <w:i/>
-                <w:color w:val="auto"/>
-                <w:lang w:val="en-US"/>
-              </w:rPr>
-            </w:pPr>
             <w:r>
               <w:rPr>
                 <w:i/>
@@ -2513,35 +2602,31 @@
                 <w:color w:val="auto"/>
                 <w:lang w:val="en-US"/>
               </w:rPr>
-              <w:t xml:space="preserve"> </w:t>
-            </w:r>
-            <w:proofErr w:type="spellStart"/>
-            <w:proofErr w:type="gramStart"/>
-            <w:r>
-              <w:rPr>
-                <w:i/>
-                <w:color w:val="auto"/>
-                <w:lang w:val="en-US"/>
-              </w:rPr>
-              <w:t>Tatarstan</w:t>
-            </w:r>
-            <w:proofErr w:type="spellEnd"/>
-            <w:r>
-              <w:rPr>
-                <w:i/>
-                <w:color w:val="auto"/>
-                <w:lang w:val="en-US"/>
-              </w:rPr>
               <w:t xml:space="preserve"> Republics</w:t>
             </w:r>
-            <w:proofErr w:type="gramEnd"/>
-            <w:r>
-              <w:rPr>
-                <w:i/>
-                <w:color w:val="auto"/>
-                <w:lang w:val="en-US"/>
-              </w:rPr>
-              <w:t xml:space="preserve"> </w:t>
+            <w:r>
+              <w:rPr>
+                <w:i/>
+                <w:color w:val="auto"/>
+                <w:lang w:val="en-US"/>
+              </w:rPr>
+              <w:t xml:space="preserve"> </w:t>
+            </w:r>
+            <w:r>
+              <w:rPr>
+                <w:i/>
+                <w:color w:val="auto"/>
+                <w:lang w:val="en-US"/>
+              </w:rPr>
+              <w:t xml:space="preserve">of </w:t>
+            </w:r>
+            <w:r>
+              <w:rPr>
+                <w:i/>
+                <w:color w:val="auto"/>
+                <w:lang w:val="en-US"/>
+              </w:rPr>
+              <w:t xml:space="preserve">Tatarstan </w:t>
             </w:r>
             <w:r>
               <w:rPr>
@@ -2550,6 +2635,30 @@
                 <w:lang w:val="en-US"/>
               </w:rPr>
               <w:t xml:space="preserve">swimming </w:t>
+            </w:r>
+            <w:r>
+              <w:rPr>
+                <w:i/>
+                <w:color w:val="auto"/>
+                <w:lang w:val="en-US"/>
+              </w:rPr>
+              <w:t>fed</w:t>
+            </w:r>
+            <w:r>
+              <w:rPr>
+                <w:i/>
+                <w:color w:val="auto"/>
+                <w:lang w:val="en-US"/>
+              </w:rPr>
+              <w:t>eration</w:t>
+            </w:r>
+            <w:r>
+              <w:rPr>
+                <w:i/>
+                <w:color w:val="auto"/>
+                <w:lang w:val="en-US"/>
+              </w:rPr>
+              <w:t xml:space="preserve"> </w:t>
             </w:r>
             <w:r>
               <w:rPr>
@@ -2637,11 +2746,11 @@
                 <w:lang w:val="en-US"/>
               </w:rPr>
             </w:pPr>
-            <w:bookmarkStart w:id="8" w:name="_jpwhx7ny5vmb" w:colFirst="0" w:colLast="0"/>
-            <w:bookmarkEnd w:id="8"/>
+            <w:bookmarkStart w:id="9" w:name="_jpwhx7ny5vmb" w:colFirst="0" w:colLast="0"/>
+            <w:bookmarkEnd w:id="9"/>
             <w:r>
               <w:pict>
-                <v:rect id="_x0000_i1026" style="width:0;height:1.5pt" o:hralign="center" o:hrstd="t" o:hr="t" fillcolor="#a0a0a0" stroked="f"/>
+                <v:rect id="_x0000_i1027" style="width:0;height:1.5pt" o:hralign="center" o:hrstd="t" o:hr="t" fillcolor="#a0a0a0" stroked="f"/>
               </w:pict>
             </w:r>
             <w:r>
@@ -2758,7 +2867,7 @@
             </w:pPr>
             <w:r>
               <w:pict>
-                <v:rect id="_x0000_i1027" style="width:0;height:1.5pt" o:hralign="center" o:hrstd="t" o:hr="t" fillcolor="#a0a0a0" stroked="f"/>
+                <v:rect id="_x0000_i1028" style="width:0;height:1.5pt" o:hralign="center" o:hrstd="t" o:hr="t" fillcolor="#a0a0a0" stroked="f"/>
               </w:pict>
             </w:r>
             <w:r>
@@ -2824,7 +2933,6 @@
               </w:rPr>
               <w:t xml:space="preserve"> </w:t>
             </w:r>
-            <w:proofErr w:type="spellStart"/>
             <w:r>
               <w:rPr>
                 <w:rFonts w:eastAsia="Times New Roman"/>
@@ -2832,9 +2940,8 @@
                 <w:color w:val="auto"/>
                 <w:lang w:val="en-US"/>
               </w:rPr>
-              <w:t>Git</w:t>
-            </w:r>
-            <w:proofErr w:type="spellEnd"/>
+              <w:t xml:space="preserve">Git, </w:t>
+            </w:r>
             <w:r>
               <w:rPr>
                 <w:rFonts w:eastAsia="Times New Roman"/>
@@ -2842,7 +2949,7 @@
                 <w:color w:val="auto"/>
                 <w:lang w:val="en-US"/>
               </w:rPr>
-              <w:t xml:space="preserve">, </w:t>
+              <w:t xml:space="preserve">HTML, CSS, </w:t>
             </w:r>
             <w:r>
               <w:rPr>
@@ -2851,7 +2958,7 @@
                 <w:color w:val="auto"/>
                 <w:lang w:val="en-US"/>
               </w:rPr>
-              <w:t xml:space="preserve">HTML, CSS, </w:t>
+              <w:t>Maven</w:t>
             </w:r>
             <w:r>
               <w:rPr>
@@ -2860,7 +2967,7 @@
                 <w:color w:val="auto"/>
                 <w:lang w:val="en-US"/>
               </w:rPr>
-              <w:t>Maven</w:t>
+              <w:t>,</w:t>
             </w:r>
             <w:r>
               <w:rPr>
@@ -2869,7 +2976,7 @@
                 <w:color w:val="auto"/>
                 <w:lang w:val="en-US"/>
               </w:rPr>
-              <w:t>,</w:t>
+              <w:t xml:space="preserve"> </w:t>
             </w:r>
             <w:r>
               <w:rPr>
@@ -2878,9 +2985,8 @@
                 <w:color w:val="auto"/>
                 <w:lang w:val="en-US"/>
               </w:rPr>
-              <w:t xml:space="preserve"> </w:t>
-            </w:r>
-            <w:proofErr w:type="spellStart"/>
+              <w:t xml:space="preserve">JUnit, HTTP, </w:t>
+            </w:r>
             <w:r>
               <w:rPr>
                 <w:rFonts w:eastAsia="Times New Roman"/>
@@ -2888,37 +2994,7 @@
                 <w:color w:val="auto"/>
                 <w:lang w:val="en-US"/>
               </w:rPr>
-              <w:t>JUnit</w:t>
-            </w:r>
-            <w:proofErr w:type="spellEnd"/>
-            <w:r>
-              <w:rPr>
-                <w:rFonts w:eastAsia="Times New Roman"/>
-                <w:i/>
-                <w:color w:val="auto"/>
-                <w:lang w:val="en-US"/>
-              </w:rPr>
-              <w:t xml:space="preserve">, HTTP, </w:t>
-            </w:r>
-            <w:proofErr w:type="spellStart"/>
-            <w:r>
-              <w:rPr>
-                <w:rFonts w:eastAsia="Times New Roman"/>
-                <w:i/>
-                <w:color w:val="auto"/>
-                <w:lang w:val="en-US"/>
-              </w:rPr>
-              <w:t>regex</w:t>
-            </w:r>
-            <w:proofErr w:type="spellEnd"/>
-            <w:r>
-              <w:rPr>
-                <w:rFonts w:eastAsia="Times New Roman"/>
-                <w:i/>
-                <w:color w:val="auto"/>
-                <w:lang w:val="en-US"/>
-              </w:rPr>
-              <w:t xml:space="preserve">, </w:t>
+              <w:t xml:space="preserve">regex, </w:t>
             </w:r>
             <w:r>
               <w:rPr>
@@ -2955,7 +3031,7 @@
             </w:pPr>
             <w:r>
               <w:pict>
-                <v:rect id="_x0000_i1028" style="width:0;height:1.5pt" o:hralign="center" o:hrstd="t" o:hr="t" fillcolor="#a0a0a0" stroked="f"/>
+                <v:rect id="_x0000_i1029" style="width:0;height:1.5pt" o:hralign="center" o:hrstd="t" o:hr="t" fillcolor="#a0a0a0" stroked="f"/>
               </w:pict>
             </w:r>
             <w:r>
@@ -3050,7 +3126,7 @@
           </w:p>
           <w:p>
             <w:pPr>
-              <w:pStyle w:val="normal"/>
+              <w:pStyle w:val="10"/>
               <w:contextualSpacing w:val="0"/>
               <w:rPr>
                 <w:rFonts w:ascii="Arial Narrow" w:hAnsi="Arial Narrow"/>
@@ -3063,7 +3139,7 @@
             </w:pPr>
             <w:r>
               <w:pict>
-                <v:rect id="_x0000_i1029" style="width:0;height:1.5pt" o:hralign="center" o:hrstd="t" o:hr="t" fillcolor="#a0a0a0" stroked="f"/>
+                <v:rect id="_x0000_i1030" style="width:0;height:1.5pt" o:hralign="center" o:hrstd="t" o:hr="t" fillcolor="#a0a0a0" stroked="f"/>
               </w:pict>
             </w:r>
             <w:r>
@@ -3108,7 +3184,7 @@
           </w:p>
           <w:p>
             <w:pPr>
-              <w:pStyle w:val="normal"/>
+              <w:pStyle w:val="10"/>
               <w:tabs>
                 <w:tab w:val="left" w:pos="2505"/>
               </w:tabs>
@@ -3130,7 +3206,7 @@
           </w:p>
           <w:p>
             <w:pPr>
-              <w:pStyle w:val="normal"/>
+              <w:pStyle w:val="10"/>
               <w:tabs>
                 <w:tab w:val="left" w:pos="2505"/>
               </w:tabs>
@@ -3152,7 +3228,7 @@
           </w:p>
           <w:p>
             <w:pPr>
-              <w:pStyle w:val="normal"/>
+              <w:pStyle w:val="10"/>
               <w:tabs>
                 <w:tab w:val="left" w:pos="2505"/>
               </w:tabs>
@@ -3174,7 +3250,7 @@
           </w:p>
           <w:p>
             <w:pPr>
-              <w:pStyle w:val="normal"/>
+              <w:pStyle w:val="10"/>
               <w:tabs>
                 <w:tab w:val="left" w:pos="2505"/>
               </w:tabs>
@@ -3196,7 +3272,7 @@
           </w:p>
           <w:p>
             <w:pPr>
-              <w:pStyle w:val="normal"/>
+              <w:pStyle w:val="10"/>
               <w:tabs>
                 <w:tab w:val="left" w:pos="2505"/>
               </w:tabs>
@@ -3213,7 +3289,7 @@
     </w:tbl>
     <w:p>
       <w:pPr>
-        <w:pStyle w:val="normal"/>
+        <w:pStyle w:val="10"/>
         <w:contextualSpacing w:val="0"/>
         <w:rPr>
           <w:lang w:val="en-US"/>
@@ -3231,7 +3307,7 @@
 </file>
 
 <file path=word/endnotes.xml><?xml version="1.0" encoding="utf-8"?>
-<w:endnotes xmlns:ve="http://schemas.openxmlformats.org/markup-compatibility/2006" xmlns:o="urn:schemas-microsoft-com:office:office" xmlns:r="http://schemas.openxmlformats.org/officeDocument/2006/relationships" xmlns:m="http://schemas.openxmlformats.org/officeDocument/2006/math" xmlns:v="urn:schemas-microsoft-com:vml" xmlns:wp="http://schemas.openxmlformats.org/drawingml/2006/wordprocessingDrawing" xmlns:w10="urn:schemas-microsoft-com:office:word" xmlns:w="http://schemas.openxmlformats.org/wordprocessingml/2006/main" xmlns:wne="http://schemas.microsoft.com/office/word/2006/wordml">
+<w:endnotes xmlns:wpc="http://schemas.microsoft.com/office/word/2010/wordprocessingCanvas" xmlns:cx="http://schemas.microsoft.com/office/drawing/2014/chartex" xmlns:cx1="http://schemas.microsoft.com/office/drawing/2015/9/8/chartex" xmlns:cx2="http://schemas.microsoft.com/office/drawing/2015/10/21/chartex" xmlns:cx3="http://schemas.microsoft.com/office/drawing/2016/5/9/chartex" xmlns:cx4="http://schemas.microsoft.com/office/drawing/2016/5/10/chartex" xmlns:cx5="http://schemas.microsoft.com/office/drawing/2016/5/11/chartex" xmlns:cx6="http://schemas.microsoft.com/office/drawing/2016/5/12/chartex" xmlns:cx7="http://schemas.microsoft.com/office/drawing/2016/5/13/chartex" xmlns:cx8="http://schemas.microsoft.com/office/drawing/2016/5/14/chartex" xmlns:mc="http://schemas.openxmlformats.org/markup-compatibility/2006" xmlns:aink="http://schemas.microsoft.com/office/drawing/2016/ink" xmlns:am3d="http://schemas.microsoft.com/office/drawing/2017/model3d" xmlns:o="urn:schemas-microsoft-com:office:office" xmlns:r="http://schemas.openxmlformats.org/officeDocument/2006/relationships" xmlns:m="http://schemas.openxmlformats.org/officeDocument/2006/math" xmlns:v="urn:schemas-microsoft-com:vml" xmlns:wp14="http://schemas.microsoft.com/office/word/2010/wordprocessingDrawing" xmlns:wp="http://schemas.openxmlformats.org/drawingml/2006/wordprocessingDrawing" xmlns:w10="urn:schemas-microsoft-com:office:word" xmlns:w="http://schemas.openxmlformats.org/wordprocessingml/2006/main" xmlns:w14="http://schemas.microsoft.com/office/word/2010/wordml" xmlns:w15="http://schemas.microsoft.com/office/word/2012/wordml" xmlns:w16cid="http://schemas.microsoft.com/office/word/2016/wordml/cid" xmlns:w16se="http://schemas.microsoft.com/office/word/2015/wordml/symex" xmlns:wpg="http://schemas.microsoft.com/office/word/2010/wordprocessingGroup" xmlns:wpi="http://schemas.microsoft.com/office/word/2010/wordprocessingInk" xmlns:wne="http://schemas.microsoft.com/office/word/2006/wordml" xmlns:wps="http://schemas.microsoft.com/office/word/2010/wordprocessingShape" mc:Ignorable="w14 w15 w16se w16cid wp14">
   <w:endnote w:type="separator" w:id="-1">
     <w:p>
       <w:pPr>
@@ -3256,7 +3332,7 @@
 </file>
 
 <file path=word/footnotes.xml><?xml version="1.0" encoding="utf-8"?>
-<w:footnotes xmlns:ve="http://schemas.openxmlformats.org/markup-compatibility/2006" xmlns:o="urn:schemas-microsoft-com:office:office" xmlns:r="http://schemas.openxmlformats.org/officeDocument/2006/relationships" xmlns:m="http://schemas.openxmlformats.org/officeDocument/2006/math" xmlns:v="urn:schemas-microsoft-com:vml" xmlns:wp="http://schemas.openxmlformats.org/drawingml/2006/wordprocessingDrawing" xmlns:w10="urn:schemas-microsoft-com:office:word" xmlns:w="http://schemas.openxmlformats.org/wordprocessingml/2006/main" xmlns:wne="http://schemas.microsoft.com/office/word/2006/wordml">
+<w:footnotes xmlns:wpc="http://schemas.microsoft.com/office/word/2010/wordprocessingCanvas" xmlns:cx="http://schemas.microsoft.com/office/drawing/2014/chartex" xmlns:cx1="http://schemas.microsoft.com/office/drawing/2015/9/8/chartex" xmlns:cx2="http://schemas.microsoft.com/office/drawing/2015/10/21/chartex" xmlns:cx3="http://schemas.microsoft.com/office/drawing/2016/5/9/chartex" xmlns:cx4="http://schemas.microsoft.com/office/drawing/2016/5/10/chartex" xmlns:cx5="http://schemas.microsoft.com/office/drawing/2016/5/11/chartex" xmlns:cx6="http://schemas.microsoft.com/office/drawing/2016/5/12/chartex" xmlns:cx7="http://schemas.microsoft.com/office/drawing/2016/5/13/chartex" xmlns:cx8="http://schemas.microsoft.com/office/drawing/2016/5/14/chartex" xmlns:mc="http://schemas.openxmlformats.org/markup-compatibility/2006" xmlns:aink="http://schemas.microsoft.com/office/drawing/2016/ink" xmlns:am3d="http://schemas.microsoft.com/office/drawing/2017/model3d" xmlns:o="urn:schemas-microsoft-com:office:office" xmlns:r="http://schemas.openxmlformats.org/officeDocument/2006/relationships" xmlns:m="http://schemas.openxmlformats.org/officeDocument/2006/math" xmlns:v="urn:schemas-microsoft-com:vml" xmlns:wp14="http://schemas.microsoft.com/office/word/2010/wordprocessingDrawing" xmlns:wp="http://schemas.openxmlformats.org/drawingml/2006/wordprocessingDrawing" xmlns:w10="urn:schemas-microsoft-com:office:word" xmlns:w="http://schemas.openxmlformats.org/wordprocessingml/2006/main" xmlns:w14="http://schemas.microsoft.com/office/word/2010/wordml" xmlns:w15="http://schemas.microsoft.com/office/word/2012/wordml" xmlns:w16cid="http://schemas.microsoft.com/office/word/2016/wordml/cid" xmlns:w16se="http://schemas.microsoft.com/office/word/2015/wordml/symex" xmlns:wpg="http://schemas.microsoft.com/office/word/2010/wordprocessingGroup" xmlns:wpi="http://schemas.microsoft.com/office/word/2010/wordprocessingInk" xmlns:wne="http://schemas.microsoft.com/office/word/2006/wordml" xmlns:wps="http://schemas.microsoft.com/office/word/2010/wordprocessingShape" mc:Ignorable="w14 w15 w16se w16cid wp14">
   <w:footnote w:type="separator" w:id="-1">
     <w:p>
       <w:pPr>
@@ -3281,8 +3357,8 @@
 </file>
 
 <file path=word/numbering.xml><?xml version="1.0" encoding="utf-8"?>
-<w:numbering xmlns:ve="http://schemas.openxmlformats.org/markup-compatibility/2006" xmlns:o="urn:schemas-microsoft-com:office:office" xmlns:r="http://schemas.openxmlformats.org/officeDocument/2006/relationships" xmlns:m="http://schemas.openxmlformats.org/officeDocument/2006/math" xmlns:v="urn:schemas-microsoft-com:vml" xmlns:wp="http://schemas.openxmlformats.org/drawingml/2006/wordprocessingDrawing" xmlns:w10="urn:schemas-microsoft-com:office:word" xmlns:w="http://schemas.openxmlformats.org/wordprocessingml/2006/main" xmlns:wne="http://schemas.microsoft.com/office/word/2006/wordml">
-  <w:abstractNum w:abstractNumId="0">
+<w:numbering xmlns:wpc="http://schemas.microsoft.com/office/word/2010/wordprocessingCanvas" xmlns:cx="http://schemas.microsoft.com/office/drawing/2014/chartex" xmlns:cx1="http://schemas.microsoft.com/office/drawing/2015/9/8/chartex" xmlns:cx2="http://schemas.microsoft.com/office/drawing/2015/10/21/chartex" xmlns:cx3="http://schemas.microsoft.com/office/drawing/2016/5/9/chartex" xmlns:cx4="http://schemas.microsoft.com/office/drawing/2016/5/10/chartex" xmlns:cx5="http://schemas.microsoft.com/office/drawing/2016/5/11/chartex" xmlns:cx6="http://schemas.microsoft.com/office/drawing/2016/5/12/chartex" xmlns:cx7="http://schemas.microsoft.com/office/drawing/2016/5/13/chartex" xmlns:cx8="http://schemas.microsoft.com/office/drawing/2016/5/14/chartex" xmlns:mc="http://schemas.openxmlformats.org/markup-compatibility/2006" xmlns:aink="http://schemas.microsoft.com/office/drawing/2016/ink" xmlns:am3d="http://schemas.microsoft.com/office/drawing/2017/model3d" xmlns:o="urn:schemas-microsoft-com:office:office" xmlns:r="http://schemas.openxmlformats.org/officeDocument/2006/relationships" xmlns:m="http://schemas.openxmlformats.org/officeDocument/2006/math" xmlns:v="urn:schemas-microsoft-com:vml" xmlns:wp14="http://schemas.microsoft.com/office/word/2010/wordprocessingDrawing" xmlns:wp="http://schemas.openxmlformats.org/drawingml/2006/wordprocessingDrawing" xmlns:w10="urn:schemas-microsoft-com:office:word" xmlns:w="http://schemas.openxmlformats.org/wordprocessingml/2006/main" xmlns:w14="http://schemas.microsoft.com/office/word/2010/wordml" xmlns:w15="http://schemas.microsoft.com/office/word/2012/wordml" xmlns:w16cid="http://schemas.microsoft.com/office/word/2016/wordml/cid" xmlns:w16se="http://schemas.microsoft.com/office/word/2015/wordml/symex" xmlns:wpg="http://schemas.microsoft.com/office/word/2010/wordprocessingGroup" xmlns:wpi="http://schemas.microsoft.com/office/word/2010/wordprocessingInk" xmlns:wne="http://schemas.microsoft.com/office/word/2006/wordml" xmlns:wps="http://schemas.microsoft.com/office/word/2010/wordprocessingShape" mc:Ignorable="w14 w15 w16se w16cid wp14">
+  <w:abstractNum w:abstractNumId="0" w15:restartNumberingAfterBreak="0">
     <w:nsid w:val="226662ED"/>
     <w:multiLevelType w:val="hybridMultilevel"/>
     <w:tmpl w:val="D69E1E1A"/>
@@ -3395,7 +3471,7 @@
       </w:rPr>
     </w:lvl>
   </w:abstractNum>
-  <w:abstractNum w:abstractNumId="1">
+  <w:abstractNum w:abstractNumId="1" w15:restartNumberingAfterBreak="0">
     <w:nsid w:val="240C2C09"/>
     <w:multiLevelType w:val="multilevel"/>
     <w:tmpl w:val="FB30F2AA"/>
@@ -3589,7 +3665,7 @@
       </w:rPr>
     </w:lvl>
   </w:abstractNum>
-  <w:abstractNum w:abstractNumId="2">
+  <w:abstractNum w:abstractNumId="2" w15:restartNumberingAfterBreak="0">
     <w:nsid w:val="40F83341"/>
     <w:multiLevelType w:val="hybridMultilevel"/>
     <w:tmpl w:val="1BB8A25A"/>
@@ -3702,7 +3778,7 @@
       </w:rPr>
     </w:lvl>
   </w:abstractNum>
-  <w:abstractNum w:abstractNumId="3">
+  <w:abstractNum w:abstractNumId="3" w15:restartNumberingAfterBreak="0">
     <w:nsid w:val="60352220"/>
     <w:multiLevelType w:val="multilevel"/>
     <w:tmpl w:val="DCE60FCC"/>
@@ -3851,7 +3927,7 @@
       </w:rPr>
     </w:lvl>
   </w:abstractNum>
-  <w:abstractNum w:abstractNumId="4">
+  <w:abstractNum w:abstractNumId="4" w15:restartNumberingAfterBreak="0">
     <w:nsid w:val="62104608"/>
     <w:multiLevelType w:val="hybridMultilevel"/>
     <w:tmpl w:val="DC8A3020"/>
@@ -3983,7 +4059,7 @@
 </file>
 
 <file path=word/styles.xml><?xml version="1.0" encoding="utf-8"?>
-<w:styles xmlns:r="http://schemas.openxmlformats.org/officeDocument/2006/relationships" xmlns:w="http://schemas.openxmlformats.org/wordprocessingml/2006/main">
+<w:styles xmlns:mc="http://schemas.openxmlformats.org/markup-compatibility/2006" xmlns:r="http://schemas.openxmlformats.org/officeDocument/2006/relationships" xmlns:w="http://schemas.openxmlformats.org/wordprocessingml/2006/main" xmlns:w14="http://schemas.microsoft.com/office/word/2010/wordml" xmlns:w15="http://schemas.microsoft.com/office/word/2012/wordml" xmlns:w16cid="http://schemas.microsoft.com/office/word/2016/wordml/cid" xmlns:w16se="http://schemas.microsoft.com/office/word/2015/wordml/symex" mc:Ignorable="w14 w15 w16se w16cid">
   <w:docDefaults>
     <w:rPrDefault>
       <w:rPr>
@@ -4000,144 +4076,382 @@
       </w:pPr>
     </w:pPrDefault>
   </w:docDefaults>
-  <w:latentStyles w:defLockedState="0" w:defUIPriority="99" w:defSemiHidden="1" w:defUnhideWhenUsed="1" w:defQFormat="0" w:count="267">
-    <w:lsdException w:name="Normal" w:semiHidden="0" w:uiPriority="0" w:unhideWhenUsed="0" w:qFormat="1"/>
-    <w:lsdException w:name="heading 1" w:semiHidden="0" w:uiPriority="9" w:unhideWhenUsed="0" w:qFormat="1"/>
-    <w:lsdException w:name="heading 2" w:uiPriority="0" w:qFormat="1"/>
-    <w:lsdException w:name="heading 3" w:uiPriority="0" w:qFormat="1"/>
-    <w:lsdException w:name="heading 4" w:uiPriority="0" w:qFormat="1"/>
-    <w:lsdException w:name="heading 5" w:uiPriority="9" w:qFormat="1"/>
-    <w:lsdException w:name="heading 6" w:uiPriority="9" w:qFormat="1"/>
-    <w:lsdException w:name="heading 7" w:uiPriority="9" w:qFormat="1"/>
-    <w:lsdException w:name="heading 8" w:uiPriority="9" w:qFormat="1"/>
-    <w:lsdException w:name="heading 9" w:uiPriority="9" w:qFormat="1"/>
-    <w:lsdException w:name="toc 1" w:uiPriority="39"/>
-    <w:lsdException w:name="toc 2" w:uiPriority="39"/>
-    <w:lsdException w:name="toc 3" w:uiPriority="39"/>
-    <w:lsdException w:name="toc 4" w:uiPriority="39"/>
-    <w:lsdException w:name="toc 5" w:uiPriority="39"/>
-    <w:lsdException w:name="toc 6" w:uiPriority="39"/>
-    <w:lsdException w:name="toc 7" w:uiPriority="39"/>
-    <w:lsdException w:name="toc 8" w:uiPriority="39"/>
-    <w:lsdException w:name="toc 9" w:uiPriority="39"/>
-    <w:lsdException w:name="caption" w:uiPriority="35" w:qFormat="1"/>
-    <w:lsdException w:name="Title" w:semiHidden="0" w:uiPriority="10" w:unhideWhenUsed="0" w:qFormat="1"/>
-    <w:lsdException w:name="Default Paragraph Font" w:uiPriority="1"/>
-    <w:lsdException w:name="Subtitle" w:semiHidden="0" w:uiPriority="11" w:unhideWhenUsed="0" w:qFormat="1"/>
-    <w:lsdException w:name="Strong" w:semiHidden="0" w:uiPriority="22" w:unhideWhenUsed="0" w:qFormat="1"/>
-    <w:lsdException w:name="Emphasis" w:semiHidden="0" w:uiPriority="20" w:unhideWhenUsed="0" w:qFormat="1"/>
-    <w:lsdException w:name="Table Grid" w:semiHidden="0" w:uiPriority="59" w:unhideWhenUsed="0"/>
-    <w:lsdException w:name="Placeholder Text" w:unhideWhenUsed="0"/>
-    <w:lsdException w:name="No Spacing" w:semiHidden="0" w:uiPriority="1" w:unhideWhenUsed="0" w:qFormat="1"/>
-    <w:lsdException w:name="Light Shading" w:semiHidden="0" w:uiPriority="60" w:unhideWhenUsed="0"/>
-    <w:lsdException w:name="Light List" w:semiHidden="0" w:uiPriority="61" w:unhideWhenUsed="0"/>
-    <w:lsdException w:name="Light Grid" w:semiHidden="0" w:uiPriority="62" w:unhideWhenUsed="0"/>
-    <w:lsdException w:name="Medium Shading 1" w:semiHidden="0" w:uiPriority="63" w:unhideWhenUsed="0"/>
-    <w:lsdException w:name="Medium Shading 2" w:semiHidden="0" w:uiPriority="64" w:unhideWhenUsed="0"/>
-    <w:lsdException w:name="Medium List 1" w:semiHidden="0" w:uiPriority="65" w:unhideWhenUsed="0"/>
-    <w:lsdException w:name="Medium List 2" w:semiHidden="0" w:uiPriority="66" w:unhideWhenUsed="0"/>
-    <w:lsdException w:name="Medium Grid 1" w:semiHidden="0" w:uiPriority="67" w:unhideWhenUsed="0"/>
-    <w:lsdException w:name="Medium Grid 2" w:semiHidden="0" w:uiPriority="68" w:unhideWhenUsed="0"/>
-    <w:lsdException w:name="Medium Grid 3" w:semiHidden="0" w:uiPriority="69" w:unhideWhenUsed="0"/>
-    <w:lsdException w:name="Dark List" w:semiHidden="0" w:uiPriority="70" w:unhideWhenUsed="0"/>
-    <w:lsdException w:name="Colorful Shading" w:semiHidden="0" w:uiPriority="71" w:unhideWhenUsed="0"/>
-    <w:lsdException w:name="Colorful List" w:semiHidden="0" w:uiPriority="72" w:unhideWhenUsed="0"/>
-    <w:lsdException w:name="Colorful Grid" w:semiHidden="0" w:uiPriority="73" w:unhideWhenUsed="0"/>
-    <w:lsdException w:name="Light Shading Accent 1" w:semiHidden="0" w:uiPriority="60" w:unhideWhenUsed="0"/>
-    <w:lsdException w:name="Light List Accent 1" w:semiHidden="0" w:uiPriority="61" w:unhideWhenUsed="0"/>
-    <w:lsdException w:name="Light Grid Accent 1" w:semiHidden="0" w:uiPriority="62" w:unhideWhenUsed="0"/>
-    <w:lsdException w:name="Medium Shading 1 Accent 1" w:semiHidden="0" w:uiPriority="63" w:unhideWhenUsed="0"/>
-    <w:lsdException w:name="Medium Shading 2 Accent 1" w:semiHidden="0" w:uiPriority="64" w:unhideWhenUsed="0"/>
-    <w:lsdException w:name="Medium List 1 Accent 1" w:semiHidden="0" w:uiPriority="65" w:unhideWhenUsed="0"/>
-    <w:lsdException w:name="Revision" w:unhideWhenUsed="0"/>
-    <w:lsdException w:name="List Paragraph" w:semiHidden="0" w:uiPriority="34" w:unhideWhenUsed="0" w:qFormat="1"/>
-    <w:lsdException w:name="Quote" w:semiHidden="0" w:uiPriority="29" w:unhideWhenUsed="0" w:qFormat="1"/>
-    <w:lsdException w:name="Intense Quote" w:semiHidden="0" w:uiPriority="30" w:unhideWhenUsed="0" w:qFormat="1"/>
-    <w:lsdException w:name="Medium List 2 Accent 1" w:semiHidden="0" w:uiPriority="66" w:unhideWhenUsed="0"/>
-    <w:lsdException w:name="Medium Grid 1 Accent 1" w:semiHidden="0" w:uiPriority="67" w:unhideWhenUsed="0"/>
-    <w:lsdException w:name="Medium Grid 2 Accent 1" w:semiHidden="0" w:uiPriority="68" w:unhideWhenUsed="0"/>
-    <w:lsdException w:name="Medium Grid 3 Accent 1" w:semiHidden="0" w:uiPriority="69" w:unhideWhenUsed="0"/>
-    <w:lsdException w:name="Dark List Accent 1" w:semiHidden="0" w:uiPriority="70" w:unhideWhenUsed="0"/>
-    <w:lsdException w:name="Colorful Shading Accent 1" w:semiHidden="0" w:uiPriority="71" w:unhideWhenUsed="0"/>
-    <w:lsdException w:name="Colorful List Accent 1" w:semiHidden="0" w:uiPriority="72" w:unhideWhenUsed="0"/>
-    <w:lsdException w:name="Colorful Grid Accent 1" w:semiHidden="0" w:uiPriority="73" w:unhideWhenUsed="0"/>
-    <w:lsdException w:name="Light Shading Accent 2" w:semiHidden="0" w:uiPriority="60" w:unhideWhenUsed="0"/>
-    <w:lsdException w:name="Light List Accent 2" w:semiHidden="0" w:uiPriority="61" w:unhideWhenUsed="0"/>
-    <w:lsdException w:name="Light Grid Accent 2" w:semiHidden="0" w:uiPriority="62" w:unhideWhenUsed="0"/>
-    <w:lsdException w:name="Medium Shading 1 Accent 2" w:semiHidden="0" w:uiPriority="63" w:unhideWhenUsed="0"/>
-    <w:lsdException w:name="Medium Shading 2 Accent 2" w:semiHidden="0" w:uiPriority="64" w:unhideWhenUsed="0"/>
-    <w:lsdException w:name="Medium List 1 Accent 2" w:semiHidden="0" w:uiPriority="65" w:unhideWhenUsed="0"/>
-    <w:lsdException w:name="Medium List 2 Accent 2" w:semiHidden="0" w:uiPriority="66" w:unhideWhenUsed="0"/>
-    <w:lsdException w:name="Medium Grid 1 Accent 2" w:semiHidden="0" w:uiPriority="67" w:unhideWhenUsed="0"/>
-    <w:lsdException w:name="Medium Grid 2 Accent 2" w:semiHidden="0" w:uiPriority="68" w:unhideWhenUsed="0"/>
-    <w:lsdException w:name="Medium Grid 3 Accent 2" w:semiHidden="0" w:uiPriority="69" w:unhideWhenUsed="0"/>
-    <w:lsdException w:name="Dark List Accent 2" w:semiHidden="0" w:uiPriority="70" w:unhideWhenUsed="0"/>
-    <w:lsdException w:name="Colorful Shading Accent 2" w:semiHidden="0" w:uiPriority="71" w:unhideWhenUsed="0"/>
-    <w:lsdException w:name="Colorful List Accent 2" w:semiHidden="0" w:uiPriority="72" w:unhideWhenUsed="0"/>
-    <w:lsdException w:name="Colorful Grid Accent 2" w:semiHidden="0" w:uiPriority="73" w:unhideWhenUsed="0"/>
-    <w:lsdException w:name="Light Shading Accent 3" w:semiHidden="0" w:uiPriority="60" w:unhideWhenUsed="0"/>
-    <w:lsdException w:name="Light List Accent 3" w:semiHidden="0" w:uiPriority="61" w:unhideWhenUsed="0"/>
-    <w:lsdException w:name="Light Grid Accent 3" w:semiHidden="0" w:uiPriority="62" w:unhideWhenUsed="0"/>
-    <w:lsdException w:name="Medium Shading 1 Accent 3" w:semiHidden="0" w:uiPriority="63" w:unhideWhenUsed="0"/>
-    <w:lsdException w:name="Medium Shading 2 Accent 3" w:semiHidden="0" w:uiPriority="64" w:unhideWhenUsed="0"/>
-    <w:lsdException w:name="Medium List 1 Accent 3" w:semiHidden="0" w:uiPriority="65" w:unhideWhenUsed="0"/>
-    <w:lsdException w:name="Medium List 2 Accent 3" w:semiHidden="0" w:uiPriority="66" w:unhideWhenUsed="0"/>
-    <w:lsdException w:name="Medium Grid 1 Accent 3" w:semiHidden="0" w:uiPriority="67" w:unhideWhenUsed="0"/>
-    <w:lsdException w:name="Medium Grid 2 Accent 3" w:semiHidden="0" w:uiPriority="68" w:unhideWhenUsed="0"/>
-    <w:lsdException w:name="Medium Grid 3 Accent 3" w:semiHidden="0" w:uiPriority="69" w:unhideWhenUsed="0"/>
-    <w:lsdException w:name="Dark List Accent 3" w:semiHidden="0" w:uiPriority="70" w:unhideWhenUsed="0"/>
-    <w:lsdException w:name="Colorful Shading Accent 3" w:semiHidden="0" w:uiPriority="71" w:unhideWhenUsed="0"/>
-    <w:lsdException w:name="Colorful List Accent 3" w:semiHidden="0" w:uiPriority="72" w:unhideWhenUsed="0"/>
-    <w:lsdException w:name="Colorful Grid Accent 3" w:semiHidden="0" w:uiPriority="73" w:unhideWhenUsed="0"/>
-    <w:lsdException w:name="Light Shading Accent 4" w:semiHidden="0" w:uiPriority="60" w:unhideWhenUsed="0"/>
-    <w:lsdException w:name="Light List Accent 4" w:semiHidden="0" w:uiPriority="61" w:unhideWhenUsed="0"/>
-    <w:lsdException w:name="Light Grid Accent 4" w:semiHidden="0" w:uiPriority="62" w:unhideWhenUsed="0"/>
-    <w:lsdException w:name="Medium Shading 1 Accent 4" w:semiHidden="0" w:uiPriority="63" w:unhideWhenUsed="0"/>
-    <w:lsdException w:name="Medium Shading 2 Accent 4" w:semiHidden="0" w:uiPriority="64" w:unhideWhenUsed="0"/>
-    <w:lsdException w:name="Medium List 1 Accent 4" w:semiHidden="0" w:uiPriority="65" w:unhideWhenUsed="0"/>
-    <w:lsdException w:name="Medium List 2 Accent 4" w:semiHidden="0" w:uiPriority="66" w:unhideWhenUsed="0"/>
-    <w:lsdException w:name="Medium Grid 1 Accent 4" w:semiHidden="0" w:uiPriority="67" w:unhideWhenUsed="0"/>
-    <w:lsdException w:name="Medium Grid 2 Accent 4" w:semiHidden="0" w:uiPriority="68" w:unhideWhenUsed="0"/>
-    <w:lsdException w:name="Medium Grid 3 Accent 4" w:semiHidden="0" w:uiPriority="69" w:unhideWhenUsed="0"/>
-    <w:lsdException w:name="Dark List Accent 4" w:semiHidden="0" w:uiPriority="70" w:unhideWhenUsed="0"/>
-    <w:lsdException w:name="Colorful Shading Accent 4" w:semiHidden="0" w:uiPriority="71" w:unhideWhenUsed="0"/>
-    <w:lsdException w:name="Colorful List Accent 4" w:semiHidden="0" w:uiPriority="72" w:unhideWhenUsed="0"/>
-    <w:lsdException w:name="Colorful Grid Accent 4" w:semiHidden="0" w:uiPriority="73" w:unhideWhenUsed="0"/>
-    <w:lsdException w:name="Light Shading Accent 5" w:semiHidden="0" w:uiPriority="60" w:unhideWhenUsed="0"/>
-    <w:lsdException w:name="Light List Accent 5" w:semiHidden="0" w:uiPriority="61" w:unhideWhenUsed="0"/>
-    <w:lsdException w:name="Light Grid Accent 5" w:semiHidden="0" w:uiPriority="62" w:unhideWhenUsed="0"/>
-    <w:lsdException w:name="Medium Shading 1 Accent 5" w:semiHidden="0" w:uiPriority="63" w:unhideWhenUsed="0"/>
-    <w:lsdException w:name="Medium Shading 2 Accent 5" w:semiHidden="0" w:uiPriority="64" w:unhideWhenUsed="0"/>
-    <w:lsdException w:name="Medium List 1 Accent 5" w:semiHidden="0" w:uiPriority="65" w:unhideWhenUsed="0"/>
-    <w:lsdException w:name="Medium List 2 Accent 5" w:semiHidden="0" w:uiPriority="66" w:unhideWhenUsed="0"/>
-    <w:lsdException w:name="Medium Grid 1 Accent 5" w:semiHidden="0" w:uiPriority="67" w:unhideWhenUsed="0"/>
-    <w:lsdException w:name="Medium Grid 2 Accent 5" w:semiHidden="0" w:uiPriority="68" w:unhideWhenUsed="0"/>
-    <w:lsdException w:name="Medium Grid 3 Accent 5" w:semiHidden="0" w:uiPriority="69" w:unhideWhenUsed="0"/>
-    <w:lsdException w:name="Dark List Accent 5" w:semiHidden="0" w:uiPriority="70" w:unhideWhenUsed="0"/>
-    <w:lsdException w:name="Colorful Shading Accent 5" w:semiHidden="0" w:uiPriority="71" w:unhideWhenUsed="0"/>
-    <w:lsdException w:name="Colorful List Accent 5" w:semiHidden="0" w:uiPriority="72" w:unhideWhenUsed="0"/>
-    <w:lsdException w:name="Colorful Grid Accent 5" w:semiHidden="0" w:uiPriority="73" w:unhideWhenUsed="0"/>
-    <w:lsdException w:name="Light Shading Accent 6" w:semiHidden="0" w:uiPriority="60" w:unhideWhenUsed="0"/>
-    <w:lsdException w:name="Light List Accent 6" w:semiHidden="0" w:uiPriority="61" w:unhideWhenUsed="0"/>
-    <w:lsdException w:name="Light Grid Accent 6" w:semiHidden="0" w:uiPriority="62" w:unhideWhenUsed="0"/>
-    <w:lsdException w:name="Medium Shading 1 Accent 6" w:semiHidden="0" w:uiPriority="63" w:unhideWhenUsed="0"/>
-    <w:lsdException w:name="Medium Shading 2 Accent 6" w:semiHidden="0" w:uiPriority="64" w:unhideWhenUsed="0"/>
-    <w:lsdException w:name="Medium List 1 Accent 6" w:semiHidden="0" w:uiPriority="65" w:unhideWhenUsed="0"/>
-    <w:lsdException w:name="Medium List 2 Accent 6" w:semiHidden="0" w:uiPriority="66" w:unhideWhenUsed="0"/>
-    <w:lsdException w:name="Medium Grid 1 Accent 6" w:semiHidden="0" w:uiPriority="67" w:unhideWhenUsed="0"/>
-    <w:lsdException w:name="Medium Grid 2 Accent 6" w:semiHidden="0" w:uiPriority="68" w:unhideWhenUsed="0"/>
-    <w:lsdException w:name="Medium Grid 3 Accent 6" w:semiHidden="0" w:uiPriority="69" w:unhideWhenUsed="0"/>
-    <w:lsdException w:name="Dark List Accent 6" w:semiHidden="0" w:uiPriority="70" w:unhideWhenUsed="0"/>
-    <w:lsdException w:name="Colorful Shading Accent 6" w:semiHidden="0" w:uiPriority="71" w:unhideWhenUsed="0"/>
-    <w:lsdException w:name="Colorful List Accent 6" w:semiHidden="0" w:uiPriority="72" w:unhideWhenUsed="0"/>
-    <w:lsdException w:name="Colorful Grid Accent 6" w:semiHidden="0" w:uiPriority="73" w:unhideWhenUsed="0"/>
-    <w:lsdException w:name="Subtle Emphasis" w:semiHidden="0" w:uiPriority="19" w:unhideWhenUsed="0" w:qFormat="1"/>
-    <w:lsdException w:name="Intense Emphasis" w:semiHidden="0" w:uiPriority="21" w:unhideWhenUsed="0" w:qFormat="1"/>
-    <w:lsdException w:name="Subtle Reference" w:semiHidden="0" w:uiPriority="31" w:unhideWhenUsed="0" w:qFormat="1"/>
-    <w:lsdException w:name="Intense Reference" w:semiHidden="0" w:uiPriority="32" w:unhideWhenUsed="0" w:qFormat="1"/>
-    <w:lsdException w:name="Book Title" w:semiHidden="0" w:uiPriority="33" w:unhideWhenUsed="0" w:qFormat="1"/>
-    <w:lsdException w:name="Bibliography" w:uiPriority="37"/>
-    <w:lsdException w:name="TOC Heading" w:uiPriority="39" w:qFormat="1"/>
+  <w:latentStyles w:defLockedState="0" w:defUIPriority="99" w:defSemiHidden="0" w:defUnhideWhenUsed="0" w:defQFormat="0" w:count="375">
+    <w:lsdException w:name="Normal" w:uiPriority="0" w:qFormat="1"/>
+    <w:lsdException w:name="heading 1" w:uiPriority="9" w:qFormat="1"/>
+    <w:lsdException w:name="heading 2" w:semiHidden="1" w:uiPriority="0" w:unhideWhenUsed="1" w:qFormat="1"/>
+    <w:lsdException w:name="heading 3" w:semiHidden="1" w:uiPriority="0" w:unhideWhenUsed="1" w:qFormat="1"/>
+    <w:lsdException w:name="heading 4" w:semiHidden="1" w:uiPriority="0" w:unhideWhenUsed="1" w:qFormat="1"/>
+    <w:lsdException w:name="heading 5" w:semiHidden="1" w:uiPriority="9" w:unhideWhenUsed="1" w:qFormat="1"/>
+    <w:lsdException w:name="heading 6" w:semiHidden="1" w:uiPriority="9" w:unhideWhenUsed="1" w:qFormat="1"/>
+    <w:lsdException w:name="heading 7" w:semiHidden="1" w:uiPriority="9" w:unhideWhenUsed="1" w:qFormat="1"/>
+    <w:lsdException w:name="heading 8" w:semiHidden="1" w:uiPriority="9" w:unhideWhenUsed="1" w:qFormat="1"/>
+    <w:lsdException w:name="heading 9" w:semiHidden="1" w:uiPriority="9" w:unhideWhenUsed="1" w:qFormat="1"/>
+    <w:lsdException w:name="index 1" w:semiHidden="1" w:unhideWhenUsed="1"/>
+    <w:lsdException w:name="index 2" w:semiHidden="1" w:unhideWhenUsed="1"/>
+    <w:lsdException w:name="index 3" w:semiHidden="1" w:unhideWhenUsed="1"/>
+    <w:lsdException w:name="index 4" w:semiHidden="1" w:unhideWhenUsed="1"/>
+    <w:lsdException w:name="index 5" w:semiHidden="1" w:unhideWhenUsed="1"/>
+    <w:lsdException w:name="index 6" w:semiHidden="1" w:unhideWhenUsed="1"/>
+    <w:lsdException w:name="index 7" w:semiHidden="1" w:unhideWhenUsed="1"/>
+    <w:lsdException w:name="index 8" w:semiHidden="1" w:unhideWhenUsed="1"/>
+    <w:lsdException w:name="index 9" w:semiHidden="1" w:unhideWhenUsed="1"/>
+    <w:lsdException w:name="toc 1" w:semiHidden="1" w:uiPriority="39" w:unhideWhenUsed="1"/>
+    <w:lsdException w:name="toc 2" w:semiHidden="1" w:uiPriority="39" w:unhideWhenUsed="1"/>
+    <w:lsdException w:name="toc 3" w:semiHidden="1" w:uiPriority="39" w:unhideWhenUsed="1"/>
+    <w:lsdException w:name="toc 4" w:semiHidden="1" w:uiPriority="39" w:unhideWhenUsed="1"/>
+    <w:lsdException w:name="toc 5" w:semiHidden="1" w:uiPriority="39" w:unhideWhenUsed="1"/>
+    <w:lsdException w:name="toc 6" w:semiHidden="1" w:uiPriority="39" w:unhideWhenUsed="1"/>
+    <w:lsdException w:name="toc 7" w:semiHidden="1" w:uiPriority="39" w:unhideWhenUsed="1"/>
+    <w:lsdException w:name="toc 8" w:semiHidden="1" w:uiPriority="39" w:unhideWhenUsed="1"/>
+    <w:lsdException w:name="toc 9" w:semiHidden="1" w:uiPriority="39" w:unhideWhenUsed="1"/>
+    <w:lsdException w:name="Normal Indent" w:semiHidden="1" w:unhideWhenUsed="1"/>
+    <w:lsdException w:name="footnote text" w:semiHidden="1" w:unhideWhenUsed="1"/>
+    <w:lsdException w:name="annotation text" w:semiHidden="1" w:unhideWhenUsed="1"/>
+    <w:lsdException w:name="header" w:semiHidden="1" w:unhideWhenUsed="1"/>
+    <w:lsdException w:name="footer" w:semiHidden="1" w:unhideWhenUsed="1"/>
+    <w:lsdException w:name="index heading" w:semiHidden="1" w:unhideWhenUsed="1"/>
+    <w:lsdException w:name="caption" w:semiHidden="1" w:uiPriority="35" w:unhideWhenUsed="1" w:qFormat="1"/>
+    <w:lsdException w:name="table of figures" w:semiHidden="1" w:unhideWhenUsed="1"/>
+    <w:lsdException w:name="envelope address" w:semiHidden="1" w:unhideWhenUsed="1"/>
+    <w:lsdException w:name="envelope return" w:semiHidden="1" w:unhideWhenUsed="1"/>
+    <w:lsdException w:name="footnote reference" w:semiHidden="1" w:unhideWhenUsed="1"/>
+    <w:lsdException w:name="annotation reference" w:semiHidden="1" w:unhideWhenUsed="1"/>
+    <w:lsdException w:name="line number" w:semiHidden="1" w:unhideWhenUsed="1"/>
+    <w:lsdException w:name="page number" w:semiHidden="1" w:unhideWhenUsed="1"/>
+    <w:lsdException w:name="endnote reference" w:semiHidden="1" w:unhideWhenUsed="1"/>
+    <w:lsdException w:name="endnote text" w:semiHidden="1" w:unhideWhenUsed="1"/>
+    <w:lsdException w:name="table of authorities" w:semiHidden="1" w:unhideWhenUsed="1"/>
+    <w:lsdException w:name="macro" w:semiHidden="1" w:unhideWhenUsed="1"/>
+    <w:lsdException w:name="toa heading" w:semiHidden="1" w:unhideWhenUsed="1"/>
+    <w:lsdException w:name="List" w:semiHidden="1" w:unhideWhenUsed="1"/>
+    <w:lsdException w:name="List Bullet" w:semiHidden="1" w:unhideWhenUsed="1"/>
+    <w:lsdException w:name="List Number" w:semiHidden="1" w:unhideWhenUsed="1"/>
+    <w:lsdException w:name="List 2" w:semiHidden="1" w:unhideWhenUsed="1"/>
+    <w:lsdException w:name="List 3" w:semiHidden="1" w:unhideWhenUsed="1"/>
+    <w:lsdException w:name="List 4" w:semiHidden="1" w:unhideWhenUsed="1"/>
+    <w:lsdException w:name="List 5" w:semiHidden="1" w:unhideWhenUsed="1"/>
+    <w:lsdException w:name="List Bullet 2" w:semiHidden="1" w:unhideWhenUsed="1"/>
+    <w:lsdException w:name="List Bullet 3" w:semiHidden="1" w:unhideWhenUsed="1"/>
+    <w:lsdException w:name="List Bullet 4" w:semiHidden="1" w:unhideWhenUsed="1"/>
+    <w:lsdException w:name="List Bullet 5" w:semiHidden="1" w:unhideWhenUsed="1"/>
+    <w:lsdException w:name="List Number 2" w:semiHidden="1" w:unhideWhenUsed="1"/>
+    <w:lsdException w:name="List Number 3" w:semiHidden="1" w:unhideWhenUsed="1"/>
+    <w:lsdException w:name="List Number 4" w:semiHidden="1" w:unhideWhenUsed="1"/>
+    <w:lsdException w:name="List Number 5" w:semiHidden="1" w:unhideWhenUsed="1"/>
+    <w:lsdException w:name="Title" w:uiPriority="10" w:qFormat="1"/>
+    <w:lsdException w:name="Closing" w:semiHidden="1" w:unhideWhenUsed="1"/>
+    <w:lsdException w:name="Signature" w:semiHidden="1" w:unhideWhenUsed="1"/>
+    <w:lsdException w:name="Default Paragraph Font" w:semiHidden="1" w:uiPriority="1" w:unhideWhenUsed="1"/>
+    <w:lsdException w:name="Body Text" w:semiHidden="1" w:unhideWhenUsed="1"/>
+    <w:lsdException w:name="Body Text Indent" w:semiHidden="1" w:unhideWhenUsed="1"/>
+    <w:lsdException w:name="List Continue" w:semiHidden="1" w:unhideWhenUsed="1"/>
+    <w:lsdException w:name="List Continue 2" w:semiHidden="1" w:unhideWhenUsed="1"/>
+    <w:lsdException w:name="List Continue 3" w:semiHidden="1" w:unhideWhenUsed="1"/>
+    <w:lsdException w:name="List Continue 4" w:semiHidden="1" w:unhideWhenUsed="1"/>
+    <w:lsdException w:name="List Continue 5" w:semiHidden="1" w:unhideWhenUsed="1"/>
+    <w:lsdException w:name="Message Header" w:semiHidden="1" w:unhideWhenUsed="1"/>
+    <w:lsdException w:name="Subtitle" w:uiPriority="11" w:qFormat="1"/>
+    <w:lsdException w:name="Salutation" w:semiHidden="1" w:unhideWhenUsed="1"/>
+    <w:lsdException w:name="Date" w:semiHidden="1" w:unhideWhenUsed="1"/>
+    <w:lsdException w:name="Body Text First Indent" w:semiHidden="1" w:unhideWhenUsed="1"/>
+    <w:lsdException w:name="Body Text First Indent 2" w:semiHidden="1" w:unhideWhenUsed="1"/>
+    <w:lsdException w:name="Note Heading" w:semiHidden="1" w:unhideWhenUsed="1"/>
+    <w:lsdException w:name="Body Text 2" w:semiHidden="1" w:unhideWhenUsed="1"/>
+    <w:lsdException w:name="Body Text 3" w:semiHidden="1" w:unhideWhenUsed="1"/>
+    <w:lsdException w:name="Body Text Indent 2" w:semiHidden="1" w:unhideWhenUsed="1"/>
+    <w:lsdException w:name="Body Text Indent 3" w:semiHidden="1" w:unhideWhenUsed="1"/>
+    <w:lsdException w:name="Block Text" w:semiHidden="1" w:unhideWhenUsed="1"/>
+    <w:lsdException w:name="Hyperlink" w:semiHidden="1" w:unhideWhenUsed="1"/>
+    <w:lsdException w:name="FollowedHyperlink" w:semiHidden="1" w:unhideWhenUsed="1"/>
+    <w:lsdException w:name="Strong" w:uiPriority="22" w:qFormat="1"/>
+    <w:lsdException w:name="Emphasis" w:uiPriority="20" w:qFormat="1"/>
+    <w:lsdException w:name="Document Map" w:semiHidden="1" w:unhideWhenUsed="1"/>
+    <w:lsdException w:name="Plain Text" w:semiHidden="1" w:unhideWhenUsed="1"/>
+    <w:lsdException w:name="E-mail Signature" w:semiHidden="1" w:unhideWhenUsed="1"/>
+    <w:lsdException w:name="HTML Top of Form" w:semiHidden="1" w:unhideWhenUsed="1"/>
+    <w:lsdException w:name="HTML Bottom of Form" w:semiHidden="1" w:unhideWhenUsed="1"/>
+    <w:lsdException w:name="Normal (Web)" w:semiHidden="1" w:unhideWhenUsed="1"/>
+    <w:lsdException w:name="HTML Acronym" w:semiHidden="1" w:unhideWhenUsed="1"/>
+    <w:lsdException w:name="HTML Address" w:semiHidden="1" w:unhideWhenUsed="1"/>
+    <w:lsdException w:name="HTML Cite" w:semiHidden="1" w:unhideWhenUsed="1"/>
+    <w:lsdException w:name="HTML Code" w:semiHidden="1" w:unhideWhenUsed="1"/>
+    <w:lsdException w:name="HTML Definition" w:semiHidden="1" w:unhideWhenUsed="1"/>
+    <w:lsdException w:name="HTML Keyboard" w:semiHidden="1" w:unhideWhenUsed="1"/>
+    <w:lsdException w:name="HTML Preformatted" w:semiHidden="1" w:unhideWhenUsed="1"/>
+    <w:lsdException w:name="HTML Sample" w:semiHidden="1" w:unhideWhenUsed="1"/>
+    <w:lsdException w:name="HTML Typewriter" w:semiHidden="1" w:unhideWhenUsed="1"/>
+    <w:lsdException w:name="HTML Variable" w:semiHidden="1" w:unhideWhenUsed="1"/>
+    <w:lsdException w:name="Normal Table" w:semiHidden="1" w:unhideWhenUsed="1"/>
+    <w:lsdException w:name="annotation subject" w:semiHidden="1" w:unhideWhenUsed="1"/>
+    <w:lsdException w:name="No List" w:semiHidden="1" w:unhideWhenUsed="1"/>
+    <w:lsdException w:name="Outline List 1" w:semiHidden="1" w:unhideWhenUsed="1"/>
+    <w:lsdException w:name="Outline List 2" w:semiHidden="1" w:unhideWhenUsed="1"/>
+    <w:lsdException w:name="Outline List 3" w:semiHidden="1" w:unhideWhenUsed="1"/>
+    <w:lsdException w:name="Table Simple 1" w:semiHidden="1" w:unhideWhenUsed="1"/>
+    <w:lsdException w:name="Table Simple 2" w:semiHidden="1" w:unhideWhenUsed="1"/>
+    <w:lsdException w:name="Table Simple 3" w:semiHidden="1" w:unhideWhenUsed="1"/>
+    <w:lsdException w:name="Table Classic 1" w:semiHidden="1" w:unhideWhenUsed="1"/>
+    <w:lsdException w:name="Table Classic 2" w:semiHidden="1" w:unhideWhenUsed="1"/>
+    <w:lsdException w:name="Table Classic 3" w:semiHidden="1" w:unhideWhenUsed="1"/>
+    <w:lsdException w:name="Table Classic 4" w:semiHidden="1" w:unhideWhenUsed="1"/>
+    <w:lsdException w:name="Table Colorful 1" w:semiHidden="1" w:unhideWhenUsed="1"/>
+    <w:lsdException w:name="Table Colorful 2" w:semiHidden="1" w:unhideWhenUsed="1"/>
+    <w:lsdException w:name="Table Colorful 3" w:semiHidden="1" w:unhideWhenUsed="1"/>
+    <w:lsdException w:name="Table Columns 1" w:semiHidden="1" w:unhideWhenUsed="1"/>
+    <w:lsdException w:name="Table Columns 2" w:semiHidden="1" w:unhideWhenUsed="1"/>
+    <w:lsdException w:name="Table Columns 3" w:semiHidden="1" w:unhideWhenUsed="1"/>
+    <w:lsdException w:name="Table Columns 4" w:semiHidden="1" w:unhideWhenUsed="1"/>
+    <w:lsdException w:name="Table Columns 5" w:semiHidden="1" w:unhideWhenUsed="1"/>
+    <w:lsdException w:name="Table Grid 1" w:semiHidden="1" w:unhideWhenUsed="1"/>
+    <w:lsdException w:name="Table Grid 2" w:semiHidden="1" w:unhideWhenUsed="1"/>
+    <w:lsdException w:name="Table Grid 3" w:semiHidden="1" w:unhideWhenUsed="1"/>
+    <w:lsdException w:name="Table Grid 4" w:semiHidden="1" w:unhideWhenUsed="1"/>
+    <w:lsdException w:name="Table Grid 5" w:semiHidden="1" w:unhideWhenUsed="1"/>
+    <w:lsdException w:name="Table Grid 6" w:semiHidden="1" w:unhideWhenUsed="1"/>
+    <w:lsdException w:name="Table Grid 7" w:semiHidden="1" w:unhideWhenUsed="1"/>
+    <w:lsdException w:name="Table Grid 8" w:semiHidden="1" w:unhideWhenUsed="1"/>
+    <w:lsdException w:name="Table List 1" w:semiHidden="1" w:unhideWhenUsed="1"/>
+    <w:lsdException w:name="Table List 2" w:semiHidden="1" w:unhideWhenUsed="1"/>
+    <w:lsdException w:name="Table List 3" w:semiHidden="1" w:unhideWhenUsed="1"/>
+    <w:lsdException w:name="Table List 4" w:semiHidden="1" w:unhideWhenUsed="1"/>
+    <w:lsdException w:name="Table List 5" w:semiHidden="1" w:unhideWhenUsed="1"/>
+    <w:lsdException w:name="Table List 6" w:semiHidden="1" w:unhideWhenUsed="1"/>
+    <w:lsdException w:name="Table List 7" w:semiHidden="1" w:unhideWhenUsed="1"/>
+    <w:lsdException w:name="Table List 8" w:semiHidden="1" w:unhideWhenUsed="1"/>
+    <w:lsdException w:name="Table 3D effects 1" w:semiHidden="1" w:unhideWhenUsed="1"/>
+    <w:lsdException w:name="Table 3D effects 2" w:semiHidden="1" w:unhideWhenUsed="1"/>
+    <w:lsdException w:name="Table 3D effects 3" w:semiHidden="1" w:unhideWhenUsed="1"/>
+    <w:lsdException w:name="Table Contemporary" w:semiHidden="1" w:unhideWhenUsed="1"/>
+    <w:lsdException w:name="Table Elegant" w:semiHidden="1" w:unhideWhenUsed="1"/>
+    <w:lsdException w:name="Table Professional" w:semiHidden="1" w:unhideWhenUsed="1"/>
+    <w:lsdException w:name="Table Subtle 1" w:semiHidden="1" w:unhideWhenUsed="1"/>
+    <w:lsdException w:name="Table Subtle 2" w:semiHidden="1" w:unhideWhenUsed="1"/>
+    <w:lsdException w:name="Table Web 1" w:semiHidden="1" w:unhideWhenUsed="1"/>
+    <w:lsdException w:name="Table Web 2" w:semiHidden="1" w:unhideWhenUsed="1"/>
+    <w:lsdException w:name="Table Web 3" w:semiHidden="1" w:unhideWhenUsed="1"/>
+    <w:lsdException w:name="Balloon Text" w:semiHidden="1" w:unhideWhenUsed="1"/>
+    <w:lsdException w:name="Table Grid" w:semiHidden="1" w:uiPriority="59" w:unhideWhenUsed="1"/>
+    <w:lsdException w:name="Table Theme" w:semiHidden="1" w:unhideWhenUsed="1"/>
+    <w:lsdException w:name="Placeholder Text" w:semiHidden="1"/>
+    <w:lsdException w:name="No Spacing" w:uiPriority="1" w:qFormat="1"/>
+    <w:lsdException w:name="Light Shading" w:uiPriority="60"/>
+    <w:lsdException w:name="Light List" w:uiPriority="61"/>
+    <w:lsdException w:name="Light Grid" w:uiPriority="62"/>
+    <w:lsdException w:name="Medium Shading 1" w:uiPriority="63"/>
+    <w:lsdException w:name="Medium Shading 2" w:uiPriority="64"/>
+    <w:lsdException w:name="Medium List 1" w:uiPriority="65"/>
+    <w:lsdException w:name="Medium List 2" w:uiPriority="66"/>
+    <w:lsdException w:name="Medium Grid 1" w:uiPriority="67"/>
+    <w:lsdException w:name="Medium Grid 2" w:uiPriority="68"/>
+    <w:lsdException w:name="Medium Grid 3" w:uiPriority="69"/>
+    <w:lsdException w:name="Dark List" w:uiPriority="70"/>
+    <w:lsdException w:name="Colorful Shading" w:uiPriority="71"/>
+    <w:lsdException w:name="Colorful List" w:uiPriority="72"/>
+    <w:lsdException w:name="Colorful Grid" w:uiPriority="73"/>
+    <w:lsdException w:name="Light Shading Accent 1" w:uiPriority="60"/>
+    <w:lsdException w:name="Light List Accent 1" w:uiPriority="61"/>
+    <w:lsdException w:name="Light Grid Accent 1" w:uiPriority="62"/>
+    <w:lsdException w:name="Medium Shading 1 Accent 1" w:uiPriority="63"/>
+    <w:lsdException w:name="Medium Shading 2 Accent 1" w:uiPriority="64"/>
+    <w:lsdException w:name="Medium List 1 Accent 1" w:uiPriority="65"/>
+    <w:lsdException w:name="Revision" w:semiHidden="1"/>
+    <w:lsdException w:name="List Paragraph" w:uiPriority="34" w:qFormat="1"/>
+    <w:lsdException w:name="Quote" w:uiPriority="29" w:qFormat="1"/>
+    <w:lsdException w:name="Intense Quote" w:uiPriority="30" w:qFormat="1"/>
+    <w:lsdException w:name="Medium List 2 Accent 1" w:uiPriority="66"/>
+    <w:lsdException w:name="Medium Grid 1 Accent 1" w:uiPriority="67"/>
+    <w:lsdException w:name="Medium Grid 2 Accent 1" w:uiPriority="68"/>
+    <w:lsdException w:name="Medium Grid 3 Accent 1" w:uiPriority="69"/>
+    <w:lsdException w:name="Dark List Accent 1" w:uiPriority="70"/>
+    <w:lsdException w:name="Colorful Shading Accent 1" w:uiPriority="71"/>
+    <w:lsdException w:name="Colorful List Accent 1" w:uiPriority="72"/>
+    <w:lsdException w:name="Colorful Grid Accent 1" w:uiPriority="73"/>
+    <w:lsdException w:name="Light Shading Accent 2" w:uiPriority="60"/>
+    <w:lsdException w:name="Light List Accent 2" w:uiPriority="61"/>
+    <w:lsdException w:name="Light Grid Accent 2" w:uiPriority="62"/>
+    <w:lsdException w:name="Medium Shading 1 Accent 2" w:uiPriority="63"/>
+    <w:lsdException w:name="Medium Shading 2 Accent 2" w:uiPriority="64"/>
+    <w:lsdException w:name="Medium List 1 Accent 2" w:uiPriority="65"/>
+    <w:lsdException w:name="Medium List 2 Accent 2" w:uiPriority="66"/>
+    <w:lsdException w:name="Medium Grid 1 Accent 2" w:uiPriority="67"/>
+    <w:lsdException w:name="Medium Grid 2 Accent 2" w:uiPriority="68"/>
+    <w:lsdException w:name="Medium Grid 3 Accent 2" w:uiPriority="69"/>
+    <w:lsdException w:name="Dark List Accent 2" w:uiPriority="70"/>
+    <w:lsdException w:name="Colorful Shading Accent 2" w:uiPriority="71"/>
+    <w:lsdException w:name="Colorful List Accent 2" w:uiPriority="72"/>
+    <w:lsdException w:name="Colorful Grid Accent 2" w:uiPriority="73"/>
+    <w:lsdException w:name="Light Shading Accent 3" w:uiPriority="60"/>
+    <w:lsdException w:name="Light List Accent 3" w:uiPriority="61"/>
+    <w:lsdException w:name="Light Grid Accent 3" w:uiPriority="62"/>
+    <w:lsdException w:name="Medium Shading 1 Accent 3" w:uiPriority="63"/>
+    <w:lsdException w:name="Medium Shading 2 Accent 3" w:uiPriority="64"/>
+    <w:lsdException w:name="Medium List 1 Accent 3" w:uiPriority="65"/>
+    <w:lsdException w:name="Medium List 2 Accent 3" w:uiPriority="66"/>
+    <w:lsdException w:name="Medium Grid 1 Accent 3" w:uiPriority="67"/>
+    <w:lsdException w:name="Medium Grid 2 Accent 3" w:uiPriority="68"/>
+    <w:lsdException w:name="Medium Grid 3 Accent 3" w:uiPriority="69"/>
+    <w:lsdException w:name="Dark List Accent 3" w:uiPriority="70"/>
+    <w:lsdException w:name="Colorful Shading Accent 3" w:uiPriority="71"/>
+    <w:lsdException w:name="Colorful List Accent 3" w:uiPriority="72"/>
+    <w:lsdException w:name="Colorful Grid Accent 3" w:uiPriority="73"/>
+    <w:lsdException w:name="Light Shading Accent 4" w:uiPriority="60"/>
+    <w:lsdException w:name="Light List Accent 4" w:uiPriority="61"/>
+    <w:lsdException w:name="Light Grid Accent 4" w:uiPriority="62"/>
+    <w:lsdException w:name="Medium Shading 1 Accent 4" w:uiPriority="63"/>
+    <w:lsdException w:name="Medium Shading 2 Accent 4" w:uiPriority="64"/>
+    <w:lsdException w:name="Medium List 1 Accent 4" w:uiPriority="65"/>
+    <w:lsdException w:name="Medium List 2 Accent 4" w:uiPriority="66"/>
+    <w:lsdException w:name="Medium Grid 1 Accent 4" w:uiPriority="67"/>
+    <w:lsdException w:name="Medium Grid 2 Accent 4" w:uiPriority="68"/>
+    <w:lsdException w:name="Medium Grid 3 Accent 4" w:uiPriority="69"/>
+    <w:lsdException w:name="Dark List Accent 4" w:uiPriority="70"/>
+    <w:lsdException w:name="Colorful Shading Accent 4" w:uiPriority="71"/>
+    <w:lsdException w:name="Colorful List Accent 4" w:uiPriority="72"/>
+    <w:lsdException w:name="Colorful Grid Accent 4" w:uiPriority="73"/>
+    <w:lsdException w:name="Light Shading Accent 5" w:uiPriority="60"/>
+    <w:lsdException w:name="Light List Accent 5" w:uiPriority="61"/>
+    <w:lsdException w:name="Light Grid Accent 5" w:uiPriority="62"/>
+    <w:lsdException w:name="Medium Shading 1 Accent 5" w:uiPriority="63"/>
+    <w:lsdException w:name="Medium Shading 2 Accent 5" w:uiPriority="64"/>
+    <w:lsdException w:name="Medium List 1 Accent 5" w:uiPriority="65"/>
+    <w:lsdException w:name="Medium List 2 Accent 5" w:uiPriority="66"/>
+    <w:lsdException w:name="Medium Grid 1 Accent 5" w:uiPriority="67"/>
+    <w:lsdException w:name="Medium Grid 2 Accent 5" w:uiPriority="68"/>
+    <w:lsdException w:name="Medium Grid 3 Accent 5" w:uiPriority="69"/>
+    <w:lsdException w:name="Dark List Accent 5" w:uiPriority="70"/>
+    <w:lsdException w:name="Colorful Shading Accent 5" w:uiPriority="71"/>
+    <w:lsdException w:name="Colorful List Accent 5" w:uiPriority="72"/>
+    <w:lsdException w:name="Colorful Grid Accent 5" w:uiPriority="73"/>
+    <w:lsdException w:name="Light Shading Accent 6" w:uiPriority="60"/>
+    <w:lsdException w:name="Light List Accent 6" w:uiPriority="61"/>
+    <w:lsdException w:name="Light Grid Accent 6" w:uiPriority="62"/>
+    <w:lsdException w:name="Medium Shading 1 Accent 6" w:uiPriority="63"/>
+    <w:lsdException w:name="Medium Shading 2 Accent 6" w:uiPriority="64"/>
+    <w:lsdException w:name="Medium List 1 Accent 6" w:uiPriority="65"/>
+    <w:lsdException w:name="Medium List 2 Accent 6" w:uiPriority="66"/>
+    <w:lsdException w:name="Medium Grid 1 Accent 6" w:uiPriority="67"/>
+    <w:lsdException w:name="Medium Grid 2 Accent 6" w:uiPriority="68"/>
+    <w:lsdException w:name="Medium Grid 3 Accent 6" w:uiPriority="69"/>
+    <w:lsdException w:name="Dark List Accent 6" w:uiPriority="70"/>
+    <w:lsdException w:name="Colorful Shading Accent 6" w:uiPriority="71"/>
+    <w:lsdException w:name="Colorful List Accent 6" w:uiPriority="72"/>
+    <w:lsdException w:name="Colorful Grid Accent 6" w:uiPriority="73"/>
+    <w:lsdException w:name="Subtle Emphasis" w:uiPriority="19" w:qFormat="1"/>
+    <w:lsdException w:name="Intense Emphasis" w:uiPriority="21" w:qFormat="1"/>
+    <w:lsdException w:name="Subtle Reference" w:uiPriority="31" w:qFormat="1"/>
+    <w:lsdException w:name="Intense Reference" w:uiPriority="32" w:qFormat="1"/>
+    <w:lsdException w:name="Book Title" w:uiPriority="33" w:qFormat="1"/>
+    <w:lsdException w:name="Bibliography" w:semiHidden="1" w:uiPriority="37" w:unhideWhenUsed="1"/>
+    <w:lsdException w:name="TOC Heading" w:semiHidden="1" w:uiPriority="39" w:unhideWhenUsed="1" w:qFormat="1"/>
+    <w:lsdException w:name="Plain Table 1" w:uiPriority="41"/>
+    <w:lsdException w:name="Plain Table 2" w:uiPriority="42"/>
+    <w:lsdException w:name="Plain Table 3" w:uiPriority="43"/>
+    <w:lsdException w:name="Plain Table 4" w:uiPriority="44"/>
+    <w:lsdException w:name="Plain Table 5" w:uiPriority="45"/>
+    <w:lsdException w:name="Grid Table Light" w:uiPriority="40"/>
+    <w:lsdException w:name="Grid Table 1 Light" w:uiPriority="46"/>
+    <w:lsdException w:name="Grid Table 2" w:uiPriority="47"/>
+    <w:lsdException w:name="Grid Table 3" w:uiPriority="48"/>
+    <w:lsdException w:name="Grid Table 4" w:uiPriority="49"/>
+    <w:lsdException w:name="Grid Table 5 Dark" w:uiPriority="50"/>
+    <w:lsdException w:name="Grid Table 6 Colorful" w:uiPriority="51"/>
+    <w:lsdException w:name="Grid Table 7 Colorful" w:uiPriority="52"/>
+    <w:lsdException w:name="Grid Table 1 Light Accent 1" w:uiPriority="46"/>
+    <w:lsdException w:name="Grid Table 2 Accent 1" w:uiPriority="47"/>
+    <w:lsdException w:name="Grid Table 3 Accent 1" w:uiPriority="48"/>
+    <w:lsdException w:name="Grid Table 4 Accent 1" w:uiPriority="49"/>
+    <w:lsdException w:name="Grid Table 5 Dark Accent 1" w:uiPriority="50"/>
+    <w:lsdException w:name="Grid Table 6 Colorful Accent 1" w:uiPriority="51"/>
+    <w:lsdException w:name="Grid Table 7 Colorful Accent 1" w:uiPriority="52"/>
+    <w:lsdException w:name="Grid Table 1 Light Accent 2" w:uiPriority="46"/>
+    <w:lsdException w:name="Grid Table 2 Accent 2" w:uiPriority="47"/>
+    <w:lsdException w:name="Grid Table 3 Accent 2" w:uiPriority="48"/>
+    <w:lsdException w:name="Grid Table 4 Accent 2" w:uiPriority="49"/>
+    <w:lsdException w:name="Grid Table 5 Dark Accent 2" w:uiPriority="50"/>
+    <w:lsdException w:name="Grid Table 6 Colorful Accent 2" w:uiPriority="51"/>
+    <w:lsdException w:name="Grid Table 7 Colorful Accent 2" w:uiPriority="52"/>
+    <w:lsdException w:name="Grid Table 1 Light Accent 3" w:uiPriority="46"/>
+    <w:lsdException w:name="Grid Table 2 Accent 3" w:uiPriority="47"/>
+    <w:lsdException w:name="Grid Table 3 Accent 3" w:uiPriority="48"/>
+    <w:lsdException w:name="Grid Table 4 Accent 3" w:uiPriority="49"/>
+    <w:lsdException w:name="Grid Table 5 Dark Accent 3" w:uiPriority="50"/>
+    <w:lsdException w:name="Grid Table 6 Colorful Accent 3" w:uiPriority="51"/>
+    <w:lsdException w:name="Grid Table 7 Colorful Accent 3" w:uiPriority="52"/>
+    <w:lsdException w:name="Grid Table 1 Light Accent 4" w:uiPriority="46"/>
+    <w:lsdException w:name="Grid Table 2 Accent 4" w:uiPriority="47"/>
+    <w:lsdException w:name="Grid Table 3 Accent 4" w:uiPriority="48"/>
+    <w:lsdException w:name="Grid Table 4 Accent 4" w:uiPriority="49"/>
+    <w:lsdException w:name="Grid Table 5 Dark Accent 4" w:uiPriority="50"/>
+    <w:lsdException w:name="Grid Table 6 Colorful Accent 4" w:uiPriority="51"/>
+    <w:lsdException w:name="Grid Table 7 Colorful Accent 4" w:uiPriority="52"/>
+    <w:lsdException w:name="Grid Table 1 Light Accent 5" w:uiPriority="46"/>
+    <w:lsdException w:name="Grid Table 2 Accent 5" w:uiPriority="47"/>
+    <w:lsdException w:name="Grid Table 3 Accent 5" w:uiPriority="48"/>
+    <w:lsdException w:name="Grid Table 4 Accent 5" w:uiPriority="49"/>
+    <w:lsdException w:name="Grid Table 5 Dark Accent 5" w:uiPriority="50"/>
+    <w:lsdException w:name="Grid Table 6 Colorful Accent 5" w:uiPriority="51"/>
+    <w:lsdException w:name="Grid Table 7 Colorful Accent 5" w:uiPriority="52"/>
+    <w:lsdException w:name="Grid Table 1 Light Accent 6" w:uiPriority="46"/>
+    <w:lsdException w:name="Grid Table 2 Accent 6" w:uiPriority="47"/>
+    <w:lsdException w:name="Grid Table 3 Accent 6" w:uiPriority="48"/>
+    <w:lsdException w:name="Grid Table 4 Accent 6" w:uiPriority="49"/>
+    <w:lsdException w:name="Grid Table 5 Dark Accent 6" w:uiPriority="50"/>
+    <w:lsdException w:name="Grid Table 6 Colorful Accent 6" w:uiPriority="51"/>
+    <w:lsdException w:name="Grid Table 7 Colorful Accent 6" w:uiPriority="52"/>
+    <w:lsdException w:name="List Table 1 Light" w:uiPriority="46"/>
+    <w:lsdException w:name="List Table 2" w:uiPriority="47"/>
+    <w:lsdException w:name="List Table 3" w:uiPriority="48"/>
+    <w:lsdException w:name="List Table 4" w:uiPriority="49"/>
+    <w:lsdException w:name="List Table 5 Dark" w:uiPriority="50"/>
+    <w:lsdException w:name="List Table 6 Colorful" w:uiPriority="51"/>
+    <w:lsdException w:name="List Table 7 Colorful" w:uiPriority="52"/>
+    <w:lsdException w:name="List Table 1 Light Accent 1" w:uiPriority="46"/>
+    <w:lsdException w:name="List Table 2 Accent 1" w:uiPriority="47"/>
+    <w:lsdException w:name="List Table 3 Accent 1" w:uiPriority="48"/>
+    <w:lsdException w:name="List Table 4 Accent 1" w:uiPriority="49"/>
+    <w:lsdException w:name="List Table 5 Dark Accent 1" w:uiPriority="50"/>
+    <w:lsdException w:name="List Table 6 Colorful Accent 1" w:uiPriority="51"/>
+    <w:lsdException w:name="List Table 7 Colorful Accent 1" w:uiPriority="52"/>
+    <w:lsdException w:name="List Table 1 Light Accent 2" w:uiPriority="46"/>
+    <w:lsdException w:name="List Table 2 Accent 2" w:uiPriority="47"/>
+    <w:lsdException w:name="List Table 3 Accent 2" w:uiPriority="48"/>
+    <w:lsdException w:name="List Table 4 Accent 2" w:uiPriority="49"/>
+    <w:lsdException w:name="List Table 5 Dark Accent 2" w:uiPriority="50"/>
+    <w:lsdException w:name="List Table 6 Colorful Accent 2" w:uiPriority="51"/>
+    <w:lsdException w:name="List Table 7 Colorful Accent 2" w:uiPriority="52"/>
+    <w:lsdException w:name="List Table 1 Light Accent 3" w:uiPriority="46"/>
+    <w:lsdException w:name="List Table 2 Accent 3" w:uiPriority="47"/>
+    <w:lsdException w:name="List Table 3 Accent 3" w:uiPriority="48"/>
+    <w:lsdException w:name="List Table 4 Accent 3" w:uiPriority="49"/>
+    <w:lsdException w:name="List Table 5 Dark Accent 3" w:uiPriority="50"/>
+    <w:lsdException w:name="List Table 6 Colorful Accent 3" w:uiPriority="51"/>
+    <w:lsdException w:name="List Table 7 Colorful Accent 3" w:uiPriority="52"/>
+    <w:lsdException w:name="List Table 1 Light Accent 4" w:uiPriority="46"/>
+    <w:lsdException w:name="List Table 2 Accent 4" w:uiPriority="47"/>
+    <w:lsdException w:name="List Table 3 Accent 4" w:uiPriority="48"/>
+    <w:lsdException w:name="List Table 4 Accent 4" w:uiPriority="49"/>
+    <w:lsdException w:name="List Table 5 Dark Accent 4" w:uiPriority="50"/>
+    <w:lsdException w:name="List Table 6 Colorful Accent 4" w:uiPriority="51"/>
+    <w:lsdException w:name="List Table 7 Colorful Accent 4" w:uiPriority="52"/>
+    <w:lsdException w:name="List Table 1 Light Accent 5" w:uiPriority="46"/>
+    <w:lsdException w:name="List Table 2 Accent 5" w:uiPriority="47"/>
+    <w:lsdException w:name="List Table 3 Accent 5" w:uiPriority="48"/>
+    <w:lsdException w:name="List Table 4 Accent 5" w:uiPriority="49"/>
+    <w:lsdException w:name="List Table 5 Dark Accent 5" w:uiPriority="50"/>
+    <w:lsdException w:name="List Table 6 Colorful Accent 5" w:uiPriority="51"/>
+    <w:lsdException w:name="List Table 7 Colorful Accent 5" w:uiPriority="52"/>
+    <w:lsdException w:name="List Table 1 Light Accent 6" w:uiPriority="46"/>
+    <w:lsdException w:name="List Table 2 Accent 6" w:uiPriority="47"/>
+    <w:lsdException w:name="List Table 3 Accent 6" w:uiPriority="48"/>
+    <w:lsdException w:name="List Table 4 Accent 6" w:uiPriority="49"/>
+    <w:lsdException w:name="List Table 5 Dark Accent 6" w:uiPriority="50"/>
+    <w:lsdException w:name="List Table 6 Colorful Accent 6" w:uiPriority="51"/>
+    <w:lsdException w:name="List Table 7 Colorful Accent 6" w:uiPriority="52"/>
+    <w:lsdException w:name="Mention" w:semiHidden="1" w:unhideWhenUsed="1"/>
+    <w:lsdException w:name="Smart Hyperlink" w:semiHidden="1" w:unhideWhenUsed="1"/>
+    <w:lsdException w:name="Hashtag" w:semiHidden="1" w:unhideWhenUsed="1"/>
+    <w:lsdException w:name="Unresolved Mention" w:semiHidden="1" w:unhideWhenUsed="1"/>
   </w:latentStyles>
   <w:style w:type="paragraph" w:default="1" w:styleId="a">
     <w:name w:val="Normal"/>
@@ -4146,8 +4460,8 @@
   </w:style>
   <w:style w:type="paragraph" w:styleId="1">
     <w:name w:val="heading 1"/>
-    <w:basedOn w:val="normal"/>
-    <w:next w:val="normal"/>
+    <w:basedOn w:val="10"/>
+    <w:next w:val="10"/>
     <w:rsid w:val="00706733"/>
     <w:pPr>
       <w:spacing w:after="200" w:line="240" w:lineRule="auto"/>
@@ -4163,8 +4477,8 @@
   </w:style>
   <w:style w:type="paragraph" w:styleId="2">
     <w:name w:val="heading 2"/>
-    <w:basedOn w:val="normal"/>
-    <w:next w:val="normal"/>
+    <w:basedOn w:val="10"/>
+    <w:next w:val="10"/>
     <w:rsid w:val="00706733"/>
     <w:pPr>
       <w:spacing w:line="240" w:lineRule="auto"/>
@@ -4180,8 +4494,8 @@
   </w:style>
   <w:style w:type="paragraph" w:styleId="3">
     <w:name w:val="heading 3"/>
-    <w:basedOn w:val="normal"/>
-    <w:next w:val="normal"/>
+    <w:basedOn w:val="10"/>
+    <w:next w:val="10"/>
     <w:rsid w:val="00706733"/>
     <w:pPr>
       <w:spacing w:after="200" w:line="240" w:lineRule="auto"/>
@@ -4193,8 +4507,8 @@
   </w:style>
   <w:style w:type="paragraph" w:styleId="4">
     <w:name w:val="heading 4"/>
-    <w:basedOn w:val="normal"/>
-    <w:next w:val="normal"/>
+    <w:basedOn w:val="10"/>
+    <w:next w:val="10"/>
     <w:rsid w:val="00706733"/>
     <w:pPr>
       <w:spacing w:before="240" w:after="40"/>
@@ -4208,8 +4522,8 @@
   </w:style>
   <w:style w:type="paragraph" w:styleId="5">
     <w:name w:val="heading 5"/>
-    <w:basedOn w:val="normal"/>
-    <w:next w:val="normal"/>
+    <w:basedOn w:val="10"/>
+    <w:next w:val="10"/>
     <w:rsid w:val="00706733"/>
     <w:pPr>
       <w:spacing w:before="220" w:after="40"/>
@@ -4221,8 +4535,8 @@
   </w:style>
   <w:style w:type="paragraph" w:styleId="6">
     <w:name w:val="heading 6"/>
-    <w:basedOn w:val="normal"/>
-    <w:next w:val="normal"/>
+    <w:basedOn w:val="10"/>
+    <w:next w:val="10"/>
     <w:rsid w:val="00706733"/>
     <w:pPr>
       <w:spacing w:before="200" w:after="40"/>
@@ -4243,7 +4557,6 @@
     <w:uiPriority w:val="99"/>
     <w:semiHidden/>
     <w:unhideWhenUsed/>
-    <w:qFormat/>
     <w:tblPr>
       <w:tblInd w:w="0" w:type="dxa"/>
       <w:tblCellMar>
@@ -4260,8 +4573,8 @@
     <w:semiHidden/>
     <w:unhideWhenUsed/>
   </w:style>
-  <w:style w:type="paragraph" w:customStyle="1" w:styleId="normal">
-    <w:name w:val="normal"/>
+  <w:style w:type="paragraph" w:customStyle="1" w:styleId="10">
+    <w:name w:val="Обычный1"/>
     <w:rsid w:val="00706733"/>
   </w:style>
   <w:style w:type="table" w:customStyle="1" w:styleId="TableNormal">
@@ -4278,8 +4591,8 @@
   </w:style>
   <w:style w:type="paragraph" w:styleId="a3">
     <w:name w:val="Title"/>
-    <w:basedOn w:val="normal"/>
-    <w:next w:val="normal"/>
+    <w:basedOn w:val="10"/>
+    <w:next w:val="10"/>
     <w:rsid w:val="00706733"/>
     <w:pPr>
       <w:spacing w:line="240" w:lineRule="auto"/>
@@ -4293,8 +4606,8 @@
   </w:style>
   <w:style w:type="paragraph" w:styleId="a4">
     <w:name w:val="Subtitle"/>
-    <w:basedOn w:val="normal"/>
-    <w:next w:val="normal"/>
+    <w:basedOn w:val="10"/>
+    <w:next w:val="10"/>
     <w:rsid w:val="00706733"/>
     <w:pPr>
       <w:spacing w:line="240" w:lineRule="auto"/>
@@ -4309,12 +4622,6 @@
     <w:tblPr>
       <w:tblStyleRowBandSize w:val="1"/>
       <w:tblStyleColBandSize w:val="1"/>
-      <w:tblCellMar>
-        <w:top w:w="0" w:type="dxa"/>
-        <w:left w:w="0" w:type="dxa"/>
-        <w:bottom w:w="0" w:type="dxa"/>
-        <w:right w:w="0" w:type="dxa"/>
-      </w:tblCellMar>
     </w:tblPr>
   </w:style>
   <w:style w:type="table" w:customStyle="1" w:styleId="a6">
@@ -4323,12 +4630,6 @@
     <w:tblPr>
       <w:tblStyleRowBandSize w:val="1"/>
       <w:tblStyleColBandSize w:val="1"/>
-      <w:tblCellMar>
-        <w:top w:w="0" w:type="dxa"/>
-        <w:left w:w="0" w:type="dxa"/>
-        <w:bottom w:w="0" w:type="dxa"/>
-        <w:right w:w="0" w:type="dxa"/>
-      </w:tblCellMar>
     </w:tblPr>
   </w:style>
   <w:style w:type="paragraph" w:styleId="a7">
@@ -4436,7 +4737,6 @@
       <w:spacing w:line="240" w:lineRule="auto"/>
     </w:pPr>
     <w:tblPr>
-      <w:tblInd w:w="0" w:type="dxa"/>
       <w:tblBorders>
         <w:top w:val="single" w:sz="4" w:space="0" w:color="auto"/>
         <w:left w:val="single" w:sz="4" w:space="0" w:color="auto"/>
@@ -4445,12 +4745,6 @@
         <w:insideH w:val="single" w:sz="4" w:space="0" w:color="auto"/>
         <w:insideV w:val="single" w:sz="4" w:space="0" w:color="auto"/>
       </w:tblBorders>
-      <w:tblCellMar>
-        <w:top w:w="0" w:type="dxa"/>
-        <w:left w:w="108" w:type="dxa"/>
-        <w:bottom w:w="0" w:type="dxa"/>
-        <w:right w:w="108" w:type="dxa"/>
-      </w:tblCellMar>
     </w:tblPr>
   </w:style>
   <w:style w:type="character" w:styleId="af">
@@ -4767,7 +5061,7 @@
 </file>
 
 <file path=customXml/itemProps1.xml><?xml version="1.0" encoding="utf-8"?>
-<ds:datastoreItem xmlns:ds="http://schemas.openxmlformats.org/officeDocument/2006/customXml" ds:itemID="{7B52D403-9AEB-4B6A-9F81-1A6B24C5D800}">
+<ds:datastoreItem xmlns:ds="http://schemas.openxmlformats.org/officeDocument/2006/customXml" ds:itemID="{0EFF6B34-23C6-4841-9858-81EF8D67CB74}">
   <ds:schemaRefs>
     <ds:schemaRef ds:uri="http://schemas.openxmlformats.org/officeDocument/2006/bibliography"/>
   </ds:schemaRefs>

</xml_diff>

<commit_message>
worked little, added the to the;)
</commit_message>
<xml_diff>
--- a/Kazakov Marat resume.docx
+++ b/Kazakov Marat resume.docx
@@ -1499,23 +1499,7 @@
                 <w:color w:val="auto"/>
                 <w:lang w:val="en-US"/>
               </w:rPr>
-              <w:t xml:space="preserve"> as </w:t>
-            </w:r>
-            <w:r>
-              <w:rPr>
-                <w:i/>
-                <w:color w:val="auto"/>
-                <w:lang w:val="en-US"/>
-              </w:rPr>
-              <w:t>d</w:t>
-            </w:r>
-            <w:r>
-              <w:rPr>
-                <w:i/>
-                <w:color w:val="auto"/>
-                <w:lang w:val="en-US"/>
-              </w:rPr>
-              <w:t>atabase</w:t>
+              <w:t xml:space="preserve"> as database</w:t>
             </w:r>
             <w:r>
               <w:rPr>
@@ -1543,8 +1527,6 @@
                 <w:lang w:val="en-US"/>
               </w:rPr>
             </w:pPr>
-            <w:bookmarkStart w:id="8" w:name="_GoBack"/>
-            <w:bookmarkEnd w:id="8"/>
             <w:r>
               <w:rPr>
                 <w:i/>
@@ -2498,7 +2480,15 @@
                 <w:color w:val="auto"/>
                 <w:lang w:val="en-US"/>
               </w:rPr>
-              <w:t xml:space="preserve"> currently as </w:t>
+              <w:t xml:space="preserve"> as </w:t>
+            </w:r>
+            <w:r>
+              <w:rPr>
+                <w:i/>
+                <w:color w:val="auto"/>
+                <w:lang w:val="en-US"/>
+              </w:rPr>
+              <w:t xml:space="preserve">a </w:t>
             </w:r>
             <w:r>
               <w:rPr>
@@ -2602,7 +2592,23 @@
                 <w:color w:val="auto"/>
                 <w:lang w:val="en-US"/>
               </w:rPr>
-              <w:t xml:space="preserve"> Republics</w:t>
+              <w:t xml:space="preserve"> </w:t>
+            </w:r>
+            <w:r>
+              <w:rPr>
+                <w:i/>
+                <w:color w:val="auto"/>
+                <w:lang w:val="en-US"/>
+              </w:rPr>
+              <w:t xml:space="preserve">the </w:t>
+            </w:r>
+            <w:r>
+              <w:rPr>
+                <w:i/>
+                <w:color w:val="auto"/>
+                <w:lang w:val="en-US"/>
+              </w:rPr>
+              <w:t>Republic</w:t>
             </w:r>
             <w:r>
               <w:rPr>
@@ -2709,6 +2715,8 @@
                 <w:lang w:val="en-US"/>
               </w:rPr>
             </w:pPr>
+            <w:bookmarkStart w:id="8" w:name="_GoBack"/>
+            <w:bookmarkEnd w:id="8"/>
           </w:p>
           <w:p>
             <w:pPr>
@@ -4231,7 +4239,7 @@
     <w:lsdException w:name="Table Web 2" w:semiHidden="1" w:unhideWhenUsed="1"/>
     <w:lsdException w:name="Table Web 3" w:semiHidden="1" w:unhideWhenUsed="1"/>
     <w:lsdException w:name="Balloon Text" w:semiHidden="1" w:unhideWhenUsed="1"/>
-    <w:lsdException w:name="Table Grid" w:semiHidden="1" w:uiPriority="59" w:unhideWhenUsed="1"/>
+    <w:lsdException w:name="Table Grid" w:uiPriority="59"/>
     <w:lsdException w:name="Table Theme" w:semiHidden="1" w:unhideWhenUsed="1"/>
     <w:lsdException w:name="Placeholder Text" w:semiHidden="1"/>
     <w:lsdException w:name="No Spacing" w:uiPriority="1" w:qFormat="1"/>
@@ -5061,7 +5069,7 @@
 </file>
 
 <file path=customXml/itemProps1.xml><?xml version="1.0" encoding="utf-8"?>
-<ds:datastoreItem xmlns:ds="http://schemas.openxmlformats.org/officeDocument/2006/customXml" ds:itemID="{0EFF6B34-23C6-4841-9858-81EF8D67CB74}">
+<ds:datastoreItem xmlns:ds="http://schemas.openxmlformats.org/officeDocument/2006/customXml" ds:itemID="{AB6C7D3B-E2CD-41B5-BB4D-5E7B04831652}">
   <ds:schemaRefs>
     <ds:schemaRef ds:uri="http://schemas.openxmlformats.org/officeDocument/2006/bibliography"/>
   </ds:schemaRefs>

</xml_diff>

<commit_message>
some work from prospekt
</commit_message>
<xml_diff>
--- a/Kazakov Marat resume.docx
+++ b/Kazakov Marat resume.docx
@@ -1,6 +1,6 @@
 
 <file path=word/document.xml><?xml version="1.0" encoding="utf-8"?>
-<w:document xmlns:wpc="http://schemas.microsoft.com/office/word/2010/wordprocessingCanvas" xmlns:cx="http://schemas.microsoft.com/office/drawing/2014/chartex" xmlns:cx1="http://schemas.microsoft.com/office/drawing/2015/9/8/chartex" xmlns:cx2="http://schemas.microsoft.com/office/drawing/2015/10/21/chartex" xmlns:cx3="http://schemas.microsoft.com/office/drawing/2016/5/9/chartex" xmlns:cx4="http://schemas.microsoft.com/office/drawing/2016/5/10/chartex" xmlns:cx5="http://schemas.microsoft.com/office/drawing/2016/5/11/chartex" xmlns:cx6="http://schemas.microsoft.com/office/drawing/2016/5/12/chartex" xmlns:cx7="http://schemas.microsoft.com/office/drawing/2016/5/13/chartex" xmlns:cx8="http://schemas.microsoft.com/office/drawing/2016/5/14/chartex" xmlns:mc="http://schemas.openxmlformats.org/markup-compatibility/2006" xmlns:aink="http://schemas.microsoft.com/office/drawing/2016/ink" xmlns:am3d="http://schemas.microsoft.com/office/drawing/2017/model3d" xmlns:o="urn:schemas-microsoft-com:office:office" xmlns:r="http://schemas.openxmlformats.org/officeDocument/2006/relationships" xmlns:m="http://schemas.openxmlformats.org/officeDocument/2006/math" xmlns:v="urn:schemas-microsoft-com:vml" xmlns:wp14="http://schemas.microsoft.com/office/word/2010/wordprocessingDrawing" xmlns:wp="http://schemas.openxmlformats.org/drawingml/2006/wordprocessingDrawing" xmlns:w10="urn:schemas-microsoft-com:office:word" xmlns:w="http://schemas.openxmlformats.org/wordprocessingml/2006/main" xmlns:w14="http://schemas.microsoft.com/office/word/2010/wordml" xmlns:w15="http://schemas.microsoft.com/office/word/2012/wordml" xmlns:w16cid="http://schemas.microsoft.com/office/word/2016/wordml/cid" xmlns:w16se="http://schemas.microsoft.com/office/word/2015/wordml/symex" xmlns:wpg="http://schemas.microsoft.com/office/word/2010/wordprocessingGroup" xmlns:wpi="http://schemas.microsoft.com/office/word/2010/wordprocessingInk" xmlns:wne="http://schemas.microsoft.com/office/word/2006/wordml" xmlns:wps="http://schemas.microsoft.com/office/word/2010/wordprocessingShape" mc:Ignorable="w14 w15 w16se w16cid wp14">
+<w:document xmlns:ve="http://schemas.openxmlformats.org/markup-compatibility/2006" xmlns:o="urn:schemas-microsoft-com:office:office" xmlns:r="http://schemas.openxmlformats.org/officeDocument/2006/relationships" xmlns:m="http://schemas.openxmlformats.org/officeDocument/2006/math" xmlns:v="urn:schemas-microsoft-com:vml" xmlns:wp="http://schemas.openxmlformats.org/drawingml/2006/wordprocessingDrawing" xmlns:w10="urn:schemas-microsoft-com:office:word" xmlns:w="http://schemas.openxmlformats.org/wordprocessingml/2006/main" xmlns:wne="http://schemas.microsoft.com/office/word/2006/wordml">
   <w:background w:color="FFFFFF"/>
   <w:body>
     <w:tbl>
@@ -9,7 +9,7 @@
         <w:tblW w:w="10915" w:type="dxa"/>
         <w:tblInd w:w="284" w:type="dxa"/>
         <w:tblLayout w:type="fixed"/>
-        <w:tblLook w:val="0600" w:firstRow="0" w:lastRow="0" w:firstColumn="0" w:lastColumn="0" w:noHBand="1" w:noVBand="1"/>
+        <w:tblLook w:val="0600"/>
       </w:tblPr>
       <w:tblGrid>
         <w:gridCol w:w="7087"/>
@@ -731,7 +731,7 @@
                 <w:szCs w:val="32"/>
                 <w:lang w:val="en-US"/>
               </w:rPr>
-              <w:t xml:space="preserve">KME CS </w:t>
+              <w:t>KME CS</w:t>
             </w:r>
             <w:r>
               <w:rPr>
@@ -742,7 +742,7 @@
                 <w:szCs w:val="32"/>
                 <w:lang w:val="en-US"/>
               </w:rPr>
-              <w:t>of Kazan</w:t>
+              <w:t xml:space="preserve"> Kazan</w:t>
             </w:r>
             <w:r>
               <w:rPr>
@@ -1191,7 +1191,7 @@
                 <w:szCs w:val="32"/>
                 <w:lang w:val="en-US"/>
               </w:rPr>
-              <w:t>KME CS of Kazan</w:t>
+              <w:t>KME CS Kazan</w:t>
             </w:r>
             <w:r>
               <w:rPr>
@@ -1916,7 +1916,6 @@
               </w:rPr>
               <w:t xml:space="preserve"> </w:t>
             </w:r>
-            <w:proofErr w:type="gramStart"/>
             <w:r>
               <w:rPr>
                 <w:i/>
@@ -1944,7 +1943,6 @@
               </w:rPr>
               <w:t xml:space="preserve"> «</w:t>
             </w:r>
-            <w:proofErr w:type="gramEnd"/>
             <w:r>
               <w:rPr>
                 <w:i/>
@@ -1981,7 +1979,7 @@
                 <w:highlight w:val="cyan"/>
                 <w:lang w:val="en-US"/>
               </w:rPr>
-              <w:t xml:space="preserve"> </w:t>
+              <w:t>,</w:t>
             </w:r>
             <w:r>
               <w:rPr>
@@ -1990,7 +1988,7 @@
                 <w:highlight w:val="cyan"/>
                 <w:lang w:val="en-US"/>
               </w:rPr>
-              <w:t>of</w:t>
+              <w:t xml:space="preserve"> </w:t>
             </w:r>
             <w:r>
               <w:rPr>
@@ -1999,7 +1997,7 @@
                 <w:highlight w:val="cyan"/>
                 <w:lang w:val="en-US"/>
               </w:rPr>
-              <w:t xml:space="preserve"> </w:t>
+              <w:t>Kazan</w:t>
             </w:r>
             <w:r>
               <w:rPr>
@@ -2008,16 +2006,15 @@
                 <w:highlight w:val="cyan"/>
                 <w:lang w:val="en-US"/>
               </w:rPr>
-              <w:t>Kazan</w:t>
-            </w:r>
-            <w:r>
-              <w:rPr>
-                <w:i/>
-                <w:color w:val="auto"/>
-                <w:highlight w:val="cyan"/>
-                <w:lang w:val="en-US"/>
-              </w:rPr>
-              <w:t xml:space="preserve"> </w:t>
+              <w:t xml:space="preserve"> </w:t>
+            </w:r>
+            <w:r>
+              <w:rPr>
+                <w:i/>
+                <w:color w:val="auto"/>
+                <w:lang w:val="en-US"/>
+              </w:rPr>
+              <w:t xml:space="preserve">(website: </w:t>
             </w:r>
             <w:hyperlink r:id="rId10" w:history="1">
               <w:r>
@@ -2093,6 +2090,12 @@
             </w:hyperlink>
             <w:r>
               <w:rPr>
+                <w:lang w:val="en-US"/>
+              </w:rPr>
+              <w:t>)</w:t>
+            </w:r>
+            <w:r>
+              <w:rPr>
                 <w:i/>
                 <w:color w:val="auto"/>
                 <w:highlight w:val="cyan"/>
@@ -2262,7 +2265,6 @@
               </w:rPr>
               <w:t>«</w:t>
             </w:r>
-            <w:proofErr w:type="spellStart"/>
             <w:r>
               <w:rPr>
                 <w:i/>
@@ -2272,7 +2274,6 @@
               </w:rPr>
               <w:t>AccountPak</w:t>
             </w:r>
-            <w:proofErr w:type="spellEnd"/>
             <w:r>
               <w:rPr>
                 <w:i/>
@@ -2325,7 +2326,7 @@
                 <w:color w:val="auto"/>
                 <w:lang w:val="en-US"/>
               </w:rPr>
-              <w:t>S</w:t>
+              <w:t>The s</w:t>
             </w:r>
             <w:r>
               <w:rPr>
@@ -2405,7 +2406,7 @@
                 <w:color w:val="auto"/>
                 <w:lang w:val="en-US"/>
               </w:rPr>
-              <w:t>The</w:t>
+              <w:t>This</w:t>
             </w:r>
             <w:r>
               <w:rPr>
@@ -2453,7 +2454,6 @@
               <w:rPr>
                 <w:i/>
                 <w:color w:val="auto"/>
-                <w:highlight w:val="cyan"/>
                 <w:lang w:val="en-US"/>
               </w:rPr>
             </w:pPr>
@@ -2534,28 +2534,6 @@
             </w:hyperlink>
             <w:r>
               <w:rPr>
-                <w:lang w:val="en-US"/>
-              </w:rPr>
-              <w:t xml:space="preserve"> </w:t>
-            </w:r>
-            <w:r>
-              <w:rPr>
-                <w:i/>
-                <w:color w:val="auto"/>
-                <w:lang w:val="en-US"/>
-              </w:rPr>
-              <w:t>webs</w:t>
-            </w:r>
-            <w:r>
-              <w:rPr>
-                <w:i/>
-                <w:color w:val="auto"/>
-                <w:lang w:val="en-US"/>
-              </w:rPr>
-              <w:t>ite</w:t>
-            </w:r>
-            <w:r>
-              <w:rPr>
                 <w:i/>
                 <w:color w:val="auto"/>
                 <w:lang w:val="en-US"/>
@@ -2612,6 +2590,14 @@
             </w:r>
             <w:bookmarkStart w:id="8" w:name="_GoBack"/>
             <w:bookmarkEnd w:id="8"/>
+            <w:r>
+              <w:rPr>
+                <w:i/>
+                <w:color w:val="auto"/>
+                <w:lang w:val="en-US"/>
+              </w:rPr>
+              <w:t xml:space="preserve">fed. </w:t>
+            </w:r>
             <w:r>
               <w:rPr>
                 <w:i/>
@@ -2930,6 +2916,7 @@
               </w:rPr>
               <w:t xml:space="preserve"> </w:t>
             </w:r>
+            <w:proofErr w:type="spellStart"/>
             <w:r>
               <w:rPr>
                 <w:rFonts w:eastAsia="Times New Roman"/>
@@ -2937,8 +2924,9 @@
                 <w:color w:val="auto"/>
                 <w:lang w:val="en-US"/>
               </w:rPr>
-              <w:t xml:space="preserve">JUnit, HTTP, </w:t>
-            </w:r>
+              <w:t>JUnit</w:t>
+            </w:r>
+            <w:proofErr w:type="spellEnd"/>
             <w:r>
               <w:rPr>
                 <w:rFonts w:eastAsia="Times New Roman"/>
@@ -2946,7 +2934,45 @@
                 <w:color w:val="auto"/>
                 <w:lang w:val="en-US"/>
               </w:rPr>
-              <w:t xml:space="preserve">regex, </w:t>
+              <w:t xml:space="preserve">, </w:t>
+            </w:r>
+            <w:r>
+              <w:rPr>
+                <w:rFonts w:eastAsia="Times New Roman"/>
+                <w:i/>
+                <w:color w:val="auto"/>
+                <w:lang w:val="en-US"/>
+              </w:rPr>
+              <w:t xml:space="preserve">JSON, </w:t>
+            </w:r>
+            <w:r>
+              <w:rPr>
+                <w:rFonts w:eastAsia="Times New Roman"/>
+                <w:i/>
+                <w:color w:val="auto"/>
+                <w:lang w:val="en-US"/>
+              </w:rPr>
+              <w:t xml:space="preserve">HTTP, </w:t>
+            </w:r>
+            <w:proofErr w:type="spellStart"/>
+            <w:r>
+              <w:rPr>
+                <w:rFonts w:eastAsia="Times New Roman"/>
+                <w:i/>
+                <w:color w:val="auto"/>
+                <w:lang w:val="en-US"/>
+              </w:rPr>
+              <w:t>regex</w:t>
+            </w:r>
+            <w:proofErr w:type="spellEnd"/>
+            <w:r>
+              <w:rPr>
+                <w:rFonts w:eastAsia="Times New Roman"/>
+                <w:i/>
+                <w:color w:val="auto"/>
+                <w:lang w:val="en-US"/>
+              </w:rPr>
+              <w:t xml:space="preserve">, </w:t>
             </w:r>
             <w:r>
               <w:rPr>
@@ -3259,7 +3285,7 @@
 </file>
 
 <file path=word/endnotes.xml><?xml version="1.0" encoding="utf-8"?>
-<w:endnotes xmlns:wpc="http://schemas.microsoft.com/office/word/2010/wordprocessingCanvas" xmlns:cx="http://schemas.microsoft.com/office/drawing/2014/chartex" xmlns:cx1="http://schemas.microsoft.com/office/drawing/2015/9/8/chartex" xmlns:cx2="http://schemas.microsoft.com/office/drawing/2015/10/21/chartex" xmlns:cx3="http://schemas.microsoft.com/office/drawing/2016/5/9/chartex" xmlns:cx4="http://schemas.microsoft.com/office/drawing/2016/5/10/chartex" xmlns:cx5="http://schemas.microsoft.com/office/drawing/2016/5/11/chartex" xmlns:cx6="http://schemas.microsoft.com/office/drawing/2016/5/12/chartex" xmlns:cx7="http://schemas.microsoft.com/office/drawing/2016/5/13/chartex" xmlns:cx8="http://schemas.microsoft.com/office/drawing/2016/5/14/chartex" xmlns:mc="http://schemas.openxmlformats.org/markup-compatibility/2006" xmlns:aink="http://schemas.microsoft.com/office/drawing/2016/ink" xmlns:am3d="http://schemas.microsoft.com/office/drawing/2017/model3d" xmlns:o="urn:schemas-microsoft-com:office:office" xmlns:r="http://schemas.openxmlformats.org/officeDocument/2006/relationships" xmlns:m="http://schemas.openxmlformats.org/officeDocument/2006/math" xmlns:v="urn:schemas-microsoft-com:vml" xmlns:wp14="http://schemas.microsoft.com/office/word/2010/wordprocessingDrawing" xmlns:wp="http://schemas.openxmlformats.org/drawingml/2006/wordprocessingDrawing" xmlns:w10="urn:schemas-microsoft-com:office:word" xmlns:w="http://schemas.openxmlformats.org/wordprocessingml/2006/main" xmlns:w14="http://schemas.microsoft.com/office/word/2010/wordml" xmlns:w15="http://schemas.microsoft.com/office/word/2012/wordml" xmlns:w16cid="http://schemas.microsoft.com/office/word/2016/wordml/cid" xmlns:w16se="http://schemas.microsoft.com/office/word/2015/wordml/symex" xmlns:wpg="http://schemas.microsoft.com/office/word/2010/wordprocessingGroup" xmlns:wpi="http://schemas.microsoft.com/office/word/2010/wordprocessingInk" xmlns:wne="http://schemas.microsoft.com/office/word/2006/wordml" xmlns:wps="http://schemas.microsoft.com/office/word/2010/wordprocessingShape" mc:Ignorable="w14 w15 w16se w16cid wp14">
+<w:endnotes xmlns:ve="http://schemas.openxmlformats.org/markup-compatibility/2006" xmlns:o="urn:schemas-microsoft-com:office:office" xmlns:r="http://schemas.openxmlformats.org/officeDocument/2006/relationships" xmlns:m="http://schemas.openxmlformats.org/officeDocument/2006/math" xmlns:v="urn:schemas-microsoft-com:vml" xmlns:wp="http://schemas.openxmlformats.org/drawingml/2006/wordprocessingDrawing" xmlns:w10="urn:schemas-microsoft-com:office:word" xmlns:w="http://schemas.openxmlformats.org/wordprocessingml/2006/main" xmlns:wne="http://schemas.microsoft.com/office/word/2006/wordml">
   <w:endnote w:type="separator" w:id="-1">
     <w:p>
       <w:pPr>
@@ -3284,7 +3310,7 @@
 </file>
 
 <file path=word/footnotes.xml><?xml version="1.0" encoding="utf-8"?>
-<w:footnotes xmlns:wpc="http://schemas.microsoft.com/office/word/2010/wordprocessingCanvas" xmlns:cx="http://schemas.microsoft.com/office/drawing/2014/chartex" xmlns:cx1="http://schemas.microsoft.com/office/drawing/2015/9/8/chartex" xmlns:cx2="http://schemas.microsoft.com/office/drawing/2015/10/21/chartex" xmlns:cx3="http://schemas.microsoft.com/office/drawing/2016/5/9/chartex" xmlns:cx4="http://schemas.microsoft.com/office/drawing/2016/5/10/chartex" xmlns:cx5="http://schemas.microsoft.com/office/drawing/2016/5/11/chartex" xmlns:cx6="http://schemas.microsoft.com/office/drawing/2016/5/12/chartex" xmlns:cx7="http://schemas.microsoft.com/office/drawing/2016/5/13/chartex" xmlns:cx8="http://schemas.microsoft.com/office/drawing/2016/5/14/chartex" xmlns:mc="http://schemas.openxmlformats.org/markup-compatibility/2006" xmlns:aink="http://schemas.microsoft.com/office/drawing/2016/ink" xmlns:am3d="http://schemas.microsoft.com/office/drawing/2017/model3d" xmlns:o="urn:schemas-microsoft-com:office:office" xmlns:r="http://schemas.openxmlformats.org/officeDocument/2006/relationships" xmlns:m="http://schemas.openxmlformats.org/officeDocument/2006/math" xmlns:v="urn:schemas-microsoft-com:vml" xmlns:wp14="http://schemas.microsoft.com/office/word/2010/wordprocessingDrawing" xmlns:wp="http://schemas.openxmlformats.org/drawingml/2006/wordprocessingDrawing" xmlns:w10="urn:schemas-microsoft-com:office:word" xmlns:w="http://schemas.openxmlformats.org/wordprocessingml/2006/main" xmlns:w14="http://schemas.microsoft.com/office/word/2010/wordml" xmlns:w15="http://schemas.microsoft.com/office/word/2012/wordml" xmlns:w16cid="http://schemas.microsoft.com/office/word/2016/wordml/cid" xmlns:w16se="http://schemas.microsoft.com/office/word/2015/wordml/symex" xmlns:wpg="http://schemas.microsoft.com/office/word/2010/wordprocessingGroup" xmlns:wpi="http://schemas.microsoft.com/office/word/2010/wordprocessingInk" xmlns:wne="http://schemas.microsoft.com/office/word/2006/wordml" xmlns:wps="http://schemas.microsoft.com/office/word/2010/wordprocessingShape" mc:Ignorable="w14 w15 w16se w16cid wp14">
+<w:footnotes xmlns:ve="http://schemas.openxmlformats.org/markup-compatibility/2006" xmlns:o="urn:schemas-microsoft-com:office:office" xmlns:r="http://schemas.openxmlformats.org/officeDocument/2006/relationships" xmlns:m="http://schemas.openxmlformats.org/officeDocument/2006/math" xmlns:v="urn:schemas-microsoft-com:vml" xmlns:wp="http://schemas.openxmlformats.org/drawingml/2006/wordprocessingDrawing" xmlns:w10="urn:schemas-microsoft-com:office:word" xmlns:w="http://schemas.openxmlformats.org/wordprocessingml/2006/main" xmlns:wne="http://schemas.microsoft.com/office/word/2006/wordml">
   <w:footnote w:type="separator" w:id="-1">
     <w:p>
       <w:pPr>
@@ -3309,8 +3335,8 @@
 </file>
 
 <file path=word/numbering.xml><?xml version="1.0" encoding="utf-8"?>
-<w:numbering xmlns:wpc="http://schemas.microsoft.com/office/word/2010/wordprocessingCanvas" xmlns:cx="http://schemas.microsoft.com/office/drawing/2014/chartex" xmlns:cx1="http://schemas.microsoft.com/office/drawing/2015/9/8/chartex" xmlns:cx2="http://schemas.microsoft.com/office/drawing/2015/10/21/chartex" xmlns:cx3="http://schemas.microsoft.com/office/drawing/2016/5/9/chartex" xmlns:cx4="http://schemas.microsoft.com/office/drawing/2016/5/10/chartex" xmlns:cx5="http://schemas.microsoft.com/office/drawing/2016/5/11/chartex" xmlns:cx6="http://schemas.microsoft.com/office/drawing/2016/5/12/chartex" xmlns:cx7="http://schemas.microsoft.com/office/drawing/2016/5/13/chartex" xmlns:cx8="http://schemas.microsoft.com/office/drawing/2016/5/14/chartex" xmlns:mc="http://schemas.openxmlformats.org/markup-compatibility/2006" xmlns:aink="http://schemas.microsoft.com/office/drawing/2016/ink" xmlns:am3d="http://schemas.microsoft.com/office/drawing/2017/model3d" xmlns:o="urn:schemas-microsoft-com:office:office" xmlns:r="http://schemas.openxmlformats.org/officeDocument/2006/relationships" xmlns:m="http://schemas.openxmlformats.org/officeDocument/2006/math" xmlns:v="urn:schemas-microsoft-com:vml" xmlns:wp14="http://schemas.microsoft.com/office/word/2010/wordprocessingDrawing" xmlns:wp="http://schemas.openxmlformats.org/drawingml/2006/wordprocessingDrawing" xmlns:w10="urn:schemas-microsoft-com:office:word" xmlns:w="http://schemas.openxmlformats.org/wordprocessingml/2006/main" xmlns:w14="http://schemas.microsoft.com/office/word/2010/wordml" xmlns:w15="http://schemas.microsoft.com/office/word/2012/wordml" xmlns:w16cid="http://schemas.microsoft.com/office/word/2016/wordml/cid" xmlns:w16se="http://schemas.microsoft.com/office/word/2015/wordml/symex" xmlns:wpg="http://schemas.microsoft.com/office/word/2010/wordprocessingGroup" xmlns:wpi="http://schemas.microsoft.com/office/word/2010/wordprocessingInk" xmlns:wne="http://schemas.microsoft.com/office/word/2006/wordml" xmlns:wps="http://schemas.microsoft.com/office/word/2010/wordprocessingShape" mc:Ignorable="w14 w15 w16se w16cid wp14">
-  <w:abstractNum w:abstractNumId="0" w15:restartNumberingAfterBreak="0">
+<w:numbering xmlns:ve="http://schemas.openxmlformats.org/markup-compatibility/2006" xmlns:o="urn:schemas-microsoft-com:office:office" xmlns:r="http://schemas.openxmlformats.org/officeDocument/2006/relationships" xmlns:m="http://schemas.openxmlformats.org/officeDocument/2006/math" xmlns:v="urn:schemas-microsoft-com:vml" xmlns:wp="http://schemas.openxmlformats.org/drawingml/2006/wordprocessingDrawing" xmlns:w10="urn:schemas-microsoft-com:office:word" xmlns:w="http://schemas.openxmlformats.org/wordprocessingml/2006/main" xmlns:wne="http://schemas.microsoft.com/office/word/2006/wordml">
+  <w:abstractNum w:abstractNumId="0">
     <w:nsid w:val="226662ED"/>
     <w:multiLevelType w:val="hybridMultilevel"/>
     <w:tmpl w:val="D69E1E1A"/>
@@ -3423,7 +3449,7 @@
       </w:rPr>
     </w:lvl>
   </w:abstractNum>
-  <w:abstractNum w:abstractNumId="1" w15:restartNumberingAfterBreak="0">
+  <w:abstractNum w:abstractNumId="1">
     <w:nsid w:val="240C2C09"/>
     <w:multiLevelType w:val="multilevel"/>
     <w:tmpl w:val="FB30F2AA"/>
@@ -3617,7 +3643,7 @@
       </w:rPr>
     </w:lvl>
   </w:abstractNum>
-  <w:abstractNum w:abstractNumId="2" w15:restartNumberingAfterBreak="0">
+  <w:abstractNum w:abstractNumId="2">
     <w:nsid w:val="40F83341"/>
     <w:multiLevelType w:val="hybridMultilevel"/>
     <w:tmpl w:val="1BB8A25A"/>
@@ -3730,7 +3756,7 @@
       </w:rPr>
     </w:lvl>
   </w:abstractNum>
-  <w:abstractNum w:abstractNumId="3" w15:restartNumberingAfterBreak="0">
+  <w:abstractNum w:abstractNumId="3">
     <w:nsid w:val="60352220"/>
     <w:multiLevelType w:val="multilevel"/>
     <w:tmpl w:val="DCE60FCC"/>
@@ -3879,7 +3905,7 @@
       </w:rPr>
     </w:lvl>
   </w:abstractNum>
-  <w:abstractNum w:abstractNumId="4" w15:restartNumberingAfterBreak="0">
+  <w:abstractNum w:abstractNumId="4">
     <w:nsid w:val="62104608"/>
     <w:multiLevelType w:val="hybridMultilevel"/>
     <w:tmpl w:val="DC8A3020"/>
@@ -4011,7 +4037,7 @@
 </file>
 
 <file path=word/styles.xml><?xml version="1.0" encoding="utf-8"?>
-<w:styles xmlns:mc="http://schemas.openxmlformats.org/markup-compatibility/2006" xmlns:r="http://schemas.openxmlformats.org/officeDocument/2006/relationships" xmlns:w="http://schemas.openxmlformats.org/wordprocessingml/2006/main" xmlns:w14="http://schemas.microsoft.com/office/word/2010/wordml" xmlns:w15="http://schemas.microsoft.com/office/word/2012/wordml" xmlns:w16cid="http://schemas.microsoft.com/office/word/2016/wordml/cid" xmlns:w16se="http://schemas.microsoft.com/office/word/2015/wordml/symex" mc:Ignorable="w14 w15 w16se w16cid">
+<w:styles xmlns:r="http://schemas.openxmlformats.org/officeDocument/2006/relationships" xmlns:w="http://schemas.openxmlformats.org/wordprocessingml/2006/main">
   <w:docDefaults>
     <w:rPrDefault>
       <w:rPr>
@@ -4028,382 +4054,144 @@
       </w:pPr>
     </w:pPrDefault>
   </w:docDefaults>
-  <w:latentStyles w:defLockedState="0" w:defUIPriority="99" w:defSemiHidden="0" w:defUnhideWhenUsed="0" w:defQFormat="0" w:count="375">
-    <w:lsdException w:name="Normal" w:uiPriority="0" w:qFormat="1"/>
-    <w:lsdException w:name="heading 1" w:uiPriority="9" w:qFormat="1"/>
-    <w:lsdException w:name="heading 2" w:semiHidden="1" w:uiPriority="0" w:unhideWhenUsed="1" w:qFormat="1"/>
-    <w:lsdException w:name="heading 3" w:semiHidden="1" w:uiPriority="0" w:unhideWhenUsed="1" w:qFormat="1"/>
-    <w:lsdException w:name="heading 4" w:semiHidden="1" w:uiPriority="0" w:unhideWhenUsed="1" w:qFormat="1"/>
-    <w:lsdException w:name="heading 5" w:semiHidden="1" w:uiPriority="9" w:unhideWhenUsed="1" w:qFormat="1"/>
-    <w:lsdException w:name="heading 6" w:semiHidden="1" w:uiPriority="9" w:unhideWhenUsed="1" w:qFormat="1"/>
-    <w:lsdException w:name="heading 7" w:semiHidden="1" w:uiPriority="9" w:unhideWhenUsed="1" w:qFormat="1"/>
-    <w:lsdException w:name="heading 8" w:semiHidden="1" w:uiPriority="9" w:unhideWhenUsed="1" w:qFormat="1"/>
-    <w:lsdException w:name="heading 9" w:semiHidden="1" w:uiPriority="9" w:unhideWhenUsed="1" w:qFormat="1"/>
-    <w:lsdException w:name="index 1" w:semiHidden="1" w:unhideWhenUsed="1"/>
-    <w:lsdException w:name="index 2" w:semiHidden="1" w:unhideWhenUsed="1"/>
-    <w:lsdException w:name="index 3" w:semiHidden="1" w:unhideWhenUsed="1"/>
-    <w:lsdException w:name="index 4" w:semiHidden="1" w:unhideWhenUsed="1"/>
-    <w:lsdException w:name="index 5" w:semiHidden="1" w:unhideWhenUsed="1"/>
-    <w:lsdException w:name="index 6" w:semiHidden="1" w:unhideWhenUsed="1"/>
-    <w:lsdException w:name="index 7" w:semiHidden="1" w:unhideWhenUsed="1"/>
-    <w:lsdException w:name="index 8" w:semiHidden="1" w:unhideWhenUsed="1"/>
-    <w:lsdException w:name="index 9" w:semiHidden="1" w:unhideWhenUsed="1"/>
-    <w:lsdException w:name="toc 1" w:semiHidden="1" w:uiPriority="39" w:unhideWhenUsed="1"/>
-    <w:lsdException w:name="toc 2" w:semiHidden="1" w:uiPriority="39" w:unhideWhenUsed="1"/>
-    <w:lsdException w:name="toc 3" w:semiHidden="1" w:uiPriority="39" w:unhideWhenUsed="1"/>
-    <w:lsdException w:name="toc 4" w:semiHidden="1" w:uiPriority="39" w:unhideWhenUsed="1"/>
-    <w:lsdException w:name="toc 5" w:semiHidden="1" w:uiPriority="39" w:unhideWhenUsed="1"/>
-    <w:lsdException w:name="toc 6" w:semiHidden="1" w:uiPriority="39" w:unhideWhenUsed="1"/>
-    <w:lsdException w:name="toc 7" w:semiHidden="1" w:uiPriority="39" w:unhideWhenUsed="1"/>
-    <w:lsdException w:name="toc 8" w:semiHidden="1" w:uiPriority="39" w:unhideWhenUsed="1"/>
-    <w:lsdException w:name="toc 9" w:semiHidden="1" w:uiPriority="39" w:unhideWhenUsed="1"/>
-    <w:lsdException w:name="Normal Indent" w:semiHidden="1" w:unhideWhenUsed="1"/>
-    <w:lsdException w:name="footnote text" w:semiHidden="1" w:unhideWhenUsed="1"/>
-    <w:lsdException w:name="annotation text" w:semiHidden="1" w:unhideWhenUsed="1"/>
-    <w:lsdException w:name="header" w:semiHidden="1" w:unhideWhenUsed="1"/>
-    <w:lsdException w:name="footer" w:semiHidden="1" w:unhideWhenUsed="1"/>
-    <w:lsdException w:name="index heading" w:semiHidden="1" w:unhideWhenUsed="1"/>
-    <w:lsdException w:name="caption" w:semiHidden="1" w:uiPriority="35" w:unhideWhenUsed="1" w:qFormat="1"/>
-    <w:lsdException w:name="table of figures" w:semiHidden="1" w:unhideWhenUsed="1"/>
-    <w:lsdException w:name="envelope address" w:semiHidden="1" w:unhideWhenUsed="1"/>
-    <w:lsdException w:name="envelope return" w:semiHidden="1" w:unhideWhenUsed="1"/>
-    <w:lsdException w:name="footnote reference" w:semiHidden="1" w:unhideWhenUsed="1"/>
-    <w:lsdException w:name="annotation reference" w:semiHidden="1" w:unhideWhenUsed="1"/>
-    <w:lsdException w:name="line number" w:semiHidden="1" w:unhideWhenUsed="1"/>
-    <w:lsdException w:name="page number" w:semiHidden="1" w:unhideWhenUsed="1"/>
-    <w:lsdException w:name="endnote reference" w:semiHidden="1" w:unhideWhenUsed="1"/>
-    <w:lsdException w:name="endnote text" w:semiHidden="1" w:unhideWhenUsed="1"/>
-    <w:lsdException w:name="table of authorities" w:semiHidden="1" w:unhideWhenUsed="1"/>
-    <w:lsdException w:name="macro" w:semiHidden="1" w:unhideWhenUsed="1"/>
-    <w:lsdException w:name="toa heading" w:semiHidden="1" w:unhideWhenUsed="1"/>
-    <w:lsdException w:name="List" w:semiHidden="1" w:unhideWhenUsed="1"/>
-    <w:lsdException w:name="List Bullet" w:semiHidden="1" w:unhideWhenUsed="1"/>
-    <w:lsdException w:name="List Number" w:semiHidden="1" w:unhideWhenUsed="1"/>
-    <w:lsdException w:name="List 2" w:semiHidden="1" w:unhideWhenUsed="1"/>
-    <w:lsdException w:name="List 3" w:semiHidden="1" w:unhideWhenUsed="1"/>
-    <w:lsdException w:name="List 4" w:semiHidden="1" w:unhideWhenUsed="1"/>
-    <w:lsdException w:name="List 5" w:semiHidden="1" w:unhideWhenUsed="1"/>
-    <w:lsdException w:name="List Bullet 2" w:semiHidden="1" w:unhideWhenUsed="1"/>
-    <w:lsdException w:name="List Bullet 3" w:semiHidden="1" w:unhideWhenUsed="1"/>
-    <w:lsdException w:name="List Bullet 4" w:semiHidden="1" w:unhideWhenUsed="1"/>
-    <w:lsdException w:name="List Bullet 5" w:semiHidden="1" w:unhideWhenUsed="1"/>
-    <w:lsdException w:name="List Number 2" w:semiHidden="1" w:unhideWhenUsed="1"/>
-    <w:lsdException w:name="List Number 3" w:semiHidden="1" w:unhideWhenUsed="1"/>
-    <w:lsdException w:name="List Number 4" w:semiHidden="1" w:unhideWhenUsed="1"/>
-    <w:lsdException w:name="List Number 5" w:semiHidden="1" w:unhideWhenUsed="1"/>
-    <w:lsdException w:name="Title" w:uiPriority="10" w:qFormat="1"/>
-    <w:lsdException w:name="Closing" w:semiHidden="1" w:unhideWhenUsed="1"/>
-    <w:lsdException w:name="Signature" w:semiHidden="1" w:unhideWhenUsed="1"/>
-    <w:lsdException w:name="Default Paragraph Font" w:semiHidden="1" w:uiPriority="1" w:unhideWhenUsed="1"/>
-    <w:lsdException w:name="Body Text" w:semiHidden="1" w:unhideWhenUsed="1"/>
-    <w:lsdException w:name="Body Text Indent" w:semiHidden="1" w:unhideWhenUsed="1"/>
-    <w:lsdException w:name="List Continue" w:semiHidden="1" w:unhideWhenUsed="1"/>
-    <w:lsdException w:name="List Continue 2" w:semiHidden="1" w:unhideWhenUsed="1"/>
-    <w:lsdException w:name="List Continue 3" w:semiHidden="1" w:unhideWhenUsed="1"/>
-    <w:lsdException w:name="List Continue 4" w:semiHidden="1" w:unhideWhenUsed="1"/>
-    <w:lsdException w:name="List Continue 5" w:semiHidden="1" w:unhideWhenUsed="1"/>
-    <w:lsdException w:name="Message Header" w:semiHidden="1" w:unhideWhenUsed="1"/>
-    <w:lsdException w:name="Subtitle" w:uiPriority="11" w:qFormat="1"/>
-    <w:lsdException w:name="Salutation" w:semiHidden="1" w:unhideWhenUsed="1"/>
-    <w:lsdException w:name="Date" w:semiHidden="1" w:unhideWhenUsed="1"/>
-    <w:lsdException w:name="Body Text First Indent" w:semiHidden="1" w:unhideWhenUsed="1"/>
-    <w:lsdException w:name="Body Text First Indent 2" w:semiHidden="1" w:unhideWhenUsed="1"/>
-    <w:lsdException w:name="Note Heading" w:semiHidden="1" w:unhideWhenUsed="1"/>
-    <w:lsdException w:name="Body Text 2" w:semiHidden="1" w:unhideWhenUsed="1"/>
-    <w:lsdException w:name="Body Text 3" w:semiHidden="1" w:unhideWhenUsed="1"/>
-    <w:lsdException w:name="Body Text Indent 2" w:semiHidden="1" w:unhideWhenUsed="1"/>
-    <w:lsdException w:name="Body Text Indent 3" w:semiHidden="1" w:unhideWhenUsed="1"/>
-    <w:lsdException w:name="Block Text" w:semiHidden="1" w:unhideWhenUsed="1"/>
-    <w:lsdException w:name="Hyperlink" w:semiHidden="1" w:unhideWhenUsed="1"/>
-    <w:lsdException w:name="FollowedHyperlink" w:semiHidden="1" w:unhideWhenUsed="1"/>
-    <w:lsdException w:name="Strong" w:uiPriority="22" w:qFormat="1"/>
-    <w:lsdException w:name="Emphasis" w:uiPriority="20" w:qFormat="1"/>
-    <w:lsdException w:name="Document Map" w:semiHidden="1" w:unhideWhenUsed="1"/>
-    <w:lsdException w:name="Plain Text" w:semiHidden="1" w:unhideWhenUsed="1"/>
-    <w:lsdException w:name="E-mail Signature" w:semiHidden="1" w:unhideWhenUsed="1"/>
-    <w:lsdException w:name="HTML Top of Form" w:semiHidden="1" w:unhideWhenUsed="1"/>
-    <w:lsdException w:name="HTML Bottom of Form" w:semiHidden="1" w:unhideWhenUsed="1"/>
-    <w:lsdException w:name="Normal (Web)" w:semiHidden="1" w:unhideWhenUsed="1"/>
-    <w:lsdException w:name="HTML Acronym" w:semiHidden="1" w:unhideWhenUsed="1"/>
-    <w:lsdException w:name="HTML Address" w:semiHidden="1" w:unhideWhenUsed="1"/>
-    <w:lsdException w:name="HTML Cite" w:semiHidden="1" w:unhideWhenUsed="1"/>
-    <w:lsdException w:name="HTML Code" w:semiHidden="1" w:unhideWhenUsed="1"/>
-    <w:lsdException w:name="HTML Definition" w:semiHidden="1" w:unhideWhenUsed="1"/>
-    <w:lsdException w:name="HTML Keyboard" w:semiHidden="1" w:unhideWhenUsed="1"/>
-    <w:lsdException w:name="HTML Preformatted" w:semiHidden="1" w:unhideWhenUsed="1"/>
-    <w:lsdException w:name="HTML Sample" w:semiHidden="1" w:unhideWhenUsed="1"/>
-    <w:lsdException w:name="HTML Typewriter" w:semiHidden="1" w:unhideWhenUsed="1"/>
-    <w:lsdException w:name="HTML Variable" w:semiHidden="1" w:unhideWhenUsed="1"/>
-    <w:lsdException w:name="Normal Table" w:semiHidden="1" w:unhideWhenUsed="1"/>
-    <w:lsdException w:name="annotation subject" w:semiHidden="1" w:unhideWhenUsed="1"/>
-    <w:lsdException w:name="No List" w:semiHidden="1" w:unhideWhenUsed="1"/>
-    <w:lsdException w:name="Outline List 1" w:semiHidden="1" w:unhideWhenUsed="1"/>
-    <w:lsdException w:name="Outline List 2" w:semiHidden="1" w:unhideWhenUsed="1"/>
-    <w:lsdException w:name="Outline List 3" w:semiHidden="1" w:unhideWhenUsed="1"/>
-    <w:lsdException w:name="Table Simple 1" w:semiHidden="1" w:unhideWhenUsed="1"/>
-    <w:lsdException w:name="Table Simple 2" w:semiHidden="1" w:unhideWhenUsed="1"/>
-    <w:lsdException w:name="Table Simple 3" w:semiHidden="1" w:unhideWhenUsed="1"/>
-    <w:lsdException w:name="Table Classic 1" w:semiHidden="1" w:unhideWhenUsed="1"/>
-    <w:lsdException w:name="Table Classic 2" w:semiHidden="1" w:unhideWhenUsed="1"/>
-    <w:lsdException w:name="Table Classic 3" w:semiHidden="1" w:unhideWhenUsed="1"/>
-    <w:lsdException w:name="Table Classic 4" w:semiHidden="1" w:unhideWhenUsed="1"/>
-    <w:lsdException w:name="Table Colorful 1" w:semiHidden="1" w:unhideWhenUsed="1"/>
-    <w:lsdException w:name="Table Colorful 2" w:semiHidden="1" w:unhideWhenUsed="1"/>
-    <w:lsdException w:name="Table Colorful 3" w:semiHidden="1" w:unhideWhenUsed="1"/>
-    <w:lsdException w:name="Table Columns 1" w:semiHidden="1" w:unhideWhenUsed="1"/>
-    <w:lsdException w:name="Table Columns 2" w:semiHidden="1" w:unhideWhenUsed="1"/>
-    <w:lsdException w:name="Table Columns 3" w:semiHidden="1" w:unhideWhenUsed="1"/>
-    <w:lsdException w:name="Table Columns 4" w:semiHidden="1" w:unhideWhenUsed="1"/>
-    <w:lsdException w:name="Table Columns 5" w:semiHidden="1" w:unhideWhenUsed="1"/>
-    <w:lsdException w:name="Table Grid 1" w:semiHidden="1" w:unhideWhenUsed="1"/>
-    <w:lsdException w:name="Table Grid 2" w:semiHidden="1" w:unhideWhenUsed="1"/>
-    <w:lsdException w:name="Table Grid 3" w:semiHidden="1" w:unhideWhenUsed="1"/>
-    <w:lsdException w:name="Table Grid 4" w:semiHidden="1" w:unhideWhenUsed="1"/>
-    <w:lsdException w:name="Table Grid 5" w:semiHidden="1" w:unhideWhenUsed="1"/>
-    <w:lsdException w:name="Table Grid 6" w:semiHidden="1" w:unhideWhenUsed="1"/>
-    <w:lsdException w:name="Table Grid 7" w:semiHidden="1" w:unhideWhenUsed="1"/>
-    <w:lsdException w:name="Table Grid 8" w:semiHidden="1" w:unhideWhenUsed="1"/>
-    <w:lsdException w:name="Table List 1" w:semiHidden="1" w:unhideWhenUsed="1"/>
-    <w:lsdException w:name="Table List 2" w:semiHidden="1" w:unhideWhenUsed="1"/>
-    <w:lsdException w:name="Table List 3" w:semiHidden="1" w:unhideWhenUsed="1"/>
-    <w:lsdException w:name="Table List 4" w:semiHidden="1" w:unhideWhenUsed="1"/>
-    <w:lsdException w:name="Table List 5" w:semiHidden="1" w:unhideWhenUsed="1"/>
-    <w:lsdException w:name="Table List 6" w:semiHidden="1" w:unhideWhenUsed="1"/>
-    <w:lsdException w:name="Table List 7" w:semiHidden="1" w:unhideWhenUsed="1"/>
-    <w:lsdException w:name="Table List 8" w:semiHidden="1" w:unhideWhenUsed="1"/>
-    <w:lsdException w:name="Table 3D effects 1" w:semiHidden="1" w:unhideWhenUsed="1"/>
-    <w:lsdException w:name="Table 3D effects 2" w:semiHidden="1" w:unhideWhenUsed="1"/>
-    <w:lsdException w:name="Table 3D effects 3" w:semiHidden="1" w:unhideWhenUsed="1"/>
-    <w:lsdException w:name="Table Contemporary" w:semiHidden="1" w:unhideWhenUsed="1"/>
-    <w:lsdException w:name="Table Elegant" w:semiHidden="1" w:unhideWhenUsed="1"/>
-    <w:lsdException w:name="Table Professional" w:semiHidden="1" w:unhideWhenUsed="1"/>
-    <w:lsdException w:name="Table Subtle 1" w:semiHidden="1" w:unhideWhenUsed="1"/>
-    <w:lsdException w:name="Table Subtle 2" w:semiHidden="1" w:unhideWhenUsed="1"/>
-    <w:lsdException w:name="Table Web 1" w:semiHidden="1" w:unhideWhenUsed="1"/>
-    <w:lsdException w:name="Table Web 2" w:semiHidden="1" w:unhideWhenUsed="1"/>
-    <w:lsdException w:name="Table Web 3" w:semiHidden="1" w:unhideWhenUsed="1"/>
-    <w:lsdException w:name="Balloon Text" w:semiHidden="1" w:unhideWhenUsed="1"/>
-    <w:lsdException w:name="Table Grid" w:uiPriority="59"/>
-    <w:lsdException w:name="Table Theme" w:semiHidden="1" w:unhideWhenUsed="1"/>
-    <w:lsdException w:name="Placeholder Text" w:semiHidden="1"/>
-    <w:lsdException w:name="No Spacing" w:uiPriority="1" w:qFormat="1"/>
-    <w:lsdException w:name="Light Shading" w:uiPriority="60"/>
-    <w:lsdException w:name="Light List" w:uiPriority="61"/>
-    <w:lsdException w:name="Light Grid" w:uiPriority="62"/>
-    <w:lsdException w:name="Medium Shading 1" w:uiPriority="63"/>
-    <w:lsdException w:name="Medium Shading 2" w:uiPriority="64"/>
-    <w:lsdException w:name="Medium List 1" w:uiPriority="65"/>
-    <w:lsdException w:name="Medium List 2" w:uiPriority="66"/>
-    <w:lsdException w:name="Medium Grid 1" w:uiPriority="67"/>
-    <w:lsdException w:name="Medium Grid 2" w:uiPriority="68"/>
-    <w:lsdException w:name="Medium Grid 3" w:uiPriority="69"/>
-    <w:lsdException w:name="Dark List" w:uiPriority="70"/>
-    <w:lsdException w:name="Colorful Shading" w:uiPriority="71"/>
-    <w:lsdException w:name="Colorful List" w:uiPriority="72"/>
-    <w:lsdException w:name="Colorful Grid" w:uiPriority="73"/>
-    <w:lsdException w:name="Light Shading Accent 1" w:uiPriority="60"/>
-    <w:lsdException w:name="Light List Accent 1" w:uiPriority="61"/>
-    <w:lsdException w:name="Light Grid Accent 1" w:uiPriority="62"/>
-    <w:lsdException w:name="Medium Shading 1 Accent 1" w:uiPriority="63"/>
-    <w:lsdException w:name="Medium Shading 2 Accent 1" w:uiPriority="64"/>
-    <w:lsdException w:name="Medium List 1 Accent 1" w:uiPriority="65"/>
-    <w:lsdException w:name="Revision" w:semiHidden="1"/>
-    <w:lsdException w:name="List Paragraph" w:uiPriority="34" w:qFormat="1"/>
-    <w:lsdException w:name="Quote" w:uiPriority="29" w:qFormat="1"/>
-    <w:lsdException w:name="Intense Quote" w:uiPriority="30" w:qFormat="1"/>
-    <w:lsdException w:name="Medium List 2 Accent 1" w:uiPriority="66"/>
-    <w:lsdException w:name="Medium Grid 1 Accent 1" w:uiPriority="67"/>
-    <w:lsdException w:name="Medium Grid 2 Accent 1" w:uiPriority="68"/>
-    <w:lsdException w:name="Medium Grid 3 Accent 1" w:uiPriority="69"/>
-    <w:lsdException w:name="Dark List Accent 1" w:uiPriority="70"/>
-    <w:lsdException w:name="Colorful Shading Accent 1" w:uiPriority="71"/>
-    <w:lsdException w:name="Colorful List Accent 1" w:uiPriority="72"/>
-    <w:lsdException w:name="Colorful Grid Accent 1" w:uiPriority="73"/>
-    <w:lsdException w:name="Light Shading Accent 2" w:uiPriority="60"/>
-    <w:lsdException w:name="Light List Accent 2" w:uiPriority="61"/>
-    <w:lsdException w:name="Light Grid Accent 2" w:uiPriority="62"/>
-    <w:lsdException w:name="Medium Shading 1 Accent 2" w:uiPriority="63"/>
-    <w:lsdException w:name="Medium Shading 2 Accent 2" w:uiPriority="64"/>
-    <w:lsdException w:name="Medium List 1 Accent 2" w:uiPriority="65"/>
-    <w:lsdException w:name="Medium List 2 Accent 2" w:uiPriority="66"/>
-    <w:lsdException w:name="Medium Grid 1 Accent 2" w:uiPriority="67"/>
-    <w:lsdException w:name="Medium Grid 2 Accent 2" w:uiPriority="68"/>
-    <w:lsdException w:name="Medium Grid 3 Accent 2" w:uiPriority="69"/>
-    <w:lsdException w:name="Dark List Accent 2" w:uiPriority="70"/>
-    <w:lsdException w:name="Colorful Shading Accent 2" w:uiPriority="71"/>
-    <w:lsdException w:name="Colorful List Accent 2" w:uiPriority="72"/>
-    <w:lsdException w:name="Colorful Grid Accent 2" w:uiPriority="73"/>
-    <w:lsdException w:name="Light Shading Accent 3" w:uiPriority="60"/>
-    <w:lsdException w:name="Light List Accent 3" w:uiPriority="61"/>
-    <w:lsdException w:name="Light Grid Accent 3" w:uiPriority="62"/>
-    <w:lsdException w:name="Medium Shading 1 Accent 3" w:uiPriority="63"/>
-    <w:lsdException w:name="Medium Shading 2 Accent 3" w:uiPriority="64"/>
-    <w:lsdException w:name="Medium List 1 Accent 3" w:uiPriority="65"/>
-    <w:lsdException w:name="Medium List 2 Accent 3" w:uiPriority="66"/>
-    <w:lsdException w:name="Medium Grid 1 Accent 3" w:uiPriority="67"/>
-    <w:lsdException w:name="Medium Grid 2 Accent 3" w:uiPriority="68"/>
-    <w:lsdException w:name="Medium Grid 3 Accent 3" w:uiPriority="69"/>
-    <w:lsdException w:name="Dark List Accent 3" w:uiPriority="70"/>
-    <w:lsdException w:name="Colorful Shading Accent 3" w:uiPriority="71"/>
-    <w:lsdException w:name="Colorful List Accent 3" w:uiPriority="72"/>
-    <w:lsdException w:name="Colorful Grid Accent 3" w:uiPriority="73"/>
-    <w:lsdException w:name="Light Shading Accent 4" w:uiPriority="60"/>
-    <w:lsdException w:name="Light List Accent 4" w:uiPriority="61"/>
-    <w:lsdException w:name="Light Grid Accent 4" w:uiPriority="62"/>
-    <w:lsdException w:name="Medium Shading 1 Accent 4" w:uiPriority="63"/>
-    <w:lsdException w:name="Medium Shading 2 Accent 4" w:uiPriority="64"/>
-    <w:lsdException w:name="Medium List 1 Accent 4" w:uiPriority="65"/>
-    <w:lsdException w:name="Medium List 2 Accent 4" w:uiPriority="66"/>
-    <w:lsdException w:name="Medium Grid 1 Accent 4" w:uiPriority="67"/>
-    <w:lsdException w:name="Medium Grid 2 Accent 4" w:uiPriority="68"/>
-    <w:lsdException w:name="Medium Grid 3 Accent 4" w:uiPriority="69"/>
-    <w:lsdException w:name="Dark List Accent 4" w:uiPriority="70"/>
-    <w:lsdException w:name="Colorful Shading Accent 4" w:uiPriority="71"/>
-    <w:lsdException w:name="Colorful List Accent 4" w:uiPriority="72"/>
-    <w:lsdException w:name="Colorful Grid Accent 4" w:uiPriority="73"/>
-    <w:lsdException w:name="Light Shading Accent 5" w:uiPriority="60"/>
-    <w:lsdException w:name="Light List Accent 5" w:uiPriority="61"/>
-    <w:lsdException w:name="Light Grid Accent 5" w:uiPriority="62"/>
-    <w:lsdException w:name="Medium Shading 1 Accent 5" w:uiPriority="63"/>
-    <w:lsdException w:name="Medium Shading 2 Accent 5" w:uiPriority="64"/>
-    <w:lsdException w:name="Medium List 1 Accent 5" w:uiPriority="65"/>
-    <w:lsdException w:name="Medium List 2 Accent 5" w:uiPriority="66"/>
-    <w:lsdException w:name="Medium Grid 1 Accent 5" w:uiPriority="67"/>
-    <w:lsdException w:name="Medium Grid 2 Accent 5" w:uiPriority="68"/>
-    <w:lsdException w:name="Medium Grid 3 Accent 5" w:uiPriority="69"/>
-    <w:lsdException w:name="Dark List Accent 5" w:uiPriority="70"/>
-    <w:lsdException w:name="Colorful Shading Accent 5" w:uiPriority="71"/>
-    <w:lsdException w:name="Colorful List Accent 5" w:uiPriority="72"/>
-    <w:lsdException w:name="Colorful Grid Accent 5" w:uiPriority="73"/>
-    <w:lsdException w:name="Light Shading Accent 6" w:uiPriority="60"/>
-    <w:lsdException w:name="Light List Accent 6" w:uiPriority="61"/>
-    <w:lsdException w:name="Light Grid Accent 6" w:uiPriority="62"/>
-    <w:lsdException w:name="Medium Shading 1 Accent 6" w:uiPriority="63"/>
-    <w:lsdException w:name="Medium Shading 2 Accent 6" w:uiPriority="64"/>
-    <w:lsdException w:name="Medium List 1 Accent 6" w:uiPriority="65"/>
-    <w:lsdException w:name="Medium List 2 Accent 6" w:uiPriority="66"/>
-    <w:lsdException w:name="Medium Grid 1 Accent 6" w:uiPriority="67"/>
-    <w:lsdException w:name="Medium Grid 2 Accent 6" w:uiPriority="68"/>
-    <w:lsdException w:name="Medium Grid 3 Accent 6" w:uiPriority="69"/>
-    <w:lsdException w:name="Dark List Accent 6" w:uiPriority="70"/>
-    <w:lsdException w:name="Colorful Shading Accent 6" w:uiPriority="71"/>
-    <w:lsdException w:name="Colorful List Accent 6" w:uiPriority="72"/>
-    <w:lsdException w:name="Colorful Grid Accent 6" w:uiPriority="73"/>
-    <w:lsdException w:name="Subtle Emphasis" w:uiPriority="19" w:qFormat="1"/>
-    <w:lsdException w:name="Intense Emphasis" w:uiPriority="21" w:qFormat="1"/>
-    <w:lsdException w:name="Subtle Reference" w:uiPriority="31" w:qFormat="1"/>
-    <w:lsdException w:name="Intense Reference" w:uiPriority="32" w:qFormat="1"/>
-    <w:lsdException w:name="Book Title" w:uiPriority="33" w:qFormat="1"/>
-    <w:lsdException w:name="Bibliography" w:semiHidden="1" w:uiPriority="37" w:unhideWhenUsed="1"/>
-    <w:lsdException w:name="TOC Heading" w:semiHidden="1" w:uiPriority="39" w:unhideWhenUsed="1" w:qFormat="1"/>
-    <w:lsdException w:name="Plain Table 1" w:uiPriority="41"/>
-    <w:lsdException w:name="Plain Table 2" w:uiPriority="42"/>
-    <w:lsdException w:name="Plain Table 3" w:uiPriority="43"/>
-    <w:lsdException w:name="Plain Table 4" w:uiPriority="44"/>
-    <w:lsdException w:name="Plain Table 5" w:uiPriority="45"/>
-    <w:lsdException w:name="Grid Table Light" w:uiPriority="40"/>
-    <w:lsdException w:name="Grid Table 1 Light" w:uiPriority="46"/>
-    <w:lsdException w:name="Grid Table 2" w:uiPriority="47"/>
-    <w:lsdException w:name="Grid Table 3" w:uiPriority="48"/>
-    <w:lsdException w:name="Grid Table 4" w:uiPriority="49"/>
-    <w:lsdException w:name="Grid Table 5 Dark" w:uiPriority="50"/>
-    <w:lsdException w:name="Grid Table 6 Colorful" w:uiPriority="51"/>
-    <w:lsdException w:name="Grid Table 7 Colorful" w:uiPriority="52"/>
-    <w:lsdException w:name="Grid Table 1 Light Accent 1" w:uiPriority="46"/>
-    <w:lsdException w:name="Grid Table 2 Accent 1" w:uiPriority="47"/>
-    <w:lsdException w:name="Grid Table 3 Accent 1" w:uiPriority="48"/>
-    <w:lsdException w:name="Grid Table 4 Accent 1" w:uiPriority="49"/>
-    <w:lsdException w:name="Grid Table 5 Dark Accent 1" w:uiPriority="50"/>
-    <w:lsdException w:name="Grid Table 6 Colorful Accent 1" w:uiPriority="51"/>
-    <w:lsdException w:name="Grid Table 7 Colorful Accent 1" w:uiPriority="52"/>
-    <w:lsdException w:name="Grid Table 1 Light Accent 2" w:uiPriority="46"/>
-    <w:lsdException w:name="Grid Table 2 Accent 2" w:uiPriority="47"/>
-    <w:lsdException w:name="Grid Table 3 Accent 2" w:uiPriority="48"/>
-    <w:lsdException w:name="Grid Table 4 Accent 2" w:uiPriority="49"/>
-    <w:lsdException w:name="Grid Table 5 Dark Accent 2" w:uiPriority="50"/>
-    <w:lsdException w:name="Grid Table 6 Colorful Accent 2" w:uiPriority="51"/>
-    <w:lsdException w:name="Grid Table 7 Colorful Accent 2" w:uiPriority="52"/>
-    <w:lsdException w:name="Grid Table 1 Light Accent 3" w:uiPriority="46"/>
-    <w:lsdException w:name="Grid Table 2 Accent 3" w:uiPriority="47"/>
-    <w:lsdException w:name="Grid Table 3 Accent 3" w:uiPriority="48"/>
-    <w:lsdException w:name="Grid Table 4 Accent 3" w:uiPriority="49"/>
-    <w:lsdException w:name="Grid Table 5 Dark Accent 3" w:uiPriority="50"/>
-    <w:lsdException w:name="Grid Table 6 Colorful Accent 3" w:uiPriority="51"/>
-    <w:lsdException w:name="Grid Table 7 Colorful Accent 3" w:uiPriority="52"/>
-    <w:lsdException w:name="Grid Table 1 Light Accent 4" w:uiPriority="46"/>
-    <w:lsdException w:name="Grid Table 2 Accent 4" w:uiPriority="47"/>
-    <w:lsdException w:name="Grid Table 3 Accent 4" w:uiPriority="48"/>
-    <w:lsdException w:name="Grid Table 4 Accent 4" w:uiPriority="49"/>
-    <w:lsdException w:name="Grid Table 5 Dark Accent 4" w:uiPriority="50"/>
-    <w:lsdException w:name="Grid Table 6 Colorful Accent 4" w:uiPriority="51"/>
-    <w:lsdException w:name="Grid Table 7 Colorful Accent 4" w:uiPriority="52"/>
-    <w:lsdException w:name="Grid Table 1 Light Accent 5" w:uiPriority="46"/>
-    <w:lsdException w:name="Grid Table 2 Accent 5" w:uiPriority="47"/>
-    <w:lsdException w:name="Grid Table 3 Accent 5" w:uiPriority="48"/>
-    <w:lsdException w:name="Grid Table 4 Accent 5" w:uiPriority="49"/>
-    <w:lsdException w:name="Grid Table 5 Dark Accent 5" w:uiPriority="50"/>
-    <w:lsdException w:name="Grid Table 6 Colorful Accent 5" w:uiPriority="51"/>
-    <w:lsdException w:name="Grid Table 7 Colorful Accent 5" w:uiPriority="52"/>
-    <w:lsdException w:name="Grid Table 1 Light Accent 6" w:uiPriority="46"/>
-    <w:lsdException w:name="Grid Table 2 Accent 6" w:uiPriority="47"/>
-    <w:lsdException w:name="Grid Table 3 Accent 6" w:uiPriority="48"/>
-    <w:lsdException w:name="Grid Table 4 Accent 6" w:uiPriority="49"/>
-    <w:lsdException w:name="Grid Table 5 Dark Accent 6" w:uiPriority="50"/>
-    <w:lsdException w:name="Grid Table 6 Colorful Accent 6" w:uiPriority="51"/>
-    <w:lsdException w:name="Grid Table 7 Colorful Accent 6" w:uiPriority="52"/>
-    <w:lsdException w:name="List Table 1 Light" w:uiPriority="46"/>
-    <w:lsdException w:name="List Table 2" w:uiPriority="47"/>
-    <w:lsdException w:name="List Table 3" w:uiPriority="48"/>
-    <w:lsdException w:name="List Table 4" w:uiPriority="49"/>
-    <w:lsdException w:name="List Table 5 Dark" w:uiPriority="50"/>
-    <w:lsdException w:name="List Table 6 Colorful" w:uiPriority="51"/>
-    <w:lsdException w:name="List Table 7 Colorful" w:uiPriority="52"/>
-    <w:lsdException w:name="List Table 1 Light Accent 1" w:uiPriority="46"/>
-    <w:lsdException w:name="List Table 2 Accent 1" w:uiPriority="47"/>
-    <w:lsdException w:name="List Table 3 Accent 1" w:uiPriority="48"/>
-    <w:lsdException w:name="List Table 4 Accent 1" w:uiPriority="49"/>
-    <w:lsdException w:name="List Table 5 Dark Accent 1" w:uiPriority="50"/>
-    <w:lsdException w:name="List Table 6 Colorful Accent 1" w:uiPriority="51"/>
-    <w:lsdException w:name="List Table 7 Colorful Accent 1" w:uiPriority="52"/>
-    <w:lsdException w:name="List Table 1 Light Accent 2" w:uiPriority="46"/>
-    <w:lsdException w:name="List Table 2 Accent 2" w:uiPriority="47"/>
-    <w:lsdException w:name="List Table 3 Accent 2" w:uiPriority="48"/>
-    <w:lsdException w:name="List Table 4 Accent 2" w:uiPriority="49"/>
-    <w:lsdException w:name="List Table 5 Dark Accent 2" w:uiPriority="50"/>
-    <w:lsdException w:name="List Table 6 Colorful Accent 2" w:uiPriority="51"/>
-    <w:lsdException w:name="List Table 7 Colorful Accent 2" w:uiPriority="52"/>
-    <w:lsdException w:name="List Table 1 Light Accent 3" w:uiPriority="46"/>
-    <w:lsdException w:name="List Table 2 Accent 3" w:uiPriority="47"/>
-    <w:lsdException w:name="List Table 3 Accent 3" w:uiPriority="48"/>
-    <w:lsdException w:name="List Table 4 Accent 3" w:uiPriority="49"/>
-    <w:lsdException w:name="List Table 5 Dark Accent 3" w:uiPriority="50"/>
-    <w:lsdException w:name="List Table 6 Colorful Accent 3" w:uiPriority="51"/>
-    <w:lsdException w:name="List Table 7 Colorful Accent 3" w:uiPriority="52"/>
-    <w:lsdException w:name="List Table 1 Light Accent 4" w:uiPriority="46"/>
-    <w:lsdException w:name="List Table 2 Accent 4" w:uiPriority="47"/>
-    <w:lsdException w:name="List Table 3 Accent 4" w:uiPriority="48"/>
-    <w:lsdException w:name="List Table 4 Accent 4" w:uiPriority="49"/>
-    <w:lsdException w:name="List Table 5 Dark Accent 4" w:uiPriority="50"/>
-    <w:lsdException w:name="List Table 6 Colorful Accent 4" w:uiPriority="51"/>
-    <w:lsdException w:name="List Table 7 Colorful Accent 4" w:uiPriority="52"/>
-    <w:lsdException w:name="List Table 1 Light Accent 5" w:uiPriority="46"/>
-    <w:lsdException w:name="List Table 2 Accent 5" w:uiPriority="47"/>
-    <w:lsdException w:name="List Table 3 Accent 5" w:uiPriority="48"/>
-    <w:lsdException w:name="List Table 4 Accent 5" w:uiPriority="49"/>
-    <w:lsdException w:name="List Table 5 Dark Accent 5" w:uiPriority="50"/>
-    <w:lsdException w:name="List Table 6 Colorful Accent 5" w:uiPriority="51"/>
-    <w:lsdException w:name="List Table 7 Colorful Accent 5" w:uiPriority="52"/>
-    <w:lsdException w:name="List Table 1 Light Accent 6" w:uiPriority="46"/>
-    <w:lsdException w:name="List Table 2 Accent 6" w:uiPriority="47"/>
-    <w:lsdException w:name="List Table 3 Accent 6" w:uiPriority="48"/>
-    <w:lsdException w:name="List Table 4 Accent 6" w:uiPriority="49"/>
-    <w:lsdException w:name="List Table 5 Dark Accent 6" w:uiPriority="50"/>
-    <w:lsdException w:name="List Table 6 Colorful Accent 6" w:uiPriority="51"/>
-    <w:lsdException w:name="List Table 7 Colorful Accent 6" w:uiPriority="52"/>
-    <w:lsdException w:name="Mention" w:semiHidden="1" w:unhideWhenUsed="1"/>
-    <w:lsdException w:name="Smart Hyperlink" w:semiHidden="1" w:unhideWhenUsed="1"/>
-    <w:lsdException w:name="Hashtag" w:semiHidden="1" w:unhideWhenUsed="1"/>
-    <w:lsdException w:name="Unresolved Mention" w:semiHidden="1" w:unhideWhenUsed="1"/>
+  <w:latentStyles w:defLockedState="0" w:defUIPriority="99" w:defSemiHidden="1" w:defUnhideWhenUsed="1" w:defQFormat="0" w:count="267">
+    <w:lsdException w:name="Normal" w:semiHidden="0" w:uiPriority="0" w:unhideWhenUsed="0" w:qFormat="1"/>
+    <w:lsdException w:name="heading 1" w:semiHidden="0" w:uiPriority="9" w:unhideWhenUsed="0" w:qFormat="1"/>
+    <w:lsdException w:name="heading 2" w:uiPriority="0" w:qFormat="1"/>
+    <w:lsdException w:name="heading 3" w:uiPriority="0" w:qFormat="1"/>
+    <w:lsdException w:name="heading 4" w:uiPriority="0" w:qFormat="1"/>
+    <w:lsdException w:name="heading 5" w:uiPriority="9" w:qFormat="1"/>
+    <w:lsdException w:name="heading 6" w:uiPriority="9" w:qFormat="1"/>
+    <w:lsdException w:name="heading 7" w:uiPriority="9" w:qFormat="1"/>
+    <w:lsdException w:name="heading 8" w:uiPriority="9" w:qFormat="1"/>
+    <w:lsdException w:name="heading 9" w:uiPriority="9" w:qFormat="1"/>
+    <w:lsdException w:name="toc 1" w:uiPriority="39"/>
+    <w:lsdException w:name="toc 2" w:uiPriority="39"/>
+    <w:lsdException w:name="toc 3" w:uiPriority="39"/>
+    <w:lsdException w:name="toc 4" w:uiPriority="39"/>
+    <w:lsdException w:name="toc 5" w:uiPriority="39"/>
+    <w:lsdException w:name="toc 6" w:uiPriority="39"/>
+    <w:lsdException w:name="toc 7" w:uiPriority="39"/>
+    <w:lsdException w:name="toc 8" w:uiPriority="39"/>
+    <w:lsdException w:name="toc 9" w:uiPriority="39"/>
+    <w:lsdException w:name="caption" w:uiPriority="35" w:qFormat="1"/>
+    <w:lsdException w:name="Title" w:semiHidden="0" w:uiPriority="10" w:unhideWhenUsed="0" w:qFormat="1"/>
+    <w:lsdException w:name="Default Paragraph Font" w:uiPriority="1"/>
+    <w:lsdException w:name="Subtitle" w:semiHidden="0" w:uiPriority="11" w:unhideWhenUsed="0" w:qFormat="1"/>
+    <w:lsdException w:name="Strong" w:semiHidden="0" w:uiPriority="22" w:unhideWhenUsed="0" w:qFormat="1"/>
+    <w:lsdException w:name="Emphasis" w:semiHidden="0" w:uiPriority="20" w:unhideWhenUsed="0" w:qFormat="1"/>
+    <w:lsdException w:name="Table Grid" w:semiHidden="0" w:uiPriority="59" w:unhideWhenUsed="0"/>
+    <w:lsdException w:name="Placeholder Text" w:unhideWhenUsed="0"/>
+    <w:lsdException w:name="No Spacing" w:semiHidden="0" w:uiPriority="1" w:unhideWhenUsed="0" w:qFormat="1"/>
+    <w:lsdException w:name="Light Shading" w:semiHidden="0" w:uiPriority="60" w:unhideWhenUsed="0"/>
+    <w:lsdException w:name="Light List" w:semiHidden="0" w:uiPriority="61" w:unhideWhenUsed="0"/>
+    <w:lsdException w:name="Light Grid" w:semiHidden="0" w:uiPriority="62" w:unhideWhenUsed="0"/>
+    <w:lsdException w:name="Medium Shading 1" w:semiHidden="0" w:uiPriority="63" w:unhideWhenUsed="0"/>
+    <w:lsdException w:name="Medium Shading 2" w:semiHidden="0" w:uiPriority="64" w:unhideWhenUsed="0"/>
+    <w:lsdException w:name="Medium List 1" w:semiHidden="0" w:uiPriority="65" w:unhideWhenUsed="0"/>
+    <w:lsdException w:name="Medium List 2" w:semiHidden="0" w:uiPriority="66" w:unhideWhenUsed="0"/>
+    <w:lsdException w:name="Medium Grid 1" w:semiHidden="0" w:uiPriority="67" w:unhideWhenUsed="0"/>
+    <w:lsdException w:name="Medium Grid 2" w:semiHidden="0" w:uiPriority="68" w:unhideWhenUsed="0"/>
+    <w:lsdException w:name="Medium Grid 3" w:semiHidden="0" w:uiPriority="69" w:unhideWhenUsed="0"/>
+    <w:lsdException w:name="Dark List" w:semiHidden="0" w:uiPriority="70" w:unhideWhenUsed="0"/>
+    <w:lsdException w:name="Colorful Shading" w:semiHidden="0" w:uiPriority="71" w:unhideWhenUsed="0"/>
+    <w:lsdException w:name="Colorful List" w:semiHidden="0" w:uiPriority="72" w:unhideWhenUsed="0"/>
+    <w:lsdException w:name="Colorful Grid" w:semiHidden="0" w:uiPriority="73" w:unhideWhenUsed="0"/>
+    <w:lsdException w:name="Light Shading Accent 1" w:semiHidden="0" w:uiPriority="60" w:unhideWhenUsed="0"/>
+    <w:lsdException w:name="Light List Accent 1" w:semiHidden="0" w:uiPriority="61" w:unhideWhenUsed="0"/>
+    <w:lsdException w:name="Light Grid Accent 1" w:semiHidden="0" w:uiPriority="62" w:unhideWhenUsed="0"/>
+    <w:lsdException w:name="Medium Shading 1 Accent 1" w:semiHidden="0" w:uiPriority="63" w:unhideWhenUsed="0"/>
+    <w:lsdException w:name="Medium Shading 2 Accent 1" w:semiHidden="0" w:uiPriority="64" w:unhideWhenUsed="0"/>
+    <w:lsdException w:name="Medium List 1 Accent 1" w:semiHidden="0" w:uiPriority="65" w:unhideWhenUsed="0"/>
+    <w:lsdException w:name="Revision" w:unhideWhenUsed="0"/>
+    <w:lsdException w:name="List Paragraph" w:semiHidden="0" w:uiPriority="34" w:unhideWhenUsed="0" w:qFormat="1"/>
+    <w:lsdException w:name="Quote" w:semiHidden="0" w:uiPriority="29" w:unhideWhenUsed="0" w:qFormat="1"/>
+    <w:lsdException w:name="Intense Quote" w:semiHidden="0" w:uiPriority="30" w:unhideWhenUsed="0" w:qFormat="1"/>
+    <w:lsdException w:name="Medium List 2 Accent 1" w:semiHidden="0" w:uiPriority="66" w:unhideWhenUsed="0"/>
+    <w:lsdException w:name="Medium Grid 1 Accent 1" w:semiHidden="0" w:uiPriority="67" w:unhideWhenUsed="0"/>
+    <w:lsdException w:name="Medium Grid 2 Accent 1" w:semiHidden="0" w:uiPriority="68" w:unhideWhenUsed="0"/>
+    <w:lsdException w:name="Medium Grid 3 Accent 1" w:semiHidden="0" w:uiPriority="69" w:unhideWhenUsed="0"/>
+    <w:lsdException w:name="Dark List Accent 1" w:semiHidden="0" w:uiPriority="70" w:unhideWhenUsed="0"/>
+    <w:lsdException w:name="Colorful Shading Accent 1" w:semiHidden="0" w:uiPriority="71" w:unhideWhenUsed="0"/>
+    <w:lsdException w:name="Colorful List Accent 1" w:semiHidden="0" w:uiPriority="72" w:unhideWhenUsed="0"/>
+    <w:lsdException w:name="Colorful Grid Accent 1" w:semiHidden="0" w:uiPriority="73" w:unhideWhenUsed="0"/>
+    <w:lsdException w:name="Light Shading Accent 2" w:semiHidden="0" w:uiPriority="60" w:unhideWhenUsed="0"/>
+    <w:lsdException w:name="Light List Accent 2" w:semiHidden="0" w:uiPriority="61" w:unhideWhenUsed="0"/>
+    <w:lsdException w:name="Light Grid Accent 2" w:semiHidden="0" w:uiPriority="62" w:unhideWhenUsed="0"/>
+    <w:lsdException w:name="Medium Shading 1 Accent 2" w:semiHidden="0" w:uiPriority="63" w:unhideWhenUsed="0"/>
+    <w:lsdException w:name="Medium Shading 2 Accent 2" w:semiHidden="0" w:uiPriority="64" w:unhideWhenUsed="0"/>
+    <w:lsdException w:name="Medium List 1 Accent 2" w:semiHidden="0" w:uiPriority="65" w:unhideWhenUsed="0"/>
+    <w:lsdException w:name="Medium List 2 Accent 2" w:semiHidden="0" w:uiPriority="66" w:unhideWhenUsed="0"/>
+    <w:lsdException w:name="Medium Grid 1 Accent 2" w:semiHidden="0" w:uiPriority="67" w:unhideWhenUsed="0"/>
+    <w:lsdException w:name="Medium Grid 2 Accent 2" w:semiHidden="0" w:uiPriority="68" w:unhideWhenUsed="0"/>
+    <w:lsdException w:name="Medium Grid 3 Accent 2" w:semiHidden="0" w:uiPriority="69" w:unhideWhenUsed="0"/>
+    <w:lsdException w:name="Dark List Accent 2" w:semiHidden="0" w:uiPriority="70" w:unhideWhenUsed="0"/>
+    <w:lsdException w:name="Colorful Shading Accent 2" w:semiHidden="0" w:uiPriority="71" w:unhideWhenUsed="0"/>
+    <w:lsdException w:name="Colorful List Accent 2" w:semiHidden="0" w:uiPriority="72" w:unhideWhenUsed="0"/>
+    <w:lsdException w:name="Colorful Grid Accent 2" w:semiHidden="0" w:uiPriority="73" w:unhideWhenUsed="0"/>
+    <w:lsdException w:name="Light Shading Accent 3" w:semiHidden="0" w:uiPriority="60" w:unhideWhenUsed="0"/>
+    <w:lsdException w:name="Light List Accent 3" w:semiHidden="0" w:uiPriority="61" w:unhideWhenUsed="0"/>
+    <w:lsdException w:name="Light Grid Accent 3" w:semiHidden="0" w:uiPriority="62" w:unhideWhenUsed="0"/>
+    <w:lsdException w:name="Medium Shading 1 Accent 3" w:semiHidden="0" w:uiPriority="63" w:unhideWhenUsed="0"/>
+    <w:lsdException w:name="Medium Shading 2 Accent 3" w:semiHidden="0" w:uiPriority="64" w:unhideWhenUsed="0"/>
+    <w:lsdException w:name="Medium List 1 Accent 3" w:semiHidden="0" w:uiPriority="65" w:unhideWhenUsed="0"/>
+    <w:lsdException w:name="Medium List 2 Accent 3" w:semiHidden="0" w:uiPriority="66" w:unhideWhenUsed="0"/>
+    <w:lsdException w:name="Medium Grid 1 Accent 3" w:semiHidden="0" w:uiPriority="67" w:unhideWhenUsed="0"/>
+    <w:lsdException w:name="Medium Grid 2 Accent 3" w:semiHidden="0" w:uiPriority="68" w:unhideWhenUsed="0"/>
+    <w:lsdException w:name="Medium Grid 3 Accent 3" w:semiHidden="0" w:uiPriority="69" w:unhideWhenUsed="0"/>
+    <w:lsdException w:name="Dark List Accent 3" w:semiHidden="0" w:uiPriority="70" w:unhideWhenUsed="0"/>
+    <w:lsdException w:name="Colorful Shading Accent 3" w:semiHidden="0" w:uiPriority="71" w:unhideWhenUsed="0"/>
+    <w:lsdException w:name="Colorful List Accent 3" w:semiHidden="0" w:uiPriority="72" w:unhideWhenUsed="0"/>
+    <w:lsdException w:name="Colorful Grid Accent 3" w:semiHidden="0" w:uiPriority="73" w:unhideWhenUsed="0"/>
+    <w:lsdException w:name="Light Shading Accent 4" w:semiHidden="0" w:uiPriority="60" w:unhideWhenUsed="0"/>
+    <w:lsdException w:name="Light List Accent 4" w:semiHidden="0" w:uiPriority="61" w:unhideWhenUsed="0"/>
+    <w:lsdException w:name="Light Grid Accent 4" w:semiHidden="0" w:uiPriority="62" w:unhideWhenUsed="0"/>
+    <w:lsdException w:name="Medium Shading 1 Accent 4" w:semiHidden="0" w:uiPriority="63" w:unhideWhenUsed="0"/>
+    <w:lsdException w:name="Medium Shading 2 Accent 4" w:semiHidden="0" w:uiPriority="64" w:unhideWhenUsed="0"/>
+    <w:lsdException w:name="Medium List 1 Accent 4" w:semiHidden="0" w:uiPriority="65" w:unhideWhenUsed="0"/>
+    <w:lsdException w:name="Medium List 2 Accent 4" w:semiHidden="0" w:uiPriority="66" w:unhideWhenUsed="0"/>
+    <w:lsdException w:name="Medium Grid 1 Accent 4" w:semiHidden="0" w:uiPriority="67" w:unhideWhenUsed="0"/>
+    <w:lsdException w:name="Medium Grid 2 Accent 4" w:semiHidden="0" w:uiPriority="68" w:unhideWhenUsed="0"/>
+    <w:lsdException w:name="Medium Grid 3 Accent 4" w:semiHidden="0" w:uiPriority="69" w:unhideWhenUsed="0"/>
+    <w:lsdException w:name="Dark List Accent 4" w:semiHidden="0" w:uiPriority="70" w:unhideWhenUsed="0"/>
+    <w:lsdException w:name="Colorful Shading Accent 4" w:semiHidden="0" w:uiPriority="71" w:unhideWhenUsed="0"/>
+    <w:lsdException w:name="Colorful List Accent 4" w:semiHidden="0" w:uiPriority="72" w:unhideWhenUsed="0"/>
+    <w:lsdException w:name="Colorful Grid Accent 4" w:semiHidden="0" w:uiPriority="73" w:unhideWhenUsed="0"/>
+    <w:lsdException w:name="Light Shading Accent 5" w:semiHidden="0" w:uiPriority="60" w:unhideWhenUsed="0"/>
+    <w:lsdException w:name="Light List Accent 5" w:semiHidden="0" w:uiPriority="61" w:unhideWhenUsed="0"/>
+    <w:lsdException w:name="Light Grid Accent 5" w:semiHidden="0" w:uiPriority="62" w:unhideWhenUsed="0"/>
+    <w:lsdException w:name="Medium Shading 1 Accent 5" w:semiHidden="0" w:uiPriority="63" w:unhideWhenUsed="0"/>
+    <w:lsdException w:name="Medium Shading 2 Accent 5" w:semiHidden="0" w:uiPriority="64" w:unhideWhenUsed="0"/>
+    <w:lsdException w:name="Medium List 1 Accent 5" w:semiHidden="0" w:uiPriority="65" w:unhideWhenUsed="0"/>
+    <w:lsdException w:name="Medium List 2 Accent 5" w:semiHidden="0" w:uiPriority="66" w:unhideWhenUsed="0"/>
+    <w:lsdException w:name="Medium Grid 1 Accent 5" w:semiHidden="0" w:uiPriority="67" w:unhideWhenUsed="0"/>
+    <w:lsdException w:name="Medium Grid 2 Accent 5" w:semiHidden="0" w:uiPriority="68" w:unhideWhenUsed="0"/>
+    <w:lsdException w:name="Medium Grid 3 Accent 5" w:semiHidden="0" w:uiPriority="69" w:unhideWhenUsed="0"/>
+    <w:lsdException w:name="Dark List Accent 5" w:semiHidden="0" w:uiPriority="70" w:unhideWhenUsed="0"/>
+    <w:lsdException w:name="Colorful Shading Accent 5" w:semiHidden="0" w:uiPriority="71" w:unhideWhenUsed="0"/>
+    <w:lsdException w:name="Colorful List Accent 5" w:semiHidden="0" w:uiPriority="72" w:unhideWhenUsed="0"/>
+    <w:lsdException w:name="Colorful Grid Accent 5" w:semiHidden="0" w:uiPriority="73" w:unhideWhenUsed="0"/>
+    <w:lsdException w:name="Light Shading Accent 6" w:semiHidden="0" w:uiPriority="60" w:unhideWhenUsed="0"/>
+    <w:lsdException w:name="Light List Accent 6" w:semiHidden="0" w:uiPriority="61" w:unhideWhenUsed="0"/>
+    <w:lsdException w:name="Light Grid Accent 6" w:semiHidden="0" w:uiPriority="62" w:unhideWhenUsed="0"/>
+    <w:lsdException w:name="Medium Shading 1 Accent 6" w:semiHidden="0" w:uiPriority="63" w:unhideWhenUsed="0"/>
+    <w:lsdException w:name="Medium Shading 2 Accent 6" w:semiHidden="0" w:uiPriority="64" w:unhideWhenUsed="0"/>
+    <w:lsdException w:name="Medium List 1 Accent 6" w:semiHidden="0" w:uiPriority="65" w:unhideWhenUsed="0"/>
+    <w:lsdException w:name="Medium List 2 Accent 6" w:semiHidden="0" w:uiPriority="66" w:unhideWhenUsed="0"/>
+    <w:lsdException w:name="Medium Grid 1 Accent 6" w:semiHidden="0" w:uiPriority="67" w:unhideWhenUsed="0"/>
+    <w:lsdException w:name="Medium Grid 2 Accent 6" w:semiHidden="0" w:uiPriority="68" w:unhideWhenUsed="0"/>
+    <w:lsdException w:name="Medium Grid 3 Accent 6" w:semiHidden="0" w:uiPriority="69" w:unhideWhenUsed="0"/>
+    <w:lsdException w:name="Dark List Accent 6" w:semiHidden="0" w:uiPriority="70" w:unhideWhenUsed="0"/>
+    <w:lsdException w:name="Colorful Shading Accent 6" w:semiHidden="0" w:uiPriority="71" w:unhideWhenUsed="0"/>
+    <w:lsdException w:name="Colorful List Accent 6" w:semiHidden="0" w:uiPriority="72" w:unhideWhenUsed="0"/>
+    <w:lsdException w:name="Colorful Grid Accent 6" w:semiHidden="0" w:uiPriority="73" w:unhideWhenUsed="0"/>
+    <w:lsdException w:name="Subtle Emphasis" w:semiHidden="0" w:uiPriority="19" w:unhideWhenUsed="0" w:qFormat="1"/>
+    <w:lsdException w:name="Intense Emphasis" w:semiHidden="0" w:uiPriority="21" w:unhideWhenUsed="0" w:qFormat="1"/>
+    <w:lsdException w:name="Subtle Reference" w:semiHidden="0" w:uiPriority="31" w:unhideWhenUsed="0" w:qFormat="1"/>
+    <w:lsdException w:name="Intense Reference" w:semiHidden="0" w:uiPriority="32" w:unhideWhenUsed="0" w:qFormat="1"/>
+    <w:lsdException w:name="Book Title" w:semiHidden="0" w:uiPriority="33" w:unhideWhenUsed="0" w:qFormat="1"/>
+    <w:lsdException w:name="Bibliography" w:uiPriority="37"/>
+    <w:lsdException w:name="TOC Heading" w:uiPriority="39" w:qFormat="1"/>
   </w:latentStyles>
   <w:style w:type="paragraph" w:default="1" w:styleId="a">
     <w:name w:val="Normal"/>
@@ -4509,6 +4297,7 @@
     <w:uiPriority w:val="99"/>
     <w:semiHidden/>
     <w:unhideWhenUsed/>
+    <w:qFormat/>
     <w:tblPr>
       <w:tblInd w:w="0" w:type="dxa"/>
       <w:tblCellMar>
@@ -4574,6 +4363,12 @@
     <w:tblPr>
       <w:tblStyleRowBandSize w:val="1"/>
       <w:tblStyleColBandSize w:val="1"/>
+      <w:tblCellMar>
+        <w:top w:w="0" w:type="dxa"/>
+        <w:left w:w="0" w:type="dxa"/>
+        <w:bottom w:w="0" w:type="dxa"/>
+        <w:right w:w="0" w:type="dxa"/>
+      </w:tblCellMar>
     </w:tblPr>
   </w:style>
   <w:style w:type="table" w:customStyle="1" w:styleId="a6">
@@ -4582,6 +4377,12 @@
     <w:tblPr>
       <w:tblStyleRowBandSize w:val="1"/>
       <w:tblStyleColBandSize w:val="1"/>
+      <w:tblCellMar>
+        <w:top w:w="0" w:type="dxa"/>
+        <w:left w:w="0" w:type="dxa"/>
+        <w:bottom w:w="0" w:type="dxa"/>
+        <w:right w:w="0" w:type="dxa"/>
+      </w:tblCellMar>
     </w:tblPr>
   </w:style>
   <w:style w:type="paragraph" w:styleId="a7">
@@ -4689,6 +4490,7 @@
       <w:spacing w:line="240" w:lineRule="auto"/>
     </w:pPr>
     <w:tblPr>
+      <w:tblInd w:w="0" w:type="dxa"/>
       <w:tblBorders>
         <w:top w:val="single" w:sz="4" w:space="0" w:color="auto"/>
         <w:left w:val="single" w:sz="4" w:space="0" w:color="auto"/>
@@ -4697,6 +4499,12 @@
         <w:insideH w:val="single" w:sz="4" w:space="0" w:color="auto"/>
         <w:insideV w:val="single" w:sz="4" w:space="0" w:color="auto"/>
       </w:tblBorders>
+      <w:tblCellMar>
+        <w:top w:w="0" w:type="dxa"/>
+        <w:left w:w="108" w:type="dxa"/>
+        <w:bottom w:w="0" w:type="dxa"/>
+        <w:right w:w="108" w:type="dxa"/>
+      </w:tblCellMar>
     </w:tblPr>
   </w:style>
   <w:style w:type="character" w:styleId="af">
@@ -5013,7 +4821,7 @@
 </file>
 
 <file path=customXml/itemProps1.xml><?xml version="1.0" encoding="utf-8"?>
-<ds:datastoreItem xmlns:ds="http://schemas.openxmlformats.org/officeDocument/2006/customXml" ds:itemID="{5FD8E724-6E88-4118-891A-0BC09DC8100B}">
+<ds:datastoreItem xmlns:ds="http://schemas.openxmlformats.org/officeDocument/2006/customXml" ds:itemID="{C18655F7-F11D-45CF-89FA-2BE7B76D274B}">
   <ds:schemaRefs>
     <ds:schemaRef ds:uri="http://schemas.openxmlformats.org/officeDocument/2006/bibliography"/>
   </ds:schemaRefs>

</xml_diff>

<commit_message>
a great reward for a English resume
</commit_message>
<xml_diff>
--- a/Kazakov Marat resume.docx
+++ b/Kazakov Marat resume.docx
@@ -795,7 +795,23 @@
                 <w:color w:val="auto"/>
                 <w:lang w:val="en-US"/>
               </w:rPr>
-              <w:t xml:space="preserve">C++ </w:t>
+              <w:t xml:space="preserve">junior </w:t>
+            </w:r>
+            <w:r>
+              <w:rPr>
+                <w:i/>
+                <w:color w:val="auto"/>
+                <w:lang w:val="en-US"/>
+              </w:rPr>
+              <w:t>C</w:t>
+            </w:r>
+            <w:r>
+              <w:rPr>
+                <w:i/>
+                <w:color w:val="auto"/>
+                <w:lang w:val="en-US"/>
+              </w:rPr>
+              <w:t xml:space="preserve"> </w:t>
             </w:r>
             <w:r>
               <w:rPr>
@@ -827,7 +843,49 @@
                 <w:color w:val="auto"/>
                 <w:lang w:val="en-US"/>
               </w:rPr>
-              <w:t xml:space="preserve">with WIN32/MFC </w:t>
+              <w:t>in</w:t>
+            </w:r>
+            <w:r>
+              <w:rPr>
+                <w:i/>
+                <w:color w:val="auto"/>
+                <w:lang w:val="en-US"/>
+              </w:rPr>
+              <w:t xml:space="preserve"> </w:t>
+            </w:r>
+            <w:r>
+              <w:rPr>
+                <w:i/>
+                <w:color w:val="auto"/>
+                <w:lang w:val="en-US"/>
+              </w:rPr>
+              <w:t>Visual C++/</w:t>
+            </w:r>
+            <w:proofErr w:type="spellStart"/>
+            <w:r>
+              <w:rPr>
+                <w:i/>
+                <w:color w:val="auto"/>
+                <w:lang w:val="en-US"/>
+              </w:rPr>
+              <w:t>WinAPI</w:t>
+            </w:r>
+            <w:proofErr w:type="spellEnd"/>
+            <w:r>
+              <w:rPr>
+                <w:i/>
+                <w:color w:val="auto"/>
+                <w:lang w:val="en-US"/>
+              </w:rPr>
+              <w:t>;</w:t>
+            </w:r>
+            <w:r>
+              <w:rPr>
+                <w:i/>
+                <w:color w:val="auto"/>
+                <w:lang w:val="en-US"/>
+              </w:rPr>
+              <w:t xml:space="preserve"> </w:t>
             </w:r>
           </w:p>
           <w:p>
@@ -859,8 +917,9 @@
                 <w:color w:val="000000"/>
                 <w:sz w:val="32"/>
                 <w:szCs w:val="32"/>
-              </w:rPr>
-              <w:t>ООО</w:t>
+                <w:lang w:val="en-US"/>
+              </w:rPr>
+              <w:t>Crocus</w:t>
             </w:r>
             <w:r>
               <w:rPr>
@@ -871,7 +930,7 @@
                 <w:szCs w:val="32"/>
                 <w:lang w:val="en-US"/>
               </w:rPr>
-              <w:t xml:space="preserve"> "</w:t>
+              <w:t xml:space="preserve"> inc.</w:t>
             </w:r>
             <w:r>
               <w:rPr>
@@ -882,7 +941,7 @@
                 <w:szCs w:val="32"/>
                 <w:lang w:val="en-US"/>
               </w:rPr>
-              <w:t>Crocus</w:t>
+              <w:t xml:space="preserve"> </w:t>
             </w:r>
             <w:r>
               <w:rPr>
@@ -893,7 +952,7 @@
                 <w:szCs w:val="32"/>
                 <w:lang w:val="en-US"/>
               </w:rPr>
-              <w:t xml:space="preserve">" </w:t>
+              <w:t>Kazan</w:t>
             </w:r>
             <w:r>
               <w:rPr>
@@ -904,96 +963,7 @@
                 <w:szCs w:val="32"/>
                 <w:lang w:val="en-US"/>
               </w:rPr>
-              <w:t>of Kazan</w:t>
-            </w:r>
-            <w:r>
-              <w:rPr>
-                <w:rFonts w:ascii="Georgia" w:eastAsia="Georgia" w:hAnsi="Georgia" w:cs="Georgia"/>
-                <w:i/>
-                <w:color w:val="000000"/>
-                <w:sz w:val="32"/>
-                <w:szCs w:val="32"/>
-                <w:lang w:val="en-US"/>
-              </w:rPr>
               <w:t xml:space="preserve">: </w:t>
-            </w:r>
-          </w:p>
-          <w:p>
-            <w:pPr>
-              <w:rPr>
-                <w:rFonts w:ascii="Georgia" w:eastAsia="Georgia" w:hAnsi="Georgia" w:cs="Georgia"/>
-                <w:i/>
-                <w:color w:val="000000"/>
-                <w:sz w:val="32"/>
-                <w:szCs w:val="32"/>
-                <w:lang w:val="en-US"/>
-              </w:rPr>
-            </w:pPr>
-            <w:r>
-              <w:rPr>
-                <w:rFonts w:ascii="Georgia" w:hAnsi="Georgia"/>
-                <w:i/>
-                <w:color w:val="auto"/>
-                <w:sz w:val="32"/>
-                <w:szCs w:val="32"/>
-                <w:lang w:val="en-US"/>
-              </w:rPr>
-              <w:t xml:space="preserve">C++ </w:t>
-            </w:r>
-            <w:r>
-              <w:rPr>
-                <w:rFonts w:ascii="Georgia" w:hAnsi="Georgia"/>
-                <w:i/>
-                <w:color w:val="auto"/>
-                <w:sz w:val="32"/>
-                <w:szCs w:val="32"/>
-                <w:lang w:val="en-US"/>
-              </w:rPr>
-              <w:t>software</w:t>
-            </w:r>
-            <w:r>
-              <w:rPr>
-                <w:rFonts w:ascii="Georgia" w:hAnsi="Georgia"/>
-                <w:i/>
-                <w:color w:val="auto"/>
-                <w:sz w:val="32"/>
-                <w:szCs w:val="32"/>
-                <w:lang w:val="en-US"/>
-              </w:rPr>
-              <w:t xml:space="preserve"> </w:t>
-            </w:r>
-            <w:r>
-              <w:rPr>
-                <w:rFonts w:ascii="Georgia" w:hAnsi="Georgia"/>
-                <w:i/>
-                <w:color w:val="auto"/>
-                <w:sz w:val="32"/>
-                <w:szCs w:val="32"/>
-                <w:lang w:val="en-US"/>
-              </w:rPr>
-              <w:t>developer</w:t>
-            </w:r>
-            <w:r>
-              <w:rPr>
-                <w:rFonts w:ascii="Georgia" w:eastAsia="Georgia" w:hAnsi="Georgia" w:cs="Georgia"/>
-                <w:i/>
-                <w:color w:val="000000"/>
-                <w:sz w:val="32"/>
-                <w:szCs w:val="32"/>
-                <w:lang w:val="en-US"/>
-              </w:rPr>
-              <w:t>:</w:t>
-            </w:r>
-            <w:r>
-              <w:rPr>
-                <w:rFonts w:ascii="Georgia" w:eastAsia="Georgia" w:hAnsi="Georgia" w:cs="Georgia"/>
-                <w:i/>
-                <w:color w:val="000000"/>
-                <w:sz w:val="32"/>
-                <w:szCs w:val="32"/>
-                <w:lang w:val="en-US"/>
-              </w:rPr>
-              <w:t xml:space="preserve"> </w:t>
             </w:r>
           </w:p>
           <w:p>
@@ -1019,279 +989,39 @@
                 <w:color w:val="auto"/>
                 <w:lang w:val="en-US"/>
               </w:rPr>
-              <w:t xml:space="preserve">as C++ developer </w:t>
-            </w:r>
-            <w:r>
-              <w:rPr>
-                <w:i/>
-                <w:color w:val="auto"/>
-                <w:lang w:val="en-US"/>
-              </w:rPr>
-              <w:t>Development</w:t>
-            </w:r>
-            <w:r>
-              <w:rPr>
-                <w:i/>
-                <w:color w:val="auto"/>
-                <w:lang w:val="en-US"/>
-              </w:rPr>
-              <w:t>/</w:t>
-            </w:r>
-            <w:r>
-              <w:rPr>
-                <w:i/>
-                <w:color w:val="auto"/>
-                <w:lang w:val="en-US"/>
-              </w:rPr>
-              <w:t>support</w:t>
-            </w:r>
-            <w:r>
-              <w:rPr>
-                <w:i/>
-                <w:color w:val="auto"/>
-                <w:lang w:val="en-US"/>
-              </w:rPr>
-              <w:t xml:space="preserve"> </w:t>
-            </w:r>
-            <w:r>
-              <w:rPr>
-                <w:i/>
-                <w:color w:val="auto"/>
-                <w:lang w:val="en-US"/>
-              </w:rPr>
-              <w:t>of small bi</w:t>
-            </w:r>
-            <w:r>
-              <w:rPr>
-                <w:i/>
-                <w:color w:val="auto"/>
-                <w:lang w:val="en-US"/>
-              </w:rPr>
-              <w:t xml:space="preserve">lling software </w:t>
-            </w:r>
-            <w:r>
-              <w:rPr>
-                <w:i/>
-                <w:color w:val="auto"/>
-                <w:lang w:val="en-US"/>
-              </w:rPr>
-              <w:t xml:space="preserve">with </w:t>
-            </w:r>
-            <w:r>
-              <w:rPr>
-                <w:i/>
-                <w:color w:val="auto"/>
-                <w:lang w:val="en-US"/>
-              </w:rPr>
-              <w:t>MSVC/</w:t>
-            </w:r>
-            <w:proofErr w:type="spellStart"/>
-            <w:r>
-              <w:rPr>
-                <w:i/>
-                <w:color w:val="auto"/>
-                <w:lang w:val="en-US"/>
-              </w:rPr>
-              <w:t>WinAPI</w:t>
-            </w:r>
-            <w:proofErr w:type="spellEnd"/>
-            <w:r>
-              <w:rPr>
-                <w:i/>
-                <w:color w:val="auto"/>
-                <w:lang w:val="en-US"/>
-              </w:rPr>
-              <w:t>/Multithreading/SQL</w:t>
-            </w:r>
-            <w:r>
-              <w:rPr>
-                <w:i/>
-                <w:color w:val="auto"/>
-                <w:lang w:val="en-US"/>
-              </w:rPr>
-              <w:t>/</w:t>
-            </w:r>
-            <w:r>
-              <w:rPr>
-                <w:rFonts w:eastAsia="Times New Roman"/>
-                <w:i/>
-                <w:color w:val="auto"/>
-                <w:lang w:val="en-US"/>
-              </w:rPr>
-              <w:t>COM/</w:t>
-            </w:r>
-            <w:r>
-              <w:rPr>
-                <w:rFonts w:eastAsia="Times New Roman"/>
-                <w:i/>
-                <w:color w:val="auto"/>
-                <w:lang w:val="en-US"/>
-              </w:rPr>
-              <w:t>ActiveX</w:t>
-            </w:r>
-            <w:r>
-              <w:rPr>
-                <w:i/>
-                <w:color w:val="auto"/>
-                <w:lang w:val="en-US"/>
-              </w:rPr>
-              <w:t xml:space="preserve"> </w:t>
-            </w:r>
-          </w:p>
-          <w:p>
-            <w:pPr>
-              <w:rPr>
-                <w:rFonts w:ascii="Georgia" w:eastAsia="Georgia" w:hAnsi="Georgia" w:cs="Georgia"/>
-                <w:i/>
-                <w:color w:val="000000"/>
-                <w:sz w:val="32"/>
-                <w:szCs w:val="32"/>
-                <w:lang w:val="en-US"/>
-              </w:rPr>
-            </w:pPr>
-            <w:r>
-              <w:rPr>
-                <w:rFonts w:ascii="Georgia" w:eastAsia="Georgia" w:hAnsi="Georgia" w:cs="Georgia"/>
-                <w:i/>
-                <w:color w:val="000000"/>
-                <w:sz w:val="32"/>
-                <w:szCs w:val="32"/>
-                <w:lang w:val="en-US"/>
-              </w:rPr>
-              <w:t xml:space="preserve">2005-2010: </w:t>
-            </w:r>
-            <w:r>
-              <w:rPr>
-                <w:rFonts w:ascii="Georgia" w:eastAsia="Georgia" w:hAnsi="Georgia" w:cs="Georgia"/>
-                <w:i/>
-                <w:color w:val="000000"/>
-                <w:sz w:val="32"/>
-                <w:szCs w:val="32"/>
-                <w:lang w:val="en-US"/>
-              </w:rPr>
-              <w:t>JSC</w:t>
-            </w:r>
-            <w:r>
-              <w:rPr>
-                <w:rFonts w:ascii="Georgia" w:eastAsia="Georgia" w:hAnsi="Georgia" w:cs="Georgia"/>
-                <w:i/>
-                <w:color w:val="000000"/>
-                <w:sz w:val="32"/>
-                <w:szCs w:val="32"/>
-                <w:lang w:val="en-US"/>
-              </w:rPr>
-              <w:t xml:space="preserve"> ICL-</w:t>
-            </w:r>
-            <w:r>
-              <w:rPr>
-                <w:rFonts w:ascii="Georgia" w:eastAsia="Georgia" w:hAnsi="Georgia" w:cs="Georgia"/>
-                <w:i/>
-                <w:color w:val="000000"/>
-                <w:sz w:val="32"/>
-                <w:szCs w:val="32"/>
-                <w:lang w:val="en-US"/>
-              </w:rPr>
-              <w:t>KME CS Kazan</w:t>
-            </w:r>
-            <w:r>
-              <w:rPr>
-                <w:rFonts w:ascii="Georgia" w:eastAsia="Georgia" w:hAnsi="Georgia" w:cs="Georgia"/>
-                <w:i/>
-                <w:color w:val="000000"/>
-                <w:sz w:val="32"/>
-                <w:szCs w:val="32"/>
-                <w:lang w:val="en-US"/>
-              </w:rPr>
-              <w:t>:</w:t>
-            </w:r>
-            <w:r>
-              <w:rPr>
-                <w:rFonts w:ascii="Georgia" w:eastAsia="Georgia" w:hAnsi="Georgia" w:cs="Georgia"/>
-                <w:i/>
-                <w:color w:val="000000"/>
-                <w:sz w:val="32"/>
-                <w:szCs w:val="32"/>
-                <w:lang w:val="en-US"/>
-              </w:rPr>
-              <w:t xml:space="preserve"> </w:t>
-            </w:r>
-          </w:p>
-          <w:p>
-            <w:pPr>
-              <w:rPr>
-                <w:rFonts w:ascii="Georgia" w:eastAsia="Georgia" w:hAnsi="Georgia" w:cs="Georgia"/>
-                <w:i/>
-                <w:color w:val="000000"/>
-                <w:sz w:val="32"/>
-                <w:szCs w:val="32"/>
-                <w:lang w:val="en-US"/>
-              </w:rPr>
-            </w:pPr>
-            <w:r>
-              <w:rPr>
-                <w:rFonts w:ascii="Georgia" w:eastAsia="Georgia" w:hAnsi="Georgia" w:cs="Georgia"/>
-                <w:i/>
-                <w:color w:val="000000"/>
-                <w:sz w:val="32"/>
-                <w:szCs w:val="32"/>
-                <w:lang w:val="en-US"/>
-              </w:rPr>
-              <w:t>C</w:t>
-            </w:r>
-            <w:r>
-              <w:rPr>
-                <w:rFonts w:ascii="Georgia" w:eastAsia="Georgia" w:hAnsi="Georgia" w:cs="Georgia"/>
-                <w:i/>
-                <w:color w:val="000000"/>
-                <w:sz w:val="32"/>
-                <w:szCs w:val="32"/>
-                <w:lang w:val="en-US"/>
-              </w:rPr>
-              <w:t xml:space="preserve">++ </w:t>
-            </w:r>
-            <w:r>
-              <w:rPr>
-                <w:rFonts w:ascii="Georgia" w:hAnsi="Georgia"/>
-                <w:i/>
-                <w:color w:val="auto"/>
-                <w:sz w:val="32"/>
-                <w:szCs w:val="32"/>
-                <w:lang w:val="en-US"/>
-              </w:rPr>
-              <w:t>software</w:t>
-            </w:r>
-            <w:r>
-              <w:rPr>
-                <w:rFonts w:ascii="Georgia" w:hAnsi="Georgia"/>
-                <w:i/>
-                <w:color w:val="auto"/>
-                <w:sz w:val="32"/>
-                <w:szCs w:val="32"/>
-                <w:lang w:val="en-US"/>
-              </w:rPr>
-              <w:t xml:space="preserve"> </w:t>
-            </w:r>
-            <w:r>
-              <w:rPr>
-                <w:rFonts w:ascii="Georgia" w:hAnsi="Georgia"/>
-                <w:i/>
-                <w:color w:val="auto"/>
-                <w:sz w:val="32"/>
-                <w:szCs w:val="32"/>
-                <w:lang w:val="en-US"/>
-              </w:rPr>
-              <w:t>developer</w:t>
-            </w:r>
-            <w:r>
-              <w:rPr>
-                <w:rFonts w:ascii="Georgia" w:eastAsia="Georgia" w:hAnsi="Georgia" w:cs="Georgia"/>
-                <w:i/>
-                <w:color w:val="000000"/>
-                <w:sz w:val="32"/>
-                <w:szCs w:val="32"/>
-                <w:lang w:val="en-US"/>
-              </w:rPr>
-              <w:t xml:space="preserve">: </w:t>
+              <w:t xml:space="preserve">as </w:t>
+            </w:r>
+            <w:r>
+              <w:rPr>
+                <w:i/>
+                <w:color w:val="auto"/>
+                <w:lang w:val="en-US"/>
+              </w:rPr>
+              <w:t xml:space="preserve">middle </w:t>
+            </w:r>
+            <w:r>
+              <w:rPr>
+                <w:i/>
+                <w:color w:val="auto"/>
+                <w:lang w:val="en-US"/>
+              </w:rPr>
+              <w:t>C/</w:t>
+            </w:r>
+            <w:r>
+              <w:rPr>
+                <w:i/>
+                <w:color w:val="auto"/>
+                <w:lang w:val="en-US"/>
+              </w:rPr>
+              <w:t xml:space="preserve">C++ developer </w:t>
+            </w:r>
+            <w:r>
+              <w:rPr>
+                <w:i/>
+                <w:color w:val="auto"/>
+                <w:lang w:val="en-US"/>
+              </w:rPr>
+              <w:t xml:space="preserve">in a small team of 4 developers. </w:t>
             </w:r>
           </w:p>
           <w:p>
@@ -1309,213 +1039,287 @@
                 <w:color w:val="auto"/>
                 <w:lang w:val="en-US"/>
               </w:rPr>
-              <w:t>Development and maintenance of the</w:t>
-            </w:r>
-            <w:r>
-              <w:rPr>
-                <w:i/>
-                <w:color w:val="auto"/>
-                <w:lang w:val="en-US"/>
-              </w:rPr>
-              <w:t xml:space="preserve"> </w:t>
-            </w:r>
-            <w:r>
-              <w:rPr>
-                <w:i/>
-                <w:color w:val="auto"/>
-                <w:lang w:val="en-US"/>
-              </w:rPr>
-              <w:t>cross-platform (</w:t>
-            </w:r>
-            <w:r>
-              <w:rPr>
-                <w:i/>
-                <w:color w:val="auto"/>
-                <w:lang w:val="en-US"/>
-              </w:rPr>
-              <w:t>Windows</w:t>
-            </w:r>
-            <w:r>
-              <w:rPr>
-                <w:i/>
-                <w:color w:val="auto"/>
-                <w:lang w:val="en-US"/>
-              </w:rPr>
-              <w:t xml:space="preserve">® and </w:t>
-            </w:r>
-            <w:r>
-              <w:rPr>
-                <w:i/>
-                <w:color w:val="auto"/>
-                <w:lang w:val="en-US"/>
-              </w:rPr>
-              <w:t>Linux</w:t>
-            </w:r>
-            <w:r>
-              <w:rPr>
-                <w:i/>
-                <w:color w:val="auto"/>
-                <w:lang w:val="en-US"/>
-              </w:rPr>
-              <w:t xml:space="preserve"> OS) </w:t>
-            </w:r>
-            <w:r>
-              <w:rPr>
-                <w:i/>
-                <w:color w:val="auto"/>
-                <w:lang w:val="en-US"/>
-              </w:rPr>
-              <w:t xml:space="preserve">information </w:t>
-            </w:r>
-            <w:r>
-              <w:rPr>
-                <w:i/>
-                <w:color w:val="auto"/>
-                <w:lang w:val="en-US"/>
-              </w:rPr>
-              <w:t xml:space="preserve">security </w:t>
-            </w:r>
-            <w:r>
-              <w:rPr>
-                <w:i/>
-                <w:color w:val="auto"/>
+              <w:t>Development</w:t>
+            </w:r>
+            <w:r>
+              <w:rPr>
+                <w:i/>
+                <w:color w:val="auto"/>
+                <w:lang w:val="en-US"/>
+              </w:rPr>
+              <w:t xml:space="preserve"> and maintaining</w:t>
+            </w:r>
+            <w:r>
+              <w:rPr>
+                <w:i/>
+                <w:color w:val="auto"/>
+                <w:lang w:val="en-US"/>
+              </w:rPr>
+              <w:t xml:space="preserve"> </w:t>
+            </w:r>
+            <w:r>
+              <w:rPr>
+                <w:i/>
+                <w:color w:val="auto"/>
+                <w:lang w:val="en-US"/>
+              </w:rPr>
+              <w:t>of small bi</w:t>
+            </w:r>
+            <w:r>
+              <w:rPr>
+                <w:i/>
+                <w:color w:val="auto"/>
+                <w:lang w:val="en-US"/>
+              </w:rPr>
+              <w:t xml:space="preserve">lling software </w:t>
+            </w:r>
+            <w:r>
+              <w:rPr>
+                <w:i/>
+                <w:color w:val="auto"/>
+                <w:lang w:val="en-US"/>
+              </w:rPr>
+              <w:t xml:space="preserve">with </w:t>
+            </w:r>
+            <w:r>
+              <w:rPr>
+                <w:i/>
+                <w:color w:val="auto"/>
+                <w:lang w:val="en-US"/>
+              </w:rPr>
+              <w:t>MSVC/</w:t>
+            </w:r>
+            <w:proofErr w:type="spellStart"/>
+            <w:r>
+              <w:rPr>
+                <w:i/>
+                <w:color w:val="auto"/>
+                <w:lang w:val="en-US"/>
+              </w:rPr>
+              <w:t>WinAPI</w:t>
+            </w:r>
+            <w:proofErr w:type="spellEnd"/>
+            <w:r>
+              <w:rPr>
+                <w:i/>
+                <w:color w:val="auto"/>
+                <w:lang w:val="en-US"/>
+              </w:rPr>
+              <w:t>/Multithreading/SQL</w:t>
+            </w:r>
+            <w:r>
+              <w:rPr>
+                <w:i/>
+                <w:color w:val="auto"/>
+                <w:lang w:val="en-US"/>
+              </w:rPr>
+              <w:t>/</w:t>
+            </w:r>
+            <w:r>
+              <w:rPr>
+                <w:rFonts w:eastAsia="Times New Roman"/>
+                <w:i/>
+                <w:color w:val="auto"/>
+                <w:lang w:val="en-US"/>
+              </w:rPr>
+              <w:t>COM/</w:t>
+            </w:r>
+            <w:r>
+              <w:rPr>
+                <w:rFonts w:eastAsia="Times New Roman"/>
+                <w:i/>
+                <w:color w:val="auto"/>
+                <w:lang w:val="en-US"/>
+              </w:rPr>
+              <w:t>ActiveX</w:t>
+            </w:r>
+            <w:r>
+              <w:rPr>
+                <w:i/>
+                <w:color w:val="auto"/>
+                <w:lang w:val="en-US"/>
+              </w:rPr>
+              <w:t>/Serial Communication</w:t>
+            </w:r>
+          </w:p>
+          <w:p>
+            <w:pPr>
+              <w:rPr>
+                <w:rFonts w:ascii="Georgia" w:eastAsia="Georgia" w:hAnsi="Georgia" w:cs="Georgia"/>
+                <w:i/>
+                <w:color w:val="000000"/>
+                <w:sz w:val="32"/>
+                <w:szCs w:val="32"/>
+                <w:lang w:val="en-US"/>
+              </w:rPr>
+            </w:pPr>
+            <w:r>
+              <w:rPr>
+                <w:rFonts w:ascii="Georgia" w:eastAsia="Georgia" w:hAnsi="Georgia" w:cs="Georgia"/>
+                <w:i/>
+                <w:color w:val="000000"/>
+                <w:sz w:val="32"/>
+                <w:szCs w:val="32"/>
+                <w:lang w:val="en-US"/>
+              </w:rPr>
+              <w:t xml:space="preserve">2005-2010: </w:t>
+            </w:r>
+            <w:r>
+              <w:rPr>
+                <w:rFonts w:ascii="Georgia" w:eastAsia="Georgia" w:hAnsi="Georgia" w:cs="Georgia"/>
+                <w:i/>
+                <w:color w:val="000000"/>
+                <w:sz w:val="32"/>
+                <w:szCs w:val="32"/>
+                <w:lang w:val="en-US"/>
+              </w:rPr>
+              <w:t>JSC</w:t>
+            </w:r>
+            <w:r>
+              <w:rPr>
+                <w:rFonts w:ascii="Georgia" w:eastAsia="Georgia" w:hAnsi="Georgia" w:cs="Georgia"/>
+                <w:i/>
+                <w:color w:val="000000"/>
+                <w:sz w:val="32"/>
+                <w:szCs w:val="32"/>
+                <w:lang w:val="en-US"/>
+              </w:rPr>
+              <w:t xml:space="preserve"> ICL-</w:t>
+            </w:r>
+            <w:r>
+              <w:rPr>
+                <w:rFonts w:ascii="Georgia" w:eastAsia="Georgia" w:hAnsi="Georgia" w:cs="Georgia"/>
+                <w:i/>
+                <w:color w:val="000000"/>
+                <w:sz w:val="32"/>
+                <w:szCs w:val="32"/>
+                <w:lang w:val="en-US"/>
+              </w:rPr>
+              <w:t>KME CS Kazan</w:t>
+            </w:r>
+            <w:r>
+              <w:rPr>
+                <w:rFonts w:ascii="Georgia" w:eastAsia="Georgia" w:hAnsi="Georgia" w:cs="Georgia"/>
+                <w:i/>
+                <w:color w:val="000000"/>
+                <w:sz w:val="32"/>
+                <w:szCs w:val="32"/>
+                <w:lang w:val="en-US"/>
+              </w:rPr>
+              <w:t>:</w:t>
+            </w:r>
+            <w:r>
+              <w:rPr>
+                <w:rFonts w:ascii="Georgia" w:eastAsia="Georgia" w:hAnsi="Georgia" w:cs="Georgia"/>
+                <w:i/>
+                <w:color w:val="000000"/>
+                <w:sz w:val="32"/>
+                <w:szCs w:val="32"/>
+                <w:lang w:val="en-US"/>
+              </w:rPr>
+              <w:t xml:space="preserve"> </w:t>
+            </w:r>
+          </w:p>
+          <w:p>
+            <w:pPr>
+              <w:rPr>
+                <w:rFonts w:ascii="Georgia" w:eastAsia="Georgia" w:hAnsi="Georgia" w:cs="Georgia"/>
+                <w:i/>
+                <w:color w:val="000000"/>
+                <w:sz w:val="32"/>
+                <w:szCs w:val="32"/>
+                <w:lang w:val="en-US"/>
+              </w:rPr>
+            </w:pPr>
+            <w:r>
+              <w:rPr>
+                <w:rFonts w:ascii="Georgia" w:eastAsia="Georgia" w:hAnsi="Georgia" w:cs="Georgia"/>
+                <w:i/>
+                <w:color w:val="000000"/>
+                <w:sz w:val="32"/>
+                <w:szCs w:val="32"/>
+                <w:lang w:val="en-US"/>
+              </w:rPr>
+              <w:t xml:space="preserve">middle </w:t>
+            </w:r>
+            <w:proofErr w:type="spellStart"/>
+            <w:r>
+              <w:rPr>
+                <w:rFonts w:ascii="Georgia" w:eastAsia="Georgia" w:hAnsi="Georgia" w:cs="Georgia"/>
+                <w:i/>
+                <w:color w:val="000000"/>
+                <w:sz w:val="32"/>
+                <w:szCs w:val="32"/>
+                <w:lang w:val="en-US"/>
+              </w:rPr>
+              <w:t>c</w:t>
+            </w:r>
+            <w:r>
+              <w:rPr>
+                <w:rFonts w:ascii="Georgia" w:eastAsia="Georgia" w:hAnsi="Georgia" w:cs="Georgia"/>
+                <w:i/>
+                <w:color w:val="000000"/>
+                <w:sz w:val="32"/>
+                <w:szCs w:val="32"/>
+                <w:lang w:val="en-US"/>
+              </w:rPr>
+              <w:t>++</w:t>
+            </w:r>
+            <w:proofErr w:type="spellEnd"/>
+            <w:r>
+              <w:rPr>
+                <w:rFonts w:ascii="Georgia" w:eastAsia="Georgia" w:hAnsi="Georgia" w:cs="Georgia"/>
+                <w:i/>
+                <w:color w:val="000000"/>
+                <w:sz w:val="32"/>
+                <w:szCs w:val="32"/>
+                <w:lang w:val="en-US"/>
+              </w:rPr>
+              <w:t xml:space="preserve"> </w:t>
+            </w:r>
+            <w:r>
+              <w:rPr>
+                <w:rFonts w:ascii="Georgia" w:hAnsi="Georgia"/>
+                <w:i/>
+                <w:color w:val="auto"/>
+                <w:sz w:val="32"/>
+                <w:szCs w:val="32"/>
                 <w:lang w:val="en-US"/>
               </w:rPr>
               <w:t>software</w:t>
             </w:r>
             <w:r>
               <w:rPr>
-                <w:i/>
-                <w:color w:val="auto"/>
-                <w:lang w:val="en-US"/>
-              </w:rPr>
-              <w:t>,</w:t>
-            </w:r>
-            <w:r>
-              <w:rPr>
-                <w:i/>
-                <w:color w:val="auto"/>
-                <w:lang w:val="en-US"/>
-              </w:rPr>
-              <w:t xml:space="preserve"> </w:t>
-            </w:r>
-            <w:r>
-              <w:rPr>
-                <w:i/>
-                <w:color w:val="auto"/>
-                <w:lang w:val="en-US"/>
-              </w:rPr>
-              <w:t>employing MSVC/</w:t>
-            </w:r>
-            <w:proofErr w:type="spellStart"/>
-            <w:r>
-              <w:rPr>
-                <w:i/>
-                <w:color w:val="auto"/>
-                <w:lang w:val="en-US"/>
-              </w:rPr>
-              <w:t>WinAPI</w:t>
-            </w:r>
-            <w:proofErr w:type="spellEnd"/>
-            <w:r>
-              <w:rPr>
-                <w:i/>
-                <w:color w:val="auto"/>
-                <w:lang w:val="en-US"/>
-              </w:rPr>
-              <w:t xml:space="preserve">, </w:t>
-            </w:r>
-            <w:proofErr w:type="spellStart"/>
-            <w:r>
-              <w:rPr>
-                <w:i/>
-                <w:color w:val="auto"/>
-                <w:lang w:val="en-US"/>
-              </w:rPr>
-              <w:t>gcc</w:t>
-            </w:r>
-            <w:proofErr w:type="spellEnd"/>
-            <w:r>
-              <w:rPr>
-                <w:i/>
-                <w:color w:val="auto"/>
-                <w:lang w:val="en-US"/>
-              </w:rPr>
-              <w:t>/qt lib</w:t>
-            </w:r>
-            <w:r>
-              <w:rPr>
-                <w:i/>
-                <w:color w:val="auto"/>
-                <w:lang w:val="en-US"/>
-              </w:rPr>
-              <w:t xml:space="preserve"> as</w:t>
-            </w:r>
-            <w:r>
-              <w:rPr>
-                <w:i/>
-                <w:color w:val="auto"/>
-                <w:lang w:val="en-US"/>
-              </w:rPr>
-              <w:t xml:space="preserve"> </w:t>
-            </w:r>
-            <w:r>
-              <w:rPr>
-                <w:i/>
-                <w:color w:val="auto"/>
-                <w:lang w:val="en-US"/>
-              </w:rPr>
-              <w:t xml:space="preserve">development </w:t>
-            </w:r>
-            <w:r>
-              <w:rPr>
-                <w:i/>
-                <w:color w:val="auto"/>
-                <w:lang w:val="en-US"/>
-              </w:rPr>
-              <w:t>tools</w:t>
-            </w:r>
-            <w:r>
-              <w:rPr>
-                <w:i/>
-                <w:color w:val="auto"/>
-                <w:lang w:val="en-US"/>
-              </w:rPr>
-              <w:t xml:space="preserve"> and </w:t>
-            </w:r>
-            <w:proofErr w:type="spellStart"/>
-            <w:r>
-              <w:rPr>
-                <w:i/>
-                <w:color w:val="auto"/>
-                <w:lang w:val="en-US"/>
-              </w:rPr>
-              <w:t>SqLite</w:t>
-            </w:r>
-            <w:proofErr w:type="spellEnd"/>
-            <w:r>
-              <w:rPr>
-                <w:i/>
-                <w:color w:val="auto"/>
-                <w:lang w:val="en-US"/>
-              </w:rPr>
-              <w:t xml:space="preserve"> as database</w:t>
-            </w:r>
-            <w:r>
-              <w:rPr>
-                <w:i/>
-                <w:color w:val="auto"/>
-                <w:lang w:val="en-US"/>
-              </w:rPr>
-              <w:t>.</w:t>
-            </w:r>
-            <w:r>
-              <w:rPr>
-                <w:i/>
-                <w:color w:val="auto"/>
-                <w:lang w:val="en-US"/>
-              </w:rPr>
-              <w:t xml:space="preserve"> </w:t>
+                <w:rFonts w:ascii="Georgia" w:hAnsi="Georgia"/>
+                <w:i/>
+                <w:color w:val="auto"/>
+                <w:sz w:val="32"/>
+                <w:szCs w:val="32"/>
+                <w:lang w:val="en-US"/>
+              </w:rPr>
+              <w:t xml:space="preserve"> </w:t>
+            </w:r>
+            <w:r>
+              <w:rPr>
+                <w:rFonts w:ascii="Georgia" w:hAnsi="Georgia"/>
+                <w:i/>
+                <w:color w:val="auto"/>
+                <w:sz w:val="32"/>
+                <w:szCs w:val="32"/>
+                <w:lang w:val="en-US"/>
+              </w:rPr>
+              <w:t>developer</w:t>
+            </w:r>
+            <w:r>
+              <w:rPr>
+                <w:rFonts w:ascii="Georgia" w:eastAsia="Georgia" w:hAnsi="Georgia" w:cs="Georgia"/>
+                <w:i/>
+                <w:color w:val="000000"/>
+                <w:sz w:val="32"/>
+                <w:szCs w:val="32"/>
+                <w:lang w:val="en-US"/>
+              </w:rPr>
+              <w:t xml:space="preserve">: </w:t>
             </w:r>
           </w:p>
           <w:p>
@@ -1533,23 +1337,187 @@
                 <w:color w:val="auto"/>
                 <w:lang w:val="en-US"/>
               </w:rPr>
-              <w:t>R</w:t>
-            </w:r>
-            <w:r>
-              <w:rPr>
-                <w:i/>
-                <w:color w:val="auto"/>
-                <w:lang w:val="en-US"/>
-              </w:rPr>
-              <w:t xml:space="preserve">esponsible for </w:t>
-            </w:r>
-            <w:r>
-              <w:rPr>
-                <w:i/>
-                <w:color w:val="auto"/>
-                <w:lang w:val="en-US"/>
-              </w:rPr>
-              <w:t>implementation</w:t>
+              <w:t>Development and maintenance of the</w:t>
+            </w:r>
+            <w:r>
+              <w:rPr>
+                <w:i/>
+                <w:color w:val="auto"/>
+                <w:lang w:val="en-US"/>
+              </w:rPr>
+              <w:t xml:space="preserve"> </w:t>
+            </w:r>
+            <w:r>
+              <w:rPr>
+                <w:i/>
+                <w:color w:val="auto"/>
+                <w:lang w:val="en-US"/>
+              </w:rPr>
+              <w:t>cross-platform (</w:t>
+            </w:r>
+            <w:r>
+              <w:rPr>
+                <w:i/>
+                <w:color w:val="auto"/>
+                <w:lang w:val="en-US"/>
+              </w:rPr>
+              <w:t>Windows</w:t>
+            </w:r>
+            <w:r>
+              <w:rPr>
+                <w:i/>
+                <w:color w:val="auto"/>
+                <w:lang w:val="en-US"/>
+              </w:rPr>
+              <w:t xml:space="preserve">® and </w:t>
+            </w:r>
+            <w:r>
+              <w:rPr>
+                <w:i/>
+                <w:color w:val="auto"/>
+                <w:lang w:val="en-US"/>
+              </w:rPr>
+              <w:t>Linux</w:t>
+            </w:r>
+            <w:r>
+              <w:rPr>
+                <w:i/>
+                <w:color w:val="auto"/>
+                <w:lang w:val="en-US"/>
+              </w:rPr>
+              <w:t xml:space="preserve"> OS) </w:t>
+            </w:r>
+            <w:r>
+              <w:rPr>
+                <w:i/>
+                <w:color w:val="auto"/>
+                <w:lang w:val="en-US"/>
+              </w:rPr>
+              <w:t xml:space="preserve">user </w:t>
+            </w:r>
+            <w:r>
+              <w:rPr>
+                <w:i/>
+                <w:color w:val="auto"/>
+                <w:lang w:val="en-US"/>
+              </w:rPr>
+              <w:t xml:space="preserve">information </w:t>
+            </w:r>
+            <w:r>
+              <w:rPr>
+                <w:i/>
+                <w:color w:val="auto"/>
+                <w:lang w:val="en-US"/>
+              </w:rPr>
+              <w:t xml:space="preserve">security </w:t>
+            </w:r>
+            <w:r>
+              <w:rPr>
+                <w:i/>
+                <w:color w:val="auto"/>
+                <w:lang w:val="en-US"/>
+              </w:rPr>
+              <w:t>software</w:t>
+            </w:r>
+            <w:r>
+              <w:rPr>
+                <w:i/>
+                <w:color w:val="auto"/>
+                <w:lang w:val="en-US"/>
+              </w:rPr>
+              <w:t>,</w:t>
+            </w:r>
+            <w:r>
+              <w:rPr>
+                <w:i/>
+                <w:color w:val="auto"/>
+                <w:lang w:val="en-US"/>
+              </w:rPr>
+              <w:t xml:space="preserve"> </w:t>
+            </w:r>
+            <w:r>
+              <w:rPr>
+                <w:i/>
+                <w:color w:val="auto"/>
+                <w:lang w:val="en-US"/>
+              </w:rPr>
+              <w:t>employing MSVC/</w:t>
+            </w:r>
+            <w:proofErr w:type="spellStart"/>
+            <w:r>
+              <w:rPr>
+                <w:i/>
+                <w:color w:val="auto"/>
+                <w:lang w:val="en-US"/>
+              </w:rPr>
+              <w:t>WinAPI</w:t>
+            </w:r>
+            <w:proofErr w:type="spellEnd"/>
+            <w:r>
+              <w:rPr>
+                <w:i/>
+                <w:color w:val="auto"/>
+                <w:lang w:val="en-US"/>
+              </w:rPr>
+              <w:t xml:space="preserve">, </w:t>
+            </w:r>
+            <w:proofErr w:type="spellStart"/>
+            <w:r>
+              <w:rPr>
+                <w:i/>
+                <w:color w:val="auto"/>
+                <w:lang w:val="en-US"/>
+              </w:rPr>
+              <w:t>gcc</w:t>
+            </w:r>
+            <w:proofErr w:type="spellEnd"/>
+            <w:r>
+              <w:rPr>
+                <w:i/>
+                <w:color w:val="auto"/>
+                <w:lang w:val="en-US"/>
+              </w:rPr>
+              <w:t>/qt lib</w:t>
+            </w:r>
+            <w:r>
+              <w:rPr>
+                <w:i/>
+                <w:color w:val="auto"/>
+                <w:lang w:val="en-US"/>
+              </w:rPr>
+              <w:t xml:space="preserve"> as</w:t>
+            </w:r>
+            <w:r>
+              <w:rPr>
+                <w:i/>
+                <w:color w:val="auto"/>
+                <w:lang w:val="en-US"/>
+              </w:rPr>
+              <w:t xml:space="preserve"> </w:t>
+            </w:r>
+            <w:r>
+              <w:rPr>
+                <w:i/>
+                <w:color w:val="auto"/>
+                <w:lang w:val="en-US"/>
+              </w:rPr>
+              <w:t xml:space="preserve">a </w:t>
+            </w:r>
+            <w:r>
+              <w:rPr>
+                <w:i/>
+                <w:color w:val="auto"/>
+                <w:lang w:val="en-US"/>
+              </w:rPr>
+              <w:t xml:space="preserve">development </w:t>
+            </w:r>
+            <w:r>
+              <w:rPr>
+                <w:i/>
+                <w:color w:val="auto"/>
+                <w:lang w:val="en-US"/>
+              </w:rPr>
+              <w:t>tools</w:t>
             </w:r>
             <w:r>
               <w:rPr>
@@ -1559,297 +1527,47 @@
               </w:rPr>
               <w:t xml:space="preserve"> and </w:t>
             </w:r>
-            <w:r>
-              <w:rPr>
-                <w:i/>
-                <w:color w:val="auto"/>
-                <w:lang w:val="en-US"/>
-              </w:rPr>
-              <w:t xml:space="preserve">adaptation </w:t>
-            </w:r>
-            <w:r>
-              <w:rPr>
-                <w:i/>
-                <w:color w:val="auto"/>
-                <w:lang w:val="en-US"/>
-              </w:rPr>
-              <w:t xml:space="preserve">of </w:t>
-            </w:r>
-            <w:r>
-              <w:rPr>
-                <w:i/>
-                <w:color w:val="auto"/>
-                <w:lang w:val="en-US"/>
-              </w:rPr>
-              <w:t>KDM</w:t>
-            </w:r>
-            <w:r>
-              <w:rPr>
-                <w:i/>
-                <w:color w:val="auto"/>
-                <w:lang w:val="en-US"/>
-              </w:rPr>
-              <w:t xml:space="preserve"> </w:t>
-            </w:r>
-            <w:r>
-              <w:rPr>
-                <w:i/>
-                <w:color w:val="auto"/>
-                <w:lang w:val="en-US"/>
-              </w:rPr>
-              <w:t xml:space="preserve">subsystem </w:t>
-            </w:r>
-            <w:r>
-              <w:rPr>
-                <w:i/>
-                <w:color w:val="auto"/>
-                <w:lang w:val="en-US"/>
-              </w:rPr>
-              <w:t>(</w:t>
-            </w:r>
-            <w:r>
-              <w:rPr>
-                <w:i/>
-                <w:color w:val="auto"/>
-                <w:lang w:val="en-US"/>
-              </w:rPr>
-              <w:t xml:space="preserve">graphical </w:t>
-            </w:r>
-            <w:r>
-              <w:rPr>
-                <w:i/>
-                <w:color w:val="auto"/>
-                <w:lang w:val="en-US"/>
-              </w:rPr>
-              <w:t xml:space="preserve">or interactive user </w:t>
-            </w:r>
-            <w:r>
-              <w:rPr>
-                <w:i/>
-                <w:color w:val="auto"/>
-                <w:lang w:val="en-US"/>
-              </w:rPr>
-              <w:t>log</w:t>
-            </w:r>
-            <w:r>
-              <w:rPr>
-                <w:i/>
-                <w:color w:val="auto"/>
-                <w:lang w:val="en-US"/>
-              </w:rPr>
-              <w:t>on</w:t>
-            </w:r>
-            <w:r>
-              <w:rPr>
-                <w:i/>
-                <w:color w:val="auto"/>
-                <w:lang w:val="en-US"/>
-              </w:rPr>
-              <w:t>)</w:t>
-            </w:r>
-            <w:r>
-              <w:rPr>
-                <w:i/>
-                <w:color w:val="auto"/>
-                <w:lang w:val="en-US"/>
-              </w:rPr>
-              <w:t xml:space="preserve"> for Linux</w:t>
-            </w:r>
-            <w:r>
-              <w:rPr>
-                <w:i/>
-                <w:color w:val="auto"/>
-                <w:lang w:val="en-US"/>
-              </w:rPr>
-              <w:t xml:space="preserve"> </w:t>
-            </w:r>
-            <w:r>
-              <w:rPr>
-                <w:i/>
-                <w:color w:val="auto"/>
-                <w:lang w:val="en-US"/>
-              </w:rPr>
-              <w:t xml:space="preserve">and </w:t>
-            </w:r>
-            <w:r>
-              <w:rPr>
-                <w:i/>
-                <w:color w:val="auto"/>
-                <w:lang w:val="en-US"/>
-              </w:rPr>
-              <w:t>GINA</w:t>
-            </w:r>
-            <w:r>
-              <w:rPr>
-                <w:i/>
-                <w:color w:val="auto"/>
-                <w:lang w:val="en-US"/>
-              </w:rPr>
-              <w:t xml:space="preserve"> subsystem </w:t>
-            </w:r>
-            <w:r>
-              <w:rPr>
-                <w:i/>
-                <w:color w:val="auto"/>
-                <w:lang w:val="en-US"/>
-              </w:rPr>
-              <w:t xml:space="preserve">for </w:t>
-            </w:r>
-            <w:r>
-              <w:rPr>
-                <w:i/>
-                <w:color w:val="auto"/>
-                <w:lang w:val="en-US"/>
-              </w:rPr>
-              <w:t>W</w:t>
-            </w:r>
-            <w:r>
-              <w:rPr>
-                <w:i/>
-                <w:color w:val="auto"/>
-                <w:lang w:val="en-US"/>
-              </w:rPr>
-              <w:t>indows</w:t>
-            </w:r>
-            <w:r>
-              <w:rPr>
-                <w:i/>
-                <w:color w:val="auto"/>
-                <w:lang w:val="en-US"/>
-              </w:rPr>
-              <w:t>®</w:t>
-            </w:r>
-            <w:r>
-              <w:rPr>
-                <w:i/>
-                <w:color w:val="auto"/>
-                <w:lang w:val="en-US"/>
-              </w:rPr>
-              <w:t xml:space="preserve"> </w:t>
-            </w:r>
-            <w:r>
-              <w:rPr>
-                <w:i/>
-                <w:color w:val="auto"/>
-                <w:lang w:val="en-US"/>
-              </w:rPr>
-              <w:t>version of the software</w:t>
-            </w:r>
-            <w:r>
-              <w:rPr>
-                <w:i/>
-                <w:color w:val="auto"/>
-                <w:lang w:val="en-US"/>
-              </w:rPr>
-              <w:t xml:space="preserve"> developed</w:t>
-            </w:r>
-            <w:r>
-              <w:rPr>
-                <w:i/>
-                <w:color w:val="auto"/>
-                <w:lang w:val="en-US"/>
-              </w:rPr>
-              <w:t xml:space="preserve">. </w:t>
-            </w:r>
-          </w:p>
-          <w:p>
-            <w:pPr>
-              <w:rPr>
-                <w:rFonts w:ascii="Georgia" w:eastAsia="Georgia" w:hAnsi="Georgia" w:cs="Georgia"/>
-                <w:i/>
-                <w:color w:val="000000"/>
-                <w:sz w:val="32"/>
-                <w:szCs w:val="32"/>
-                <w:lang w:val="en-US"/>
-              </w:rPr>
-            </w:pPr>
-            <w:r>
-              <w:rPr>
-                <w:rFonts w:ascii="Georgia" w:eastAsia="Georgia" w:hAnsi="Georgia" w:cs="Georgia"/>
-                <w:i/>
-                <w:color w:val="000000"/>
-                <w:sz w:val="32"/>
-                <w:szCs w:val="32"/>
-                <w:lang w:val="en-US"/>
-              </w:rPr>
-              <w:t>200</w:t>
-            </w:r>
-            <w:r>
-              <w:rPr>
-                <w:rFonts w:ascii="Georgia" w:eastAsia="Georgia" w:hAnsi="Georgia" w:cs="Georgia"/>
-                <w:i/>
-                <w:color w:val="000000"/>
-                <w:sz w:val="32"/>
-                <w:szCs w:val="32"/>
-                <w:lang w:val="en-US"/>
-              </w:rPr>
-              <w:t>7-2020</w:t>
-            </w:r>
-            <w:r>
-              <w:rPr>
-                <w:rFonts w:ascii="Georgia" w:eastAsia="Georgia" w:hAnsi="Georgia" w:cs="Georgia"/>
-                <w:i/>
-                <w:color w:val="000000"/>
-                <w:sz w:val="32"/>
-                <w:szCs w:val="32"/>
-                <w:lang w:val="en-US"/>
-              </w:rPr>
-              <w:t xml:space="preserve"> </w:t>
-            </w:r>
-            <w:r>
-              <w:rPr>
-                <w:rFonts w:ascii="Georgia" w:eastAsia="Georgia" w:hAnsi="Georgia" w:cs="Georgia"/>
-                <w:i/>
-                <w:color w:val="000000"/>
-                <w:sz w:val="32"/>
-                <w:szCs w:val="32"/>
-                <w:lang w:val="en-US"/>
-              </w:rPr>
-              <w:t xml:space="preserve">freelance </w:t>
-            </w:r>
-            <w:r>
-              <w:rPr>
-                <w:rFonts w:ascii="Georgia" w:hAnsi="Georgia"/>
-                <w:i/>
-                <w:color w:val="auto"/>
-                <w:sz w:val="32"/>
-                <w:szCs w:val="32"/>
-                <w:lang w:val="en-US"/>
-              </w:rPr>
-              <w:t>software</w:t>
-            </w:r>
-            <w:r>
-              <w:rPr>
-                <w:rFonts w:ascii="Georgia" w:hAnsi="Georgia"/>
-                <w:i/>
-                <w:color w:val="auto"/>
-                <w:sz w:val="32"/>
-                <w:szCs w:val="32"/>
-                <w:lang w:val="en-US"/>
-              </w:rPr>
-              <w:t xml:space="preserve"> </w:t>
-            </w:r>
-            <w:r>
-              <w:rPr>
-                <w:rFonts w:ascii="Georgia" w:hAnsi="Georgia"/>
-                <w:i/>
-                <w:color w:val="auto"/>
-                <w:sz w:val="32"/>
-                <w:szCs w:val="32"/>
-                <w:lang w:val="en-US"/>
-              </w:rPr>
-              <w:t>developer</w:t>
-            </w:r>
-            <w:r>
-              <w:rPr>
-                <w:rFonts w:ascii="Georgia" w:eastAsia="Georgia" w:hAnsi="Georgia" w:cs="Georgia"/>
-                <w:i/>
-                <w:color w:val="000000"/>
-                <w:sz w:val="32"/>
-                <w:szCs w:val="32"/>
-                <w:lang w:val="en-US"/>
-              </w:rPr>
-              <w:t xml:space="preserve">: </w:t>
+            <w:proofErr w:type="spellStart"/>
+            <w:r>
+              <w:rPr>
+                <w:i/>
+                <w:color w:val="auto"/>
+                <w:lang w:val="en-US"/>
+              </w:rPr>
+              <w:t>SqLite</w:t>
+            </w:r>
+            <w:proofErr w:type="spellEnd"/>
+            <w:r>
+              <w:rPr>
+                <w:i/>
+                <w:color w:val="auto"/>
+                <w:lang w:val="en-US"/>
+              </w:rPr>
+              <w:t xml:space="preserve"> as </w:t>
+            </w:r>
+            <w:r>
+              <w:rPr>
+                <w:i/>
+                <w:color w:val="auto"/>
+                <w:lang w:val="en-US"/>
+              </w:rPr>
+              <w:t>DB</w:t>
+            </w:r>
+            <w:r>
+              <w:rPr>
+                <w:i/>
+                <w:color w:val="auto"/>
+                <w:lang w:val="en-US"/>
+              </w:rPr>
+              <w:t>.</w:t>
+            </w:r>
+            <w:r>
+              <w:rPr>
+                <w:i/>
+                <w:color w:val="auto"/>
+                <w:lang w:val="en-US"/>
+              </w:rPr>
+              <w:t xml:space="preserve"> </w:t>
             </w:r>
           </w:p>
           <w:p>
@@ -1858,6 +1576,498 @@
               <w:rPr>
                 <w:i/>
                 <w:color w:val="auto"/>
+                <w:lang w:val="en-US"/>
+              </w:rPr>
+            </w:pPr>
+            <w:r>
+              <w:rPr>
+                <w:i/>
+                <w:color w:val="auto"/>
+                <w:lang w:val="en-US"/>
+              </w:rPr>
+              <w:t>Was r</w:t>
+            </w:r>
+            <w:r>
+              <w:rPr>
+                <w:i/>
+                <w:color w:val="auto"/>
+                <w:lang w:val="en-US"/>
+              </w:rPr>
+              <w:t xml:space="preserve">esponsible for </w:t>
+            </w:r>
+            <w:r>
+              <w:rPr>
+                <w:i/>
+                <w:color w:val="auto"/>
+                <w:lang w:val="en-US"/>
+              </w:rPr>
+              <w:t xml:space="preserve">adaptation </w:t>
+            </w:r>
+            <w:r>
+              <w:rPr>
+                <w:i/>
+                <w:color w:val="auto"/>
+                <w:lang w:val="en-US"/>
+              </w:rPr>
+              <w:t xml:space="preserve">of </w:t>
+            </w:r>
+            <w:r>
+              <w:rPr>
+                <w:i/>
+                <w:color w:val="auto"/>
+                <w:lang w:val="en-US"/>
+              </w:rPr>
+              <w:t>Linux</w:t>
+            </w:r>
+            <w:r>
+              <w:rPr>
+                <w:i/>
+                <w:color w:val="auto"/>
+                <w:lang w:val="en-US"/>
+              </w:rPr>
+              <w:t xml:space="preserve"> </w:t>
+            </w:r>
+            <w:r>
+              <w:rPr>
+                <w:i/>
+                <w:color w:val="auto"/>
+                <w:lang w:val="en-US"/>
+              </w:rPr>
+              <w:t>KDM</w:t>
+            </w:r>
+            <w:r>
+              <w:rPr>
+                <w:i/>
+                <w:color w:val="auto"/>
+                <w:lang w:val="en-US"/>
+              </w:rPr>
+              <w:t xml:space="preserve"> </w:t>
+            </w:r>
+            <w:r>
+              <w:rPr>
+                <w:i/>
+                <w:color w:val="auto"/>
+                <w:lang w:val="en-US"/>
+              </w:rPr>
+              <w:t xml:space="preserve">subsystem </w:t>
+            </w:r>
+            <w:r>
+              <w:rPr>
+                <w:i/>
+                <w:color w:val="auto"/>
+                <w:lang w:val="en-US"/>
+              </w:rPr>
+              <w:t>(</w:t>
+            </w:r>
+            <w:r>
+              <w:rPr>
+                <w:i/>
+                <w:color w:val="auto"/>
+                <w:lang w:val="en-US"/>
+              </w:rPr>
+              <w:t xml:space="preserve">user </w:t>
+            </w:r>
+            <w:r>
+              <w:rPr>
+                <w:i/>
+                <w:color w:val="auto"/>
+                <w:lang w:val="en-US"/>
+              </w:rPr>
+              <w:t xml:space="preserve">graphical </w:t>
+            </w:r>
+            <w:r>
+              <w:rPr>
+                <w:i/>
+                <w:color w:val="auto"/>
+                <w:lang w:val="en-US"/>
+              </w:rPr>
+              <w:t xml:space="preserve">or interactive </w:t>
+            </w:r>
+            <w:r>
+              <w:rPr>
+                <w:i/>
+                <w:color w:val="auto"/>
+                <w:lang w:val="en-US"/>
+              </w:rPr>
+              <w:t>log</w:t>
+            </w:r>
+            <w:r>
+              <w:rPr>
+                <w:i/>
+                <w:color w:val="auto"/>
+                <w:lang w:val="en-US"/>
+              </w:rPr>
+              <w:t>on</w:t>
+            </w:r>
+            <w:r>
+              <w:rPr>
+                <w:i/>
+                <w:color w:val="auto"/>
+                <w:lang w:val="en-US"/>
+              </w:rPr>
+              <w:t>)</w:t>
+            </w:r>
+            <w:r>
+              <w:rPr>
+                <w:i/>
+                <w:color w:val="auto"/>
+                <w:lang w:val="en-US"/>
+              </w:rPr>
+              <w:t xml:space="preserve"> </w:t>
+            </w:r>
+            <w:r>
+              <w:rPr>
+                <w:i/>
+                <w:color w:val="auto"/>
+                <w:lang w:val="en-US"/>
+              </w:rPr>
+              <w:t xml:space="preserve">and </w:t>
+            </w:r>
+            <w:proofErr w:type="gramStart"/>
+            <w:r>
+              <w:rPr>
+                <w:i/>
+                <w:color w:val="auto"/>
+                <w:lang w:val="en-US"/>
+              </w:rPr>
+              <w:t>it’s</w:t>
+            </w:r>
+            <w:proofErr w:type="gramEnd"/>
+            <w:r>
+              <w:rPr>
+                <w:i/>
+                <w:color w:val="auto"/>
+                <w:lang w:val="en-US"/>
+              </w:rPr>
+              <w:t xml:space="preserve"> </w:t>
+            </w:r>
+            <w:r>
+              <w:rPr>
+                <w:i/>
+                <w:color w:val="auto"/>
+                <w:lang w:val="en-US"/>
+              </w:rPr>
+              <w:t xml:space="preserve">Windows® </w:t>
+            </w:r>
+            <w:r>
+              <w:rPr>
+                <w:i/>
+                <w:color w:val="auto"/>
+                <w:lang w:val="en-US"/>
+              </w:rPr>
+              <w:t xml:space="preserve">analogue, a </w:t>
+            </w:r>
+            <w:r>
+              <w:rPr>
+                <w:i/>
+                <w:color w:val="auto"/>
+                <w:lang w:val="en-US"/>
+              </w:rPr>
+              <w:t>GINA</w:t>
+            </w:r>
+            <w:r>
+              <w:rPr>
+                <w:i/>
+                <w:color w:val="auto"/>
+                <w:lang w:val="en-US"/>
+              </w:rPr>
+              <w:t xml:space="preserve"> subsystem</w:t>
+            </w:r>
+            <w:r>
+              <w:rPr>
+                <w:i/>
+                <w:color w:val="auto"/>
+                <w:lang w:val="en-US"/>
+              </w:rPr>
+              <w:t>,</w:t>
+            </w:r>
+            <w:r>
+              <w:rPr>
+                <w:i/>
+                <w:color w:val="auto"/>
+                <w:lang w:val="en-US"/>
+              </w:rPr>
+              <w:t xml:space="preserve"> </w:t>
+            </w:r>
+            <w:r>
+              <w:rPr>
+                <w:i/>
+                <w:color w:val="auto"/>
+                <w:lang w:val="en-US"/>
+              </w:rPr>
+              <w:t>for</w:t>
+            </w:r>
+            <w:r>
+              <w:rPr>
+                <w:i/>
+                <w:color w:val="auto"/>
+                <w:lang w:val="en-US"/>
+              </w:rPr>
+              <w:t xml:space="preserve"> the software</w:t>
+            </w:r>
+            <w:r>
+              <w:rPr>
+                <w:i/>
+                <w:color w:val="auto"/>
+                <w:lang w:val="en-US"/>
+              </w:rPr>
+              <w:t xml:space="preserve"> developed</w:t>
+            </w:r>
+            <w:r>
+              <w:rPr>
+                <w:i/>
+                <w:color w:val="auto"/>
+                <w:lang w:val="en-US"/>
+              </w:rPr>
+              <w:t xml:space="preserve">. </w:t>
+            </w:r>
+          </w:p>
+          <w:p>
+            <w:pPr>
+              <w:jc w:val="both"/>
+              <w:rPr>
+                <w:i/>
+                <w:color w:val="auto"/>
+                <w:lang w:val="en-US"/>
+              </w:rPr>
+            </w:pPr>
+            <w:r>
+              <w:rPr>
+                <w:i/>
+                <w:color w:val="auto"/>
+                <w:lang w:val="en-US"/>
+              </w:rPr>
+              <w:t xml:space="preserve">Ported </w:t>
+            </w:r>
+            <w:r>
+              <w:rPr>
+                <w:i/>
+                <w:color w:val="auto"/>
+                <w:lang w:val="en-US"/>
+              </w:rPr>
+              <w:t xml:space="preserve">and </w:t>
+            </w:r>
+            <w:r>
+              <w:rPr>
+                <w:i/>
+                <w:color w:val="auto"/>
+                <w:lang w:val="en-US"/>
+              </w:rPr>
+              <w:t>adapted</w:t>
+            </w:r>
+            <w:r>
+              <w:rPr>
+                <w:i/>
+                <w:color w:val="auto"/>
+                <w:lang w:val="en-US"/>
+              </w:rPr>
+              <w:t xml:space="preserve"> </w:t>
+            </w:r>
+            <w:r>
+              <w:rPr>
+                <w:i/>
+                <w:color w:val="auto"/>
+                <w:lang w:val="en-US"/>
+              </w:rPr>
+              <w:t>a</w:t>
+            </w:r>
+            <w:r>
+              <w:rPr>
+                <w:i/>
+                <w:color w:val="auto"/>
+                <w:lang w:val="en-US"/>
+              </w:rPr>
+              <w:t xml:space="preserve"> Linux version of this</w:t>
+            </w:r>
+            <w:r>
+              <w:rPr>
+                <w:i/>
+                <w:color w:val="auto"/>
+                <w:lang w:val="en-US"/>
+              </w:rPr>
+              <w:t xml:space="preserve"> </w:t>
+            </w:r>
+            <w:r>
+              <w:rPr>
+                <w:i/>
+                <w:color w:val="auto"/>
+                <w:lang w:val="en-US"/>
+              </w:rPr>
+              <w:t>software</w:t>
+            </w:r>
+            <w:r>
+              <w:rPr>
+                <w:i/>
+                <w:color w:val="auto"/>
+                <w:lang w:val="en-US"/>
+              </w:rPr>
+              <w:t xml:space="preserve"> </w:t>
+            </w:r>
+            <w:r>
+              <w:rPr>
+                <w:i/>
+                <w:color w:val="auto"/>
+                <w:lang w:val="en-US"/>
+              </w:rPr>
+              <w:t>to</w:t>
+            </w:r>
+            <w:r>
+              <w:rPr>
+                <w:i/>
+                <w:color w:val="auto"/>
+                <w:lang w:val="en-US"/>
+              </w:rPr>
+              <w:t xml:space="preserve"> </w:t>
+            </w:r>
+            <w:r>
+              <w:rPr>
+                <w:i/>
+                <w:color w:val="auto"/>
+                <w:lang w:val="en-US"/>
+              </w:rPr>
+              <w:t xml:space="preserve">a </w:t>
+            </w:r>
+            <w:r>
+              <w:rPr>
+                <w:i/>
+                <w:color w:val="auto"/>
+                <w:lang w:val="en-US"/>
+              </w:rPr>
+              <w:t>Windows</w:t>
+            </w:r>
+            <w:r>
+              <w:rPr>
+                <w:i/>
+                <w:color w:val="auto"/>
+                <w:lang w:val="en-US"/>
+              </w:rPr>
+              <w:t>®</w:t>
+            </w:r>
+            <w:r>
+              <w:rPr>
+                <w:i/>
+                <w:color w:val="auto"/>
+                <w:lang w:val="en-US"/>
+              </w:rPr>
+              <w:t xml:space="preserve"> platform. </w:t>
+            </w:r>
+          </w:p>
+          <w:p>
+            <w:pPr>
+              <w:jc w:val="both"/>
+              <w:rPr>
+                <w:i/>
+                <w:color w:val="auto"/>
+                <w:lang w:val="en-US"/>
+              </w:rPr>
+            </w:pPr>
+          </w:p>
+          <w:p>
+            <w:pPr>
+              <w:rPr>
+                <w:rFonts w:ascii="Georgia" w:eastAsia="Georgia" w:hAnsi="Georgia" w:cs="Georgia"/>
+                <w:i/>
+                <w:color w:val="000000"/>
+                <w:sz w:val="32"/>
+                <w:szCs w:val="32"/>
+                <w:lang w:val="en-US"/>
+              </w:rPr>
+            </w:pPr>
+            <w:r>
+              <w:rPr>
+                <w:rFonts w:ascii="Georgia" w:eastAsia="Georgia" w:hAnsi="Georgia" w:cs="Georgia"/>
+                <w:i/>
+                <w:color w:val="000000"/>
+                <w:sz w:val="32"/>
+                <w:szCs w:val="32"/>
+                <w:lang w:val="en-US"/>
+              </w:rPr>
+              <w:t>200</w:t>
+            </w:r>
+            <w:r>
+              <w:rPr>
+                <w:rFonts w:ascii="Georgia" w:eastAsia="Georgia" w:hAnsi="Georgia" w:cs="Georgia"/>
+                <w:i/>
+                <w:color w:val="000000"/>
+                <w:sz w:val="32"/>
+                <w:szCs w:val="32"/>
+                <w:lang w:val="en-US"/>
+              </w:rPr>
+              <w:t>7-2020</w:t>
+            </w:r>
+            <w:r>
+              <w:rPr>
+                <w:rFonts w:ascii="Georgia" w:eastAsia="Georgia" w:hAnsi="Georgia" w:cs="Georgia"/>
+                <w:i/>
+                <w:color w:val="000000"/>
+                <w:sz w:val="32"/>
+                <w:szCs w:val="32"/>
+                <w:lang w:val="en-US"/>
+              </w:rPr>
+              <w:t xml:space="preserve"> </w:t>
+            </w:r>
+            <w:r>
+              <w:rPr>
+                <w:rFonts w:ascii="Georgia" w:eastAsia="Georgia" w:hAnsi="Georgia" w:cs="Georgia"/>
+                <w:i/>
+                <w:color w:val="000000"/>
+                <w:sz w:val="32"/>
+                <w:szCs w:val="32"/>
+                <w:lang w:val="en-US"/>
+              </w:rPr>
+              <w:t xml:space="preserve">freelance </w:t>
+            </w:r>
+            <w:r>
+              <w:rPr>
+                <w:rFonts w:ascii="Georgia" w:hAnsi="Georgia"/>
+                <w:i/>
+                <w:color w:val="auto"/>
+                <w:sz w:val="32"/>
+                <w:szCs w:val="32"/>
+                <w:lang w:val="en-US"/>
+              </w:rPr>
+              <w:t>software</w:t>
+            </w:r>
+            <w:r>
+              <w:rPr>
+                <w:rFonts w:ascii="Georgia" w:hAnsi="Georgia"/>
+                <w:i/>
+                <w:color w:val="auto"/>
+                <w:sz w:val="32"/>
+                <w:szCs w:val="32"/>
+                <w:lang w:val="en-US"/>
+              </w:rPr>
+              <w:t xml:space="preserve"> </w:t>
+            </w:r>
+            <w:r>
+              <w:rPr>
+                <w:rFonts w:ascii="Georgia" w:hAnsi="Georgia"/>
+                <w:i/>
+                <w:color w:val="auto"/>
+                <w:sz w:val="32"/>
+                <w:szCs w:val="32"/>
+                <w:lang w:val="en-US"/>
+              </w:rPr>
+              <w:t>developer</w:t>
+            </w:r>
+            <w:r>
+              <w:rPr>
+                <w:rFonts w:ascii="Georgia" w:eastAsia="Georgia" w:hAnsi="Georgia" w:cs="Georgia"/>
+                <w:i/>
+                <w:color w:val="000000"/>
+                <w:sz w:val="32"/>
+                <w:szCs w:val="32"/>
+                <w:lang w:val="en-US"/>
+              </w:rPr>
+              <w:t xml:space="preserve">: </w:t>
+            </w:r>
+          </w:p>
+          <w:p>
+            <w:pPr>
+              <w:jc w:val="both"/>
+              <w:rPr>
+                <w:i/>
+                <w:color w:val="auto"/>
                 <w:highlight w:val="cyan"/>
                 <w:lang w:val="en-US"/>
               </w:rPr>
@@ -1923,7 +2133,7 @@
                 <w:highlight w:val="cyan"/>
                 <w:lang w:val="en-US"/>
               </w:rPr>
-              <w:t>for</w:t>
+              <w:t>to</w:t>
             </w:r>
             <w:r>
               <w:rPr>
@@ -1932,7 +2142,7 @@
                 <w:highlight w:val="cyan"/>
                 <w:lang w:val="en-US"/>
               </w:rPr>
-              <w:t xml:space="preserve"> </w:t>
+              <w:t xml:space="preserve"> a</w:t>
             </w:r>
             <w:r>
               <w:rPr>
@@ -1943,6 +2153,7 @@
               </w:rPr>
               <w:t xml:space="preserve"> «</w:t>
             </w:r>
+            <w:proofErr w:type="spellStart"/>
             <w:r>
               <w:rPr>
                 <w:i/>
@@ -1950,9 +2161,9 @@
                 <w:highlight w:val="cyan"/>
                 <w:lang w:val="en-US"/>
               </w:rPr>
-              <w:t xml:space="preserve">PO </w:t>
-            </w:r>
-            <w:proofErr w:type="spellStart"/>
+              <w:t>Polimerupak</w:t>
+            </w:r>
+            <w:proofErr w:type="spellEnd"/>
             <w:r>
               <w:rPr>
                 <w:i/>
@@ -1960,9 +2171,8 @@
                 <w:highlight w:val="cyan"/>
                 <w:lang w:val="en-US"/>
               </w:rPr>
-              <w:t>Polimerupak</w:t>
-            </w:r>
-            <w:proofErr w:type="spellEnd"/>
+              <w:t>»</w:t>
+            </w:r>
             <w:r>
               <w:rPr>
                 <w:i/>
@@ -1970,7 +2180,7 @@
                 <w:highlight w:val="cyan"/>
                 <w:lang w:val="en-US"/>
               </w:rPr>
-              <w:t>»</w:t>
+              <w:t xml:space="preserve"> manufacture</w:t>
             </w:r>
             <w:r>
               <w:rPr>
@@ -2003,18 +2213,17 @@
               <w:rPr>
                 <w:i/>
                 <w:color w:val="auto"/>
-                <w:highlight w:val="cyan"/>
-                <w:lang w:val="en-US"/>
-              </w:rPr>
-              <w:t xml:space="preserve"> </w:t>
-            </w:r>
-            <w:r>
-              <w:rPr>
-                <w:i/>
-                <w:color w:val="auto"/>
-                <w:lang w:val="en-US"/>
-              </w:rPr>
-              <w:t xml:space="preserve">(website: </w:t>
+                <w:lang w:val="en-US"/>
+              </w:rPr>
+              <w:t>,</w:t>
+            </w:r>
+            <w:r>
+              <w:rPr>
+                <w:i/>
+                <w:color w:val="auto"/>
+                <w:lang w:val="en-US"/>
+              </w:rPr>
+              <w:t xml:space="preserve"> </w:t>
             </w:r>
             <w:hyperlink r:id="rId10" w:history="1">
               <w:r>
@@ -2092,7 +2301,7 @@
               <w:rPr>
                 <w:lang w:val="en-US"/>
               </w:rPr>
-              <w:t>)</w:t>
+              <w:t xml:space="preserve"> </w:t>
             </w:r>
             <w:r>
               <w:rPr>
@@ -2101,15 +2310,16 @@
                 <w:highlight w:val="cyan"/>
                 <w:lang w:val="en-US"/>
               </w:rPr>
-              <w:t xml:space="preserve"> </w:t>
+              <w:t xml:space="preserve">an original MES </w:t>
             </w:r>
             <w:r>
               <w:rPr>
                 <w:i/>
                 <w:color w:val="auto"/>
                 <w:highlight w:val="cyan"/>
-              </w:rPr>
-              <w:t>оригинальную</w:t>
+                <w:lang w:val="en-US"/>
+              </w:rPr>
+              <w:t>s</w:t>
             </w:r>
             <w:r>
               <w:rPr>
@@ -2118,16 +2328,18 @@
                 <w:highlight w:val="cyan"/>
                 <w:lang w:val="en-US"/>
               </w:rPr>
-              <w:t xml:space="preserve"> </w:t>
+              <w:t>oftware</w:t>
             </w:r>
             <w:r>
               <w:rPr>
                 <w:i/>
                 <w:color w:val="auto"/>
                 <w:highlight w:val="cyan"/>
-              </w:rPr>
-              <w:t>программу</w:t>
-            </w:r>
+                <w:lang w:val="en-US"/>
+              </w:rPr>
+              <w:t xml:space="preserve"> </w:t>
+            </w:r>
+            <w:proofErr w:type="gramStart"/>
             <w:r>
               <w:rPr>
                 <w:i/>
@@ -2135,181 +2347,18 @@
                 <w:highlight w:val="cyan"/>
                 <w:lang w:val="en-US"/>
               </w:rPr>
-              <w:t xml:space="preserve"> </w:t>
+              <w:t>solution</w:t>
             </w:r>
             <w:r>
               <w:rPr>
                 <w:i/>
                 <w:color w:val="auto"/>
                 <w:highlight w:val="cyan"/>
-              </w:rPr>
-              <w:t>автоматизации</w:t>
-            </w:r>
-            <w:r>
-              <w:rPr>
-                <w:i/>
-                <w:color w:val="auto"/>
-                <w:highlight w:val="cyan"/>
-                <w:lang w:val="en-US"/>
-              </w:rPr>
-              <w:t xml:space="preserve"> </w:t>
-            </w:r>
-            <w:r>
-              <w:rPr>
-                <w:i/>
-                <w:color w:val="auto"/>
-                <w:highlight w:val="cyan"/>
-              </w:rPr>
-              <w:t>для</w:t>
-            </w:r>
-            <w:r>
-              <w:rPr>
-                <w:i/>
-                <w:color w:val="auto"/>
-                <w:highlight w:val="cyan"/>
-                <w:lang w:val="en-US"/>
-              </w:rPr>
-              <w:t xml:space="preserve"> </w:t>
-            </w:r>
-            <w:proofErr w:type="spellStart"/>
-            <w:r>
-              <w:rPr>
-                <w:i/>
-                <w:color w:val="auto"/>
-                <w:highlight w:val="cyan"/>
-              </w:rPr>
-              <w:t>пакето</w:t>
-            </w:r>
-            <w:proofErr w:type="spellEnd"/>
-            <w:r>
-              <w:rPr>
-                <w:i/>
-                <w:color w:val="auto"/>
-                <w:highlight w:val="cyan"/>
-                <w:lang w:val="en-US"/>
-              </w:rPr>
-              <w:t>-</w:t>
-            </w:r>
-            <w:proofErr w:type="spellStart"/>
-            <w:r>
-              <w:rPr>
-                <w:i/>
-                <w:color w:val="auto"/>
-                <w:highlight w:val="cyan"/>
-              </w:rPr>
-              <w:t>делательного</w:t>
-            </w:r>
-            <w:proofErr w:type="spellEnd"/>
-            <w:r>
-              <w:rPr>
-                <w:i/>
-                <w:color w:val="auto"/>
-                <w:highlight w:val="cyan"/>
-                <w:lang w:val="en-US"/>
-              </w:rPr>
-              <w:t xml:space="preserve"> </w:t>
-            </w:r>
-            <w:proofErr w:type="spellStart"/>
-            <w:r>
-              <w:rPr>
-                <w:i/>
-                <w:color w:val="auto"/>
-                <w:highlight w:val="cyan"/>
-              </w:rPr>
-              <w:t>пр</w:t>
-            </w:r>
-            <w:proofErr w:type="spellEnd"/>
-            <w:r>
-              <w:rPr>
-                <w:i/>
-                <w:color w:val="auto"/>
-                <w:highlight w:val="cyan"/>
-                <w:lang w:val="en-US"/>
-              </w:rPr>
-              <w:t>-</w:t>
-            </w:r>
-            <w:proofErr w:type="spellStart"/>
-            <w:r>
-              <w:rPr>
-                <w:i/>
-                <w:color w:val="auto"/>
-                <w:highlight w:val="cyan"/>
-              </w:rPr>
-              <w:t>ва</w:t>
-            </w:r>
-            <w:proofErr w:type="spellEnd"/>
-            <w:r>
-              <w:rPr>
-                <w:i/>
-                <w:color w:val="auto"/>
-                <w:highlight w:val="cyan"/>
-                <w:lang w:val="en-US"/>
-              </w:rPr>
-              <w:t>:</w:t>
-            </w:r>
-            <w:r>
-              <w:rPr>
-                <w:i/>
-                <w:color w:val="auto"/>
-                <w:highlight w:val="cyan"/>
-                <w:lang w:val="en-US"/>
-              </w:rPr>
-              <w:t xml:space="preserve"> </w:t>
-            </w:r>
-            <w:r>
-              <w:rPr>
-                <w:i/>
-                <w:color w:val="auto"/>
-                <w:highlight w:val="cyan"/>
-                <w:lang w:val="en-US"/>
-              </w:rPr>
-              <w:t>«</w:t>
-            </w:r>
-            <w:r>
-              <w:rPr>
-                <w:i/>
-                <w:color w:val="auto"/>
-                <w:highlight w:val="cyan"/>
-                <w:lang w:val="en-US"/>
-              </w:rPr>
-              <w:t>AccountPak</w:t>
-            </w:r>
-            <w:r>
-              <w:rPr>
-                <w:i/>
-                <w:color w:val="auto"/>
-                <w:highlight w:val="cyan"/>
-                <w:lang w:val="en-US"/>
-              </w:rPr>
-              <w:t>»</w:t>
-            </w:r>
-            <w:r>
-              <w:rPr>
-                <w:i/>
-                <w:color w:val="auto"/>
-                <w:highlight w:val="cyan"/>
-                <w:lang w:val="en-US"/>
-              </w:rPr>
-              <w:t xml:space="preserve"> </w:t>
-            </w:r>
-            <w:r>
-              <w:rPr>
-                <w:i/>
-                <w:color w:val="auto"/>
-                <w:highlight w:val="cyan"/>
-                <w:lang w:val="en-US"/>
-              </w:rPr>
-              <w:t>software</w:t>
-            </w:r>
-            <w:r>
-              <w:rPr>
-                <w:i/>
-                <w:color w:val="auto"/>
-                <w:highlight w:val="cyan"/>
-                <w:lang w:val="en-US"/>
-              </w:rPr>
-              <w:t xml:space="preserve"> </w:t>
-            </w:r>
+                <w:lang w:val="en-US"/>
+              </w:rPr>
+              <w:t xml:space="preserve"> .</w:t>
+            </w:r>
+            <w:proofErr w:type="gramEnd"/>
           </w:p>
           <w:p>
             <w:pPr>
@@ -2317,149 +2366,14 @@
               <w:rPr>
                 <w:i/>
                 <w:color w:val="auto"/>
-                <w:lang w:val="en-US"/>
-              </w:rPr>
-            </w:pPr>
-            <w:r>
-              <w:rPr>
-                <w:i/>
-                <w:color w:val="auto"/>
-                <w:lang w:val="en-US"/>
-              </w:rPr>
-              <w:t>The s</w:t>
-            </w:r>
-            <w:r>
-              <w:rPr>
-                <w:i/>
-                <w:color w:val="auto"/>
-                <w:lang w:val="en-US"/>
-              </w:rPr>
-              <w:t>oftware is in use</w:t>
-            </w:r>
-            <w:r>
-              <w:rPr>
-                <w:i/>
-                <w:color w:val="auto"/>
-                <w:lang w:val="en-US"/>
-              </w:rPr>
-              <w:t xml:space="preserve"> by client</w:t>
-            </w:r>
-            <w:r>
-              <w:rPr>
-                <w:i/>
-                <w:color w:val="auto"/>
-                <w:lang w:val="en-US"/>
-              </w:rPr>
-              <w:t xml:space="preserve"> since</w:t>
-            </w:r>
-            <w:r>
-              <w:rPr>
-                <w:i/>
-                <w:color w:val="auto"/>
-                <w:lang w:val="en-US"/>
-              </w:rPr>
-              <w:t xml:space="preserve"> 2007</w:t>
-            </w:r>
-            <w:r>
-              <w:rPr>
-                <w:i/>
-                <w:color w:val="auto"/>
-                <w:lang w:val="en-US"/>
-              </w:rPr>
-              <w:t xml:space="preserve"> </w:t>
-            </w:r>
-            <w:r>
-              <w:rPr>
-                <w:i/>
-                <w:color w:val="auto"/>
-                <w:lang w:val="en-US"/>
-              </w:rPr>
-              <w:t xml:space="preserve">up to </w:t>
-            </w:r>
-            <w:r>
-              <w:rPr>
-                <w:i/>
-                <w:color w:val="auto"/>
-                <w:lang w:val="en-US"/>
-              </w:rPr>
-              <w:t>the</w:t>
-            </w:r>
-            <w:r>
-              <w:rPr>
-                <w:i/>
-                <w:color w:val="auto"/>
-                <w:lang w:val="en-US"/>
-              </w:rPr>
-              <w:t xml:space="preserve"> present time</w:t>
-            </w:r>
-            <w:r>
-              <w:rPr>
-                <w:i/>
-                <w:color w:val="auto"/>
-                <w:lang w:val="en-US"/>
-              </w:rPr>
-              <w:t xml:space="preserve">. </w:t>
-            </w:r>
-            <w:r>
-              <w:rPr>
-                <w:i/>
-                <w:color w:val="auto"/>
-                <w:lang w:val="en-US"/>
-              </w:rPr>
-              <w:t>This</w:t>
-            </w:r>
-            <w:r>
-              <w:rPr>
-                <w:i/>
-                <w:color w:val="auto"/>
-                <w:lang w:val="en-US"/>
-              </w:rPr>
-              <w:t xml:space="preserve"> software project is completed and </w:t>
-            </w:r>
-            <w:r>
-              <w:rPr>
-                <w:i/>
-                <w:color w:val="auto"/>
-                <w:lang w:val="en-US"/>
-              </w:rPr>
-              <w:t xml:space="preserve">fully </w:t>
-            </w:r>
-            <w:r>
-              <w:rPr>
-                <w:i/>
-                <w:color w:val="auto"/>
-                <w:lang w:val="en-US"/>
-              </w:rPr>
-              <w:t xml:space="preserve">delivered </w:t>
-            </w:r>
-            <w:r>
-              <w:rPr>
-                <w:i/>
-                <w:color w:val="auto"/>
-                <w:lang w:val="en-US"/>
-              </w:rPr>
-              <w:t>to a client</w:t>
-            </w:r>
-            <w:r>
-              <w:rPr>
-                <w:i/>
-                <w:color w:val="auto"/>
-                <w:lang w:val="en-US"/>
-              </w:rPr>
-              <w:t xml:space="preserve">. </w:t>
-            </w:r>
-          </w:p>
-          <w:p>
-            <w:pPr>
-              <w:rPr>
-                <w:i/>
-                <w:color w:val="auto"/>
+                <w:highlight w:val="cyan"/>
                 <w:lang w:val="en-US"/>
               </w:rPr>
             </w:pPr>
           </w:p>
           <w:p>
             <w:pPr>
+              <w:jc w:val="both"/>
               <w:rPr>
                 <w:i/>
                 <w:color w:val="auto"/>
@@ -2472,6 +2386,233 @@
                 <w:color w:val="auto"/>
                 <w:lang w:val="en-US"/>
               </w:rPr>
+              <w:t>The s</w:t>
+            </w:r>
+            <w:r>
+              <w:rPr>
+                <w:i/>
+                <w:color w:val="auto"/>
+                <w:lang w:val="en-US"/>
+              </w:rPr>
+              <w:t>oftware is in use</w:t>
+            </w:r>
+            <w:r>
+              <w:rPr>
+                <w:i/>
+                <w:color w:val="auto"/>
+                <w:lang w:val="en-US"/>
+              </w:rPr>
+              <w:t xml:space="preserve"> by client</w:t>
+            </w:r>
+            <w:r>
+              <w:rPr>
+                <w:i/>
+                <w:color w:val="auto"/>
+                <w:lang w:val="en-US"/>
+              </w:rPr>
+              <w:t xml:space="preserve"> since</w:t>
+            </w:r>
+            <w:r>
+              <w:rPr>
+                <w:i/>
+                <w:color w:val="auto"/>
+                <w:lang w:val="en-US"/>
+              </w:rPr>
+              <w:t xml:space="preserve"> 2007</w:t>
+            </w:r>
+            <w:r>
+              <w:rPr>
+                <w:i/>
+                <w:color w:val="auto"/>
+                <w:lang w:val="en-US"/>
+              </w:rPr>
+              <w:t xml:space="preserve"> </w:t>
+            </w:r>
+            <w:r>
+              <w:rPr>
+                <w:i/>
+                <w:color w:val="auto"/>
+                <w:lang w:val="en-US"/>
+              </w:rPr>
+              <w:t xml:space="preserve">up to </w:t>
+            </w:r>
+            <w:r>
+              <w:rPr>
+                <w:i/>
+                <w:color w:val="auto"/>
+                <w:lang w:val="en-US"/>
+              </w:rPr>
+              <w:t>the</w:t>
+            </w:r>
+            <w:r>
+              <w:rPr>
+                <w:i/>
+                <w:color w:val="auto"/>
+                <w:lang w:val="en-US"/>
+              </w:rPr>
+              <w:t xml:space="preserve"> present time</w:t>
+            </w:r>
+            <w:r>
+              <w:rPr>
+                <w:i/>
+                <w:color w:val="auto"/>
+                <w:lang w:val="en-US"/>
+              </w:rPr>
+              <w:t xml:space="preserve">. </w:t>
+            </w:r>
+            <w:r>
+              <w:rPr>
+                <w:i/>
+                <w:color w:val="auto"/>
+                <w:lang w:val="en-US"/>
+              </w:rPr>
+              <w:t>Software p</w:t>
+            </w:r>
+            <w:r>
+              <w:rPr>
+                <w:i/>
+                <w:color w:val="auto"/>
+                <w:lang w:val="en-US"/>
+              </w:rPr>
+              <w:t xml:space="preserve">roject completed and </w:t>
+            </w:r>
+            <w:r>
+              <w:rPr>
+                <w:i/>
+                <w:color w:val="auto"/>
+                <w:lang w:val="en-US"/>
+              </w:rPr>
+              <w:t xml:space="preserve">fully </w:t>
+            </w:r>
+            <w:r>
+              <w:rPr>
+                <w:i/>
+                <w:color w:val="auto"/>
+                <w:lang w:val="en-US"/>
+              </w:rPr>
+              <w:t xml:space="preserve">delivered </w:t>
+            </w:r>
+            <w:r>
+              <w:rPr>
+                <w:i/>
+                <w:color w:val="auto"/>
+                <w:lang w:val="en-US"/>
+              </w:rPr>
+              <w:t>to a client</w:t>
+            </w:r>
+            <w:r>
+              <w:rPr>
+                <w:i/>
+                <w:color w:val="auto"/>
+                <w:lang w:val="en-US"/>
+              </w:rPr>
+              <w:t xml:space="preserve">. </w:t>
+            </w:r>
+          </w:p>
+          <w:p>
+            <w:pPr>
+              <w:rPr>
+                <w:i/>
+                <w:color w:val="auto"/>
+                <w:lang w:val="en-US"/>
+              </w:rPr>
+            </w:pPr>
+            <w:r>
+              <w:rPr>
+                <w:i/>
+                <w:color w:val="auto"/>
+                <w:lang w:val="en-US"/>
+              </w:rPr>
+              <w:t xml:space="preserve">Work included: </w:t>
+            </w:r>
+            <w:r>
+              <w:rPr>
+                <w:i/>
+                <w:color w:val="auto"/>
+                <w:lang w:val="en-US"/>
+              </w:rPr>
+              <w:t>problem</w:t>
+            </w:r>
+            <w:r>
+              <w:rPr>
+                <w:i/>
+                <w:color w:val="auto"/>
+                <w:lang w:val="en-US"/>
+              </w:rPr>
+              <w:t xml:space="preserve"> statement, software </w:t>
+            </w:r>
+            <w:r>
+              <w:rPr>
+                <w:i/>
+                <w:color w:val="auto"/>
+                <w:lang w:val="en-US"/>
+              </w:rPr>
+              <w:t xml:space="preserve">design and </w:t>
+            </w:r>
+            <w:r>
+              <w:rPr>
+                <w:i/>
+                <w:color w:val="auto"/>
+                <w:lang w:val="en-US"/>
+              </w:rPr>
+              <w:t xml:space="preserve">development, testing, </w:t>
+            </w:r>
+            <w:r>
+              <w:rPr>
+                <w:i/>
+                <w:color w:val="auto"/>
+                <w:lang w:val="en-US"/>
+              </w:rPr>
+              <w:t xml:space="preserve">software </w:t>
+            </w:r>
+            <w:r>
+              <w:rPr>
+                <w:i/>
+                <w:color w:val="auto"/>
+                <w:lang w:val="en-US"/>
+              </w:rPr>
+              <w:t>deployment and maintaining, personnel instructing</w:t>
+            </w:r>
+            <w:r>
+              <w:rPr>
+                <w:i/>
+                <w:color w:val="auto"/>
+                <w:lang w:val="en-US"/>
+              </w:rPr>
+              <w:t>.</w:t>
+            </w:r>
+            <w:r>
+              <w:rPr>
+                <w:i/>
+                <w:color w:val="auto"/>
+                <w:lang w:val="en-US"/>
+              </w:rPr>
+              <w:t xml:space="preserve"> </w:t>
+            </w:r>
+          </w:p>
+          <w:p>
+            <w:pPr>
+              <w:rPr>
+                <w:i/>
+                <w:color w:val="auto"/>
+                <w:lang w:val="en-US"/>
+              </w:rPr>
+            </w:pPr>
+          </w:p>
+          <w:p>
+            <w:pPr>
+              <w:rPr>
+                <w:i/>
+                <w:color w:val="auto"/>
+                <w:lang w:val="en-US"/>
+              </w:rPr>
+            </w:pPr>
+            <w:r>
+              <w:rPr>
+                <w:i/>
+                <w:color w:val="auto"/>
+                <w:lang w:val="en-US"/>
+              </w:rPr>
               <w:t>As webmaster, c</w:t>
             </w:r>
             <w:r>
@@ -2480,31 +2621,15 @@
                 <w:color w:val="auto"/>
                 <w:lang w:val="en-US"/>
               </w:rPr>
-              <w:t>ontribute</w:t>
-            </w:r>
-            <w:r>
-              <w:rPr>
-                <w:i/>
-                <w:color w:val="auto"/>
-                <w:lang w:val="en-US"/>
-              </w:rPr>
-              <w:t xml:space="preserve"> </w:t>
-            </w:r>
-            <w:r>
-              <w:rPr>
-                <w:i/>
-                <w:color w:val="auto"/>
-                <w:lang w:val="en-US"/>
-              </w:rPr>
-              <w:t>o</w:t>
-            </w:r>
-            <w:r>
-              <w:rPr>
-                <w:i/>
-                <w:color w:val="auto"/>
-                <w:lang w:val="en-US"/>
-              </w:rPr>
-              <w:t xml:space="preserve">n a voluntary basis </w:t>
+              <w:t xml:space="preserve">ontributing </w:t>
+            </w:r>
+            <w:r>
+              <w:rPr>
+                <w:i/>
+                <w:color w:val="auto"/>
+                <w:lang w:val="en-US"/>
+              </w:rPr>
+              <w:t xml:space="preserve">currently </w:t>
             </w:r>
             <w:r>
               <w:rPr>
@@ -2538,6 +2663,22 @@
                 <w:color w:val="auto"/>
                 <w:lang w:val="en-US"/>
               </w:rPr>
+              <w:t xml:space="preserve"> o</w:t>
+            </w:r>
+            <w:r>
+              <w:rPr>
+                <w:i/>
+                <w:color w:val="auto"/>
+                <w:lang w:val="en-US"/>
+              </w:rPr>
+              <w:t>n a voluntary basis</w:t>
+            </w:r>
+            <w:r>
+              <w:rPr>
+                <w:i/>
+                <w:color w:val="auto"/>
+                <w:lang w:val="en-US"/>
+              </w:rPr>
               <w:t xml:space="preserve">, which </w:t>
             </w:r>
             <w:r>
@@ -2596,23 +2737,15 @@
                 <w:color w:val="auto"/>
                 <w:lang w:val="en-US"/>
               </w:rPr>
-              <w:t xml:space="preserve">fed. </w:t>
-            </w:r>
-            <w:r>
-              <w:rPr>
-                <w:i/>
-                <w:color w:val="auto"/>
-                <w:lang w:val="en-US"/>
-              </w:rPr>
-              <w:t>of</w:t>
-            </w:r>
-            <w:r>
-              <w:rPr>
-                <w:i/>
-                <w:color w:val="auto"/>
-                <w:lang w:val="en-US"/>
-              </w:rPr>
-              <w:t xml:space="preserve">ficial </w:t>
+              <w:t>federation</w:t>
+            </w:r>
+            <w:r>
+              <w:rPr>
+                <w:i/>
+                <w:color w:val="auto"/>
+                <w:lang w:val="en-US"/>
+              </w:rPr>
+              <w:t xml:space="preserve"> </w:t>
             </w:r>
             <w:r>
               <w:rPr>
@@ -2768,7 +2901,7 @@
                 <w:color w:val="auto"/>
                 <w:lang w:val="en-US"/>
               </w:rPr>
-              <w:t>, JS,</w:t>
+              <w:t xml:space="preserve">, </w:t>
             </w:r>
             <w:r>
               <w:rPr>
@@ -2777,7 +2910,7 @@
                 <w:color w:val="auto"/>
                 <w:lang w:val="en-US"/>
               </w:rPr>
-              <w:t xml:space="preserve"> SQL</w:t>
+              <w:t>SQL</w:t>
             </w:r>
             <w:r>
               <w:rPr>
@@ -2786,7 +2919,7 @@
                 <w:color w:val="auto"/>
                 <w:lang w:val="en-US"/>
               </w:rPr>
-              <w:t xml:space="preserve"> </w:t>
+              <w:t xml:space="preserve">, JS </w:t>
             </w:r>
           </w:p>
           <w:p>
@@ -2844,6 +2977,7 @@
                 <w:lang w:val="en-US"/>
               </w:rPr>
             </w:pPr>
+            <w:proofErr w:type="spellStart"/>
             <w:r>
               <w:rPr>
                 <w:rFonts w:eastAsia="Times New Roman"/>
@@ -2851,6 +2985,52 @@
                 <w:color w:val="auto"/>
                 <w:lang w:val="en-US"/>
               </w:rPr>
+              <w:t>Git</w:t>
+            </w:r>
+            <w:proofErr w:type="spellEnd"/>
+            <w:r>
+              <w:rPr>
+                <w:rFonts w:eastAsia="Times New Roman"/>
+                <w:i/>
+                <w:color w:val="auto"/>
+                <w:lang w:val="en-US"/>
+              </w:rPr>
+              <w:t xml:space="preserve">, </w:t>
+            </w:r>
+            <w:r>
+              <w:rPr>
+                <w:rFonts w:eastAsia="Times New Roman"/>
+                <w:i/>
+                <w:color w:val="auto"/>
+                <w:lang w:val="en-US"/>
+              </w:rPr>
+              <w:t xml:space="preserve">HTML, CSS, </w:t>
+            </w:r>
+            <w:r>
+              <w:rPr>
+                <w:rFonts w:eastAsia="Times New Roman"/>
+                <w:i/>
+                <w:color w:val="auto"/>
+                <w:lang w:val="en-US"/>
+              </w:rPr>
+              <w:t xml:space="preserve">JSON, </w:t>
+            </w:r>
+            <w:r>
+              <w:rPr>
+                <w:rFonts w:eastAsia="Times New Roman"/>
+                <w:i/>
+                <w:color w:val="auto"/>
+                <w:lang w:val="en-US"/>
+              </w:rPr>
+              <w:t xml:space="preserve">HTTP, </w:t>
+            </w:r>
+            <w:r>
+              <w:rPr>
+                <w:rFonts w:eastAsia="Times New Roman"/>
+                <w:i/>
+                <w:color w:val="auto"/>
+                <w:lang w:val="en-US"/>
+              </w:rPr>
               <w:t>Spring framework</w:t>
             </w:r>
             <w:r>
@@ -2878,8 +3058,9 @@
                 <w:color w:val="auto"/>
                 <w:lang w:val="en-US"/>
               </w:rPr>
-              <w:t xml:space="preserve">Git, </w:t>
-            </w:r>
+              <w:t xml:space="preserve">Maven, </w:t>
+            </w:r>
+            <w:proofErr w:type="spellStart"/>
             <w:r>
               <w:rPr>
                 <w:rFonts w:eastAsia="Times New Roman"/>
@@ -2887,8 +3068,9 @@
                 <w:color w:val="auto"/>
                 <w:lang w:val="en-US"/>
               </w:rPr>
-              <w:t xml:space="preserve">HTML, CSS, </w:t>
-            </w:r>
+              <w:t>JUnit</w:t>
+            </w:r>
+            <w:proofErr w:type="spellEnd"/>
             <w:r>
               <w:rPr>
                 <w:rFonts w:eastAsia="Times New Roman"/>
@@ -2896,63 +3078,7 @@
                 <w:color w:val="auto"/>
                 <w:lang w:val="en-US"/>
               </w:rPr>
-              <w:t>Maven</w:t>
-            </w:r>
-            <w:r>
-              <w:rPr>
-                <w:rFonts w:eastAsia="Times New Roman"/>
-                <w:i/>
-                <w:color w:val="auto"/>
-                <w:lang w:val="en-US"/>
-              </w:rPr>
-              <w:t>,</w:t>
-            </w:r>
-            <w:r>
-              <w:rPr>
-                <w:rFonts w:eastAsia="Times New Roman"/>
-                <w:i/>
-                <w:color w:val="auto"/>
-                <w:lang w:val="en-US"/>
-              </w:rPr>
-              <w:t xml:space="preserve"> </w:t>
-            </w:r>
-            <w:proofErr w:type="spellStart"/>
-            <w:r>
-              <w:rPr>
-                <w:rFonts w:eastAsia="Times New Roman"/>
-                <w:i/>
-                <w:color w:val="auto"/>
-                <w:lang w:val="en-US"/>
-              </w:rPr>
-              <w:t>JUnit</w:t>
-            </w:r>
-            <w:proofErr w:type="spellEnd"/>
-            <w:r>
-              <w:rPr>
-                <w:rFonts w:eastAsia="Times New Roman"/>
-                <w:i/>
-                <w:color w:val="auto"/>
-                <w:lang w:val="en-US"/>
-              </w:rPr>
               <w:t xml:space="preserve">, </w:t>
-            </w:r>
-            <w:r>
-              <w:rPr>
-                <w:rFonts w:eastAsia="Times New Roman"/>
-                <w:i/>
-                <w:color w:val="auto"/>
-                <w:lang w:val="en-US"/>
-              </w:rPr>
-              <w:t xml:space="preserve">JSON, </w:t>
-            </w:r>
-            <w:r>
-              <w:rPr>
-                <w:rFonts w:eastAsia="Times New Roman"/>
-                <w:i/>
-                <w:color w:val="auto"/>
-                <w:lang w:val="en-US"/>
-              </w:rPr>
-              <w:t xml:space="preserve">HTTP, </w:t>
             </w:r>
             <w:proofErr w:type="spellStart"/>
             <w:r>
@@ -4821,7 +4947,7 @@
 </file>
 
 <file path=customXml/itemProps1.xml><?xml version="1.0" encoding="utf-8"?>
-<ds:datastoreItem xmlns:ds="http://schemas.openxmlformats.org/officeDocument/2006/customXml" ds:itemID="{C18655F7-F11D-45CF-89FA-2BE7B76D274B}">
+<ds:datastoreItem xmlns:ds="http://schemas.openxmlformats.org/officeDocument/2006/customXml" ds:itemID="{B10451B1-4EFD-4300-ADE7-E42DEB58A3F1}">
   <ds:schemaRefs>
     <ds:schemaRef ds:uri="http://schemas.openxmlformats.org/officeDocument/2006/bibliography"/>
   </ds:schemaRefs>

</xml_diff>

<commit_message>
English resume, added Certification
</commit_message>
<xml_diff>
--- a/Kazakov Marat resume.docx
+++ b/Kazakov Marat resume.docx
@@ -82,6 +82,15 @@
               </w:rPr>
               <w:t>KAZAKOV MARAT VIKTOROVICH</w:t>
             </w:r>
+            <w:r>
+              <w:rPr>
+                <w:b/>
+                <w:sz w:val="32"/>
+                <w:szCs w:val="32"/>
+                <w:lang w:val="en-US"/>
+              </w:rPr>
+              <w:t xml:space="preserve"> </w:t>
+            </w:r>
           </w:p>
           <w:p>
             <w:pPr>
@@ -97,6 +106,7 @@
                 <w:lang w:val="en-US"/>
               </w:rPr>
             </w:pPr>
+            <w:proofErr w:type="gramStart"/>
             <w:r>
               <w:rPr>
                 <w:rFonts w:ascii="Georgia" w:eastAsia="Georgia" w:hAnsi="Georgia" w:cs="Georgia"/>
@@ -108,6 +118,7 @@
               </w:rPr>
               <w:t>software</w:t>
             </w:r>
+            <w:proofErr w:type="gramEnd"/>
             <w:r>
               <w:rPr>
                 <w:rFonts w:ascii="Georgia" w:eastAsia="Georgia" w:hAnsi="Georgia" w:cs="Georgia"/>
@@ -171,7 +182,23 @@
                 <w:color w:val="auto"/>
                 <w:lang w:val="en-US"/>
               </w:rPr>
-              <w:t xml:space="preserve">903 – 343 - 58 – 13 </w:t>
+              <w:t>903–343-58</w:t>
+            </w:r>
+            <w:r>
+              <w:rPr>
+                <w:i/>
+                <w:color w:val="auto"/>
+                <w:lang w:val="en-US"/>
+              </w:rPr>
+              <w:t>–1</w:t>
+            </w:r>
+            <w:r>
+              <w:rPr>
+                <w:i/>
+                <w:color w:val="auto"/>
+                <w:lang w:val="en-US"/>
+              </w:rPr>
+              <w:t>3</w:t>
             </w:r>
             <w:bookmarkStart w:id="4" w:name="_eyc6vs3nbsj1" w:colFirst="0" w:colLast="0"/>
             <w:bookmarkEnd w:id="4"/>
@@ -645,6 +672,7 @@
             <w:pPr>
               <w:pStyle w:val="1"/>
               <w:contextualSpacing w:val="0"/>
+              <w:jc w:val="both"/>
               <w:rPr>
                 <w:lang w:val="en-US"/>
               </w:rPr>
@@ -680,6 +708,7 @@
           <w:p>
             <w:pPr>
               <w:pStyle w:val="10"/>
+              <w:jc w:val="both"/>
               <w:rPr>
                 <w:rFonts w:ascii="Georgia" w:hAnsi="Georgia"/>
                 <w:i/>
@@ -698,7 +727,18 @@
                 <w:szCs w:val="32"/>
                 <w:lang w:val="en-US"/>
               </w:rPr>
-              <w:t xml:space="preserve">2000-2001: </w:t>
+              <w:t>2000-2001</w:t>
+            </w:r>
+            <w:r>
+              <w:rPr>
+                <w:rFonts w:ascii="Georgia" w:eastAsia="Georgia" w:hAnsi="Georgia" w:cs="Georgia"/>
+                <w:i/>
+                <w:color w:val="000000"/>
+                <w:sz w:val="32"/>
+                <w:szCs w:val="32"/>
+                <w:lang w:val="en-US"/>
+              </w:rPr>
+              <w:t xml:space="preserve"> </w:t>
             </w:r>
             <w:r>
               <w:rPr>
@@ -771,7 +811,7 @@
                 <w:color w:val="auto"/>
                 <w:lang w:val="en-US"/>
               </w:rPr>
-              <w:t>Worked</w:t>
+              <w:t>Work</w:t>
             </w:r>
             <w:r>
               <w:rPr>
@@ -843,7 +883,7 @@
                 <w:color w:val="auto"/>
                 <w:lang w:val="en-US"/>
               </w:rPr>
-              <w:t>in</w:t>
+              <w:t>with</w:t>
             </w:r>
             <w:r>
               <w:rPr>
@@ -886,142 +926,96 @@
                 <w:lang w:val="en-US"/>
               </w:rPr>
               <w:t xml:space="preserve"> </w:t>
-            </w:r>
-          </w:p>
-          <w:p>
-            <w:pPr>
-              <w:rPr>
-                <w:rFonts w:ascii="Georgia" w:eastAsia="Georgia" w:hAnsi="Georgia" w:cs="Georgia"/>
-                <w:i/>
-                <w:color w:val="000000"/>
-                <w:sz w:val="32"/>
-                <w:szCs w:val="32"/>
-                <w:lang w:val="en-US"/>
-              </w:rPr>
-            </w:pPr>
-            <w:r>
-              <w:rPr>
-                <w:rFonts w:ascii="Georgia" w:eastAsia="Georgia" w:hAnsi="Georgia" w:cs="Georgia"/>
-                <w:i/>
-                <w:color w:val="000000"/>
-                <w:sz w:val="32"/>
-                <w:szCs w:val="32"/>
-                <w:lang w:val="en-US"/>
-              </w:rPr>
-              <w:t xml:space="preserve">2001-2005: </w:t>
-            </w:r>
-            <w:r>
-              <w:rPr>
-                <w:rFonts w:ascii="Georgia" w:eastAsia="Georgia" w:hAnsi="Georgia" w:cs="Georgia"/>
-                <w:i/>
-                <w:color w:val="000000"/>
-                <w:sz w:val="32"/>
-                <w:szCs w:val="32"/>
-                <w:lang w:val="en-US"/>
-              </w:rPr>
-              <w:t>Crocus</w:t>
-            </w:r>
-            <w:r>
-              <w:rPr>
-                <w:rFonts w:ascii="Georgia" w:eastAsia="Georgia" w:hAnsi="Georgia" w:cs="Georgia"/>
-                <w:i/>
-                <w:color w:val="000000"/>
-                <w:sz w:val="32"/>
-                <w:szCs w:val="32"/>
-                <w:lang w:val="en-US"/>
-              </w:rPr>
-              <w:t xml:space="preserve"> inc.</w:t>
-            </w:r>
-            <w:r>
-              <w:rPr>
-                <w:rFonts w:ascii="Georgia" w:eastAsia="Georgia" w:hAnsi="Georgia" w:cs="Georgia"/>
-                <w:i/>
-                <w:color w:val="000000"/>
-                <w:sz w:val="32"/>
-                <w:szCs w:val="32"/>
-                <w:lang w:val="en-US"/>
-              </w:rPr>
-              <w:t xml:space="preserve"> </w:t>
-            </w:r>
-            <w:r>
-              <w:rPr>
-                <w:rFonts w:ascii="Georgia" w:eastAsia="Georgia" w:hAnsi="Georgia" w:cs="Georgia"/>
-                <w:i/>
-                <w:color w:val="000000"/>
-                <w:sz w:val="32"/>
-                <w:szCs w:val="32"/>
-                <w:lang w:val="en-US"/>
-              </w:rPr>
-              <w:t>Kazan</w:t>
-            </w:r>
-            <w:r>
-              <w:rPr>
-                <w:rFonts w:ascii="Georgia" w:eastAsia="Georgia" w:hAnsi="Georgia" w:cs="Georgia"/>
-                <w:i/>
-                <w:color w:val="000000"/>
-                <w:sz w:val="32"/>
-                <w:szCs w:val="32"/>
-                <w:lang w:val="en-US"/>
-              </w:rPr>
-              <w:t xml:space="preserve">: </w:t>
             </w:r>
           </w:p>
           <w:p>
             <w:pPr>
               <w:jc w:val="both"/>
               <w:rPr>
-                <w:i/>
-                <w:color w:val="auto"/>
+                <w:rFonts w:ascii="Georgia" w:eastAsia="Georgia" w:hAnsi="Georgia" w:cs="Georgia"/>
+                <w:i/>
+                <w:color w:val="000000"/>
+                <w:sz w:val="32"/>
+                <w:szCs w:val="32"/>
                 <w:lang w:val="en-US"/>
               </w:rPr>
             </w:pPr>
             <w:r>
               <w:rPr>
-                <w:i/>
-                <w:color w:val="auto"/>
-                <w:lang w:val="en-US"/>
-              </w:rPr>
-              <w:t xml:space="preserve">Worked </w:t>
-            </w:r>
-            <w:r>
-              <w:rPr>
-                <w:i/>
-                <w:color w:val="auto"/>
-                <w:lang w:val="en-US"/>
-              </w:rPr>
-              <w:t xml:space="preserve">as </w:t>
-            </w:r>
-            <w:r>
-              <w:rPr>
-                <w:i/>
-                <w:color w:val="auto"/>
-                <w:lang w:val="en-US"/>
-              </w:rPr>
-              <w:t xml:space="preserve">middle </w:t>
-            </w:r>
-            <w:r>
-              <w:rPr>
-                <w:i/>
-                <w:color w:val="auto"/>
-                <w:lang w:val="en-US"/>
-              </w:rPr>
-              <w:t>C/</w:t>
-            </w:r>
-            <w:r>
-              <w:rPr>
-                <w:i/>
-                <w:color w:val="auto"/>
-                <w:lang w:val="en-US"/>
-              </w:rPr>
-              <w:t xml:space="preserve">C++ developer </w:t>
-            </w:r>
-            <w:r>
-              <w:rPr>
-                <w:i/>
-                <w:color w:val="auto"/>
-                <w:lang w:val="en-US"/>
-              </w:rPr>
-              <w:t xml:space="preserve">in a small team of 4 developers. </w:t>
+                <w:rFonts w:ascii="Georgia" w:eastAsia="Georgia" w:hAnsi="Georgia" w:cs="Georgia"/>
+                <w:i/>
+                <w:color w:val="000000"/>
+                <w:sz w:val="32"/>
+                <w:szCs w:val="32"/>
+                <w:lang w:val="en-US"/>
+              </w:rPr>
+              <w:t>2001-2005</w:t>
+            </w:r>
+            <w:r>
+              <w:rPr>
+                <w:rFonts w:ascii="Georgia" w:eastAsia="Georgia" w:hAnsi="Georgia" w:cs="Georgia"/>
+                <w:i/>
+                <w:color w:val="000000"/>
+                <w:sz w:val="32"/>
+                <w:szCs w:val="32"/>
+                <w:lang w:val="en-US"/>
+              </w:rPr>
+              <w:t xml:space="preserve"> </w:t>
+            </w:r>
+            <w:r>
+              <w:rPr>
+                <w:rFonts w:ascii="Georgia" w:eastAsia="Georgia" w:hAnsi="Georgia" w:cs="Georgia"/>
+                <w:i/>
+                <w:color w:val="000000"/>
+                <w:sz w:val="32"/>
+                <w:szCs w:val="32"/>
+                <w:lang w:val="en-US"/>
+              </w:rPr>
+              <w:t>Crocus</w:t>
+            </w:r>
+            <w:r>
+              <w:rPr>
+                <w:rFonts w:ascii="Georgia" w:eastAsia="Georgia" w:hAnsi="Georgia" w:cs="Georgia"/>
+                <w:i/>
+                <w:color w:val="000000"/>
+                <w:sz w:val="32"/>
+                <w:szCs w:val="32"/>
+                <w:lang w:val="en-US"/>
+              </w:rPr>
+              <w:t xml:space="preserve"> inc.</w:t>
+            </w:r>
+            <w:r>
+              <w:rPr>
+                <w:rFonts w:ascii="Georgia" w:eastAsia="Georgia" w:hAnsi="Georgia" w:cs="Georgia"/>
+                <w:i/>
+                <w:color w:val="000000"/>
+                <w:sz w:val="32"/>
+                <w:szCs w:val="32"/>
+                <w:lang w:val="en-US"/>
+              </w:rPr>
+              <w:t xml:space="preserve"> </w:t>
+            </w:r>
+            <w:r>
+              <w:rPr>
+                <w:rFonts w:ascii="Georgia" w:eastAsia="Georgia" w:hAnsi="Georgia" w:cs="Georgia"/>
+                <w:i/>
+                <w:color w:val="000000"/>
+                <w:sz w:val="32"/>
+                <w:szCs w:val="32"/>
+                <w:lang w:val="en-US"/>
+              </w:rPr>
+              <w:t>Kazan</w:t>
+            </w:r>
+            <w:r>
+              <w:rPr>
+                <w:rFonts w:ascii="Georgia" w:eastAsia="Georgia" w:hAnsi="Georgia" w:cs="Georgia"/>
+                <w:i/>
+                <w:color w:val="000000"/>
+                <w:sz w:val="32"/>
+                <w:szCs w:val="32"/>
+                <w:lang w:val="en-US"/>
+              </w:rPr>
+              <w:t xml:space="preserve">: </w:t>
             </w:r>
           </w:p>
           <w:p>
@@ -1039,6 +1033,70 @@
                 <w:color w:val="auto"/>
                 <w:lang w:val="en-US"/>
               </w:rPr>
+              <w:t>Work</w:t>
+            </w:r>
+            <w:r>
+              <w:rPr>
+                <w:i/>
+                <w:color w:val="auto"/>
+                <w:lang w:val="en-US"/>
+              </w:rPr>
+              <w:t xml:space="preserve"> </w:t>
+            </w:r>
+            <w:r>
+              <w:rPr>
+                <w:i/>
+                <w:color w:val="auto"/>
+                <w:lang w:val="en-US"/>
+              </w:rPr>
+              <w:t xml:space="preserve">as </w:t>
+            </w:r>
+            <w:r>
+              <w:rPr>
+                <w:i/>
+                <w:color w:val="auto"/>
+                <w:lang w:val="en-US"/>
+              </w:rPr>
+              <w:t xml:space="preserve">middle </w:t>
+            </w:r>
+            <w:r>
+              <w:rPr>
+                <w:i/>
+                <w:color w:val="auto"/>
+                <w:lang w:val="en-US"/>
+              </w:rPr>
+              <w:t>C/</w:t>
+            </w:r>
+            <w:r>
+              <w:rPr>
+                <w:i/>
+                <w:color w:val="auto"/>
+                <w:lang w:val="en-US"/>
+              </w:rPr>
+              <w:t xml:space="preserve">C++ developer </w:t>
+            </w:r>
+            <w:r>
+              <w:rPr>
+                <w:i/>
+                <w:color w:val="auto"/>
+                <w:lang w:val="en-US"/>
+              </w:rPr>
+              <w:t>in a small team of four</w:t>
+            </w:r>
+            <w:r>
+              <w:rPr>
+                <w:i/>
+                <w:color w:val="auto"/>
+                <w:lang w:val="en-US"/>
+              </w:rPr>
+              <w:t xml:space="preserve"> developers. </w:t>
+            </w:r>
+            <w:r>
+              <w:rPr>
+                <w:i/>
+                <w:color w:val="auto"/>
+                <w:lang w:val="en-US"/>
+              </w:rPr>
               <w:t>Development</w:t>
             </w:r>
             <w:r>
@@ -1047,31 +1105,39 @@
                 <w:color w:val="auto"/>
                 <w:lang w:val="en-US"/>
               </w:rPr>
-              <w:t xml:space="preserve"> and maintaining</w:t>
-            </w:r>
-            <w:r>
-              <w:rPr>
-                <w:i/>
-                <w:color w:val="auto"/>
-                <w:lang w:val="en-US"/>
-              </w:rPr>
-              <w:t xml:space="preserve"> </w:t>
-            </w:r>
-            <w:r>
-              <w:rPr>
-                <w:i/>
-                <w:color w:val="auto"/>
-                <w:lang w:val="en-US"/>
-              </w:rPr>
-              <w:t>of small bi</w:t>
-            </w:r>
-            <w:r>
-              <w:rPr>
-                <w:i/>
-                <w:color w:val="auto"/>
-                <w:lang w:val="en-US"/>
-              </w:rPr>
-              <w:t xml:space="preserve">lling software </w:t>
+              <w:t>, test and maintenance</w:t>
+            </w:r>
+            <w:r>
+              <w:rPr>
+                <w:i/>
+                <w:color w:val="auto"/>
+                <w:lang w:val="en-US"/>
+              </w:rPr>
+              <w:t xml:space="preserve"> </w:t>
+            </w:r>
+            <w:r>
+              <w:rPr>
+                <w:i/>
+                <w:color w:val="auto"/>
+                <w:lang w:val="en-US"/>
+              </w:rPr>
+              <w:t xml:space="preserve">of small </w:t>
+            </w:r>
+            <w:r>
+              <w:rPr>
+                <w:i/>
+                <w:color w:val="auto"/>
+                <w:lang w:val="en-US"/>
+              </w:rPr>
+              <w:t xml:space="preserve">telecom billing </w:t>
+            </w:r>
+            <w:r>
+              <w:rPr>
+                <w:i/>
+                <w:color w:val="auto"/>
+                <w:lang w:val="en-US"/>
+              </w:rPr>
+              <w:t xml:space="preserve">software </w:t>
             </w:r>
             <w:r>
               <w:rPr>
@@ -1140,431 +1206,93 @@
                 <w:lang w:val="en-US"/>
               </w:rPr>
               <w:t>/Serial Communication</w:t>
-            </w:r>
-          </w:p>
-          <w:p>
-            <w:pPr>
-              <w:rPr>
-                <w:rFonts w:ascii="Georgia" w:eastAsia="Georgia" w:hAnsi="Georgia" w:cs="Georgia"/>
-                <w:i/>
-                <w:color w:val="000000"/>
-                <w:sz w:val="32"/>
-                <w:szCs w:val="32"/>
-                <w:lang w:val="en-US"/>
-              </w:rPr>
-            </w:pPr>
-            <w:r>
-              <w:rPr>
-                <w:rFonts w:ascii="Georgia" w:eastAsia="Georgia" w:hAnsi="Georgia" w:cs="Georgia"/>
-                <w:i/>
-                <w:color w:val="000000"/>
-                <w:sz w:val="32"/>
-                <w:szCs w:val="32"/>
-                <w:lang w:val="en-US"/>
-              </w:rPr>
-              <w:t xml:space="preserve">2005-2010: </w:t>
-            </w:r>
-            <w:r>
-              <w:rPr>
-                <w:rFonts w:ascii="Georgia" w:eastAsia="Georgia" w:hAnsi="Georgia" w:cs="Georgia"/>
-                <w:i/>
-                <w:color w:val="000000"/>
-                <w:sz w:val="32"/>
-                <w:szCs w:val="32"/>
-                <w:lang w:val="en-US"/>
-              </w:rPr>
-              <w:t>JSC</w:t>
-            </w:r>
-            <w:r>
-              <w:rPr>
-                <w:rFonts w:ascii="Georgia" w:eastAsia="Georgia" w:hAnsi="Georgia" w:cs="Georgia"/>
-                <w:i/>
-                <w:color w:val="000000"/>
-                <w:sz w:val="32"/>
-                <w:szCs w:val="32"/>
-                <w:lang w:val="en-US"/>
-              </w:rPr>
-              <w:t xml:space="preserve"> ICL-</w:t>
-            </w:r>
-            <w:r>
-              <w:rPr>
-                <w:rFonts w:ascii="Georgia" w:eastAsia="Georgia" w:hAnsi="Georgia" w:cs="Georgia"/>
-                <w:i/>
-                <w:color w:val="000000"/>
-                <w:sz w:val="32"/>
-                <w:szCs w:val="32"/>
-                <w:lang w:val="en-US"/>
-              </w:rPr>
-              <w:t>KME CS Kazan</w:t>
-            </w:r>
-            <w:r>
-              <w:rPr>
-                <w:rFonts w:ascii="Georgia" w:eastAsia="Georgia" w:hAnsi="Georgia" w:cs="Georgia"/>
-                <w:i/>
-                <w:color w:val="000000"/>
-                <w:sz w:val="32"/>
-                <w:szCs w:val="32"/>
-                <w:lang w:val="en-US"/>
-              </w:rPr>
-              <w:t>:</w:t>
-            </w:r>
-            <w:r>
-              <w:rPr>
-                <w:rFonts w:ascii="Georgia" w:eastAsia="Georgia" w:hAnsi="Georgia" w:cs="Georgia"/>
-                <w:i/>
-                <w:color w:val="000000"/>
-                <w:sz w:val="32"/>
-                <w:szCs w:val="32"/>
-                <w:lang w:val="en-US"/>
-              </w:rPr>
-              <w:t xml:space="preserve"> </w:t>
-            </w:r>
-          </w:p>
-          <w:p>
-            <w:pPr>
-              <w:rPr>
-                <w:rFonts w:ascii="Georgia" w:eastAsia="Georgia" w:hAnsi="Georgia" w:cs="Georgia"/>
-                <w:i/>
-                <w:color w:val="000000"/>
-                <w:sz w:val="32"/>
-                <w:szCs w:val="32"/>
-                <w:lang w:val="en-US"/>
-              </w:rPr>
-            </w:pPr>
-            <w:r>
-              <w:rPr>
-                <w:rFonts w:ascii="Georgia" w:eastAsia="Georgia" w:hAnsi="Georgia" w:cs="Georgia"/>
-                <w:i/>
-                <w:color w:val="000000"/>
-                <w:sz w:val="32"/>
-                <w:szCs w:val="32"/>
-                <w:lang w:val="en-US"/>
-              </w:rPr>
-              <w:t xml:space="preserve">middle </w:t>
-            </w:r>
-            <w:proofErr w:type="spellStart"/>
-            <w:r>
-              <w:rPr>
-                <w:rFonts w:ascii="Georgia" w:eastAsia="Georgia" w:hAnsi="Georgia" w:cs="Georgia"/>
-                <w:i/>
-                <w:color w:val="000000"/>
-                <w:sz w:val="32"/>
-                <w:szCs w:val="32"/>
-                <w:lang w:val="en-US"/>
-              </w:rPr>
-              <w:t>c</w:t>
-            </w:r>
-            <w:r>
-              <w:rPr>
-                <w:rFonts w:ascii="Georgia" w:eastAsia="Georgia" w:hAnsi="Georgia" w:cs="Georgia"/>
-                <w:i/>
-                <w:color w:val="000000"/>
-                <w:sz w:val="32"/>
-                <w:szCs w:val="32"/>
-                <w:lang w:val="en-US"/>
-              </w:rPr>
-              <w:t>++</w:t>
-            </w:r>
-            <w:proofErr w:type="spellEnd"/>
-            <w:r>
-              <w:rPr>
-                <w:rFonts w:ascii="Georgia" w:eastAsia="Georgia" w:hAnsi="Georgia" w:cs="Georgia"/>
-                <w:i/>
-                <w:color w:val="000000"/>
-                <w:sz w:val="32"/>
-                <w:szCs w:val="32"/>
-                <w:lang w:val="en-US"/>
-              </w:rPr>
-              <w:t xml:space="preserve"> </w:t>
-            </w:r>
-            <w:r>
-              <w:rPr>
-                <w:rFonts w:ascii="Georgia" w:hAnsi="Georgia"/>
-                <w:i/>
-                <w:color w:val="auto"/>
-                <w:sz w:val="32"/>
-                <w:szCs w:val="32"/>
-                <w:lang w:val="en-US"/>
-              </w:rPr>
-              <w:t>software</w:t>
-            </w:r>
-            <w:r>
-              <w:rPr>
-                <w:rFonts w:ascii="Georgia" w:hAnsi="Georgia"/>
-                <w:i/>
-                <w:color w:val="auto"/>
-                <w:sz w:val="32"/>
-                <w:szCs w:val="32"/>
-                <w:lang w:val="en-US"/>
-              </w:rPr>
-              <w:t xml:space="preserve"> </w:t>
-            </w:r>
-            <w:r>
-              <w:rPr>
-                <w:rFonts w:ascii="Georgia" w:hAnsi="Georgia"/>
-                <w:i/>
-                <w:color w:val="auto"/>
-                <w:sz w:val="32"/>
-                <w:szCs w:val="32"/>
-                <w:lang w:val="en-US"/>
-              </w:rPr>
-              <w:t>developer</w:t>
-            </w:r>
-            <w:r>
-              <w:rPr>
-                <w:rFonts w:ascii="Georgia" w:eastAsia="Georgia" w:hAnsi="Georgia" w:cs="Georgia"/>
-                <w:i/>
-                <w:color w:val="000000"/>
-                <w:sz w:val="32"/>
-                <w:szCs w:val="32"/>
-                <w:lang w:val="en-US"/>
-              </w:rPr>
-              <w:t xml:space="preserve">: </w:t>
             </w:r>
           </w:p>
           <w:p>
             <w:pPr>
               <w:jc w:val="both"/>
               <w:rPr>
-                <w:i/>
-                <w:color w:val="auto"/>
+                <w:rFonts w:ascii="Georgia" w:eastAsia="Georgia" w:hAnsi="Georgia" w:cs="Georgia"/>
+                <w:i/>
+                <w:color w:val="000000"/>
+                <w:sz w:val="32"/>
+                <w:szCs w:val="32"/>
                 <w:lang w:val="en-US"/>
               </w:rPr>
             </w:pPr>
             <w:r>
               <w:rPr>
-                <w:i/>
-                <w:color w:val="auto"/>
-                <w:lang w:val="en-US"/>
-              </w:rPr>
-              <w:t>Development and maintenance of the</w:t>
-            </w:r>
-            <w:r>
-              <w:rPr>
-                <w:i/>
-                <w:color w:val="auto"/>
-                <w:lang w:val="en-US"/>
-              </w:rPr>
-              <w:t xml:space="preserve"> </w:t>
-            </w:r>
-            <w:r>
-              <w:rPr>
-                <w:i/>
-                <w:color w:val="auto"/>
-                <w:lang w:val="en-US"/>
-              </w:rPr>
-              <w:t>cross-platform (</w:t>
-            </w:r>
-            <w:r>
-              <w:rPr>
-                <w:i/>
-                <w:color w:val="auto"/>
-                <w:lang w:val="en-US"/>
-              </w:rPr>
-              <w:t>Windows</w:t>
-            </w:r>
-            <w:r>
-              <w:rPr>
-                <w:i/>
-                <w:color w:val="auto"/>
-                <w:lang w:val="en-US"/>
-              </w:rPr>
-              <w:t xml:space="preserve">® and </w:t>
-            </w:r>
-            <w:r>
-              <w:rPr>
-                <w:i/>
-                <w:color w:val="auto"/>
-                <w:lang w:val="en-US"/>
-              </w:rPr>
-              <w:t>Linux</w:t>
-            </w:r>
-            <w:r>
-              <w:rPr>
-                <w:i/>
-                <w:color w:val="auto"/>
-                <w:lang w:val="en-US"/>
-              </w:rPr>
-              <w:t xml:space="preserve"> OS) </w:t>
-            </w:r>
-            <w:r>
-              <w:rPr>
-                <w:i/>
-                <w:color w:val="auto"/>
-                <w:lang w:val="en-US"/>
-              </w:rPr>
-              <w:t xml:space="preserve">user </w:t>
-            </w:r>
-            <w:r>
-              <w:rPr>
-                <w:i/>
-                <w:color w:val="auto"/>
-                <w:lang w:val="en-US"/>
-              </w:rPr>
-              <w:t xml:space="preserve">information </w:t>
-            </w:r>
-            <w:r>
-              <w:rPr>
-                <w:i/>
-                <w:color w:val="auto"/>
-                <w:lang w:val="en-US"/>
-              </w:rPr>
-              <w:t xml:space="preserve">security </w:t>
-            </w:r>
-            <w:r>
-              <w:rPr>
-                <w:i/>
-                <w:color w:val="auto"/>
-                <w:lang w:val="en-US"/>
-              </w:rPr>
-              <w:t>software</w:t>
-            </w:r>
-            <w:r>
-              <w:rPr>
-                <w:i/>
-                <w:color w:val="auto"/>
-                <w:lang w:val="en-US"/>
-              </w:rPr>
-              <w:t>,</w:t>
-            </w:r>
-            <w:r>
-              <w:rPr>
-                <w:i/>
-                <w:color w:val="auto"/>
-                <w:lang w:val="en-US"/>
-              </w:rPr>
-              <w:t xml:space="preserve"> </w:t>
-            </w:r>
-            <w:r>
-              <w:rPr>
-                <w:i/>
-                <w:color w:val="auto"/>
-                <w:lang w:val="en-US"/>
-              </w:rPr>
-              <w:t>employing MSVC/</w:t>
-            </w:r>
-            <w:proofErr w:type="spellStart"/>
-            <w:r>
-              <w:rPr>
-                <w:i/>
-                <w:color w:val="auto"/>
-                <w:lang w:val="en-US"/>
-              </w:rPr>
-              <w:t>WinAPI</w:t>
-            </w:r>
-            <w:proofErr w:type="spellEnd"/>
-            <w:r>
-              <w:rPr>
-                <w:i/>
-                <w:color w:val="auto"/>
-                <w:lang w:val="en-US"/>
-              </w:rPr>
-              <w:t xml:space="preserve">, </w:t>
-            </w:r>
-            <w:proofErr w:type="spellStart"/>
-            <w:r>
-              <w:rPr>
-                <w:i/>
-                <w:color w:val="auto"/>
-                <w:lang w:val="en-US"/>
-              </w:rPr>
-              <w:t>gcc</w:t>
-            </w:r>
-            <w:proofErr w:type="spellEnd"/>
-            <w:r>
-              <w:rPr>
-                <w:i/>
-                <w:color w:val="auto"/>
-                <w:lang w:val="en-US"/>
-              </w:rPr>
-              <w:t>/qt lib</w:t>
-            </w:r>
-            <w:r>
-              <w:rPr>
-                <w:i/>
-                <w:color w:val="auto"/>
-                <w:lang w:val="en-US"/>
-              </w:rPr>
-              <w:t xml:space="preserve"> as</w:t>
-            </w:r>
-            <w:r>
-              <w:rPr>
-                <w:i/>
-                <w:color w:val="auto"/>
-                <w:lang w:val="en-US"/>
-              </w:rPr>
-              <w:t xml:space="preserve"> </w:t>
-            </w:r>
-            <w:r>
-              <w:rPr>
-                <w:i/>
-                <w:color w:val="auto"/>
-                <w:lang w:val="en-US"/>
-              </w:rPr>
-              <w:t xml:space="preserve">a </w:t>
-            </w:r>
-            <w:r>
-              <w:rPr>
-                <w:i/>
-                <w:color w:val="auto"/>
-                <w:lang w:val="en-US"/>
-              </w:rPr>
-              <w:t xml:space="preserve">development </w:t>
-            </w:r>
-            <w:r>
-              <w:rPr>
-                <w:i/>
-                <w:color w:val="auto"/>
-                <w:lang w:val="en-US"/>
-              </w:rPr>
-              <w:t>tools</w:t>
-            </w:r>
-            <w:r>
-              <w:rPr>
-                <w:i/>
-                <w:color w:val="auto"/>
-                <w:lang w:val="en-US"/>
-              </w:rPr>
-              <w:t xml:space="preserve"> and </w:t>
-            </w:r>
-            <w:proofErr w:type="spellStart"/>
-            <w:r>
-              <w:rPr>
-                <w:i/>
-                <w:color w:val="auto"/>
-                <w:lang w:val="en-US"/>
-              </w:rPr>
-              <w:t>SqLite</w:t>
-            </w:r>
-            <w:proofErr w:type="spellEnd"/>
-            <w:r>
-              <w:rPr>
-                <w:i/>
-                <w:color w:val="auto"/>
-                <w:lang w:val="en-US"/>
-              </w:rPr>
-              <w:t xml:space="preserve"> as </w:t>
-            </w:r>
-            <w:r>
-              <w:rPr>
-                <w:i/>
-                <w:color w:val="auto"/>
-                <w:lang w:val="en-US"/>
-              </w:rPr>
-              <w:t>DB</w:t>
-            </w:r>
-            <w:r>
-              <w:rPr>
-                <w:i/>
-                <w:color w:val="auto"/>
-                <w:lang w:val="en-US"/>
-              </w:rPr>
-              <w:t>.</w:t>
-            </w:r>
-            <w:r>
-              <w:rPr>
-                <w:i/>
-                <w:color w:val="auto"/>
+                <w:rFonts w:ascii="Georgia" w:eastAsia="Georgia" w:hAnsi="Georgia" w:cs="Georgia"/>
+                <w:i/>
+                <w:color w:val="000000"/>
+                <w:sz w:val="32"/>
+                <w:szCs w:val="32"/>
+                <w:lang w:val="en-US"/>
+              </w:rPr>
+              <w:t>2005-2010</w:t>
+            </w:r>
+            <w:r>
+              <w:rPr>
+                <w:rFonts w:ascii="Georgia" w:eastAsia="Georgia" w:hAnsi="Georgia" w:cs="Georgia"/>
+                <w:i/>
+                <w:color w:val="000000"/>
+                <w:sz w:val="32"/>
+                <w:szCs w:val="32"/>
+                <w:lang w:val="en-US"/>
+              </w:rPr>
+              <w:t xml:space="preserve"> </w:t>
+            </w:r>
+            <w:r>
+              <w:rPr>
+                <w:rFonts w:ascii="Georgia" w:eastAsia="Georgia" w:hAnsi="Georgia" w:cs="Georgia"/>
+                <w:i/>
+                <w:color w:val="000000"/>
+                <w:sz w:val="32"/>
+                <w:szCs w:val="32"/>
+                <w:lang w:val="en-US"/>
+              </w:rPr>
+              <w:t>JSC</w:t>
+            </w:r>
+            <w:r>
+              <w:rPr>
+                <w:rFonts w:ascii="Georgia" w:eastAsia="Georgia" w:hAnsi="Georgia" w:cs="Georgia"/>
+                <w:i/>
+                <w:color w:val="000000"/>
+                <w:sz w:val="32"/>
+                <w:szCs w:val="32"/>
+                <w:lang w:val="en-US"/>
+              </w:rPr>
+              <w:t xml:space="preserve"> ICL-</w:t>
+            </w:r>
+            <w:r>
+              <w:rPr>
+                <w:rFonts w:ascii="Georgia" w:eastAsia="Georgia" w:hAnsi="Georgia" w:cs="Georgia"/>
+                <w:i/>
+                <w:color w:val="000000"/>
+                <w:sz w:val="32"/>
+                <w:szCs w:val="32"/>
+                <w:lang w:val="en-US"/>
+              </w:rPr>
+              <w:t>KME CS Kazan</w:t>
+            </w:r>
+            <w:r>
+              <w:rPr>
+                <w:rFonts w:ascii="Georgia" w:eastAsia="Georgia" w:hAnsi="Georgia" w:cs="Georgia"/>
+                <w:i/>
+                <w:color w:val="000000"/>
+                <w:sz w:val="32"/>
+                <w:szCs w:val="32"/>
+                <w:lang w:val="en-US"/>
+              </w:rPr>
+              <w:t>:</w:t>
+            </w:r>
+            <w:r>
+              <w:rPr>
+                <w:rFonts w:ascii="Georgia" w:eastAsia="Georgia" w:hAnsi="Georgia" w:cs="Georgia"/>
+                <w:i/>
+                <w:color w:val="000000"/>
+                <w:sz w:val="32"/>
+                <w:szCs w:val="32"/>
                 <w:lang w:val="en-US"/>
               </w:rPr>
               <w:t xml:space="preserve"> </w:t>
@@ -1574,252 +1302,68 @@
             <w:pPr>
               <w:jc w:val="both"/>
               <w:rPr>
-                <w:i/>
-                <w:color w:val="auto"/>
+                <w:rFonts w:ascii="Georgia" w:eastAsia="Georgia" w:hAnsi="Georgia" w:cs="Georgia"/>
+                <w:i/>
+                <w:color w:val="000000"/>
+                <w:sz w:val="32"/>
+                <w:szCs w:val="32"/>
                 <w:lang w:val="en-US"/>
               </w:rPr>
             </w:pPr>
             <w:r>
               <w:rPr>
-                <w:i/>
-                <w:color w:val="auto"/>
-                <w:lang w:val="en-US"/>
-              </w:rPr>
-              <w:t>Was r</w:t>
-            </w:r>
-            <w:r>
-              <w:rPr>
-                <w:i/>
-                <w:color w:val="auto"/>
-                <w:lang w:val="en-US"/>
-              </w:rPr>
-              <w:t xml:space="preserve">esponsible for </w:t>
-            </w:r>
-            <w:r>
-              <w:rPr>
-                <w:i/>
-                <w:color w:val="auto"/>
-                <w:lang w:val="en-US"/>
-              </w:rPr>
-              <w:t xml:space="preserve">adaptation </w:t>
-            </w:r>
-            <w:r>
-              <w:rPr>
-                <w:i/>
-                <w:color w:val="auto"/>
-                <w:lang w:val="en-US"/>
-              </w:rPr>
-              <w:t xml:space="preserve">of </w:t>
-            </w:r>
-            <w:r>
-              <w:rPr>
-                <w:i/>
-                <w:color w:val="auto"/>
-                <w:lang w:val="en-US"/>
-              </w:rPr>
-              <w:t>Linux</w:t>
-            </w:r>
-            <w:r>
-              <w:rPr>
-                <w:i/>
-                <w:color w:val="auto"/>
-                <w:lang w:val="en-US"/>
-              </w:rPr>
-              <w:t xml:space="preserve"> </w:t>
-            </w:r>
-            <w:r>
-              <w:rPr>
-                <w:i/>
-                <w:color w:val="auto"/>
-                <w:lang w:val="en-US"/>
-              </w:rPr>
-              <w:t>KDM</w:t>
-            </w:r>
-            <w:r>
-              <w:rPr>
-                <w:i/>
-                <w:color w:val="auto"/>
-                <w:lang w:val="en-US"/>
-              </w:rPr>
-              <w:t xml:space="preserve"> </w:t>
-            </w:r>
-            <w:r>
-              <w:rPr>
-                <w:i/>
-                <w:color w:val="auto"/>
-                <w:lang w:val="en-US"/>
-              </w:rPr>
-              <w:t xml:space="preserve">subsystem </w:t>
-            </w:r>
-            <w:r>
-              <w:rPr>
-                <w:i/>
-                <w:color w:val="auto"/>
-                <w:lang w:val="en-US"/>
-              </w:rPr>
-              <w:t>(</w:t>
-            </w:r>
-            <w:r>
-              <w:rPr>
-                <w:i/>
-                <w:color w:val="auto"/>
-                <w:lang w:val="en-US"/>
-              </w:rPr>
-              <w:t xml:space="preserve">user </w:t>
-            </w:r>
-            <w:r>
-              <w:rPr>
-                <w:i/>
-                <w:color w:val="auto"/>
-                <w:lang w:val="en-US"/>
-              </w:rPr>
-              <w:t xml:space="preserve">graphical </w:t>
-            </w:r>
-            <w:r>
-              <w:rPr>
-                <w:i/>
-                <w:color w:val="auto"/>
-                <w:lang w:val="en-US"/>
-              </w:rPr>
-              <w:t xml:space="preserve">or interactive </w:t>
-            </w:r>
-            <w:r>
-              <w:rPr>
-                <w:i/>
-                <w:color w:val="auto"/>
-                <w:lang w:val="en-US"/>
-              </w:rPr>
-              <w:t>log</w:t>
-            </w:r>
-            <w:r>
-              <w:rPr>
-                <w:i/>
-                <w:color w:val="auto"/>
-                <w:lang w:val="en-US"/>
-              </w:rPr>
-              <w:t>on</w:t>
-            </w:r>
-            <w:r>
-              <w:rPr>
-                <w:i/>
-                <w:color w:val="auto"/>
-                <w:lang w:val="en-US"/>
-              </w:rPr>
-              <w:t>)</w:t>
-            </w:r>
-            <w:r>
-              <w:rPr>
-                <w:i/>
-                <w:color w:val="auto"/>
-                <w:lang w:val="en-US"/>
-              </w:rPr>
-              <w:t xml:space="preserve"> </w:t>
-            </w:r>
-            <w:r>
-              <w:rPr>
-                <w:i/>
-                <w:color w:val="auto"/>
-                <w:lang w:val="en-US"/>
-              </w:rPr>
-              <w:t xml:space="preserve">and </w:t>
-            </w:r>
-            <w:proofErr w:type="gramStart"/>
-            <w:r>
-              <w:rPr>
-                <w:i/>
-                <w:color w:val="auto"/>
-                <w:lang w:val="en-US"/>
-              </w:rPr>
-              <w:t>it’s</w:t>
-            </w:r>
-            <w:proofErr w:type="gramEnd"/>
-            <w:r>
-              <w:rPr>
-                <w:i/>
-                <w:color w:val="auto"/>
-                <w:lang w:val="en-US"/>
-              </w:rPr>
-              <w:t xml:space="preserve"> </w:t>
-            </w:r>
-            <w:r>
-              <w:rPr>
-                <w:i/>
-                <w:color w:val="auto"/>
-                <w:lang w:val="en-US"/>
-              </w:rPr>
-              <w:t xml:space="preserve">Windows® </w:t>
-            </w:r>
-            <w:r>
-              <w:rPr>
-                <w:i/>
-                <w:color w:val="auto"/>
-                <w:lang w:val="en-US"/>
-              </w:rPr>
-              <w:t xml:space="preserve">analogue, a </w:t>
-            </w:r>
-            <w:r>
-              <w:rPr>
-                <w:i/>
-                <w:color w:val="auto"/>
-                <w:lang w:val="en-US"/>
-              </w:rPr>
-              <w:t>GINA</w:t>
-            </w:r>
-            <w:r>
-              <w:rPr>
-                <w:i/>
-                <w:color w:val="auto"/>
-                <w:lang w:val="en-US"/>
-              </w:rPr>
-              <w:t xml:space="preserve"> subsystem</w:t>
-            </w:r>
-            <w:r>
-              <w:rPr>
-                <w:i/>
-                <w:color w:val="auto"/>
-                <w:lang w:val="en-US"/>
-              </w:rPr>
-              <w:t>,</w:t>
-            </w:r>
-            <w:r>
-              <w:rPr>
-                <w:i/>
-                <w:color w:val="auto"/>
-                <w:lang w:val="en-US"/>
-              </w:rPr>
-              <w:t xml:space="preserve"> </w:t>
-            </w:r>
-            <w:r>
-              <w:rPr>
-                <w:i/>
-                <w:color w:val="auto"/>
-                <w:lang w:val="en-US"/>
-              </w:rPr>
-              <w:t>for</w:t>
-            </w:r>
-            <w:r>
-              <w:rPr>
-                <w:i/>
-                <w:color w:val="auto"/>
-                <w:lang w:val="en-US"/>
-              </w:rPr>
-              <w:t xml:space="preserve"> the software</w:t>
-            </w:r>
-            <w:r>
-              <w:rPr>
-                <w:i/>
-                <w:color w:val="auto"/>
-                <w:lang w:val="en-US"/>
-              </w:rPr>
-              <w:t xml:space="preserve"> developed</w:t>
-            </w:r>
-            <w:r>
-              <w:rPr>
-                <w:i/>
-                <w:color w:val="auto"/>
-                <w:lang w:val="en-US"/>
-              </w:rPr>
-              <w:t xml:space="preserve">. </w:t>
+                <w:rFonts w:ascii="Georgia" w:eastAsia="Georgia" w:hAnsi="Georgia" w:cs="Georgia"/>
+                <w:i/>
+                <w:color w:val="000000"/>
+                <w:sz w:val="32"/>
+                <w:szCs w:val="32"/>
+                <w:lang w:val="en-US"/>
+              </w:rPr>
+              <w:t xml:space="preserve">middle </w:t>
+            </w:r>
+            <w:r>
+              <w:rPr>
+                <w:rFonts w:ascii="Georgia" w:eastAsia="Georgia" w:hAnsi="Georgia" w:cs="Georgia"/>
+                <w:i/>
+                <w:color w:val="000000"/>
+                <w:sz w:val="32"/>
+                <w:szCs w:val="32"/>
+                <w:lang w:val="en-US"/>
+              </w:rPr>
+              <w:t>C</w:t>
+            </w:r>
+            <w:r>
+              <w:rPr>
+                <w:rFonts w:ascii="Georgia" w:eastAsia="Georgia" w:hAnsi="Georgia" w:cs="Georgia"/>
+                <w:i/>
+                <w:color w:val="000000"/>
+                <w:sz w:val="32"/>
+                <w:szCs w:val="32"/>
+                <w:lang w:val="en-US"/>
+              </w:rPr>
+              <w:t xml:space="preserve">++ </w:t>
+            </w:r>
+            <w:r>
+              <w:rPr>
+                <w:rFonts w:ascii="Georgia" w:hAnsi="Georgia"/>
+                <w:i/>
+                <w:color w:val="auto"/>
+                <w:sz w:val="32"/>
+                <w:szCs w:val="32"/>
+                <w:lang w:val="en-US"/>
+              </w:rPr>
+              <w:t>developer</w:t>
+            </w:r>
+            <w:r>
+              <w:rPr>
+                <w:rFonts w:ascii="Georgia" w:eastAsia="Georgia" w:hAnsi="Georgia" w:cs="Georgia"/>
+                <w:i/>
+                <w:color w:val="000000"/>
+                <w:sz w:val="32"/>
+                <w:szCs w:val="32"/>
+                <w:lang w:val="en-US"/>
+              </w:rPr>
+              <w:t xml:space="preserve">: </w:t>
             </w:r>
           </w:p>
           <w:p>
@@ -1837,55 +1381,95 @@
                 <w:color w:val="auto"/>
                 <w:lang w:val="en-US"/>
               </w:rPr>
-              <w:t xml:space="preserve">Ported </w:t>
-            </w:r>
-            <w:r>
-              <w:rPr>
-                <w:i/>
-                <w:color w:val="auto"/>
-                <w:lang w:val="en-US"/>
-              </w:rPr>
-              <w:t xml:space="preserve">and </w:t>
-            </w:r>
-            <w:r>
-              <w:rPr>
-                <w:i/>
-                <w:color w:val="auto"/>
-                <w:lang w:val="en-US"/>
-              </w:rPr>
-              <w:t>adapted</w:t>
-            </w:r>
-            <w:r>
-              <w:rPr>
-                <w:i/>
-                <w:color w:val="auto"/>
-                <w:lang w:val="en-US"/>
-              </w:rPr>
-              <w:t xml:space="preserve"> </w:t>
-            </w:r>
-            <w:r>
-              <w:rPr>
-                <w:i/>
-                <w:color w:val="auto"/>
-                <w:lang w:val="en-US"/>
-              </w:rPr>
-              <w:t>a</w:t>
-            </w:r>
-            <w:r>
-              <w:rPr>
-                <w:i/>
-                <w:color w:val="auto"/>
-                <w:lang w:val="en-US"/>
-              </w:rPr>
-              <w:t xml:space="preserve"> Linux version of this</w:t>
-            </w:r>
-            <w:r>
-              <w:rPr>
-                <w:i/>
-                <w:color w:val="auto"/>
-                <w:lang w:val="en-US"/>
-              </w:rPr>
-              <w:t xml:space="preserve"> </w:t>
+              <w:t xml:space="preserve">Development and </w:t>
+            </w:r>
+            <w:r>
+              <w:rPr>
+                <w:i/>
+                <w:color w:val="auto"/>
+                <w:lang w:val="en-US"/>
+              </w:rPr>
+              <w:t>test</w:t>
+            </w:r>
+            <w:r>
+              <w:rPr>
+                <w:i/>
+                <w:color w:val="auto"/>
+                <w:lang w:val="en-US"/>
+              </w:rPr>
+              <w:t>ing</w:t>
+            </w:r>
+            <w:r>
+              <w:rPr>
+                <w:i/>
+                <w:color w:val="auto"/>
+                <w:lang w:val="en-US"/>
+              </w:rPr>
+              <w:t xml:space="preserve"> of </w:t>
+            </w:r>
+            <w:r>
+              <w:rPr>
+                <w:i/>
+                <w:color w:val="auto"/>
+                <w:lang w:val="en-US"/>
+              </w:rPr>
+              <w:t>cross-platform (</w:t>
+            </w:r>
+            <w:r>
+              <w:rPr>
+                <w:i/>
+                <w:color w:val="auto"/>
+                <w:lang w:val="en-US"/>
+              </w:rPr>
+              <w:t>Windows</w:t>
+            </w:r>
+            <w:r>
+              <w:rPr>
+                <w:i/>
+                <w:color w:val="auto"/>
+                <w:lang w:val="en-US"/>
+              </w:rPr>
+              <w:t xml:space="preserve">® and </w:t>
+            </w:r>
+            <w:r>
+              <w:rPr>
+                <w:i/>
+                <w:color w:val="auto"/>
+                <w:lang w:val="en-US"/>
+              </w:rPr>
+              <w:t>Linux</w:t>
+            </w:r>
+            <w:r>
+              <w:rPr>
+                <w:i/>
+                <w:color w:val="auto"/>
+                <w:lang w:val="en-US"/>
+              </w:rPr>
+              <w:t xml:space="preserve">) </w:t>
+            </w:r>
+            <w:r>
+              <w:rPr>
+                <w:i/>
+                <w:color w:val="auto"/>
+                <w:lang w:val="en-US"/>
+              </w:rPr>
+              <w:t xml:space="preserve">user </w:t>
+            </w:r>
+            <w:r>
+              <w:rPr>
+                <w:i/>
+                <w:color w:val="auto"/>
+                <w:lang w:val="en-US"/>
+              </w:rPr>
+              <w:t xml:space="preserve">information </w:t>
+            </w:r>
+            <w:r>
+              <w:rPr>
+                <w:i/>
+                <w:color w:val="auto"/>
+                <w:lang w:val="en-US"/>
+              </w:rPr>
+              <w:t xml:space="preserve">security </w:t>
             </w:r>
             <w:r>
               <w:rPr>
@@ -1901,15 +1485,67 @@
                 <w:color w:val="auto"/>
                 <w:lang w:val="en-US"/>
               </w:rPr>
-              <w:t xml:space="preserve"> </w:t>
-            </w:r>
-            <w:r>
-              <w:rPr>
-                <w:i/>
-                <w:color w:val="auto"/>
-                <w:lang w:val="en-US"/>
-              </w:rPr>
-              <w:t>to</w:t>
+              <w:t>,</w:t>
+            </w:r>
+            <w:r>
+              <w:rPr>
+                <w:i/>
+                <w:color w:val="auto"/>
+                <w:lang w:val="en-US"/>
+              </w:rPr>
+              <w:t xml:space="preserve"> </w:t>
+            </w:r>
+            <w:r>
+              <w:rPr>
+                <w:i/>
+                <w:color w:val="auto"/>
+                <w:lang w:val="en-US"/>
+              </w:rPr>
+              <w:t>employing MSVC/</w:t>
+            </w:r>
+            <w:proofErr w:type="spellStart"/>
+            <w:r>
+              <w:rPr>
+                <w:i/>
+                <w:color w:val="auto"/>
+                <w:lang w:val="en-US"/>
+              </w:rPr>
+              <w:t>WinAPI</w:t>
+            </w:r>
+            <w:proofErr w:type="spellEnd"/>
+            <w:r>
+              <w:rPr>
+                <w:i/>
+                <w:color w:val="auto"/>
+                <w:lang w:val="en-US"/>
+              </w:rPr>
+              <w:t xml:space="preserve">, </w:t>
+            </w:r>
+            <w:proofErr w:type="spellStart"/>
+            <w:r>
+              <w:rPr>
+                <w:i/>
+                <w:color w:val="auto"/>
+                <w:lang w:val="en-US"/>
+              </w:rPr>
+              <w:t>gcc</w:t>
+            </w:r>
+            <w:proofErr w:type="spellEnd"/>
+            <w:r>
+              <w:rPr>
+                <w:i/>
+                <w:color w:val="auto"/>
+                <w:lang w:val="en-US"/>
+              </w:rPr>
+              <w:t xml:space="preserve">/QT </w:t>
+            </w:r>
+            <w:r>
+              <w:rPr>
+                <w:i/>
+                <w:color w:val="auto"/>
+                <w:lang w:val="en-US"/>
+              </w:rPr>
+              <w:t>as</w:t>
             </w:r>
             <w:r>
               <w:rPr>
@@ -1933,23 +1569,65 @@
                 <w:color w:val="auto"/>
                 <w:lang w:val="en-US"/>
               </w:rPr>
-              <w:t>Windows</w:t>
-            </w:r>
-            <w:r>
-              <w:rPr>
-                <w:i/>
-                <w:color w:val="auto"/>
-                <w:lang w:val="en-US"/>
-              </w:rPr>
-              <w:t>®</w:t>
-            </w:r>
-            <w:r>
-              <w:rPr>
-                <w:i/>
-                <w:color w:val="auto"/>
-                <w:lang w:val="en-US"/>
-              </w:rPr>
-              <w:t xml:space="preserve"> platform. </w:t>
+              <w:t xml:space="preserve">development </w:t>
+            </w:r>
+            <w:r>
+              <w:rPr>
+                <w:i/>
+                <w:color w:val="auto"/>
+                <w:lang w:val="en-US"/>
+              </w:rPr>
+              <w:t>tools</w:t>
+            </w:r>
+            <w:r>
+              <w:rPr>
+                <w:i/>
+                <w:color w:val="auto"/>
+                <w:lang w:val="en-US"/>
+              </w:rPr>
+              <w:t xml:space="preserve"> and </w:t>
+            </w:r>
+            <w:proofErr w:type="spellStart"/>
+            <w:r>
+              <w:rPr>
+                <w:i/>
+                <w:color w:val="auto"/>
+                <w:lang w:val="en-US"/>
+              </w:rPr>
+              <w:t>SqLite</w:t>
+            </w:r>
+            <w:proofErr w:type="spellEnd"/>
+            <w:r>
+              <w:rPr>
+                <w:i/>
+                <w:color w:val="auto"/>
+                <w:lang w:val="en-US"/>
+              </w:rPr>
+              <w:t xml:space="preserve"> as </w:t>
+            </w:r>
+            <w:r>
+              <w:rPr>
+                <w:i/>
+                <w:color w:val="auto"/>
+                <w:lang w:val="en-US"/>
+              </w:rPr>
+              <w:t>DB</w:t>
+            </w:r>
+            <w:r>
+              <w:rPr>
+                <w:i/>
+                <w:color w:val="auto"/>
+                <w:lang w:val="en-US"/>
+              </w:rPr>
+              <w:t>.</w:t>
+            </w:r>
+            <w:r>
+              <w:rPr>
+                <w:i/>
+                <w:color w:val="auto"/>
+                <w:lang w:val="en-US"/>
+              </w:rPr>
+              <w:t xml:space="preserve"> </w:t>
             </w:r>
           </w:p>
           <w:p>
@@ -1961,105 +1639,247 @@
                 <w:lang w:val="en-US"/>
               </w:rPr>
             </w:pPr>
-          </w:p>
-          <w:p>
-            <w:pPr>
-              <w:rPr>
-                <w:rFonts w:ascii="Georgia" w:eastAsia="Georgia" w:hAnsi="Georgia" w:cs="Georgia"/>
-                <w:i/>
-                <w:color w:val="000000"/>
-                <w:sz w:val="32"/>
-                <w:szCs w:val="32"/>
-                <w:lang w:val="en-US"/>
-              </w:rPr>
-            </w:pPr>
-            <w:r>
-              <w:rPr>
-                <w:rFonts w:ascii="Georgia" w:eastAsia="Georgia" w:hAnsi="Georgia" w:cs="Georgia"/>
-                <w:i/>
-                <w:color w:val="000000"/>
-                <w:sz w:val="32"/>
-                <w:szCs w:val="32"/>
-                <w:lang w:val="en-US"/>
-              </w:rPr>
-              <w:t>200</w:t>
-            </w:r>
-            <w:r>
-              <w:rPr>
-                <w:rFonts w:ascii="Georgia" w:eastAsia="Georgia" w:hAnsi="Georgia" w:cs="Georgia"/>
-                <w:i/>
-                <w:color w:val="000000"/>
-                <w:sz w:val="32"/>
-                <w:szCs w:val="32"/>
-                <w:lang w:val="en-US"/>
-              </w:rPr>
-              <w:t>7-2020</w:t>
-            </w:r>
-            <w:r>
-              <w:rPr>
-                <w:rFonts w:ascii="Georgia" w:eastAsia="Georgia" w:hAnsi="Georgia" w:cs="Georgia"/>
-                <w:i/>
-                <w:color w:val="000000"/>
-                <w:sz w:val="32"/>
-                <w:szCs w:val="32"/>
-                <w:lang w:val="en-US"/>
-              </w:rPr>
-              <w:t xml:space="preserve"> </w:t>
-            </w:r>
-            <w:r>
-              <w:rPr>
-                <w:rFonts w:ascii="Georgia" w:eastAsia="Georgia" w:hAnsi="Georgia" w:cs="Georgia"/>
-                <w:i/>
-                <w:color w:val="000000"/>
-                <w:sz w:val="32"/>
-                <w:szCs w:val="32"/>
-                <w:lang w:val="en-US"/>
-              </w:rPr>
-              <w:t xml:space="preserve">freelance </w:t>
-            </w:r>
-            <w:r>
-              <w:rPr>
-                <w:rFonts w:ascii="Georgia" w:hAnsi="Georgia"/>
-                <w:i/>
-                <w:color w:val="auto"/>
-                <w:sz w:val="32"/>
-                <w:szCs w:val="32"/>
-                <w:lang w:val="en-US"/>
-              </w:rPr>
-              <w:t>software</w:t>
-            </w:r>
-            <w:r>
-              <w:rPr>
-                <w:rFonts w:ascii="Georgia" w:hAnsi="Georgia"/>
-                <w:i/>
-                <w:color w:val="auto"/>
-                <w:sz w:val="32"/>
-                <w:szCs w:val="32"/>
-                <w:lang w:val="en-US"/>
-              </w:rPr>
-              <w:t xml:space="preserve"> </w:t>
-            </w:r>
-            <w:r>
-              <w:rPr>
-                <w:rFonts w:ascii="Georgia" w:hAnsi="Georgia"/>
-                <w:i/>
-                <w:color w:val="auto"/>
-                <w:sz w:val="32"/>
-                <w:szCs w:val="32"/>
-                <w:lang w:val="en-US"/>
-              </w:rPr>
-              <w:t>developer</w:t>
-            </w:r>
-            <w:r>
-              <w:rPr>
-                <w:rFonts w:ascii="Georgia" w:eastAsia="Georgia" w:hAnsi="Georgia" w:cs="Georgia"/>
-                <w:i/>
-                <w:color w:val="000000"/>
-                <w:sz w:val="32"/>
-                <w:szCs w:val="32"/>
-                <w:lang w:val="en-US"/>
-              </w:rPr>
-              <w:t xml:space="preserve">: </w:t>
+            <w:r>
+              <w:rPr>
+                <w:i/>
+                <w:color w:val="auto"/>
+                <w:lang w:val="en-US"/>
+              </w:rPr>
+              <w:t>Was r</w:t>
+            </w:r>
+            <w:r>
+              <w:rPr>
+                <w:i/>
+                <w:color w:val="auto"/>
+                <w:lang w:val="en-US"/>
+              </w:rPr>
+              <w:t xml:space="preserve">esponsible for </w:t>
+            </w:r>
+            <w:r>
+              <w:rPr>
+                <w:i/>
+                <w:color w:val="auto"/>
+                <w:lang w:val="en-US"/>
+              </w:rPr>
+              <w:t xml:space="preserve">adaptation </w:t>
+            </w:r>
+            <w:r>
+              <w:rPr>
+                <w:i/>
+                <w:color w:val="auto"/>
+                <w:lang w:val="en-US"/>
+              </w:rPr>
+              <w:t xml:space="preserve">of </w:t>
+            </w:r>
+            <w:r>
+              <w:rPr>
+                <w:i/>
+                <w:color w:val="auto"/>
+                <w:lang w:val="en-US"/>
+              </w:rPr>
+              <w:t>Linux</w:t>
+            </w:r>
+            <w:r>
+              <w:rPr>
+                <w:i/>
+                <w:color w:val="auto"/>
+                <w:lang w:val="en-US"/>
+              </w:rPr>
+              <w:t xml:space="preserve"> </w:t>
+            </w:r>
+            <w:r>
+              <w:rPr>
+                <w:i/>
+                <w:color w:val="auto"/>
+                <w:lang w:val="en-US"/>
+              </w:rPr>
+              <w:t>KDM</w:t>
+            </w:r>
+            <w:r>
+              <w:rPr>
+                <w:i/>
+                <w:color w:val="auto"/>
+                <w:lang w:val="en-US"/>
+              </w:rPr>
+              <w:t xml:space="preserve"> </w:t>
+            </w:r>
+            <w:r>
+              <w:rPr>
+                <w:i/>
+                <w:color w:val="auto"/>
+                <w:lang w:val="en-US"/>
+              </w:rPr>
+              <w:t xml:space="preserve">subsystem </w:t>
+            </w:r>
+            <w:r>
+              <w:rPr>
+                <w:i/>
+                <w:color w:val="auto"/>
+                <w:lang w:val="en-US"/>
+              </w:rPr>
+              <w:t>(</w:t>
+            </w:r>
+            <w:r>
+              <w:rPr>
+                <w:i/>
+                <w:color w:val="auto"/>
+                <w:lang w:val="en-US"/>
+              </w:rPr>
+              <w:t xml:space="preserve">graphical </w:t>
+            </w:r>
+            <w:r>
+              <w:rPr>
+                <w:i/>
+                <w:color w:val="auto"/>
+                <w:lang w:val="en-US"/>
+              </w:rPr>
+              <w:t xml:space="preserve">or interactive </w:t>
+            </w:r>
+            <w:r>
+              <w:rPr>
+                <w:i/>
+                <w:color w:val="auto"/>
+                <w:lang w:val="en-US"/>
+              </w:rPr>
+              <w:t xml:space="preserve">user </w:t>
+            </w:r>
+            <w:r>
+              <w:rPr>
+                <w:i/>
+                <w:color w:val="auto"/>
+                <w:lang w:val="en-US"/>
+              </w:rPr>
+              <w:t>log</w:t>
+            </w:r>
+            <w:r>
+              <w:rPr>
+                <w:i/>
+                <w:color w:val="auto"/>
+                <w:lang w:val="en-US"/>
+              </w:rPr>
+              <w:t>on</w:t>
+            </w:r>
+            <w:r>
+              <w:rPr>
+                <w:i/>
+                <w:color w:val="auto"/>
+                <w:lang w:val="en-US"/>
+              </w:rPr>
+              <w:t>)</w:t>
+            </w:r>
+            <w:r>
+              <w:rPr>
+                <w:i/>
+                <w:color w:val="auto"/>
+                <w:lang w:val="en-US"/>
+              </w:rPr>
+              <w:t xml:space="preserve"> </w:t>
+            </w:r>
+            <w:r>
+              <w:rPr>
+                <w:i/>
+                <w:color w:val="auto"/>
+                <w:lang w:val="en-US"/>
+              </w:rPr>
+              <w:t xml:space="preserve">and </w:t>
+            </w:r>
+            <w:proofErr w:type="gramStart"/>
+            <w:r>
+              <w:rPr>
+                <w:i/>
+                <w:color w:val="auto"/>
+                <w:lang w:val="en-US"/>
+              </w:rPr>
+              <w:t>it’s</w:t>
+            </w:r>
+            <w:proofErr w:type="gramEnd"/>
+            <w:r>
+              <w:rPr>
+                <w:i/>
+                <w:color w:val="auto"/>
+                <w:lang w:val="en-US"/>
+              </w:rPr>
+              <w:t xml:space="preserve"> </w:t>
+            </w:r>
+            <w:r>
+              <w:rPr>
+                <w:i/>
+                <w:color w:val="auto"/>
+                <w:lang w:val="en-US"/>
+              </w:rPr>
+              <w:t xml:space="preserve">Windows® </w:t>
+            </w:r>
+            <w:r>
+              <w:rPr>
+                <w:i/>
+                <w:color w:val="auto"/>
+                <w:lang w:val="en-US"/>
+              </w:rPr>
+              <w:t xml:space="preserve">analogue, a </w:t>
+            </w:r>
+            <w:r>
+              <w:rPr>
+                <w:i/>
+                <w:color w:val="auto"/>
+                <w:lang w:val="en-US"/>
+              </w:rPr>
+              <w:t>GINA</w:t>
+            </w:r>
+            <w:r>
+              <w:rPr>
+                <w:i/>
+                <w:color w:val="auto"/>
+                <w:lang w:val="en-US"/>
+              </w:rPr>
+              <w:t xml:space="preserve"> subsystem</w:t>
+            </w:r>
+            <w:r>
+              <w:rPr>
+                <w:i/>
+                <w:color w:val="auto"/>
+                <w:lang w:val="en-US"/>
+              </w:rPr>
+              <w:t>,</w:t>
+            </w:r>
+            <w:r>
+              <w:rPr>
+                <w:i/>
+                <w:color w:val="auto"/>
+                <w:lang w:val="en-US"/>
+              </w:rPr>
+              <w:t xml:space="preserve"> </w:t>
+            </w:r>
+            <w:r>
+              <w:rPr>
+                <w:i/>
+                <w:color w:val="auto"/>
+                <w:lang w:val="en-US"/>
+              </w:rPr>
+              <w:t>of</w:t>
+            </w:r>
+            <w:r>
+              <w:rPr>
+                <w:i/>
+                <w:color w:val="auto"/>
+                <w:lang w:val="en-US"/>
+              </w:rPr>
+              <w:t xml:space="preserve"> the software</w:t>
+            </w:r>
+            <w:r>
+              <w:rPr>
+                <w:i/>
+                <w:color w:val="auto"/>
+                <w:lang w:val="en-US"/>
+              </w:rPr>
+              <w:t xml:space="preserve"> developed</w:t>
+            </w:r>
+            <w:r>
+              <w:rPr>
+                <w:i/>
+                <w:color w:val="auto"/>
+                <w:lang w:val="en-US"/>
+              </w:rPr>
+              <w:t xml:space="preserve">. </w:t>
             </w:r>
           </w:p>
           <w:p>
@@ -2068,7 +1888,6 @@
               <w:rPr>
                 <w:i/>
                 <w:color w:val="auto"/>
-                <w:highlight w:val="cyan"/>
                 <w:lang w:val="en-US"/>
               </w:rPr>
             </w:pPr>
@@ -2076,43 +1895,285 @@
               <w:rPr>
                 <w:i/>
                 <w:color w:val="auto"/>
-                <w:highlight w:val="cyan"/>
-                <w:lang w:val="en-US"/>
-              </w:rPr>
-              <w:t>Successfully</w:t>
-            </w:r>
-            <w:r>
-              <w:rPr>
-                <w:i/>
-                <w:color w:val="auto"/>
-                <w:highlight w:val="cyan"/>
-                <w:lang w:val="en-US"/>
-              </w:rPr>
-              <w:t xml:space="preserve"> </w:t>
-            </w:r>
-            <w:r>
-              <w:rPr>
-                <w:i/>
-                <w:color w:val="auto"/>
-                <w:highlight w:val="cyan"/>
-                <w:lang w:val="en-US"/>
-              </w:rPr>
-              <w:t>designed</w:t>
-            </w:r>
-            <w:r>
-              <w:rPr>
-                <w:i/>
-                <w:color w:val="auto"/>
-                <w:highlight w:val="cyan"/>
-                <w:lang w:val="en-US"/>
-              </w:rPr>
-              <w:t>,</w:t>
-            </w:r>
-            <w:r>
-              <w:rPr>
-                <w:i/>
-                <w:color w:val="auto"/>
-                <w:highlight w:val="cyan"/>
+                <w:lang w:val="en-US"/>
+              </w:rPr>
+              <w:t>Personal a</w:t>
+            </w:r>
+            <w:r>
+              <w:rPr>
+                <w:i/>
+                <w:color w:val="auto"/>
+                <w:lang w:val="en-US"/>
+              </w:rPr>
+              <w:t>ssignment include</w:t>
+            </w:r>
+            <w:r>
+              <w:rPr>
+                <w:i/>
+                <w:color w:val="auto"/>
+                <w:lang w:val="en-US"/>
+              </w:rPr>
+              <w:t>d</w:t>
+            </w:r>
+            <w:r>
+              <w:rPr>
+                <w:i/>
+                <w:color w:val="auto"/>
+                <w:lang w:val="en-US"/>
+              </w:rPr>
+              <w:t xml:space="preserve"> porting</w:t>
+            </w:r>
+            <w:r>
+              <w:rPr>
+                <w:i/>
+                <w:color w:val="auto"/>
+                <w:lang w:val="en-US"/>
+              </w:rPr>
+              <w:t xml:space="preserve"> </w:t>
+            </w:r>
+            <w:r>
+              <w:rPr>
+                <w:i/>
+                <w:color w:val="auto"/>
+                <w:lang w:val="en-US"/>
+              </w:rPr>
+              <w:t xml:space="preserve">and </w:t>
+            </w:r>
+            <w:r>
+              <w:rPr>
+                <w:i/>
+                <w:color w:val="auto"/>
+                <w:lang w:val="en-US"/>
+              </w:rPr>
+              <w:t>adaptation the</w:t>
+            </w:r>
+            <w:r>
+              <w:rPr>
+                <w:i/>
+                <w:color w:val="auto"/>
+                <w:lang w:val="en-US"/>
+              </w:rPr>
+              <w:t xml:space="preserve"> </w:t>
+            </w:r>
+            <w:r>
+              <w:rPr>
+                <w:i/>
+                <w:color w:val="auto"/>
+                <w:lang w:val="en-US"/>
+              </w:rPr>
+              <w:t xml:space="preserve">Linux </w:t>
+            </w:r>
+            <w:r>
+              <w:rPr>
+                <w:i/>
+                <w:color w:val="auto"/>
+                <w:lang w:val="en-US"/>
+              </w:rPr>
+              <w:t xml:space="preserve">version of </w:t>
+            </w:r>
+            <w:r>
+              <w:rPr>
+                <w:i/>
+                <w:color w:val="auto"/>
+                <w:lang w:val="en-US"/>
+              </w:rPr>
+              <w:t xml:space="preserve">the </w:t>
+            </w:r>
+            <w:r>
+              <w:rPr>
+                <w:i/>
+                <w:color w:val="auto"/>
+                <w:lang w:val="en-US"/>
+              </w:rPr>
+              <w:t>software</w:t>
+            </w:r>
+            <w:r>
+              <w:rPr>
+                <w:i/>
+                <w:color w:val="auto"/>
+                <w:lang w:val="en-US"/>
+              </w:rPr>
+              <w:t xml:space="preserve"> </w:t>
+            </w:r>
+            <w:r>
+              <w:rPr>
+                <w:i/>
+                <w:color w:val="auto"/>
+                <w:lang w:val="en-US"/>
+              </w:rPr>
+              <w:t xml:space="preserve">developed </w:t>
+            </w:r>
+            <w:r>
+              <w:rPr>
+                <w:i/>
+                <w:color w:val="auto"/>
+                <w:lang w:val="en-US"/>
+              </w:rPr>
+              <w:t>to</w:t>
+            </w:r>
+            <w:r>
+              <w:rPr>
+                <w:i/>
+                <w:color w:val="auto"/>
+                <w:lang w:val="en-US"/>
+              </w:rPr>
+              <w:t xml:space="preserve"> </w:t>
+            </w:r>
+            <w:r>
+              <w:rPr>
+                <w:i/>
+                <w:color w:val="auto"/>
+                <w:lang w:val="en-US"/>
+              </w:rPr>
+              <w:t xml:space="preserve">a </w:t>
+            </w:r>
+            <w:r>
+              <w:rPr>
+                <w:i/>
+                <w:color w:val="auto"/>
+                <w:lang w:val="en-US"/>
+              </w:rPr>
+              <w:t>Windows</w:t>
+            </w:r>
+            <w:r>
+              <w:rPr>
+                <w:i/>
+                <w:color w:val="auto"/>
+                <w:lang w:val="en-US"/>
+              </w:rPr>
+              <w:t>®</w:t>
+            </w:r>
+            <w:r>
+              <w:rPr>
+                <w:i/>
+                <w:color w:val="auto"/>
+                <w:lang w:val="en-US"/>
+              </w:rPr>
+              <w:t xml:space="preserve"> platform. </w:t>
+            </w:r>
+          </w:p>
+          <w:p>
+            <w:pPr>
+              <w:jc w:val="both"/>
+              <w:rPr>
+                <w:rFonts w:ascii="Georgia" w:eastAsia="Georgia" w:hAnsi="Georgia" w:cs="Georgia"/>
+                <w:i/>
+                <w:color w:val="000000"/>
+                <w:sz w:val="32"/>
+                <w:szCs w:val="32"/>
+                <w:lang w:val="en-US"/>
+              </w:rPr>
+            </w:pPr>
+            <w:r>
+              <w:rPr>
+                <w:rFonts w:ascii="Georgia" w:eastAsia="Georgia" w:hAnsi="Georgia" w:cs="Georgia"/>
+                <w:i/>
+                <w:color w:val="000000"/>
+                <w:sz w:val="32"/>
+                <w:szCs w:val="32"/>
+                <w:lang w:val="en-US"/>
+              </w:rPr>
+              <w:t>200</w:t>
+            </w:r>
+            <w:r>
+              <w:rPr>
+                <w:rFonts w:ascii="Georgia" w:eastAsia="Georgia" w:hAnsi="Georgia" w:cs="Georgia"/>
+                <w:i/>
+                <w:color w:val="000000"/>
+                <w:sz w:val="32"/>
+                <w:szCs w:val="32"/>
+                <w:lang w:val="en-US"/>
+              </w:rPr>
+              <w:t>7-2020</w:t>
+            </w:r>
+            <w:r>
+              <w:rPr>
+                <w:rFonts w:ascii="Georgia" w:eastAsia="Georgia" w:hAnsi="Georgia" w:cs="Georgia"/>
+                <w:i/>
+                <w:color w:val="000000"/>
+                <w:sz w:val="32"/>
+                <w:szCs w:val="32"/>
+                <w:lang w:val="en-US"/>
+              </w:rPr>
+              <w:t xml:space="preserve"> </w:t>
+            </w:r>
+            <w:r>
+              <w:rPr>
+                <w:rFonts w:ascii="Georgia" w:eastAsia="Georgia" w:hAnsi="Georgia" w:cs="Georgia"/>
+                <w:i/>
+                <w:color w:val="000000"/>
+                <w:sz w:val="32"/>
+                <w:szCs w:val="32"/>
+                <w:lang w:val="en-US"/>
+              </w:rPr>
+              <w:t xml:space="preserve">freelance </w:t>
+            </w:r>
+            <w:r>
+              <w:rPr>
+                <w:rFonts w:ascii="Georgia" w:hAnsi="Georgia"/>
+                <w:i/>
+                <w:color w:val="auto"/>
+                <w:sz w:val="32"/>
+                <w:szCs w:val="32"/>
+                <w:lang w:val="en-US"/>
+              </w:rPr>
+              <w:t>software</w:t>
+            </w:r>
+            <w:r>
+              <w:rPr>
+                <w:rFonts w:ascii="Georgia" w:hAnsi="Georgia"/>
+                <w:i/>
+                <w:color w:val="auto"/>
+                <w:sz w:val="32"/>
+                <w:szCs w:val="32"/>
+                <w:lang w:val="en-US"/>
+              </w:rPr>
+              <w:t xml:space="preserve"> </w:t>
+            </w:r>
+            <w:r>
+              <w:rPr>
+                <w:rFonts w:ascii="Georgia" w:hAnsi="Georgia"/>
+                <w:i/>
+                <w:color w:val="auto"/>
+                <w:sz w:val="32"/>
+                <w:szCs w:val="32"/>
+                <w:lang w:val="en-US"/>
+              </w:rPr>
+              <w:t>developer</w:t>
+            </w:r>
+            <w:r>
+              <w:rPr>
+                <w:rFonts w:ascii="Georgia" w:eastAsia="Georgia" w:hAnsi="Georgia" w:cs="Georgia"/>
+                <w:i/>
+                <w:color w:val="000000"/>
+                <w:sz w:val="32"/>
+                <w:szCs w:val="32"/>
+                <w:lang w:val="en-US"/>
+              </w:rPr>
+              <w:t xml:space="preserve">: </w:t>
+            </w:r>
+          </w:p>
+          <w:p>
+            <w:pPr>
+              <w:jc w:val="both"/>
+              <w:rPr>
+                <w:i/>
+                <w:color w:val="auto"/>
+                <w:lang w:val="en-US"/>
+              </w:rPr>
+            </w:pPr>
+            <w:r>
+              <w:rPr>
+                <w:i/>
+                <w:color w:val="auto"/>
+                <w:lang w:val="en-US"/>
+              </w:rPr>
+              <w:t>Successfully designed,</w:t>
+            </w:r>
+            <w:r>
+              <w:rPr>
+                <w:i/>
+                <w:color w:val="auto"/>
                 <w:lang w:val="en-US"/>
               </w:rPr>
               <w:t xml:space="preserve"> developed and deployed</w:t>
@@ -2121,16 +2182,14 @@
               <w:rPr>
                 <w:i/>
                 <w:color w:val="auto"/>
-                <w:highlight w:val="cyan"/>
-                <w:lang w:val="en-US"/>
-              </w:rPr>
-              <w:t xml:space="preserve"> </w:t>
-            </w:r>
-            <w:r>
-              <w:rPr>
-                <w:i/>
-                <w:color w:val="auto"/>
-                <w:highlight w:val="cyan"/>
+                <w:lang w:val="en-US"/>
+              </w:rPr>
+              <w:t xml:space="preserve"> </w:t>
+            </w:r>
+            <w:r>
+              <w:rPr>
+                <w:i/>
+                <w:color w:val="auto"/>
                 <w:lang w:val="en-US"/>
               </w:rPr>
               <w:t>to</w:t>
@@ -2139,26 +2198,23 @@
               <w:rPr>
                 <w:i/>
                 <w:color w:val="auto"/>
-                <w:highlight w:val="cyan"/>
-                <w:lang w:val="en-US"/>
-              </w:rPr>
-              <w:t xml:space="preserve"> a</w:t>
-            </w:r>
-            <w:r>
-              <w:rPr>
-                <w:i/>
-                <w:color w:val="auto"/>
-                <w:highlight w:val="cyan"/>
-                <w:lang w:val="en-US"/>
-              </w:rPr>
-              <w:t xml:space="preserve"> «</w:t>
+                <w:lang w:val="en-US"/>
+              </w:rPr>
+              <w:t xml:space="preserve"> </w:t>
+            </w:r>
+            <w:r>
+              <w:rPr>
+                <w:i/>
+                <w:color w:val="auto"/>
+                <w:lang w:val="en-US"/>
+              </w:rPr>
+              <w:t>«</w:t>
             </w:r>
             <w:proofErr w:type="spellStart"/>
             <w:r>
               <w:rPr>
                 <w:i/>
                 <w:color w:val="auto"/>
-                <w:highlight w:val="cyan"/>
                 <w:lang w:val="en-US"/>
               </w:rPr>
               <w:t>Polimerupak</w:t>
@@ -2168,7 +2224,6 @@
               <w:rPr>
                 <w:i/>
                 <w:color w:val="auto"/>
-                <w:highlight w:val="cyan"/>
                 <w:lang w:val="en-US"/>
               </w:rPr>
               <w:t>»</w:t>
@@ -2177,45 +2232,9 @@
               <w:rPr>
                 <w:i/>
                 <w:color w:val="auto"/>
-                <w:highlight w:val="cyan"/>
-                <w:lang w:val="en-US"/>
-              </w:rPr>
-              <w:t xml:space="preserve"> manufacture</w:t>
-            </w:r>
-            <w:r>
-              <w:rPr>
-                <w:i/>
-                <w:color w:val="auto"/>
-                <w:highlight w:val="cyan"/>
-                <w:lang w:val="en-US"/>
-              </w:rPr>
-              <w:t>,</w:t>
-            </w:r>
-            <w:r>
-              <w:rPr>
-                <w:i/>
-                <w:color w:val="auto"/>
-                <w:highlight w:val="cyan"/>
-                <w:lang w:val="en-US"/>
-              </w:rPr>
-              <w:t xml:space="preserve"> </w:t>
-            </w:r>
-            <w:r>
-              <w:rPr>
-                <w:i/>
-                <w:color w:val="auto"/>
-                <w:highlight w:val="cyan"/>
-                <w:lang w:val="en-US"/>
-              </w:rPr>
-              <w:t>Kazan</w:t>
-            </w:r>
-            <w:r>
-              <w:rPr>
-                <w:i/>
-                <w:color w:val="auto"/>
-                <w:lang w:val="en-US"/>
-              </w:rPr>
-              <w:t>,</w:t>
+                <w:lang w:val="en-US"/>
+              </w:rPr>
+              <w:t xml:space="preserve"> manufacture,</w:t>
             </w:r>
             <w:r>
               <w:rPr>
@@ -2231,92 +2250,49 @@
                   <w:rStyle w:val="af"/>
                   <w:i/>
                   <w:color w:val="auto"/>
-                  <w:highlight w:val="cyan"/>
                   <w:lang w:val="en-US"/>
                 </w:rPr>
-                <w:t>www</w:t>
-              </w:r>
-              <w:r>
-                <w:rPr>
-                  <w:rStyle w:val="af"/>
-                  <w:i/>
-                  <w:color w:val="auto"/>
-                  <w:highlight w:val="cyan"/>
-                  <w:lang w:val="en-US"/>
-                </w:rPr>
-                <w:t>.</w:t>
-              </w:r>
-              <w:r>
-                <w:rPr>
-                  <w:rStyle w:val="af"/>
-                  <w:i/>
-                  <w:color w:val="auto"/>
-                  <w:highlight w:val="cyan"/>
-                  <w:lang w:val="en-US"/>
-                </w:rPr>
-                <w:t>polimerupak</w:t>
-              </w:r>
-              <w:r>
-                <w:rPr>
-                  <w:rStyle w:val="af"/>
-                  <w:i/>
-                  <w:color w:val="auto"/>
-                  <w:highlight w:val="cyan"/>
-                  <w:lang w:val="en-US"/>
-                </w:rPr>
-                <w:t>.</w:t>
-              </w:r>
-              <w:r>
-                <w:rPr>
-                  <w:rStyle w:val="af"/>
-                  <w:i/>
-                  <w:color w:val="auto"/>
-                  <w:highlight w:val="cyan"/>
-                  <w:lang w:val="en-US"/>
-                </w:rPr>
-                <w:t>com</w:t>
-              </w:r>
-              <w:r>
-                <w:rPr>
-                  <w:rStyle w:val="af"/>
-                  <w:i/>
-                  <w:color w:val="auto"/>
-                  <w:highlight w:val="cyan"/>
-                  <w:lang w:val="en-US"/>
-                </w:rPr>
-                <w:t>.</w:t>
-              </w:r>
-              <w:r>
-                <w:rPr>
-                  <w:rStyle w:val="af"/>
-                  <w:i/>
-                  <w:color w:val="auto"/>
-                  <w:highlight w:val="cyan"/>
-                  <w:lang w:val="en-US"/>
-                </w:rPr>
-                <w:t>ru</w:t>
+                <w:t>www.polimerupak.com.ru</w:t>
               </w:r>
             </w:hyperlink>
             <w:r>
               <w:rPr>
-                <w:lang w:val="en-US"/>
-              </w:rPr>
-              <w:t xml:space="preserve"> </w:t>
-            </w:r>
-            <w:r>
-              <w:rPr>
-                <w:i/>
-                <w:color w:val="auto"/>
-                <w:highlight w:val="cyan"/>
-                <w:lang w:val="en-US"/>
-              </w:rPr>
-              <w:t xml:space="preserve">an original MES </w:t>
-            </w:r>
-            <w:r>
-              <w:rPr>
-                <w:i/>
-                <w:color w:val="auto"/>
-                <w:highlight w:val="cyan"/>
+                <w:i/>
+                <w:color w:val="auto"/>
+                <w:lang w:val="en-US"/>
+              </w:rPr>
+              <w:t xml:space="preserve"> </w:t>
+            </w:r>
+            <w:proofErr w:type="gramStart"/>
+            <w:r>
+              <w:rPr>
+                <w:i/>
+                <w:color w:val="auto"/>
+                <w:lang w:val="en-US"/>
+              </w:rPr>
+              <w:t xml:space="preserve">an </w:t>
+            </w:r>
+            <w:r>
+              <w:rPr>
+                <w:i/>
+                <w:color w:val="auto"/>
+                <w:lang w:val="en-US"/>
+              </w:rPr>
+              <w:t>original</w:t>
+            </w:r>
+            <w:proofErr w:type="gramEnd"/>
+            <w:r>
+              <w:rPr>
+                <w:i/>
+                <w:color w:val="auto"/>
+                <w:lang w:val="en-US"/>
+              </w:rPr>
+              <w:t xml:space="preserve"> MES </w:t>
+            </w:r>
+            <w:r>
+              <w:rPr>
+                <w:i/>
+                <w:color w:val="auto"/>
                 <w:lang w:val="en-US"/>
               </w:rPr>
               <w:t>s</w:t>
@@ -2325,7 +2301,6 @@
               <w:rPr>
                 <w:i/>
                 <w:color w:val="auto"/>
-                <w:highlight w:val="cyan"/>
                 <w:lang w:val="en-US"/>
               </w:rPr>
               <w:t>oftware</w:t>
@@ -2334,31 +2309,10 @@
               <w:rPr>
                 <w:i/>
                 <w:color w:val="auto"/>
-                <w:highlight w:val="cyan"/>
-                <w:lang w:val="en-US"/>
-              </w:rPr>
-              <w:t xml:space="preserve"> </w:t>
-            </w:r>
-            <w:proofErr w:type="gramStart"/>
-            <w:r>
-              <w:rPr>
-                <w:i/>
-                <w:color w:val="auto"/>
-                <w:highlight w:val="cyan"/>
-                <w:lang w:val="en-US"/>
-              </w:rPr>
-              <w:t>solution</w:t>
-            </w:r>
-            <w:r>
-              <w:rPr>
-                <w:i/>
-                <w:color w:val="auto"/>
-                <w:highlight w:val="cyan"/>
-                <w:lang w:val="en-US"/>
-              </w:rPr>
-              <w:t xml:space="preserve"> .</w:t>
-            </w:r>
-            <w:proofErr w:type="gramEnd"/>
+                <w:lang w:val="en-US"/>
+              </w:rPr>
+              <w:t>.</w:t>
+            </w:r>
           </w:p>
           <w:p>
             <w:pPr>
@@ -2366,10 +2320,25 @@
               <w:rPr>
                 <w:i/>
                 <w:color w:val="auto"/>
-                <w:highlight w:val="cyan"/>
                 <w:lang w:val="en-US"/>
               </w:rPr>
             </w:pPr>
+            <w:r>
+              <w:rPr>
+                <w:i/>
+                <w:color w:val="auto"/>
+                <w:lang w:val="en-US"/>
+              </w:rPr>
+              <w:t>Work included</w:t>
+            </w:r>
+            <w:r>
+              <w:rPr>
+                <w:i/>
+                <w:color w:val="auto"/>
+                <w:lang w:val="en-US"/>
+              </w:rPr>
+              <w:t xml:space="preserve"> problem statement, software design and development, testing, software deployment and maintaining, personnel instructing. </w:t>
+            </w:r>
           </w:p>
           <w:p>
             <w:pPr>
@@ -2466,7 +2435,15 @@
                 <w:color w:val="auto"/>
                 <w:lang w:val="en-US"/>
               </w:rPr>
-              <w:t>Software p</w:t>
+              <w:t>The</w:t>
+            </w:r>
+            <w:r>
+              <w:rPr>
+                <w:i/>
+                <w:color w:val="auto"/>
+                <w:lang w:val="en-US"/>
+              </w:rPr>
+              <w:t xml:space="preserve"> p</w:t>
             </w:r>
             <w:r>
               <w:rPr>
@@ -2490,15 +2467,39 @@
                 <w:color w:val="auto"/>
                 <w:lang w:val="en-US"/>
               </w:rPr>
-              <w:t xml:space="preserve">delivered </w:t>
-            </w:r>
-            <w:r>
-              <w:rPr>
-                <w:i/>
-                <w:color w:val="auto"/>
-                <w:lang w:val="en-US"/>
-              </w:rPr>
-              <w:t>to a client</w:t>
+              <w:t>handed</w:t>
+            </w:r>
+            <w:r>
+              <w:rPr>
+                <w:i/>
+                <w:color w:val="auto"/>
+                <w:lang w:val="en-US"/>
+              </w:rPr>
+              <w:t xml:space="preserve"> </w:t>
+            </w:r>
+            <w:r>
+              <w:rPr>
+                <w:i/>
+                <w:color w:val="auto"/>
+                <w:lang w:val="en-US"/>
+              </w:rPr>
+              <w:t xml:space="preserve">to </w:t>
+            </w:r>
+            <w:r>
+              <w:rPr>
+                <w:i/>
+                <w:color w:val="auto"/>
+                <w:lang w:val="en-US"/>
+              </w:rPr>
+              <w:t xml:space="preserve">the </w:t>
+            </w:r>
+            <w:r>
+              <w:rPr>
+                <w:i/>
+                <w:color w:val="auto"/>
+                <w:lang w:val="en-US"/>
+              </w:rPr>
+              <w:t>client</w:t>
             </w:r>
             <w:r>
               <w:rPr>
@@ -2511,96 +2512,7 @@
           </w:p>
           <w:p>
             <w:pPr>
-              <w:rPr>
-                <w:i/>
-                <w:color w:val="auto"/>
-                <w:lang w:val="en-US"/>
-              </w:rPr>
-            </w:pPr>
-            <w:r>
-              <w:rPr>
-                <w:i/>
-                <w:color w:val="auto"/>
-                <w:lang w:val="en-US"/>
-              </w:rPr>
-              <w:t xml:space="preserve">Work included: </w:t>
-            </w:r>
-            <w:r>
-              <w:rPr>
-                <w:i/>
-                <w:color w:val="auto"/>
-                <w:lang w:val="en-US"/>
-              </w:rPr>
-              <w:t>problem</w:t>
-            </w:r>
-            <w:r>
-              <w:rPr>
-                <w:i/>
-                <w:color w:val="auto"/>
-                <w:lang w:val="en-US"/>
-              </w:rPr>
-              <w:t xml:space="preserve"> statement, software </w:t>
-            </w:r>
-            <w:r>
-              <w:rPr>
-                <w:i/>
-                <w:color w:val="auto"/>
-                <w:lang w:val="en-US"/>
-              </w:rPr>
-              <w:t xml:space="preserve">design and </w:t>
-            </w:r>
-            <w:r>
-              <w:rPr>
-                <w:i/>
-                <w:color w:val="auto"/>
-                <w:lang w:val="en-US"/>
-              </w:rPr>
-              <w:t xml:space="preserve">development, testing, </w:t>
-            </w:r>
-            <w:r>
-              <w:rPr>
-                <w:i/>
-                <w:color w:val="auto"/>
-                <w:lang w:val="en-US"/>
-              </w:rPr>
-              <w:t xml:space="preserve">software </w:t>
-            </w:r>
-            <w:r>
-              <w:rPr>
-                <w:i/>
-                <w:color w:val="auto"/>
-                <w:lang w:val="en-US"/>
-              </w:rPr>
-              <w:t>deployment and maintaining, personnel instructing</w:t>
-            </w:r>
-            <w:r>
-              <w:rPr>
-                <w:i/>
-                <w:color w:val="auto"/>
-                <w:lang w:val="en-US"/>
-              </w:rPr>
-              <w:t>.</w:t>
-            </w:r>
-            <w:r>
-              <w:rPr>
-                <w:i/>
-                <w:color w:val="auto"/>
-                <w:lang w:val="en-US"/>
-              </w:rPr>
-              <w:t xml:space="preserve"> </w:t>
-            </w:r>
-          </w:p>
-          <w:p>
-            <w:pPr>
-              <w:rPr>
-                <w:i/>
-                <w:color w:val="auto"/>
-                <w:lang w:val="en-US"/>
-              </w:rPr>
-            </w:pPr>
-          </w:p>
-          <w:p>
-            <w:pPr>
+              <w:jc w:val="both"/>
               <w:rPr>
                 <w:i/>
                 <w:color w:val="auto"/>
@@ -2753,6 +2665,14 @@
                 <w:color w:val="auto"/>
                 <w:lang w:val="en-US"/>
               </w:rPr>
+              <w:t xml:space="preserve">official </w:t>
+            </w:r>
+            <w:r>
+              <w:rPr>
+                <w:i/>
+                <w:color w:val="auto"/>
+                <w:lang w:val="en-US"/>
+              </w:rPr>
               <w:t>website</w:t>
             </w:r>
             <w:r>
@@ -2771,15 +2691,6 @@
               </w:rPr>
               <w:t xml:space="preserve"> </w:t>
             </w:r>
-          </w:p>
-          <w:p>
-            <w:pPr>
-              <w:rPr>
-                <w:i/>
-                <w:color w:val="auto"/>
-                <w:lang w:val="en-US"/>
-              </w:rPr>
-            </w:pPr>
           </w:p>
           <w:p>
             <w:pPr>
@@ -3147,7 +3058,7 @@
                 <w:szCs w:val="32"/>
                 <w:lang w:val="en-US"/>
               </w:rPr>
-              <w:t>FOREIGN LANGUAGE</w:t>
+              <w:t>CERTIFICATION</w:t>
             </w:r>
             <w:r>
               <w:rPr>
@@ -3158,7 +3069,18 @@
                 <w:szCs w:val="32"/>
                 <w:lang w:val="en-US"/>
               </w:rPr>
-              <w:t xml:space="preserve">: </w:t>
+              <w:t>:</w:t>
+            </w:r>
+            <w:r>
+              <w:rPr>
+                <w:rFonts w:ascii="Arial Narrow" w:hAnsi="Arial Narrow"/>
+                <w:b/>
+                <w:color w:val="auto"/>
+                <w:sz w:val="32"/>
+                <w:szCs w:val="32"/>
+                <w:lang w:val="en-US"/>
+              </w:rPr>
+              <w:t xml:space="preserve"> </w:t>
             </w:r>
           </w:p>
           <w:p>
@@ -3166,6 +3088,7 @@
               <w:widowControl/>
               <w:shd w:val="clear" w:color="auto" w:fill="FFFFFF"/>
               <w:contextualSpacing w:val="0"/>
+              <w:jc w:val="both"/>
               <w:rPr>
                 <w:i/>
                 <w:color w:val="auto"/>
@@ -3180,7 +3103,7 @@
                 <w:shd w:val="clear" w:color="auto" w:fill="FFFFFF"/>
                 <w:lang w:val="en-US"/>
               </w:rPr>
-              <w:t>English</w:t>
+              <w:t>2009 «Attestation of information objects</w:t>
             </w:r>
             <w:r>
               <w:rPr>
@@ -3198,15 +3121,147 @@
                 <w:shd w:val="clear" w:color="auto" w:fill="FFFFFF"/>
                 <w:lang w:val="en-US"/>
               </w:rPr>
+              <w:t>to comply with security rules to</w:t>
+            </w:r>
+            <w:r>
+              <w:rPr>
+                <w:i/>
+                <w:color w:val="auto"/>
+                <w:shd w:val="clear" w:color="auto" w:fill="FFFFFF"/>
+                <w:lang w:val="en-US"/>
+              </w:rPr>
+              <w:t xml:space="preserve"> </w:t>
+            </w:r>
+            <w:r>
+              <w:rPr>
+                <w:i/>
+                <w:color w:val="auto"/>
+                <w:shd w:val="clear" w:color="auto" w:fill="FFFFFF"/>
+                <w:lang w:val="en-US"/>
+              </w:rPr>
+              <w:t xml:space="preserve">protect </w:t>
+            </w:r>
+            <w:r>
+              <w:rPr>
+                <w:i/>
+                <w:color w:val="auto"/>
+                <w:shd w:val="clear" w:color="auto" w:fill="FFFFFF"/>
+                <w:lang w:val="en-US"/>
+              </w:rPr>
+              <w:t xml:space="preserve">against </w:t>
+            </w:r>
+            <w:r>
+              <w:rPr>
+                <w:i/>
+                <w:color w:val="auto"/>
+                <w:shd w:val="clear" w:color="auto" w:fill="FFFFFF"/>
+                <w:lang w:val="en-US"/>
+              </w:rPr>
+              <w:t xml:space="preserve">the </w:t>
+            </w:r>
+            <w:r>
+              <w:rPr>
+                <w:i/>
+                <w:color w:val="auto"/>
+                <w:shd w:val="clear" w:color="auto" w:fill="FFFFFF"/>
+                <w:lang w:val="en-US"/>
+              </w:rPr>
+              <w:t>unauthorized access»</w:t>
+            </w:r>
+          </w:p>
+          <w:p>
+            <w:pPr>
+              <w:widowControl/>
+              <w:shd w:val="clear" w:color="auto" w:fill="FFFFFF"/>
+              <w:contextualSpacing w:val="0"/>
+              <w:jc w:val="both"/>
+              <w:rPr>
+                <w:i/>
+                <w:color w:val="auto"/>
+                <w:shd w:val="clear" w:color="auto" w:fill="FFFFFF"/>
+                <w:lang w:val="en-US"/>
+              </w:rPr>
+            </w:pPr>
+          </w:p>
+          <w:p>
+            <w:pPr>
+              <w:widowControl/>
+              <w:shd w:val="clear" w:color="auto" w:fill="FFFFFF"/>
+              <w:contextualSpacing w:val="0"/>
+              <w:rPr>
+                <w:rFonts w:ascii="Arial Narrow" w:hAnsi="Arial Narrow"/>
+                <w:b/>
+                <w:color w:val="auto"/>
+                <w:sz w:val="32"/>
+                <w:szCs w:val="32"/>
+                <w:lang w:val="en-US"/>
+              </w:rPr>
+            </w:pPr>
+            <w:r>
+              <w:pict>
+                <v:rect id="_x0000_i1030" style="width:0;height:1.5pt" o:hralign="center" o:hrstd="t" o:hr="t" fillcolor="#a0a0a0" stroked="f"/>
+              </w:pict>
+            </w:r>
+            <w:r>
+              <w:rPr>
+                <w:rFonts w:ascii="Arial Narrow" w:hAnsi="Arial Narrow"/>
+                <w:b/>
+                <w:color w:val="auto"/>
+                <w:sz w:val="32"/>
+                <w:szCs w:val="32"/>
+                <w:lang w:val="en-US"/>
+              </w:rPr>
+              <w:t xml:space="preserve"> FOREIGN LANGUAGE</w:t>
+            </w:r>
+            <w:r>
+              <w:rPr>
+                <w:rFonts w:ascii="Arial Narrow" w:hAnsi="Arial Narrow"/>
+                <w:b/>
+                <w:color w:val="auto"/>
+                <w:sz w:val="32"/>
+                <w:szCs w:val="32"/>
+                <w:lang w:val="en-US"/>
+              </w:rPr>
               <w:t xml:space="preserve">: </w:t>
             </w:r>
-            <w:r>
+          </w:p>
+          <w:p>
+            <w:pPr>
+              <w:widowControl/>
+              <w:shd w:val="clear" w:color="auto" w:fill="FFFFFF"/>
+              <w:contextualSpacing w:val="0"/>
               <w:rPr>
                 <w:i/>
                 <w:color w:val="auto"/>
                 <w:shd w:val="clear" w:color="auto" w:fill="FFFFFF"/>
                 <w:lang w:val="en-US"/>
               </w:rPr>
+            </w:pPr>
+            <w:r>
+              <w:rPr>
+                <w:i/>
+                <w:color w:val="auto"/>
+                <w:shd w:val="clear" w:color="auto" w:fill="FFFFFF"/>
+                <w:lang w:val="en-US"/>
+              </w:rPr>
+              <w:t xml:space="preserve">English </w:t>
+            </w:r>
+            <w:r>
+              <w:rPr>
+                <w:i/>
+                <w:color w:val="auto"/>
+                <w:shd w:val="clear" w:color="auto" w:fill="FFFFFF"/>
+                <w:lang w:val="en-US"/>
+              </w:rPr>
+              <w:t xml:space="preserve">: </w:t>
+            </w:r>
+            <w:r>
+              <w:rPr>
+                <w:i/>
+                <w:color w:val="auto"/>
+                <w:shd w:val="clear" w:color="auto" w:fill="FFFFFF"/>
+                <w:lang w:val="en-US"/>
+              </w:rPr>
               <w:t>B</w:t>
             </w:r>
             <w:r>
@@ -3216,16 +3271,7 @@
                 <w:shd w:val="clear" w:color="auto" w:fill="FFFFFF"/>
                 <w:lang w:val="en-US"/>
               </w:rPr>
-              <w:t>1</w:t>
-            </w:r>
-            <w:r>
-              <w:rPr>
-                <w:i/>
-                <w:color w:val="auto"/>
-                <w:shd w:val="clear" w:color="auto" w:fill="FFFFFF"/>
-                <w:lang w:val="en-US"/>
-              </w:rPr>
-              <w:t xml:space="preserve"> </w:t>
+              <w:t xml:space="preserve">1 </w:t>
             </w:r>
           </w:p>
           <w:p>
@@ -3243,7 +3289,7 @@
             </w:pPr>
             <w:r>
               <w:pict>
-                <v:rect id="_x0000_i1030" style="width:0;height:1.5pt" o:hralign="center" o:hrstd="t" o:hr="t" fillcolor="#a0a0a0" stroked="f"/>
+                <v:rect id="_x0000_i1031" style="width:0;height:1.5pt" o:hralign="center" o:hrstd="t" o:hr="t" fillcolor="#a0a0a0" stroked="f"/>
               </w:pict>
             </w:r>
             <w:r>
@@ -3372,6 +3418,28 @@
                 <w:lang w:val="en-US"/>
               </w:rPr>
               <w:t xml:space="preserve">Positive thinking </w:t>
+            </w:r>
+          </w:p>
+          <w:p>
+            <w:pPr>
+              <w:pStyle w:val="10"/>
+              <w:tabs>
+                <w:tab w:val="left" w:pos="2505"/>
+              </w:tabs>
+              <w:contextualSpacing w:val="0"/>
+              <w:rPr>
+                <w:i/>
+                <w:color w:val="auto"/>
+                <w:lang w:val="en-US"/>
+              </w:rPr>
+            </w:pPr>
+            <w:r>
+              <w:rPr>
+                <w:i/>
+                <w:color w:val="auto"/>
+                <w:lang w:val="en-US"/>
+              </w:rPr>
+              <w:t>Willingness to learn</w:t>
             </w:r>
           </w:p>
           <w:p>
@@ -4947,7 +5015,7 @@
 </file>
 
 <file path=customXml/itemProps1.xml><?xml version="1.0" encoding="utf-8"?>
-<ds:datastoreItem xmlns:ds="http://schemas.openxmlformats.org/officeDocument/2006/customXml" ds:itemID="{B10451B1-4EFD-4300-ADE7-E42DEB58A3F1}">
+<ds:datastoreItem xmlns:ds="http://schemas.openxmlformats.org/officeDocument/2006/customXml" ds:itemID="{046DD660-37CC-4A37-A247-C4A019F7BA75}">
   <ds:schemaRefs>
     <ds:schemaRef ds:uri="http://schemas.openxmlformats.org/officeDocument/2006/bibliography"/>
   </ds:schemaRefs>

</xml_diff>

<commit_message>
some final changes so far
</commit_message>
<xml_diff>
--- a/Kazakov Marat resume.docx
+++ b/Kazakov Marat resume.docx
@@ -525,23 +525,7 @@
                 <w:color w:val="auto"/>
                 <w:lang w:val="en-US"/>
               </w:rPr>
-              <w:t xml:space="preserve">completed </w:t>
-            </w:r>
-            <w:r>
-              <w:rPr>
-                <w:i/>
-                <w:color w:val="auto"/>
-                <w:lang w:val="en-US"/>
-              </w:rPr>
-              <w:t xml:space="preserve">a </w:t>
-            </w:r>
-            <w:r>
-              <w:rPr>
-                <w:i/>
-                <w:color w:val="auto"/>
-                <w:lang w:val="en-US"/>
-              </w:rPr>
-              <w:t>p</w:t>
+              <w:t>completed p</w:t>
             </w:r>
             <w:r>
               <w:rPr>
@@ -819,6 +803,14 @@
                 <w:color w:val="auto"/>
                 <w:lang w:val="en-US"/>
               </w:rPr>
+              <w:t>ed</w:t>
+            </w:r>
+            <w:r>
+              <w:rPr>
+                <w:i/>
+                <w:color w:val="auto"/>
+                <w:lang w:val="en-US"/>
+              </w:rPr>
               <w:t xml:space="preserve"> as</w:t>
             </w:r>
             <w:r>
@@ -1041,6 +1033,14 @@
                 <w:color w:val="auto"/>
                 <w:lang w:val="en-US"/>
               </w:rPr>
+              <w:t>ed</w:t>
+            </w:r>
+            <w:r>
+              <w:rPr>
+                <w:i/>
+                <w:color w:val="auto"/>
+                <w:lang w:val="en-US"/>
+              </w:rPr>
               <w:t xml:space="preserve"> </w:t>
             </w:r>
             <w:r>
@@ -1105,7 +1105,23 @@
                 <w:color w:val="auto"/>
                 <w:lang w:val="en-US"/>
               </w:rPr>
-              <w:t>, test and maintenance</w:t>
+              <w:t>, test</w:t>
+            </w:r>
+            <w:r>
+              <w:rPr>
+                <w:i/>
+                <w:color w:val="auto"/>
+                <w:lang w:val="en-US"/>
+              </w:rPr>
+              <w:t>ing</w:t>
+            </w:r>
+            <w:r>
+              <w:rPr>
+                <w:i/>
+                <w:color w:val="auto"/>
+                <w:lang w:val="en-US"/>
+              </w:rPr>
+              <w:t xml:space="preserve"> and maintenance</w:t>
             </w:r>
             <w:r>
               <w:rPr>
@@ -1206,6 +1222,14 @@
                 <w:lang w:val="en-US"/>
               </w:rPr>
               <w:t>/Serial Communication</w:t>
+            </w:r>
+            <w:r>
+              <w:rPr>
+                <w:i/>
+                <w:color w:val="auto"/>
+                <w:lang w:val="en-US"/>
+              </w:rPr>
+              <w:t>s</w:t>
             </w:r>
           </w:p>
           <w:p>
@@ -1381,31 +1405,15 @@
                 <w:color w:val="auto"/>
                 <w:lang w:val="en-US"/>
               </w:rPr>
-              <w:t xml:space="preserve">Development and </w:t>
-            </w:r>
-            <w:r>
-              <w:rPr>
-                <w:i/>
-                <w:color w:val="auto"/>
-                <w:lang w:val="en-US"/>
-              </w:rPr>
-              <w:t>test</w:t>
-            </w:r>
-            <w:r>
-              <w:rPr>
-                <w:i/>
-                <w:color w:val="auto"/>
-                <w:lang w:val="en-US"/>
-              </w:rPr>
-              <w:t>ing</w:t>
-            </w:r>
-            <w:r>
-              <w:rPr>
-                <w:i/>
-                <w:color w:val="auto"/>
-                <w:lang w:val="en-US"/>
-              </w:rPr>
-              <w:t xml:space="preserve"> of </w:t>
+              <w:t>Worked on d</w:t>
+            </w:r>
+            <w:r>
+              <w:rPr>
+                <w:i/>
+                <w:color w:val="auto"/>
+                <w:lang w:val="en-US"/>
+              </w:rPr>
+              <w:t xml:space="preserve">evelopment of </w:t>
             </w:r>
             <w:r>
               <w:rPr>
@@ -1429,7 +1437,7 @@
                 <w:color w:val="auto"/>
                 <w:lang w:val="en-US"/>
               </w:rPr>
-              <w:t xml:space="preserve">® and </w:t>
+              <w:t>®/</w:t>
             </w:r>
             <w:r>
               <w:rPr>
@@ -1445,15 +1453,39 @@
                 <w:color w:val="auto"/>
                 <w:lang w:val="en-US"/>
               </w:rPr>
-              <w:t xml:space="preserve">) </w:t>
-            </w:r>
-            <w:r>
-              <w:rPr>
-                <w:i/>
-                <w:color w:val="auto"/>
-                <w:lang w:val="en-US"/>
-              </w:rPr>
-              <w:t xml:space="preserve">user </w:t>
+              <w:t>)</w:t>
+            </w:r>
+            <w:r>
+              <w:rPr>
+                <w:i/>
+                <w:color w:val="auto"/>
+                <w:lang w:val="en-US"/>
+              </w:rPr>
+              <w:t>,</w:t>
+            </w:r>
+            <w:r>
+              <w:rPr>
+                <w:i/>
+                <w:color w:val="auto"/>
+                <w:lang w:val="en-US"/>
+              </w:rPr>
+              <w:t xml:space="preserve"> </w:t>
+            </w:r>
+            <w:r>
+              <w:rPr>
+                <w:i/>
+                <w:color w:val="auto"/>
+                <w:lang w:val="en-US"/>
+              </w:rPr>
+              <w:t>client-server</w:t>
+            </w:r>
+            <w:r>
+              <w:rPr>
+                <w:i/>
+                <w:color w:val="auto"/>
+                <w:lang w:val="en-US"/>
+              </w:rPr>
+              <w:t xml:space="preserve"> </w:t>
             </w:r>
             <w:r>
               <w:rPr>
@@ -1539,6 +1571,7 @@
               </w:rPr>
               <w:t xml:space="preserve">/QT </w:t>
             </w:r>
+            <w:proofErr w:type="gramStart"/>
             <w:r>
               <w:rPr>
                 <w:i/>
@@ -1561,15 +1594,24 @@
                 <w:color w:val="auto"/>
                 <w:lang w:val="en-US"/>
               </w:rPr>
-              <w:t xml:space="preserve">a </w:t>
-            </w:r>
-            <w:r>
-              <w:rPr>
-                <w:i/>
-                <w:color w:val="auto"/>
-                <w:lang w:val="en-US"/>
-              </w:rPr>
-              <w:t xml:space="preserve">development </w:t>
+              <w:t xml:space="preserve"> </w:t>
+            </w:r>
+            <w:r>
+              <w:rPr>
+                <w:i/>
+                <w:color w:val="auto"/>
+                <w:lang w:val="en-US"/>
+              </w:rPr>
+              <w:t>development</w:t>
+            </w:r>
+            <w:proofErr w:type="gramEnd"/>
+            <w:r>
+              <w:rPr>
+                <w:i/>
+                <w:color w:val="auto"/>
+                <w:lang w:val="en-US"/>
+              </w:rPr>
+              <w:t xml:space="preserve"> </w:t>
             </w:r>
             <w:r>
               <w:rPr>
@@ -1783,16 +1825,14 @@
               </w:rPr>
               <w:t xml:space="preserve">and </w:t>
             </w:r>
-            <w:proofErr w:type="gramStart"/>
-            <w:r>
-              <w:rPr>
-                <w:i/>
-                <w:color w:val="auto"/>
-                <w:lang w:val="en-US"/>
-              </w:rPr>
-              <w:t>it’s</w:t>
-            </w:r>
-            <w:proofErr w:type="gramEnd"/>
+            <w:r>
+              <w:rPr>
+                <w:i/>
+                <w:color w:val="auto"/>
+                <w:lang w:val="en-US"/>
+              </w:rPr>
+              <w:t>its</w:t>
+            </w:r>
             <w:r>
               <w:rPr>
                 <w:i/>
@@ -1897,7 +1937,7 @@
                 <w:color w:val="auto"/>
                 <w:lang w:val="en-US"/>
               </w:rPr>
-              <w:t>Personal a</w:t>
+              <w:t>A</w:t>
             </w:r>
             <w:r>
               <w:rPr>
@@ -1921,23 +1961,7 @@
                 <w:color w:val="auto"/>
                 <w:lang w:val="en-US"/>
               </w:rPr>
-              <w:t xml:space="preserve"> porting</w:t>
-            </w:r>
-            <w:r>
-              <w:rPr>
-                <w:i/>
-                <w:color w:val="auto"/>
-                <w:lang w:val="en-US"/>
-              </w:rPr>
-              <w:t xml:space="preserve"> </w:t>
-            </w:r>
-            <w:r>
-              <w:rPr>
-                <w:i/>
-                <w:color w:val="auto"/>
-                <w:lang w:val="en-US"/>
-              </w:rPr>
-              <w:t xml:space="preserve">and </w:t>
+              <w:t xml:space="preserve"> </w:t>
             </w:r>
             <w:r>
               <w:rPr>
@@ -2168,7 +2192,15 @@
                 <w:color w:val="auto"/>
                 <w:lang w:val="en-US"/>
               </w:rPr>
-              <w:t>Successfully designed,</w:t>
+              <w:t>As a freelance developer, s</w:t>
+            </w:r>
+            <w:r>
+              <w:rPr>
+                <w:i/>
+                <w:color w:val="auto"/>
+                <w:lang w:val="en-US"/>
+              </w:rPr>
+              <w:t>uccessfully designed,</w:t>
             </w:r>
             <w:r>
               <w:rPr>
@@ -2234,7 +2266,7 @@
                 <w:color w:val="auto"/>
                 <w:lang w:val="en-US"/>
               </w:rPr>
-              <w:t xml:space="preserve"> manufacture,</w:t>
+              <w:t xml:space="preserve"> manufacture</w:t>
             </w:r>
             <w:r>
               <w:rPr>
@@ -2257,20 +2289,17 @@
             </w:hyperlink>
             <w:r>
               <w:rPr>
-                <w:i/>
-                <w:color w:val="auto"/>
-                <w:lang w:val="en-US"/>
-              </w:rPr>
-              <w:t xml:space="preserve"> </w:t>
-            </w:r>
-            <w:proofErr w:type="gramStart"/>
-            <w:r>
-              <w:rPr>
-                <w:i/>
-                <w:color w:val="auto"/>
-                <w:lang w:val="en-US"/>
-              </w:rPr>
-              <w:t xml:space="preserve">an </w:t>
+                <w:lang w:val="en-US"/>
+              </w:rPr>
+              <w:t>,</w:t>
+            </w:r>
+            <w:r>
+              <w:rPr>
+                <w:i/>
+                <w:color w:val="auto"/>
+                <w:lang w:val="en-US"/>
+              </w:rPr>
+              <w:t xml:space="preserve"> </w:t>
             </w:r>
             <w:r>
               <w:rPr>
@@ -2280,7 +2309,6 @@
               </w:rPr>
               <w:t>original</w:t>
             </w:r>
-            <w:proofErr w:type="gramEnd"/>
             <w:r>
               <w:rPr>
                 <w:i/>
@@ -2312,6 +2340,14 @@
                 <w:lang w:val="en-US"/>
               </w:rPr>
               <w:t>.</w:t>
+            </w:r>
+            <w:r>
+              <w:rPr>
+                <w:i/>
+                <w:color w:val="auto"/>
+                <w:lang w:val="en-US"/>
+              </w:rPr>
+              <w:t xml:space="preserve"> </w:t>
             </w:r>
           </w:p>
           <w:p>
@@ -2337,7 +2373,23 @@
                 <w:color w:val="auto"/>
                 <w:lang w:val="en-US"/>
               </w:rPr>
-              <w:t xml:space="preserve"> problem statement, software design and development, testing, software deployment and maintaining, personnel instructing. </w:t>
+              <w:t xml:space="preserve"> problem statement, software design and development, testing, software deployment and maintaining, </w:t>
+            </w:r>
+            <w:r>
+              <w:rPr>
+                <w:i/>
+                <w:color w:val="auto"/>
+                <w:lang w:val="en-US"/>
+              </w:rPr>
+              <w:t>customer</w:t>
+            </w:r>
+            <w:r>
+              <w:rPr>
+                <w:i/>
+                <w:color w:val="auto"/>
+                <w:lang w:val="en-US"/>
+              </w:rPr>
+              <w:t xml:space="preserve"> instructing. </w:t>
             </w:r>
           </w:p>
           <w:p>
@@ -2491,14 +2543,6 @@
                 <w:color w:val="auto"/>
                 <w:lang w:val="en-US"/>
               </w:rPr>
-              <w:t xml:space="preserve">the </w:t>
-            </w:r>
-            <w:r>
-              <w:rPr>
-                <w:i/>
-                <w:color w:val="auto"/>
-                <w:lang w:val="en-US"/>
-              </w:rPr>
               <w:t>client</w:t>
             </w:r>
             <w:r>
@@ -2509,6 +2553,16 @@
               </w:rPr>
               <w:t xml:space="preserve">. </w:t>
             </w:r>
+          </w:p>
+          <w:p>
+            <w:pPr>
+              <w:jc w:val="both"/>
+              <w:rPr>
+                <w:i/>
+                <w:color w:val="auto"/>
+                <w:lang w:val="en-US"/>
+              </w:rPr>
+            </w:pPr>
           </w:p>
           <w:p>
             <w:pPr>
@@ -2739,7 +2793,7 @@
               <w:rPr>
                 <w:lang w:val="en-US"/>
               </w:rPr>
-              <w:t>WORKING KNOWLEDGE</w:t>
+              <w:t>KNOWLEDGE</w:t>
             </w:r>
             <w:r>
               <w:rPr>
@@ -2767,6 +2821,51 @@
                 <w:color w:val="auto"/>
                 <w:lang w:val="en-US"/>
               </w:rPr>
+              <w:t>JAVA</w:t>
+            </w:r>
+            <w:r>
+              <w:rPr>
+                <w:rFonts w:eastAsia="Times New Roman"/>
+                <w:i/>
+                <w:color w:val="auto"/>
+                <w:lang w:val="en-US"/>
+              </w:rPr>
+              <w:t xml:space="preserve">, </w:t>
+            </w:r>
+            <w:r>
+              <w:rPr>
+                <w:rFonts w:eastAsia="Times New Roman"/>
+                <w:i/>
+                <w:color w:val="auto"/>
+                <w:lang w:val="en-US"/>
+              </w:rPr>
+              <w:t>JS</w:t>
+            </w:r>
+            <w:r>
+              <w:rPr>
+                <w:rFonts w:eastAsia="Times New Roman"/>
+                <w:i/>
+                <w:color w:val="auto"/>
+                <w:lang w:val="en-US"/>
+              </w:rPr>
+              <w:t>,</w:t>
+            </w:r>
+            <w:r>
+              <w:rPr>
+                <w:rFonts w:eastAsia="Times New Roman"/>
+                <w:i/>
+                <w:color w:val="auto"/>
+                <w:lang w:val="en-US"/>
+              </w:rPr>
+              <w:t xml:space="preserve"> </w:t>
+            </w:r>
+            <w:r>
+              <w:rPr>
+                <w:rFonts w:eastAsia="Times New Roman"/>
+                <w:i/>
+                <w:color w:val="auto"/>
+                <w:lang w:val="en-US"/>
+              </w:rPr>
               <w:t>C</w:t>
             </w:r>
             <w:r>
@@ -2794,7 +2893,7 @@
                 <w:color w:val="auto"/>
                 <w:lang w:val="en-US"/>
               </w:rPr>
-              <w:t xml:space="preserve">++, </w:t>
+              <w:t>++,</w:t>
             </w:r>
             <w:r>
               <w:rPr>
@@ -2803,34 +2902,7 @@
                 <w:color w:val="auto"/>
                 <w:lang w:val="en-US"/>
               </w:rPr>
-              <w:t>JAVA</w:t>
-            </w:r>
-            <w:r>
-              <w:rPr>
-                <w:rFonts w:eastAsia="Times New Roman"/>
-                <w:i/>
-                <w:color w:val="auto"/>
-                <w:lang w:val="en-US"/>
-              </w:rPr>
-              <w:t xml:space="preserve">, </w:t>
-            </w:r>
-            <w:r>
-              <w:rPr>
-                <w:rFonts w:eastAsia="Times New Roman"/>
-                <w:i/>
-                <w:color w:val="auto"/>
-                <w:lang w:val="en-US"/>
-              </w:rPr>
-              <w:t>SQL</w:t>
-            </w:r>
-            <w:r>
-              <w:rPr>
-                <w:rFonts w:eastAsia="Times New Roman"/>
-                <w:i/>
-                <w:color w:val="auto"/>
-                <w:lang w:val="en-US"/>
-              </w:rPr>
-              <w:t xml:space="preserve">, JS </w:t>
+              <w:t xml:space="preserve"> SQL</w:t>
             </w:r>
           </w:p>
           <w:p>
@@ -2888,6 +2960,15 @@
                 <w:lang w:val="en-US"/>
               </w:rPr>
             </w:pPr>
+            <w:r>
+              <w:rPr>
+                <w:rFonts w:eastAsia="Times New Roman"/>
+                <w:i/>
+                <w:color w:val="auto"/>
+                <w:lang w:val="en-US"/>
+              </w:rPr>
+              <w:t xml:space="preserve">JSON, </w:t>
+            </w:r>
             <w:proofErr w:type="spellStart"/>
             <w:r>
               <w:rPr>
@@ -2896,6 +2977,35 @@
                 <w:color w:val="auto"/>
                 <w:lang w:val="en-US"/>
               </w:rPr>
+              <w:t>TypeScript</w:t>
+            </w:r>
+            <w:proofErr w:type="spellEnd"/>
+            <w:r>
+              <w:rPr>
+                <w:rFonts w:eastAsia="Times New Roman"/>
+                <w:i/>
+                <w:color w:val="auto"/>
+                <w:lang w:val="en-US"/>
+              </w:rPr>
+              <w:t>,</w:t>
+            </w:r>
+            <w:r>
+              <w:rPr>
+                <w:rFonts w:eastAsia="Times New Roman"/>
+                <w:i/>
+                <w:color w:val="auto"/>
+                <w:lang w:val="en-US"/>
+              </w:rPr>
+              <w:t xml:space="preserve"> </w:t>
+            </w:r>
+            <w:proofErr w:type="spellStart"/>
+            <w:r>
+              <w:rPr>
+                <w:rFonts w:eastAsia="Times New Roman"/>
+                <w:i/>
+                <w:color w:val="auto"/>
+                <w:lang w:val="en-US"/>
+              </w:rPr>
               <w:t>Git</w:t>
             </w:r>
             <w:proofErr w:type="spellEnd"/>
@@ -2915,6 +3025,15 @@
                 <w:color w:val="auto"/>
                 <w:lang w:val="en-US"/>
               </w:rPr>
+              <w:t xml:space="preserve">HTTP, </w:t>
+            </w:r>
+            <w:r>
+              <w:rPr>
+                <w:rFonts w:eastAsia="Times New Roman"/>
+                <w:i/>
+                <w:color w:val="auto"/>
+                <w:lang w:val="en-US"/>
+              </w:rPr>
               <w:t xml:space="preserve">HTML, CSS, </w:t>
             </w:r>
             <w:r>
@@ -2924,7 +3043,7 @@
                 <w:color w:val="auto"/>
                 <w:lang w:val="en-US"/>
               </w:rPr>
-              <w:t xml:space="preserve">JSON, </w:t>
+              <w:t>Maven,</w:t>
             </w:r>
             <w:r>
               <w:rPr>
@@ -2933,63 +3052,7 @@
                 <w:color w:val="auto"/>
                 <w:lang w:val="en-US"/>
               </w:rPr>
-              <w:t xml:space="preserve">HTTP, </w:t>
-            </w:r>
-            <w:r>
-              <w:rPr>
-                <w:rFonts w:eastAsia="Times New Roman"/>
-                <w:i/>
-                <w:color w:val="auto"/>
-                <w:lang w:val="en-US"/>
-              </w:rPr>
-              <w:t>Spring framework</w:t>
-            </w:r>
-            <w:r>
-              <w:rPr>
-                <w:rFonts w:eastAsia="Times New Roman"/>
-                <w:i/>
-                <w:color w:val="auto"/>
-                <w:lang w:val="en-US"/>
-              </w:rPr>
-              <w:t>,</w:t>
-            </w:r>
-            <w:r>
-              <w:rPr>
-                <w:rFonts w:eastAsia="Times New Roman"/>
-                <w:i/>
-                <w:color w:val="auto"/>
-                <w:lang w:val="en-US"/>
-              </w:rPr>
-              <w:t xml:space="preserve"> </w:t>
-            </w:r>
-            <w:r>
-              <w:rPr>
-                <w:rFonts w:eastAsia="Times New Roman"/>
-                <w:i/>
-                <w:color w:val="auto"/>
-                <w:lang w:val="en-US"/>
-              </w:rPr>
-              <w:t xml:space="preserve">Maven, </w:t>
-            </w:r>
-            <w:proofErr w:type="spellStart"/>
-            <w:r>
-              <w:rPr>
-                <w:rFonts w:eastAsia="Times New Roman"/>
-                <w:i/>
-                <w:color w:val="auto"/>
-                <w:lang w:val="en-US"/>
-              </w:rPr>
-              <w:t>JUnit</w:t>
-            </w:r>
-            <w:proofErr w:type="spellEnd"/>
-            <w:r>
-              <w:rPr>
-                <w:rFonts w:eastAsia="Times New Roman"/>
-                <w:i/>
-                <w:color w:val="auto"/>
-                <w:lang w:val="en-US"/>
-              </w:rPr>
-              <w:t xml:space="preserve">, </w:t>
+              <w:t xml:space="preserve"> </w:t>
             </w:r>
             <w:proofErr w:type="spellStart"/>
             <w:r>
@@ -3103,7 +3166,7 @@
                 <w:shd w:val="clear" w:color="auto" w:fill="FFFFFF"/>
                 <w:lang w:val="en-US"/>
               </w:rPr>
-              <w:t>2009 «Attestation of information objects</w:t>
+              <w:t xml:space="preserve">2009 «Attestation of information </w:t>
             </w:r>
             <w:r>
               <w:rPr>
@@ -3112,7 +3175,7 @@
                 <w:shd w:val="clear" w:color="auto" w:fill="FFFFFF"/>
                 <w:lang w:val="en-US"/>
               </w:rPr>
-              <w:t xml:space="preserve"> </w:t>
+              <w:t>systems</w:t>
             </w:r>
             <w:r>
               <w:rPr>
@@ -3121,7 +3184,7 @@
                 <w:shd w:val="clear" w:color="auto" w:fill="FFFFFF"/>
                 <w:lang w:val="en-US"/>
               </w:rPr>
-              <w:t>to comply with security rules to</w:t>
+              <w:t xml:space="preserve"> </w:t>
             </w:r>
             <w:r>
               <w:rPr>
@@ -3130,7 +3193,7 @@
                 <w:shd w:val="clear" w:color="auto" w:fill="FFFFFF"/>
                 <w:lang w:val="en-US"/>
               </w:rPr>
-              <w:t xml:space="preserve"> </w:t>
+              <w:t xml:space="preserve">to comply with security </w:t>
             </w:r>
             <w:r>
               <w:rPr>
@@ -3139,7 +3202,7 @@
                 <w:shd w:val="clear" w:color="auto" w:fill="FFFFFF"/>
                 <w:lang w:val="en-US"/>
               </w:rPr>
-              <w:t xml:space="preserve">protect </w:t>
+              <w:t>rules</w:t>
             </w:r>
             <w:r>
               <w:rPr>
@@ -3148,6 +3211,60 @@
                 <w:shd w:val="clear" w:color="auto" w:fill="FFFFFF"/>
                 <w:lang w:val="en-US"/>
               </w:rPr>
+              <w:t>.</w:t>
+            </w:r>
+            <w:r>
+              <w:rPr>
+                <w:i/>
+                <w:color w:val="auto"/>
+                <w:shd w:val="clear" w:color="auto" w:fill="FFFFFF"/>
+                <w:lang w:val="en-US"/>
+              </w:rPr>
+              <w:t xml:space="preserve"> </w:t>
+            </w:r>
+            <w:r>
+              <w:rPr>
+                <w:i/>
+                <w:color w:val="auto"/>
+                <w:shd w:val="clear" w:color="auto" w:fill="FFFFFF"/>
+                <w:lang w:val="en-US"/>
+              </w:rPr>
+              <w:t>P</w:t>
+            </w:r>
+            <w:r>
+              <w:rPr>
+                <w:i/>
+                <w:color w:val="auto"/>
+                <w:shd w:val="clear" w:color="auto" w:fill="FFFFFF"/>
+                <w:lang w:val="en-US"/>
+              </w:rPr>
+              <w:t>rotect</w:t>
+            </w:r>
+            <w:r>
+              <w:rPr>
+                <w:i/>
+                <w:color w:val="auto"/>
+                <w:shd w:val="clear" w:color="auto" w:fill="FFFFFF"/>
+                <w:lang w:val="en-US"/>
+              </w:rPr>
+              <w:t xml:space="preserve">ion </w:t>
+            </w:r>
+            <w:r>
+              <w:rPr>
+                <w:i/>
+                <w:color w:val="auto"/>
+                <w:shd w:val="clear" w:color="auto" w:fill="FFFFFF"/>
+                <w:lang w:val="en-US"/>
+              </w:rPr>
+              <w:t xml:space="preserve"> </w:t>
+            </w:r>
+            <w:r>
+              <w:rPr>
+                <w:i/>
+                <w:color w:val="auto"/>
+                <w:shd w:val="clear" w:color="auto" w:fill="FFFFFF"/>
+                <w:lang w:val="en-US"/>
+              </w:rPr>
               <w:t xml:space="preserve">against </w:t>
             </w:r>
             <w:r>
@@ -3157,7 +3274,7 @@
                 <w:shd w:val="clear" w:color="auto" w:fill="FFFFFF"/>
                 <w:lang w:val="en-US"/>
               </w:rPr>
-              <w:t xml:space="preserve">the </w:t>
+              <w:t xml:space="preserve">an </w:t>
             </w:r>
             <w:r>
               <w:rPr>
@@ -5015,7 +5132,7 @@
 </file>
 
 <file path=customXml/itemProps1.xml><?xml version="1.0" encoding="utf-8"?>
-<ds:datastoreItem xmlns:ds="http://schemas.openxmlformats.org/officeDocument/2006/customXml" ds:itemID="{046DD660-37CC-4A37-A247-C4A019F7BA75}">
+<ds:datastoreItem xmlns:ds="http://schemas.openxmlformats.org/officeDocument/2006/customXml" ds:itemID="{0606D9D3-68C5-40F7-8F01-99C576747030}">
   <ds:schemaRefs>
     <ds:schemaRef ds:uri="http://schemas.openxmlformats.org/officeDocument/2006/bibliography"/>
   </ds:schemaRefs>

</xml_diff>

<commit_message>
with some minor changes
</commit_message>
<xml_diff>
--- a/Kazakov Marat resume.docx
+++ b/Kazakov Marat resume.docx
@@ -106,7 +106,6 @@
                 <w:lang w:val="en-US"/>
               </w:rPr>
             </w:pPr>
-            <w:proofErr w:type="gramStart"/>
             <w:r>
               <w:rPr>
                 <w:rFonts w:ascii="Georgia" w:eastAsia="Georgia" w:hAnsi="Georgia" w:cs="Georgia"/>
@@ -118,7 +117,6 @@
               </w:rPr>
               <w:t>software</w:t>
             </w:r>
-            <w:proofErr w:type="gramEnd"/>
             <w:r>
               <w:rPr>
                 <w:rFonts w:ascii="Georgia" w:eastAsia="Georgia" w:hAnsi="Georgia" w:cs="Georgia"/>
@@ -458,7 +456,6 @@
               </w:rPr>
               <w:t xml:space="preserve"> degree in </w:t>
             </w:r>
-            <w:proofErr w:type="spellStart"/>
             <w:r>
               <w:rPr>
                 <w:i/>
@@ -467,7 +464,6 @@
               </w:rPr>
               <w:t>Radiophysics</w:t>
             </w:r>
-            <w:proofErr w:type="spellEnd"/>
             <w:r>
               <w:rPr>
                 <w:i/>
@@ -583,23 +579,13 @@
               </w:rPr>
               <w:t xml:space="preserve"> </w:t>
             </w:r>
-            <w:proofErr w:type="spellStart"/>
-            <w:r>
-              <w:rPr>
-                <w:i/>
-                <w:color w:val="auto"/>
-                <w:lang w:val="en-US"/>
-              </w:rPr>
-              <w:t>Radiophysics</w:t>
-            </w:r>
-            <w:proofErr w:type="spellEnd"/>
-            <w:r>
-              <w:rPr>
-                <w:i/>
-                <w:color w:val="auto"/>
-                <w:lang w:val="en-US"/>
-              </w:rPr>
-              <w:t xml:space="preserve"> at</w:t>
+            <w:r>
+              <w:rPr>
+                <w:i/>
+                <w:color w:val="auto"/>
+                <w:lang w:val="en-US"/>
+              </w:rPr>
+              <w:t>Radiophysics at</w:t>
             </w:r>
             <w:r>
               <w:rPr>
@@ -893,7 +879,6 @@
               </w:rPr>
               <w:t>Visual C++/</w:t>
             </w:r>
-            <w:proofErr w:type="spellStart"/>
             <w:r>
               <w:rPr>
                 <w:i/>
@@ -902,7 +887,6 @@
               </w:rPr>
               <w:t>WinAPI</w:t>
             </w:r>
-            <w:proofErr w:type="spellEnd"/>
             <w:r>
               <w:rPr>
                 <w:i/>
@@ -1169,25 +1153,7 @@
                 <w:color w:val="auto"/>
                 <w:lang w:val="en-US"/>
               </w:rPr>
-              <w:t>MSVC/</w:t>
-            </w:r>
-            <w:proofErr w:type="spellStart"/>
-            <w:r>
-              <w:rPr>
-                <w:i/>
-                <w:color w:val="auto"/>
-                <w:lang w:val="en-US"/>
-              </w:rPr>
-              <w:t>WinAPI</w:t>
-            </w:r>
-            <w:proofErr w:type="spellEnd"/>
-            <w:r>
-              <w:rPr>
-                <w:i/>
-                <w:color w:val="auto"/>
-                <w:lang w:val="en-US"/>
-              </w:rPr>
-              <w:t>/Multithreading/SQL</w:t>
+              <w:t>MSVC/WinAPI/Multithreading/SQL</w:t>
             </w:r>
             <w:r>
               <w:rPr>
@@ -1533,45 +1499,8 @@
                 <w:color w:val="auto"/>
                 <w:lang w:val="en-US"/>
               </w:rPr>
-              <w:t>employing MSVC/</w:t>
-            </w:r>
-            <w:proofErr w:type="spellStart"/>
-            <w:r>
-              <w:rPr>
-                <w:i/>
-                <w:color w:val="auto"/>
-                <w:lang w:val="en-US"/>
-              </w:rPr>
-              <w:t>WinAPI</w:t>
-            </w:r>
-            <w:proofErr w:type="spellEnd"/>
-            <w:r>
-              <w:rPr>
-                <w:i/>
-                <w:color w:val="auto"/>
-                <w:lang w:val="en-US"/>
-              </w:rPr>
-              <w:t xml:space="preserve">, </w:t>
-            </w:r>
-            <w:proofErr w:type="spellStart"/>
-            <w:r>
-              <w:rPr>
-                <w:i/>
-                <w:color w:val="auto"/>
-                <w:lang w:val="en-US"/>
-              </w:rPr>
-              <w:t>gcc</w:t>
-            </w:r>
-            <w:proofErr w:type="spellEnd"/>
-            <w:r>
-              <w:rPr>
-                <w:i/>
-                <w:color w:val="auto"/>
-                <w:lang w:val="en-US"/>
-              </w:rPr>
-              <w:t xml:space="preserve">/QT </w:t>
-            </w:r>
-            <w:proofErr w:type="gramStart"/>
+              <w:t xml:space="preserve">employing MSVC/WinAPI, gcc/QT </w:t>
+            </w:r>
             <w:r>
               <w:rPr>
                 <w:i/>
@@ -1602,16 +1531,7 @@
                 <w:color w:val="auto"/>
                 <w:lang w:val="en-US"/>
               </w:rPr>
-              <w:t>development</w:t>
-            </w:r>
-            <w:proofErr w:type="gramEnd"/>
-            <w:r>
-              <w:rPr>
-                <w:i/>
-                <w:color w:val="auto"/>
-                <w:lang w:val="en-US"/>
-              </w:rPr>
-              <w:t xml:space="preserve"> </w:t>
+              <w:t xml:space="preserve">development </w:t>
             </w:r>
             <w:r>
               <w:rPr>
@@ -1629,7 +1549,6 @@
               </w:rPr>
               <w:t xml:space="preserve"> and </w:t>
             </w:r>
-            <w:proofErr w:type="spellStart"/>
             <w:r>
               <w:rPr>
                 <w:i/>
@@ -1638,7 +1557,6 @@
               </w:rPr>
               <w:t>SqLite</w:t>
             </w:r>
-            <w:proofErr w:type="spellEnd"/>
             <w:r>
               <w:rPr>
                 <w:i/>
@@ -2001,14 +1919,6 @@
                 <w:color w:val="auto"/>
                 <w:lang w:val="en-US"/>
               </w:rPr>
-              <w:t xml:space="preserve">the </w:t>
-            </w:r>
-            <w:r>
-              <w:rPr>
-                <w:i/>
-                <w:color w:val="auto"/>
-                <w:lang w:val="en-US"/>
-              </w:rPr>
               <w:t>software</w:t>
             </w:r>
             <w:r>
@@ -2242,23 +2152,13 @@
               </w:rPr>
               <w:t>«</w:t>
             </w:r>
-            <w:proofErr w:type="spellStart"/>
-            <w:r>
-              <w:rPr>
-                <w:i/>
-                <w:color w:val="auto"/>
-                <w:lang w:val="en-US"/>
-              </w:rPr>
-              <w:t>Polimerupak</w:t>
-            </w:r>
-            <w:proofErr w:type="spellEnd"/>
-            <w:r>
-              <w:rPr>
-                <w:i/>
-                <w:color w:val="auto"/>
-                <w:lang w:val="en-US"/>
-              </w:rPr>
-              <w:t>»</w:t>
+            <w:r>
+              <w:rPr>
+                <w:i/>
+                <w:color w:val="auto"/>
+                <w:lang w:val="en-US"/>
+              </w:rPr>
+              <w:t>Polimerupak»</w:t>
             </w:r>
             <w:r>
               <w:rPr>
@@ -2904,6 +2804,15 @@
               </w:rPr>
               <w:t xml:space="preserve"> SQL</w:t>
             </w:r>
+            <w:r>
+              <w:rPr>
+                <w:rFonts w:eastAsia="Times New Roman"/>
+                <w:i/>
+                <w:color w:val="auto"/>
+                <w:lang w:val="en-US"/>
+              </w:rPr>
+              <w:t>, OOP</w:t>
+            </w:r>
           </w:p>
           <w:p>
             <w:pPr>
@@ -2969,7 +2878,6 @@
               </w:rPr>
               <w:t xml:space="preserve">JSON, </w:t>
             </w:r>
-            <w:proofErr w:type="spellStart"/>
             <w:r>
               <w:rPr>
                 <w:rFonts w:eastAsia="Times New Roman"/>
@@ -2979,7 +2887,6 @@
               </w:rPr>
               <w:t>TypeScript</w:t>
             </w:r>
-            <w:proofErr w:type="spellEnd"/>
             <w:r>
               <w:rPr>
                 <w:rFonts w:eastAsia="Times New Roman"/>
@@ -2998,7 +2905,6 @@
               </w:rPr>
               <w:t xml:space="preserve"> </w:t>
             </w:r>
-            <w:proofErr w:type="spellStart"/>
             <w:r>
               <w:rPr>
                 <w:rFonts w:eastAsia="Times New Roman"/>
@@ -3006,9 +2912,8 @@
                 <w:color w:val="auto"/>
                 <w:lang w:val="en-US"/>
               </w:rPr>
-              <w:t>Git</w:t>
-            </w:r>
-            <w:proofErr w:type="spellEnd"/>
+              <w:t xml:space="preserve">Git, </w:t>
+            </w:r>
             <w:r>
               <w:rPr>
                 <w:rFonts w:eastAsia="Times New Roman"/>
@@ -3016,7 +2921,7 @@
                 <w:color w:val="auto"/>
                 <w:lang w:val="en-US"/>
               </w:rPr>
-              <w:t xml:space="preserve">, </w:t>
+              <w:t xml:space="preserve">HTTP, </w:t>
             </w:r>
             <w:r>
               <w:rPr>
@@ -3025,7 +2930,7 @@
                 <w:color w:val="auto"/>
                 <w:lang w:val="en-US"/>
               </w:rPr>
-              <w:t xml:space="preserve">HTTP, </w:t>
+              <w:t xml:space="preserve">HTML, CSS, </w:t>
             </w:r>
             <w:r>
               <w:rPr>
@@ -3034,7 +2939,7 @@
                 <w:color w:val="auto"/>
                 <w:lang w:val="en-US"/>
               </w:rPr>
-              <w:t xml:space="preserve">HTML, CSS, </w:t>
+              <w:t xml:space="preserve">QT Lib, </w:t>
             </w:r>
             <w:r>
               <w:rPr>
@@ -3054,7 +2959,6 @@
               </w:rPr>
               <w:t xml:space="preserve"> </w:t>
             </w:r>
-            <w:proofErr w:type="spellStart"/>
             <w:r>
               <w:rPr>
                 <w:rFonts w:eastAsia="Times New Roman"/>
@@ -3062,17 +2966,7 @@
                 <w:color w:val="auto"/>
                 <w:lang w:val="en-US"/>
               </w:rPr>
-              <w:t>regex</w:t>
-            </w:r>
-            <w:proofErr w:type="spellEnd"/>
-            <w:r>
-              <w:rPr>
-                <w:rFonts w:eastAsia="Times New Roman"/>
-                <w:i/>
-                <w:color w:val="auto"/>
-                <w:lang w:val="en-US"/>
-              </w:rPr>
-              <w:t xml:space="preserve">, </w:t>
+              <w:t xml:space="preserve">regex, </w:t>
             </w:r>
             <w:r>
               <w:rPr>
@@ -5132,7 +5026,7 @@
 </file>
 
 <file path=customXml/itemProps1.xml><?xml version="1.0" encoding="utf-8"?>
-<ds:datastoreItem xmlns:ds="http://schemas.openxmlformats.org/officeDocument/2006/customXml" ds:itemID="{0606D9D3-68C5-40F7-8F01-99C576747030}">
+<ds:datastoreItem xmlns:ds="http://schemas.openxmlformats.org/officeDocument/2006/customXml" ds:itemID="{DFD81E9C-9C34-45E6-98B9-8AA964C07BBC}">
   <ds:schemaRefs>
     <ds:schemaRef ds:uri="http://schemas.openxmlformats.org/officeDocument/2006/bibliography"/>
   </ds:schemaRefs>

</xml_diff>

<commit_message>
Working experience: order by date desc
</commit_message>
<xml_diff>
--- a/Kazakov Marat resume.docx
+++ b/Kazakov Marat resume.docx
@@ -1,6 +1,6 @@
 
 <file path=word/document.xml><?xml version="1.0" encoding="utf-8"?>
-<w:document xmlns:ve="http://schemas.openxmlformats.org/markup-compatibility/2006" xmlns:o="urn:schemas-microsoft-com:office:office" xmlns:r="http://schemas.openxmlformats.org/officeDocument/2006/relationships" xmlns:m="http://schemas.openxmlformats.org/officeDocument/2006/math" xmlns:v="urn:schemas-microsoft-com:vml" xmlns:wp="http://schemas.openxmlformats.org/drawingml/2006/wordprocessingDrawing" xmlns:w10="urn:schemas-microsoft-com:office:word" xmlns:w="http://schemas.openxmlformats.org/wordprocessingml/2006/main" xmlns:wne="http://schemas.microsoft.com/office/word/2006/wordml">
+<w:document xmlns:wpc="http://schemas.microsoft.com/office/word/2010/wordprocessingCanvas" xmlns:cx="http://schemas.microsoft.com/office/drawing/2014/chartex" xmlns:cx1="http://schemas.microsoft.com/office/drawing/2015/9/8/chartex" xmlns:cx2="http://schemas.microsoft.com/office/drawing/2015/10/21/chartex" xmlns:cx3="http://schemas.microsoft.com/office/drawing/2016/5/9/chartex" xmlns:cx4="http://schemas.microsoft.com/office/drawing/2016/5/10/chartex" xmlns:cx5="http://schemas.microsoft.com/office/drawing/2016/5/11/chartex" xmlns:cx6="http://schemas.microsoft.com/office/drawing/2016/5/12/chartex" xmlns:cx7="http://schemas.microsoft.com/office/drawing/2016/5/13/chartex" xmlns:cx8="http://schemas.microsoft.com/office/drawing/2016/5/14/chartex" xmlns:mc="http://schemas.openxmlformats.org/markup-compatibility/2006" xmlns:aink="http://schemas.microsoft.com/office/drawing/2016/ink" xmlns:am3d="http://schemas.microsoft.com/office/drawing/2017/model3d" xmlns:o="urn:schemas-microsoft-com:office:office" xmlns:r="http://schemas.openxmlformats.org/officeDocument/2006/relationships" xmlns:m="http://schemas.openxmlformats.org/officeDocument/2006/math" xmlns:v="urn:schemas-microsoft-com:vml" xmlns:wp14="http://schemas.microsoft.com/office/word/2010/wordprocessingDrawing" xmlns:wp="http://schemas.openxmlformats.org/drawingml/2006/wordprocessingDrawing" xmlns:w10="urn:schemas-microsoft-com:office:word" xmlns:w="http://schemas.openxmlformats.org/wordprocessingml/2006/main" xmlns:w14="http://schemas.microsoft.com/office/word/2010/wordml" xmlns:w15="http://schemas.microsoft.com/office/word/2012/wordml" xmlns:w16cid="http://schemas.microsoft.com/office/word/2016/wordml/cid" xmlns:w16se="http://schemas.microsoft.com/office/word/2015/wordml/symex" xmlns:wpg="http://schemas.microsoft.com/office/word/2010/wordprocessingGroup" xmlns:wpi="http://schemas.microsoft.com/office/word/2010/wordprocessingInk" xmlns:wne="http://schemas.microsoft.com/office/word/2006/wordml" xmlns:wps="http://schemas.microsoft.com/office/word/2010/wordprocessingShape" mc:Ignorable="w14 w15 w16se w16cid wp14">
   <w:background w:color="FFFFFF"/>
   <w:body>
     <w:tbl>
@@ -9,12 +9,12 @@
         <w:tblW w:w="10915" w:type="dxa"/>
         <w:tblInd w:w="284" w:type="dxa"/>
         <w:tblLayout w:type="fixed"/>
-        <w:tblLook w:val="0600"/>
+        <w:tblLook w:val="0600" w:firstRow="0" w:lastRow="0" w:firstColumn="0" w:lastColumn="0" w:noHBand="1" w:noVBand="1"/>
       </w:tblPr>
       <w:tblGrid>
         <w:gridCol w:w="7087"/>
-        <w:gridCol w:w="142"/>
-        <w:gridCol w:w="3686"/>
+        <w:gridCol w:w="426"/>
+        <w:gridCol w:w="3402"/>
       </w:tblGrid>
       <w:tr>
         <w:trPr>
@@ -41,7 +41,7 @@
             </w:pPr>
             <w:r>
               <w:pict>
-                <v:rect id="_x0000_i1025" style="width:0;height:1.5pt" o:hralign="center" o:hrstd="t" o:hr="t" fillcolor="#a0a0a0" stroked="f"/>
+                <v:rect id="_x0000_i1193" style="width:0;height:1.5pt" o:hralign="center" o:hrstd="t" o:hr="t" fillcolor="#a0a0a0" stroked="f"/>
               </w:pict>
             </w:r>
           </w:p>
@@ -141,6 +141,7 @@
             </w:pPr>
             <w:bookmarkStart w:id="3" w:name="_hu15avv9hbkc" w:colFirst="0" w:colLast="0"/>
             <w:bookmarkEnd w:id="3"/>
+            <w:proofErr w:type="spellStart"/>
             <w:r>
               <w:rPr>
                 <w:i/>
@@ -149,6 +150,7 @@
               </w:rPr>
               <w:t>tel</w:t>
             </w:r>
+            <w:proofErr w:type="spellEnd"/>
             <w:r>
               <w:rPr>
                 <w:i/>
@@ -354,7 +356,7 @@
         </w:tc>
         <w:tc>
           <w:tcPr>
-            <w:tcW w:w="142" w:type="dxa"/>
+            <w:tcW w:w="426" w:type="dxa"/>
           </w:tcPr>
           <w:p>
             <w:pPr>
@@ -369,7 +371,7 @@
         </w:tc>
         <w:tc>
           <w:tcPr>
-            <w:tcW w:w="3686" w:type="dxa"/>
+            <w:tcW w:w="3402" w:type="dxa"/>
           </w:tcPr>
           <w:p>
             <w:pPr>
@@ -505,6 +507,7 @@
               </w:rPr>
               <w:t xml:space="preserve"> degree in </w:t>
             </w:r>
+            <w:proofErr w:type="spellStart"/>
             <w:r>
               <w:rPr>
                 <w:i/>
@@ -513,6 +516,7 @@
               </w:rPr>
               <w:t>Radiophysics</w:t>
             </w:r>
+            <w:proofErr w:type="spellEnd"/>
             <w:r>
               <w:rPr>
                 <w:i/>
@@ -628,13 +632,23 @@
               </w:rPr>
               <w:t xml:space="preserve"> </w:t>
             </w:r>
-            <w:r>
-              <w:rPr>
-                <w:i/>
-                <w:color w:val="auto"/>
-                <w:lang w:val="en-US"/>
-              </w:rPr>
-              <w:t>Radiophysics at</w:t>
+            <w:proofErr w:type="spellStart"/>
+            <w:r>
+              <w:rPr>
+                <w:i/>
+                <w:color w:val="auto"/>
+                <w:lang w:val="en-US"/>
+              </w:rPr>
+              <w:t>Radiophysics</w:t>
+            </w:r>
+            <w:proofErr w:type="spellEnd"/>
+            <w:r>
+              <w:rPr>
+                <w:i/>
+                <w:color w:val="auto"/>
+                <w:lang w:val="en-US"/>
+              </w:rPr>
+              <w:t xml:space="preserve"> at</w:t>
             </w:r>
             <w:r>
               <w:rPr>
@@ -700,7 +714,7 @@
             <w:bookmarkEnd w:id="7"/>
             <w:r>
               <w:pict>
-                <v:rect id="_x0000_i1026" style="width:0;height:1.5pt" o:hralign="center" o:hrstd="t" o:hr="t" fillcolor="#a0a0a0" stroked="f"/>
+                <v:rect id="_x0000_i1273" style="width:0;height:1.5pt" o:hralign="center" o:hrstd="t" o:hr="t" fillcolor="#a0a0a0" stroked="f"/>
               </w:pict>
             </w:r>
             <w:r>
@@ -722,1500 +736,199 @@
                 <w:lang w:val="en-US"/>
               </w:rPr>
               <w:t xml:space="preserve"> </w:t>
-            </w:r>
-          </w:p>
-          <w:p>
-            <w:pPr>
-              <w:pStyle w:val="10"/>
-              <w:jc w:val="both"/>
-              <w:rPr>
-                <w:rFonts w:ascii="Georgia" w:hAnsi="Georgia"/>
-                <w:i/>
-                <w:color w:val="auto"/>
-                <w:sz w:val="32"/>
-                <w:szCs w:val="32"/>
-                <w:lang w:val="en-US"/>
-              </w:rPr>
-            </w:pPr>
-            <w:r>
-              <w:rPr>
-                <w:rFonts w:ascii="Georgia" w:eastAsia="Georgia" w:hAnsi="Georgia" w:cs="Georgia"/>
-                <w:i/>
-                <w:color w:val="000000"/>
-                <w:sz w:val="32"/>
-                <w:szCs w:val="32"/>
-                <w:lang w:val="en-US"/>
-              </w:rPr>
-              <w:t>2000-2001</w:t>
-            </w:r>
-            <w:r>
-              <w:rPr>
-                <w:rFonts w:ascii="Georgia" w:eastAsia="Georgia" w:hAnsi="Georgia" w:cs="Georgia"/>
-                <w:i/>
-                <w:color w:val="000000"/>
-                <w:sz w:val="32"/>
-                <w:szCs w:val="32"/>
-                <w:lang w:val="en-US"/>
-              </w:rPr>
-              <w:t xml:space="preserve"> </w:t>
-            </w:r>
-            <w:r>
-              <w:rPr>
-                <w:rFonts w:ascii="Georgia" w:eastAsia="Georgia" w:hAnsi="Georgia" w:cs="Georgia"/>
-                <w:i/>
-                <w:color w:val="000000"/>
-                <w:sz w:val="32"/>
-                <w:szCs w:val="32"/>
-                <w:lang w:val="en-US"/>
-              </w:rPr>
-              <w:t>JSC</w:t>
-            </w:r>
-            <w:r>
-              <w:rPr>
-                <w:rFonts w:ascii="Georgia" w:eastAsia="Georgia" w:hAnsi="Georgia" w:cs="Georgia"/>
-                <w:i/>
-                <w:color w:val="000000"/>
-                <w:sz w:val="32"/>
-                <w:szCs w:val="32"/>
-                <w:lang w:val="en-US"/>
-              </w:rPr>
-              <w:t xml:space="preserve"> ICL-</w:t>
-            </w:r>
-            <w:r>
-              <w:rPr>
-                <w:rFonts w:ascii="Georgia" w:eastAsia="Georgia" w:hAnsi="Georgia" w:cs="Georgia"/>
-                <w:i/>
-                <w:color w:val="000000"/>
-                <w:sz w:val="32"/>
-                <w:szCs w:val="32"/>
-                <w:lang w:val="en-US"/>
-              </w:rPr>
-              <w:t>KME CS</w:t>
-            </w:r>
-            <w:r>
-              <w:rPr>
-                <w:rFonts w:ascii="Georgia" w:eastAsia="Georgia" w:hAnsi="Georgia" w:cs="Georgia"/>
-                <w:i/>
-                <w:color w:val="000000"/>
-                <w:sz w:val="32"/>
-                <w:szCs w:val="32"/>
-                <w:lang w:val="en-US"/>
-              </w:rPr>
-              <w:t xml:space="preserve"> Kazan</w:t>
-            </w:r>
-            <w:r>
-              <w:rPr>
-                <w:rFonts w:ascii="Georgia" w:hAnsi="Georgia"/>
-                <w:i/>
-                <w:color w:val="auto"/>
-                <w:sz w:val="32"/>
-                <w:szCs w:val="32"/>
-                <w:lang w:val="en-US"/>
-              </w:rPr>
-              <w:t xml:space="preserve">: </w:t>
             </w:r>
           </w:p>
           <w:p>
             <w:pPr>
               <w:jc w:val="both"/>
               <w:rPr>
-                <w:i/>
-                <w:color w:val="auto"/>
+                <w:rFonts w:ascii="Georgia" w:eastAsia="Georgia" w:hAnsi="Georgia" w:cs="Georgia"/>
+                <w:i/>
+                <w:color w:val="000000"/>
+                <w:sz w:val="32"/>
+                <w:szCs w:val="32"/>
                 <w:lang w:val="en-US"/>
               </w:rPr>
             </w:pPr>
             <w:r>
               <w:rPr>
-                <w:i/>
-                <w:color w:val="auto"/>
-                <w:lang w:val="en-US"/>
-              </w:rPr>
-              <w:t>Work</w:t>
-            </w:r>
-            <w:r>
-              <w:rPr>
-                <w:i/>
-                <w:color w:val="auto"/>
-                <w:lang w:val="en-US"/>
-              </w:rPr>
-              <w:t>ed</w:t>
-            </w:r>
-            <w:r>
-              <w:rPr>
-                <w:i/>
-                <w:color w:val="auto"/>
-                <w:lang w:val="en-US"/>
-              </w:rPr>
-              <w:t xml:space="preserve"> as</w:t>
-            </w:r>
-            <w:r>
-              <w:rPr>
-                <w:i/>
-                <w:color w:val="auto"/>
+                <w:rFonts w:ascii="Georgia" w:eastAsia="Georgia" w:hAnsi="Georgia" w:cs="Georgia"/>
+                <w:i/>
+                <w:color w:val="000000"/>
+                <w:sz w:val="32"/>
+                <w:szCs w:val="32"/>
+                <w:lang w:val="en-US"/>
+              </w:rPr>
+              <w:t>200</w:t>
+            </w:r>
+            <w:r>
+              <w:rPr>
+                <w:rFonts w:ascii="Georgia" w:eastAsia="Georgia" w:hAnsi="Georgia" w:cs="Georgia"/>
+                <w:i/>
+                <w:color w:val="000000"/>
+                <w:sz w:val="32"/>
+                <w:szCs w:val="32"/>
+                <w:lang w:val="en-US"/>
+              </w:rPr>
+              <w:t>7-2020</w:t>
+            </w:r>
+            <w:r>
+              <w:rPr>
+                <w:rFonts w:ascii="Georgia" w:eastAsia="Georgia" w:hAnsi="Georgia" w:cs="Georgia"/>
+                <w:i/>
+                <w:color w:val="000000"/>
+                <w:sz w:val="32"/>
+                <w:szCs w:val="32"/>
                 <w:lang w:val="en-US"/>
               </w:rPr>
               <w:t xml:space="preserve"> </w:t>
             </w:r>
             <w:r>
               <w:rPr>
-                <w:i/>
-                <w:color w:val="auto"/>
-                <w:lang w:val="en-US"/>
-              </w:rPr>
-              <w:t xml:space="preserve">junior </w:t>
-            </w:r>
-            <w:r>
-              <w:rPr>
-                <w:i/>
-                <w:color w:val="auto"/>
-                <w:lang w:val="en-US"/>
-              </w:rPr>
-              <w:t>C</w:t>
-            </w:r>
-            <w:r>
-              <w:rPr>
-                <w:i/>
-                <w:color w:val="auto"/>
+                <w:rFonts w:ascii="Georgia" w:eastAsia="Georgia" w:hAnsi="Georgia" w:cs="Georgia"/>
+                <w:i/>
+                <w:color w:val="000000"/>
+                <w:sz w:val="32"/>
+                <w:szCs w:val="32"/>
+                <w:lang w:val="en-US"/>
+              </w:rPr>
+              <w:t xml:space="preserve">freelance </w:t>
+            </w:r>
+            <w:r>
+              <w:rPr>
+                <w:rFonts w:ascii="Georgia" w:hAnsi="Georgia"/>
+                <w:i/>
+                <w:color w:val="auto"/>
+                <w:sz w:val="32"/>
+                <w:szCs w:val="32"/>
+                <w:lang w:val="en-US"/>
+              </w:rPr>
+              <w:t>software</w:t>
+            </w:r>
+            <w:r>
+              <w:rPr>
+                <w:rFonts w:ascii="Georgia" w:hAnsi="Georgia"/>
+                <w:i/>
+                <w:color w:val="auto"/>
+                <w:sz w:val="32"/>
+                <w:szCs w:val="32"/>
                 <w:lang w:val="en-US"/>
               </w:rPr>
               <w:t xml:space="preserve"> </w:t>
             </w:r>
             <w:r>
               <w:rPr>
-                <w:i/>
-                <w:color w:val="auto"/>
-                <w:lang w:val="en-US"/>
-              </w:rPr>
-              <w:t xml:space="preserve">software </w:t>
-            </w:r>
-            <w:r>
-              <w:rPr>
-                <w:i/>
-                <w:color w:val="auto"/>
+                <w:rFonts w:ascii="Georgia" w:hAnsi="Georgia"/>
+                <w:i/>
+                <w:color w:val="auto"/>
+                <w:sz w:val="32"/>
+                <w:szCs w:val="32"/>
                 <w:lang w:val="en-US"/>
               </w:rPr>
               <w:t>developer</w:t>
             </w:r>
             <w:r>
               <w:rPr>
-                <w:i/>
-                <w:color w:val="auto"/>
-                <w:lang w:val="en-US"/>
-              </w:rPr>
-              <w:t xml:space="preserve"> </w:t>
-            </w:r>
-            <w:r>
-              <w:rPr>
-                <w:i/>
-                <w:color w:val="auto"/>
-                <w:lang w:val="en-US"/>
-              </w:rPr>
-              <w:t>with</w:t>
-            </w:r>
-            <w:r>
-              <w:rPr>
-                <w:i/>
-                <w:color w:val="auto"/>
-                <w:lang w:val="en-US"/>
-              </w:rPr>
-              <w:t xml:space="preserve"> </w:t>
-            </w:r>
-            <w:r>
-              <w:rPr>
-                <w:i/>
-                <w:color w:val="auto"/>
-                <w:lang w:val="en-US"/>
-              </w:rPr>
-              <w:t>Visual C++/</w:t>
-            </w:r>
-            <w:r>
-              <w:rPr>
-                <w:i/>
-                <w:color w:val="auto"/>
-                <w:lang w:val="en-US"/>
-              </w:rPr>
-              <w:t>WinAPI</w:t>
-            </w:r>
-            <w:r>
-              <w:rPr>
-                <w:i/>
-                <w:color w:val="auto"/>
-                <w:lang w:val="en-US"/>
-              </w:rPr>
-              <w:t>;</w:t>
-            </w:r>
-            <w:r>
-              <w:rPr>
-                <w:i/>
-                <w:color w:val="auto"/>
-                <w:lang w:val="en-US"/>
-              </w:rPr>
-              <w:t xml:space="preserve"> </w:t>
+                <w:rFonts w:ascii="Georgia" w:eastAsia="Georgia" w:hAnsi="Georgia" w:cs="Georgia"/>
+                <w:i/>
+                <w:color w:val="000000"/>
+                <w:sz w:val="32"/>
+                <w:szCs w:val="32"/>
+                <w:lang w:val="en-US"/>
+              </w:rPr>
+              <w:t xml:space="preserve">: </w:t>
             </w:r>
           </w:p>
           <w:p>
             <w:pPr>
               <w:jc w:val="both"/>
               <w:rPr>
-                <w:rFonts w:ascii="Georgia" w:eastAsia="Georgia" w:hAnsi="Georgia" w:cs="Georgia"/>
-                <w:i/>
-                <w:color w:val="000000"/>
-                <w:sz w:val="32"/>
-                <w:szCs w:val="32"/>
+                <w:i/>
+                <w:color w:val="auto"/>
                 <w:lang w:val="en-US"/>
               </w:rPr>
             </w:pPr>
             <w:r>
               <w:rPr>
-                <w:rFonts w:ascii="Georgia" w:eastAsia="Georgia" w:hAnsi="Georgia" w:cs="Georgia"/>
-                <w:i/>
-                <w:color w:val="000000"/>
-                <w:sz w:val="32"/>
-                <w:szCs w:val="32"/>
-                <w:lang w:val="en-US"/>
-              </w:rPr>
-              <w:t>2001-2005</w:t>
-            </w:r>
-            <w:r>
-              <w:rPr>
-                <w:rFonts w:ascii="Georgia" w:eastAsia="Georgia" w:hAnsi="Georgia" w:cs="Georgia"/>
-                <w:i/>
-                <w:color w:val="000000"/>
-                <w:sz w:val="32"/>
-                <w:szCs w:val="32"/>
+                <w:i/>
+                <w:color w:val="auto"/>
+                <w:lang w:val="en-US"/>
+              </w:rPr>
+              <w:t xml:space="preserve">As </w:t>
+            </w:r>
+            <w:r>
+              <w:rPr>
+                <w:i/>
+                <w:color w:val="auto"/>
+                <w:lang w:val="en-US"/>
+              </w:rPr>
+              <w:t>freelance developer, s</w:t>
+            </w:r>
+            <w:r>
+              <w:rPr>
+                <w:i/>
+                <w:color w:val="auto"/>
+                <w:lang w:val="en-US"/>
+              </w:rPr>
+              <w:t>uccessfully designed,</w:t>
+            </w:r>
+            <w:r>
+              <w:rPr>
+                <w:i/>
+                <w:color w:val="auto"/>
+                <w:lang w:val="en-US"/>
+              </w:rPr>
+              <w:t xml:space="preserve"> developed and deployed</w:t>
+            </w:r>
+            <w:r>
+              <w:rPr>
+                <w:i/>
+                <w:color w:val="auto"/>
                 <w:lang w:val="en-US"/>
               </w:rPr>
               <w:t xml:space="preserve"> </w:t>
             </w:r>
             <w:r>
               <w:rPr>
-                <w:rFonts w:ascii="Georgia" w:eastAsia="Georgia" w:hAnsi="Georgia" w:cs="Georgia"/>
-                <w:i/>
-                <w:color w:val="000000"/>
-                <w:sz w:val="32"/>
-                <w:szCs w:val="32"/>
-                <w:lang w:val="en-US"/>
-              </w:rPr>
-              <w:t>Crocus</w:t>
-            </w:r>
-            <w:r>
-              <w:rPr>
-                <w:rFonts w:ascii="Georgia" w:eastAsia="Georgia" w:hAnsi="Georgia" w:cs="Georgia"/>
-                <w:i/>
-                <w:color w:val="000000"/>
-                <w:sz w:val="32"/>
-                <w:szCs w:val="32"/>
-                <w:lang w:val="en-US"/>
-              </w:rPr>
-              <w:t xml:space="preserve"> inc.</w:t>
-            </w:r>
-            <w:r>
-              <w:rPr>
-                <w:rFonts w:ascii="Georgia" w:eastAsia="Georgia" w:hAnsi="Georgia" w:cs="Georgia"/>
-                <w:i/>
-                <w:color w:val="000000"/>
-                <w:sz w:val="32"/>
-                <w:szCs w:val="32"/>
+                <w:i/>
+                <w:color w:val="auto"/>
+                <w:lang w:val="en-US"/>
+              </w:rPr>
+              <w:t>to</w:t>
+            </w:r>
+            <w:r>
+              <w:rPr>
+                <w:i/>
+                <w:color w:val="auto"/>
                 <w:lang w:val="en-US"/>
               </w:rPr>
               <w:t xml:space="preserve"> </w:t>
             </w:r>
             <w:r>
               <w:rPr>
-                <w:rFonts w:ascii="Georgia" w:eastAsia="Georgia" w:hAnsi="Georgia" w:cs="Georgia"/>
-                <w:i/>
-                <w:color w:val="000000"/>
-                <w:sz w:val="32"/>
-                <w:szCs w:val="32"/>
-                <w:lang w:val="en-US"/>
-              </w:rPr>
-              <w:t>Kazan</w:t>
-            </w:r>
-            <w:r>
-              <w:rPr>
-                <w:rFonts w:ascii="Georgia" w:eastAsia="Georgia" w:hAnsi="Georgia" w:cs="Georgia"/>
-                <w:i/>
-                <w:color w:val="000000"/>
-                <w:sz w:val="32"/>
-                <w:szCs w:val="32"/>
-                <w:lang w:val="en-US"/>
-              </w:rPr>
-              <w:t xml:space="preserve">: </w:t>
-            </w:r>
-          </w:p>
-          <w:p>
-            <w:pPr>
-              <w:jc w:val="both"/>
-              <w:rPr>
-                <w:i/>
-                <w:color w:val="auto"/>
-                <w:lang w:val="en-US"/>
-              </w:rPr>
-            </w:pPr>
-            <w:r>
-              <w:rPr>
-                <w:i/>
-                <w:color w:val="auto"/>
-                <w:lang w:val="en-US"/>
-              </w:rPr>
-              <w:t>Work</w:t>
-            </w:r>
-            <w:r>
-              <w:rPr>
-                <w:i/>
-                <w:color w:val="auto"/>
-                <w:lang w:val="en-US"/>
-              </w:rPr>
-              <w:t>ed</w:t>
-            </w:r>
-            <w:r>
-              <w:rPr>
-                <w:i/>
-                <w:color w:val="auto"/>
-                <w:lang w:val="en-US"/>
-              </w:rPr>
-              <w:t xml:space="preserve"> </w:t>
-            </w:r>
-            <w:r>
-              <w:rPr>
-                <w:i/>
-                <w:color w:val="auto"/>
-                <w:lang w:val="en-US"/>
-              </w:rPr>
-              <w:t xml:space="preserve">as </w:t>
-            </w:r>
-            <w:r>
-              <w:rPr>
-                <w:i/>
-                <w:color w:val="auto"/>
-                <w:lang w:val="en-US"/>
-              </w:rPr>
-              <w:t xml:space="preserve">middle </w:t>
-            </w:r>
-            <w:r>
-              <w:rPr>
-                <w:i/>
-                <w:color w:val="auto"/>
-                <w:lang w:val="en-US"/>
-              </w:rPr>
-              <w:t>C/</w:t>
-            </w:r>
-            <w:r>
-              <w:rPr>
-                <w:i/>
-                <w:color w:val="auto"/>
-                <w:lang w:val="en-US"/>
-              </w:rPr>
-              <w:t xml:space="preserve">C++ developer </w:t>
-            </w:r>
-            <w:r>
-              <w:rPr>
-                <w:i/>
-                <w:color w:val="auto"/>
-                <w:lang w:val="en-US"/>
-              </w:rPr>
-              <w:t>in a small team of four</w:t>
-            </w:r>
-            <w:r>
-              <w:rPr>
-                <w:i/>
-                <w:color w:val="auto"/>
-                <w:lang w:val="en-US"/>
-              </w:rPr>
-              <w:t xml:space="preserve"> developers. </w:t>
-            </w:r>
-            <w:r>
-              <w:rPr>
-                <w:i/>
-                <w:color w:val="auto"/>
-                <w:lang w:val="en-US"/>
-              </w:rPr>
-              <w:t>Development</w:t>
-            </w:r>
-            <w:r>
-              <w:rPr>
-                <w:i/>
-                <w:color w:val="auto"/>
-                <w:lang w:val="en-US"/>
-              </w:rPr>
-              <w:t>, test</w:t>
-            </w:r>
-            <w:r>
-              <w:rPr>
-                <w:i/>
-                <w:color w:val="auto"/>
-                <w:lang w:val="en-US"/>
-              </w:rPr>
-              <w:t>ing</w:t>
-            </w:r>
-            <w:r>
-              <w:rPr>
-                <w:i/>
-                <w:color w:val="auto"/>
-                <w:lang w:val="en-US"/>
-              </w:rPr>
-              <w:t xml:space="preserve"> and maintenance</w:t>
-            </w:r>
-            <w:r>
-              <w:rPr>
-                <w:i/>
-                <w:color w:val="auto"/>
-                <w:lang w:val="en-US"/>
-              </w:rPr>
-              <w:t xml:space="preserve"> </w:t>
-            </w:r>
-            <w:r>
-              <w:rPr>
-                <w:i/>
-                <w:color w:val="auto"/>
-                <w:lang w:val="en-US"/>
-              </w:rPr>
-              <w:t xml:space="preserve">of small </w:t>
-            </w:r>
-            <w:r>
-              <w:rPr>
-                <w:i/>
-                <w:color w:val="auto"/>
-                <w:lang w:val="en-US"/>
-              </w:rPr>
-              <w:t xml:space="preserve">telecom billing </w:t>
-            </w:r>
-            <w:r>
-              <w:rPr>
-                <w:i/>
-                <w:color w:val="auto"/>
-                <w:lang w:val="en-US"/>
-              </w:rPr>
-              <w:t xml:space="preserve">software </w:t>
-            </w:r>
-            <w:r>
-              <w:rPr>
-                <w:i/>
-                <w:color w:val="auto"/>
-                <w:lang w:val="en-US"/>
-              </w:rPr>
-              <w:t xml:space="preserve">with </w:t>
-            </w:r>
-            <w:r>
-              <w:rPr>
-                <w:i/>
-                <w:color w:val="auto"/>
-                <w:lang w:val="en-US"/>
-              </w:rPr>
-              <w:t>MSVC/WinAPI/Multithreading/SQL</w:t>
-            </w:r>
-            <w:r>
-              <w:rPr>
-                <w:i/>
-                <w:color w:val="auto"/>
-                <w:lang w:val="en-US"/>
-              </w:rPr>
-              <w:t>/</w:t>
-            </w:r>
-            <w:r>
-              <w:rPr>
-                <w:rFonts w:eastAsia="Times New Roman"/>
-                <w:i/>
-                <w:color w:val="auto"/>
-                <w:lang w:val="en-US"/>
-              </w:rPr>
-              <w:t>COM/</w:t>
-            </w:r>
-            <w:r>
-              <w:rPr>
-                <w:rFonts w:eastAsia="Times New Roman"/>
-                <w:i/>
-                <w:color w:val="auto"/>
-                <w:lang w:val="en-US"/>
-              </w:rPr>
-              <w:t>ActiveX</w:t>
-            </w:r>
-            <w:r>
-              <w:rPr>
-                <w:i/>
-                <w:color w:val="auto"/>
-                <w:lang w:val="en-US"/>
-              </w:rPr>
-              <w:t>/Serial Communication</w:t>
-            </w:r>
-            <w:r>
-              <w:rPr>
-                <w:i/>
-                <w:color w:val="auto"/>
-                <w:lang w:val="en-US"/>
-              </w:rPr>
-              <w:t>s</w:t>
-            </w:r>
-          </w:p>
-          <w:p>
-            <w:pPr>
-              <w:jc w:val="both"/>
-              <w:rPr>
-                <w:rFonts w:ascii="Georgia" w:eastAsia="Georgia" w:hAnsi="Georgia" w:cs="Georgia"/>
-                <w:i/>
-                <w:color w:val="000000"/>
-                <w:sz w:val="32"/>
-                <w:szCs w:val="32"/>
-                <w:lang w:val="en-US"/>
-              </w:rPr>
-            </w:pPr>
-            <w:r>
-              <w:rPr>
-                <w:rFonts w:ascii="Georgia" w:eastAsia="Georgia" w:hAnsi="Georgia" w:cs="Georgia"/>
-                <w:i/>
-                <w:color w:val="000000"/>
-                <w:sz w:val="32"/>
-                <w:szCs w:val="32"/>
-                <w:lang w:val="en-US"/>
-              </w:rPr>
-              <w:t>2005-2010</w:t>
-            </w:r>
-            <w:r>
-              <w:rPr>
-                <w:rFonts w:ascii="Georgia" w:eastAsia="Georgia" w:hAnsi="Georgia" w:cs="Georgia"/>
-                <w:i/>
-                <w:color w:val="000000"/>
-                <w:sz w:val="32"/>
-                <w:szCs w:val="32"/>
-                <w:lang w:val="en-US"/>
-              </w:rPr>
-              <w:t xml:space="preserve"> </w:t>
-            </w:r>
-            <w:r>
-              <w:rPr>
-                <w:rFonts w:ascii="Georgia" w:eastAsia="Georgia" w:hAnsi="Georgia" w:cs="Georgia"/>
-                <w:i/>
-                <w:color w:val="000000"/>
-                <w:sz w:val="32"/>
-                <w:szCs w:val="32"/>
-                <w:lang w:val="en-US"/>
-              </w:rPr>
-              <w:t>JSC</w:t>
-            </w:r>
-            <w:r>
-              <w:rPr>
-                <w:rFonts w:ascii="Georgia" w:eastAsia="Georgia" w:hAnsi="Georgia" w:cs="Georgia"/>
-                <w:i/>
-                <w:color w:val="000000"/>
-                <w:sz w:val="32"/>
-                <w:szCs w:val="32"/>
-                <w:lang w:val="en-US"/>
-              </w:rPr>
-              <w:t xml:space="preserve"> ICL-</w:t>
-            </w:r>
-            <w:r>
-              <w:rPr>
-                <w:rFonts w:ascii="Georgia" w:eastAsia="Georgia" w:hAnsi="Georgia" w:cs="Georgia"/>
-                <w:i/>
-                <w:color w:val="000000"/>
-                <w:sz w:val="32"/>
-                <w:szCs w:val="32"/>
-                <w:lang w:val="en-US"/>
-              </w:rPr>
-              <w:t>KME CS Kazan</w:t>
-            </w:r>
-            <w:r>
-              <w:rPr>
-                <w:rFonts w:ascii="Georgia" w:eastAsia="Georgia" w:hAnsi="Georgia" w:cs="Georgia"/>
-                <w:i/>
-                <w:color w:val="000000"/>
-                <w:sz w:val="32"/>
-                <w:szCs w:val="32"/>
-                <w:lang w:val="en-US"/>
-              </w:rPr>
-              <w:t>:</w:t>
-            </w:r>
-            <w:r>
-              <w:rPr>
-                <w:rFonts w:ascii="Georgia" w:eastAsia="Georgia" w:hAnsi="Georgia" w:cs="Georgia"/>
-                <w:i/>
-                <w:color w:val="000000"/>
-                <w:sz w:val="32"/>
-                <w:szCs w:val="32"/>
-                <w:lang w:val="en-US"/>
-              </w:rPr>
-              <w:t xml:space="preserve"> </w:t>
-            </w:r>
-          </w:p>
-          <w:p>
-            <w:pPr>
-              <w:jc w:val="both"/>
-              <w:rPr>
-                <w:rFonts w:ascii="Georgia" w:eastAsia="Georgia" w:hAnsi="Georgia" w:cs="Georgia"/>
-                <w:i/>
-                <w:color w:val="000000"/>
-                <w:sz w:val="32"/>
-                <w:szCs w:val="32"/>
-                <w:lang w:val="en-US"/>
-              </w:rPr>
-            </w:pPr>
-            <w:r>
-              <w:rPr>
-                <w:rFonts w:ascii="Georgia" w:eastAsia="Georgia" w:hAnsi="Georgia" w:cs="Georgia"/>
-                <w:i/>
-                <w:color w:val="000000"/>
-                <w:sz w:val="32"/>
-                <w:szCs w:val="32"/>
-                <w:lang w:val="en-US"/>
-              </w:rPr>
-              <w:t xml:space="preserve">middle </w:t>
-            </w:r>
-            <w:r>
-              <w:rPr>
-                <w:rFonts w:ascii="Georgia" w:eastAsia="Georgia" w:hAnsi="Georgia" w:cs="Georgia"/>
-                <w:i/>
-                <w:color w:val="000000"/>
-                <w:sz w:val="32"/>
-                <w:szCs w:val="32"/>
-                <w:lang w:val="en-US"/>
-              </w:rPr>
-              <w:t>C</w:t>
-            </w:r>
-            <w:r>
-              <w:rPr>
-                <w:rFonts w:ascii="Georgia" w:eastAsia="Georgia" w:hAnsi="Georgia" w:cs="Georgia"/>
-                <w:i/>
-                <w:color w:val="000000"/>
-                <w:sz w:val="32"/>
-                <w:szCs w:val="32"/>
-                <w:lang w:val="en-US"/>
-              </w:rPr>
-              <w:t xml:space="preserve">++ </w:t>
-            </w:r>
-            <w:r>
-              <w:rPr>
-                <w:rFonts w:ascii="Georgia" w:hAnsi="Georgia"/>
-                <w:i/>
-                <w:color w:val="auto"/>
-                <w:sz w:val="32"/>
-                <w:szCs w:val="32"/>
-                <w:lang w:val="en-US"/>
-              </w:rPr>
-              <w:t>developer</w:t>
-            </w:r>
-            <w:r>
-              <w:rPr>
-                <w:rFonts w:ascii="Georgia" w:eastAsia="Georgia" w:hAnsi="Georgia" w:cs="Georgia"/>
-                <w:i/>
-                <w:color w:val="000000"/>
-                <w:sz w:val="32"/>
-                <w:szCs w:val="32"/>
-                <w:lang w:val="en-US"/>
-              </w:rPr>
-              <w:t xml:space="preserve">: </w:t>
-            </w:r>
-          </w:p>
-          <w:p>
-            <w:pPr>
-              <w:jc w:val="both"/>
-              <w:rPr>
-                <w:i/>
-                <w:color w:val="auto"/>
-                <w:lang w:val="en-US"/>
-              </w:rPr>
-            </w:pPr>
-            <w:r>
-              <w:rPr>
-                <w:i/>
-                <w:color w:val="auto"/>
-                <w:lang w:val="en-US"/>
-              </w:rPr>
-              <w:t>Worked on d</w:t>
-            </w:r>
-            <w:r>
-              <w:rPr>
-                <w:i/>
-                <w:color w:val="auto"/>
-                <w:lang w:val="en-US"/>
-              </w:rPr>
-              <w:t xml:space="preserve">evelopment of </w:t>
-            </w:r>
-            <w:r>
-              <w:rPr>
-                <w:i/>
-                <w:color w:val="auto"/>
-                <w:lang w:val="en-US"/>
-              </w:rPr>
-              <w:t>cross-platform (</w:t>
-            </w:r>
-            <w:r>
-              <w:rPr>
-                <w:i/>
-                <w:color w:val="auto"/>
-                <w:lang w:val="en-US"/>
-              </w:rPr>
-              <w:t>Windows</w:t>
-            </w:r>
-            <w:r>
-              <w:rPr>
-                <w:i/>
-                <w:color w:val="auto"/>
-                <w:lang w:val="en-US"/>
-              </w:rPr>
-              <w:t>®/</w:t>
-            </w:r>
-            <w:r>
-              <w:rPr>
-                <w:i/>
-                <w:color w:val="auto"/>
-                <w:lang w:val="en-US"/>
-              </w:rPr>
-              <w:t>Linux</w:t>
-            </w:r>
-            <w:r>
-              <w:rPr>
-                <w:i/>
-                <w:color w:val="auto"/>
-                <w:lang w:val="en-US"/>
-              </w:rPr>
-              <w:t>)</w:t>
-            </w:r>
-            <w:r>
-              <w:rPr>
-                <w:i/>
-                <w:color w:val="auto"/>
-                <w:lang w:val="en-US"/>
-              </w:rPr>
-              <w:t>,</w:t>
-            </w:r>
-            <w:r>
-              <w:rPr>
-                <w:i/>
-                <w:color w:val="auto"/>
-                <w:lang w:val="en-US"/>
-              </w:rPr>
-              <w:t xml:space="preserve"> </w:t>
-            </w:r>
-            <w:r>
-              <w:rPr>
-                <w:i/>
-                <w:color w:val="auto"/>
-                <w:lang w:val="en-US"/>
-              </w:rPr>
-              <w:t>client-server</w:t>
-            </w:r>
-            <w:r>
-              <w:rPr>
-                <w:i/>
-                <w:color w:val="auto"/>
-                <w:lang w:val="en-US"/>
-              </w:rPr>
-              <w:t xml:space="preserve"> </w:t>
-            </w:r>
-            <w:r>
-              <w:rPr>
-                <w:i/>
-                <w:color w:val="auto"/>
-                <w:lang w:val="en-US"/>
-              </w:rPr>
-              <w:t xml:space="preserve">information </w:t>
-            </w:r>
-            <w:r>
-              <w:rPr>
-                <w:i/>
-                <w:color w:val="auto"/>
-                <w:lang w:val="en-US"/>
-              </w:rPr>
-              <w:t xml:space="preserve">security </w:t>
-            </w:r>
-            <w:r>
-              <w:rPr>
-                <w:i/>
-                <w:color w:val="auto"/>
-                <w:lang w:val="en-US"/>
-              </w:rPr>
-              <w:t>software</w:t>
-            </w:r>
-            <w:r>
-              <w:rPr>
-                <w:i/>
-                <w:color w:val="auto"/>
-                <w:lang w:val="en-US"/>
-              </w:rPr>
-              <w:t>,</w:t>
-            </w:r>
-            <w:r>
-              <w:rPr>
-                <w:i/>
-                <w:color w:val="auto"/>
-                <w:lang w:val="en-US"/>
-              </w:rPr>
-              <w:t xml:space="preserve"> </w:t>
-            </w:r>
-            <w:r>
-              <w:rPr>
-                <w:i/>
-                <w:color w:val="auto"/>
-                <w:lang w:val="en-US"/>
-              </w:rPr>
-              <w:t xml:space="preserve">employing MSVC/WinAPI, gcc/QT </w:t>
-            </w:r>
-            <w:r>
-              <w:rPr>
-                <w:i/>
-                <w:color w:val="auto"/>
-                <w:lang w:val="en-US"/>
-              </w:rPr>
-              <w:t>as</w:t>
-            </w:r>
-            <w:r>
-              <w:rPr>
-                <w:i/>
-                <w:color w:val="auto"/>
-                <w:lang w:val="en-US"/>
-              </w:rPr>
-              <w:t xml:space="preserve"> </w:t>
-            </w:r>
-            <w:r>
-              <w:rPr>
-                <w:i/>
-                <w:color w:val="auto"/>
-                <w:lang w:val="en-US"/>
-              </w:rPr>
-              <w:t xml:space="preserve"> </w:t>
-            </w:r>
-            <w:r>
-              <w:rPr>
-                <w:i/>
-                <w:color w:val="auto"/>
-                <w:lang w:val="en-US"/>
-              </w:rPr>
-              <w:t xml:space="preserve">development </w:t>
-            </w:r>
-            <w:r>
-              <w:rPr>
-                <w:i/>
-                <w:color w:val="auto"/>
-                <w:lang w:val="en-US"/>
-              </w:rPr>
-              <w:t>tools</w:t>
-            </w:r>
-            <w:r>
-              <w:rPr>
-                <w:i/>
-                <w:color w:val="auto"/>
-                <w:lang w:val="en-US"/>
-              </w:rPr>
-              <w:t xml:space="preserve"> and </w:t>
-            </w:r>
-            <w:r>
-              <w:rPr>
-                <w:i/>
-                <w:color w:val="auto"/>
-                <w:lang w:val="en-US"/>
-              </w:rPr>
-              <w:t>SqLite</w:t>
-            </w:r>
-            <w:r>
-              <w:rPr>
-                <w:i/>
-                <w:color w:val="auto"/>
-                <w:lang w:val="en-US"/>
-              </w:rPr>
-              <w:t xml:space="preserve"> as </w:t>
-            </w:r>
-            <w:r>
-              <w:rPr>
-                <w:i/>
-                <w:color w:val="auto"/>
-                <w:lang w:val="en-US"/>
-              </w:rPr>
-              <w:t>DB</w:t>
-            </w:r>
-            <w:r>
-              <w:rPr>
-                <w:i/>
-                <w:color w:val="auto"/>
-                <w:lang w:val="en-US"/>
-              </w:rPr>
-              <w:t>.</w:t>
-            </w:r>
-            <w:r>
-              <w:rPr>
-                <w:i/>
-                <w:color w:val="auto"/>
-                <w:lang w:val="en-US"/>
-              </w:rPr>
-              <w:t xml:space="preserve"> </w:t>
-            </w:r>
-          </w:p>
-          <w:p>
-            <w:pPr>
-              <w:jc w:val="both"/>
-              <w:rPr>
-                <w:i/>
-                <w:color w:val="auto"/>
-                <w:lang w:val="en-US"/>
-              </w:rPr>
-            </w:pPr>
-            <w:r>
-              <w:rPr>
-                <w:i/>
-                <w:color w:val="auto"/>
-                <w:lang w:val="en-US"/>
-              </w:rPr>
-              <w:t>Was r</w:t>
-            </w:r>
-            <w:r>
-              <w:rPr>
-                <w:i/>
-                <w:color w:val="auto"/>
-                <w:lang w:val="en-US"/>
-              </w:rPr>
-              <w:t xml:space="preserve">esponsible for </w:t>
-            </w:r>
-            <w:r>
-              <w:rPr>
-                <w:i/>
-                <w:color w:val="auto"/>
-                <w:lang w:val="en-US"/>
-              </w:rPr>
-              <w:t xml:space="preserve">adaptation </w:t>
-            </w:r>
-            <w:r>
-              <w:rPr>
-                <w:i/>
-                <w:color w:val="auto"/>
-                <w:lang w:val="en-US"/>
-              </w:rPr>
-              <w:t xml:space="preserve">of </w:t>
-            </w:r>
-            <w:r>
-              <w:rPr>
-                <w:i/>
-                <w:color w:val="auto"/>
-                <w:lang w:val="en-US"/>
-              </w:rPr>
-              <w:t>Linux</w:t>
-            </w:r>
-            <w:r>
-              <w:rPr>
-                <w:i/>
-                <w:color w:val="auto"/>
-                <w:lang w:val="en-US"/>
-              </w:rPr>
-              <w:t xml:space="preserve"> </w:t>
-            </w:r>
-            <w:r>
-              <w:rPr>
-                <w:i/>
-                <w:color w:val="auto"/>
-                <w:lang w:val="en-US"/>
-              </w:rPr>
-              <w:t>KDM</w:t>
-            </w:r>
-            <w:r>
-              <w:rPr>
-                <w:i/>
-                <w:color w:val="auto"/>
-                <w:lang w:val="en-US"/>
-              </w:rPr>
-              <w:t xml:space="preserve"> </w:t>
-            </w:r>
-            <w:r>
-              <w:rPr>
-                <w:i/>
-                <w:color w:val="auto"/>
-                <w:lang w:val="en-US"/>
-              </w:rPr>
-              <w:t xml:space="preserve">subsystem </w:t>
-            </w:r>
-            <w:r>
-              <w:rPr>
-                <w:i/>
-                <w:color w:val="auto"/>
-                <w:lang w:val="en-US"/>
-              </w:rPr>
-              <w:t>(</w:t>
-            </w:r>
-            <w:r>
-              <w:rPr>
-                <w:i/>
-                <w:color w:val="auto"/>
-                <w:lang w:val="en-US"/>
-              </w:rPr>
-              <w:t xml:space="preserve">graphical </w:t>
-            </w:r>
-            <w:r>
-              <w:rPr>
-                <w:i/>
-                <w:color w:val="auto"/>
-                <w:lang w:val="en-US"/>
-              </w:rPr>
-              <w:t xml:space="preserve">or interactive </w:t>
-            </w:r>
-            <w:r>
-              <w:rPr>
-                <w:i/>
-                <w:color w:val="auto"/>
-                <w:lang w:val="en-US"/>
-              </w:rPr>
-              <w:t xml:space="preserve">user </w:t>
-            </w:r>
-            <w:r>
-              <w:rPr>
-                <w:i/>
-                <w:color w:val="auto"/>
-                <w:lang w:val="en-US"/>
-              </w:rPr>
-              <w:t>log</w:t>
-            </w:r>
-            <w:r>
-              <w:rPr>
-                <w:i/>
-                <w:color w:val="auto"/>
-                <w:lang w:val="en-US"/>
-              </w:rPr>
-              <w:t>on</w:t>
-            </w:r>
-            <w:r>
-              <w:rPr>
-                <w:i/>
-                <w:color w:val="auto"/>
-                <w:lang w:val="en-US"/>
-              </w:rPr>
-              <w:t>)</w:t>
-            </w:r>
-            <w:r>
-              <w:rPr>
-                <w:i/>
-                <w:color w:val="auto"/>
-                <w:lang w:val="en-US"/>
-              </w:rPr>
-              <w:t xml:space="preserve"> </w:t>
-            </w:r>
-            <w:r>
-              <w:rPr>
-                <w:i/>
-                <w:color w:val="auto"/>
-                <w:lang w:val="en-US"/>
-              </w:rPr>
-              <w:t xml:space="preserve">and </w:t>
-            </w:r>
-            <w:r>
-              <w:rPr>
-                <w:i/>
-                <w:color w:val="auto"/>
-                <w:lang w:val="en-US"/>
-              </w:rPr>
-              <w:t>its</w:t>
-            </w:r>
-            <w:r>
-              <w:rPr>
-                <w:i/>
-                <w:color w:val="auto"/>
-                <w:lang w:val="en-US"/>
-              </w:rPr>
-              <w:t xml:space="preserve"> </w:t>
-            </w:r>
-            <w:r>
-              <w:rPr>
-                <w:i/>
-                <w:color w:val="auto"/>
-                <w:lang w:val="en-US"/>
-              </w:rPr>
-              <w:t xml:space="preserve">Windows® </w:t>
-            </w:r>
-            <w:r>
-              <w:rPr>
-                <w:i/>
-                <w:color w:val="auto"/>
-                <w:lang w:val="en-US"/>
-              </w:rPr>
-              <w:t xml:space="preserve">analogue, a </w:t>
-            </w:r>
-            <w:r>
-              <w:rPr>
-                <w:i/>
-                <w:color w:val="auto"/>
-                <w:lang w:val="en-US"/>
-              </w:rPr>
-              <w:t>GINA</w:t>
-            </w:r>
-            <w:r>
-              <w:rPr>
-                <w:i/>
-                <w:color w:val="auto"/>
-                <w:lang w:val="en-US"/>
-              </w:rPr>
-              <w:t xml:space="preserve"> subsystem</w:t>
-            </w:r>
-            <w:r>
-              <w:rPr>
-                <w:i/>
-                <w:color w:val="auto"/>
-                <w:lang w:val="en-US"/>
-              </w:rPr>
-              <w:t>,</w:t>
-            </w:r>
-            <w:r>
-              <w:rPr>
-                <w:i/>
-                <w:color w:val="auto"/>
-                <w:lang w:val="en-US"/>
-              </w:rPr>
-              <w:t xml:space="preserve"> </w:t>
-            </w:r>
-            <w:r>
-              <w:rPr>
-                <w:i/>
-                <w:color w:val="auto"/>
-                <w:lang w:val="en-US"/>
-              </w:rPr>
-              <w:t>of</w:t>
-            </w:r>
-            <w:r>
-              <w:rPr>
-                <w:i/>
-                <w:color w:val="auto"/>
-                <w:lang w:val="en-US"/>
-              </w:rPr>
-              <w:t xml:space="preserve"> the software</w:t>
-            </w:r>
-            <w:r>
-              <w:rPr>
-                <w:i/>
-                <w:color w:val="auto"/>
-                <w:lang w:val="en-US"/>
-              </w:rPr>
-              <w:t xml:space="preserve"> developed</w:t>
-            </w:r>
-            <w:r>
-              <w:rPr>
-                <w:i/>
-                <w:color w:val="auto"/>
-                <w:lang w:val="en-US"/>
-              </w:rPr>
-              <w:t xml:space="preserve">. </w:t>
-            </w:r>
-          </w:p>
-          <w:p>
-            <w:pPr>
-              <w:jc w:val="both"/>
-              <w:rPr>
-                <w:i/>
-                <w:color w:val="auto"/>
-                <w:lang w:val="en-US"/>
-              </w:rPr>
-            </w:pPr>
-            <w:r>
-              <w:rPr>
-                <w:i/>
-                <w:color w:val="auto"/>
-                <w:lang w:val="en-US"/>
-              </w:rPr>
-              <w:t>Personal a</w:t>
-            </w:r>
-            <w:r>
-              <w:rPr>
-                <w:i/>
-                <w:color w:val="auto"/>
-                <w:lang w:val="en-US"/>
-              </w:rPr>
-              <w:t>ssignment include</w:t>
-            </w:r>
-            <w:r>
-              <w:rPr>
-                <w:i/>
-                <w:color w:val="auto"/>
-                <w:lang w:val="en-US"/>
-              </w:rPr>
-              <w:t>d</w:t>
-            </w:r>
-            <w:r>
-              <w:rPr>
-                <w:i/>
-                <w:color w:val="auto"/>
-                <w:lang w:val="en-US"/>
-              </w:rPr>
-              <w:t xml:space="preserve"> </w:t>
-            </w:r>
-            <w:r>
-              <w:rPr>
-                <w:i/>
-                <w:color w:val="auto"/>
-                <w:lang w:val="en-US"/>
-              </w:rPr>
-              <w:t>adaptation the</w:t>
-            </w:r>
-            <w:r>
-              <w:rPr>
-                <w:i/>
-                <w:color w:val="auto"/>
-                <w:lang w:val="en-US"/>
-              </w:rPr>
-              <w:t xml:space="preserve"> </w:t>
-            </w:r>
-            <w:r>
-              <w:rPr>
-                <w:i/>
-                <w:color w:val="auto"/>
-                <w:lang w:val="en-US"/>
-              </w:rPr>
-              <w:t xml:space="preserve">Linux </w:t>
-            </w:r>
-            <w:r>
-              <w:rPr>
-                <w:i/>
-                <w:color w:val="auto"/>
-                <w:lang w:val="en-US"/>
-              </w:rPr>
-              <w:t xml:space="preserve">version of </w:t>
-            </w:r>
-            <w:r>
-              <w:rPr>
-                <w:i/>
-                <w:color w:val="auto"/>
-                <w:lang w:val="en-US"/>
-              </w:rPr>
-              <w:t>software</w:t>
-            </w:r>
-            <w:r>
-              <w:rPr>
-                <w:i/>
-                <w:color w:val="auto"/>
-                <w:lang w:val="en-US"/>
-              </w:rPr>
-              <w:t xml:space="preserve"> </w:t>
-            </w:r>
-            <w:r>
-              <w:rPr>
-                <w:i/>
-                <w:color w:val="auto"/>
-                <w:lang w:val="en-US"/>
-              </w:rPr>
-              <w:t xml:space="preserve">developed </w:t>
-            </w:r>
-            <w:r>
-              <w:rPr>
-                <w:i/>
-                <w:color w:val="auto"/>
-                <w:lang w:val="en-US"/>
-              </w:rPr>
-              <w:t>to</w:t>
-            </w:r>
-            <w:r>
-              <w:rPr>
-                <w:i/>
-                <w:color w:val="auto"/>
-                <w:lang w:val="en-US"/>
-              </w:rPr>
-              <w:t xml:space="preserve"> </w:t>
-            </w:r>
-            <w:r>
-              <w:rPr>
-                <w:i/>
-                <w:color w:val="auto"/>
-                <w:lang w:val="en-US"/>
-              </w:rPr>
-              <w:t xml:space="preserve">a </w:t>
-            </w:r>
-            <w:r>
-              <w:rPr>
-                <w:i/>
-                <w:color w:val="auto"/>
-                <w:lang w:val="en-US"/>
-              </w:rPr>
-              <w:t>Windows</w:t>
-            </w:r>
-            <w:r>
-              <w:rPr>
-                <w:i/>
-                <w:color w:val="auto"/>
-                <w:lang w:val="en-US"/>
-              </w:rPr>
-              <w:t>®</w:t>
-            </w:r>
-            <w:r>
-              <w:rPr>
-                <w:i/>
-                <w:color w:val="auto"/>
-                <w:lang w:val="en-US"/>
-              </w:rPr>
-              <w:t xml:space="preserve"> platform. </w:t>
-            </w:r>
-          </w:p>
-          <w:p>
-            <w:pPr>
-              <w:jc w:val="both"/>
-              <w:rPr>
-                <w:rFonts w:ascii="Georgia" w:eastAsia="Georgia" w:hAnsi="Georgia" w:cs="Georgia"/>
-                <w:i/>
-                <w:color w:val="000000"/>
-                <w:sz w:val="32"/>
-                <w:szCs w:val="32"/>
-                <w:lang w:val="en-US"/>
-              </w:rPr>
-            </w:pPr>
-            <w:r>
-              <w:rPr>
-                <w:rFonts w:ascii="Georgia" w:eastAsia="Georgia" w:hAnsi="Georgia" w:cs="Georgia"/>
-                <w:i/>
-                <w:color w:val="000000"/>
-                <w:sz w:val="32"/>
-                <w:szCs w:val="32"/>
-                <w:lang w:val="en-US"/>
-              </w:rPr>
-              <w:t>200</w:t>
-            </w:r>
-            <w:r>
-              <w:rPr>
-                <w:rFonts w:ascii="Georgia" w:eastAsia="Georgia" w:hAnsi="Georgia" w:cs="Georgia"/>
-                <w:i/>
-                <w:color w:val="000000"/>
-                <w:sz w:val="32"/>
-                <w:szCs w:val="32"/>
-                <w:lang w:val="en-US"/>
-              </w:rPr>
-              <w:t>7-2020</w:t>
-            </w:r>
-            <w:r>
-              <w:rPr>
-                <w:rFonts w:ascii="Georgia" w:eastAsia="Georgia" w:hAnsi="Georgia" w:cs="Georgia"/>
-                <w:i/>
-                <w:color w:val="000000"/>
-                <w:sz w:val="32"/>
-                <w:szCs w:val="32"/>
-                <w:lang w:val="en-US"/>
-              </w:rPr>
-              <w:t xml:space="preserve"> </w:t>
-            </w:r>
-            <w:r>
-              <w:rPr>
-                <w:rFonts w:ascii="Georgia" w:eastAsia="Georgia" w:hAnsi="Georgia" w:cs="Georgia"/>
-                <w:i/>
-                <w:color w:val="000000"/>
-                <w:sz w:val="32"/>
-                <w:szCs w:val="32"/>
-                <w:lang w:val="en-US"/>
-              </w:rPr>
-              <w:t xml:space="preserve">freelance </w:t>
-            </w:r>
-            <w:r>
-              <w:rPr>
-                <w:rFonts w:ascii="Georgia" w:hAnsi="Georgia"/>
-                <w:i/>
-                <w:color w:val="auto"/>
-                <w:sz w:val="32"/>
-                <w:szCs w:val="32"/>
-                <w:lang w:val="en-US"/>
-              </w:rPr>
-              <w:t>software</w:t>
-            </w:r>
-            <w:r>
-              <w:rPr>
-                <w:rFonts w:ascii="Georgia" w:hAnsi="Georgia"/>
-                <w:i/>
-                <w:color w:val="auto"/>
-                <w:sz w:val="32"/>
-                <w:szCs w:val="32"/>
-                <w:lang w:val="en-US"/>
-              </w:rPr>
-              <w:t xml:space="preserve"> </w:t>
-            </w:r>
-            <w:r>
-              <w:rPr>
-                <w:rFonts w:ascii="Georgia" w:hAnsi="Georgia"/>
-                <w:i/>
-                <w:color w:val="auto"/>
-                <w:sz w:val="32"/>
-                <w:szCs w:val="32"/>
-                <w:lang w:val="en-US"/>
-              </w:rPr>
-              <w:t>developer</w:t>
-            </w:r>
-            <w:r>
-              <w:rPr>
-                <w:rFonts w:ascii="Georgia" w:eastAsia="Georgia" w:hAnsi="Georgia" w:cs="Georgia"/>
-                <w:i/>
-                <w:color w:val="000000"/>
-                <w:sz w:val="32"/>
-                <w:szCs w:val="32"/>
-                <w:lang w:val="en-US"/>
-              </w:rPr>
-              <w:t xml:space="preserve">: </w:t>
-            </w:r>
-          </w:p>
-          <w:p>
-            <w:pPr>
-              <w:jc w:val="both"/>
-              <w:rPr>
-                <w:i/>
-                <w:color w:val="auto"/>
-                <w:lang w:val="en-US"/>
-              </w:rPr>
-            </w:pPr>
-            <w:r>
-              <w:rPr>
-                <w:i/>
-                <w:color w:val="auto"/>
-                <w:lang w:val="en-US"/>
-              </w:rPr>
-              <w:t xml:space="preserve">As </w:t>
-            </w:r>
-            <w:r>
-              <w:rPr>
-                <w:i/>
-                <w:color w:val="auto"/>
-                <w:lang w:val="en-US"/>
-              </w:rPr>
-              <w:t>freelance developer, s</w:t>
-            </w:r>
-            <w:r>
-              <w:rPr>
-                <w:i/>
-                <w:color w:val="auto"/>
-                <w:lang w:val="en-US"/>
-              </w:rPr>
-              <w:t>uccessfully designed,</w:t>
-            </w:r>
-            <w:r>
-              <w:rPr>
-                <w:i/>
-                <w:color w:val="auto"/>
-                <w:lang w:val="en-US"/>
-              </w:rPr>
-              <w:t xml:space="preserve"> developed and deployed</w:t>
-            </w:r>
-            <w:r>
-              <w:rPr>
-                <w:i/>
-                <w:color w:val="auto"/>
-                <w:lang w:val="en-US"/>
-              </w:rPr>
-              <w:t xml:space="preserve"> </w:t>
-            </w:r>
-            <w:r>
-              <w:rPr>
-                <w:i/>
-                <w:color w:val="auto"/>
-                <w:lang w:val="en-US"/>
-              </w:rPr>
-              <w:t>to</w:t>
-            </w:r>
-            <w:r>
-              <w:rPr>
-                <w:i/>
-                <w:color w:val="auto"/>
-                <w:lang w:val="en-US"/>
-              </w:rPr>
-              <w:t xml:space="preserve"> </w:t>
-            </w:r>
-            <w:r>
-              <w:rPr>
                 <w:i/>
                 <w:color w:val="auto"/>
                 <w:lang w:val="en-US"/>
               </w:rPr>
               <w:t>«</w:t>
             </w:r>
-            <w:r>
-              <w:rPr>
-                <w:i/>
-                <w:color w:val="auto"/>
-                <w:lang w:val="en-US"/>
-              </w:rPr>
-              <w:t>Polimerupak»</w:t>
+            <w:proofErr w:type="spellStart"/>
+            <w:r>
+              <w:rPr>
+                <w:i/>
+                <w:color w:val="auto"/>
+                <w:lang w:val="en-US"/>
+              </w:rPr>
+              <w:t>Polimerupak</w:t>
+            </w:r>
+            <w:proofErr w:type="spellEnd"/>
+            <w:r>
+              <w:rPr>
+                <w:i/>
+                <w:color w:val="auto"/>
+                <w:lang w:val="en-US"/>
+              </w:rPr>
+              <w:t>»</w:t>
             </w:r>
             <w:r>
               <w:rPr>
@@ -2246,25 +959,19 @@
             </w:hyperlink>
             <w:r>
               <w:rPr>
-                <w:lang w:val="en-US"/>
-              </w:rPr>
-              <w:t>,</w:t>
-            </w:r>
-            <w:r>
-              <w:rPr>
-                <w:i/>
-                <w:color w:val="auto"/>
-                <w:lang w:val="en-US"/>
-              </w:rPr>
-              <w:t xml:space="preserve"> </w:t>
-            </w:r>
-            <w:r>
-              <w:rPr>
-                <w:i/>
-                <w:color w:val="auto"/>
-                <w:lang w:val="en-US"/>
-              </w:rPr>
-              <w:t>original</w:t>
+                <w:i/>
+                <w:color w:val="auto"/>
+                <w:lang w:val="en-US"/>
+              </w:rPr>
+              <w:t>, an o</w:t>
+            </w:r>
+            <w:r>
+              <w:rPr>
+                <w:i/>
+                <w:color w:val="auto"/>
+                <w:lang w:val="en-US"/>
+              </w:rPr>
+              <w:t>riginal</w:t>
             </w:r>
             <w:r>
               <w:rPr>
@@ -2273,6 +980,30 @@
                 <w:lang w:val="en-US"/>
               </w:rPr>
               <w:t xml:space="preserve"> MES </w:t>
+            </w:r>
+            <w:r>
+              <w:rPr>
+                <w:i/>
+                <w:color w:val="auto"/>
+                <w:lang w:val="en-US"/>
+              </w:rPr>
+              <w:t>(</w:t>
+            </w:r>
+            <w:r>
+              <w:rPr>
+                <w:i/>
+                <w:color w:val="auto"/>
+                <w:lang w:val="en-US"/>
+              </w:rPr>
+              <w:t>manufacturing execution system</w:t>
+            </w:r>
+            <w:r>
+              <w:rPr>
+                <w:i/>
+                <w:color w:val="auto"/>
+                <w:lang w:val="en-US"/>
+              </w:rPr>
+              <w:t xml:space="preserve">) </w:t>
             </w:r>
             <w:r>
               <w:rPr>
@@ -2520,23 +1251,29 @@
                 <w:lang w:val="en-US"/>
               </w:rPr>
             </w:pPr>
-          </w:p>
-          <w:p>
-            <w:pPr>
-              <w:jc w:val="both"/>
-              <w:rPr>
-                <w:i/>
-                <w:color w:val="auto"/>
-                <w:lang w:val="en-US"/>
-              </w:rPr>
-            </w:pPr>
-            <w:r>
-              <w:rPr>
-                <w:i/>
-                <w:color w:val="auto"/>
-                <w:lang w:val="en-US"/>
-              </w:rPr>
-              <w:t>As webmaster, c</w:t>
+            <w:r>
+              <w:rPr>
+                <w:i/>
+                <w:color w:val="auto"/>
+                <w:lang w:val="en-US"/>
+              </w:rPr>
+              <w:t xml:space="preserve">As </w:t>
+            </w:r>
+            <w:r>
+              <w:rPr>
+                <w:i/>
+                <w:color w:val="auto"/>
+                <w:lang w:val="en-US"/>
+              </w:rPr>
+              <w:t xml:space="preserve">a </w:t>
+            </w:r>
+            <w:r>
+              <w:rPr>
+                <w:i/>
+                <w:color w:val="auto"/>
+                <w:lang w:val="en-US"/>
+              </w:rPr>
+              <w:t>webmaster, c</w:t>
             </w:r>
             <w:r>
               <w:rPr>
@@ -2652,8 +1389,6 @@
               </w:rPr>
               <w:t xml:space="preserve">swimming </w:t>
             </w:r>
-            <w:bookmarkStart w:id="8" w:name="_GoBack"/>
-            <w:bookmarkEnd w:id="8"/>
             <w:r>
               <w:rPr>
                 <w:i/>
@@ -2705,9 +1440,879 @@
           </w:p>
           <w:p>
             <w:pPr>
-              <w:rPr>
-                <w:i/>
-                <w:color w:val="auto"/>
+              <w:jc w:val="both"/>
+              <w:rPr>
+                <w:i/>
+                <w:color w:val="auto"/>
+                <w:lang w:val="en-US"/>
+              </w:rPr>
+            </w:pPr>
+          </w:p>
+          <w:p>
+            <w:pPr>
+              <w:jc w:val="both"/>
+              <w:rPr>
+                <w:rFonts w:ascii="Georgia" w:eastAsia="Georgia" w:hAnsi="Georgia" w:cs="Georgia"/>
+                <w:i/>
+                <w:color w:val="000000"/>
+                <w:sz w:val="32"/>
+                <w:szCs w:val="32"/>
+                <w:lang w:val="en-US"/>
+              </w:rPr>
+            </w:pPr>
+            <w:r>
+              <w:rPr>
+                <w:rFonts w:ascii="Georgia" w:eastAsia="Georgia" w:hAnsi="Georgia" w:cs="Georgia"/>
+                <w:i/>
+                <w:color w:val="000000"/>
+                <w:sz w:val="32"/>
+                <w:szCs w:val="32"/>
+                <w:lang w:val="en-US"/>
+              </w:rPr>
+              <w:t>2005-2010</w:t>
+            </w:r>
+            <w:r>
+              <w:rPr>
+                <w:rFonts w:ascii="Georgia" w:eastAsia="Georgia" w:hAnsi="Georgia" w:cs="Georgia"/>
+                <w:i/>
+                <w:color w:val="000000"/>
+                <w:sz w:val="32"/>
+                <w:szCs w:val="32"/>
+                <w:lang w:val="en-US"/>
+              </w:rPr>
+              <w:t xml:space="preserve"> </w:t>
+            </w:r>
+            <w:r>
+              <w:rPr>
+                <w:rFonts w:ascii="Georgia" w:eastAsia="Georgia" w:hAnsi="Georgia" w:cs="Georgia"/>
+                <w:i/>
+                <w:color w:val="000000"/>
+                <w:sz w:val="32"/>
+                <w:szCs w:val="32"/>
+                <w:lang w:val="en-US"/>
+              </w:rPr>
+              <w:t>JSC</w:t>
+            </w:r>
+            <w:r>
+              <w:rPr>
+                <w:rFonts w:ascii="Georgia" w:eastAsia="Georgia" w:hAnsi="Georgia" w:cs="Georgia"/>
+                <w:i/>
+                <w:color w:val="000000"/>
+                <w:sz w:val="32"/>
+                <w:szCs w:val="32"/>
+                <w:lang w:val="en-US"/>
+              </w:rPr>
+              <w:t xml:space="preserve"> ICL-</w:t>
+            </w:r>
+            <w:r>
+              <w:rPr>
+                <w:rFonts w:ascii="Georgia" w:eastAsia="Georgia" w:hAnsi="Georgia" w:cs="Georgia"/>
+                <w:i/>
+                <w:color w:val="000000"/>
+                <w:sz w:val="32"/>
+                <w:szCs w:val="32"/>
+                <w:lang w:val="en-US"/>
+              </w:rPr>
+              <w:t>KME CS Kazan</w:t>
+            </w:r>
+            <w:r>
+              <w:rPr>
+                <w:rFonts w:ascii="Georgia" w:eastAsia="Georgia" w:hAnsi="Georgia" w:cs="Georgia"/>
+                <w:i/>
+                <w:color w:val="000000"/>
+                <w:sz w:val="32"/>
+                <w:szCs w:val="32"/>
+                <w:lang w:val="en-US"/>
+              </w:rPr>
+              <w:t xml:space="preserve">: </w:t>
+            </w:r>
+          </w:p>
+          <w:p>
+            <w:pPr>
+              <w:jc w:val="both"/>
+              <w:rPr>
+                <w:rFonts w:ascii="Georgia" w:eastAsia="Georgia" w:hAnsi="Georgia" w:cs="Georgia"/>
+                <w:i/>
+                <w:color w:val="000000"/>
+                <w:sz w:val="32"/>
+                <w:szCs w:val="32"/>
+                <w:lang w:val="en-US"/>
+              </w:rPr>
+            </w:pPr>
+            <w:r>
+              <w:rPr>
+                <w:rFonts w:ascii="Georgia" w:eastAsia="Georgia" w:hAnsi="Georgia" w:cs="Georgia"/>
+                <w:i/>
+                <w:color w:val="000000"/>
+                <w:sz w:val="32"/>
+                <w:szCs w:val="32"/>
+                <w:lang w:val="en-US"/>
+              </w:rPr>
+              <w:t>C</w:t>
+            </w:r>
+            <w:r>
+              <w:rPr>
+                <w:rFonts w:ascii="Georgia" w:eastAsia="Georgia" w:hAnsi="Georgia" w:cs="Georgia"/>
+                <w:i/>
+                <w:color w:val="000000"/>
+                <w:sz w:val="32"/>
+                <w:szCs w:val="32"/>
+                <w:lang w:val="en-US"/>
+              </w:rPr>
+              <w:t xml:space="preserve">++ </w:t>
+            </w:r>
+            <w:r>
+              <w:rPr>
+                <w:rFonts w:ascii="Georgia" w:hAnsi="Georgia"/>
+                <w:i/>
+                <w:color w:val="auto"/>
+                <w:sz w:val="32"/>
+                <w:szCs w:val="32"/>
+                <w:lang w:val="en-US"/>
+              </w:rPr>
+              <w:t>developer</w:t>
+            </w:r>
+            <w:r>
+              <w:rPr>
+                <w:rFonts w:ascii="Georgia" w:eastAsia="Georgia" w:hAnsi="Georgia" w:cs="Georgia"/>
+                <w:i/>
+                <w:color w:val="000000"/>
+                <w:sz w:val="32"/>
+                <w:szCs w:val="32"/>
+                <w:lang w:val="en-US"/>
+              </w:rPr>
+              <w:t xml:space="preserve">: </w:t>
+            </w:r>
+          </w:p>
+          <w:p>
+            <w:pPr>
+              <w:jc w:val="both"/>
+              <w:rPr>
+                <w:i/>
+                <w:color w:val="auto"/>
+                <w:lang w:val="en-US"/>
+              </w:rPr>
+            </w:pPr>
+            <w:r>
+              <w:rPr>
+                <w:i/>
+                <w:color w:val="auto"/>
+                <w:lang w:val="en-US"/>
+              </w:rPr>
+              <w:t>Worked on d</w:t>
+            </w:r>
+            <w:r>
+              <w:rPr>
+                <w:i/>
+                <w:color w:val="auto"/>
+                <w:lang w:val="en-US"/>
+              </w:rPr>
+              <w:t xml:space="preserve">evelopment of </w:t>
+            </w:r>
+            <w:r>
+              <w:rPr>
+                <w:i/>
+                <w:color w:val="auto"/>
+                <w:lang w:val="en-US"/>
+              </w:rPr>
+              <w:t>cross-platform (</w:t>
+            </w:r>
+            <w:r>
+              <w:rPr>
+                <w:i/>
+                <w:color w:val="auto"/>
+                <w:lang w:val="en-US"/>
+              </w:rPr>
+              <w:t>Windows</w:t>
+            </w:r>
+            <w:r>
+              <w:rPr>
+                <w:i/>
+                <w:color w:val="auto"/>
+                <w:lang w:val="en-US"/>
+              </w:rPr>
+              <w:t>®/</w:t>
+            </w:r>
+            <w:r>
+              <w:rPr>
+                <w:i/>
+                <w:color w:val="auto"/>
+                <w:lang w:val="en-US"/>
+              </w:rPr>
+              <w:t>Linux</w:t>
+            </w:r>
+            <w:r>
+              <w:rPr>
+                <w:i/>
+                <w:color w:val="auto"/>
+                <w:lang w:val="en-US"/>
+              </w:rPr>
+              <w:t xml:space="preserve">), client-server </w:t>
+            </w:r>
+            <w:r>
+              <w:rPr>
+                <w:i/>
+                <w:color w:val="auto"/>
+                <w:lang w:val="en-US"/>
+              </w:rPr>
+              <w:t>information security software</w:t>
+            </w:r>
+            <w:r>
+              <w:rPr>
+                <w:i/>
+                <w:color w:val="auto"/>
+                <w:lang w:val="en-US"/>
+              </w:rPr>
+              <w:t>, employing MSVC/</w:t>
+            </w:r>
+            <w:proofErr w:type="spellStart"/>
+            <w:r>
+              <w:rPr>
+                <w:i/>
+                <w:color w:val="auto"/>
+                <w:lang w:val="en-US"/>
+              </w:rPr>
+              <w:t>WinAPI</w:t>
+            </w:r>
+            <w:proofErr w:type="spellEnd"/>
+            <w:r>
+              <w:rPr>
+                <w:i/>
+                <w:color w:val="auto"/>
+                <w:lang w:val="en-US"/>
+              </w:rPr>
+              <w:t xml:space="preserve">, </w:t>
+            </w:r>
+            <w:proofErr w:type="spellStart"/>
+            <w:r>
+              <w:rPr>
+                <w:i/>
+                <w:color w:val="auto"/>
+                <w:lang w:val="en-US"/>
+              </w:rPr>
+              <w:t>gcc</w:t>
+            </w:r>
+            <w:proofErr w:type="spellEnd"/>
+            <w:r>
+              <w:rPr>
+                <w:i/>
+                <w:color w:val="auto"/>
+                <w:lang w:val="en-US"/>
+              </w:rPr>
+              <w:t xml:space="preserve">/QT </w:t>
+            </w:r>
+            <w:r>
+              <w:rPr>
+                <w:i/>
+                <w:color w:val="auto"/>
+                <w:lang w:val="en-US"/>
+              </w:rPr>
+              <w:t>as</w:t>
+            </w:r>
+            <w:r>
+              <w:rPr>
+                <w:i/>
+                <w:color w:val="auto"/>
+                <w:lang w:val="en-US"/>
+              </w:rPr>
+              <w:t xml:space="preserve"> </w:t>
+            </w:r>
+            <w:r>
+              <w:rPr>
+                <w:i/>
+                <w:color w:val="auto"/>
+                <w:lang w:val="en-US"/>
+              </w:rPr>
+              <w:t>development</w:t>
+            </w:r>
+            <w:r>
+              <w:rPr>
+                <w:i/>
+                <w:color w:val="auto"/>
+                <w:lang w:val="en-US"/>
+              </w:rPr>
+              <w:t xml:space="preserve"> </w:t>
+            </w:r>
+            <w:r>
+              <w:rPr>
+                <w:i/>
+                <w:color w:val="auto"/>
+                <w:lang w:val="en-US"/>
+              </w:rPr>
+              <w:t>tools</w:t>
+            </w:r>
+            <w:r>
+              <w:rPr>
+                <w:i/>
+                <w:color w:val="auto"/>
+                <w:lang w:val="en-US"/>
+              </w:rPr>
+              <w:t xml:space="preserve"> and </w:t>
+            </w:r>
+            <w:proofErr w:type="spellStart"/>
+            <w:r>
+              <w:rPr>
+                <w:i/>
+                <w:color w:val="auto"/>
+                <w:lang w:val="en-US"/>
+              </w:rPr>
+              <w:t>SqLite</w:t>
+            </w:r>
+            <w:proofErr w:type="spellEnd"/>
+            <w:r>
+              <w:rPr>
+                <w:i/>
+                <w:color w:val="auto"/>
+                <w:lang w:val="en-US"/>
+              </w:rPr>
+              <w:t xml:space="preserve"> as DB</w:t>
+            </w:r>
+            <w:r>
+              <w:rPr>
+                <w:i/>
+                <w:color w:val="auto"/>
+                <w:lang w:val="en-US"/>
+              </w:rPr>
+              <w:t>.</w:t>
+            </w:r>
+            <w:r>
+              <w:rPr>
+                <w:i/>
+                <w:color w:val="auto"/>
+                <w:lang w:val="en-US"/>
+              </w:rPr>
+              <w:t xml:space="preserve"> </w:t>
+            </w:r>
+          </w:p>
+          <w:p>
+            <w:pPr>
+              <w:jc w:val="both"/>
+              <w:rPr>
+                <w:i/>
+                <w:color w:val="auto"/>
+                <w:lang w:val="en-US"/>
+              </w:rPr>
+            </w:pPr>
+            <w:r>
+              <w:rPr>
+                <w:i/>
+                <w:color w:val="auto"/>
+                <w:lang w:val="en-US"/>
+              </w:rPr>
+              <w:t>Was r</w:t>
+            </w:r>
+            <w:r>
+              <w:rPr>
+                <w:i/>
+                <w:color w:val="auto"/>
+                <w:lang w:val="en-US"/>
+              </w:rPr>
+              <w:t xml:space="preserve">esponsible for adaptation </w:t>
+            </w:r>
+            <w:r>
+              <w:rPr>
+                <w:i/>
+                <w:color w:val="auto"/>
+                <w:lang w:val="en-US"/>
+              </w:rPr>
+              <w:t>of Linux</w:t>
+            </w:r>
+            <w:r>
+              <w:rPr>
+                <w:i/>
+                <w:color w:val="auto"/>
+                <w:lang w:val="en-US"/>
+              </w:rPr>
+              <w:t xml:space="preserve"> </w:t>
+            </w:r>
+            <w:r>
+              <w:rPr>
+                <w:i/>
+                <w:color w:val="auto"/>
+                <w:lang w:val="en-US"/>
+              </w:rPr>
+              <w:t>KDM</w:t>
+            </w:r>
+            <w:r>
+              <w:rPr>
+                <w:i/>
+                <w:color w:val="auto"/>
+                <w:lang w:val="en-US"/>
+              </w:rPr>
+              <w:t xml:space="preserve"> subsystem (graphical </w:t>
+            </w:r>
+            <w:r>
+              <w:rPr>
+                <w:i/>
+                <w:color w:val="auto"/>
+                <w:lang w:val="en-US"/>
+              </w:rPr>
+              <w:t>and</w:t>
+            </w:r>
+            <w:r>
+              <w:rPr>
+                <w:i/>
+                <w:color w:val="auto"/>
+                <w:lang w:val="en-US"/>
+              </w:rPr>
+              <w:t xml:space="preserve"> interactive user </w:t>
+            </w:r>
+            <w:r>
+              <w:rPr>
+                <w:i/>
+                <w:color w:val="auto"/>
+                <w:lang w:val="en-US"/>
+              </w:rPr>
+              <w:t>log</w:t>
+            </w:r>
+            <w:r>
+              <w:rPr>
+                <w:i/>
+                <w:color w:val="auto"/>
+                <w:lang w:val="en-US"/>
+              </w:rPr>
+              <w:t>on</w:t>
+            </w:r>
+            <w:r>
+              <w:rPr>
+                <w:i/>
+                <w:color w:val="auto"/>
+                <w:lang w:val="en-US"/>
+              </w:rPr>
+              <w:t>)</w:t>
+            </w:r>
+            <w:r>
+              <w:rPr>
+                <w:i/>
+                <w:color w:val="auto"/>
+                <w:lang w:val="en-US"/>
+              </w:rPr>
+              <w:t xml:space="preserve"> and its </w:t>
+            </w:r>
+            <w:r>
+              <w:rPr>
+                <w:i/>
+                <w:color w:val="auto"/>
+                <w:lang w:val="en-US"/>
+              </w:rPr>
+              <w:t xml:space="preserve">Windows® </w:t>
+            </w:r>
+            <w:r>
+              <w:rPr>
+                <w:i/>
+                <w:color w:val="auto"/>
+                <w:lang w:val="en-US"/>
+              </w:rPr>
+              <w:t>analogue, a GINA</w:t>
+            </w:r>
+            <w:r>
+              <w:rPr>
+                <w:i/>
+                <w:color w:val="auto"/>
+                <w:lang w:val="en-US"/>
+              </w:rPr>
+              <w:t xml:space="preserve"> subsystem</w:t>
+            </w:r>
+            <w:r>
+              <w:rPr>
+                <w:i/>
+                <w:color w:val="auto"/>
+                <w:lang w:val="en-US"/>
+              </w:rPr>
+              <w:t>,</w:t>
+            </w:r>
+            <w:r>
+              <w:rPr>
+                <w:i/>
+                <w:color w:val="auto"/>
+                <w:lang w:val="en-US"/>
+              </w:rPr>
+              <w:t xml:space="preserve"> </w:t>
+            </w:r>
+            <w:r>
+              <w:rPr>
+                <w:i/>
+                <w:color w:val="auto"/>
+                <w:lang w:val="en-US"/>
+              </w:rPr>
+              <w:t>of</w:t>
+            </w:r>
+            <w:r>
+              <w:rPr>
+                <w:i/>
+                <w:color w:val="auto"/>
+                <w:lang w:val="en-US"/>
+              </w:rPr>
+              <w:t xml:space="preserve"> the software</w:t>
+            </w:r>
+            <w:r>
+              <w:rPr>
+                <w:i/>
+                <w:color w:val="auto"/>
+                <w:lang w:val="en-US"/>
+              </w:rPr>
+              <w:t xml:space="preserve"> developed. </w:t>
+            </w:r>
+          </w:p>
+          <w:p>
+            <w:pPr>
+              <w:jc w:val="both"/>
+              <w:rPr>
+                <w:i/>
+                <w:color w:val="auto"/>
+                <w:lang w:val="en-US"/>
+              </w:rPr>
+            </w:pPr>
+            <w:r>
+              <w:rPr>
+                <w:i/>
+                <w:color w:val="auto"/>
+                <w:lang w:val="en-US"/>
+              </w:rPr>
+              <w:t xml:space="preserve">Personal assignment included adaptation the Linux version of </w:t>
+            </w:r>
+            <w:r>
+              <w:rPr>
+                <w:i/>
+                <w:color w:val="auto"/>
+                <w:lang w:val="en-US"/>
+              </w:rPr>
+              <w:t>software</w:t>
+            </w:r>
+            <w:r>
+              <w:rPr>
+                <w:i/>
+                <w:color w:val="auto"/>
+                <w:lang w:val="en-US"/>
+              </w:rPr>
+              <w:t xml:space="preserve"> developed to a Windows® platform. </w:t>
+            </w:r>
+          </w:p>
+          <w:p>
+            <w:pPr>
+              <w:jc w:val="both"/>
+              <w:rPr>
+                <w:i/>
+                <w:color w:val="auto"/>
+                <w:lang w:val="en-US"/>
+              </w:rPr>
+            </w:pPr>
+          </w:p>
+          <w:p>
+            <w:pPr>
+              <w:jc w:val="both"/>
+              <w:rPr>
+                <w:rFonts w:ascii="Georgia" w:eastAsia="Georgia" w:hAnsi="Georgia" w:cs="Georgia"/>
+                <w:i/>
+                <w:color w:val="000000"/>
+                <w:sz w:val="32"/>
+                <w:szCs w:val="32"/>
+                <w:lang w:val="en-US"/>
+              </w:rPr>
+            </w:pPr>
+            <w:r>
+              <w:rPr>
+                <w:rFonts w:ascii="Georgia" w:eastAsia="Georgia" w:hAnsi="Georgia" w:cs="Georgia"/>
+                <w:i/>
+                <w:color w:val="000000"/>
+                <w:sz w:val="32"/>
+                <w:szCs w:val="32"/>
+                <w:lang w:val="en-US"/>
+              </w:rPr>
+              <w:t>2001-2005</w:t>
+            </w:r>
+            <w:r>
+              <w:rPr>
+                <w:rFonts w:ascii="Georgia" w:eastAsia="Georgia" w:hAnsi="Georgia" w:cs="Georgia"/>
+                <w:i/>
+                <w:color w:val="000000"/>
+                <w:sz w:val="32"/>
+                <w:szCs w:val="32"/>
+                <w:lang w:val="en-US"/>
+              </w:rPr>
+              <w:t xml:space="preserve"> </w:t>
+            </w:r>
+            <w:r>
+              <w:rPr>
+                <w:rFonts w:ascii="Georgia" w:eastAsia="Georgia" w:hAnsi="Georgia" w:cs="Georgia"/>
+                <w:i/>
+                <w:color w:val="000000"/>
+                <w:sz w:val="32"/>
+                <w:szCs w:val="32"/>
+                <w:lang w:val="en-US"/>
+              </w:rPr>
+              <w:t xml:space="preserve">Crocus </w:t>
+            </w:r>
+            <w:proofErr w:type="spellStart"/>
+            <w:r>
+              <w:rPr>
+                <w:rFonts w:ascii="Georgia" w:eastAsia="Georgia" w:hAnsi="Georgia" w:cs="Georgia"/>
+                <w:i/>
+                <w:color w:val="000000"/>
+                <w:sz w:val="32"/>
+                <w:szCs w:val="32"/>
+                <w:lang w:val="en-US"/>
+              </w:rPr>
+              <w:t>inc.</w:t>
+            </w:r>
+            <w:proofErr w:type="spellEnd"/>
+            <w:r>
+              <w:rPr>
+                <w:rFonts w:ascii="Georgia" w:eastAsia="Georgia" w:hAnsi="Georgia" w:cs="Georgia"/>
+                <w:i/>
+                <w:color w:val="000000"/>
+                <w:sz w:val="32"/>
+                <w:szCs w:val="32"/>
+                <w:lang w:val="en-US"/>
+              </w:rPr>
+              <w:t xml:space="preserve"> </w:t>
+            </w:r>
+            <w:r>
+              <w:rPr>
+                <w:rFonts w:ascii="Georgia" w:eastAsia="Georgia" w:hAnsi="Georgia" w:cs="Georgia"/>
+                <w:i/>
+                <w:color w:val="000000"/>
+                <w:sz w:val="32"/>
+                <w:szCs w:val="32"/>
+                <w:lang w:val="en-US"/>
+              </w:rPr>
+              <w:t xml:space="preserve">Kazan: </w:t>
+            </w:r>
+          </w:p>
+          <w:p>
+            <w:pPr>
+              <w:pStyle w:val="10"/>
+              <w:jc w:val="both"/>
+              <w:rPr>
+                <w:i/>
+                <w:color w:val="auto"/>
+                <w:lang w:val="en-US"/>
+              </w:rPr>
+            </w:pPr>
+            <w:r>
+              <w:rPr>
+                <w:i/>
+                <w:color w:val="auto"/>
+                <w:lang w:val="en-US"/>
+              </w:rPr>
+              <w:t>Worked as C/C++ developer in a small team of four developers. Development, testing and maintenance</w:t>
+            </w:r>
+            <w:r>
+              <w:rPr>
+                <w:i/>
+                <w:color w:val="auto"/>
+                <w:lang w:val="en-US"/>
+              </w:rPr>
+              <w:t xml:space="preserve"> </w:t>
+            </w:r>
+            <w:r>
+              <w:rPr>
+                <w:i/>
+                <w:color w:val="auto"/>
+                <w:lang w:val="en-US"/>
+              </w:rPr>
+              <w:t xml:space="preserve">of small telecom billing software with </w:t>
+            </w:r>
+            <w:r>
+              <w:rPr>
+                <w:i/>
+                <w:color w:val="auto"/>
+                <w:lang w:val="en-US"/>
+              </w:rPr>
+              <w:t>MSVC/</w:t>
+            </w:r>
+            <w:proofErr w:type="spellStart"/>
+            <w:r>
+              <w:rPr>
+                <w:i/>
+                <w:color w:val="auto"/>
+                <w:lang w:val="en-US"/>
+              </w:rPr>
+              <w:t>WinAPI</w:t>
+            </w:r>
+            <w:proofErr w:type="spellEnd"/>
+            <w:r>
+              <w:rPr>
+                <w:i/>
+                <w:color w:val="auto"/>
+                <w:lang w:val="en-US"/>
+              </w:rPr>
+              <w:t>/Multithreading/SQL</w:t>
+            </w:r>
+            <w:r>
+              <w:rPr>
+                <w:i/>
+                <w:color w:val="auto"/>
+                <w:lang w:val="en-US"/>
+              </w:rPr>
+              <w:t>/</w:t>
+            </w:r>
+            <w:r>
+              <w:rPr>
+                <w:rFonts w:eastAsia="Times New Roman"/>
+                <w:i/>
+                <w:color w:val="auto"/>
+                <w:lang w:val="en-US"/>
+              </w:rPr>
+              <w:t>COM/</w:t>
+            </w:r>
+            <w:r>
+              <w:rPr>
+                <w:rFonts w:eastAsia="Times New Roman"/>
+                <w:i/>
+                <w:color w:val="auto"/>
+                <w:lang w:val="en-US"/>
+              </w:rPr>
+              <w:t>ActiveX</w:t>
+            </w:r>
+            <w:r>
+              <w:rPr>
+                <w:i/>
+                <w:color w:val="auto"/>
+                <w:lang w:val="en-US"/>
+              </w:rPr>
+              <w:t>/Serial Communications</w:t>
+            </w:r>
+          </w:p>
+          <w:p>
+            <w:pPr>
+              <w:pStyle w:val="10"/>
+              <w:jc w:val="both"/>
+              <w:rPr>
+                <w:i/>
+                <w:color w:val="auto"/>
+                <w:lang w:val="en-US"/>
+              </w:rPr>
+            </w:pPr>
+          </w:p>
+          <w:p>
+            <w:pPr>
+              <w:pStyle w:val="10"/>
+              <w:jc w:val="both"/>
+              <w:rPr>
+                <w:rFonts w:ascii="Georgia" w:hAnsi="Georgia"/>
+                <w:i/>
+                <w:color w:val="auto"/>
+                <w:sz w:val="32"/>
+                <w:szCs w:val="32"/>
+                <w:lang w:val="en-US"/>
+              </w:rPr>
+            </w:pPr>
+            <w:r>
+              <w:rPr>
+                <w:rFonts w:ascii="Georgia" w:eastAsia="Georgia" w:hAnsi="Georgia" w:cs="Georgia"/>
+                <w:i/>
+                <w:color w:val="000000"/>
+                <w:sz w:val="32"/>
+                <w:szCs w:val="32"/>
+                <w:lang w:val="en-US"/>
+              </w:rPr>
+              <w:t>2000-2001</w:t>
+            </w:r>
+            <w:r>
+              <w:rPr>
+                <w:rFonts w:ascii="Georgia" w:eastAsia="Georgia" w:hAnsi="Georgia" w:cs="Georgia"/>
+                <w:i/>
+                <w:color w:val="000000"/>
+                <w:sz w:val="32"/>
+                <w:szCs w:val="32"/>
+                <w:lang w:val="en-US"/>
+              </w:rPr>
+              <w:t xml:space="preserve"> </w:t>
+            </w:r>
+            <w:r>
+              <w:rPr>
+                <w:rFonts w:ascii="Georgia" w:eastAsia="Georgia" w:hAnsi="Georgia" w:cs="Georgia"/>
+                <w:i/>
+                <w:color w:val="000000"/>
+                <w:sz w:val="32"/>
+                <w:szCs w:val="32"/>
+                <w:lang w:val="en-US"/>
+              </w:rPr>
+              <w:t>JSC</w:t>
+            </w:r>
+            <w:r>
+              <w:rPr>
+                <w:rFonts w:ascii="Georgia" w:eastAsia="Georgia" w:hAnsi="Georgia" w:cs="Georgia"/>
+                <w:i/>
+                <w:color w:val="000000"/>
+                <w:sz w:val="32"/>
+                <w:szCs w:val="32"/>
+                <w:lang w:val="en-US"/>
+              </w:rPr>
+              <w:t xml:space="preserve"> ICL-</w:t>
+            </w:r>
+            <w:r>
+              <w:rPr>
+                <w:rFonts w:ascii="Georgia" w:eastAsia="Georgia" w:hAnsi="Georgia" w:cs="Georgia"/>
+                <w:i/>
+                <w:color w:val="000000"/>
+                <w:sz w:val="32"/>
+                <w:szCs w:val="32"/>
+                <w:lang w:val="en-US"/>
+              </w:rPr>
+              <w:t>KME CS Kazan</w:t>
+            </w:r>
+            <w:r>
+              <w:rPr>
+                <w:rFonts w:ascii="Georgia" w:hAnsi="Georgia"/>
+                <w:i/>
+                <w:color w:val="auto"/>
+                <w:sz w:val="32"/>
+                <w:szCs w:val="32"/>
+                <w:lang w:val="en-US"/>
+              </w:rPr>
+              <w:t xml:space="preserve">: </w:t>
+            </w:r>
+          </w:p>
+          <w:p>
+            <w:pPr>
+              <w:jc w:val="both"/>
+              <w:rPr>
+                <w:i/>
+                <w:color w:val="auto"/>
+                <w:lang w:val="en-US"/>
+              </w:rPr>
+            </w:pPr>
+            <w:r>
+              <w:rPr>
+                <w:i/>
+                <w:color w:val="auto"/>
+                <w:lang w:val="en-US"/>
+              </w:rPr>
+              <w:t>Worked as junior C software developer with Visual C++/</w:t>
+            </w:r>
+            <w:proofErr w:type="spellStart"/>
+            <w:r>
+              <w:rPr>
+                <w:i/>
+                <w:color w:val="auto"/>
+                <w:lang w:val="en-US"/>
+              </w:rPr>
+              <w:t>WinAPI</w:t>
+            </w:r>
+            <w:bookmarkStart w:id="8" w:name="_GoBack"/>
+            <w:bookmarkEnd w:id="8"/>
+            <w:proofErr w:type="spellEnd"/>
+            <w:r>
+              <w:rPr>
+                <w:i/>
+                <w:color w:val="auto"/>
+                <w:lang w:val="en-US"/>
+              </w:rPr>
+              <w:t xml:space="preserve"> </w:t>
+            </w:r>
+          </w:p>
+        </w:tc>
+        <w:tc>
+          <w:tcPr>
+            <w:tcW w:w="426" w:type="dxa"/>
+          </w:tcPr>
+          <w:p>
+            <w:pPr>
+              <w:pStyle w:val="1"/>
+              <w:contextualSpacing w:val="0"/>
+              <w:rPr>
                 <w:lang w:val="en-US"/>
               </w:rPr>
             </w:pPr>
@@ -2715,7 +2320,7 @@
         </w:tc>
         <w:tc>
           <w:tcPr>
-            <w:tcW w:w="142" w:type="dxa"/>
+            <w:tcW w:w="3402" w:type="dxa"/>
           </w:tcPr>
           <w:p>
             <w:pPr>
@@ -2725,25 +2330,11 @@
                 <w:lang w:val="en-US"/>
               </w:rPr>
             </w:pPr>
-          </w:p>
-        </w:tc>
-        <w:tc>
-          <w:tcPr>
-            <w:tcW w:w="3686" w:type="dxa"/>
-          </w:tcPr>
-          <w:p>
-            <w:pPr>
-              <w:pStyle w:val="1"/>
-              <w:contextualSpacing w:val="0"/>
-              <w:rPr>
-                <w:lang w:val="en-US"/>
-              </w:rPr>
-            </w:pPr>
             <w:bookmarkStart w:id="9" w:name="_jpwhx7ny5vmb" w:colFirst="0" w:colLast="0"/>
             <w:bookmarkEnd w:id="9"/>
             <w:r>
               <w:pict>
-                <v:rect id="_x0000_i1027" style="width:0;height:1.5pt" o:hralign="center" o:hrstd="t" o:hr="t" fillcolor="#a0a0a0" stroked="f"/>
+                <v:rect id="_x0000_i1274" style="width:0;height:1.5pt" o:hralign="center" o:hrstd="t" o:hr="t" fillcolor="#a0a0a0" stroked="f"/>
               </w:pict>
             </w:r>
             <w:r>
@@ -2887,7 +2478,7 @@
             </w:pPr>
             <w:r>
               <w:pict>
-                <v:rect id="_x0000_i1028" style="width:0;height:1.5pt" o:hralign="center" o:hrstd="t" o:hr="t" fillcolor="#a0a0a0" stroked="f"/>
+                <v:rect id="_x0000_i1275" style="width:0;height:1.5pt" o:hralign="center" o:hrstd="t" o:hr="t" fillcolor="#a0a0a0" stroked="f"/>
               </w:pict>
             </w:r>
             <w:r>
@@ -2933,7 +2524,7 @@
                 <w:color w:val="auto"/>
                 <w:lang w:val="en-US"/>
               </w:rPr>
-              <w:t>TypeScript</w:t>
+              <w:t>TS</w:t>
             </w:r>
             <w:r>
               <w:rPr>
@@ -2960,25 +2551,16 @@
                 <w:color w:val="auto"/>
                 <w:lang w:val="en-US"/>
               </w:rPr>
+              <w:t xml:space="preserve">JSON, Git, </w:t>
+            </w:r>
+            <w:r>
+              <w:rPr>
+                <w:rFonts w:eastAsia="Times New Roman"/>
+                <w:i/>
+                <w:color w:val="auto"/>
+                <w:lang w:val="en-US"/>
+              </w:rPr>
               <w:t xml:space="preserve">HTTP, </w:t>
-            </w:r>
-            <w:r>
-              <w:rPr>
-                <w:rFonts w:eastAsia="Times New Roman"/>
-                <w:i/>
-                <w:color w:val="auto"/>
-                <w:lang w:val="en-US"/>
-              </w:rPr>
-              <w:t xml:space="preserve">JSON, </w:t>
-            </w:r>
-            <w:r>
-              <w:rPr>
-                <w:rFonts w:eastAsia="Times New Roman"/>
-                <w:i/>
-                <w:color w:val="auto"/>
-                <w:lang w:val="en-US"/>
-              </w:rPr>
-              <w:t xml:space="preserve">Git, </w:t>
             </w:r>
             <w:r>
               <w:rPr>
@@ -3078,7 +2660,7 @@
             </w:pPr>
             <w:r>
               <w:pict>
-                <v:rect id="_x0000_i1029" style="width:0;height:1.5pt" o:hralign="center" o:hrstd="t" o:hr="t" fillcolor="#a0a0a0" stroked="f"/>
+                <v:rect id="_x0000_i1276" style="width:0;height:1.5pt" o:hralign="center" o:hrstd="t" o:hr="t" fillcolor="#a0a0a0" stroked="f"/>
               </w:pict>
             </w:r>
             <w:r>
@@ -3171,7 +2753,7 @@
                 <w:shd w:val="clear" w:color="auto" w:fill="FFFFFF"/>
                 <w:lang w:val="en-US"/>
               </w:rPr>
-              <w:t>rules</w:t>
+              <w:t>policies</w:t>
             </w:r>
             <w:r>
               <w:rPr>
@@ -3216,7 +2798,7 @@
                 <w:shd w:val="clear" w:color="auto" w:fill="FFFFFF"/>
                 <w:lang w:val="en-US"/>
               </w:rPr>
-              <w:t xml:space="preserve">ion </w:t>
+              <w:t>ion</w:t>
             </w:r>
             <w:r>
               <w:rPr>
@@ -3285,7 +2867,7 @@
             </w:pPr>
             <w:r>
               <w:pict>
-                <v:rect id="_x0000_i1030" style="width:0;height:1.5pt" o:hralign="center" o:hrstd="t" o:hr="t" fillcolor="#a0a0a0" stroked="f"/>
+                <v:rect id="_x0000_i1277" style="width:0;height:1.5pt" o:hralign="center" o:hrstd="t" o:hr="t" fillcolor="#a0a0a0" stroked="f"/>
               </w:pict>
             </w:r>
             <w:r>
@@ -3323,6 +2905,7 @@
                 <w:lang w:val="en-US"/>
               </w:rPr>
             </w:pPr>
+            <w:proofErr w:type="gramStart"/>
             <w:r>
               <w:rPr>
                 <w:i/>
@@ -3339,7 +2922,17 @@
                 <w:shd w:val="clear" w:color="auto" w:fill="FFFFFF"/>
                 <w:lang w:val="en-US"/>
               </w:rPr>
-              <w:t xml:space="preserve">: </w:t>
+              <w:t>:</w:t>
+            </w:r>
+            <w:proofErr w:type="gramEnd"/>
+            <w:r>
+              <w:rPr>
+                <w:i/>
+                <w:color w:val="auto"/>
+                <w:shd w:val="clear" w:color="auto" w:fill="FFFFFF"/>
+                <w:lang w:val="en-US"/>
+              </w:rPr>
+              <w:t xml:space="preserve"> </w:t>
             </w:r>
             <w:r>
               <w:rPr>
@@ -3375,7 +2968,7 @@
             </w:pPr>
             <w:r>
               <w:pict>
-                <v:rect id="_x0000_i1031" style="width:0;height:1.5pt" o:hralign="center" o:hrstd="t" o:hr="t" fillcolor="#a0a0a0" stroked="f"/>
+                <v:rect id="_x0000_i1278" style="width:0;height:1.5pt" o:hralign="center" o:hrstd="t" o:hr="t" fillcolor="#a0a0a0" stroked="f"/>
               </w:pict>
             </w:r>
             <w:r>
@@ -3459,7 +3052,7 @@
                 <w:color w:val="auto"/>
                 <w:lang w:val="en-US"/>
               </w:rPr>
-              <w:t xml:space="preserve">Communication </w:t>
+              <w:t xml:space="preserve">Creative </w:t>
             </w:r>
           </w:p>
           <w:p>
@@ -3481,7 +3074,7 @@
                 <w:color w:val="auto"/>
                 <w:lang w:val="en-US"/>
               </w:rPr>
-              <w:t xml:space="preserve">Creative </w:t>
+              <w:t xml:space="preserve">Positive thinking </w:t>
             </w:r>
           </w:p>
           <w:p>
@@ -3503,7 +3096,7 @@
                 <w:color w:val="auto"/>
                 <w:lang w:val="en-US"/>
               </w:rPr>
-              <w:t xml:space="preserve">Positive thinking </w:t>
+              <w:t>Willingness to learn</w:t>
             </w:r>
           </w:p>
           <w:p>
@@ -3525,7 +3118,7 @@
                 <w:color w:val="auto"/>
                 <w:lang w:val="en-US"/>
               </w:rPr>
-              <w:t>Willingness to learn</w:t>
+              <w:t xml:space="preserve">Communication </w:t>
             </w:r>
           </w:p>
           <w:p>
@@ -3565,7 +3158,7 @@
 </file>
 
 <file path=word/endnotes.xml><?xml version="1.0" encoding="utf-8"?>
-<w:endnotes xmlns:ve="http://schemas.openxmlformats.org/markup-compatibility/2006" xmlns:o="urn:schemas-microsoft-com:office:office" xmlns:r="http://schemas.openxmlformats.org/officeDocument/2006/relationships" xmlns:m="http://schemas.openxmlformats.org/officeDocument/2006/math" xmlns:v="urn:schemas-microsoft-com:vml" xmlns:wp="http://schemas.openxmlformats.org/drawingml/2006/wordprocessingDrawing" xmlns:w10="urn:schemas-microsoft-com:office:word" xmlns:w="http://schemas.openxmlformats.org/wordprocessingml/2006/main" xmlns:wne="http://schemas.microsoft.com/office/word/2006/wordml">
+<w:endnotes xmlns:wpc="http://schemas.microsoft.com/office/word/2010/wordprocessingCanvas" xmlns:cx="http://schemas.microsoft.com/office/drawing/2014/chartex" xmlns:cx1="http://schemas.microsoft.com/office/drawing/2015/9/8/chartex" xmlns:cx2="http://schemas.microsoft.com/office/drawing/2015/10/21/chartex" xmlns:cx3="http://schemas.microsoft.com/office/drawing/2016/5/9/chartex" xmlns:cx4="http://schemas.microsoft.com/office/drawing/2016/5/10/chartex" xmlns:cx5="http://schemas.microsoft.com/office/drawing/2016/5/11/chartex" xmlns:cx6="http://schemas.microsoft.com/office/drawing/2016/5/12/chartex" xmlns:cx7="http://schemas.microsoft.com/office/drawing/2016/5/13/chartex" xmlns:cx8="http://schemas.microsoft.com/office/drawing/2016/5/14/chartex" xmlns:mc="http://schemas.openxmlformats.org/markup-compatibility/2006" xmlns:aink="http://schemas.microsoft.com/office/drawing/2016/ink" xmlns:am3d="http://schemas.microsoft.com/office/drawing/2017/model3d" xmlns:o="urn:schemas-microsoft-com:office:office" xmlns:r="http://schemas.openxmlformats.org/officeDocument/2006/relationships" xmlns:m="http://schemas.openxmlformats.org/officeDocument/2006/math" xmlns:v="urn:schemas-microsoft-com:vml" xmlns:wp14="http://schemas.microsoft.com/office/word/2010/wordprocessingDrawing" xmlns:wp="http://schemas.openxmlformats.org/drawingml/2006/wordprocessingDrawing" xmlns:w10="urn:schemas-microsoft-com:office:word" xmlns:w="http://schemas.openxmlformats.org/wordprocessingml/2006/main" xmlns:w14="http://schemas.microsoft.com/office/word/2010/wordml" xmlns:w15="http://schemas.microsoft.com/office/word/2012/wordml" xmlns:w16cid="http://schemas.microsoft.com/office/word/2016/wordml/cid" xmlns:w16se="http://schemas.microsoft.com/office/word/2015/wordml/symex" xmlns:wpg="http://schemas.microsoft.com/office/word/2010/wordprocessingGroup" xmlns:wpi="http://schemas.microsoft.com/office/word/2010/wordprocessingInk" xmlns:wne="http://schemas.microsoft.com/office/word/2006/wordml" xmlns:wps="http://schemas.microsoft.com/office/word/2010/wordprocessingShape" mc:Ignorable="w14 w15 w16se w16cid wp14">
   <w:endnote w:type="separator" w:id="-1">
     <w:p>
       <w:pPr>
@@ -3590,7 +3183,7 @@
 </file>
 
 <file path=word/footnotes.xml><?xml version="1.0" encoding="utf-8"?>
-<w:footnotes xmlns:ve="http://schemas.openxmlformats.org/markup-compatibility/2006" xmlns:o="urn:schemas-microsoft-com:office:office" xmlns:r="http://schemas.openxmlformats.org/officeDocument/2006/relationships" xmlns:m="http://schemas.openxmlformats.org/officeDocument/2006/math" xmlns:v="urn:schemas-microsoft-com:vml" xmlns:wp="http://schemas.openxmlformats.org/drawingml/2006/wordprocessingDrawing" xmlns:w10="urn:schemas-microsoft-com:office:word" xmlns:w="http://schemas.openxmlformats.org/wordprocessingml/2006/main" xmlns:wne="http://schemas.microsoft.com/office/word/2006/wordml">
+<w:footnotes xmlns:wpc="http://schemas.microsoft.com/office/word/2010/wordprocessingCanvas" xmlns:cx="http://schemas.microsoft.com/office/drawing/2014/chartex" xmlns:cx1="http://schemas.microsoft.com/office/drawing/2015/9/8/chartex" xmlns:cx2="http://schemas.microsoft.com/office/drawing/2015/10/21/chartex" xmlns:cx3="http://schemas.microsoft.com/office/drawing/2016/5/9/chartex" xmlns:cx4="http://schemas.microsoft.com/office/drawing/2016/5/10/chartex" xmlns:cx5="http://schemas.microsoft.com/office/drawing/2016/5/11/chartex" xmlns:cx6="http://schemas.microsoft.com/office/drawing/2016/5/12/chartex" xmlns:cx7="http://schemas.microsoft.com/office/drawing/2016/5/13/chartex" xmlns:cx8="http://schemas.microsoft.com/office/drawing/2016/5/14/chartex" xmlns:mc="http://schemas.openxmlformats.org/markup-compatibility/2006" xmlns:aink="http://schemas.microsoft.com/office/drawing/2016/ink" xmlns:am3d="http://schemas.microsoft.com/office/drawing/2017/model3d" xmlns:o="urn:schemas-microsoft-com:office:office" xmlns:r="http://schemas.openxmlformats.org/officeDocument/2006/relationships" xmlns:m="http://schemas.openxmlformats.org/officeDocument/2006/math" xmlns:v="urn:schemas-microsoft-com:vml" xmlns:wp14="http://schemas.microsoft.com/office/word/2010/wordprocessingDrawing" xmlns:wp="http://schemas.openxmlformats.org/drawingml/2006/wordprocessingDrawing" xmlns:w10="urn:schemas-microsoft-com:office:word" xmlns:w="http://schemas.openxmlformats.org/wordprocessingml/2006/main" xmlns:w14="http://schemas.microsoft.com/office/word/2010/wordml" xmlns:w15="http://schemas.microsoft.com/office/word/2012/wordml" xmlns:w16cid="http://schemas.microsoft.com/office/word/2016/wordml/cid" xmlns:w16se="http://schemas.microsoft.com/office/word/2015/wordml/symex" xmlns:wpg="http://schemas.microsoft.com/office/word/2010/wordprocessingGroup" xmlns:wpi="http://schemas.microsoft.com/office/word/2010/wordprocessingInk" xmlns:wne="http://schemas.microsoft.com/office/word/2006/wordml" xmlns:wps="http://schemas.microsoft.com/office/word/2010/wordprocessingShape" mc:Ignorable="w14 w15 w16se w16cid wp14">
   <w:footnote w:type="separator" w:id="-1">
     <w:p>
       <w:pPr>
@@ -3615,8 +3208,8 @@
 </file>
 
 <file path=word/numbering.xml><?xml version="1.0" encoding="utf-8"?>
-<w:numbering xmlns:ve="http://schemas.openxmlformats.org/markup-compatibility/2006" xmlns:o="urn:schemas-microsoft-com:office:office" xmlns:r="http://schemas.openxmlformats.org/officeDocument/2006/relationships" xmlns:m="http://schemas.openxmlformats.org/officeDocument/2006/math" xmlns:v="urn:schemas-microsoft-com:vml" xmlns:wp="http://schemas.openxmlformats.org/drawingml/2006/wordprocessingDrawing" xmlns:w10="urn:schemas-microsoft-com:office:word" xmlns:w="http://schemas.openxmlformats.org/wordprocessingml/2006/main" xmlns:wne="http://schemas.microsoft.com/office/word/2006/wordml">
-  <w:abstractNum w:abstractNumId="0">
+<w:numbering xmlns:wpc="http://schemas.microsoft.com/office/word/2010/wordprocessingCanvas" xmlns:cx="http://schemas.microsoft.com/office/drawing/2014/chartex" xmlns:cx1="http://schemas.microsoft.com/office/drawing/2015/9/8/chartex" xmlns:cx2="http://schemas.microsoft.com/office/drawing/2015/10/21/chartex" xmlns:cx3="http://schemas.microsoft.com/office/drawing/2016/5/9/chartex" xmlns:cx4="http://schemas.microsoft.com/office/drawing/2016/5/10/chartex" xmlns:cx5="http://schemas.microsoft.com/office/drawing/2016/5/11/chartex" xmlns:cx6="http://schemas.microsoft.com/office/drawing/2016/5/12/chartex" xmlns:cx7="http://schemas.microsoft.com/office/drawing/2016/5/13/chartex" xmlns:cx8="http://schemas.microsoft.com/office/drawing/2016/5/14/chartex" xmlns:mc="http://schemas.openxmlformats.org/markup-compatibility/2006" xmlns:aink="http://schemas.microsoft.com/office/drawing/2016/ink" xmlns:am3d="http://schemas.microsoft.com/office/drawing/2017/model3d" xmlns:o="urn:schemas-microsoft-com:office:office" xmlns:r="http://schemas.openxmlformats.org/officeDocument/2006/relationships" xmlns:m="http://schemas.openxmlformats.org/officeDocument/2006/math" xmlns:v="urn:schemas-microsoft-com:vml" xmlns:wp14="http://schemas.microsoft.com/office/word/2010/wordprocessingDrawing" xmlns:wp="http://schemas.openxmlformats.org/drawingml/2006/wordprocessingDrawing" xmlns:w10="urn:schemas-microsoft-com:office:word" xmlns:w="http://schemas.openxmlformats.org/wordprocessingml/2006/main" xmlns:w14="http://schemas.microsoft.com/office/word/2010/wordml" xmlns:w15="http://schemas.microsoft.com/office/word/2012/wordml" xmlns:w16cid="http://schemas.microsoft.com/office/word/2016/wordml/cid" xmlns:w16se="http://schemas.microsoft.com/office/word/2015/wordml/symex" xmlns:wpg="http://schemas.microsoft.com/office/word/2010/wordprocessingGroup" xmlns:wpi="http://schemas.microsoft.com/office/word/2010/wordprocessingInk" xmlns:wne="http://schemas.microsoft.com/office/word/2006/wordml" xmlns:wps="http://schemas.microsoft.com/office/word/2010/wordprocessingShape" mc:Ignorable="w14 w15 w16se w16cid wp14">
+  <w:abstractNum w:abstractNumId="0" w15:restartNumberingAfterBreak="0">
     <w:nsid w:val="226662ED"/>
     <w:multiLevelType w:val="hybridMultilevel"/>
     <w:tmpl w:val="D69E1E1A"/>
@@ -3729,7 +3322,7 @@
       </w:rPr>
     </w:lvl>
   </w:abstractNum>
-  <w:abstractNum w:abstractNumId="1">
+  <w:abstractNum w:abstractNumId="1" w15:restartNumberingAfterBreak="0">
     <w:nsid w:val="240C2C09"/>
     <w:multiLevelType w:val="multilevel"/>
     <w:tmpl w:val="FB30F2AA"/>
@@ -3923,7 +3516,7 @@
       </w:rPr>
     </w:lvl>
   </w:abstractNum>
-  <w:abstractNum w:abstractNumId="2">
+  <w:abstractNum w:abstractNumId="2" w15:restartNumberingAfterBreak="0">
     <w:nsid w:val="40F83341"/>
     <w:multiLevelType w:val="hybridMultilevel"/>
     <w:tmpl w:val="1BB8A25A"/>
@@ -4036,7 +3629,7 @@
       </w:rPr>
     </w:lvl>
   </w:abstractNum>
-  <w:abstractNum w:abstractNumId="3">
+  <w:abstractNum w:abstractNumId="3" w15:restartNumberingAfterBreak="0">
     <w:nsid w:val="60352220"/>
     <w:multiLevelType w:val="multilevel"/>
     <w:tmpl w:val="DCE60FCC"/>
@@ -4185,7 +3778,7 @@
       </w:rPr>
     </w:lvl>
   </w:abstractNum>
-  <w:abstractNum w:abstractNumId="4">
+  <w:abstractNum w:abstractNumId="4" w15:restartNumberingAfterBreak="0">
     <w:nsid w:val="62104608"/>
     <w:multiLevelType w:val="hybridMultilevel"/>
     <w:tmpl w:val="DC8A3020"/>
@@ -4317,7 +3910,7 @@
 </file>
 
 <file path=word/styles.xml><?xml version="1.0" encoding="utf-8"?>
-<w:styles xmlns:r="http://schemas.openxmlformats.org/officeDocument/2006/relationships" xmlns:w="http://schemas.openxmlformats.org/wordprocessingml/2006/main">
+<w:styles xmlns:mc="http://schemas.openxmlformats.org/markup-compatibility/2006" xmlns:r="http://schemas.openxmlformats.org/officeDocument/2006/relationships" xmlns:w="http://schemas.openxmlformats.org/wordprocessingml/2006/main" xmlns:w14="http://schemas.microsoft.com/office/word/2010/wordml" xmlns:w15="http://schemas.microsoft.com/office/word/2012/wordml" xmlns:w16cid="http://schemas.microsoft.com/office/word/2016/wordml/cid" xmlns:w16se="http://schemas.microsoft.com/office/word/2015/wordml/symex" mc:Ignorable="w14 w15 w16se w16cid">
   <w:docDefaults>
     <w:rPrDefault>
       <w:rPr>
@@ -4334,144 +3927,382 @@
       </w:pPr>
     </w:pPrDefault>
   </w:docDefaults>
-  <w:latentStyles w:defLockedState="0" w:defUIPriority="99" w:defSemiHidden="1" w:defUnhideWhenUsed="1" w:defQFormat="0" w:count="267">
-    <w:lsdException w:name="Normal" w:semiHidden="0" w:uiPriority="0" w:unhideWhenUsed="0" w:qFormat="1"/>
-    <w:lsdException w:name="heading 1" w:semiHidden="0" w:uiPriority="9" w:unhideWhenUsed="0" w:qFormat="1"/>
-    <w:lsdException w:name="heading 2" w:uiPriority="0" w:qFormat="1"/>
-    <w:lsdException w:name="heading 3" w:uiPriority="0" w:qFormat="1"/>
-    <w:lsdException w:name="heading 4" w:uiPriority="0" w:qFormat="1"/>
-    <w:lsdException w:name="heading 5" w:uiPriority="9" w:qFormat="1"/>
-    <w:lsdException w:name="heading 6" w:uiPriority="9" w:qFormat="1"/>
-    <w:lsdException w:name="heading 7" w:uiPriority="9" w:qFormat="1"/>
-    <w:lsdException w:name="heading 8" w:uiPriority="9" w:qFormat="1"/>
-    <w:lsdException w:name="heading 9" w:uiPriority="9" w:qFormat="1"/>
-    <w:lsdException w:name="toc 1" w:uiPriority="39"/>
-    <w:lsdException w:name="toc 2" w:uiPriority="39"/>
-    <w:lsdException w:name="toc 3" w:uiPriority="39"/>
-    <w:lsdException w:name="toc 4" w:uiPriority="39"/>
-    <w:lsdException w:name="toc 5" w:uiPriority="39"/>
-    <w:lsdException w:name="toc 6" w:uiPriority="39"/>
-    <w:lsdException w:name="toc 7" w:uiPriority="39"/>
-    <w:lsdException w:name="toc 8" w:uiPriority="39"/>
-    <w:lsdException w:name="toc 9" w:uiPriority="39"/>
-    <w:lsdException w:name="caption" w:uiPriority="35" w:qFormat="1"/>
-    <w:lsdException w:name="Title" w:semiHidden="0" w:uiPriority="10" w:unhideWhenUsed="0" w:qFormat="1"/>
-    <w:lsdException w:name="Default Paragraph Font" w:uiPriority="1"/>
-    <w:lsdException w:name="Subtitle" w:semiHidden="0" w:uiPriority="11" w:unhideWhenUsed="0" w:qFormat="1"/>
-    <w:lsdException w:name="Strong" w:semiHidden="0" w:uiPriority="22" w:unhideWhenUsed="0" w:qFormat="1"/>
-    <w:lsdException w:name="Emphasis" w:semiHidden="0" w:uiPriority="20" w:unhideWhenUsed="0" w:qFormat="1"/>
-    <w:lsdException w:name="Table Grid" w:semiHidden="0" w:uiPriority="59" w:unhideWhenUsed="0"/>
-    <w:lsdException w:name="Placeholder Text" w:unhideWhenUsed="0"/>
-    <w:lsdException w:name="No Spacing" w:semiHidden="0" w:uiPriority="1" w:unhideWhenUsed="0" w:qFormat="1"/>
-    <w:lsdException w:name="Light Shading" w:semiHidden="0" w:uiPriority="60" w:unhideWhenUsed="0"/>
-    <w:lsdException w:name="Light List" w:semiHidden="0" w:uiPriority="61" w:unhideWhenUsed="0"/>
-    <w:lsdException w:name="Light Grid" w:semiHidden="0" w:uiPriority="62" w:unhideWhenUsed="0"/>
-    <w:lsdException w:name="Medium Shading 1" w:semiHidden="0" w:uiPriority="63" w:unhideWhenUsed="0"/>
-    <w:lsdException w:name="Medium Shading 2" w:semiHidden="0" w:uiPriority="64" w:unhideWhenUsed="0"/>
-    <w:lsdException w:name="Medium List 1" w:semiHidden="0" w:uiPriority="65" w:unhideWhenUsed="0"/>
-    <w:lsdException w:name="Medium List 2" w:semiHidden="0" w:uiPriority="66" w:unhideWhenUsed="0"/>
-    <w:lsdException w:name="Medium Grid 1" w:semiHidden="0" w:uiPriority="67" w:unhideWhenUsed="0"/>
-    <w:lsdException w:name="Medium Grid 2" w:semiHidden="0" w:uiPriority="68" w:unhideWhenUsed="0"/>
-    <w:lsdException w:name="Medium Grid 3" w:semiHidden="0" w:uiPriority="69" w:unhideWhenUsed="0"/>
-    <w:lsdException w:name="Dark List" w:semiHidden="0" w:uiPriority="70" w:unhideWhenUsed="0"/>
-    <w:lsdException w:name="Colorful Shading" w:semiHidden="0" w:uiPriority="71" w:unhideWhenUsed="0"/>
-    <w:lsdException w:name="Colorful List" w:semiHidden="0" w:uiPriority="72" w:unhideWhenUsed="0"/>
-    <w:lsdException w:name="Colorful Grid" w:semiHidden="0" w:uiPriority="73" w:unhideWhenUsed="0"/>
-    <w:lsdException w:name="Light Shading Accent 1" w:semiHidden="0" w:uiPriority="60" w:unhideWhenUsed="0"/>
-    <w:lsdException w:name="Light List Accent 1" w:semiHidden="0" w:uiPriority="61" w:unhideWhenUsed="0"/>
-    <w:lsdException w:name="Light Grid Accent 1" w:semiHidden="0" w:uiPriority="62" w:unhideWhenUsed="0"/>
-    <w:lsdException w:name="Medium Shading 1 Accent 1" w:semiHidden="0" w:uiPriority="63" w:unhideWhenUsed="0"/>
-    <w:lsdException w:name="Medium Shading 2 Accent 1" w:semiHidden="0" w:uiPriority="64" w:unhideWhenUsed="0"/>
-    <w:lsdException w:name="Medium List 1 Accent 1" w:semiHidden="0" w:uiPriority="65" w:unhideWhenUsed="0"/>
-    <w:lsdException w:name="Revision" w:unhideWhenUsed="0"/>
-    <w:lsdException w:name="List Paragraph" w:semiHidden="0" w:uiPriority="34" w:unhideWhenUsed="0" w:qFormat="1"/>
-    <w:lsdException w:name="Quote" w:semiHidden="0" w:uiPriority="29" w:unhideWhenUsed="0" w:qFormat="1"/>
-    <w:lsdException w:name="Intense Quote" w:semiHidden="0" w:uiPriority="30" w:unhideWhenUsed="0" w:qFormat="1"/>
-    <w:lsdException w:name="Medium List 2 Accent 1" w:semiHidden="0" w:uiPriority="66" w:unhideWhenUsed="0"/>
-    <w:lsdException w:name="Medium Grid 1 Accent 1" w:semiHidden="0" w:uiPriority="67" w:unhideWhenUsed="0"/>
-    <w:lsdException w:name="Medium Grid 2 Accent 1" w:semiHidden="0" w:uiPriority="68" w:unhideWhenUsed="0"/>
-    <w:lsdException w:name="Medium Grid 3 Accent 1" w:semiHidden="0" w:uiPriority="69" w:unhideWhenUsed="0"/>
-    <w:lsdException w:name="Dark List Accent 1" w:semiHidden="0" w:uiPriority="70" w:unhideWhenUsed="0"/>
-    <w:lsdException w:name="Colorful Shading Accent 1" w:semiHidden="0" w:uiPriority="71" w:unhideWhenUsed="0"/>
-    <w:lsdException w:name="Colorful List Accent 1" w:semiHidden="0" w:uiPriority="72" w:unhideWhenUsed="0"/>
-    <w:lsdException w:name="Colorful Grid Accent 1" w:semiHidden="0" w:uiPriority="73" w:unhideWhenUsed="0"/>
-    <w:lsdException w:name="Light Shading Accent 2" w:semiHidden="0" w:uiPriority="60" w:unhideWhenUsed="0"/>
-    <w:lsdException w:name="Light List Accent 2" w:semiHidden="0" w:uiPriority="61" w:unhideWhenUsed="0"/>
-    <w:lsdException w:name="Light Grid Accent 2" w:semiHidden="0" w:uiPriority="62" w:unhideWhenUsed="0"/>
-    <w:lsdException w:name="Medium Shading 1 Accent 2" w:semiHidden="0" w:uiPriority="63" w:unhideWhenUsed="0"/>
-    <w:lsdException w:name="Medium Shading 2 Accent 2" w:semiHidden="0" w:uiPriority="64" w:unhideWhenUsed="0"/>
-    <w:lsdException w:name="Medium List 1 Accent 2" w:semiHidden="0" w:uiPriority="65" w:unhideWhenUsed="0"/>
-    <w:lsdException w:name="Medium List 2 Accent 2" w:semiHidden="0" w:uiPriority="66" w:unhideWhenUsed="0"/>
-    <w:lsdException w:name="Medium Grid 1 Accent 2" w:semiHidden="0" w:uiPriority="67" w:unhideWhenUsed="0"/>
-    <w:lsdException w:name="Medium Grid 2 Accent 2" w:semiHidden="0" w:uiPriority="68" w:unhideWhenUsed="0"/>
-    <w:lsdException w:name="Medium Grid 3 Accent 2" w:semiHidden="0" w:uiPriority="69" w:unhideWhenUsed="0"/>
-    <w:lsdException w:name="Dark List Accent 2" w:semiHidden="0" w:uiPriority="70" w:unhideWhenUsed="0"/>
-    <w:lsdException w:name="Colorful Shading Accent 2" w:semiHidden="0" w:uiPriority="71" w:unhideWhenUsed="0"/>
-    <w:lsdException w:name="Colorful List Accent 2" w:semiHidden="0" w:uiPriority="72" w:unhideWhenUsed="0"/>
-    <w:lsdException w:name="Colorful Grid Accent 2" w:semiHidden="0" w:uiPriority="73" w:unhideWhenUsed="0"/>
-    <w:lsdException w:name="Light Shading Accent 3" w:semiHidden="0" w:uiPriority="60" w:unhideWhenUsed="0"/>
-    <w:lsdException w:name="Light List Accent 3" w:semiHidden="0" w:uiPriority="61" w:unhideWhenUsed="0"/>
-    <w:lsdException w:name="Light Grid Accent 3" w:semiHidden="0" w:uiPriority="62" w:unhideWhenUsed="0"/>
-    <w:lsdException w:name="Medium Shading 1 Accent 3" w:semiHidden="0" w:uiPriority="63" w:unhideWhenUsed="0"/>
-    <w:lsdException w:name="Medium Shading 2 Accent 3" w:semiHidden="0" w:uiPriority="64" w:unhideWhenUsed="0"/>
-    <w:lsdException w:name="Medium List 1 Accent 3" w:semiHidden="0" w:uiPriority="65" w:unhideWhenUsed="0"/>
-    <w:lsdException w:name="Medium List 2 Accent 3" w:semiHidden="0" w:uiPriority="66" w:unhideWhenUsed="0"/>
-    <w:lsdException w:name="Medium Grid 1 Accent 3" w:semiHidden="0" w:uiPriority="67" w:unhideWhenUsed="0"/>
-    <w:lsdException w:name="Medium Grid 2 Accent 3" w:semiHidden="0" w:uiPriority="68" w:unhideWhenUsed="0"/>
-    <w:lsdException w:name="Medium Grid 3 Accent 3" w:semiHidden="0" w:uiPriority="69" w:unhideWhenUsed="0"/>
-    <w:lsdException w:name="Dark List Accent 3" w:semiHidden="0" w:uiPriority="70" w:unhideWhenUsed="0"/>
-    <w:lsdException w:name="Colorful Shading Accent 3" w:semiHidden="0" w:uiPriority="71" w:unhideWhenUsed="0"/>
-    <w:lsdException w:name="Colorful List Accent 3" w:semiHidden="0" w:uiPriority="72" w:unhideWhenUsed="0"/>
-    <w:lsdException w:name="Colorful Grid Accent 3" w:semiHidden="0" w:uiPriority="73" w:unhideWhenUsed="0"/>
-    <w:lsdException w:name="Light Shading Accent 4" w:semiHidden="0" w:uiPriority="60" w:unhideWhenUsed="0"/>
-    <w:lsdException w:name="Light List Accent 4" w:semiHidden="0" w:uiPriority="61" w:unhideWhenUsed="0"/>
-    <w:lsdException w:name="Light Grid Accent 4" w:semiHidden="0" w:uiPriority="62" w:unhideWhenUsed="0"/>
-    <w:lsdException w:name="Medium Shading 1 Accent 4" w:semiHidden="0" w:uiPriority="63" w:unhideWhenUsed="0"/>
-    <w:lsdException w:name="Medium Shading 2 Accent 4" w:semiHidden="0" w:uiPriority="64" w:unhideWhenUsed="0"/>
-    <w:lsdException w:name="Medium List 1 Accent 4" w:semiHidden="0" w:uiPriority="65" w:unhideWhenUsed="0"/>
-    <w:lsdException w:name="Medium List 2 Accent 4" w:semiHidden="0" w:uiPriority="66" w:unhideWhenUsed="0"/>
-    <w:lsdException w:name="Medium Grid 1 Accent 4" w:semiHidden="0" w:uiPriority="67" w:unhideWhenUsed="0"/>
-    <w:lsdException w:name="Medium Grid 2 Accent 4" w:semiHidden="0" w:uiPriority="68" w:unhideWhenUsed="0"/>
-    <w:lsdException w:name="Medium Grid 3 Accent 4" w:semiHidden="0" w:uiPriority="69" w:unhideWhenUsed="0"/>
-    <w:lsdException w:name="Dark List Accent 4" w:semiHidden="0" w:uiPriority="70" w:unhideWhenUsed="0"/>
-    <w:lsdException w:name="Colorful Shading Accent 4" w:semiHidden="0" w:uiPriority="71" w:unhideWhenUsed="0"/>
-    <w:lsdException w:name="Colorful List Accent 4" w:semiHidden="0" w:uiPriority="72" w:unhideWhenUsed="0"/>
-    <w:lsdException w:name="Colorful Grid Accent 4" w:semiHidden="0" w:uiPriority="73" w:unhideWhenUsed="0"/>
-    <w:lsdException w:name="Light Shading Accent 5" w:semiHidden="0" w:uiPriority="60" w:unhideWhenUsed="0"/>
-    <w:lsdException w:name="Light List Accent 5" w:semiHidden="0" w:uiPriority="61" w:unhideWhenUsed="0"/>
-    <w:lsdException w:name="Light Grid Accent 5" w:semiHidden="0" w:uiPriority="62" w:unhideWhenUsed="0"/>
-    <w:lsdException w:name="Medium Shading 1 Accent 5" w:semiHidden="0" w:uiPriority="63" w:unhideWhenUsed="0"/>
-    <w:lsdException w:name="Medium Shading 2 Accent 5" w:semiHidden="0" w:uiPriority="64" w:unhideWhenUsed="0"/>
-    <w:lsdException w:name="Medium List 1 Accent 5" w:semiHidden="0" w:uiPriority="65" w:unhideWhenUsed="0"/>
-    <w:lsdException w:name="Medium List 2 Accent 5" w:semiHidden="0" w:uiPriority="66" w:unhideWhenUsed="0"/>
-    <w:lsdException w:name="Medium Grid 1 Accent 5" w:semiHidden="0" w:uiPriority="67" w:unhideWhenUsed="0"/>
-    <w:lsdException w:name="Medium Grid 2 Accent 5" w:semiHidden="0" w:uiPriority="68" w:unhideWhenUsed="0"/>
-    <w:lsdException w:name="Medium Grid 3 Accent 5" w:semiHidden="0" w:uiPriority="69" w:unhideWhenUsed="0"/>
-    <w:lsdException w:name="Dark List Accent 5" w:semiHidden="0" w:uiPriority="70" w:unhideWhenUsed="0"/>
-    <w:lsdException w:name="Colorful Shading Accent 5" w:semiHidden="0" w:uiPriority="71" w:unhideWhenUsed="0"/>
-    <w:lsdException w:name="Colorful List Accent 5" w:semiHidden="0" w:uiPriority="72" w:unhideWhenUsed="0"/>
-    <w:lsdException w:name="Colorful Grid Accent 5" w:semiHidden="0" w:uiPriority="73" w:unhideWhenUsed="0"/>
-    <w:lsdException w:name="Light Shading Accent 6" w:semiHidden="0" w:uiPriority="60" w:unhideWhenUsed="0"/>
-    <w:lsdException w:name="Light List Accent 6" w:semiHidden="0" w:uiPriority="61" w:unhideWhenUsed="0"/>
-    <w:lsdException w:name="Light Grid Accent 6" w:semiHidden="0" w:uiPriority="62" w:unhideWhenUsed="0"/>
-    <w:lsdException w:name="Medium Shading 1 Accent 6" w:semiHidden="0" w:uiPriority="63" w:unhideWhenUsed="0"/>
-    <w:lsdException w:name="Medium Shading 2 Accent 6" w:semiHidden="0" w:uiPriority="64" w:unhideWhenUsed="0"/>
-    <w:lsdException w:name="Medium List 1 Accent 6" w:semiHidden="0" w:uiPriority="65" w:unhideWhenUsed="0"/>
-    <w:lsdException w:name="Medium List 2 Accent 6" w:semiHidden="0" w:uiPriority="66" w:unhideWhenUsed="0"/>
-    <w:lsdException w:name="Medium Grid 1 Accent 6" w:semiHidden="0" w:uiPriority="67" w:unhideWhenUsed="0"/>
-    <w:lsdException w:name="Medium Grid 2 Accent 6" w:semiHidden="0" w:uiPriority="68" w:unhideWhenUsed="0"/>
-    <w:lsdException w:name="Medium Grid 3 Accent 6" w:semiHidden="0" w:uiPriority="69" w:unhideWhenUsed="0"/>
-    <w:lsdException w:name="Dark List Accent 6" w:semiHidden="0" w:uiPriority="70" w:unhideWhenUsed="0"/>
-    <w:lsdException w:name="Colorful Shading Accent 6" w:semiHidden="0" w:uiPriority="71" w:unhideWhenUsed="0"/>
-    <w:lsdException w:name="Colorful List Accent 6" w:semiHidden="0" w:uiPriority="72" w:unhideWhenUsed="0"/>
-    <w:lsdException w:name="Colorful Grid Accent 6" w:semiHidden="0" w:uiPriority="73" w:unhideWhenUsed="0"/>
-    <w:lsdException w:name="Subtle Emphasis" w:semiHidden="0" w:uiPriority="19" w:unhideWhenUsed="0" w:qFormat="1"/>
-    <w:lsdException w:name="Intense Emphasis" w:semiHidden="0" w:uiPriority="21" w:unhideWhenUsed="0" w:qFormat="1"/>
-    <w:lsdException w:name="Subtle Reference" w:semiHidden="0" w:uiPriority="31" w:unhideWhenUsed="0" w:qFormat="1"/>
-    <w:lsdException w:name="Intense Reference" w:semiHidden="0" w:uiPriority="32" w:unhideWhenUsed="0" w:qFormat="1"/>
-    <w:lsdException w:name="Book Title" w:semiHidden="0" w:uiPriority="33" w:unhideWhenUsed="0" w:qFormat="1"/>
-    <w:lsdException w:name="Bibliography" w:uiPriority="37"/>
-    <w:lsdException w:name="TOC Heading" w:uiPriority="39" w:qFormat="1"/>
+  <w:latentStyles w:defLockedState="0" w:defUIPriority="99" w:defSemiHidden="0" w:defUnhideWhenUsed="0" w:defQFormat="0" w:count="375">
+    <w:lsdException w:name="Normal" w:uiPriority="0" w:qFormat="1"/>
+    <w:lsdException w:name="heading 1" w:uiPriority="9" w:qFormat="1"/>
+    <w:lsdException w:name="heading 2" w:semiHidden="1" w:uiPriority="0" w:unhideWhenUsed="1" w:qFormat="1"/>
+    <w:lsdException w:name="heading 3" w:semiHidden="1" w:uiPriority="0" w:unhideWhenUsed="1" w:qFormat="1"/>
+    <w:lsdException w:name="heading 4" w:semiHidden="1" w:uiPriority="0" w:unhideWhenUsed="1" w:qFormat="1"/>
+    <w:lsdException w:name="heading 5" w:semiHidden="1" w:uiPriority="9" w:unhideWhenUsed="1" w:qFormat="1"/>
+    <w:lsdException w:name="heading 6" w:semiHidden="1" w:uiPriority="9" w:unhideWhenUsed="1" w:qFormat="1"/>
+    <w:lsdException w:name="heading 7" w:semiHidden="1" w:uiPriority="9" w:unhideWhenUsed="1" w:qFormat="1"/>
+    <w:lsdException w:name="heading 8" w:semiHidden="1" w:uiPriority="9" w:unhideWhenUsed="1" w:qFormat="1"/>
+    <w:lsdException w:name="heading 9" w:semiHidden="1" w:uiPriority="9" w:unhideWhenUsed="1" w:qFormat="1"/>
+    <w:lsdException w:name="index 1" w:semiHidden="1" w:unhideWhenUsed="1"/>
+    <w:lsdException w:name="index 2" w:semiHidden="1" w:unhideWhenUsed="1"/>
+    <w:lsdException w:name="index 3" w:semiHidden="1" w:unhideWhenUsed="1"/>
+    <w:lsdException w:name="index 4" w:semiHidden="1" w:unhideWhenUsed="1"/>
+    <w:lsdException w:name="index 5" w:semiHidden="1" w:unhideWhenUsed="1"/>
+    <w:lsdException w:name="index 6" w:semiHidden="1" w:unhideWhenUsed="1"/>
+    <w:lsdException w:name="index 7" w:semiHidden="1" w:unhideWhenUsed="1"/>
+    <w:lsdException w:name="index 8" w:semiHidden="1" w:unhideWhenUsed="1"/>
+    <w:lsdException w:name="index 9" w:semiHidden="1" w:unhideWhenUsed="1"/>
+    <w:lsdException w:name="toc 1" w:semiHidden="1" w:uiPriority="39" w:unhideWhenUsed="1"/>
+    <w:lsdException w:name="toc 2" w:semiHidden="1" w:uiPriority="39" w:unhideWhenUsed="1"/>
+    <w:lsdException w:name="toc 3" w:semiHidden="1" w:uiPriority="39" w:unhideWhenUsed="1"/>
+    <w:lsdException w:name="toc 4" w:semiHidden="1" w:uiPriority="39" w:unhideWhenUsed="1"/>
+    <w:lsdException w:name="toc 5" w:semiHidden="1" w:uiPriority="39" w:unhideWhenUsed="1"/>
+    <w:lsdException w:name="toc 6" w:semiHidden="1" w:uiPriority="39" w:unhideWhenUsed="1"/>
+    <w:lsdException w:name="toc 7" w:semiHidden="1" w:uiPriority="39" w:unhideWhenUsed="1"/>
+    <w:lsdException w:name="toc 8" w:semiHidden="1" w:uiPriority="39" w:unhideWhenUsed="1"/>
+    <w:lsdException w:name="toc 9" w:semiHidden="1" w:uiPriority="39" w:unhideWhenUsed="1"/>
+    <w:lsdException w:name="Normal Indent" w:semiHidden="1" w:unhideWhenUsed="1"/>
+    <w:lsdException w:name="footnote text" w:semiHidden="1" w:unhideWhenUsed="1"/>
+    <w:lsdException w:name="annotation text" w:semiHidden="1" w:unhideWhenUsed="1"/>
+    <w:lsdException w:name="header" w:semiHidden="1" w:unhideWhenUsed="1"/>
+    <w:lsdException w:name="footer" w:semiHidden="1" w:unhideWhenUsed="1"/>
+    <w:lsdException w:name="index heading" w:semiHidden="1" w:unhideWhenUsed="1"/>
+    <w:lsdException w:name="caption" w:semiHidden="1" w:uiPriority="35" w:unhideWhenUsed="1" w:qFormat="1"/>
+    <w:lsdException w:name="table of figures" w:semiHidden="1" w:unhideWhenUsed="1"/>
+    <w:lsdException w:name="envelope address" w:semiHidden="1" w:unhideWhenUsed="1"/>
+    <w:lsdException w:name="envelope return" w:semiHidden="1" w:unhideWhenUsed="1"/>
+    <w:lsdException w:name="footnote reference" w:semiHidden="1" w:unhideWhenUsed="1"/>
+    <w:lsdException w:name="annotation reference" w:semiHidden="1" w:unhideWhenUsed="1"/>
+    <w:lsdException w:name="line number" w:semiHidden="1" w:unhideWhenUsed="1"/>
+    <w:lsdException w:name="page number" w:semiHidden="1" w:unhideWhenUsed="1"/>
+    <w:lsdException w:name="endnote reference" w:semiHidden="1" w:unhideWhenUsed="1"/>
+    <w:lsdException w:name="endnote text" w:semiHidden="1" w:unhideWhenUsed="1"/>
+    <w:lsdException w:name="table of authorities" w:semiHidden="1" w:unhideWhenUsed="1"/>
+    <w:lsdException w:name="macro" w:semiHidden="1" w:unhideWhenUsed="1"/>
+    <w:lsdException w:name="toa heading" w:semiHidden="1" w:unhideWhenUsed="1"/>
+    <w:lsdException w:name="List" w:semiHidden="1" w:unhideWhenUsed="1"/>
+    <w:lsdException w:name="List Bullet" w:semiHidden="1" w:unhideWhenUsed="1"/>
+    <w:lsdException w:name="List Number" w:semiHidden="1" w:unhideWhenUsed="1"/>
+    <w:lsdException w:name="List 2" w:semiHidden="1" w:unhideWhenUsed="1"/>
+    <w:lsdException w:name="List 3" w:semiHidden="1" w:unhideWhenUsed="1"/>
+    <w:lsdException w:name="List 4" w:semiHidden="1" w:unhideWhenUsed="1"/>
+    <w:lsdException w:name="List 5" w:semiHidden="1" w:unhideWhenUsed="1"/>
+    <w:lsdException w:name="List Bullet 2" w:semiHidden="1" w:unhideWhenUsed="1"/>
+    <w:lsdException w:name="List Bullet 3" w:semiHidden="1" w:unhideWhenUsed="1"/>
+    <w:lsdException w:name="List Bullet 4" w:semiHidden="1" w:unhideWhenUsed="1"/>
+    <w:lsdException w:name="List Bullet 5" w:semiHidden="1" w:unhideWhenUsed="1"/>
+    <w:lsdException w:name="List Number 2" w:semiHidden="1" w:unhideWhenUsed="1"/>
+    <w:lsdException w:name="List Number 3" w:semiHidden="1" w:unhideWhenUsed="1"/>
+    <w:lsdException w:name="List Number 4" w:semiHidden="1" w:unhideWhenUsed="1"/>
+    <w:lsdException w:name="List Number 5" w:semiHidden="1" w:unhideWhenUsed="1"/>
+    <w:lsdException w:name="Title" w:uiPriority="10" w:qFormat="1"/>
+    <w:lsdException w:name="Closing" w:semiHidden="1" w:unhideWhenUsed="1"/>
+    <w:lsdException w:name="Signature" w:semiHidden="1" w:unhideWhenUsed="1"/>
+    <w:lsdException w:name="Default Paragraph Font" w:semiHidden="1" w:uiPriority="1" w:unhideWhenUsed="1"/>
+    <w:lsdException w:name="Body Text" w:semiHidden="1" w:unhideWhenUsed="1"/>
+    <w:lsdException w:name="Body Text Indent" w:semiHidden="1" w:unhideWhenUsed="1"/>
+    <w:lsdException w:name="List Continue" w:semiHidden="1" w:unhideWhenUsed="1"/>
+    <w:lsdException w:name="List Continue 2" w:semiHidden="1" w:unhideWhenUsed="1"/>
+    <w:lsdException w:name="List Continue 3" w:semiHidden="1" w:unhideWhenUsed="1"/>
+    <w:lsdException w:name="List Continue 4" w:semiHidden="1" w:unhideWhenUsed="1"/>
+    <w:lsdException w:name="List Continue 5" w:semiHidden="1" w:unhideWhenUsed="1"/>
+    <w:lsdException w:name="Message Header" w:semiHidden="1" w:unhideWhenUsed="1"/>
+    <w:lsdException w:name="Subtitle" w:uiPriority="11" w:qFormat="1"/>
+    <w:lsdException w:name="Salutation" w:semiHidden="1" w:unhideWhenUsed="1"/>
+    <w:lsdException w:name="Date" w:semiHidden="1" w:unhideWhenUsed="1"/>
+    <w:lsdException w:name="Body Text First Indent" w:semiHidden="1" w:unhideWhenUsed="1"/>
+    <w:lsdException w:name="Body Text First Indent 2" w:semiHidden="1" w:unhideWhenUsed="1"/>
+    <w:lsdException w:name="Note Heading" w:semiHidden="1" w:unhideWhenUsed="1"/>
+    <w:lsdException w:name="Body Text 2" w:semiHidden="1" w:unhideWhenUsed="1"/>
+    <w:lsdException w:name="Body Text 3" w:semiHidden="1" w:unhideWhenUsed="1"/>
+    <w:lsdException w:name="Body Text Indent 2" w:semiHidden="1" w:unhideWhenUsed="1"/>
+    <w:lsdException w:name="Body Text Indent 3" w:semiHidden="1" w:unhideWhenUsed="1"/>
+    <w:lsdException w:name="Block Text" w:semiHidden="1" w:unhideWhenUsed="1"/>
+    <w:lsdException w:name="Hyperlink" w:semiHidden="1" w:unhideWhenUsed="1"/>
+    <w:lsdException w:name="FollowedHyperlink" w:semiHidden="1" w:unhideWhenUsed="1"/>
+    <w:lsdException w:name="Strong" w:uiPriority="22" w:qFormat="1"/>
+    <w:lsdException w:name="Emphasis" w:uiPriority="20" w:qFormat="1"/>
+    <w:lsdException w:name="Document Map" w:semiHidden="1" w:unhideWhenUsed="1"/>
+    <w:lsdException w:name="Plain Text" w:semiHidden="1" w:unhideWhenUsed="1"/>
+    <w:lsdException w:name="E-mail Signature" w:semiHidden="1" w:unhideWhenUsed="1"/>
+    <w:lsdException w:name="HTML Top of Form" w:semiHidden="1" w:unhideWhenUsed="1"/>
+    <w:lsdException w:name="HTML Bottom of Form" w:semiHidden="1" w:unhideWhenUsed="1"/>
+    <w:lsdException w:name="Normal (Web)" w:semiHidden="1" w:unhideWhenUsed="1"/>
+    <w:lsdException w:name="HTML Acronym" w:semiHidden="1" w:unhideWhenUsed="1"/>
+    <w:lsdException w:name="HTML Address" w:semiHidden="1" w:unhideWhenUsed="1"/>
+    <w:lsdException w:name="HTML Cite" w:semiHidden="1" w:unhideWhenUsed="1"/>
+    <w:lsdException w:name="HTML Code" w:semiHidden="1" w:unhideWhenUsed="1"/>
+    <w:lsdException w:name="HTML Definition" w:semiHidden="1" w:unhideWhenUsed="1"/>
+    <w:lsdException w:name="HTML Keyboard" w:semiHidden="1" w:unhideWhenUsed="1"/>
+    <w:lsdException w:name="HTML Preformatted" w:semiHidden="1" w:unhideWhenUsed="1"/>
+    <w:lsdException w:name="HTML Sample" w:semiHidden="1" w:unhideWhenUsed="1"/>
+    <w:lsdException w:name="HTML Typewriter" w:semiHidden="1" w:unhideWhenUsed="1"/>
+    <w:lsdException w:name="HTML Variable" w:semiHidden="1" w:unhideWhenUsed="1"/>
+    <w:lsdException w:name="Normal Table" w:semiHidden="1" w:unhideWhenUsed="1"/>
+    <w:lsdException w:name="annotation subject" w:semiHidden="1" w:unhideWhenUsed="1"/>
+    <w:lsdException w:name="No List" w:semiHidden="1" w:unhideWhenUsed="1"/>
+    <w:lsdException w:name="Outline List 1" w:semiHidden="1" w:unhideWhenUsed="1"/>
+    <w:lsdException w:name="Outline List 2" w:semiHidden="1" w:unhideWhenUsed="1"/>
+    <w:lsdException w:name="Outline List 3" w:semiHidden="1" w:unhideWhenUsed="1"/>
+    <w:lsdException w:name="Table Simple 1" w:semiHidden="1" w:unhideWhenUsed="1"/>
+    <w:lsdException w:name="Table Simple 2" w:semiHidden="1" w:unhideWhenUsed="1"/>
+    <w:lsdException w:name="Table Simple 3" w:semiHidden="1" w:unhideWhenUsed="1"/>
+    <w:lsdException w:name="Table Classic 1" w:semiHidden="1" w:unhideWhenUsed="1"/>
+    <w:lsdException w:name="Table Classic 2" w:semiHidden="1" w:unhideWhenUsed="1"/>
+    <w:lsdException w:name="Table Classic 3" w:semiHidden="1" w:unhideWhenUsed="1"/>
+    <w:lsdException w:name="Table Classic 4" w:semiHidden="1" w:unhideWhenUsed="1"/>
+    <w:lsdException w:name="Table Colorful 1" w:semiHidden="1" w:unhideWhenUsed="1"/>
+    <w:lsdException w:name="Table Colorful 2" w:semiHidden="1" w:unhideWhenUsed="1"/>
+    <w:lsdException w:name="Table Colorful 3" w:semiHidden="1" w:unhideWhenUsed="1"/>
+    <w:lsdException w:name="Table Columns 1" w:semiHidden="1" w:unhideWhenUsed="1"/>
+    <w:lsdException w:name="Table Columns 2" w:semiHidden="1" w:unhideWhenUsed="1"/>
+    <w:lsdException w:name="Table Columns 3" w:semiHidden="1" w:unhideWhenUsed="1"/>
+    <w:lsdException w:name="Table Columns 4" w:semiHidden="1" w:unhideWhenUsed="1"/>
+    <w:lsdException w:name="Table Columns 5" w:semiHidden="1" w:unhideWhenUsed="1"/>
+    <w:lsdException w:name="Table Grid 1" w:semiHidden="1" w:unhideWhenUsed="1"/>
+    <w:lsdException w:name="Table Grid 2" w:semiHidden="1" w:unhideWhenUsed="1"/>
+    <w:lsdException w:name="Table Grid 3" w:semiHidden="1" w:unhideWhenUsed="1"/>
+    <w:lsdException w:name="Table Grid 4" w:semiHidden="1" w:unhideWhenUsed="1"/>
+    <w:lsdException w:name="Table Grid 5" w:semiHidden="1" w:unhideWhenUsed="1"/>
+    <w:lsdException w:name="Table Grid 6" w:semiHidden="1" w:unhideWhenUsed="1"/>
+    <w:lsdException w:name="Table Grid 7" w:semiHidden="1" w:unhideWhenUsed="1"/>
+    <w:lsdException w:name="Table Grid 8" w:semiHidden="1" w:unhideWhenUsed="1"/>
+    <w:lsdException w:name="Table List 1" w:semiHidden="1" w:unhideWhenUsed="1"/>
+    <w:lsdException w:name="Table List 2" w:semiHidden="1" w:unhideWhenUsed="1"/>
+    <w:lsdException w:name="Table List 3" w:semiHidden="1" w:unhideWhenUsed="1"/>
+    <w:lsdException w:name="Table List 4" w:semiHidden="1" w:unhideWhenUsed="1"/>
+    <w:lsdException w:name="Table List 5" w:semiHidden="1" w:unhideWhenUsed="1"/>
+    <w:lsdException w:name="Table List 6" w:semiHidden="1" w:unhideWhenUsed="1"/>
+    <w:lsdException w:name="Table List 7" w:semiHidden="1" w:unhideWhenUsed="1"/>
+    <w:lsdException w:name="Table List 8" w:semiHidden="1" w:unhideWhenUsed="1"/>
+    <w:lsdException w:name="Table 3D effects 1" w:semiHidden="1" w:unhideWhenUsed="1"/>
+    <w:lsdException w:name="Table 3D effects 2" w:semiHidden="1" w:unhideWhenUsed="1"/>
+    <w:lsdException w:name="Table 3D effects 3" w:semiHidden="1" w:unhideWhenUsed="1"/>
+    <w:lsdException w:name="Table Contemporary" w:semiHidden="1" w:unhideWhenUsed="1"/>
+    <w:lsdException w:name="Table Elegant" w:semiHidden="1" w:unhideWhenUsed="1"/>
+    <w:lsdException w:name="Table Professional" w:semiHidden="1" w:unhideWhenUsed="1"/>
+    <w:lsdException w:name="Table Subtle 1" w:semiHidden="1" w:unhideWhenUsed="1"/>
+    <w:lsdException w:name="Table Subtle 2" w:semiHidden="1" w:unhideWhenUsed="1"/>
+    <w:lsdException w:name="Table Web 1" w:semiHidden="1" w:unhideWhenUsed="1"/>
+    <w:lsdException w:name="Table Web 2" w:semiHidden="1" w:unhideWhenUsed="1"/>
+    <w:lsdException w:name="Table Web 3" w:semiHidden="1" w:unhideWhenUsed="1"/>
+    <w:lsdException w:name="Balloon Text" w:semiHidden="1" w:unhideWhenUsed="1"/>
+    <w:lsdException w:name="Table Grid" w:semiHidden="1" w:uiPriority="59" w:unhideWhenUsed="1"/>
+    <w:lsdException w:name="Table Theme" w:semiHidden="1" w:unhideWhenUsed="1"/>
+    <w:lsdException w:name="Placeholder Text" w:semiHidden="1"/>
+    <w:lsdException w:name="No Spacing" w:uiPriority="1" w:qFormat="1"/>
+    <w:lsdException w:name="Light Shading" w:uiPriority="60"/>
+    <w:lsdException w:name="Light List" w:uiPriority="61"/>
+    <w:lsdException w:name="Light Grid" w:uiPriority="62"/>
+    <w:lsdException w:name="Medium Shading 1" w:uiPriority="63"/>
+    <w:lsdException w:name="Medium Shading 2" w:uiPriority="64"/>
+    <w:lsdException w:name="Medium List 1" w:uiPriority="65"/>
+    <w:lsdException w:name="Medium List 2" w:uiPriority="66"/>
+    <w:lsdException w:name="Medium Grid 1" w:uiPriority="67"/>
+    <w:lsdException w:name="Medium Grid 2" w:uiPriority="68"/>
+    <w:lsdException w:name="Medium Grid 3" w:uiPriority="69"/>
+    <w:lsdException w:name="Dark List" w:uiPriority="70"/>
+    <w:lsdException w:name="Colorful Shading" w:uiPriority="71"/>
+    <w:lsdException w:name="Colorful List" w:uiPriority="72"/>
+    <w:lsdException w:name="Colorful Grid" w:uiPriority="73"/>
+    <w:lsdException w:name="Light Shading Accent 1" w:uiPriority="60"/>
+    <w:lsdException w:name="Light List Accent 1" w:uiPriority="61"/>
+    <w:lsdException w:name="Light Grid Accent 1" w:uiPriority="62"/>
+    <w:lsdException w:name="Medium Shading 1 Accent 1" w:uiPriority="63"/>
+    <w:lsdException w:name="Medium Shading 2 Accent 1" w:uiPriority="64"/>
+    <w:lsdException w:name="Medium List 1 Accent 1" w:uiPriority="65"/>
+    <w:lsdException w:name="Revision" w:semiHidden="1"/>
+    <w:lsdException w:name="List Paragraph" w:uiPriority="34" w:qFormat="1"/>
+    <w:lsdException w:name="Quote" w:uiPriority="29" w:qFormat="1"/>
+    <w:lsdException w:name="Intense Quote" w:uiPriority="30" w:qFormat="1"/>
+    <w:lsdException w:name="Medium List 2 Accent 1" w:uiPriority="66"/>
+    <w:lsdException w:name="Medium Grid 1 Accent 1" w:uiPriority="67"/>
+    <w:lsdException w:name="Medium Grid 2 Accent 1" w:uiPriority="68"/>
+    <w:lsdException w:name="Medium Grid 3 Accent 1" w:uiPriority="69"/>
+    <w:lsdException w:name="Dark List Accent 1" w:uiPriority="70"/>
+    <w:lsdException w:name="Colorful Shading Accent 1" w:uiPriority="71"/>
+    <w:lsdException w:name="Colorful List Accent 1" w:uiPriority="72"/>
+    <w:lsdException w:name="Colorful Grid Accent 1" w:uiPriority="73"/>
+    <w:lsdException w:name="Light Shading Accent 2" w:uiPriority="60"/>
+    <w:lsdException w:name="Light List Accent 2" w:uiPriority="61"/>
+    <w:lsdException w:name="Light Grid Accent 2" w:uiPriority="62"/>
+    <w:lsdException w:name="Medium Shading 1 Accent 2" w:uiPriority="63"/>
+    <w:lsdException w:name="Medium Shading 2 Accent 2" w:uiPriority="64"/>
+    <w:lsdException w:name="Medium List 1 Accent 2" w:uiPriority="65"/>
+    <w:lsdException w:name="Medium List 2 Accent 2" w:uiPriority="66"/>
+    <w:lsdException w:name="Medium Grid 1 Accent 2" w:uiPriority="67"/>
+    <w:lsdException w:name="Medium Grid 2 Accent 2" w:uiPriority="68"/>
+    <w:lsdException w:name="Medium Grid 3 Accent 2" w:uiPriority="69"/>
+    <w:lsdException w:name="Dark List Accent 2" w:uiPriority="70"/>
+    <w:lsdException w:name="Colorful Shading Accent 2" w:uiPriority="71"/>
+    <w:lsdException w:name="Colorful List Accent 2" w:uiPriority="72"/>
+    <w:lsdException w:name="Colorful Grid Accent 2" w:uiPriority="73"/>
+    <w:lsdException w:name="Light Shading Accent 3" w:uiPriority="60"/>
+    <w:lsdException w:name="Light List Accent 3" w:uiPriority="61"/>
+    <w:lsdException w:name="Light Grid Accent 3" w:uiPriority="62"/>
+    <w:lsdException w:name="Medium Shading 1 Accent 3" w:uiPriority="63"/>
+    <w:lsdException w:name="Medium Shading 2 Accent 3" w:uiPriority="64"/>
+    <w:lsdException w:name="Medium List 1 Accent 3" w:uiPriority="65"/>
+    <w:lsdException w:name="Medium List 2 Accent 3" w:uiPriority="66"/>
+    <w:lsdException w:name="Medium Grid 1 Accent 3" w:uiPriority="67"/>
+    <w:lsdException w:name="Medium Grid 2 Accent 3" w:uiPriority="68"/>
+    <w:lsdException w:name="Medium Grid 3 Accent 3" w:uiPriority="69"/>
+    <w:lsdException w:name="Dark List Accent 3" w:uiPriority="70"/>
+    <w:lsdException w:name="Colorful Shading Accent 3" w:uiPriority="71"/>
+    <w:lsdException w:name="Colorful List Accent 3" w:uiPriority="72"/>
+    <w:lsdException w:name="Colorful Grid Accent 3" w:uiPriority="73"/>
+    <w:lsdException w:name="Light Shading Accent 4" w:uiPriority="60"/>
+    <w:lsdException w:name="Light List Accent 4" w:uiPriority="61"/>
+    <w:lsdException w:name="Light Grid Accent 4" w:uiPriority="62"/>
+    <w:lsdException w:name="Medium Shading 1 Accent 4" w:uiPriority="63"/>
+    <w:lsdException w:name="Medium Shading 2 Accent 4" w:uiPriority="64"/>
+    <w:lsdException w:name="Medium List 1 Accent 4" w:uiPriority="65"/>
+    <w:lsdException w:name="Medium List 2 Accent 4" w:uiPriority="66"/>
+    <w:lsdException w:name="Medium Grid 1 Accent 4" w:uiPriority="67"/>
+    <w:lsdException w:name="Medium Grid 2 Accent 4" w:uiPriority="68"/>
+    <w:lsdException w:name="Medium Grid 3 Accent 4" w:uiPriority="69"/>
+    <w:lsdException w:name="Dark List Accent 4" w:uiPriority="70"/>
+    <w:lsdException w:name="Colorful Shading Accent 4" w:uiPriority="71"/>
+    <w:lsdException w:name="Colorful List Accent 4" w:uiPriority="72"/>
+    <w:lsdException w:name="Colorful Grid Accent 4" w:uiPriority="73"/>
+    <w:lsdException w:name="Light Shading Accent 5" w:uiPriority="60"/>
+    <w:lsdException w:name="Light List Accent 5" w:uiPriority="61"/>
+    <w:lsdException w:name="Light Grid Accent 5" w:uiPriority="62"/>
+    <w:lsdException w:name="Medium Shading 1 Accent 5" w:uiPriority="63"/>
+    <w:lsdException w:name="Medium Shading 2 Accent 5" w:uiPriority="64"/>
+    <w:lsdException w:name="Medium List 1 Accent 5" w:uiPriority="65"/>
+    <w:lsdException w:name="Medium List 2 Accent 5" w:uiPriority="66"/>
+    <w:lsdException w:name="Medium Grid 1 Accent 5" w:uiPriority="67"/>
+    <w:lsdException w:name="Medium Grid 2 Accent 5" w:uiPriority="68"/>
+    <w:lsdException w:name="Medium Grid 3 Accent 5" w:uiPriority="69"/>
+    <w:lsdException w:name="Dark List Accent 5" w:uiPriority="70"/>
+    <w:lsdException w:name="Colorful Shading Accent 5" w:uiPriority="71"/>
+    <w:lsdException w:name="Colorful List Accent 5" w:uiPriority="72"/>
+    <w:lsdException w:name="Colorful Grid Accent 5" w:uiPriority="73"/>
+    <w:lsdException w:name="Light Shading Accent 6" w:uiPriority="60"/>
+    <w:lsdException w:name="Light List Accent 6" w:uiPriority="61"/>
+    <w:lsdException w:name="Light Grid Accent 6" w:uiPriority="62"/>
+    <w:lsdException w:name="Medium Shading 1 Accent 6" w:uiPriority="63"/>
+    <w:lsdException w:name="Medium Shading 2 Accent 6" w:uiPriority="64"/>
+    <w:lsdException w:name="Medium List 1 Accent 6" w:uiPriority="65"/>
+    <w:lsdException w:name="Medium List 2 Accent 6" w:uiPriority="66"/>
+    <w:lsdException w:name="Medium Grid 1 Accent 6" w:uiPriority="67"/>
+    <w:lsdException w:name="Medium Grid 2 Accent 6" w:uiPriority="68"/>
+    <w:lsdException w:name="Medium Grid 3 Accent 6" w:uiPriority="69"/>
+    <w:lsdException w:name="Dark List Accent 6" w:uiPriority="70"/>
+    <w:lsdException w:name="Colorful Shading Accent 6" w:uiPriority="71"/>
+    <w:lsdException w:name="Colorful List Accent 6" w:uiPriority="72"/>
+    <w:lsdException w:name="Colorful Grid Accent 6" w:uiPriority="73"/>
+    <w:lsdException w:name="Subtle Emphasis" w:uiPriority="19" w:qFormat="1"/>
+    <w:lsdException w:name="Intense Emphasis" w:uiPriority="21" w:qFormat="1"/>
+    <w:lsdException w:name="Subtle Reference" w:uiPriority="31" w:qFormat="1"/>
+    <w:lsdException w:name="Intense Reference" w:uiPriority="32" w:qFormat="1"/>
+    <w:lsdException w:name="Book Title" w:uiPriority="33" w:qFormat="1"/>
+    <w:lsdException w:name="Bibliography" w:semiHidden="1" w:uiPriority="37" w:unhideWhenUsed="1"/>
+    <w:lsdException w:name="TOC Heading" w:semiHidden="1" w:uiPriority="39" w:unhideWhenUsed="1" w:qFormat="1"/>
+    <w:lsdException w:name="Plain Table 1" w:uiPriority="41"/>
+    <w:lsdException w:name="Plain Table 2" w:uiPriority="42"/>
+    <w:lsdException w:name="Plain Table 3" w:uiPriority="43"/>
+    <w:lsdException w:name="Plain Table 4" w:uiPriority="44"/>
+    <w:lsdException w:name="Plain Table 5" w:uiPriority="45"/>
+    <w:lsdException w:name="Grid Table Light" w:uiPriority="40"/>
+    <w:lsdException w:name="Grid Table 1 Light" w:uiPriority="46"/>
+    <w:lsdException w:name="Grid Table 2" w:uiPriority="47"/>
+    <w:lsdException w:name="Grid Table 3" w:uiPriority="48"/>
+    <w:lsdException w:name="Grid Table 4" w:uiPriority="49"/>
+    <w:lsdException w:name="Grid Table 5 Dark" w:uiPriority="50"/>
+    <w:lsdException w:name="Grid Table 6 Colorful" w:uiPriority="51"/>
+    <w:lsdException w:name="Grid Table 7 Colorful" w:uiPriority="52"/>
+    <w:lsdException w:name="Grid Table 1 Light Accent 1" w:uiPriority="46"/>
+    <w:lsdException w:name="Grid Table 2 Accent 1" w:uiPriority="47"/>
+    <w:lsdException w:name="Grid Table 3 Accent 1" w:uiPriority="48"/>
+    <w:lsdException w:name="Grid Table 4 Accent 1" w:uiPriority="49"/>
+    <w:lsdException w:name="Grid Table 5 Dark Accent 1" w:uiPriority="50"/>
+    <w:lsdException w:name="Grid Table 6 Colorful Accent 1" w:uiPriority="51"/>
+    <w:lsdException w:name="Grid Table 7 Colorful Accent 1" w:uiPriority="52"/>
+    <w:lsdException w:name="Grid Table 1 Light Accent 2" w:uiPriority="46"/>
+    <w:lsdException w:name="Grid Table 2 Accent 2" w:uiPriority="47"/>
+    <w:lsdException w:name="Grid Table 3 Accent 2" w:uiPriority="48"/>
+    <w:lsdException w:name="Grid Table 4 Accent 2" w:uiPriority="49"/>
+    <w:lsdException w:name="Grid Table 5 Dark Accent 2" w:uiPriority="50"/>
+    <w:lsdException w:name="Grid Table 6 Colorful Accent 2" w:uiPriority="51"/>
+    <w:lsdException w:name="Grid Table 7 Colorful Accent 2" w:uiPriority="52"/>
+    <w:lsdException w:name="Grid Table 1 Light Accent 3" w:uiPriority="46"/>
+    <w:lsdException w:name="Grid Table 2 Accent 3" w:uiPriority="47"/>
+    <w:lsdException w:name="Grid Table 3 Accent 3" w:uiPriority="48"/>
+    <w:lsdException w:name="Grid Table 4 Accent 3" w:uiPriority="49"/>
+    <w:lsdException w:name="Grid Table 5 Dark Accent 3" w:uiPriority="50"/>
+    <w:lsdException w:name="Grid Table 6 Colorful Accent 3" w:uiPriority="51"/>
+    <w:lsdException w:name="Grid Table 7 Colorful Accent 3" w:uiPriority="52"/>
+    <w:lsdException w:name="Grid Table 1 Light Accent 4" w:uiPriority="46"/>
+    <w:lsdException w:name="Grid Table 2 Accent 4" w:uiPriority="47"/>
+    <w:lsdException w:name="Grid Table 3 Accent 4" w:uiPriority="48"/>
+    <w:lsdException w:name="Grid Table 4 Accent 4" w:uiPriority="49"/>
+    <w:lsdException w:name="Grid Table 5 Dark Accent 4" w:uiPriority="50"/>
+    <w:lsdException w:name="Grid Table 6 Colorful Accent 4" w:uiPriority="51"/>
+    <w:lsdException w:name="Grid Table 7 Colorful Accent 4" w:uiPriority="52"/>
+    <w:lsdException w:name="Grid Table 1 Light Accent 5" w:uiPriority="46"/>
+    <w:lsdException w:name="Grid Table 2 Accent 5" w:uiPriority="47"/>
+    <w:lsdException w:name="Grid Table 3 Accent 5" w:uiPriority="48"/>
+    <w:lsdException w:name="Grid Table 4 Accent 5" w:uiPriority="49"/>
+    <w:lsdException w:name="Grid Table 5 Dark Accent 5" w:uiPriority="50"/>
+    <w:lsdException w:name="Grid Table 6 Colorful Accent 5" w:uiPriority="51"/>
+    <w:lsdException w:name="Grid Table 7 Colorful Accent 5" w:uiPriority="52"/>
+    <w:lsdException w:name="Grid Table 1 Light Accent 6" w:uiPriority="46"/>
+    <w:lsdException w:name="Grid Table 2 Accent 6" w:uiPriority="47"/>
+    <w:lsdException w:name="Grid Table 3 Accent 6" w:uiPriority="48"/>
+    <w:lsdException w:name="Grid Table 4 Accent 6" w:uiPriority="49"/>
+    <w:lsdException w:name="Grid Table 5 Dark Accent 6" w:uiPriority="50"/>
+    <w:lsdException w:name="Grid Table 6 Colorful Accent 6" w:uiPriority="51"/>
+    <w:lsdException w:name="Grid Table 7 Colorful Accent 6" w:uiPriority="52"/>
+    <w:lsdException w:name="List Table 1 Light" w:uiPriority="46"/>
+    <w:lsdException w:name="List Table 2" w:uiPriority="47"/>
+    <w:lsdException w:name="List Table 3" w:uiPriority="48"/>
+    <w:lsdException w:name="List Table 4" w:uiPriority="49"/>
+    <w:lsdException w:name="List Table 5 Dark" w:uiPriority="50"/>
+    <w:lsdException w:name="List Table 6 Colorful" w:uiPriority="51"/>
+    <w:lsdException w:name="List Table 7 Colorful" w:uiPriority="52"/>
+    <w:lsdException w:name="List Table 1 Light Accent 1" w:uiPriority="46"/>
+    <w:lsdException w:name="List Table 2 Accent 1" w:uiPriority="47"/>
+    <w:lsdException w:name="List Table 3 Accent 1" w:uiPriority="48"/>
+    <w:lsdException w:name="List Table 4 Accent 1" w:uiPriority="49"/>
+    <w:lsdException w:name="List Table 5 Dark Accent 1" w:uiPriority="50"/>
+    <w:lsdException w:name="List Table 6 Colorful Accent 1" w:uiPriority="51"/>
+    <w:lsdException w:name="List Table 7 Colorful Accent 1" w:uiPriority="52"/>
+    <w:lsdException w:name="List Table 1 Light Accent 2" w:uiPriority="46"/>
+    <w:lsdException w:name="List Table 2 Accent 2" w:uiPriority="47"/>
+    <w:lsdException w:name="List Table 3 Accent 2" w:uiPriority="48"/>
+    <w:lsdException w:name="List Table 4 Accent 2" w:uiPriority="49"/>
+    <w:lsdException w:name="List Table 5 Dark Accent 2" w:uiPriority="50"/>
+    <w:lsdException w:name="List Table 6 Colorful Accent 2" w:uiPriority="51"/>
+    <w:lsdException w:name="List Table 7 Colorful Accent 2" w:uiPriority="52"/>
+    <w:lsdException w:name="List Table 1 Light Accent 3" w:uiPriority="46"/>
+    <w:lsdException w:name="List Table 2 Accent 3" w:uiPriority="47"/>
+    <w:lsdException w:name="List Table 3 Accent 3" w:uiPriority="48"/>
+    <w:lsdException w:name="List Table 4 Accent 3" w:uiPriority="49"/>
+    <w:lsdException w:name="List Table 5 Dark Accent 3" w:uiPriority="50"/>
+    <w:lsdException w:name="List Table 6 Colorful Accent 3" w:uiPriority="51"/>
+    <w:lsdException w:name="List Table 7 Colorful Accent 3" w:uiPriority="52"/>
+    <w:lsdException w:name="List Table 1 Light Accent 4" w:uiPriority="46"/>
+    <w:lsdException w:name="List Table 2 Accent 4" w:uiPriority="47"/>
+    <w:lsdException w:name="List Table 3 Accent 4" w:uiPriority="48"/>
+    <w:lsdException w:name="List Table 4 Accent 4" w:uiPriority="49"/>
+    <w:lsdException w:name="List Table 5 Dark Accent 4" w:uiPriority="50"/>
+    <w:lsdException w:name="List Table 6 Colorful Accent 4" w:uiPriority="51"/>
+    <w:lsdException w:name="List Table 7 Colorful Accent 4" w:uiPriority="52"/>
+    <w:lsdException w:name="List Table 1 Light Accent 5" w:uiPriority="46"/>
+    <w:lsdException w:name="List Table 2 Accent 5" w:uiPriority="47"/>
+    <w:lsdException w:name="List Table 3 Accent 5" w:uiPriority="48"/>
+    <w:lsdException w:name="List Table 4 Accent 5" w:uiPriority="49"/>
+    <w:lsdException w:name="List Table 5 Dark Accent 5" w:uiPriority="50"/>
+    <w:lsdException w:name="List Table 6 Colorful Accent 5" w:uiPriority="51"/>
+    <w:lsdException w:name="List Table 7 Colorful Accent 5" w:uiPriority="52"/>
+    <w:lsdException w:name="List Table 1 Light Accent 6" w:uiPriority="46"/>
+    <w:lsdException w:name="List Table 2 Accent 6" w:uiPriority="47"/>
+    <w:lsdException w:name="List Table 3 Accent 6" w:uiPriority="48"/>
+    <w:lsdException w:name="List Table 4 Accent 6" w:uiPriority="49"/>
+    <w:lsdException w:name="List Table 5 Dark Accent 6" w:uiPriority="50"/>
+    <w:lsdException w:name="List Table 6 Colorful Accent 6" w:uiPriority="51"/>
+    <w:lsdException w:name="List Table 7 Colorful Accent 6" w:uiPriority="52"/>
+    <w:lsdException w:name="Mention" w:semiHidden="1" w:unhideWhenUsed="1"/>
+    <w:lsdException w:name="Smart Hyperlink" w:semiHidden="1" w:unhideWhenUsed="1"/>
+    <w:lsdException w:name="Hashtag" w:semiHidden="1" w:unhideWhenUsed="1"/>
+    <w:lsdException w:name="Unresolved Mention" w:semiHidden="1" w:unhideWhenUsed="1"/>
   </w:latentStyles>
   <w:style w:type="paragraph" w:default="1" w:styleId="a">
     <w:name w:val="Normal"/>
@@ -4577,7 +4408,6 @@
     <w:uiPriority w:val="99"/>
     <w:semiHidden/>
     <w:unhideWhenUsed/>
-    <w:qFormat/>
     <w:tblPr>
       <w:tblInd w:w="0" w:type="dxa"/>
       <w:tblCellMar>
@@ -4643,12 +4473,6 @@
     <w:tblPr>
       <w:tblStyleRowBandSize w:val="1"/>
       <w:tblStyleColBandSize w:val="1"/>
-      <w:tblCellMar>
-        <w:top w:w="0" w:type="dxa"/>
-        <w:left w:w="0" w:type="dxa"/>
-        <w:bottom w:w="0" w:type="dxa"/>
-        <w:right w:w="0" w:type="dxa"/>
-      </w:tblCellMar>
     </w:tblPr>
   </w:style>
   <w:style w:type="table" w:customStyle="1" w:styleId="a6">
@@ -4657,12 +4481,6 @@
     <w:tblPr>
       <w:tblStyleRowBandSize w:val="1"/>
       <w:tblStyleColBandSize w:val="1"/>
-      <w:tblCellMar>
-        <w:top w:w="0" w:type="dxa"/>
-        <w:left w:w="0" w:type="dxa"/>
-        <w:bottom w:w="0" w:type="dxa"/>
-        <w:right w:w="0" w:type="dxa"/>
-      </w:tblCellMar>
     </w:tblPr>
   </w:style>
   <w:style w:type="paragraph" w:styleId="a7">
@@ -4770,7 +4588,6 @@
       <w:spacing w:line="240" w:lineRule="auto"/>
     </w:pPr>
     <w:tblPr>
-      <w:tblInd w:w="0" w:type="dxa"/>
       <w:tblBorders>
         <w:top w:val="single" w:sz="4" w:space="0" w:color="auto"/>
         <w:left w:val="single" w:sz="4" w:space="0" w:color="auto"/>
@@ -4779,12 +4596,6 @@
         <w:insideH w:val="single" w:sz="4" w:space="0" w:color="auto"/>
         <w:insideV w:val="single" w:sz="4" w:space="0" w:color="auto"/>
       </w:tblBorders>
-      <w:tblCellMar>
-        <w:top w:w="0" w:type="dxa"/>
-        <w:left w:w="108" w:type="dxa"/>
-        <w:bottom w:w="0" w:type="dxa"/>
-        <w:right w:w="108" w:type="dxa"/>
-      </w:tblCellMar>
     </w:tblPr>
   </w:style>
   <w:style w:type="character" w:styleId="af">
@@ -5101,7 +4912,7 @@
 </file>
 
 <file path=customXml/itemProps1.xml><?xml version="1.0" encoding="utf-8"?>
-<ds:datastoreItem xmlns:ds="http://schemas.openxmlformats.org/officeDocument/2006/customXml" ds:itemID="{5AA22528-96CB-43BE-83CA-DCB441E86E79}">
+<ds:datastoreItem xmlns:ds="http://schemas.openxmlformats.org/officeDocument/2006/customXml" ds:itemID="{02F1C5AA-7A5C-44A9-A1BF-A56ACEA75574}">
   <ds:schemaRefs>
     <ds:schemaRef ds:uri="http://schemas.openxmlformats.org/officeDocument/2006/bibliography"/>
   </ds:schemaRefs>

</xml_diff>

<commit_message>
one more try... (c)
</commit_message>
<xml_diff>
--- a/Kazakov Marat resume.docx
+++ b/Kazakov Marat resume.docx
@@ -1,6 +1,6 @@
 
 <file path=word/document.xml><?xml version="1.0" encoding="utf-8"?>
-<w:document xmlns:wpc="http://schemas.microsoft.com/office/word/2010/wordprocessingCanvas" xmlns:cx="http://schemas.microsoft.com/office/drawing/2014/chartex" xmlns:cx1="http://schemas.microsoft.com/office/drawing/2015/9/8/chartex" xmlns:cx2="http://schemas.microsoft.com/office/drawing/2015/10/21/chartex" xmlns:cx3="http://schemas.microsoft.com/office/drawing/2016/5/9/chartex" xmlns:cx4="http://schemas.microsoft.com/office/drawing/2016/5/10/chartex" xmlns:cx5="http://schemas.microsoft.com/office/drawing/2016/5/11/chartex" xmlns:cx6="http://schemas.microsoft.com/office/drawing/2016/5/12/chartex" xmlns:cx7="http://schemas.microsoft.com/office/drawing/2016/5/13/chartex" xmlns:cx8="http://schemas.microsoft.com/office/drawing/2016/5/14/chartex" xmlns:mc="http://schemas.openxmlformats.org/markup-compatibility/2006" xmlns:aink="http://schemas.microsoft.com/office/drawing/2016/ink" xmlns:am3d="http://schemas.microsoft.com/office/drawing/2017/model3d" xmlns:o="urn:schemas-microsoft-com:office:office" xmlns:r="http://schemas.openxmlformats.org/officeDocument/2006/relationships" xmlns:m="http://schemas.openxmlformats.org/officeDocument/2006/math" xmlns:v="urn:schemas-microsoft-com:vml" xmlns:wp14="http://schemas.microsoft.com/office/word/2010/wordprocessingDrawing" xmlns:wp="http://schemas.openxmlformats.org/drawingml/2006/wordprocessingDrawing" xmlns:w10="urn:schemas-microsoft-com:office:word" xmlns:w="http://schemas.openxmlformats.org/wordprocessingml/2006/main" xmlns:w14="http://schemas.microsoft.com/office/word/2010/wordml" xmlns:w15="http://schemas.microsoft.com/office/word/2012/wordml" xmlns:w16cid="http://schemas.microsoft.com/office/word/2016/wordml/cid" xmlns:w16se="http://schemas.microsoft.com/office/word/2015/wordml/symex" xmlns:wpg="http://schemas.microsoft.com/office/word/2010/wordprocessingGroup" xmlns:wpi="http://schemas.microsoft.com/office/word/2010/wordprocessingInk" xmlns:wne="http://schemas.microsoft.com/office/word/2006/wordml" xmlns:wps="http://schemas.microsoft.com/office/word/2010/wordprocessingShape" mc:Ignorable="w14 w15 w16se w16cid wp14">
+<w:document xmlns:ve="http://schemas.openxmlformats.org/markup-compatibility/2006" xmlns:o="urn:schemas-microsoft-com:office:office" xmlns:r="http://schemas.openxmlformats.org/officeDocument/2006/relationships" xmlns:m="http://schemas.openxmlformats.org/officeDocument/2006/math" xmlns:v="urn:schemas-microsoft-com:vml" xmlns:wp="http://schemas.openxmlformats.org/drawingml/2006/wordprocessingDrawing" xmlns:w10="urn:schemas-microsoft-com:office:word" xmlns:w="http://schemas.openxmlformats.org/wordprocessingml/2006/main" xmlns:wne="http://schemas.microsoft.com/office/word/2006/wordml">
   <w:background w:color="FFFFFF"/>
   <w:body>
     <w:tbl>
@@ -9,12 +9,12 @@
         <w:tblW w:w="10915" w:type="dxa"/>
         <w:tblInd w:w="284" w:type="dxa"/>
         <w:tblLayout w:type="fixed"/>
-        <w:tblLook w:val="0600" w:firstRow="0" w:lastRow="0" w:firstColumn="0" w:lastColumn="0" w:noHBand="1" w:noVBand="1"/>
+        <w:tblLook w:val="0600"/>
       </w:tblPr>
       <w:tblGrid>
-        <w:gridCol w:w="7087"/>
-        <w:gridCol w:w="426"/>
-        <w:gridCol w:w="3402"/>
+        <w:gridCol w:w="7229"/>
+        <w:gridCol w:w="142"/>
+        <w:gridCol w:w="3544"/>
       </w:tblGrid>
       <w:tr>
         <w:trPr>
@@ -41,7 +41,7 @@
             </w:pPr>
             <w:r>
               <w:pict>
-                <v:rect id="_x0000_i1193" style="width:0;height:1.5pt" o:hralign="center" o:hrstd="t" o:hr="t" fillcolor="#a0a0a0" stroked="f"/>
+                <v:rect id="_x0000_i1025" style="width:0;height:1.5pt" o:hralign="center" o:hrstd="t" o:hr="t" fillcolor="#a0a0a0" stroked="f"/>
               </w:pict>
             </w:r>
           </w:p>
@@ -53,7 +53,7 @@
         </w:trPr>
         <w:tc>
           <w:tcPr>
-            <w:tcW w:w="7087" w:type="dxa"/>
+            <w:tcW w:w="7229" w:type="dxa"/>
           </w:tcPr>
           <w:p>
             <w:pPr>
@@ -139,60 +139,42 @@
                 <w:lang w:val="en-US"/>
               </w:rPr>
             </w:pPr>
+            <w:r>
+              <w:rPr>
+                <w:i/>
+                <w:color w:val="auto"/>
+                <w:lang w:val="en-US"/>
+              </w:rPr>
+              <w:t>location</w:t>
+            </w:r>
+            <w:r>
+              <w:rPr>
+                <w:i/>
+                <w:color w:val="auto"/>
+                <w:lang w:val="en-US"/>
+              </w:rPr>
+              <w:t xml:space="preserve">: </w:t>
+            </w:r>
             <w:bookmarkStart w:id="3" w:name="_hu15avv9hbkc" w:colFirst="0" w:colLast="0"/>
+            <w:bookmarkStart w:id="4" w:name="_eyc6vs3nbsj1" w:colFirst="0" w:colLast="0"/>
             <w:bookmarkEnd w:id="3"/>
-            <w:proofErr w:type="spellStart"/>
-            <w:r>
-              <w:rPr>
-                <w:i/>
-                <w:color w:val="auto"/>
-                <w:lang w:val="en-US"/>
-              </w:rPr>
-              <w:t>tel</w:t>
-            </w:r>
-            <w:proofErr w:type="spellEnd"/>
-            <w:r>
-              <w:rPr>
-                <w:i/>
-                <w:color w:val="auto"/>
-                <w:lang w:val="en-US"/>
-              </w:rPr>
-              <w:t>: +7</w:t>
-            </w:r>
-            <w:r>
-              <w:rPr>
-                <w:i/>
-                <w:color w:val="auto"/>
-                <w:lang w:val="en-US"/>
-              </w:rPr>
-              <w:t xml:space="preserve"> </w:t>
-            </w:r>
-            <w:r>
-              <w:rPr>
-                <w:i/>
-                <w:color w:val="auto"/>
-                <w:lang w:val="en-US"/>
-              </w:rPr>
-              <w:t>903–343-58</w:t>
-            </w:r>
-            <w:r>
-              <w:rPr>
-                <w:i/>
-                <w:color w:val="auto"/>
-                <w:lang w:val="en-US"/>
-              </w:rPr>
-              <w:t>–1</w:t>
-            </w:r>
-            <w:r>
-              <w:rPr>
-                <w:i/>
-                <w:color w:val="auto"/>
-                <w:lang w:val="en-US"/>
-              </w:rPr>
-              <w:t>3</w:t>
-            </w:r>
-            <w:bookmarkStart w:id="4" w:name="_eyc6vs3nbsj1" w:colFirst="0" w:colLast="0"/>
             <w:bookmarkEnd w:id="4"/>
+            <w:r>
+              <w:rPr>
+                <w:i/>
+                <w:color w:val="auto"/>
+                <w:lang w:val="en-US"/>
+              </w:rPr>
+              <w:t>Russia, Kazan resident</w:t>
+            </w:r>
+            <w:r>
+              <w:rPr>
+                <w:i/>
+                <w:color w:val="auto"/>
+                <w:lang w:val="en-US"/>
+              </w:rPr>
+              <w:t>, Derbyshki district</w:t>
+            </w:r>
           </w:p>
           <w:p>
             <w:pPr>
@@ -305,8 +287,7 @@
           <w:p>
             <w:pPr>
               <w:rPr>
-                <w:i/>
-                <w:color w:val="auto"/>
+                <w:color w:val="0070C0"/>
                 <w:lang w:val="en-US"/>
               </w:rPr>
             </w:pPr>
@@ -339,16 +320,24 @@
                 <w:rPr>
                   <w:rStyle w:val="af"/>
                   <w:i/>
+                  <w:color w:val="0070C0"/>
                   <w:lang w:val="en-US"/>
                 </w:rPr>
                 <w:t>www.github.com/maratka-git</w:t>
               </w:r>
             </w:hyperlink>
           </w:p>
+        </w:tc>
+        <w:tc>
+          <w:tcPr>
+            <w:tcW w:w="142" w:type="dxa"/>
+          </w:tcPr>
           <w:p>
             <w:pPr>
-              <w:rPr>
-                <w:color w:val="0070C0"/>
+              <w:pStyle w:val="10"/>
+              <w:contextualSpacing w:val="0"/>
+              <w:rPr>
+                <w:noProof/>
                 <w:lang w:val="en-US"/>
               </w:rPr>
             </w:pPr>
@@ -356,22 +345,7 @@
         </w:tc>
         <w:tc>
           <w:tcPr>
-            <w:tcW w:w="426" w:type="dxa"/>
-          </w:tcPr>
-          <w:p>
-            <w:pPr>
-              <w:pStyle w:val="10"/>
-              <w:contextualSpacing w:val="0"/>
-              <w:rPr>
-                <w:noProof/>
-                <w:lang w:val="en-US"/>
-              </w:rPr>
-            </w:pPr>
-          </w:p>
-        </w:tc>
-        <w:tc>
-          <w:tcPr>
-            <w:tcW w:w="3402" w:type="dxa"/>
+            <w:tcW w:w="3544" w:type="dxa"/>
           </w:tcPr>
           <w:p>
             <w:pPr>
@@ -507,7 +481,6 @@
               </w:rPr>
               <w:t xml:space="preserve"> degree in </w:t>
             </w:r>
-            <w:proofErr w:type="spellStart"/>
             <w:r>
               <w:rPr>
                 <w:i/>
@@ -516,7 +489,6 @@
               </w:rPr>
               <w:t>Radiophysics</w:t>
             </w:r>
-            <w:proofErr w:type="spellEnd"/>
             <w:r>
               <w:rPr>
                 <w:i/>
@@ -632,23 +604,13 @@
               </w:rPr>
               <w:t xml:space="preserve"> </w:t>
             </w:r>
-            <w:proofErr w:type="spellStart"/>
-            <w:r>
-              <w:rPr>
-                <w:i/>
-                <w:color w:val="auto"/>
-                <w:lang w:val="en-US"/>
-              </w:rPr>
-              <w:t>Radiophysics</w:t>
-            </w:r>
-            <w:proofErr w:type="spellEnd"/>
-            <w:r>
-              <w:rPr>
-                <w:i/>
-                <w:color w:val="auto"/>
-                <w:lang w:val="en-US"/>
-              </w:rPr>
-              <w:t xml:space="preserve"> at</w:t>
+            <w:r>
+              <w:rPr>
+                <w:i/>
+                <w:color w:val="auto"/>
+                <w:lang w:val="en-US"/>
+              </w:rPr>
+              <w:t>Radiophysics at</w:t>
             </w:r>
             <w:r>
               <w:rPr>
@@ -699,7 +661,7 @@
         </w:trPr>
         <w:tc>
           <w:tcPr>
-            <w:tcW w:w="7087" w:type="dxa"/>
+            <w:tcW w:w="7229" w:type="dxa"/>
           </w:tcPr>
           <w:p>
             <w:pPr>
@@ -714,7 +676,7 @@
             <w:bookmarkEnd w:id="7"/>
             <w:r>
               <w:pict>
-                <v:rect id="_x0000_i1273" style="width:0;height:1.5pt" o:hralign="center" o:hrstd="t" o:hr="t" fillcolor="#a0a0a0" stroked="f"/>
+                <v:rect id="_x0000_i1026" style="width:0;height:1.5pt" o:hralign="center" o:hrstd="t" o:hr="t" fillcolor="#a0a0a0" stroked="f"/>
               </w:pict>
             </w:r>
             <w:r>
@@ -759,7 +721,7 @@
                 <w:szCs w:val="32"/>
                 <w:lang w:val="en-US"/>
               </w:rPr>
-              <w:t>200</w:t>
+              <w:t>2014</w:t>
             </w:r>
             <w:r>
               <w:rPr>
@@ -770,7 +732,7 @@
                 <w:szCs w:val="32"/>
                 <w:lang w:val="en-US"/>
               </w:rPr>
-              <w:t>7-2020</w:t>
+              <w:t xml:space="preserve">-2020 </w:t>
             </w:r>
             <w:r>
               <w:rPr>
@@ -781,51 +743,7 @@
                 <w:szCs w:val="32"/>
                 <w:lang w:val="en-US"/>
               </w:rPr>
-              <w:t xml:space="preserve"> </w:t>
-            </w:r>
-            <w:r>
-              <w:rPr>
-                <w:rFonts w:ascii="Georgia" w:eastAsia="Georgia" w:hAnsi="Georgia" w:cs="Georgia"/>
-                <w:i/>
-                <w:color w:val="000000"/>
-                <w:sz w:val="32"/>
-                <w:szCs w:val="32"/>
-                <w:lang w:val="en-US"/>
-              </w:rPr>
-              <w:t xml:space="preserve">freelance </w:t>
-            </w:r>
-            <w:r>
-              <w:rPr>
-                <w:rFonts w:ascii="Georgia" w:hAnsi="Georgia"/>
-                <w:i/>
-                <w:color w:val="auto"/>
-                <w:sz w:val="32"/>
-                <w:szCs w:val="32"/>
-                <w:lang w:val="en-US"/>
-              </w:rPr>
-              <w:t>software</w:t>
-            </w:r>
-            <w:r>
-              <w:rPr>
-                <w:rFonts w:ascii="Georgia" w:hAnsi="Georgia"/>
-                <w:i/>
-                <w:color w:val="auto"/>
-                <w:sz w:val="32"/>
-                <w:szCs w:val="32"/>
-                <w:lang w:val="en-US"/>
-              </w:rPr>
-              <w:t xml:space="preserve"> </w:t>
-            </w:r>
-            <w:r>
-              <w:rPr>
-                <w:rFonts w:ascii="Georgia" w:hAnsi="Georgia"/>
-                <w:i/>
-                <w:color w:val="auto"/>
-                <w:sz w:val="32"/>
-                <w:szCs w:val="32"/>
-                <w:lang w:val="en-US"/>
-              </w:rPr>
-              <w:t>developer</w:t>
+              <w:t>admin/webmaster</w:t>
             </w:r>
             <w:r>
               <w:rPr>
@@ -854,6 +772,287 @@
                 <w:color w:val="auto"/>
                 <w:lang w:val="en-US"/>
               </w:rPr>
+              <w:t>As a webmaster, contributing currently to</w:t>
+            </w:r>
+            <w:r>
+              <w:rPr>
+                <w:i/>
+                <w:color w:val="auto"/>
+                <w:lang w:val="en-US"/>
+              </w:rPr>
+              <w:t xml:space="preserve"> </w:t>
+            </w:r>
+            <w:hyperlink r:id="rId11" w:history="1">
+              <w:r>
+                <w:rPr>
+                  <w:rStyle w:val="af"/>
+                  <w:i/>
+                  <w:lang w:val="en-US"/>
+                </w:rPr>
+                <w:t>www.swim-rt.ru</w:t>
+              </w:r>
+            </w:hyperlink>
+            <w:r>
+              <w:rPr>
+                <w:i/>
+                <w:color w:val="auto"/>
+                <w:lang w:val="en-US"/>
+              </w:rPr>
+              <w:t xml:space="preserve"> o</w:t>
+            </w:r>
+            <w:r>
+              <w:rPr>
+                <w:i/>
+                <w:color w:val="auto"/>
+                <w:lang w:val="en-US"/>
+              </w:rPr>
+              <w:t>n a voluntary basis</w:t>
+            </w:r>
+            <w:r>
+              <w:rPr>
+                <w:i/>
+                <w:color w:val="auto"/>
+                <w:lang w:val="en-US"/>
+              </w:rPr>
+              <w:t>, which is</w:t>
+            </w:r>
+            <w:r>
+              <w:rPr>
+                <w:i/>
+                <w:color w:val="auto"/>
+                <w:lang w:val="en-US"/>
+              </w:rPr>
+              <w:t xml:space="preserve"> </w:t>
+            </w:r>
+            <w:r>
+              <w:rPr>
+                <w:i/>
+                <w:color w:val="auto"/>
+                <w:lang w:val="en-US"/>
+              </w:rPr>
+              <w:t>a T</w:t>
+            </w:r>
+            <w:r>
+              <w:rPr>
+                <w:i/>
+                <w:color w:val="auto"/>
+                <w:lang w:val="en-US"/>
+              </w:rPr>
+              <w:t>atar</w:t>
+            </w:r>
+            <w:r>
+              <w:rPr>
+                <w:i/>
+                <w:color w:val="auto"/>
+                <w:lang w:val="en-US"/>
+              </w:rPr>
+              <w:t xml:space="preserve"> </w:t>
+            </w:r>
+            <w:r>
+              <w:rPr>
+                <w:i/>
+                <w:color w:val="auto"/>
+                <w:lang w:val="en-US"/>
+              </w:rPr>
+              <w:t xml:space="preserve">swimming </w:t>
+            </w:r>
+            <w:r>
+              <w:rPr>
+                <w:i/>
+                <w:color w:val="auto"/>
+                <w:lang w:val="en-US"/>
+              </w:rPr>
+              <w:t xml:space="preserve">federation official </w:t>
+            </w:r>
+            <w:r>
+              <w:rPr>
+                <w:i/>
+                <w:color w:val="auto"/>
+                <w:lang w:val="en-US"/>
+              </w:rPr>
+              <w:t>website.</w:t>
+            </w:r>
+            <w:r>
+              <w:rPr>
+                <w:i/>
+                <w:color w:val="auto"/>
+                <w:lang w:val="en-US"/>
+              </w:rPr>
+              <w:t xml:space="preserve"> </w:t>
+            </w:r>
+            <w:r>
+              <w:rPr>
+                <w:i/>
+                <w:color w:val="auto"/>
+                <w:lang w:val="en-US"/>
+              </w:rPr>
+              <w:t xml:space="preserve">Work include </w:t>
+            </w:r>
+            <w:r>
+              <w:rPr>
+                <w:i/>
+                <w:color w:val="auto"/>
+                <w:lang w:val="en-US"/>
+              </w:rPr>
+              <w:t xml:space="preserve">website  </w:t>
+            </w:r>
+            <w:r>
+              <w:rPr>
+                <w:i/>
+                <w:color w:val="auto"/>
+                <w:lang w:val="en-US"/>
+              </w:rPr>
+              <w:t>mainte</w:t>
+            </w:r>
+            <w:r>
+              <w:rPr>
+                <w:i/>
+                <w:color w:val="auto"/>
+                <w:lang w:val="en-US"/>
+              </w:rPr>
+              <w:t>nance</w:t>
+            </w:r>
+            <w:r>
+              <w:rPr>
+                <w:i/>
+                <w:color w:val="auto"/>
+                <w:lang w:val="en-US"/>
+              </w:rPr>
+              <w:t xml:space="preserve">, </w:t>
+            </w:r>
+            <w:r>
+              <w:rPr>
+                <w:i/>
+                <w:color w:val="auto"/>
+                <w:lang w:val="en-US"/>
+              </w:rPr>
+              <w:t>news managing</w:t>
+            </w:r>
+            <w:r>
+              <w:rPr>
+                <w:i/>
+                <w:color w:val="auto"/>
+                <w:lang w:val="en-US"/>
+              </w:rPr>
+              <w:t>.</w:t>
+            </w:r>
+          </w:p>
+          <w:p>
+            <w:pPr>
+              <w:jc w:val="both"/>
+              <w:rPr>
+                <w:rFonts w:ascii="Georgia" w:eastAsia="Georgia" w:hAnsi="Georgia" w:cs="Georgia"/>
+                <w:i/>
+                <w:color w:val="000000"/>
+                <w:sz w:val="32"/>
+                <w:szCs w:val="32"/>
+                <w:lang w:val="en-US"/>
+              </w:rPr>
+            </w:pPr>
+            <w:r>
+              <w:rPr>
+                <w:rFonts w:ascii="Georgia" w:eastAsia="Georgia" w:hAnsi="Georgia" w:cs="Georgia"/>
+                <w:i/>
+                <w:color w:val="000000"/>
+                <w:sz w:val="32"/>
+                <w:szCs w:val="32"/>
+                <w:lang w:val="en-US"/>
+              </w:rPr>
+              <w:t>200</w:t>
+            </w:r>
+            <w:r>
+              <w:rPr>
+                <w:rFonts w:ascii="Georgia" w:eastAsia="Georgia" w:hAnsi="Georgia" w:cs="Georgia"/>
+                <w:i/>
+                <w:color w:val="000000"/>
+                <w:sz w:val="32"/>
+                <w:szCs w:val="32"/>
+                <w:lang w:val="en-US"/>
+              </w:rPr>
+              <w:t>7-2020</w:t>
+            </w:r>
+            <w:r>
+              <w:rPr>
+                <w:rFonts w:ascii="Georgia" w:eastAsia="Georgia" w:hAnsi="Georgia" w:cs="Georgia"/>
+                <w:i/>
+                <w:color w:val="000000"/>
+                <w:sz w:val="32"/>
+                <w:szCs w:val="32"/>
+                <w:lang w:val="en-US"/>
+              </w:rPr>
+              <w:t xml:space="preserve"> </w:t>
+            </w:r>
+            <w:r>
+              <w:rPr>
+                <w:rFonts w:ascii="Georgia" w:eastAsia="Georgia" w:hAnsi="Georgia" w:cs="Georgia"/>
+                <w:i/>
+                <w:color w:val="000000"/>
+                <w:sz w:val="32"/>
+                <w:szCs w:val="32"/>
+                <w:lang w:val="en-US"/>
+              </w:rPr>
+              <w:t xml:space="preserve">freelance </w:t>
+            </w:r>
+            <w:r>
+              <w:rPr>
+                <w:rFonts w:ascii="Georgia" w:hAnsi="Georgia"/>
+                <w:i/>
+                <w:color w:val="auto"/>
+                <w:sz w:val="32"/>
+                <w:szCs w:val="32"/>
+                <w:lang w:val="en-US"/>
+              </w:rPr>
+              <w:t>software</w:t>
+            </w:r>
+            <w:r>
+              <w:rPr>
+                <w:rFonts w:ascii="Georgia" w:hAnsi="Georgia"/>
+                <w:i/>
+                <w:color w:val="auto"/>
+                <w:sz w:val="32"/>
+                <w:szCs w:val="32"/>
+                <w:lang w:val="en-US"/>
+              </w:rPr>
+              <w:t xml:space="preserve"> </w:t>
+            </w:r>
+            <w:r>
+              <w:rPr>
+                <w:rFonts w:ascii="Georgia" w:hAnsi="Georgia"/>
+                <w:i/>
+                <w:color w:val="auto"/>
+                <w:sz w:val="32"/>
+                <w:szCs w:val="32"/>
+                <w:lang w:val="en-US"/>
+              </w:rPr>
+              <w:t>developer</w:t>
+            </w:r>
+            <w:r>
+              <w:rPr>
+                <w:rFonts w:ascii="Georgia" w:eastAsia="Georgia" w:hAnsi="Georgia" w:cs="Georgia"/>
+                <w:i/>
+                <w:color w:val="000000"/>
+                <w:sz w:val="32"/>
+                <w:szCs w:val="32"/>
+                <w:lang w:val="en-US"/>
+              </w:rPr>
+              <w:t xml:space="preserve">: </w:t>
+            </w:r>
+          </w:p>
+          <w:p>
+            <w:pPr>
+              <w:jc w:val="both"/>
+              <w:rPr>
+                <w:i/>
+                <w:color w:val="auto"/>
+                <w:lang w:val="en-US"/>
+              </w:rPr>
+            </w:pPr>
+            <w:r>
+              <w:rPr>
+                <w:i/>
+                <w:color w:val="auto"/>
+                <w:lang w:val="en-US"/>
+              </w:rPr>
               <w:t xml:space="preserve">As </w:t>
             </w:r>
             <w:r>
@@ -912,23 +1111,13 @@
               </w:rPr>
               <w:t>«</w:t>
             </w:r>
-            <w:proofErr w:type="spellStart"/>
-            <w:r>
-              <w:rPr>
-                <w:i/>
-                <w:color w:val="auto"/>
-                <w:lang w:val="en-US"/>
-              </w:rPr>
-              <w:t>Polimerupak</w:t>
-            </w:r>
-            <w:proofErr w:type="spellEnd"/>
-            <w:r>
-              <w:rPr>
-                <w:i/>
-                <w:color w:val="auto"/>
-                <w:lang w:val="en-US"/>
-              </w:rPr>
-              <w:t>»</w:t>
+            <w:r>
+              <w:rPr>
+                <w:i/>
+                <w:color w:val="auto"/>
+                <w:lang w:val="en-US"/>
+              </w:rPr>
+              <w:t>Polimerupak»</w:t>
             </w:r>
             <w:r>
               <w:rPr>
@@ -946,7 +1135,7 @@
               </w:rPr>
               <w:t xml:space="preserve"> </w:t>
             </w:r>
-            <w:hyperlink r:id="rId11" w:history="1">
+            <w:hyperlink r:id="rId12" w:history="1">
               <w:r>
                 <w:rPr>
                   <w:rStyle w:val="af"/>
@@ -1246,342 +1435,444 @@
             <w:pPr>
               <w:jc w:val="both"/>
               <w:rPr>
-                <w:i/>
-                <w:color w:val="auto"/>
+                <w:rFonts w:ascii="Georgia" w:eastAsia="Georgia" w:hAnsi="Georgia" w:cs="Georgia"/>
+                <w:i/>
+                <w:color w:val="000000"/>
+                <w:sz w:val="32"/>
+                <w:szCs w:val="32"/>
                 <w:lang w:val="en-US"/>
               </w:rPr>
             </w:pPr>
             <w:r>
               <w:rPr>
-                <w:i/>
-                <w:color w:val="auto"/>
-                <w:lang w:val="en-US"/>
-              </w:rPr>
-              <w:t xml:space="preserve">As </w:t>
-            </w:r>
-            <w:r>
-              <w:rPr>
-                <w:i/>
-                <w:color w:val="auto"/>
-                <w:lang w:val="en-US"/>
-              </w:rPr>
-              <w:t xml:space="preserve">a </w:t>
-            </w:r>
-            <w:r>
-              <w:rPr>
-                <w:i/>
-                <w:color w:val="auto"/>
-                <w:lang w:val="en-US"/>
-              </w:rPr>
-              <w:t>webmaster, c</w:t>
-            </w:r>
-            <w:r>
-              <w:rPr>
-                <w:i/>
-                <w:color w:val="auto"/>
-                <w:lang w:val="en-US"/>
-              </w:rPr>
-              <w:t xml:space="preserve">ontributing </w:t>
-            </w:r>
-            <w:r>
-              <w:rPr>
-                <w:i/>
-                <w:color w:val="auto"/>
-                <w:lang w:val="en-US"/>
-              </w:rPr>
-              <w:t xml:space="preserve">currently </w:t>
-            </w:r>
-            <w:r>
-              <w:rPr>
-                <w:i/>
-                <w:color w:val="auto"/>
-                <w:lang w:val="en-US"/>
-              </w:rPr>
-              <w:t>to</w:t>
-            </w:r>
-            <w:r>
-              <w:rPr>
-                <w:i/>
-                <w:color w:val="auto"/>
+                <w:rFonts w:ascii="Georgia" w:eastAsia="Georgia" w:hAnsi="Georgia" w:cs="Georgia"/>
+                <w:i/>
+                <w:color w:val="000000"/>
+                <w:sz w:val="32"/>
+                <w:szCs w:val="32"/>
+                <w:lang w:val="en-US"/>
+              </w:rPr>
+              <w:t>2005-2010</w:t>
+            </w:r>
+            <w:r>
+              <w:rPr>
+                <w:rFonts w:ascii="Georgia" w:eastAsia="Georgia" w:hAnsi="Georgia" w:cs="Georgia"/>
+                <w:i/>
+                <w:color w:val="000000"/>
+                <w:sz w:val="32"/>
+                <w:szCs w:val="32"/>
                 <w:lang w:val="en-US"/>
               </w:rPr>
               <w:t xml:space="preserve"> </w:t>
             </w:r>
-            <w:hyperlink r:id="rId12" w:history="1">
-              <w:r>
-                <w:rPr>
-                  <w:rStyle w:val="af"/>
-                  <w:i/>
-                  <w:lang w:val="en-US"/>
-                </w:rPr>
-                <w:t>www.swim-rt.ru</w:t>
-              </w:r>
-            </w:hyperlink>
-            <w:r>
-              <w:rPr>
-                <w:i/>
-                <w:color w:val="auto"/>
-                <w:lang w:val="en-US"/>
-              </w:rPr>
-              <w:t xml:space="preserve"> o</w:t>
-            </w:r>
-            <w:r>
-              <w:rPr>
-                <w:i/>
-                <w:color w:val="auto"/>
-                <w:lang w:val="en-US"/>
-              </w:rPr>
-              <w:t>n a voluntary basis</w:t>
-            </w:r>
-            <w:r>
-              <w:rPr>
-                <w:i/>
-                <w:color w:val="auto"/>
-                <w:lang w:val="en-US"/>
-              </w:rPr>
-              <w:t xml:space="preserve">, which </w:t>
-            </w:r>
-            <w:r>
-              <w:rPr>
-                <w:i/>
-                <w:color w:val="auto"/>
-                <w:lang w:val="en-US"/>
-              </w:rPr>
-              <w:t>is</w:t>
-            </w:r>
-            <w:r>
-              <w:rPr>
-                <w:i/>
-                <w:color w:val="auto"/>
-                <w:lang w:val="en-US"/>
-              </w:rPr>
-              <w:t xml:space="preserve"> </w:t>
-            </w:r>
-            <w:r>
-              <w:rPr>
-                <w:i/>
-                <w:color w:val="auto"/>
-                <w:lang w:val="en-US"/>
-              </w:rPr>
-              <w:t>a T</w:t>
-            </w:r>
-            <w:r>
-              <w:rPr>
-                <w:i/>
-                <w:color w:val="auto"/>
-                <w:lang w:val="en-US"/>
-              </w:rPr>
-              <w:t>atar</w:t>
-            </w:r>
-            <w:r>
-              <w:rPr>
-                <w:i/>
-                <w:color w:val="auto"/>
-                <w:lang w:val="en-US"/>
-              </w:rPr>
-              <w:t xml:space="preserve"> </w:t>
-            </w:r>
-            <w:r>
-              <w:rPr>
-                <w:i/>
-                <w:color w:val="auto"/>
-                <w:lang w:val="en-US"/>
-              </w:rPr>
-              <w:t xml:space="preserve">swimming </w:t>
-            </w:r>
-            <w:r>
-              <w:rPr>
-                <w:i/>
-                <w:color w:val="auto"/>
-                <w:lang w:val="en-US"/>
-              </w:rPr>
-              <w:t>federation</w:t>
-            </w:r>
-            <w:r>
-              <w:rPr>
-                <w:i/>
-                <w:color w:val="auto"/>
-                <w:lang w:val="en-US"/>
-              </w:rPr>
-              <w:t xml:space="preserve"> </w:t>
-            </w:r>
-            <w:r>
-              <w:rPr>
-                <w:i/>
-                <w:color w:val="auto"/>
-                <w:lang w:val="en-US"/>
-              </w:rPr>
-              <w:t xml:space="preserve">official </w:t>
-            </w:r>
-            <w:r>
-              <w:rPr>
-                <w:i/>
-                <w:color w:val="auto"/>
-                <w:lang w:val="en-US"/>
-              </w:rPr>
-              <w:t>website</w:t>
-            </w:r>
-            <w:r>
-              <w:rPr>
-                <w:i/>
-                <w:color w:val="auto"/>
-                <w:lang w:val="en-US"/>
-              </w:rPr>
-              <w:t>.</w:t>
-            </w:r>
-            <w:r>
-              <w:rPr>
-                <w:i/>
-                <w:color w:val="auto"/>
-                <w:lang w:val="en-US"/>
-              </w:rPr>
-              <w:t xml:space="preserve"> </w:t>
+            <w:r>
+              <w:rPr>
+                <w:rFonts w:ascii="Georgia" w:eastAsia="Georgia" w:hAnsi="Georgia" w:cs="Georgia"/>
+                <w:i/>
+                <w:color w:val="000000"/>
+                <w:sz w:val="32"/>
+                <w:szCs w:val="32"/>
+                <w:lang w:val="en-US"/>
+              </w:rPr>
+              <w:t>JSC</w:t>
+            </w:r>
+            <w:r>
+              <w:rPr>
+                <w:rFonts w:ascii="Georgia" w:eastAsia="Georgia" w:hAnsi="Georgia" w:cs="Georgia"/>
+                <w:i/>
+                <w:color w:val="000000"/>
+                <w:sz w:val="32"/>
+                <w:szCs w:val="32"/>
+                <w:lang w:val="en-US"/>
+              </w:rPr>
+              <w:t xml:space="preserve"> ICL-</w:t>
+            </w:r>
+            <w:r>
+              <w:rPr>
+                <w:rFonts w:ascii="Georgia" w:eastAsia="Georgia" w:hAnsi="Georgia" w:cs="Georgia"/>
+                <w:i/>
+                <w:color w:val="000000"/>
+                <w:sz w:val="32"/>
+                <w:szCs w:val="32"/>
+                <w:lang w:val="en-US"/>
+              </w:rPr>
+              <w:t>KME CS Kazan</w:t>
+            </w:r>
+            <w:r>
+              <w:rPr>
+                <w:rFonts w:ascii="Georgia" w:eastAsia="Georgia" w:hAnsi="Georgia" w:cs="Georgia"/>
+                <w:i/>
+                <w:color w:val="000000"/>
+                <w:sz w:val="32"/>
+                <w:szCs w:val="32"/>
+                <w:lang w:val="en-US"/>
+              </w:rPr>
+              <w:t xml:space="preserve">: </w:t>
             </w:r>
           </w:p>
           <w:p>
             <w:pPr>
               <w:jc w:val="both"/>
               <w:rPr>
-                <w:i/>
-                <w:color w:val="auto"/>
+                <w:rFonts w:ascii="Georgia" w:eastAsia="Georgia" w:hAnsi="Georgia" w:cs="Georgia"/>
+                <w:i/>
+                <w:color w:val="000000"/>
+                <w:sz w:val="32"/>
+                <w:szCs w:val="32"/>
                 <w:lang w:val="en-US"/>
               </w:rPr>
             </w:pPr>
+            <w:r>
+              <w:rPr>
+                <w:rFonts w:ascii="Georgia" w:eastAsia="Georgia" w:hAnsi="Georgia" w:cs="Georgia"/>
+                <w:i/>
+                <w:color w:val="000000"/>
+                <w:sz w:val="32"/>
+                <w:szCs w:val="32"/>
+                <w:lang w:val="en-US"/>
+              </w:rPr>
+              <w:t>C</w:t>
+            </w:r>
+            <w:r>
+              <w:rPr>
+                <w:rFonts w:ascii="Georgia" w:eastAsia="Georgia" w:hAnsi="Georgia" w:cs="Georgia"/>
+                <w:i/>
+                <w:color w:val="000000"/>
+                <w:sz w:val="32"/>
+                <w:szCs w:val="32"/>
+                <w:lang w:val="en-US"/>
+              </w:rPr>
+              <w:t xml:space="preserve">++ </w:t>
+            </w:r>
+            <w:r>
+              <w:rPr>
+                <w:rFonts w:ascii="Georgia" w:hAnsi="Georgia"/>
+                <w:i/>
+                <w:color w:val="auto"/>
+                <w:sz w:val="32"/>
+                <w:szCs w:val="32"/>
+                <w:lang w:val="en-US"/>
+              </w:rPr>
+              <w:t>developer</w:t>
+            </w:r>
+            <w:r>
+              <w:rPr>
+                <w:rFonts w:ascii="Georgia" w:eastAsia="Georgia" w:hAnsi="Georgia" w:cs="Georgia"/>
+                <w:i/>
+                <w:color w:val="000000"/>
+                <w:sz w:val="32"/>
+                <w:szCs w:val="32"/>
+                <w:lang w:val="en-US"/>
+              </w:rPr>
+              <w:t xml:space="preserve">: </w:t>
+            </w:r>
           </w:p>
           <w:p>
             <w:pPr>
               <w:jc w:val="both"/>
               <w:rPr>
-                <w:rFonts w:ascii="Georgia" w:eastAsia="Georgia" w:hAnsi="Georgia" w:cs="Georgia"/>
-                <w:i/>
-                <w:color w:val="000000"/>
-                <w:sz w:val="32"/>
-                <w:szCs w:val="32"/>
+                <w:i/>
+                <w:color w:val="auto"/>
                 <w:lang w:val="en-US"/>
               </w:rPr>
             </w:pPr>
             <w:r>
               <w:rPr>
-                <w:rFonts w:ascii="Georgia" w:eastAsia="Georgia" w:hAnsi="Georgia" w:cs="Georgia"/>
-                <w:i/>
-                <w:color w:val="000000"/>
-                <w:sz w:val="32"/>
-                <w:szCs w:val="32"/>
-                <w:lang w:val="en-US"/>
-              </w:rPr>
-              <w:t>2005-2010</w:t>
-            </w:r>
-            <w:r>
-              <w:rPr>
-                <w:rFonts w:ascii="Georgia" w:eastAsia="Georgia" w:hAnsi="Georgia" w:cs="Georgia"/>
-                <w:i/>
-                <w:color w:val="000000"/>
-                <w:sz w:val="32"/>
-                <w:szCs w:val="32"/>
+                <w:i/>
+                <w:color w:val="auto"/>
+                <w:lang w:val="en-US"/>
+              </w:rPr>
+              <w:t>Worked on d</w:t>
+            </w:r>
+            <w:r>
+              <w:rPr>
+                <w:i/>
+                <w:color w:val="auto"/>
+                <w:lang w:val="en-US"/>
+              </w:rPr>
+              <w:t xml:space="preserve">evelopment of </w:t>
+            </w:r>
+            <w:r>
+              <w:rPr>
+                <w:i/>
+                <w:color w:val="auto"/>
+                <w:lang w:val="en-US"/>
+              </w:rPr>
+              <w:t>cross-platform (</w:t>
+            </w:r>
+            <w:r>
+              <w:rPr>
+                <w:i/>
+                <w:color w:val="auto"/>
+                <w:lang w:val="en-US"/>
+              </w:rPr>
+              <w:t>Windows</w:t>
+            </w:r>
+            <w:r>
+              <w:rPr>
+                <w:i/>
+                <w:color w:val="auto"/>
+                <w:lang w:val="en-US"/>
+              </w:rPr>
+              <w:t>®/</w:t>
+            </w:r>
+            <w:r>
+              <w:rPr>
+                <w:i/>
+                <w:color w:val="auto"/>
+                <w:lang w:val="en-US"/>
+              </w:rPr>
+              <w:t>Linux</w:t>
+            </w:r>
+            <w:r>
+              <w:rPr>
+                <w:i/>
+                <w:color w:val="auto"/>
+                <w:lang w:val="en-US"/>
+              </w:rPr>
+              <w:t xml:space="preserve">), client-server </w:t>
+            </w:r>
+            <w:r>
+              <w:rPr>
+                <w:i/>
+                <w:color w:val="auto"/>
+                <w:lang w:val="en-US"/>
+              </w:rPr>
+              <w:t>information security software</w:t>
+            </w:r>
+            <w:r>
+              <w:rPr>
+                <w:i/>
+                <w:color w:val="auto"/>
+                <w:lang w:val="en-US"/>
+              </w:rPr>
+              <w:t>, employing MSVC/WinAPI, gcc/QT as</w:t>
+            </w:r>
+            <w:r>
+              <w:rPr>
+                <w:i/>
+                <w:color w:val="auto"/>
                 <w:lang w:val="en-US"/>
               </w:rPr>
               <w:t xml:space="preserve"> </w:t>
             </w:r>
             <w:r>
               <w:rPr>
-                <w:rFonts w:ascii="Georgia" w:eastAsia="Georgia" w:hAnsi="Georgia" w:cs="Georgia"/>
-                <w:i/>
-                <w:color w:val="000000"/>
-                <w:sz w:val="32"/>
-                <w:szCs w:val="32"/>
-                <w:lang w:val="en-US"/>
-              </w:rPr>
-              <w:t>JSC</w:t>
-            </w:r>
-            <w:r>
-              <w:rPr>
-                <w:rFonts w:ascii="Georgia" w:eastAsia="Georgia" w:hAnsi="Georgia" w:cs="Georgia"/>
-                <w:i/>
-                <w:color w:val="000000"/>
-                <w:sz w:val="32"/>
-                <w:szCs w:val="32"/>
-                <w:lang w:val="en-US"/>
-              </w:rPr>
-              <w:t xml:space="preserve"> ICL-</w:t>
-            </w:r>
-            <w:r>
-              <w:rPr>
-                <w:rFonts w:ascii="Georgia" w:eastAsia="Georgia" w:hAnsi="Georgia" w:cs="Georgia"/>
-                <w:i/>
-                <w:color w:val="000000"/>
-                <w:sz w:val="32"/>
-                <w:szCs w:val="32"/>
-                <w:lang w:val="en-US"/>
-              </w:rPr>
-              <w:t>KME CS Kazan</w:t>
-            </w:r>
-            <w:r>
-              <w:rPr>
-                <w:rFonts w:ascii="Georgia" w:eastAsia="Georgia" w:hAnsi="Georgia" w:cs="Georgia"/>
-                <w:i/>
-                <w:color w:val="000000"/>
-                <w:sz w:val="32"/>
-                <w:szCs w:val="32"/>
-                <w:lang w:val="en-US"/>
-              </w:rPr>
-              <w:t xml:space="preserve">: </w:t>
+                <w:i/>
+                <w:color w:val="auto"/>
+                <w:lang w:val="en-US"/>
+              </w:rPr>
+              <w:t xml:space="preserve">development </w:t>
+            </w:r>
+            <w:r>
+              <w:rPr>
+                <w:i/>
+                <w:color w:val="auto"/>
+                <w:lang w:val="en-US"/>
+              </w:rPr>
+              <w:t>tools</w:t>
+            </w:r>
+            <w:r>
+              <w:rPr>
+                <w:i/>
+                <w:color w:val="auto"/>
+                <w:lang w:val="en-US"/>
+              </w:rPr>
+              <w:t xml:space="preserve"> and </w:t>
+            </w:r>
+            <w:r>
+              <w:rPr>
+                <w:i/>
+                <w:color w:val="auto"/>
+                <w:lang w:val="en-US"/>
+              </w:rPr>
+              <w:t>SqLite</w:t>
+            </w:r>
+            <w:r>
+              <w:rPr>
+                <w:i/>
+                <w:color w:val="auto"/>
+                <w:lang w:val="en-US"/>
+              </w:rPr>
+              <w:t xml:space="preserve"> as DB</w:t>
+            </w:r>
+            <w:r>
+              <w:rPr>
+                <w:i/>
+                <w:color w:val="auto"/>
+                <w:lang w:val="en-US"/>
+              </w:rPr>
+              <w:t>.</w:t>
+            </w:r>
+            <w:r>
+              <w:rPr>
+                <w:i/>
+                <w:color w:val="auto"/>
+                <w:lang w:val="en-US"/>
+              </w:rPr>
+              <w:t xml:space="preserve"> </w:t>
             </w:r>
           </w:p>
           <w:p>
             <w:pPr>
               <w:jc w:val="both"/>
               <w:rPr>
-                <w:rFonts w:ascii="Georgia" w:eastAsia="Georgia" w:hAnsi="Georgia" w:cs="Georgia"/>
-                <w:i/>
-                <w:color w:val="000000"/>
-                <w:sz w:val="32"/>
-                <w:szCs w:val="32"/>
+                <w:i/>
+                <w:color w:val="auto"/>
                 <w:lang w:val="en-US"/>
               </w:rPr>
             </w:pPr>
             <w:r>
               <w:rPr>
-                <w:rFonts w:ascii="Georgia" w:eastAsia="Georgia" w:hAnsi="Georgia" w:cs="Georgia"/>
-                <w:i/>
-                <w:color w:val="000000"/>
-                <w:sz w:val="32"/>
-                <w:szCs w:val="32"/>
-                <w:lang w:val="en-US"/>
-              </w:rPr>
-              <w:t>C</w:t>
-            </w:r>
-            <w:r>
-              <w:rPr>
-                <w:rFonts w:ascii="Georgia" w:eastAsia="Georgia" w:hAnsi="Georgia" w:cs="Georgia"/>
-                <w:i/>
-                <w:color w:val="000000"/>
-                <w:sz w:val="32"/>
-                <w:szCs w:val="32"/>
-                <w:lang w:val="en-US"/>
-              </w:rPr>
-              <w:t xml:space="preserve">++ </w:t>
-            </w:r>
-            <w:r>
-              <w:rPr>
-                <w:rFonts w:ascii="Georgia" w:hAnsi="Georgia"/>
-                <w:i/>
-                <w:color w:val="auto"/>
-                <w:sz w:val="32"/>
-                <w:szCs w:val="32"/>
-                <w:lang w:val="en-US"/>
-              </w:rPr>
-              <w:t>developer</w:t>
-            </w:r>
-            <w:r>
-              <w:rPr>
-                <w:rFonts w:ascii="Georgia" w:eastAsia="Georgia" w:hAnsi="Georgia" w:cs="Georgia"/>
-                <w:i/>
-                <w:color w:val="000000"/>
-                <w:sz w:val="32"/>
-                <w:szCs w:val="32"/>
-                <w:lang w:val="en-US"/>
-              </w:rPr>
-              <w:t xml:space="preserve">: </w:t>
+                <w:i/>
+                <w:color w:val="auto"/>
+                <w:lang w:val="en-US"/>
+              </w:rPr>
+              <w:t>Was r</w:t>
+            </w:r>
+            <w:r>
+              <w:rPr>
+                <w:i/>
+                <w:color w:val="auto"/>
+                <w:lang w:val="en-US"/>
+              </w:rPr>
+              <w:t xml:space="preserve">esponsible for adaptation </w:t>
+            </w:r>
+            <w:r>
+              <w:rPr>
+                <w:i/>
+                <w:color w:val="auto"/>
+                <w:lang w:val="en-US"/>
+              </w:rPr>
+              <w:t>of Linux</w:t>
+            </w:r>
+            <w:r>
+              <w:rPr>
+                <w:i/>
+                <w:color w:val="auto"/>
+                <w:lang w:val="en-US"/>
+              </w:rPr>
+              <w:t xml:space="preserve"> </w:t>
+            </w:r>
+            <w:r>
+              <w:rPr>
+                <w:i/>
+                <w:color w:val="auto"/>
+                <w:lang w:val="en-US"/>
+              </w:rPr>
+              <w:t>KDM</w:t>
+            </w:r>
+            <w:r>
+              <w:rPr>
+                <w:i/>
+                <w:color w:val="auto"/>
+                <w:lang w:val="en-US"/>
+              </w:rPr>
+              <w:t xml:space="preserve"> subsystem (graphical </w:t>
+            </w:r>
+            <w:r>
+              <w:rPr>
+                <w:i/>
+                <w:color w:val="auto"/>
+                <w:lang w:val="en-US"/>
+              </w:rPr>
+              <w:t xml:space="preserve">and interactive user </w:t>
+            </w:r>
+            <w:r>
+              <w:rPr>
+                <w:i/>
+                <w:color w:val="auto"/>
+                <w:lang w:val="en-US"/>
+              </w:rPr>
+              <w:t>log</w:t>
+            </w:r>
+            <w:r>
+              <w:rPr>
+                <w:i/>
+                <w:color w:val="auto"/>
+                <w:lang w:val="en-US"/>
+              </w:rPr>
+              <w:t>on</w:t>
+            </w:r>
+            <w:r>
+              <w:rPr>
+                <w:i/>
+                <w:color w:val="auto"/>
+                <w:lang w:val="en-US"/>
+              </w:rPr>
+              <w:t>)</w:t>
+            </w:r>
+            <w:r>
+              <w:rPr>
+                <w:i/>
+                <w:color w:val="auto"/>
+                <w:lang w:val="en-US"/>
+              </w:rPr>
+              <w:t xml:space="preserve"> and its </w:t>
+            </w:r>
+            <w:r>
+              <w:rPr>
+                <w:i/>
+                <w:color w:val="auto"/>
+                <w:lang w:val="en-US"/>
+              </w:rPr>
+              <w:t xml:space="preserve">Windows® </w:t>
+            </w:r>
+            <w:r>
+              <w:rPr>
+                <w:i/>
+                <w:color w:val="auto"/>
+                <w:lang w:val="en-US"/>
+              </w:rPr>
+              <w:t>analogue, a GINA</w:t>
+            </w:r>
+            <w:r>
+              <w:rPr>
+                <w:i/>
+                <w:color w:val="auto"/>
+                <w:lang w:val="en-US"/>
+              </w:rPr>
+              <w:t xml:space="preserve"> subsystem</w:t>
+            </w:r>
+            <w:r>
+              <w:rPr>
+                <w:i/>
+                <w:color w:val="auto"/>
+                <w:lang w:val="en-US"/>
+              </w:rPr>
+              <w:t>,</w:t>
+            </w:r>
+            <w:r>
+              <w:rPr>
+                <w:i/>
+                <w:color w:val="auto"/>
+                <w:lang w:val="en-US"/>
+              </w:rPr>
+              <w:t xml:space="preserve"> </w:t>
+            </w:r>
+            <w:r>
+              <w:rPr>
+                <w:i/>
+                <w:color w:val="auto"/>
+                <w:lang w:val="en-US"/>
+              </w:rPr>
+              <w:t>of</w:t>
+            </w:r>
+            <w:r>
+              <w:rPr>
+                <w:i/>
+                <w:color w:val="auto"/>
+                <w:lang w:val="en-US"/>
+              </w:rPr>
+              <w:t xml:space="preserve"> the software</w:t>
+            </w:r>
+            <w:r>
+              <w:rPr>
+                <w:i/>
+                <w:color w:val="auto"/>
+                <w:lang w:val="en-US"/>
+              </w:rPr>
+              <w:t xml:space="preserve"> developed. </w:t>
             </w:r>
           </w:p>
           <w:p>
@@ -1599,409 +1890,61 @@
                 <w:color w:val="auto"/>
                 <w:lang w:val="en-US"/>
               </w:rPr>
-              <w:t>Worked on d</w:t>
-            </w:r>
-            <w:r>
-              <w:rPr>
-                <w:i/>
-                <w:color w:val="auto"/>
-                <w:lang w:val="en-US"/>
-              </w:rPr>
-              <w:t xml:space="preserve">evelopment of </w:t>
-            </w:r>
-            <w:r>
-              <w:rPr>
-                <w:i/>
-                <w:color w:val="auto"/>
-                <w:lang w:val="en-US"/>
-              </w:rPr>
-              <w:t>cross-platform (</w:t>
-            </w:r>
-            <w:r>
-              <w:rPr>
-                <w:i/>
-                <w:color w:val="auto"/>
-                <w:lang w:val="en-US"/>
-              </w:rPr>
-              <w:t>Windows</w:t>
-            </w:r>
-            <w:r>
-              <w:rPr>
-                <w:i/>
-                <w:color w:val="auto"/>
-                <w:lang w:val="en-US"/>
-              </w:rPr>
-              <w:t>®/</w:t>
-            </w:r>
-            <w:r>
-              <w:rPr>
-                <w:i/>
-                <w:color w:val="auto"/>
-                <w:lang w:val="en-US"/>
-              </w:rPr>
-              <w:t>Linux</w:t>
-            </w:r>
-            <w:r>
-              <w:rPr>
-                <w:i/>
-                <w:color w:val="auto"/>
-                <w:lang w:val="en-US"/>
-              </w:rPr>
-              <w:t xml:space="preserve">), client-server </w:t>
-            </w:r>
-            <w:r>
-              <w:rPr>
-                <w:i/>
-                <w:color w:val="auto"/>
-                <w:lang w:val="en-US"/>
-              </w:rPr>
-              <w:t>information security software</w:t>
-            </w:r>
-            <w:r>
-              <w:rPr>
-                <w:i/>
-                <w:color w:val="auto"/>
-                <w:lang w:val="en-US"/>
-              </w:rPr>
-              <w:t>, employing MSVC/</w:t>
-            </w:r>
-            <w:proofErr w:type="spellStart"/>
-            <w:r>
-              <w:rPr>
-                <w:i/>
-                <w:color w:val="auto"/>
-                <w:lang w:val="en-US"/>
-              </w:rPr>
-              <w:t>WinAPI</w:t>
-            </w:r>
-            <w:proofErr w:type="spellEnd"/>
-            <w:r>
-              <w:rPr>
-                <w:i/>
-                <w:color w:val="auto"/>
-                <w:lang w:val="en-US"/>
-              </w:rPr>
-              <w:t xml:space="preserve">, </w:t>
-            </w:r>
-            <w:proofErr w:type="spellStart"/>
-            <w:r>
-              <w:rPr>
-                <w:i/>
-                <w:color w:val="auto"/>
-                <w:lang w:val="en-US"/>
-              </w:rPr>
-              <w:t>gcc</w:t>
-            </w:r>
-            <w:proofErr w:type="spellEnd"/>
-            <w:r>
-              <w:rPr>
-                <w:i/>
-                <w:color w:val="auto"/>
-                <w:lang w:val="en-US"/>
-              </w:rPr>
-              <w:t xml:space="preserve">/QT </w:t>
-            </w:r>
-            <w:r>
-              <w:rPr>
-                <w:i/>
-                <w:color w:val="auto"/>
-                <w:lang w:val="en-US"/>
-              </w:rPr>
-              <w:t>as</w:t>
-            </w:r>
-            <w:r>
-              <w:rPr>
-                <w:i/>
-                <w:color w:val="auto"/>
-                <w:lang w:val="en-US"/>
-              </w:rPr>
-              <w:t xml:space="preserve"> </w:t>
-            </w:r>
-            <w:r>
-              <w:rPr>
-                <w:i/>
-                <w:color w:val="auto"/>
-                <w:lang w:val="en-US"/>
-              </w:rPr>
-              <w:t>development</w:t>
-            </w:r>
-            <w:r>
-              <w:rPr>
-                <w:i/>
-                <w:color w:val="auto"/>
-                <w:lang w:val="en-US"/>
-              </w:rPr>
-              <w:t xml:space="preserve"> </w:t>
-            </w:r>
-            <w:r>
-              <w:rPr>
-                <w:i/>
-                <w:color w:val="auto"/>
-                <w:lang w:val="en-US"/>
-              </w:rPr>
-              <w:t>tools</w:t>
-            </w:r>
-            <w:r>
-              <w:rPr>
-                <w:i/>
-                <w:color w:val="auto"/>
-                <w:lang w:val="en-US"/>
-              </w:rPr>
-              <w:t xml:space="preserve"> and </w:t>
-            </w:r>
-            <w:proofErr w:type="spellStart"/>
-            <w:r>
-              <w:rPr>
-                <w:i/>
-                <w:color w:val="auto"/>
-                <w:lang w:val="en-US"/>
-              </w:rPr>
-              <w:t>SqLite</w:t>
-            </w:r>
-            <w:proofErr w:type="spellEnd"/>
-            <w:r>
-              <w:rPr>
-                <w:i/>
-                <w:color w:val="auto"/>
-                <w:lang w:val="en-US"/>
-              </w:rPr>
-              <w:t xml:space="preserve"> as DB</w:t>
-            </w:r>
-            <w:r>
-              <w:rPr>
-                <w:i/>
-                <w:color w:val="auto"/>
-                <w:lang w:val="en-US"/>
-              </w:rPr>
-              <w:t>.</w:t>
-            </w:r>
-            <w:r>
-              <w:rPr>
-                <w:i/>
-                <w:color w:val="auto"/>
-                <w:lang w:val="en-US"/>
-              </w:rPr>
-              <w:t xml:space="preserve"> </w:t>
+              <w:t xml:space="preserve">Personal assignment included adaptation the Linux version of </w:t>
+            </w:r>
+            <w:r>
+              <w:rPr>
+                <w:i/>
+                <w:color w:val="auto"/>
+                <w:lang w:val="en-US"/>
+              </w:rPr>
+              <w:t>software</w:t>
+            </w:r>
+            <w:r>
+              <w:rPr>
+                <w:i/>
+                <w:color w:val="auto"/>
+                <w:lang w:val="en-US"/>
+              </w:rPr>
+              <w:t xml:space="preserve"> developed to a Windows® platform. </w:t>
             </w:r>
           </w:p>
           <w:p>
             <w:pPr>
               <w:jc w:val="both"/>
               <w:rPr>
-                <w:i/>
-                <w:color w:val="auto"/>
+                <w:rFonts w:ascii="Georgia" w:eastAsia="Georgia" w:hAnsi="Georgia" w:cs="Georgia"/>
+                <w:i/>
+                <w:color w:val="000000"/>
+                <w:sz w:val="32"/>
+                <w:szCs w:val="32"/>
                 <w:lang w:val="en-US"/>
               </w:rPr>
             </w:pPr>
             <w:r>
               <w:rPr>
-                <w:i/>
-                <w:color w:val="auto"/>
-                <w:lang w:val="en-US"/>
-              </w:rPr>
-              <w:t>Was r</w:t>
-            </w:r>
-            <w:r>
-              <w:rPr>
-                <w:i/>
-                <w:color w:val="auto"/>
-                <w:lang w:val="en-US"/>
-              </w:rPr>
-              <w:t xml:space="preserve">esponsible for adaptation </w:t>
-            </w:r>
-            <w:r>
-              <w:rPr>
-                <w:i/>
-                <w:color w:val="auto"/>
-                <w:lang w:val="en-US"/>
-              </w:rPr>
-              <w:t>of Linux</w:t>
-            </w:r>
-            <w:r>
-              <w:rPr>
-                <w:i/>
-                <w:color w:val="auto"/>
+                <w:rFonts w:ascii="Georgia" w:eastAsia="Georgia" w:hAnsi="Georgia" w:cs="Georgia"/>
+                <w:i/>
+                <w:color w:val="000000"/>
+                <w:sz w:val="32"/>
+                <w:szCs w:val="32"/>
+                <w:lang w:val="en-US"/>
+              </w:rPr>
+              <w:t>2001-2005</w:t>
+            </w:r>
+            <w:r>
+              <w:rPr>
+                <w:rFonts w:ascii="Georgia" w:eastAsia="Georgia" w:hAnsi="Georgia" w:cs="Georgia"/>
+                <w:i/>
+                <w:color w:val="000000"/>
+                <w:sz w:val="32"/>
+                <w:szCs w:val="32"/>
                 <w:lang w:val="en-US"/>
               </w:rPr>
               <w:t xml:space="preserve"> </w:t>
             </w:r>
             <w:r>
               <w:rPr>
-                <w:i/>
-                <w:color w:val="auto"/>
-                <w:lang w:val="en-US"/>
-              </w:rPr>
-              <w:t>KDM</w:t>
-            </w:r>
-            <w:r>
-              <w:rPr>
-                <w:i/>
-                <w:color w:val="auto"/>
-                <w:lang w:val="en-US"/>
-              </w:rPr>
-              <w:t xml:space="preserve"> subsystem (graphical </w:t>
-            </w:r>
-            <w:r>
-              <w:rPr>
-                <w:i/>
-                <w:color w:val="auto"/>
-                <w:lang w:val="en-US"/>
-              </w:rPr>
-              <w:t>and</w:t>
-            </w:r>
-            <w:r>
-              <w:rPr>
-                <w:i/>
-                <w:color w:val="auto"/>
-                <w:lang w:val="en-US"/>
-              </w:rPr>
-              <w:t xml:space="preserve"> interactive user </w:t>
-            </w:r>
-            <w:r>
-              <w:rPr>
-                <w:i/>
-                <w:color w:val="auto"/>
-                <w:lang w:val="en-US"/>
-              </w:rPr>
-              <w:t>log</w:t>
-            </w:r>
-            <w:r>
-              <w:rPr>
-                <w:i/>
-                <w:color w:val="auto"/>
-                <w:lang w:val="en-US"/>
-              </w:rPr>
-              <w:t>on</w:t>
-            </w:r>
-            <w:r>
-              <w:rPr>
-                <w:i/>
-                <w:color w:val="auto"/>
-                <w:lang w:val="en-US"/>
-              </w:rPr>
-              <w:t>)</w:t>
-            </w:r>
-            <w:r>
-              <w:rPr>
-                <w:i/>
-                <w:color w:val="auto"/>
-                <w:lang w:val="en-US"/>
-              </w:rPr>
-              <w:t xml:space="preserve"> and its </w:t>
-            </w:r>
-            <w:r>
-              <w:rPr>
-                <w:i/>
-                <w:color w:val="auto"/>
-                <w:lang w:val="en-US"/>
-              </w:rPr>
-              <w:t xml:space="preserve">Windows® </w:t>
-            </w:r>
-            <w:r>
-              <w:rPr>
-                <w:i/>
-                <w:color w:val="auto"/>
-                <w:lang w:val="en-US"/>
-              </w:rPr>
-              <w:t>analogue, a GINA</w:t>
-            </w:r>
-            <w:r>
-              <w:rPr>
-                <w:i/>
-                <w:color w:val="auto"/>
-                <w:lang w:val="en-US"/>
-              </w:rPr>
-              <w:t xml:space="preserve"> subsystem</w:t>
-            </w:r>
-            <w:r>
-              <w:rPr>
-                <w:i/>
-                <w:color w:val="auto"/>
-                <w:lang w:val="en-US"/>
-              </w:rPr>
-              <w:t>,</w:t>
-            </w:r>
-            <w:r>
-              <w:rPr>
-                <w:i/>
-                <w:color w:val="auto"/>
-                <w:lang w:val="en-US"/>
-              </w:rPr>
-              <w:t xml:space="preserve"> </w:t>
-            </w:r>
-            <w:r>
-              <w:rPr>
-                <w:i/>
-                <w:color w:val="auto"/>
-                <w:lang w:val="en-US"/>
-              </w:rPr>
-              <w:t>of</w:t>
-            </w:r>
-            <w:r>
-              <w:rPr>
-                <w:i/>
-                <w:color w:val="auto"/>
-                <w:lang w:val="en-US"/>
-              </w:rPr>
-              <w:t xml:space="preserve"> the software</w:t>
-            </w:r>
-            <w:r>
-              <w:rPr>
-                <w:i/>
-                <w:color w:val="auto"/>
-                <w:lang w:val="en-US"/>
-              </w:rPr>
-              <w:t xml:space="preserve"> developed. </w:t>
-            </w:r>
-          </w:p>
-          <w:p>
-            <w:pPr>
-              <w:jc w:val="both"/>
-              <w:rPr>
-                <w:i/>
-                <w:color w:val="auto"/>
-                <w:lang w:val="en-US"/>
-              </w:rPr>
-            </w:pPr>
-            <w:r>
-              <w:rPr>
-                <w:i/>
-                <w:color w:val="auto"/>
-                <w:lang w:val="en-US"/>
-              </w:rPr>
-              <w:t xml:space="preserve">Personal assignment included adaptation the Linux version of </w:t>
-            </w:r>
-            <w:r>
-              <w:rPr>
-                <w:i/>
-                <w:color w:val="auto"/>
-                <w:lang w:val="en-US"/>
-              </w:rPr>
-              <w:t>software</w:t>
-            </w:r>
-            <w:r>
-              <w:rPr>
-                <w:i/>
-                <w:color w:val="auto"/>
-                <w:lang w:val="en-US"/>
-              </w:rPr>
-              <w:t xml:space="preserve"> developed to a Windows® platform. </w:t>
-            </w:r>
-          </w:p>
-          <w:p>
-            <w:pPr>
-              <w:jc w:val="both"/>
-              <w:rPr>
-                <w:i/>
-                <w:color w:val="auto"/>
-                <w:lang w:val="en-US"/>
-              </w:rPr>
-            </w:pPr>
-          </w:p>
-          <w:p>
-            <w:pPr>
-              <w:jc w:val="both"/>
-              <w:rPr>
                 <w:rFonts w:ascii="Georgia" w:eastAsia="Georgia" w:hAnsi="Georgia" w:cs="Georgia"/>
                 <w:i/>
                 <w:color w:val="000000"/>
@@ -2009,53 +1952,8 @@
                 <w:szCs w:val="32"/>
                 <w:lang w:val="en-US"/>
               </w:rPr>
-            </w:pPr>
-            <w:r>
-              <w:rPr>
-                <w:rFonts w:ascii="Georgia" w:eastAsia="Georgia" w:hAnsi="Georgia" w:cs="Georgia"/>
-                <w:i/>
-                <w:color w:val="000000"/>
-                <w:sz w:val="32"/>
-                <w:szCs w:val="32"/>
-                <w:lang w:val="en-US"/>
-              </w:rPr>
-              <w:t>2001-2005</w:t>
-            </w:r>
-            <w:r>
-              <w:rPr>
-                <w:rFonts w:ascii="Georgia" w:eastAsia="Georgia" w:hAnsi="Georgia" w:cs="Georgia"/>
-                <w:i/>
-                <w:color w:val="000000"/>
-                <w:sz w:val="32"/>
-                <w:szCs w:val="32"/>
-                <w:lang w:val="en-US"/>
-              </w:rPr>
-              <w:t xml:space="preserve"> </w:t>
-            </w:r>
-            <w:r>
-              <w:rPr>
-                <w:rFonts w:ascii="Georgia" w:eastAsia="Georgia" w:hAnsi="Georgia" w:cs="Georgia"/>
-                <w:i/>
-                <w:color w:val="000000"/>
-                <w:sz w:val="32"/>
-                <w:szCs w:val="32"/>
-                <w:lang w:val="en-US"/>
-              </w:rPr>
-              <w:t xml:space="preserve">Crocus </w:t>
-            </w:r>
-            <w:proofErr w:type="spellStart"/>
-            <w:r>
-              <w:rPr>
-                <w:rFonts w:ascii="Georgia" w:eastAsia="Georgia" w:hAnsi="Georgia" w:cs="Georgia"/>
-                <w:i/>
-                <w:color w:val="000000"/>
-                <w:sz w:val="32"/>
-                <w:szCs w:val="32"/>
-                <w:lang w:val="en-US"/>
-              </w:rPr>
-              <w:t>inc.</w:t>
-            </w:r>
-            <w:proofErr w:type="spellEnd"/>
+              <w:t>Crocus inc.</w:t>
+            </w:r>
             <w:r>
               <w:rPr>
                 <w:rFonts w:ascii="Georgia" w:eastAsia="Georgia" w:hAnsi="Georgia" w:cs="Georgia"/>
@@ -2119,25 +2017,7 @@
                 <w:color w:val="auto"/>
                 <w:lang w:val="en-US"/>
               </w:rPr>
-              <w:t>MSVC/</w:t>
-            </w:r>
-            <w:proofErr w:type="spellStart"/>
-            <w:r>
-              <w:rPr>
-                <w:i/>
-                <w:color w:val="auto"/>
-                <w:lang w:val="en-US"/>
-              </w:rPr>
-              <w:t>WinAPI</w:t>
-            </w:r>
-            <w:proofErr w:type="spellEnd"/>
-            <w:r>
-              <w:rPr>
-                <w:i/>
-                <w:color w:val="auto"/>
-                <w:lang w:val="en-US"/>
-              </w:rPr>
-              <w:t>/Multithreading/SQL</w:t>
+              <w:t>MSVC/WinAPI/Multithreading/SQL</w:t>
             </w:r>
             <w:r>
               <w:rPr>
@@ -2179,17 +2059,6 @@
               <w:pStyle w:val="10"/>
               <w:jc w:val="both"/>
               <w:rPr>
-                <w:i/>
-                <w:color w:val="auto"/>
-                <w:lang w:val="en-US"/>
-              </w:rPr>
-            </w:pPr>
-          </w:p>
-          <w:p>
-            <w:pPr>
-              <w:pStyle w:val="10"/>
-              <w:jc w:val="both"/>
-              <w:rPr>
                 <w:rFonts w:ascii="Georgia" w:hAnsi="Georgia"/>
                 <w:i/>
                 <w:color w:val="auto"/>
@@ -2280,20 +2149,10 @@
                 <w:color w:val="auto"/>
                 <w:lang w:val="en-US"/>
               </w:rPr>
-              <w:t>Worked as junior C software developer with Visual C++/</w:t>
-            </w:r>
-            <w:proofErr w:type="spellStart"/>
-            <w:r>
-              <w:rPr>
-                <w:i/>
-                <w:color w:val="auto"/>
-                <w:lang w:val="en-US"/>
-              </w:rPr>
-              <w:t>WinAPI</w:t>
+              <w:t>Worked as junior C software developer with Visual C++/WinAPI</w:t>
             </w:r>
             <w:bookmarkStart w:id="8" w:name="_GoBack"/>
             <w:bookmarkEnd w:id="8"/>
-            <w:proofErr w:type="spellEnd"/>
             <w:r>
               <w:rPr>
                 <w:i/>
@@ -2306,7 +2165,7 @@
         </w:tc>
         <w:tc>
           <w:tcPr>
-            <w:tcW w:w="426" w:type="dxa"/>
+            <w:tcW w:w="142" w:type="dxa"/>
           </w:tcPr>
           <w:p>
             <w:pPr>
@@ -2320,7 +2179,7 @@
         </w:tc>
         <w:tc>
           <w:tcPr>
-            <w:tcW w:w="3402" w:type="dxa"/>
+            <w:tcW w:w="3544" w:type="dxa"/>
           </w:tcPr>
           <w:p>
             <w:pPr>
@@ -2334,7 +2193,7 @@
             <w:bookmarkEnd w:id="9"/>
             <w:r>
               <w:pict>
-                <v:rect id="_x0000_i1274" style="width:0;height:1.5pt" o:hralign="center" o:hrstd="t" o:hr="t" fillcolor="#a0a0a0" stroked="f"/>
+                <v:rect id="_x0000_i1027" style="width:0;height:1.5pt" o:hralign="center" o:hrstd="t" o:hr="t" fillcolor="#a0a0a0" stroked="f"/>
               </w:pict>
             </w:r>
             <w:r>
@@ -2478,7 +2337,7 @@
             </w:pPr>
             <w:r>
               <w:pict>
-                <v:rect id="_x0000_i1275" style="width:0;height:1.5pt" o:hralign="center" o:hrstd="t" o:hr="t" fillcolor="#a0a0a0" stroked="f"/>
+                <v:rect id="_x0000_i1028" style="width:0;height:1.5pt" o:hralign="center" o:hrstd="t" o:hr="t" fillcolor="#a0a0a0" stroked="f"/>
               </w:pict>
             </w:r>
             <w:r>
@@ -2660,7 +2519,7 @@
             </w:pPr>
             <w:r>
               <w:pict>
-                <v:rect id="_x0000_i1276" style="width:0;height:1.5pt" o:hralign="center" o:hrstd="t" o:hr="t" fillcolor="#a0a0a0" stroked="f"/>
+                <v:rect id="_x0000_i1029" style="width:0;height:1.5pt" o:hralign="center" o:hrstd="t" o:hr="t" fillcolor="#a0a0a0" stroked="f"/>
               </w:pict>
             </w:r>
             <w:r>
@@ -2744,7 +2603,7 @@
                 <w:shd w:val="clear" w:color="auto" w:fill="FFFFFF"/>
                 <w:lang w:val="en-US"/>
               </w:rPr>
-              <w:t xml:space="preserve">to comply with security </w:t>
+              <w:t xml:space="preserve">to comply with </w:t>
             </w:r>
             <w:r>
               <w:rPr>
@@ -2753,7 +2612,34 @@
                 <w:shd w:val="clear" w:color="auto" w:fill="FFFFFF"/>
                 <w:lang w:val="en-US"/>
               </w:rPr>
-              <w:t>policies</w:t>
+              <w:t>National S</w:t>
+            </w:r>
+            <w:r>
+              <w:rPr>
+                <w:i/>
+                <w:color w:val="auto"/>
+                <w:shd w:val="clear" w:color="auto" w:fill="FFFFFF"/>
+                <w:lang w:val="en-US"/>
+              </w:rPr>
+              <w:t xml:space="preserve">ecurity </w:t>
+            </w:r>
+            <w:r>
+              <w:rPr>
+                <w:i/>
+                <w:color w:val="auto"/>
+                <w:shd w:val="clear" w:color="auto" w:fill="FFFFFF"/>
+                <w:lang w:val="en-US"/>
+              </w:rPr>
+              <w:t>P</w:t>
+            </w:r>
+            <w:r>
+              <w:rPr>
+                <w:i/>
+                <w:color w:val="auto"/>
+                <w:shd w:val="clear" w:color="auto" w:fill="FFFFFF"/>
+                <w:lang w:val="en-US"/>
+              </w:rPr>
+              <w:t>olicy</w:t>
             </w:r>
             <w:r>
               <w:rPr>
@@ -2867,7 +2753,7 @@
             </w:pPr>
             <w:r>
               <w:pict>
-                <v:rect id="_x0000_i1277" style="width:0;height:1.5pt" o:hralign="center" o:hrstd="t" o:hr="t" fillcolor="#a0a0a0" stroked="f"/>
+                <v:rect id="_x0000_i1030" style="width:0;height:1.5pt" o:hralign="center" o:hrstd="t" o:hr="t" fillcolor="#a0a0a0" stroked="f"/>
               </w:pict>
             </w:r>
             <w:r>
@@ -2905,7 +2791,6 @@
                 <w:lang w:val="en-US"/>
               </w:rPr>
             </w:pPr>
-            <w:proofErr w:type="gramStart"/>
             <w:r>
               <w:rPr>
                 <w:i/>
@@ -2922,17 +2807,7 @@
                 <w:shd w:val="clear" w:color="auto" w:fill="FFFFFF"/>
                 <w:lang w:val="en-US"/>
               </w:rPr>
-              <w:t>:</w:t>
-            </w:r>
-            <w:proofErr w:type="gramEnd"/>
-            <w:r>
-              <w:rPr>
-                <w:i/>
-                <w:color w:val="auto"/>
-                <w:shd w:val="clear" w:color="auto" w:fill="FFFFFF"/>
-                <w:lang w:val="en-US"/>
-              </w:rPr>
-              <w:t xml:space="preserve"> </w:t>
+              <w:t xml:space="preserve">: </w:t>
             </w:r>
             <w:r>
               <w:rPr>
@@ -2968,7 +2843,7 @@
             </w:pPr>
             <w:r>
               <w:pict>
-                <v:rect id="_x0000_i1278" style="width:0;height:1.5pt" o:hralign="center" o:hrstd="t" o:hr="t" fillcolor="#a0a0a0" stroked="f"/>
+                <v:rect id="_x0000_i1031" style="width:0;height:1.5pt" o:hralign="center" o:hrstd="t" o:hr="t" fillcolor="#a0a0a0" stroked="f"/>
               </w:pict>
             </w:r>
             <w:r>
@@ -3158,7 +3033,7 @@
 </file>
 
 <file path=word/endnotes.xml><?xml version="1.0" encoding="utf-8"?>
-<w:endnotes xmlns:wpc="http://schemas.microsoft.com/office/word/2010/wordprocessingCanvas" xmlns:cx="http://schemas.microsoft.com/office/drawing/2014/chartex" xmlns:cx1="http://schemas.microsoft.com/office/drawing/2015/9/8/chartex" xmlns:cx2="http://schemas.microsoft.com/office/drawing/2015/10/21/chartex" xmlns:cx3="http://schemas.microsoft.com/office/drawing/2016/5/9/chartex" xmlns:cx4="http://schemas.microsoft.com/office/drawing/2016/5/10/chartex" xmlns:cx5="http://schemas.microsoft.com/office/drawing/2016/5/11/chartex" xmlns:cx6="http://schemas.microsoft.com/office/drawing/2016/5/12/chartex" xmlns:cx7="http://schemas.microsoft.com/office/drawing/2016/5/13/chartex" xmlns:cx8="http://schemas.microsoft.com/office/drawing/2016/5/14/chartex" xmlns:mc="http://schemas.openxmlformats.org/markup-compatibility/2006" xmlns:aink="http://schemas.microsoft.com/office/drawing/2016/ink" xmlns:am3d="http://schemas.microsoft.com/office/drawing/2017/model3d" xmlns:o="urn:schemas-microsoft-com:office:office" xmlns:r="http://schemas.openxmlformats.org/officeDocument/2006/relationships" xmlns:m="http://schemas.openxmlformats.org/officeDocument/2006/math" xmlns:v="urn:schemas-microsoft-com:vml" xmlns:wp14="http://schemas.microsoft.com/office/word/2010/wordprocessingDrawing" xmlns:wp="http://schemas.openxmlformats.org/drawingml/2006/wordprocessingDrawing" xmlns:w10="urn:schemas-microsoft-com:office:word" xmlns:w="http://schemas.openxmlformats.org/wordprocessingml/2006/main" xmlns:w14="http://schemas.microsoft.com/office/word/2010/wordml" xmlns:w15="http://schemas.microsoft.com/office/word/2012/wordml" xmlns:w16cid="http://schemas.microsoft.com/office/word/2016/wordml/cid" xmlns:w16se="http://schemas.microsoft.com/office/word/2015/wordml/symex" xmlns:wpg="http://schemas.microsoft.com/office/word/2010/wordprocessingGroup" xmlns:wpi="http://schemas.microsoft.com/office/word/2010/wordprocessingInk" xmlns:wne="http://schemas.microsoft.com/office/word/2006/wordml" xmlns:wps="http://schemas.microsoft.com/office/word/2010/wordprocessingShape" mc:Ignorable="w14 w15 w16se w16cid wp14">
+<w:endnotes xmlns:ve="http://schemas.openxmlformats.org/markup-compatibility/2006" xmlns:o="urn:schemas-microsoft-com:office:office" xmlns:r="http://schemas.openxmlformats.org/officeDocument/2006/relationships" xmlns:m="http://schemas.openxmlformats.org/officeDocument/2006/math" xmlns:v="urn:schemas-microsoft-com:vml" xmlns:wp="http://schemas.openxmlformats.org/drawingml/2006/wordprocessingDrawing" xmlns:w10="urn:schemas-microsoft-com:office:word" xmlns:w="http://schemas.openxmlformats.org/wordprocessingml/2006/main" xmlns:wne="http://schemas.microsoft.com/office/word/2006/wordml">
   <w:endnote w:type="separator" w:id="-1">
     <w:p>
       <w:pPr>
@@ -3183,7 +3058,7 @@
 </file>
 
 <file path=word/footnotes.xml><?xml version="1.0" encoding="utf-8"?>
-<w:footnotes xmlns:wpc="http://schemas.microsoft.com/office/word/2010/wordprocessingCanvas" xmlns:cx="http://schemas.microsoft.com/office/drawing/2014/chartex" xmlns:cx1="http://schemas.microsoft.com/office/drawing/2015/9/8/chartex" xmlns:cx2="http://schemas.microsoft.com/office/drawing/2015/10/21/chartex" xmlns:cx3="http://schemas.microsoft.com/office/drawing/2016/5/9/chartex" xmlns:cx4="http://schemas.microsoft.com/office/drawing/2016/5/10/chartex" xmlns:cx5="http://schemas.microsoft.com/office/drawing/2016/5/11/chartex" xmlns:cx6="http://schemas.microsoft.com/office/drawing/2016/5/12/chartex" xmlns:cx7="http://schemas.microsoft.com/office/drawing/2016/5/13/chartex" xmlns:cx8="http://schemas.microsoft.com/office/drawing/2016/5/14/chartex" xmlns:mc="http://schemas.openxmlformats.org/markup-compatibility/2006" xmlns:aink="http://schemas.microsoft.com/office/drawing/2016/ink" xmlns:am3d="http://schemas.microsoft.com/office/drawing/2017/model3d" xmlns:o="urn:schemas-microsoft-com:office:office" xmlns:r="http://schemas.openxmlformats.org/officeDocument/2006/relationships" xmlns:m="http://schemas.openxmlformats.org/officeDocument/2006/math" xmlns:v="urn:schemas-microsoft-com:vml" xmlns:wp14="http://schemas.microsoft.com/office/word/2010/wordprocessingDrawing" xmlns:wp="http://schemas.openxmlformats.org/drawingml/2006/wordprocessingDrawing" xmlns:w10="urn:schemas-microsoft-com:office:word" xmlns:w="http://schemas.openxmlformats.org/wordprocessingml/2006/main" xmlns:w14="http://schemas.microsoft.com/office/word/2010/wordml" xmlns:w15="http://schemas.microsoft.com/office/word/2012/wordml" xmlns:w16cid="http://schemas.microsoft.com/office/word/2016/wordml/cid" xmlns:w16se="http://schemas.microsoft.com/office/word/2015/wordml/symex" xmlns:wpg="http://schemas.microsoft.com/office/word/2010/wordprocessingGroup" xmlns:wpi="http://schemas.microsoft.com/office/word/2010/wordprocessingInk" xmlns:wne="http://schemas.microsoft.com/office/word/2006/wordml" xmlns:wps="http://schemas.microsoft.com/office/word/2010/wordprocessingShape" mc:Ignorable="w14 w15 w16se w16cid wp14">
+<w:footnotes xmlns:ve="http://schemas.openxmlformats.org/markup-compatibility/2006" xmlns:o="urn:schemas-microsoft-com:office:office" xmlns:r="http://schemas.openxmlformats.org/officeDocument/2006/relationships" xmlns:m="http://schemas.openxmlformats.org/officeDocument/2006/math" xmlns:v="urn:schemas-microsoft-com:vml" xmlns:wp="http://schemas.openxmlformats.org/drawingml/2006/wordprocessingDrawing" xmlns:w10="urn:schemas-microsoft-com:office:word" xmlns:w="http://schemas.openxmlformats.org/wordprocessingml/2006/main" xmlns:wne="http://schemas.microsoft.com/office/word/2006/wordml">
   <w:footnote w:type="separator" w:id="-1">
     <w:p>
       <w:pPr>
@@ -3208,8 +3083,8 @@
 </file>
 
 <file path=word/numbering.xml><?xml version="1.0" encoding="utf-8"?>
-<w:numbering xmlns:wpc="http://schemas.microsoft.com/office/word/2010/wordprocessingCanvas" xmlns:cx="http://schemas.microsoft.com/office/drawing/2014/chartex" xmlns:cx1="http://schemas.microsoft.com/office/drawing/2015/9/8/chartex" xmlns:cx2="http://schemas.microsoft.com/office/drawing/2015/10/21/chartex" xmlns:cx3="http://schemas.microsoft.com/office/drawing/2016/5/9/chartex" xmlns:cx4="http://schemas.microsoft.com/office/drawing/2016/5/10/chartex" xmlns:cx5="http://schemas.microsoft.com/office/drawing/2016/5/11/chartex" xmlns:cx6="http://schemas.microsoft.com/office/drawing/2016/5/12/chartex" xmlns:cx7="http://schemas.microsoft.com/office/drawing/2016/5/13/chartex" xmlns:cx8="http://schemas.microsoft.com/office/drawing/2016/5/14/chartex" xmlns:mc="http://schemas.openxmlformats.org/markup-compatibility/2006" xmlns:aink="http://schemas.microsoft.com/office/drawing/2016/ink" xmlns:am3d="http://schemas.microsoft.com/office/drawing/2017/model3d" xmlns:o="urn:schemas-microsoft-com:office:office" xmlns:r="http://schemas.openxmlformats.org/officeDocument/2006/relationships" xmlns:m="http://schemas.openxmlformats.org/officeDocument/2006/math" xmlns:v="urn:schemas-microsoft-com:vml" xmlns:wp14="http://schemas.microsoft.com/office/word/2010/wordprocessingDrawing" xmlns:wp="http://schemas.openxmlformats.org/drawingml/2006/wordprocessingDrawing" xmlns:w10="urn:schemas-microsoft-com:office:word" xmlns:w="http://schemas.openxmlformats.org/wordprocessingml/2006/main" xmlns:w14="http://schemas.microsoft.com/office/word/2010/wordml" xmlns:w15="http://schemas.microsoft.com/office/word/2012/wordml" xmlns:w16cid="http://schemas.microsoft.com/office/word/2016/wordml/cid" xmlns:w16se="http://schemas.microsoft.com/office/word/2015/wordml/symex" xmlns:wpg="http://schemas.microsoft.com/office/word/2010/wordprocessingGroup" xmlns:wpi="http://schemas.microsoft.com/office/word/2010/wordprocessingInk" xmlns:wne="http://schemas.microsoft.com/office/word/2006/wordml" xmlns:wps="http://schemas.microsoft.com/office/word/2010/wordprocessingShape" mc:Ignorable="w14 w15 w16se w16cid wp14">
-  <w:abstractNum w:abstractNumId="0" w15:restartNumberingAfterBreak="0">
+<w:numbering xmlns:ve="http://schemas.openxmlformats.org/markup-compatibility/2006" xmlns:o="urn:schemas-microsoft-com:office:office" xmlns:r="http://schemas.openxmlformats.org/officeDocument/2006/relationships" xmlns:m="http://schemas.openxmlformats.org/officeDocument/2006/math" xmlns:v="urn:schemas-microsoft-com:vml" xmlns:wp="http://schemas.openxmlformats.org/drawingml/2006/wordprocessingDrawing" xmlns:w10="urn:schemas-microsoft-com:office:word" xmlns:w="http://schemas.openxmlformats.org/wordprocessingml/2006/main" xmlns:wne="http://schemas.microsoft.com/office/word/2006/wordml">
+  <w:abstractNum w:abstractNumId="0">
     <w:nsid w:val="226662ED"/>
     <w:multiLevelType w:val="hybridMultilevel"/>
     <w:tmpl w:val="D69E1E1A"/>
@@ -3322,7 +3197,7 @@
       </w:rPr>
     </w:lvl>
   </w:abstractNum>
-  <w:abstractNum w:abstractNumId="1" w15:restartNumberingAfterBreak="0">
+  <w:abstractNum w:abstractNumId="1">
     <w:nsid w:val="240C2C09"/>
     <w:multiLevelType w:val="multilevel"/>
     <w:tmpl w:val="FB30F2AA"/>
@@ -3516,7 +3391,7 @@
       </w:rPr>
     </w:lvl>
   </w:abstractNum>
-  <w:abstractNum w:abstractNumId="2" w15:restartNumberingAfterBreak="0">
+  <w:abstractNum w:abstractNumId="2">
     <w:nsid w:val="40F83341"/>
     <w:multiLevelType w:val="hybridMultilevel"/>
     <w:tmpl w:val="1BB8A25A"/>
@@ -3629,7 +3504,7 @@
       </w:rPr>
     </w:lvl>
   </w:abstractNum>
-  <w:abstractNum w:abstractNumId="3" w15:restartNumberingAfterBreak="0">
+  <w:abstractNum w:abstractNumId="3">
     <w:nsid w:val="60352220"/>
     <w:multiLevelType w:val="multilevel"/>
     <w:tmpl w:val="DCE60FCC"/>
@@ -3778,7 +3653,7 @@
       </w:rPr>
     </w:lvl>
   </w:abstractNum>
-  <w:abstractNum w:abstractNumId="4" w15:restartNumberingAfterBreak="0">
+  <w:abstractNum w:abstractNumId="4">
     <w:nsid w:val="62104608"/>
     <w:multiLevelType w:val="hybridMultilevel"/>
     <w:tmpl w:val="DC8A3020"/>
@@ -3910,7 +3785,7 @@
 </file>
 
 <file path=word/styles.xml><?xml version="1.0" encoding="utf-8"?>
-<w:styles xmlns:mc="http://schemas.openxmlformats.org/markup-compatibility/2006" xmlns:r="http://schemas.openxmlformats.org/officeDocument/2006/relationships" xmlns:w="http://schemas.openxmlformats.org/wordprocessingml/2006/main" xmlns:w14="http://schemas.microsoft.com/office/word/2010/wordml" xmlns:w15="http://schemas.microsoft.com/office/word/2012/wordml" xmlns:w16cid="http://schemas.microsoft.com/office/word/2016/wordml/cid" xmlns:w16se="http://schemas.microsoft.com/office/word/2015/wordml/symex" mc:Ignorable="w14 w15 w16se w16cid">
+<w:styles xmlns:r="http://schemas.openxmlformats.org/officeDocument/2006/relationships" xmlns:w="http://schemas.openxmlformats.org/wordprocessingml/2006/main">
   <w:docDefaults>
     <w:rPrDefault>
       <w:rPr>
@@ -3927,382 +3802,144 @@
       </w:pPr>
     </w:pPrDefault>
   </w:docDefaults>
-  <w:latentStyles w:defLockedState="0" w:defUIPriority="99" w:defSemiHidden="0" w:defUnhideWhenUsed="0" w:defQFormat="0" w:count="375">
-    <w:lsdException w:name="Normal" w:uiPriority="0" w:qFormat="1"/>
-    <w:lsdException w:name="heading 1" w:uiPriority="9" w:qFormat="1"/>
-    <w:lsdException w:name="heading 2" w:semiHidden="1" w:uiPriority="0" w:unhideWhenUsed="1" w:qFormat="1"/>
-    <w:lsdException w:name="heading 3" w:semiHidden="1" w:uiPriority="0" w:unhideWhenUsed="1" w:qFormat="1"/>
-    <w:lsdException w:name="heading 4" w:semiHidden="1" w:uiPriority="0" w:unhideWhenUsed="1" w:qFormat="1"/>
-    <w:lsdException w:name="heading 5" w:semiHidden="1" w:uiPriority="9" w:unhideWhenUsed="1" w:qFormat="1"/>
-    <w:lsdException w:name="heading 6" w:semiHidden="1" w:uiPriority="9" w:unhideWhenUsed="1" w:qFormat="1"/>
-    <w:lsdException w:name="heading 7" w:semiHidden="1" w:uiPriority="9" w:unhideWhenUsed="1" w:qFormat="1"/>
-    <w:lsdException w:name="heading 8" w:semiHidden="1" w:uiPriority="9" w:unhideWhenUsed="1" w:qFormat="1"/>
-    <w:lsdException w:name="heading 9" w:semiHidden="1" w:uiPriority="9" w:unhideWhenUsed="1" w:qFormat="1"/>
-    <w:lsdException w:name="index 1" w:semiHidden="1" w:unhideWhenUsed="1"/>
-    <w:lsdException w:name="index 2" w:semiHidden="1" w:unhideWhenUsed="1"/>
-    <w:lsdException w:name="index 3" w:semiHidden="1" w:unhideWhenUsed="1"/>
-    <w:lsdException w:name="index 4" w:semiHidden="1" w:unhideWhenUsed="1"/>
-    <w:lsdException w:name="index 5" w:semiHidden="1" w:unhideWhenUsed="1"/>
-    <w:lsdException w:name="index 6" w:semiHidden="1" w:unhideWhenUsed="1"/>
-    <w:lsdException w:name="index 7" w:semiHidden="1" w:unhideWhenUsed="1"/>
-    <w:lsdException w:name="index 8" w:semiHidden="1" w:unhideWhenUsed="1"/>
-    <w:lsdException w:name="index 9" w:semiHidden="1" w:unhideWhenUsed="1"/>
-    <w:lsdException w:name="toc 1" w:semiHidden="1" w:uiPriority="39" w:unhideWhenUsed="1"/>
-    <w:lsdException w:name="toc 2" w:semiHidden="1" w:uiPriority="39" w:unhideWhenUsed="1"/>
-    <w:lsdException w:name="toc 3" w:semiHidden="1" w:uiPriority="39" w:unhideWhenUsed="1"/>
-    <w:lsdException w:name="toc 4" w:semiHidden="1" w:uiPriority="39" w:unhideWhenUsed="1"/>
-    <w:lsdException w:name="toc 5" w:semiHidden="1" w:uiPriority="39" w:unhideWhenUsed="1"/>
-    <w:lsdException w:name="toc 6" w:semiHidden="1" w:uiPriority="39" w:unhideWhenUsed="1"/>
-    <w:lsdException w:name="toc 7" w:semiHidden="1" w:uiPriority="39" w:unhideWhenUsed="1"/>
-    <w:lsdException w:name="toc 8" w:semiHidden="1" w:uiPriority="39" w:unhideWhenUsed="1"/>
-    <w:lsdException w:name="toc 9" w:semiHidden="1" w:uiPriority="39" w:unhideWhenUsed="1"/>
-    <w:lsdException w:name="Normal Indent" w:semiHidden="1" w:unhideWhenUsed="1"/>
-    <w:lsdException w:name="footnote text" w:semiHidden="1" w:unhideWhenUsed="1"/>
-    <w:lsdException w:name="annotation text" w:semiHidden="1" w:unhideWhenUsed="1"/>
-    <w:lsdException w:name="header" w:semiHidden="1" w:unhideWhenUsed="1"/>
-    <w:lsdException w:name="footer" w:semiHidden="1" w:unhideWhenUsed="1"/>
-    <w:lsdException w:name="index heading" w:semiHidden="1" w:unhideWhenUsed="1"/>
-    <w:lsdException w:name="caption" w:semiHidden="1" w:uiPriority="35" w:unhideWhenUsed="1" w:qFormat="1"/>
-    <w:lsdException w:name="table of figures" w:semiHidden="1" w:unhideWhenUsed="1"/>
-    <w:lsdException w:name="envelope address" w:semiHidden="1" w:unhideWhenUsed="1"/>
-    <w:lsdException w:name="envelope return" w:semiHidden="1" w:unhideWhenUsed="1"/>
-    <w:lsdException w:name="footnote reference" w:semiHidden="1" w:unhideWhenUsed="1"/>
-    <w:lsdException w:name="annotation reference" w:semiHidden="1" w:unhideWhenUsed="1"/>
-    <w:lsdException w:name="line number" w:semiHidden="1" w:unhideWhenUsed="1"/>
-    <w:lsdException w:name="page number" w:semiHidden="1" w:unhideWhenUsed="1"/>
-    <w:lsdException w:name="endnote reference" w:semiHidden="1" w:unhideWhenUsed="1"/>
-    <w:lsdException w:name="endnote text" w:semiHidden="1" w:unhideWhenUsed="1"/>
-    <w:lsdException w:name="table of authorities" w:semiHidden="1" w:unhideWhenUsed="1"/>
-    <w:lsdException w:name="macro" w:semiHidden="1" w:unhideWhenUsed="1"/>
-    <w:lsdException w:name="toa heading" w:semiHidden="1" w:unhideWhenUsed="1"/>
-    <w:lsdException w:name="List" w:semiHidden="1" w:unhideWhenUsed="1"/>
-    <w:lsdException w:name="List Bullet" w:semiHidden="1" w:unhideWhenUsed="1"/>
-    <w:lsdException w:name="List Number" w:semiHidden="1" w:unhideWhenUsed="1"/>
-    <w:lsdException w:name="List 2" w:semiHidden="1" w:unhideWhenUsed="1"/>
-    <w:lsdException w:name="List 3" w:semiHidden="1" w:unhideWhenUsed="1"/>
-    <w:lsdException w:name="List 4" w:semiHidden="1" w:unhideWhenUsed="1"/>
-    <w:lsdException w:name="List 5" w:semiHidden="1" w:unhideWhenUsed="1"/>
-    <w:lsdException w:name="List Bullet 2" w:semiHidden="1" w:unhideWhenUsed="1"/>
-    <w:lsdException w:name="List Bullet 3" w:semiHidden="1" w:unhideWhenUsed="1"/>
-    <w:lsdException w:name="List Bullet 4" w:semiHidden="1" w:unhideWhenUsed="1"/>
-    <w:lsdException w:name="List Bullet 5" w:semiHidden="1" w:unhideWhenUsed="1"/>
-    <w:lsdException w:name="List Number 2" w:semiHidden="1" w:unhideWhenUsed="1"/>
-    <w:lsdException w:name="List Number 3" w:semiHidden="1" w:unhideWhenUsed="1"/>
-    <w:lsdException w:name="List Number 4" w:semiHidden="1" w:unhideWhenUsed="1"/>
-    <w:lsdException w:name="List Number 5" w:semiHidden="1" w:unhideWhenUsed="1"/>
-    <w:lsdException w:name="Title" w:uiPriority="10" w:qFormat="1"/>
-    <w:lsdException w:name="Closing" w:semiHidden="1" w:unhideWhenUsed="1"/>
-    <w:lsdException w:name="Signature" w:semiHidden="1" w:unhideWhenUsed="1"/>
-    <w:lsdException w:name="Default Paragraph Font" w:semiHidden="1" w:uiPriority="1" w:unhideWhenUsed="1"/>
-    <w:lsdException w:name="Body Text" w:semiHidden="1" w:unhideWhenUsed="1"/>
-    <w:lsdException w:name="Body Text Indent" w:semiHidden="1" w:unhideWhenUsed="1"/>
-    <w:lsdException w:name="List Continue" w:semiHidden="1" w:unhideWhenUsed="1"/>
-    <w:lsdException w:name="List Continue 2" w:semiHidden="1" w:unhideWhenUsed="1"/>
-    <w:lsdException w:name="List Continue 3" w:semiHidden="1" w:unhideWhenUsed="1"/>
-    <w:lsdException w:name="List Continue 4" w:semiHidden="1" w:unhideWhenUsed="1"/>
-    <w:lsdException w:name="List Continue 5" w:semiHidden="1" w:unhideWhenUsed="1"/>
-    <w:lsdException w:name="Message Header" w:semiHidden="1" w:unhideWhenUsed="1"/>
-    <w:lsdException w:name="Subtitle" w:uiPriority="11" w:qFormat="1"/>
-    <w:lsdException w:name="Salutation" w:semiHidden="1" w:unhideWhenUsed="1"/>
-    <w:lsdException w:name="Date" w:semiHidden="1" w:unhideWhenUsed="1"/>
-    <w:lsdException w:name="Body Text First Indent" w:semiHidden="1" w:unhideWhenUsed="1"/>
-    <w:lsdException w:name="Body Text First Indent 2" w:semiHidden="1" w:unhideWhenUsed="1"/>
-    <w:lsdException w:name="Note Heading" w:semiHidden="1" w:unhideWhenUsed="1"/>
-    <w:lsdException w:name="Body Text 2" w:semiHidden="1" w:unhideWhenUsed="1"/>
-    <w:lsdException w:name="Body Text 3" w:semiHidden="1" w:unhideWhenUsed="1"/>
-    <w:lsdException w:name="Body Text Indent 2" w:semiHidden="1" w:unhideWhenUsed="1"/>
-    <w:lsdException w:name="Body Text Indent 3" w:semiHidden="1" w:unhideWhenUsed="1"/>
-    <w:lsdException w:name="Block Text" w:semiHidden="1" w:unhideWhenUsed="1"/>
-    <w:lsdException w:name="Hyperlink" w:semiHidden="1" w:unhideWhenUsed="1"/>
-    <w:lsdException w:name="FollowedHyperlink" w:semiHidden="1" w:unhideWhenUsed="1"/>
-    <w:lsdException w:name="Strong" w:uiPriority="22" w:qFormat="1"/>
-    <w:lsdException w:name="Emphasis" w:uiPriority="20" w:qFormat="1"/>
-    <w:lsdException w:name="Document Map" w:semiHidden="1" w:unhideWhenUsed="1"/>
-    <w:lsdException w:name="Plain Text" w:semiHidden="1" w:unhideWhenUsed="1"/>
-    <w:lsdException w:name="E-mail Signature" w:semiHidden="1" w:unhideWhenUsed="1"/>
-    <w:lsdException w:name="HTML Top of Form" w:semiHidden="1" w:unhideWhenUsed="1"/>
-    <w:lsdException w:name="HTML Bottom of Form" w:semiHidden="1" w:unhideWhenUsed="1"/>
-    <w:lsdException w:name="Normal (Web)" w:semiHidden="1" w:unhideWhenUsed="1"/>
-    <w:lsdException w:name="HTML Acronym" w:semiHidden="1" w:unhideWhenUsed="1"/>
-    <w:lsdException w:name="HTML Address" w:semiHidden="1" w:unhideWhenUsed="1"/>
-    <w:lsdException w:name="HTML Cite" w:semiHidden="1" w:unhideWhenUsed="1"/>
-    <w:lsdException w:name="HTML Code" w:semiHidden="1" w:unhideWhenUsed="1"/>
-    <w:lsdException w:name="HTML Definition" w:semiHidden="1" w:unhideWhenUsed="1"/>
-    <w:lsdException w:name="HTML Keyboard" w:semiHidden="1" w:unhideWhenUsed="1"/>
-    <w:lsdException w:name="HTML Preformatted" w:semiHidden="1" w:unhideWhenUsed="1"/>
-    <w:lsdException w:name="HTML Sample" w:semiHidden="1" w:unhideWhenUsed="1"/>
-    <w:lsdException w:name="HTML Typewriter" w:semiHidden="1" w:unhideWhenUsed="1"/>
-    <w:lsdException w:name="HTML Variable" w:semiHidden="1" w:unhideWhenUsed="1"/>
-    <w:lsdException w:name="Normal Table" w:semiHidden="1" w:unhideWhenUsed="1"/>
-    <w:lsdException w:name="annotation subject" w:semiHidden="1" w:unhideWhenUsed="1"/>
-    <w:lsdException w:name="No List" w:semiHidden="1" w:unhideWhenUsed="1"/>
-    <w:lsdException w:name="Outline List 1" w:semiHidden="1" w:unhideWhenUsed="1"/>
-    <w:lsdException w:name="Outline List 2" w:semiHidden="1" w:unhideWhenUsed="1"/>
-    <w:lsdException w:name="Outline List 3" w:semiHidden="1" w:unhideWhenUsed="1"/>
-    <w:lsdException w:name="Table Simple 1" w:semiHidden="1" w:unhideWhenUsed="1"/>
-    <w:lsdException w:name="Table Simple 2" w:semiHidden="1" w:unhideWhenUsed="1"/>
-    <w:lsdException w:name="Table Simple 3" w:semiHidden="1" w:unhideWhenUsed="1"/>
-    <w:lsdException w:name="Table Classic 1" w:semiHidden="1" w:unhideWhenUsed="1"/>
-    <w:lsdException w:name="Table Classic 2" w:semiHidden="1" w:unhideWhenUsed="1"/>
-    <w:lsdException w:name="Table Classic 3" w:semiHidden="1" w:unhideWhenUsed="1"/>
-    <w:lsdException w:name="Table Classic 4" w:semiHidden="1" w:unhideWhenUsed="1"/>
-    <w:lsdException w:name="Table Colorful 1" w:semiHidden="1" w:unhideWhenUsed="1"/>
-    <w:lsdException w:name="Table Colorful 2" w:semiHidden="1" w:unhideWhenUsed="1"/>
-    <w:lsdException w:name="Table Colorful 3" w:semiHidden="1" w:unhideWhenUsed="1"/>
-    <w:lsdException w:name="Table Columns 1" w:semiHidden="1" w:unhideWhenUsed="1"/>
-    <w:lsdException w:name="Table Columns 2" w:semiHidden="1" w:unhideWhenUsed="1"/>
-    <w:lsdException w:name="Table Columns 3" w:semiHidden="1" w:unhideWhenUsed="1"/>
-    <w:lsdException w:name="Table Columns 4" w:semiHidden="1" w:unhideWhenUsed="1"/>
-    <w:lsdException w:name="Table Columns 5" w:semiHidden="1" w:unhideWhenUsed="1"/>
-    <w:lsdException w:name="Table Grid 1" w:semiHidden="1" w:unhideWhenUsed="1"/>
-    <w:lsdException w:name="Table Grid 2" w:semiHidden="1" w:unhideWhenUsed="1"/>
-    <w:lsdException w:name="Table Grid 3" w:semiHidden="1" w:unhideWhenUsed="1"/>
-    <w:lsdException w:name="Table Grid 4" w:semiHidden="1" w:unhideWhenUsed="1"/>
-    <w:lsdException w:name="Table Grid 5" w:semiHidden="1" w:unhideWhenUsed="1"/>
-    <w:lsdException w:name="Table Grid 6" w:semiHidden="1" w:unhideWhenUsed="1"/>
-    <w:lsdException w:name="Table Grid 7" w:semiHidden="1" w:unhideWhenUsed="1"/>
-    <w:lsdException w:name="Table Grid 8" w:semiHidden="1" w:unhideWhenUsed="1"/>
-    <w:lsdException w:name="Table List 1" w:semiHidden="1" w:unhideWhenUsed="1"/>
-    <w:lsdException w:name="Table List 2" w:semiHidden="1" w:unhideWhenUsed="1"/>
-    <w:lsdException w:name="Table List 3" w:semiHidden="1" w:unhideWhenUsed="1"/>
-    <w:lsdException w:name="Table List 4" w:semiHidden="1" w:unhideWhenUsed="1"/>
-    <w:lsdException w:name="Table List 5" w:semiHidden="1" w:unhideWhenUsed="1"/>
-    <w:lsdException w:name="Table List 6" w:semiHidden="1" w:unhideWhenUsed="1"/>
-    <w:lsdException w:name="Table List 7" w:semiHidden="1" w:unhideWhenUsed="1"/>
-    <w:lsdException w:name="Table List 8" w:semiHidden="1" w:unhideWhenUsed="1"/>
-    <w:lsdException w:name="Table 3D effects 1" w:semiHidden="1" w:unhideWhenUsed="1"/>
-    <w:lsdException w:name="Table 3D effects 2" w:semiHidden="1" w:unhideWhenUsed="1"/>
-    <w:lsdException w:name="Table 3D effects 3" w:semiHidden="1" w:unhideWhenUsed="1"/>
-    <w:lsdException w:name="Table Contemporary" w:semiHidden="1" w:unhideWhenUsed="1"/>
-    <w:lsdException w:name="Table Elegant" w:semiHidden="1" w:unhideWhenUsed="1"/>
-    <w:lsdException w:name="Table Professional" w:semiHidden="1" w:unhideWhenUsed="1"/>
-    <w:lsdException w:name="Table Subtle 1" w:semiHidden="1" w:unhideWhenUsed="1"/>
-    <w:lsdException w:name="Table Subtle 2" w:semiHidden="1" w:unhideWhenUsed="1"/>
-    <w:lsdException w:name="Table Web 1" w:semiHidden="1" w:unhideWhenUsed="1"/>
-    <w:lsdException w:name="Table Web 2" w:semiHidden="1" w:unhideWhenUsed="1"/>
-    <w:lsdException w:name="Table Web 3" w:semiHidden="1" w:unhideWhenUsed="1"/>
-    <w:lsdException w:name="Balloon Text" w:semiHidden="1" w:unhideWhenUsed="1"/>
-    <w:lsdException w:name="Table Grid" w:semiHidden="1" w:uiPriority="59" w:unhideWhenUsed="1"/>
-    <w:lsdException w:name="Table Theme" w:semiHidden="1" w:unhideWhenUsed="1"/>
-    <w:lsdException w:name="Placeholder Text" w:semiHidden="1"/>
-    <w:lsdException w:name="No Spacing" w:uiPriority="1" w:qFormat="1"/>
-    <w:lsdException w:name="Light Shading" w:uiPriority="60"/>
-    <w:lsdException w:name="Light List" w:uiPriority="61"/>
-    <w:lsdException w:name="Light Grid" w:uiPriority="62"/>
-    <w:lsdException w:name="Medium Shading 1" w:uiPriority="63"/>
-    <w:lsdException w:name="Medium Shading 2" w:uiPriority="64"/>
-    <w:lsdException w:name="Medium List 1" w:uiPriority="65"/>
-    <w:lsdException w:name="Medium List 2" w:uiPriority="66"/>
-    <w:lsdException w:name="Medium Grid 1" w:uiPriority="67"/>
-    <w:lsdException w:name="Medium Grid 2" w:uiPriority="68"/>
-    <w:lsdException w:name="Medium Grid 3" w:uiPriority="69"/>
-    <w:lsdException w:name="Dark List" w:uiPriority="70"/>
-    <w:lsdException w:name="Colorful Shading" w:uiPriority="71"/>
-    <w:lsdException w:name="Colorful List" w:uiPriority="72"/>
-    <w:lsdException w:name="Colorful Grid" w:uiPriority="73"/>
-    <w:lsdException w:name="Light Shading Accent 1" w:uiPriority="60"/>
-    <w:lsdException w:name="Light List Accent 1" w:uiPriority="61"/>
-    <w:lsdException w:name="Light Grid Accent 1" w:uiPriority="62"/>
-    <w:lsdException w:name="Medium Shading 1 Accent 1" w:uiPriority="63"/>
-    <w:lsdException w:name="Medium Shading 2 Accent 1" w:uiPriority="64"/>
-    <w:lsdException w:name="Medium List 1 Accent 1" w:uiPriority="65"/>
-    <w:lsdException w:name="Revision" w:semiHidden="1"/>
-    <w:lsdException w:name="List Paragraph" w:uiPriority="34" w:qFormat="1"/>
-    <w:lsdException w:name="Quote" w:uiPriority="29" w:qFormat="1"/>
-    <w:lsdException w:name="Intense Quote" w:uiPriority="30" w:qFormat="1"/>
-    <w:lsdException w:name="Medium List 2 Accent 1" w:uiPriority="66"/>
-    <w:lsdException w:name="Medium Grid 1 Accent 1" w:uiPriority="67"/>
-    <w:lsdException w:name="Medium Grid 2 Accent 1" w:uiPriority="68"/>
-    <w:lsdException w:name="Medium Grid 3 Accent 1" w:uiPriority="69"/>
-    <w:lsdException w:name="Dark List Accent 1" w:uiPriority="70"/>
-    <w:lsdException w:name="Colorful Shading Accent 1" w:uiPriority="71"/>
-    <w:lsdException w:name="Colorful List Accent 1" w:uiPriority="72"/>
-    <w:lsdException w:name="Colorful Grid Accent 1" w:uiPriority="73"/>
-    <w:lsdException w:name="Light Shading Accent 2" w:uiPriority="60"/>
-    <w:lsdException w:name="Light List Accent 2" w:uiPriority="61"/>
-    <w:lsdException w:name="Light Grid Accent 2" w:uiPriority="62"/>
-    <w:lsdException w:name="Medium Shading 1 Accent 2" w:uiPriority="63"/>
-    <w:lsdException w:name="Medium Shading 2 Accent 2" w:uiPriority="64"/>
-    <w:lsdException w:name="Medium List 1 Accent 2" w:uiPriority="65"/>
-    <w:lsdException w:name="Medium List 2 Accent 2" w:uiPriority="66"/>
-    <w:lsdException w:name="Medium Grid 1 Accent 2" w:uiPriority="67"/>
-    <w:lsdException w:name="Medium Grid 2 Accent 2" w:uiPriority="68"/>
-    <w:lsdException w:name="Medium Grid 3 Accent 2" w:uiPriority="69"/>
-    <w:lsdException w:name="Dark List Accent 2" w:uiPriority="70"/>
-    <w:lsdException w:name="Colorful Shading Accent 2" w:uiPriority="71"/>
-    <w:lsdException w:name="Colorful List Accent 2" w:uiPriority="72"/>
-    <w:lsdException w:name="Colorful Grid Accent 2" w:uiPriority="73"/>
-    <w:lsdException w:name="Light Shading Accent 3" w:uiPriority="60"/>
-    <w:lsdException w:name="Light List Accent 3" w:uiPriority="61"/>
-    <w:lsdException w:name="Light Grid Accent 3" w:uiPriority="62"/>
-    <w:lsdException w:name="Medium Shading 1 Accent 3" w:uiPriority="63"/>
-    <w:lsdException w:name="Medium Shading 2 Accent 3" w:uiPriority="64"/>
-    <w:lsdException w:name="Medium List 1 Accent 3" w:uiPriority="65"/>
-    <w:lsdException w:name="Medium List 2 Accent 3" w:uiPriority="66"/>
-    <w:lsdException w:name="Medium Grid 1 Accent 3" w:uiPriority="67"/>
-    <w:lsdException w:name="Medium Grid 2 Accent 3" w:uiPriority="68"/>
-    <w:lsdException w:name="Medium Grid 3 Accent 3" w:uiPriority="69"/>
-    <w:lsdException w:name="Dark List Accent 3" w:uiPriority="70"/>
-    <w:lsdException w:name="Colorful Shading Accent 3" w:uiPriority="71"/>
-    <w:lsdException w:name="Colorful List Accent 3" w:uiPriority="72"/>
-    <w:lsdException w:name="Colorful Grid Accent 3" w:uiPriority="73"/>
-    <w:lsdException w:name="Light Shading Accent 4" w:uiPriority="60"/>
-    <w:lsdException w:name="Light List Accent 4" w:uiPriority="61"/>
-    <w:lsdException w:name="Light Grid Accent 4" w:uiPriority="62"/>
-    <w:lsdException w:name="Medium Shading 1 Accent 4" w:uiPriority="63"/>
-    <w:lsdException w:name="Medium Shading 2 Accent 4" w:uiPriority="64"/>
-    <w:lsdException w:name="Medium List 1 Accent 4" w:uiPriority="65"/>
-    <w:lsdException w:name="Medium List 2 Accent 4" w:uiPriority="66"/>
-    <w:lsdException w:name="Medium Grid 1 Accent 4" w:uiPriority="67"/>
-    <w:lsdException w:name="Medium Grid 2 Accent 4" w:uiPriority="68"/>
-    <w:lsdException w:name="Medium Grid 3 Accent 4" w:uiPriority="69"/>
-    <w:lsdException w:name="Dark List Accent 4" w:uiPriority="70"/>
-    <w:lsdException w:name="Colorful Shading Accent 4" w:uiPriority="71"/>
-    <w:lsdException w:name="Colorful List Accent 4" w:uiPriority="72"/>
-    <w:lsdException w:name="Colorful Grid Accent 4" w:uiPriority="73"/>
-    <w:lsdException w:name="Light Shading Accent 5" w:uiPriority="60"/>
-    <w:lsdException w:name="Light List Accent 5" w:uiPriority="61"/>
-    <w:lsdException w:name="Light Grid Accent 5" w:uiPriority="62"/>
-    <w:lsdException w:name="Medium Shading 1 Accent 5" w:uiPriority="63"/>
-    <w:lsdException w:name="Medium Shading 2 Accent 5" w:uiPriority="64"/>
-    <w:lsdException w:name="Medium List 1 Accent 5" w:uiPriority="65"/>
-    <w:lsdException w:name="Medium List 2 Accent 5" w:uiPriority="66"/>
-    <w:lsdException w:name="Medium Grid 1 Accent 5" w:uiPriority="67"/>
-    <w:lsdException w:name="Medium Grid 2 Accent 5" w:uiPriority="68"/>
-    <w:lsdException w:name="Medium Grid 3 Accent 5" w:uiPriority="69"/>
-    <w:lsdException w:name="Dark List Accent 5" w:uiPriority="70"/>
-    <w:lsdException w:name="Colorful Shading Accent 5" w:uiPriority="71"/>
-    <w:lsdException w:name="Colorful List Accent 5" w:uiPriority="72"/>
-    <w:lsdException w:name="Colorful Grid Accent 5" w:uiPriority="73"/>
-    <w:lsdException w:name="Light Shading Accent 6" w:uiPriority="60"/>
-    <w:lsdException w:name="Light List Accent 6" w:uiPriority="61"/>
-    <w:lsdException w:name="Light Grid Accent 6" w:uiPriority="62"/>
-    <w:lsdException w:name="Medium Shading 1 Accent 6" w:uiPriority="63"/>
-    <w:lsdException w:name="Medium Shading 2 Accent 6" w:uiPriority="64"/>
-    <w:lsdException w:name="Medium List 1 Accent 6" w:uiPriority="65"/>
-    <w:lsdException w:name="Medium List 2 Accent 6" w:uiPriority="66"/>
-    <w:lsdException w:name="Medium Grid 1 Accent 6" w:uiPriority="67"/>
-    <w:lsdException w:name="Medium Grid 2 Accent 6" w:uiPriority="68"/>
-    <w:lsdException w:name="Medium Grid 3 Accent 6" w:uiPriority="69"/>
-    <w:lsdException w:name="Dark List Accent 6" w:uiPriority="70"/>
-    <w:lsdException w:name="Colorful Shading Accent 6" w:uiPriority="71"/>
-    <w:lsdException w:name="Colorful List Accent 6" w:uiPriority="72"/>
-    <w:lsdException w:name="Colorful Grid Accent 6" w:uiPriority="73"/>
-    <w:lsdException w:name="Subtle Emphasis" w:uiPriority="19" w:qFormat="1"/>
-    <w:lsdException w:name="Intense Emphasis" w:uiPriority="21" w:qFormat="1"/>
-    <w:lsdException w:name="Subtle Reference" w:uiPriority="31" w:qFormat="1"/>
-    <w:lsdException w:name="Intense Reference" w:uiPriority="32" w:qFormat="1"/>
-    <w:lsdException w:name="Book Title" w:uiPriority="33" w:qFormat="1"/>
-    <w:lsdException w:name="Bibliography" w:semiHidden="1" w:uiPriority="37" w:unhideWhenUsed="1"/>
-    <w:lsdException w:name="TOC Heading" w:semiHidden="1" w:uiPriority="39" w:unhideWhenUsed="1" w:qFormat="1"/>
-    <w:lsdException w:name="Plain Table 1" w:uiPriority="41"/>
-    <w:lsdException w:name="Plain Table 2" w:uiPriority="42"/>
-    <w:lsdException w:name="Plain Table 3" w:uiPriority="43"/>
-    <w:lsdException w:name="Plain Table 4" w:uiPriority="44"/>
-    <w:lsdException w:name="Plain Table 5" w:uiPriority="45"/>
-    <w:lsdException w:name="Grid Table Light" w:uiPriority="40"/>
-    <w:lsdException w:name="Grid Table 1 Light" w:uiPriority="46"/>
-    <w:lsdException w:name="Grid Table 2" w:uiPriority="47"/>
-    <w:lsdException w:name="Grid Table 3" w:uiPriority="48"/>
-    <w:lsdException w:name="Grid Table 4" w:uiPriority="49"/>
-    <w:lsdException w:name="Grid Table 5 Dark" w:uiPriority="50"/>
-    <w:lsdException w:name="Grid Table 6 Colorful" w:uiPriority="51"/>
-    <w:lsdException w:name="Grid Table 7 Colorful" w:uiPriority="52"/>
-    <w:lsdException w:name="Grid Table 1 Light Accent 1" w:uiPriority="46"/>
-    <w:lsdException w:name="Grid Table 2 Accent 1" w:uiPriority="47"/>
-    <w:lsdException w:name="Grid Table 3 Accent 1" w:uiPriority="48"/>
-    <w:lsdException w:name="Grid Table 4 Accent 1" w:uiPriority="49"/>
-    <w:lsdException w:name="Grid Table 5 Dark Accent 1" w:uiPriority="50"/>
-    <w:lsdException w:name="Grid Table 6 Colorful Accent 1" w:uiPriority="51"/>
-    <w:lsdException w:name="Grid Table 7 Colorful Accent 1" w:uiPriority="52"/>
-    <w:lsdException w:name="Grid Table 1 Light Accent 2" w:uiPriority="46"/>
-    <w:lsdException w:name="Grid Table 2 Accent 2" w:uiPriority="47"/>
-    <w:lsdException w:name="Grid Table 3 Accent 2" w:uiPriority="48"/>
-    <w:lsdException w:name="Grid Table 4 Accent 2" w:uiPriority="49"/>
-    <w:lsdException w:name="Grid Table 5 Dark Accent 2" w:uiPriority="50"/>
-    <w:lsdException w:name="Grid Table 6 Colorful Accent 2" w:uiPriority="51"/>
-    <w:lsdException w:name="Grid Table 7 Colorful Accent 2" w:uiPriority="52"/>
-    <w:lsdException w:name="Grid Table 1 Light Accent 3" w:uiPriority="46"/>
-    <w:lsdException w:name="Grid Table 2 Accent 3" w:uiPriority="47"/>
-    <w:lsdException w:name="Grid Table 3 Accent 3" w:uiPriority="48"/>
-    <w:lsdException w:name="Grid Table 4 Accent 3" w:uiPriority="49"/>
-    <w:lsdException w:name="Grid Table 5 Dark Accent 3" w:uiPriority="50"/>
-    <w:lsdException w:name="Grid Table 6 Colorful Accent 3" w:uiPriority="51"/>
-    <w:lsdException w:name="Grid Table 7 Colorful Accent 3" w:uiPriority="52"/>
-    <w:lsdException w:name="Grid Table 1 Light Accent 4" w:uiPriority="46"/>
-    <w:lsdException w:name="Grid Table 2 Accent 4" w:uiPriority="47"/>
-    <w:lsdException w:name="Grid Table 3 Accent 4" w:uiPriority="48"/>
-    <w:lsdException w:name="Grid Table 4 Accent 4" w:uiPriority="49"/>
-    <w:lsdException w:name="Grid Table 5 Dark Accent 4" w:uiPriority="50"/>
-    <w:lsdException w:name="Grid Table 6 Colorful Accent 4" w:uiPriority="51"/>
-    <w:lsdException w:name="Grid Table 7 Colorful Accent 4" w:uiPriority="52"/>
-    <w:lsdException w:name="Grid Table 1 Light Accent 5" w:uiPriority="46"/>
-    <w:lsdException w:name="Grid Table 2 Accent 5" w:uiPriority="47"/>
-    <w:lsdException w:name="Grid Table 3 Accent 5" w:uiPriority="48"/>
-    <w:lsdException w:name="Grid Table 4 Accent 5" w:uiPriority="49"/>
-    <w:lsdException w:name="Grid Table 5 Dark Accent 5" w:uiPriority="50"/>
-    <w:lsdException w:name="Grid Table 6 Colorful Accent 5" w:uiPriority="51"/>
-    <w:lsdException w:name="Grid Table 7 Colorful Accent 5" w:uiPriority="52"/>
-    <w:lsdException w:name="Grid Table 1 Light Accent 6" w:uiPriority="46"/>
-    <w:lsdException w:name="Grid Table 2 Accent 6" w:uiPriority="47"/>
-    <w:lsdException w:name="Grid Table 3 Accent 6" w:uiPriority="48"/>
-    <w:lsdException w:name="Grid Table 4 Accent 6" w:uiPriority="49"/>
-    <w:lsdException w:name="Grid Table 5 Dark Accent 6" w:uiPriority="50"/>
-    <w:lsdException w:name="Grid Table 6 Colorful Accent 6" w:uiPriority="51"/>
-    <w:lsdException w:name="Grid Table 7 Colorful Accent 6" w:uiPriority="52"/>
-    <w:lsdException w:name="List Table 1 Light" w:uiPriority="46"/>
-    <w:lsdException w:name="List Table 2" w:uiPriority="47"/>
-    <w:lsdException w:name="List Table 3" w:uiPriority="48"/>
-    <w:lsdException w:name="List Table 4" w:uiPriority="49"/>
-    <w:lsdException w:name="List Table 5 Dark" w:uiPriority="50"/>
-    <w:lsdException w:name="List Table 6 Colorful" w:uiPriority="51"/>
-    <w:lsdException w:name="List Table 7 Colorful" w:uiPriority="52"/>
-    <w:lsdException w:name="List Table 1 Light Accent 1" w:uiPriority="46"/>
-    <w:lsdException w:name="List Table 2 Accent 1" w:uiPriority="47"/>
-    <w:lsdException w:name="List Table 3 Accent 1" w:uiPriority="48"/>
-    <w:lsdException w:name="List Table 4 Accent 1" w:uiPriority="49"/>
-    <w:lsdException w:name="List Table 5 Dark Accent 1" w:uiPriority="50"/>
-    <w:lsdException w:name="List Table 6 Colorful Accent 1" w:uiPriority="51"/>
-    <w:lsdException w:name="List Table 7 Colorful Accent 1" w:uiPriority="52"/>
-    <w:lsdException w:name="List Table 1 Light Accent 2" w:uiPriority="46"/>
-    <w:lsdException w:name="List Table 2 Accent 2" w:uiPriority="47"/>
-    <w:lsdException w:name="List Table 3 Accent 2" w:uiPriority="48"/>
-    <w:lsdException w:name="List Table 4 Accent 2" w:uiPriority="49"/>
-    <w:lsdException w:name="List Table 5 Dark Accent 2" w:uiPriority="50"/>
-    <w:lsdException w:name="List Table 6 Colorful Accent 2" w:uiPriority="51"/>
-    <w:lsdException w:name="List Table 7 Colorful Accent 2" w:uiPriority="52"/>
-    <w:lsdException w:name="List Table 1 Light Accent 3" w:uiPriority="46"/>
-    <w:lsdException w:name="List Table 2 Accent 3" w:uiPriority="47"/>
-    <w:lsdException w:name="List Table 3 Accent 3" w:uiPriority="48"/>
-    <w:lsdException w:name="List Table 4 Accent 3" w:uiPriority="49"/>
-    <w:lsdException w:name="List Table 5 Dark Accent 3" w:uiPriority="50"/>
-    <w:lsdException w:name="List Table 6 Colorful Accent 3" w:uiPriority="51"/>
-    <w:lsdException w:name="List Table 7 Colorful Accent 3" w:uiPriority="52"/>
-    <w:lsdException w:name="List Table 1 Light Accent 4" w:uiPriority="46"/>
-    <w:lsdException w:name="List Table 2 Accent 4" w:uiPriority="47"/>
-    <w:lsdException w:name="List Table 3 Accent 4" w:uiPriority="48"/>
-    <w:lsdException w:name="List Table 4 Accent 4" w:uiPriority="49"/>
-    <w:lsdException w:name="List Table 5 Dark Accent 4" w:uiPriority="50"/>
-    <w:lsdException w:name="List Table 6 Colorful Accent 4" w:uiPriority="51"/>
-    <w:lsdException w:name="List Table 7 Colorful Accent 4" w:uiPriority="52"/>
-    <w:lsdException w:name="List Table 1 Light Accent 5" w:uiPriority="46"/>
-    <w:lsdException w:name="List Table 2 Accent 5" w:uiPriority="47"/>
-    <w:lsdException w:name="List Table 3 Accent 5" w:uiPriority="48"/>
-    <w:lsdException w:name="List Table 4 Accent 5" w:uiPriority="49"/>
-    <w:lsdException w:name="List Table 5 Dark Accent 5" w:uiPriority="50"/>
-    <w:lsdException w:name="List Table 6 Colorful Accent 5" w:uiPriority="51"/>
-    <w:lsdException w:name="List Table 7 Colorful Accent 5" w:uiPriority="52"/>
-    <w:lsdException w:name="List Table 1 Light Accent 6" w:uiPriority="46"/>
-    <w:lsdException w:name="List Table 2 Accent 6" w:uiPriority="47"/>
-    <w:lsdException w:name="List Table 3 Accent 6" w:uiPriority="48"/>
-    <w:lsdException w:name="List Table 4 Accent 6" w:uiPriority="49"/>
-    <w:lsdException w:name="List Table 5 Dark Accent 6" w:uiPriority="50"/>
-    <w:lsdException w:name="List Table 6 Colorful Accent 6" w:uiPriority="51"/>
-    <w:lsdException w:name="List Table 7 Colorful Accent 6" w:uiPriority="52"/>
-    <w:lsdException w:name="Mention" w:semiHidden="1" w:unhideWhenUsed="1"/>
-    <w:lsdException w:name="Smart Hyperlink" w:semiHidden="1" w:unhideWhenUsed="1"/>
-    <w:lsdException w:name="Hashtag" w:semiHidden="1" w:unhideWhenUsed="1"/>
-    <w:lsdException w:name="Unresolved Mention" w:semiHidden="1" w:unhideWhenUsed="1"/>
+  <w:latentStyles w:defLockedState="0" w:defUIPriority="99" w:defSemiHidden="1" w:defUnhideWhenUsed="1" w:defQFormat="0" w:count="267">
+    <w:lsdException w:name="Normal" w:semiHidden="0" w:uiPriority="0" w:unhideWhenUsed="0" w:qFormat="1"/>
+    <w:lsdException w:name="heading 1" w:semiHidden="0" w:uiPriority="9" w:unhideWhenUsed="0" w:qFormat="1"/>
+    <w:lsdException w:name="heading 2" w:uiPriority="0" w:qFormat="1"/>
+    <w:lsdException w:name="heading 3" w:uiPriority="0" w:qFormat="1"/>
+    <w:lsdException w:name="heading 4" w:uiPriority="0" w:qFormat="1"/>
+    <w:lsdException w:name="heading 5" w:uiPriority="9" w:qFormat="1"/>
+    <w:lsdException w:name="heading 6" w:uiPriority="9" w:qFormat="1"/>
+    <w:lsdException w:name="heading 7" w:uiPriority="9" w:qFormat="1"/>
+    <w:lsdException w:name="heading 8" w:uiPriority="9" w:qFormat="1"/>
+    <w:lsdException w:name="heading 9" w:uiPriority="9" w:qFormat="1"/>
+    <w:lsdException w:name="toc 1" w:uiPriority="39"/>
+    <w:lsdException w:name="toc 2" w:uiPriority="39"/>
+    <w:lsdException w:name="toc 3" w:uiPriority="39"/>
+    <w:lsdException w:name="toc 4" w:uiPriority="39"/>
+    <w:lsdException w:name="toc 5" w:uiPriority="39"/>
+    <w:lsdException w:name="toc 6" w:uiPriority="39"/>
+    <w:lsdException w:name="toc 7" w:uiPriority="39"/>
+    <w:lsdException w:name="toc 8" w:uiPriority="39"/>
+    <w:lsdException w:name="toc 9" w:uiPriority="39"/>
+    <w:lsdException w:name="caption" w:uiPriority="35" w:qFormat="1"/>
+    <w:lsdException w:name="Title" w:semiHidden="0" w:uiPriority="10" w:unhideWhenUsed="0" w:qFormat="1"/>
+    <w:lsdException w:name="Default Paragraph Font" w:uiPriority="1"/>
+    <w:lsdException w:name="Subtitle" w:semiHidden="0" w:uiPriority="11" w:unhideWhenUsed="0" w:qFormat="1"/>
+    <w:lsdException w:name="Strong" w:semiHidden="0" w:uiPriority="22" w:unhideWhenUsed="0" w:qFormat="1"/>
+    <w:lsdException w:name="Emphasis" w:semiHidden="0" w:uiPriority="20" w:unhideWhenUsed="0" w:qFormat="1"/>
+    <w:lsdException w:name="Table Grid" w:uiPriority="59"/>
+    <w:lsdException w:name="Placeholder Text" w:unhideWhenUsed="0"/>
+    <w:lsdException w:name="No Spacing" w:semiHidden="0" w:uiPriority="1" w:unhideWhenUsed="0" w:qFormat="1"/>
+    <w:lsdException w:name="Light Shading" w:semiHidden="0" w:uiPriority="60" w:unhideWhenUsed="0"/>
+    <w:lsdException w:name="Light List" w:semiHidden="0" w:uiPriority="61" w:unhideWhenUsed="0"/>
+    <w:lsdException w:name="Light Grid" w:semiHidden="0" w:uiPriority="62" w:unhideWhenUsed="0"/>
+    <w:lsdException w:name="Medium Shading 1" w:semiHidden="0" w:uiPriority="63" w:unhideWhenUsed="0"/>
+    <w:lsdException w:name="Medium Shading 2" w:semiHidden="0" w:uiPriority="64" w:unhideWhenUsed="0"/>
+    <w:lsdException w:name="Medium List 1" w:semiHidden="0" w:uiPriority="65" w:unhideWhenUsed="0"/>
+    <w:lsdException w:name="Medium List 2" w:semiHidden="0" w:uiPriority="66" w:unhideWhenUsed="0"/>
+    <w:lsdException w:name="Medium Grid 1" w:semiHidden="0" w:uiPriority="67" w:unhideWhenUsed="0"/>
+    <w:lsdException w:name="Medium Grid 2" w:semiHidden="0" w:uiPriority="68" w:unhideWhenUsed="0"/>
+    <w:lsdException w:name="Medium Grid 3" w:semiHidden="0" w:uiPriority="69" w:unhideWhenUsed="0"/>
+    <w:lsdException w:name="Dark List" w:semiHidden="0" w:uiPriority="70" w:unhideWhenUsed="0"/>
+    <w:lsdException w:name="Colorful Shading" w:semiHidden="0" w:uiPriority="71" w:unhideWhenUsed="0"/>
+    <w:lsdException w:name="Colorful List" w:semiHidden="0" w:uiPriority="72" w:unhideWhenUsed="0"/>
+    <w:lsdException w:name="Colorful Grid" w:semiHidden="0" w:uiPriority="73" w:unhideWhenUsed="0"/>
+    <w:lsdException w:name="Light Shading Accent 1" w:semiHidden="0" w:uiPriority="60" w:unhideWhenUsed="0"/>
+    <w:lsdException w:name="Light List Accent 1" w:semiHidden="0" w:uiPriority="61" w:unhideWhenUsed="0"/>
+    <w:lsdException w:name="Light Grid Accent 1" w:semiHidden="0" w:uiPriority="62" w:unhideWhenUsed="0"/>
+    <w:lsdException w:name="Medium Shading 1 Accent 1" w:semiHidden="0" w:uiPriority="63" w:unhideWhenUsed="0"/>
+    <w:lsdException w:name="Medium Shading 2 Accent 1" w:semiHidden="0" w:uiPriority="64" w:unhideWhenUsed="0"/>
+    <w:lsdException w:name="Medium List 1 Accent 1" w:semiHidden="0" w:uiPriority="65" w:unhideWhenUsed="0"/>
+    <w:lsdException w:name="Revision" w:unhideWhenUsed="0"/>
+    <w:lsdException w:name="List Paragraph" w:semiHidden="0" w:uiPriority="34" w:unhideWhenUsed="0" w:qFormat="1"/>
+    <w:lsdException w:name="Quote" w:semiHidden="0" w:uiPriority="29" w:unhideWhenUsed="0" w:qFormat="1"/>
+    <w:lsdException w:name="Intense Quote" w:semiHidden="0" w:uiPriority="30" w:unhideWhenUsed="0" w:qFormat="1"/>
+    <w:lsdException w:name="Medium List 2 Accent 1" w:semiHidden="0" w:uiPriority="66" w:unhideWhenUsed="0"/>
+    <w:lsdException w:name="Medium Grid 1 Accent 1" w:semiHidden="0" w:uiPriority="67" w:unhideWhenUsed="0"/>
+    <w:lsdException w:name="Medium Grid 2 Accent 1" w:semiHidden="0" w:uiPriority="68" w:unhideWhenUsed="0"/>
+    <w:lsdException w:name="Medium Grid 3 Accent 1" w:semiHidden="0" w:uiPriority="69" w:unhideWhenUsed="0"/>
+    <w:lsdException w:name="Dark List Accent 1" w:semiHidden="0" w:uiPriority="70" w:unhideWhenUsed="0"/>
+    <w:lsdException w:name="Colorful Shading Accent 1" w:semiHidden="0" w:uiPriority="71" w:unhideWhenUsed="0"/>
+    <w:lsdException w:name="Colorful List Accent 1" w:semiHidden="0" w:uiPriority="72" w:unhideWhenUsed="0"/>
+    <w:lsdException w:name="Colorful Grid Accent 1" w:semiHidden="0" w:uiPriority="73" w:unhideWhenUsed="0"/>
+    <w:lsdException w:name="Light Shading Accent 2" w:semiHidden="0" w:uiPriority="60" w:unhideWhenUsed="0"/>
+    <w:lsdException w:name="Light List Accent 2" w:semiHidden="0" w:uiPriority="61" w:unhideWhenUsed="0"/>
+    <w:lsdException w:name="Light Grid Accent 2" w:semiHidden="0" w:uiPriority="62" w:unhideWhenUsed="0"/>
+    <w:lsdException w:name="Medium Shading 1 Accent 2" w:semiHidden="0" w:uiPriority="63" w:unhideWhenUsed="0"/>
+    <w:lsdException w:name="Medium Shading 2 Accent 2" w:semiHidden="0" w:uiPriority="64" w:unhideWhenUsed="0"/>
+    <w:lsdException w:name="Medium List 1 Accent 2" w:semiHidden="0" w:uiPriority="65" w:unhideWhenUsed="0"/>
+    <w:lsdException w:name="Medium List 2 Accent 2" w:semiHidden="0" w:uiPriority="66" w:unhideWhenUsed="0"/>
+    <w:lsdException w:name="Medium Grid 1 Accent 2" w:semiHidden="0" w:uiPriority="67" w:unhideWhenUsed="0"/>
+    <w:lsdException w:name="Medium Grid 2 Accent 2" w:semiHidden="0" w:uiPriority="68" w:unhideWhenUsed="0"/>
+    <w:lsdException w:name="Medium Grid 3 Accent 2" w:semiHidden="0" w:uiPriority="69" w:unhideWhenUsed="0"/>
+    <w:lsdException w:name="Dark List Accent 2" w:semiHidden="0" w:uiPriority="70" w:unhideWhenUsed="0"/>
+    <w:lsdException w:name="Colorful Shading Accent 2" w:semiHidden="0" w:uiPriority="71" w:unhideWhenUsed="0"/>
+    <w:lsdException w:name="Colorful List Accent 2" w:semiHidden="0" w:uiPriority="72" w:unhideWhenUsed="0"/>
+    <w:lsdException w:name="Colorful Grid Accent 2" w:semiHidden="0" w:uiPriority="73" w:unhideWhenUsed="0"/>
+    <w:lsdException w:name="Light Shading Accent 3" w:semiHidden="0" w:uiPriority="60" w:unhideWhenUsed="0"/>
+    <w:lsdException w:name="Light List Accent 3" w:semiHidden="0" w:uiPriority="61" w:unhideWhenUsed="0"/>
+    <w:lsdException w:name="Light Grid Accent 3" w:semiHidden="0" w:uiPriority="62" w:unhideWhenUsed="0"/>
+    <w:lsdException w:name="Medium Shading 1 Accent 3" w:semiHidden="0" w:uiPriority="63" w:unhideWhenUsed="0"/>
+    <w:lsdException w:name="Medium Shading 2 Accent 3" w:semiHidden="0" w:uiPriority="64" w:unhideWhenUsed="0"/>
+    <w:lsdException w:name="Medium List 1 Accent 3" w:semiHidden="0" w:uiPriority="65" w:unhideWhenUsed="0"/>
+    <w:lsdException w:name="Medium List 2 Accent 3" w:semiHidden="0" w:uiPriority="66" w:unhideWhenUsed="0"/>
+    <w:lsdException w:name="Medium Grid 1 Accent 3" w:semiHidden="0" w:uiPriority="67" w:unhideWhenUsed="0"/>
+    <w:lsdException w:name="Medium Grid 2 Accent 3" w:semiHidden="0" w:uiPriority="68" w:unhideWhenUsed="0"/>
+    <w:lsdException w:name="Medium Grid 3 Accent 3" w:semiHidden="0" w:uiPriority="69" w:unhideWhenUsed="0"/>
+    <w:lsdException w:name="Dark List Accent 3" w:semiHidden="0" w:uiPriority="70" w:unhideWhenUsed="0"/>
+    <w:lsdException w:name="Colorful Shading Accent 3" w:semiHidden="0" w:uiPriority="71" w:unhideWhenUsed="0"/>
+    <w:lsdException w:name="Colorful List Accent 3" w:semiHidden="0" w:uiPriority="72" w:unhideWhenUsed="0"/>
+    <w:lsdException w:name="Colorful Grid Accent 3" w:semiHidden="0" w:uiPriority="73" w:unhideWhenUsed="0"/>
+    <w:lsdException w:name="Light Shading Accent 4" w:semiHidden="0" w:uiPriority="60" w:unhideWhenUsed="0"/>
+    <w:lsdException w:name="Light List Accent 4" w:semiHidden="0" w:uiPriority="61" w:unhideWhenUsed="0"/>
+    <w:lsdException w:name="Light Grid Accent 4" w:semiHidden="0" w:uiPriority="62" w:unhideWhenUsed="0"/>
+    <w:lsdException w:name="Medium Shading 1 Accent 4" w:semiHidden="0" w:uiPriority="63" w:unhideWhenUsed="0"/>
+    <w:lsdException w:name="Medium Shading 2 Accent 4" w:semiHidden="0" w:uiPriority="64" w:unhideWhenUsed="0"/>
+    <w:lsdException w:name="Medium List 1 Accent 4" w:semiHidden="0" w:uiPriority="65" w:unhideWhenUsed="0"/>
+    <w:lsdException w:name="Medium List 2 Accent 4" w:semiHidden="0" w:uiPriority="66" w:unhideWhenUsed="0"/>
+    <w:lsdException w:name="Medium Grid 1 Accent 4" w:semiHidden="0" w:uiPriority="67" w:unhideWhenUsed="0"/>
+    <w:lsdException w:name="Medium Grid 2 Accent 4" w:semiHidden="0" w:uiPriority="68" w:unhideWhenUsed="0"/>
+    <w:lsdException w:name="Medium Grid 3 Accent 4" w:semiHidden="0" w:uiPriority="69" w:unhideWhenUsed="0"/>
+    <w:lsdException w:name="Dark List Accent 4" w:semiHidden="0" w:uiPriority="70" w:unhideWhenUsed="0"/>
+    <w:lsdException w:name="Colorful Shading Accent 4" w:semiHidden="0" w:uiPriority="71" w:unhideWhenUsed="0"/>
+    <w:lsdException w:name="Colorful List Accent 4" w:semiHidden="0" w:uiPriority="72" w:unhideWhenUsed="0"/>
+    <w:lsdException w:name="Colorful Grid Accent 4" w:semiHidden="0" w:uiPriority="73" w:unhideWhenUsed="0"/>
+    <w:lsdException w:name="Light Shading Accent 5" w:semiHidden="0" w:uiPriority="60" w:unhideWhenUsed="0"/>
+    <w:lsdException w:name="Light List Accent 5" w:semiHidden="0" w:uiPriority="61" w:unhideWhenUsed="0"/>
+    <w:lsdException w:name="Light Grid Accent 5" w:semiHidden="0" w:uiPriority="62" w:unhideWhenUsed="0"/>
+    <w:lsdException w:name="Medium Shading 1 Accent 5" w:semiHidden="0" w:uiPriority="63" w:unhideWhenUsed="0"/>
+    <w:lsdException w:name="Medium Shading 2 Accent 5" w:semiHidden="0" w:uiPriority="64" w:unhideWhenUsed="0"/>
+    <w:lsdException w:name="Medium List 1 Accent 5" w:semiHidden="0" w:uiPriority="65" w:unhideWhenUsed="0"/>
+    <w:lsdException w:name="Medium List 2 Accent 5" w:semiHidden="0" w:uiPriority="66" w:unhideWhenUsed="0"/>
+    <w:lsdException w:name="Medium Grid 1 Accent 5" w:semiHidden="0" w:uiPriority="67" w:unhideWhenUsed="0"/>
+    <w:lsdException w:name="Medium Grid 2 Accent 5" w:semiHidden="0" w:uiPriority="68" w:unhideWhenUsed="0"/>
+    <w:lsdException w:name="Medium Grid 3 Accent 5" w:semiHidden="0" w:uiPriority="69" w:unhideWhenUsed="0"/>
+    <w:lsdException w:name="Dark List Accent 5" w:semiHidden="0" w:uiPriority="70" w:unhideWhenUsed="0"/>
+    <w:lsdException w:name="Colorful Shading Accent 5" w:semiHidden="0" w:uiPriority="71" w:unhideWhenUsed="0"/>
+    <w:lsdException w:name="Colorful List Accent 5" w:semiHidden="0" w:uiPriority="72" w:unhideWhenUsed="0"/>
+    <w:lsdException w:name="Colorful Grid Accent 5" w:semiHidden="0" w:uiPriority="73" w:unhideWhenUsed="0"/>
+    <w:lsdException w:name="Light Shading Accent 6" w:semiHidden="0" w:uiPriority="60" w:unhideWhenUsed="0"/>
+    <w:lsdException w:name="Light List Accent 6" w:semiHidden="0" w:uiPriority="61" w:unhideWhenUsed="0"/>
+    <w:lsdException w:name="Light Grid Accent 6" w:semiHidden="0" w:uiPriority="62" w:unhideWhenUsed="0"/>
+    <w:lsdException w:name="Medium Shading 1 Accent 6" w:semiHidden="0" w:uiPriority="63" w:unhideWhenUsed="0"/>
+    <w:lsdException w:name="Medium Shading 2 Accent 6" w:semiHidden="0" w:uiPriority="64" w:unhideWhenUsed="0"/>
+    <w:lsdException w:name="Medium List 1 Accent 6" w:semiHidden="0" w:uiPriority="65" w:unhideWhenUsed="0"/>
+    <w:lsdException w:name="Medium List 2 Accent 6" w:semiHidden="0" w:uiPriority="66" w:unhideWhenUsed="0"/>
+    <w:lsdException w:name="Medium Grid 1 Accent 6" w:semiHidden="0" w:uiPriority="67" w:unhideWhenUsed="0"/>
+    <w:lsdException w:name="Medium Grid 2 Accent 6" w:semiHidden="0" w:uiPriority="68" w:unhideWhenUsed="0"/>
+    <w:lsdException w:name="Medium Grid 3 Accent 6" w:semiHidden="0" w:uiPriority="69" w:unhideWhenUsed="0"/>
+    <w:lsdException w:name="Dark List Accent 6" w:semiHidden="0" w:uiPriority="70" w:unhideWhenUsed="0"/>
+    <w:lsdException w:name="Colorful Shading Accent 6" w:semiHidden="0" w:uiPriority="71" w:unhideWhenUsed="0"/>
+    <w:lsdException w:name="Colorful List Accent 6" w:semiHidden="0" w:uiPriority="72" w:unhideWhenUsed="0"/>
+    <w:lsdException w:name="Colorful Grid Accent 6" w:semiHidden="0" w:uiPriority="73" w:unhideWhenUsed="0"/>
+    <w:lsdException w:name="Subtle Emphasis" w:semiHidden="0" w:uiPriority="19" w:unhideWhenUsed="0" w:qFormat="1"/>
+    <w:lsdException w:name="Intense Emphasis" w:semiHidden="0" w:uiPriority="21" w:unhideWhenUsed="0" w:qFormat="1"/>
+    <w:lsdException w:name="Subtle Reference" w:semiHidden="0" w:uiPriority="31" w:unhideWhenUsed="0" w:qFormat="1"/>
+    <w:lsdException w:name="Intense Reference" w:semiHidden="0" w:uiPriority="32" w:unhideWhenUsed="0" w:qFormat="1"/>
+    <w:lsdException w:name="Book Title" w:semiHidden="0" w:uiPriority="33" w:unhideWhenUsed="0" w:qFormat="1"/>
+    <w:lsdException w:name="Bibliography" w:uiPriority="37"/>
+    <w:lsdException w:name="TOC Heading" w:uiPriority="39" w:qFormat="1"/>
   </w:latentStyles>
   <w:style w:type="paragraph" w:default="1" w:styleId="a">
     <w:name w:val="Normal"/>
@@ -4408,6 +4045,7 @@
     <w:uiPriority w:val="99"/>
     <w:semiHidden/>
     <w:unhideWhenUsed/>
+    <w:qFormat/>
     <w:tblPr>
       <w:tblInd w:w="0" w:type="dxa"/>
       <w:tblCellMar>
@@ -4473,6 +4111,12 @@
     <w:tblPr>
       <w:tblStyleRowBandSize w:val="1"/>
       <w:tblStyleColBandSize w:val="1"/>
+      <w:tblCellMar>
+        <w:top w:w="0" w:type="dxa"/>
+        <w:left w:w="0" w:type="dxa"/>
+        <w:bottom w:w="0" w:type="dxa"/>
+        <w:right w:w="0" w:type="dxa"/>
+      </w:tblCellMar>
     </w:tblPr>
   </w:style>
   <w:style w:type="table" w:customStyle="1" w:styleId="a6">
@@ -4481,6 +4125,12 @@
     <w:tblPr>
       <w:tblStyleRowBandSize w:val="1"/>
       <w:tblStyleColBandSize w:val="1"/>
+      <w:tblCellMar>
+        <w:top w:w="0" w:type="dxa"/>
+        <w:left w:w="0" w:type="dxa"/>
+        <w:bottom w:w="0" w:type="dxa"/>
+        <w:right w:w="0" w:type="dxa"/>
+      </w:tblCellMar>
     </w:tblPr>
   </w:style>
   <w:style w:type="paragraph" w:styleId="a7">
@@ -4588,6 +4238,7 @@
       <w:spacing w:line="240" w:lineRule="auto"/>
     </w:pPr>
     <w:tblPr>
+      <w:tblInd w:w="0" w:type="dxa"/>
       <w:tblBorders>
         <w:top w:val="single" w:sz="4" w:space="0" w:color="auto"/>
         <w:left w:val="single" w:sz="4" w:space="0" w:color="auto"/>
@@ -4596,6 +4247,12 @@
         <w:insideH w:val="single" w:sz="4" w:space="0" w:color="auto"/>
         <w:insideV w:val="single" w:sz="4" w:space="0" w:color="auto"/>
       </w:tblBorders>
+      <w:tblCellMar>
+        <w:top w:w="0" w:type="dxa"/>
+        <w:left w:w="108" w:type="dxa"/>
+        <w:bottom w:w="0" w:type="dxa"/>
+        <w:right w:w="108" w:type="dxa"/>
+      </w:tblCellMar>
     </w:tblPr>
   </w:style>
   <w:style w:type="character" w:styleId="af">
@@ -4912,7 +4569,7 @@
 </file>
 
 <file path=customXml/itemProps1.xml><?xml version="1.0" encoding="utf-8"?>
-<ds:datastoreItem xmlns:ds="http://schemas.openxmlformats.org/officeDocument/2006/customXml" ds:itemID="{02F1C5AA-7A5C-44A9-A1BF-A56ACEA75574}">
+<ds:datastoreItem xmlns:ds="http://schemas.openxmlformats.org/officeDocument/2006/customXml" ds:itemID="{822E99C1-4C3D-40F0-B373-8604806B999E}">
   <ds:schemaRefs>
     <ds:schemaRef ds:uri="http://schemas.openxmlformats.org/officeDocument/2006/bibliography"/>
   </ds:schemaRefs>

</xml_diff>